<commit_message>
Ecriture de mon bilan Iteration 3 dans Iterations.docx
</commit_message>
<xml_diff>
--- a/Iteration/Iterations.docx
+++ b/Iteration/Iterations.docx
@@ -187,8 +187,6 @@
               </w:rPr>
               <w:t>Base de données</w:t>
             </w:r>
-            <w:bookmarkStart w:id="0" w:name="_GoBack"/>
-            <w:bookmarkEnd w:id="0"/>
             <w:r>
               <w:rPr>
                 <w:noProof/>
@@ -7839,7 +7837,7 @@
           <w:color w:val="auto"/>
         </w:rPr>
       </w:pPr>
-      <w:bookmarkStart w:id="1" w:name="_Toc419315935"/>
+      <w:bookmarkStart w:id="0" w:name="_Toc419315935"/>
       <w:r>
         <w:rPr>
           <w:color w:val="auto"/>
@@ -7859,19 +7857,19 @@
         </w:rPr>
         <w:t>22.04.2015 - 29.04.2015</w:t>
       </w:r>
-      <w:bookmarkEnd w:id="1"/>
+      <w:bookmarkEnd w:id="0"/>
     </w:p>
     <w:p>
       <w:pPr>
         <w:pStyle w:val="Title2"/>
       </w:pPr>
+      <w:bookmarkStart w:id="1" w:name="_Toc419315936"/>
       <w:bookmarkStart w:id="2" w:name="OLE_LINK29"/>
       <w:bookmarkStart w:id="3" w:name="OLE_LINK30"/>
-      <w:bookmarkStart w:id="4" w:name="_Toc419315936"/>
       <w:r>
         <w:t>Base de données</w:t>
       </w:r>
-      <w:bookmarkEnd w:id="4"/>
+      <w:bookmarkEnd w:id="1"/>
     </w:p>
     <w:p>
       <w:pPr>
@@ -7884,10 +7882,10 @@
           <w:color w:val="auto"/>
         </w:rPr>
       </w:pPr>
+      <w:bookmarkStart w:id="4" w:name="_Toc419315937"/>
       <w:bookmarkStart w:id="5" w:name="OLE_LINK27"/>
       <w:bookmarkStart w:id="6" w:name="OLE_LINK28"/>
       <w:bookmarkStart w:id="7" w:name="OLE_LINK31"/>
-      <w:bookmarkStart w:id="8" w:name="_Toc419315937"/>
       <w:bookmarkEnd w:id="2"/>
       <w:bookmarkEnd w:id="3"/>
       <w:r>
@@ -7896,7 +7894,7 @@
         </w:rPr>
         <w:t>Ce qui sera fait</w:t>
       </w:r>
-      <w:bookmarkEnd w:id="8"/>
+      <w:bookmarkEnd w:id="4"/>
     </w:p>
     <w:bookmarkEnd w:id="5"/>
     <w:bookmarkEnd w:id="6"/>
@@ -7927,9 +7925,9 @@
           <w:i/>
         </w:rPr>
       </w:pPr>
-      <w:bookmarkStart w:id="9" w:name="OLE_LINK12"/>
-      <w:bookmarkStart w:id="10" w:name="OLE_LINK13"/>
-      <w:bookmarkStart w:id="11" w:name="OLE_LINK14"/>
+      <w:bookmarkStart w:id="8" w:name="OLE_LINK12"/>
+      <w:bookmarkStart w:id="9" w:name="OLE_LINK13"/>
+      <w:bookmarkStart w:id="10" w:name="OLE_LINK14"/>
       <w:r>
         <w:rPr>
           <w:i/>
@@ -7948,25 +7946,25 @@
           <w:color w:val="auto"/>
         </w:rPr>
       </w:pPr>
+      <w:bookmarkStart w:id="11" w:name="_Toc419315938"/>
       <w:bookmarkStart w:id="12" w:name="OLE_LINK32"/>
       <w:bookmarkStart w:id="13" w:name="OLE_LINK33"/>
-      <w:bookmarkStart w:id="14" w:name="_Toc419315938"/>
+      <w:bookmarkEnd w:id="8"/>
       <w:bookmarkEnd w:id="9"/>
       <w:bookmarkEnd w:id="10"/>
+      <w:r>
+        <w:rPr>
+          <w:color w:val="auto"/>
+        </w:rPr>
+        <w:t xml:space="preserve">Ce qui sera </w:t>
+      </w:r>
+      <w:r>
+        <w:rPr>
+          <w:color w:val="auto"/>
+        </w:rPr>
+        <w:t>testé</w:t>
+      </w:r>
       <w:bookmarkEnd w:id="11"/>
-      <w:r>
-        <w:rPr>
-          <w:color w:val="auto"/>
-        </w:rPr>
-        <w:t xml:space="preserve">Ce qui sera </w:t>
-      </w:r>
-      <w:r>
-        <w:rPr>
-          <w:color w:val="auto"/>
-        </w:rPr>
-        <w:t>testé</w:t>
-      </w:r>
-      <w:bookmarkEnd w:id="14"/>
     </w:p>
     <w:bookmarkEnd w:id="12"/>
     <w:bookmarkEnd w:id="13"/>
@@ -8050,8 +8048,8 @@
           <w:color w:val="auto"/>
         </w:rPr>
       </w:pPr>
+      <w:bookmarkStart w:id="14" w:name="_Toc419315939"/>
       <w:bookmarkStart w:id="15" w:name="OLE_LINK34"/>
-      <w:bookmarkStart w:id="16" w:name="_Toc419315939"/>
       <w:r>
         <w:rPr>
           <w:color w:val="auto"/>
@@ -8064,7 +8062,7 @@
         </w:rPr>
         <w:t>observé</w:t>
       </w:r>
-      <w:bookmarkEnd w:id="16"/>
+      <w:bookmarkEnd w:id="14"/>
     </w:p>
     <w:bookmarkEnd w:id="15"/>
     <w:p>
@@ -8104,11 +8102,11 @@
       <w:pPr>
         <w:pStyle w:val="Title2"/>
       </w:pPr>
-      <w:bookmarkStart w:id="17" w:name="_Toc419315940"/>
+      <w:bookmarkStart w:id="16" w:name="_Toc419315940"/>
       <w:r>
         <w:t>Architecture de base client-serveur et protocole</w:t>
       </w:r>
-      <w:bookmarkEnd w:id="17"/>
+      <w:bookmarkEnd w:id="16"/>
     </w:p>
     <w:p>
       <w:pPr>
@@ -8121,14 +8119,14 @@
           <w:color w:val="auto"/>
         </w:rPr>
       </w:pPr>
-      <w:bookmarkStart w:id="18" w:name="_Toc419315941"/>
+      <w:bookmarkStart w:id="17" w:name="_Toc419315941"/>
       <w:r>
         <w:rPr>
           <w:color w:val="auto"/>
         </w:rPr>
         <w:t>Ce qui sera fait</w:t>
       </w:r>
-      <w:bookmarkEnd w:id="18"/>
+      <w:bookmarkEnd w:id="17"/>
     </w:p>
     <w:p>
       <w:pPr>
@@ -8215,7 +8213,7 @@
           <w:i/>
         </w:rPr>
       </w:pPr>
-      <w:bookmarkStart w:id="19" w:name="OLE_LINK22"/>
+      <w:bookmarkStart w:id="18" w:name="OLE_LINK22"/>
       <w:r>
         <w:rPr>
           <w:i/>
@@ -8234,21 +8232,21 @@
           <w:color w:val="auto"/>
         </w:rPr>
       </w:pPr>
-      <w:bookmarkStart w:id="20" w:name="_Toc419315942"/>
+      <w:bookmarkStart w:id="19" w:name="_Toc419315942"/>
+      <w:bookmarkEnd w:id="18"/>
+      <w:r>
+        <w:rPr>
+          <w:color w:val="auto"/>
+        </w:rPr>
+        <w:t xml:space="preserve">Ce qui sera </w:t>
+      </w:r>
+      <w:r>
+        <w:rPr>
+          <w:color w:val="auto"/>
+        </w:rPr>
+        <w:t>testé</w:t>
+      </w:r>
       <w:bookmarkEnd w:id="19"/>
-      <w:r>
-        <w:rPr>
-          <w:color w:val="auto"/>
-        </w:rPr>
-        <w:t xml:space="preserve">Ce qui sera </w:t>
-      </w:r>
-      <w:r>
-        <w:rPr>
-          <w:color w:val="auto"/>
-        </w:rPr>
-        <w:t>testé</w:t>
-      </w:r>
-      <w:bookmarkEnd w:id="20"/>
     </w:p>
     <w:p>
       <w:pPr>
@@ -8335,7 +8333,15 @@
       </w:pPr>
       <w:r>
         <w:lastRenderedPageBreak/>
-        <w:t xml:space="preserve">Ceci se fera par le biais de plusieurs connexions en ligne de commande avec telnet et ce qui pourra être vu </w:t>
+        <w:t xml:space="preserve">Ceci se fera par le biais de plusieurs connexions en ligne de commande avec </w:t>
+      </w:r>
+      <w:proofErr w:type="spellStart"/>
+      <w:r>
+        <w:t>telnet</w:t>
+      </w:r>
+      <w:proofErr w:type="spellEnd"/>
+      <w:r>
+        <w:t xml:space="preserve"> et ce qui pourra être vu </w:t>
       </w:r>
       <w:r>
         <w:t>sera</w:t>
@@ -8343,12 +8349,14 @@
       <w:r>
         <w:t xml:space="preserve"> simplement au départ des « </w:t>
       </w:r>
+      <w:proofErr w:type="spellStart"/>
       <w:r>
         <w:rPr>
           <w:i/>
         </w:rPr>
         <w:t>System.out.println</w:t>
       </w:r>
+      <w:proofErr w:type="spellEnd"/>
       <w:r>
         <w:t> »</w:t>
       </w:r>
@@ -8486,7 +8494,7 @@
           <w:color w:val="auto"/>
         </w:rPr>
       </w:pPr>
-      <w:bookmarkStart w:id="21" w:name="_Toc419315943"/>
+      <w:bookmarkStart w:id="20" w:name="_Toc419315943"/>
       <w:r>
         <w:rPr>
           <w:color w:val="auto"/>
@@ -8499,7 +8507,7 @@
         </w:rPr>
         <w:t>observé</w:t>
       </w:r>
-      <w:bookmarkEnd w:id="21"/>
+      <w:bookmarkEnd w:id="20"/>
     </w:p>
     <w:p>
       <w:pPr>
@@ -8537,11 +8545,11 @@
           <w:numId w:val="9"/>
         </w:numPr>
       </w:pPr>
-      <w:bookmarkStart w:id="22" w:name="_Toc419315944"/>
+      <w:bookmarkStart w:id="21" w:name="_Toc419315944"/>
       <w:r>
         <w:t>Bilan</w:t>
       </w:r>
-      <w:bookmarkEnd w:id="22"/>
+      <w:bookmarkEnd w:id="21"/>
     </w:p>
     <w:p>
       <w:pPr>
@@ -8554,14 +8562,14 @@
           <w:color w:val="auto"/>
         </w:rPr>
       </w:pPr>
-      <w:bookmarkStart w:id="23" w:name="_Toc419315945"/>
+      <w:bookmarkStart w:id="22" w:name="_Toc419315945"/>
       <w:r>
         <w:rPr>
           <w:color w:val="auto"/>
         </w:rPr>
         <w:t>Bilan global</w:t>
       </w:r>
-      <w:bookmarkEnd w:id="23"/>
+      <w:bookmarkEnd w:id="22"/>
     </w:p>
     <w:p>
       <w:pPr>
@@ -8766,7 +8774,15 @@
         <w:jc w:val="both"/>
       </w:pPr>
       <w:r>
-        <w:t xml:space="preserve">L’unique difficulté rencontrée lors de la réalisation de cette itération est la non-participation de Guillaume Bruge. Celui-ci </w:t>
+        <w:t xml:space="preserve">L’unique difficulté rencontrée lors de la réalisation de cette itération est la non-participation de Guillaume </w:t>
+      </w:r>
+      <w:proofErr w:type="spellStart"/>
+      <w:r>
+        <w:t>Bruge</w:t>
+      </w:r>
+      <w:proofErr w:type="spellEnd"/>
+      <w:r>
+        <w:t xml:space="preserve">. Celui-ci </w:t>
       </w:r>
       <w:r>
         <w:t>ayant été</w:t>
@@ -8792,14 +8808,14 @@
           <w:color w:val="auto"/>
         </w:rPr>
       </w:pPr>
-      <w:bookmarkStart w:id="24" w:name="_Toc419315946"/>
+      <w:bookmarkStart w:id="23" w:name="_Toc419315946"/>
       <w:r>
         <w:rPr>
           <w:color w:val="auto"/>
         </w:rPr>
         <w:t>Bilans individuels</w:t>
       </w:r>
-      <w:bookmarkEnd w:id="24"/>
+      <w:bookmarkEnd w:id="23"/>
     </w:p>
     <w:p>
       <w:pPr>
@@ -8822,7 +8838,7 @@
           <w:sz w:val="22"/>
         </w:rPr>
       </w:pPr>
-      <w:bookmarkStart w:id="25" w:name="OLE_LINK17"/>
+      <w:bookmarkStart w:id="24" w:name="OLE_LINK17"/>
     </w:p>
     <w:p>
       <w:pPr>
@@ -8843,8 +8859,18 @@
           <w:color w:val="auto"/>
           <w:sz w:val="22"/>
         </w:rPr>
-        <w:t>Guillaume Bruge</w:t>
-      </w:r>
+        <w:t xml:space="preserve">Guillaume </w:t>
+      </w:r>
+      <w:proofErr w:type="spellStart"/>
+      <w:r>
+        <w:rPr>
+          <w:i w:val="0"/>
+          <w:color w:val="auto"/>
+          <w:sz w:val="22"/>
+        </w:rPr>
+        <w:t>Bruge</w:t>
+      </w:r>
+      <w:proofErr w:type="spellEnd"/>
     </w:p>
     <w:p>
       <w:pPr>
@@ -8852,12 +8878,12 @@
           <w:i/>
         </w:rPr>
       </w:pPr>
-      <w:bookmarkStart w:id="26" w:name="OLE_LINK5"/>
-      <w:bookmarkStart w:id="27" w:name="OLE_LINK6"/>
-      <w:bookmarkStart w:id="28" w:name="OLE_LINK7"/>
-      <w:bookmarkStart w:id="29" w:name="OLE_LINK8"/>
-      <w:bookmarkStart w:id="30" w:name="OLE_LINK9"/>
-      <w:bookmarkEnd w:id="25"/>
+      <w:bookmarkStart w:id="25" w:name="OLE_LINK5"/>
+      <w:bookmarkStart w:id="26" w:name="OLE_LINK6"/>
+      <w:bookmarkStart w:id="27" w:name="OLE_LINK7"/>
+      <w:bookmarkStart w:id="28" w:name="OLE_LINK8"/>
+      <w:bookmarkStart w:id="29" w:name="OLE_LINK9"/>
+      <w:bookmarkEnd w:id="24"/>
       <w:r>
         <w:rPr>
           <w:i/>
@@ -8866,55 +8892,55 @@
       </w:r>
     </w:p>
     <w:p>
-      <w:bookmarkStart w:id="31" w:name="OLE_LINK15"/>
-      <w:bookmarkStart w:id="32" w:name="OLE_LINK16"/>
+      <w:bookmarkStart w:id="30" w:name="OLE_LINK15"/>
+      <w:bookmarkStart w:id="31" w:name="OLE_LINK16"/>
       <w:r>
         <w:t>Aucun</w:t>
       </w:r>
     </w:p>
+    <w:bookmarkEnd w:id="25"/>
     <w:bookmarkEnd w:id="26"/>
+    <w:bookmarkEnd w:id="30"/>
+    <w:bookmarkEnd w:id="31"/>
+    <w:p>
+      <w:pPr>
+        <w:rPr>
+          <w:i/>
+        </w:rPr>
+      </w:pPr>
+      <w:r>
+        <w:rPr>
+          <w:i/>
+        </w:rPr>
+        <w:t>Effort consacré</w:t>
+      </w:r>
+    </w:p>
+    <w:p>
+      <w:r>
+        <w:t>0 heures</w:t>
+      </w:r>
+    </w:p>
+    <w:p>
+      <w:pPr>
+        <w:rPr>
+          <w:i/>
+        </w:rPr>
+      </w:pPr>
+      <w:r>
+        <w:rPr>
+          <w:i/>
+        </w:rPr>
+        <w:t>Difficultés rencontrées</w:t>
+      </w:r>
+    </w:p>
+    <w:p>
+      <w:r>
+        <w:t>Malade</w:t>
+      </w:r>
+    </w:p>
     <w:bookmarkEnd w:id="27"/>
-    <w:bookmarkEnd w:id="31"/>
-    <w:bookmarkEnd w:id="32"/>
-    <w:p>
-      <w:pPr>
-        <w:rPr>
-          <w:i/>
-        </w:rPr>
-      </w:pPr>
-      <w:r>
-        <w:rPr>
-          <w:i/>
-        </w:rPr>
-        <w:t>Effort consacré</w:t>
-      </w:r>
-    </w:p>
-    <w:p>
-      <w:r>
-        <w:t>0 heures</w:t>
-      </w:r>
-    </w:p>
-    <w:p>
-      <w:pPr>
-        <w:rPr>
-          <w:i/>
-        </w:rPr>
-      </w:pPr>
-      <w:r>
-        <w:rPr>
-          <w:i/>
-        </w:rPr>
-        <w:t>Difficultés rencontrées</w:t>
-      </w:r>
-    </w:p>
-    <w:p>
-      <w:r>
-        <w:t>Malade</w:t>
-      </w:r>
-    </w:p>
     <w:bookmarkEnd w:id="28"/>
     <w:bookmarkEnd w:id="29"/>
-    <w:bookmarkEnd w:id="30"/>
     <w:p>
       <w:pPr>
         <w:pStyle w:val="Titre4"/>
@@ -8935,8 +8961,18 @@
           <w:sz w:val="22"/>
         </w:rPr>
         <w:lastRenderedPageBreak/>
-        <w:t>Michelle Meguep</w:t>
-      </w:r>
+        <w:t xml:space="preserve">Michelle </w:t>
+      </w:r>
+      <w:proofErr w:type="spellStart"/>
+      <w:r>
+        <w:rPr>
+          <w:i w:val="0"/>
+          <w:color w:val="auto"/>
+          <w:sz w:val="22"/>
+        </w:rPr>
+        <w:t>Meguep</w:t>
+      </w:r>
+      <w:proofErr w:type="spellEnd"/>
     </w:p>
     <w:p>
       <w:pPr>
@@ -9040,8 +9076,18 @@
           <w:color w:val="auto"/>
           <w:sz w:val="22"/>
         </w:rPr>
-        <w:t>Yassin Kammoun</w:t>
-      </w:r>
+        <w:t xml:space="preserve">Yassin </w:t>
+      </w:r>
+      <w:proofErr w:type="spellStart"/>
+      <w:r>
+        <w:rPr>
+          <w:i w:val="0"/>
+          <w:color w:val="auto"/>
+          <w:sz w:val="22"/>
+        </w:rPr>
+        <w:t>Kammoun</w:t>
+      </w:r>
+      <w:proofErr w:type="spellEnd"/>
     </w:p>
     <w:p>
       <w:pPr>
@@ -9134,7 +9180,15 @@
         <w:t>Aucune difficulté n’a été rencontrée</w:t>
       </w:r>
       <w:r>
-        <w:t xml:space="preserve"> à l’exception de la description textuelle d’une relation de type extends lors de la définition des scénarios</w:t>
+        <w:t xml:space="preserve"> à l’exception de la description textuelle d’une relation de type </w:t>
+      </w:r>
+      <w:proofErr w:type="spellStart"/>
+      <w:r>
+        <w:t>extends</w:t>
+      </w:r>
+      <w:proofErr w:type="spellEnd"/>
+      <w:r>
+        <w:t xml:space="preserve"> lors de la définition des scénarios</w:t>
       </w:r>
       <w:r>
         <w:t>.</w:t>
@@ -9168,10 +9222,10 @@
           <w:i/>
         </w:rPr>
       </w:pPr>
-      <w:bookmarkStart w:id="33" w:name="OLE_LINK1"/>
-      <w:bookmarkStart w:id="34" w:name="OLE_LINK2"/>
-      <w:bookmarkStart w:id="35" w:name="OLE_LINK3"/>
-      <w:bookmarkStart w:id="36" w:name="OLE_LINK4"/>
+      <w:bookmarkStart w:id="32" w:name="OLE_LINK1"/>
+      <w:bookmarkStart w:id="33" w:name="OLE_LINK2"/>
+      <w:bookmarkStart w:id="34" w:name="OLE_LINK3"/>
+      <w:bookmarkStart w:id="35" w:name="OLE_LINK4"/>
       <w:r>
         <w:rPr>
           <w:i/>
@@ -9179,10 +9233,10 @@
         <w:t>Travail effectué</w:t>
       </w:r>
     </w:p>
+    <w:bookmarkEnd w:id="32"/>
     <w:bookmarkEnd w:id="33"/>
     <w:bookmarkEnd w:id="34"/>
     <w:bookmarkEnd w:id="35"/>
-    <w:bookmarkEnd w:id="36"/>
     <w:p>
       <w:pPr>
         <w:pStyle w:val="Paragraphedeliste"/>
@@ -9231,7 +9285,15 @@
         <w:jc w:val="both"/>
       </w:pPr>
       <w:r>
-        <w:t>Faire quelques tests avec telnet et simuler différentes commandes envoyées depuis le client vers le serveur, avec plusieurs clients connectés (30 min)</w:t>
+        <w:t xml:space="preserve">Faire quelques tests avec </w:t>
+      </w:r>
+      <w:proofErr w:type="spellStart"/>
+      <w:r>
+        <w:t>telnet</w:t>
+      </w:r>
+      <w:proofErr w:type="spellEnd"/>
+      <w:r>
+        <w:t xml:space="preserve"> et simuler différentes commandes envoyées depuis le client vers le serveur, avec plusieurs clients connectés (30 min)</w:t>
       </w:r>
     </w:p>
     <w:p>
@@ -9287,8 +9349,8 @@
           <w:color w:val="auto"/>
         </w:rPr>
       </w:pPr>
-      <w:bookmarkStart w:id="37" w:name="_Toc418088360"/>
-      <w:bookmarkStart w:id="38" w:name="_Toc419315947"/>
+      <w:bookmarkStart w:id="36" w:name="_Toc418088360"/>
+      <w:bookmarkStart w:id="37" w:name="_Toc419315947"/>
       <w:r>
         <w:rPr>
           <w:color w:val="auto"/>
@@ -9296,7 +9358,7 @@
         <w:lastRenderedPageBreak/>
         <w:t>Itération 2</w:t>
       </w:r>
-      <w:bookmarkEnd w:id="37"/>
+      <w:bookmarkEnd w:id="36"/>
       <w:r>
         <w:rPr>
           <w:color w:val="auto"/>
@@ -9315,42 +9377,42 @@
         </w:rPr>
         <w:t xml:space="preserve">29.04.2015 </w:t>
       </w:r>
-      <w:bookmarkStart w:id="39" w:name="OLE_LINK10"/>
-      <w:bookmarkStart w:id="40" w:name="OLE_LINK11"/>
-      <w:bookmarkStart w:id="41" w:name="OLE_LINK37"/>
+      <w:bookmarkStart w:id="38" w:name="OLE_LINK10"/>
+      <w:bookmarkStart w:id="39" w:name="OLE_LINK11"/>
+      <w:bookmarkStart w:id="40" w:name="OLE_LINK37"/>
       <w:r>
         <w:rPr>
           <w:color w:val="auto"/>
         </w:rPr>
         <w:t>-</w:t>
       </w:r>
+      <w:bookmarkEnd w:id="38"/>
       <w:bookmarkEnd w:id="39"/>
       <w:bookmarkEnd w:id="40"/>
+      <w:r>
+        <w:rPr>
+          <w:color w:val="auto"/>
+        </w:rPr>
+        <w:t xml:space="preserve"> </w:t>
+      </w:r>
+      <w:r>
+        <w:rPr>
+          <w:color w:val="auto"/>
+        </w:rPr>
+        <w:t>06.05.2015</w:t>
+      </w:r>
+      <w:bookmarkEnd w:id="37"/>
+    </w:p>
+    <w:p>
+      <w:pPr>
+        <w:pStyle w:val="Title2"/>
+      </w:pPr>
+      <w:bookmarkStart w:id="41" w:name="_Toc419315948"/>
+      <w:bookmarkStart w:id="42" w:name="_Toc418088361"/>
+      <w:r>
+        <w:t>Communication serveur -  base de données</w:t>
+      </w:r>
       <w:bookmarkEnd w:id="41"/>
-      <w:r>
-        <w:rPr>
-          <w:color w:val="auto"/>
-        </w:rPr>
-        <w:t xml:space="preserve"> </w:t>
-      </w:r>
-      <w:r>
-        <w:rPr>
-          <w:color w:val="auto"/>
-        </w:rPr>
-        <w:t>06.05.2015</w:t>
-      </w:r>
-      <w:bookmarkEnd w:id="38"/>
-    </w:p>
-    <w:p>
-      <w:pPr>
-        <w:pStyle w:val="Title2"/>
-      </w:pPr>
-      <w:bookmarkStart w:id="42" w:name="_Toc418088361"/>
-      <w:bookmarkStart w:id="43" w:name="_Toc419315948"/>
-      <w:r>
-        <w:t>Communication serveur -  base de données</w:t>
-      </w:r>
-      <w:bookmarkEnd w:id="43"/>
     </w:p>
     <w:p>
       <w:pPr>
@@ -9363,24 +9425,24 @@
           <w:color w:val="auto"/>
         </w:rPr>
       </w:pPr>
-      <w:bookmarkStart w:id="44" w:name="_Toc419315949"/>
+      <w:bookmarkStart w:id="43" w:name="_Toc419315949"/>
       <w:r>
         <w:rPr>
           <w:color w:val="auto"/>
         </w:rPr>
         <w:t>Ce qui sera fait</w:t>
       </w:r>
-      <w:bookmarkEnd w:id="44"/>
-    </w:p>
-    <w:p>
-      <w:bookmarkStart w:id="45" w:name="OLE_LINK35"/>
-      <w:bookmarkStart w:id="46" w:name="OLE_LINK36"/>
+      <w:bookmarkEnd w:id="43"/>
+    </w:p>
+    <w:p>
+      <w:bookmarkStart w:id="44" w:name="OLE_LINK35"/>
+      <w:bookmarkStart w:id="45" w:name="OLE_LINK36"/>
       <w:r>
         <w:t>L’itération consistera en la mise en place de la communication entre l’application serveur et la base de données locale. L’objectif est de permettre au serveur de pouvoir interroger la base de données par le biais de requêtes.</w:t>
       </w:r>
     </w:p>
+    <w:bookmarkEnd w:id="44"/>
     <w:bookmarkEnd w:id="45"/>
-    <w:bookmarkEnd w:id="46"/>
     <w:p>
       <w:pPr>
         <w:rPr>
@@ -9405,14 +9467,14 @@
           <w:color w:val="auto"/>
         </w:rPr>
       </w:pPr>
-      <w:bookmarkStart w:id="47" w:name="_Toc419315950"/>
+      <w:bookmarkStart w:id="46" w:name="_Toc419315950"/>
       <w:r>
         <w:rPr>
           <w:color w:val="auto"/>
         </w:rPr>
         <w:t>Ce qui sera testé</w:t>
       </w:r>
-      <w:bookmarkEnd w:id="47"/>
+      <w:bookmarkEnd w:id="46"/>
     </w:p>
     <w:p>
       <w:r>
@@ -9450,39 +9512,47 @@
           <w:color w:val="auto"/>
         </w:rPr>
       </w:pPr>
-      <w:bookmarkStart w:id="48" w:name="_Toc419315951"/>
+      <w:bookmarkStart w:id="47" w:name="_Toc419315951"/>
       <w:r>
         <w:rPr>
           <w:color w:val="auto"/>
         </w:rPr>
         <w:t>Ce qui sera observé</w:t>
       </w:r>
+      <w:bookmarkEnd w:id="47"/>
+    </w:p>
+    <w:p>
+      <w:pPr>
+        <w:jc w:val="both"/>
+      </w:pPr>
+      <w:r>
+        <w:t xml:space="preserve">On pourra observer les requêtes émises par le serveur à la base de données via </w:t>
+      </w:r>
+      <w:proofErr w:type="gramStart"/>
+      <w:r>
+        <w:t>la</w:t>
+      </w:r>
+      <w:proofErr w:type="gramEnd"/>
+      <w:r>
+        <w:t xml:space="preserve"> terminal ainsi que les réponses de cette dernière. De plus, les résultats devront être visibles dans les interfaces graphiques développées.</w:t>
+      </w:r>
+    </w:p>
+    <w:p>
+      <w:pPr>
+        <w:pStyle w:val="Title2"/>
+      </w:pPr>
+      <w:bookmarkStart w:id="48" w:name="_Toc419315952"/>
+      <w:r>
+        <w:t xml:space="preserve">Edition des </w:t>
+      </w:r>
+      <w:r>
+        <w:t xml:space="preserve">comptes </w:t>
+      </w:r>
+      <w:r>
+        <w:t>utilisateurs</w:t>
+      </w:r>
+      <w:bookmarkEnd w:id="42"/>
       <w:bookmarkEnd w:id="48"/>
-    </w:p>
-    <w:p>
-      <w:pPr>
-        <w:jc w:val="both"/>
-      </w:pPr>
-      <w:r>
-        <w:t>On pourra observer les requêtes émises par le serveur à la base de données via la terminal ainsi que les réponses de cette dernière. De plus, les résultats devront être visibles dans les interfaces graphiques développées.</w:t>
-      </w:r>
-    </w:p>
-    <w:p>
-      <w:pPr>
-        <w:pStyle w:val="Title2"/>
-      </w:pPr>
-      <w:bookmarkStart w:id="49" w:name="_Toc419315952"/>
-      <w:r>
-        <w:t xml:space="preserve">Edition des </w:t>
-      </w:r>
-      <w:r>
-        <w:t xml:space="preserve">comptes </w:t>
-      </w:r>
-      <w:r>
-        <w:t>utilisateurs</w:t>
-      </w:r>
-      <w:bookmarkEnd w:id="42"/>
-      <w:bookmarkEnd w:id="49"/>
     </w:p>
     <w:p>
       <w:pPr>
@@ -9495,17 +9565,17 @@
           <w:color w:val="auto"/>
         </w:rPr>
       </w:pPr>
-      <w:bookmarkStart w:id="50" w:name="_Toc418088362"/>
+      <w:bookmarkStart w:id="49" w:name="_Toc418088362"/>
+      <w:bookmarkStart w:id="50" w:name="_Toc419315953"/>
       <w:bookmarkStart w:id="51" w:name="OLE_LINK21"/>
-      <w:bookmarkStart w:id="52" w:name="_Toc419315953"/>
       <w:r>
         <w:rPr>
           <w:color w:val="auto"/>
         </w:rPr>
         <w:t>Ce qui sera fait</w:t>
       </w:r>
+      <w:bookmarkEnd w:id="49"/>
       <w:bookmarkEnd w:id="50"/>
-      <w:bookmarkEnd w:id="52"/>
     </w:p>
     <w:bookmarkEnd w:id="51"/>
     <w:p>
@@ -9547,8 +9617,8 @@
       <w:r>
         <w:t xml:space="preserve"> </w:t>
       </w:r>
-      <w:bookmarkStart w:id="53" w:name="OLE_LINK24"/>
-      <w:bookmarkStart w:id="54" w:name="OLE_LINK25"/>
+      <w:bookmarkStart w:id="52" w:name="OLE_LINK24"/>
+      <w:bookmarkStart w:id="53" w:name="OLE_LINK25"/>
       <w:r>
         <w:t>De plus, des interfaces graphiques répondant aux cas d’utilisations mentionnés seront développées.</w:t>
       </w:r>
@@ -9564,17 +9634,17 @@
           <w:color w:val="auto"/>
         </w:rPr>
       </w:pPr>
+      <w:bookmarkStart w:id="54" w:name="_Toc419315954"/>
       <w:bookmarkStart w:id="55" w:name="_Toc418088364"/>
-      <w:bookmarkStart w:id="56" w:name="_Toc419315954"/>
+      <w:bookmarkEnd w:id="52"/>
       <w:bookmarkEnd w:id="53"/>
+      <w:r>
+        <w:rPr>
+          <w:color w:val="auto"/>
+        </w:rPr>
+        <w:t>Ce qui sera testé</w:t>
+      </w:r>
       <w:bookmarkEnd w:id="54"/>
-      <w:r>
-        <w:rPr>
-          <w:color w:val="auto"/>
-        </w:rPr>
-        <w:t>Ce qui sera testé</w:t>
-      </w:r>
-      <w:bookmarkEnd w:id="56"/>
     </w:p>
     <w:p>
       <w:pPr>
@@ -9613,7 +9683,7 @@
           <w:color w:val="auto"/>
         </w:rPr>
       </w:pPr>
-      <w:bookmarkStart w:id="57" w:name="_Toc419315955"/>
+      <w:bookmarkStart w:id="56" w:name="_Toc419315955"/>
       <w:r>
         <w:rPr>
           <w:color w:val="auto"/>
@@ -9627,7 +9697,7 @@
         <w:t>observé</w:t>
       </w:r>
       <w:bookmarkEnd w:id="55"/>
-      <w:bookmarkEnd w:id="57"/>
+      <w:bookmarkEnd w:id="56"/>
     </w:p>
     <w:p>
       <w:r>
@@ -9698,16 +9768,16 @@
       <w:pPr>
         <w:pStyle w:val="Title2"/>
       </w:pPr>
-      <w:bookmarkStart w:id="58" w:name="_Toc418088365"/>
+      <w:bookmarkStart w:id="57" w:name="_Toc418088365"/>
+      <w:bookmarkStart w:id="58" w:name="_Toc419315956"/>
       <w:bookmarkStart w:id="59" w:name="OLE_LINK18"/>
       <w:bookmarkStart w:id="60" w:name="OLE_LINK19"/>
       <w:bookmarkStart w:id="61" w:name="OLE_LINK20"/>
-      <w:bookmarkStart w:id="62" w:name="_Toc419315956"/>
       <w:r>
         <w:t>Edition des cartes</w:t>
       </w:r>
+      <w:bookmarkEnd w:id="57"/>
       <w:bookmarkEnd w:id="58"/>
-      <w:bookmarkEnd w:id="62"/>
     </w:p>
     <w:p>
       <w:pPr>
@@ -9720,8 +9790,8 @@
           <w:color w:val="auto"/>
         </w:rPr>
       </w:pPr>
-      <w:bookmarkStart w:id="63" w:name="_Toc418088366"/>
-      <w:bookmarkStart w:id="64" w:name="_Toc419315957"/>
+      <w:bookmarkStart w:id="62" w:name="_Toc418088366"/>
+      <w:bookmarkStart w:id="63" w:name="_Toc419315957"/>
       <w:bookmarkEnd w:id="59"/>
       <w:bookmarkEnd w:id="60"/>
       <w:bookmarkEnd w:id="61"/>
@@ -9731,8 +9801,8 @@
         </w:rPr>
         <w:t>Ce qui sera fait</w:t>
       </w:r>
+      <w:bookmarkEnd w:id="62"/>
       <w:bookmarkEnd w:id="63"/>
-      <w:bookmarkEnd w:id="64"/>
     </w:p>
     <w:p>
       <w:r>
@@ -9782,8 +9852,8 @@
           <w:color w:val="auto"/>
         </w:rPr>
       </w:pPr>
+      <w:bookmarkStart w:id="64" w:name="_Toc419315958"/>
       <w:bookmarkStart w:id="65" w:name="_Toc418088368"/>
-      <w:bookmarkStart w:id="66" w:name="_Toc419315958"/>
       <w:r>
         <w:rPr>
           <w:color w:val="auto"/>
@@ -9791,13 +9861,13 @@
         <w:lastRenderedPageBreak/>
         <w:t>Ce qui sera testé</w:t>
       </w:r>
-      <w:bookmarkEnd w:id="66"/>
+      <w:bookmarkEnd w:id="64"/>
     </w:p>
     <w:p>
       <w:pPr>
         <w:jc w:val="both"/>
       </w:pPr>
-      <w:bookmarkStart w:id="67" w:name="OLE_LINK23"/>
+      <w:bookmarkStart w:id="66" w:name="OLE_LINK23"/>
       <w:r>
         <w:t>Les tests porteront sur le bon respect des contraintes d’intégrité liées à l’édition d’</w:t>
       </w:r>
@@ -9813,7 +9883,7 @@
       <w:r>
         <w:t xml:space="preserve"> Il s’agira également d’autre part </w:t>
       </w:r>
-      <w:bookmarkStart w:id="68" w:name="OLE_LINK26"/>
+      <w:bookmarkStart w:id="67" w:name="OLE_LINK26"/>
       <w:r>
         <w:t>de</w:t>
       </w:r>
@@ -9832,23 +9902,23 @@
           <w:color w:val="auto"/>
         </w:rPr>
       </w:pPr>
-      <w:bookmarkStart w:id="69" w:name="_Toc419315959"/>
+      <w:bookmarkStart w:id="68" w:name="_Toc419315959"/>
+      <w:bookmarkEnd w:id="66"/>
       <w:bookmarkEnd w:id="67"/>
+      <w:r>
+        <w:rPr>
+          <w:color w:val="auto"/>
+        </w:rPr>
+        <w:t xml:space="preserve">Ce qui sera </w:t>
+      </w:r>
+      <w:r>
+        <w:rPr>
+          <w:color w:val="auto"/>
+        </w:rPr>
+        <w:t>observé</w:t>
+      </w:r>
+      <w:bookmarkEnd w:id="65"/>
       <w:bookmarkEnd w:id="68"/>
-      <w:r>
-        <w:rPr>
-          <w:color w:val="auto"/>
-        </w:rPr>
-        <w:t xml:space="preserve">Ce qui sera </w:t>
-      </w:r>
-      <w:r>
-        <w:rPr>
-          <w:color w:val="auto"/>
-        </w:rPr>
-        <w:t>observé</w:t>
-      </w:r>
-      <w:bookmarkEnd w:id="65"/>
-      <w:bookmarkEnd w:id="69"/>
     </w:p>
     <w:p>
       <w:r>
@@ -9947,11 +10017,11 @@
           <w:numId w:val="9"/>
         </w:numPr>
       </w:pPr>
-      <w:bookmarkStart w:id="70" w:name="_Toc419315960"/>
+      <w:bookmarkStart w:id="69" w:name="_Toc419315960"/>
       <w:r>
         <w:t>Bilan</w:t>
       </w:r>
-      <w:bookmarkEnd w:id="70"/>
+      <w:bookmarkEnd w:id="69"/>
     </w:p>
     <w:p>
       <w:pPr>
@@ -9964,14 +10034,14 @@
           <w:color w:val="auto"/>
         </w:rPr>
       </w:pPr>
-      <w:bookmarkStart w:id="71" w:name="_Toc419315961"/>
+      <w:bookmarkStart w:id="70" w:name="_Toc419315961"/>
       <w:r>
         <w:rPr>
           <w:color w:val="auto"/>
         </w:rPr>
         <w:t>Bilan global</w:t>
       </w:r>
-      <w:bookmarkEnd w:id="71"/>
+      <w:bookmarkEnd w:id="70"/>
     </w:p>
     <w:p>
       <w:pPr>
@@ -10319,7 +10389,15 @@
         <w:jc w:val="both"/>
       </w:pPr>
       <w:r>
-        <w:t>De la nouvelle absence de Guillaume Bruge.</w:t>
+        <w:t xml:space="preserve">De la nouvelle absence de Guillaume </w:t>
+      </w:r>
+      <w:proofErr w:type="spellStart"/>
+      <w:r>
+        <w:t>Bruge</w:t>
+      </w:r>
+      <w:proofErr w:type="spellEnd"/>
+      <w:r>
+        <w:t>.</w:t>
       </w:r>
     </w:p>
     <w:p>
@@ -10413,7 +10491,31 @@
         <w:jc w:val="both"/>
       </w:pPr>
       <w:r>
-        <w:t>Les cas d’utilisations « Tchater », « Désigner Mister X », « Voter Mister X » et « Consulter ses statistiques de jeu » sont abandonnés.</w:t>
+        <w:t>Les cas d’utilisations « </w:t>
+      </w:r>
+      <w:proofErr w:type="spellStart"/>
+      <w:r>
+        <w:t>Tchater</w:t>
+      </w:r>
+      <w:proofErr w:type="spellEnd"/>
+      <w:r>
+        <w:t xml:space="preserve"> », « Désigner </w:t>
+      </w:r>
+      <w:proofErr w:type="spellStart"/>
+      <w:r>
+        <w:t>Mister</w:t>
+      </w:r>
+      <w:proofErr w:type="spellEnd"/>
+      <w:r>
+        <w:t xml:space="preserve"> X », « Voter </w:t>
+      </w:r>
+      <w:proofErr w:type="spellStart"/>
+      <w:r>
+        <w:t>Mister</w:t>
+      </w:r>
+      <w:proofErr w:type="spellEnd"/>
+      <w:r>
+        <w:t xml:space="preserve"> X » et « Consulter ses statistiques de jeu » sont abandonnés.</w:t>
       </w:r>
     </w:p>
     <w:p>
@@ -10463,7 +10565,15 @@
         <w:t>de l’</w:t>
       </w:r>
       <w:r>
-        <w:t xml:space="preserve">absence de notre collègue Guillaume Bruge. Il s’est avéré difficile de </w:t>
+        <w:t xml:space="preserve">absence de notre collègue Guillaume </w:t>
+      </w:r>
+      <w:proofErr w:type="spellStart"/>
+      <w:r>
+        <w:t>Bruge</w:t>
+      </w:r>
+      <w:proofErr w:type="spellEnd"/>
+      <w:r>
+        <w:t xml:space="preserve">. Il s’est avéré difficile de </w:t>
       </w:r>
       <w:r>
         <w:t>respecter</w:t>
@@ -10495,14 +10605,14 @@
           <w:color w:val="auto"/>
         </w:rPr>
       </w:pPr>
-      <w:bookmarkStart w:id="72" w:name="_Toc419315962"/>
+      <w:bookmarkStart w:id="71" w:name="_Toc419315962"/>
       <w:r>
         <w:rPr>
           <w:color w:val="auto"/>
         </w:rPr>
         <w:t>Bilans individuels</w:t>
       </w:r>
-      <w:bookmarkEnd w:id="72"/>
+      <w:bookmarkEnd w:id="71"/>
     </w:p>
     <w:p>
       <w:pPr>
@@ -10545,8 +10655,18 @@
           <w:color w:val="auto"/>
           <w:sz w:val="22"/>
         </w:rPr>
-        <w:t>Guillaume Bruge</w:t>
-      </w:r>
+        <w:t xml:space="preserve">Guillaume </w:t>
+      </w:r>
+      <w:proofErr w:type="spellStart"/>
+      <w:r>
+        <w:rPr>
+          <w:i w:val="0"/>
+          <w:color w:val="auto"/>
+          <w:sz w:val="22"/>
+        </w:rPr>
+        <w:t>Bruge</w:t>
+      </w:r>
+      <w:proofErr w:type="spellEnd"/>
     </w:p>
     <w:p>
       <w:pPr>
@@ -10624,8 +10744,18 @@
           <w:color w:val="auto"/>
           <w:sz w:val="22"/>
         </w:rPr>
-        <w:t>Michelle Meguep</w:t>
-      </w:r>
+        <w:t xml:space="preserve">Michelle </w:t>
+      </w:r>
+      <w:proofErr w:type="spellStart"/>
+      <w:r>
+        <w:rPr>
+          <w:i w:val="0"/>
+          <w:color w:val="auto"/>
+          <w:sz w:val="22"/>
+        </w:rPr>
+        <w:t>Meguep</w:t>
+      </w:r>
+      <w:proofErr w:type="spellEnd"/>
     </w:p>
     <w:p>
       <w:pPr>
@@ -10722,8 +10852,18 @@
           <w:color w:val="auto"/>
           <w:sz w:val="22"/>
         </w:rPr>
-        <w:t>Yassin Kammoun</w:t>
-      </w:r>
+        <w:t xml:space="preserve">Yassin </w:t>
+      </w:r>
+      <w:proofErr w:type="spellStart"/>
+      <w:r>
+        <w:rPr>
+          <w:i w:val="0"/>
+          <w:color w:val="auto"/>
+          <w:sz w:val="22"/>
+        </w:rPr>
+        <w:t>Kammoun</w:t>
+      </w:r>
+      <w:proofErr w:type="spellEnd"/>
     </w:p>
     <w:p>
       <w:pPr>
@@ -10908,52 +11048,68 @@
           <w:rFonts w:ascii="Calibri" w:hAnsi="Calibri" w:cs="Calibri"/>
           <w:szCs w:val="20"/>
         </w:rPr>
-        <w:t>Adaptation de l'interface graphique de Monsieur Yassin Kammoun sur les différents opérations et événements interagissant avec la base de données (recherche d'utilisateur, liste, ajout, édition etc.)</w:t>
-      </w:r>
-    </w:p>
-    <w:p>
-      <w:pPr>
-        <w:rPr>
-          <w:i/>
-        </w:rPr>
-      </w:pPr>
-      <w:r>
-        <w:rPr>
-          <w:i/>
-        </w:rPr>
-        <w:t xml:space="preserve">Effort consacré </w:t>
-      </w:r>
-    </w:p>
-    <w:p>
-      <w:r>
-        <w:t>2-3 heures.</w:t>
-      </w:r>
-    </w:p>
-    <w:p>
-      <w:pPr>
-        <w:rPr>
-          <w:i/>
-        </w:rPr>
-      </w:pPr>
-      <w:r>
-        <w:rPr>
-          <w:i/>
-        </w:rPr>
-        <w:t xml:space="preserve">Difficultés rencontrées : </w:t>
-      </w:r>
-    </w:p>
-    <w:p>
-      <w:pPr>
+        <w:t xml:space="preserve">Adaptation de l'interface graphique de Monsieur Yassin </w:t>
+      </w:r>
+      <w:proofErr w:type="spellStart"/>
+      <w:r>
         <w:rPr>
           <w:rFonts w:ascii="Calibri" w:hAnsi="Calibri" w:cs="Calibri"/>
           <w:szCs w:val="20"/>
         </w:rPr>
-      </w:pPr>
+        <w:t>Kammoun</w:t>
+      </w:r>
+      <w:proofErr w:type="spellEnd"/>
       <w:r>
         <w:rPr>
           <w:rFonts w:ascii="Calibri" w:hAnsi="Calibri" w:cs="Calibri"/>
           <w:szCs w:val="20"/>
         </w:rPr>
+        <w:t xml:space="preserve"> sur les différents opérations et événements interagissant avec la base de données (recherche d'utilisateur, liste, ajout, édition etc.)</w:t>
+      </w:r>
+    </w:p>
+    <w:p>
+      <w:pPr>
+        <w:rPr>
+          <w:i/>
+        </w:rPr>
+      </w:pPr>
+      <w:r>
+        <w:rPr>
+          <w:i/>
+        </w:rPr>
+        <w:t xml:space="preserve">Effort consacré </w:t>
+      </w:r>
+    </w:p>
+    <w:p>
+      <w:r>
+        <w:t>2-3 heures.</w:t>
+      </w:r>
+    </w:p>
+    <w:p>
+      <w:pPr>
+        <w:rPr>
+          <w:i/>
+        </w:rPr>
+      </w:pPr>
+      <w:r>
+        <w:rPr>
+          <w:i/>
+        </w:rPr>
+        <w:t xml:space="preserve">Difficultés rencontrées : </w:t>
+      </w:r>
+    </w:p>
+    <w:p>
+      <w:pPr>
+        <w:rPr>
+          <w:rFonts w:ascii="Calibri" w:hAnsi="Calibri" w:cs="Calibri"/>
+          <w:szCs w:val="20"/>
+        </w:rPr>
+      </w:pPr>
+      <w:r>
+        <w:rPr>
+          <w:rFonts w:ascii="Calibri" w:hAnsi="Calibri" w:cs="Calibri"/>
+          <w:szCs w:val="20"/>
+        </w:rPr>
         <w:t>Aucune difficulté n'a été rencontrée.</w:t>
       </w:r>
     </w:p>
@@ -10969,7 +11125,7 @@
           <w:color w:val="auto"/>
         </w:rPr>
       </w:pPr>
-      <w:bookmarkStart w:id="73" w:name="_Toc419315963"/>
+      <w:bookmarkStart w:id="72" w:name="_Toc419315963"/>
       <w:r>
         <w:rPr>
           <w:color w:val="auto"/>
@@ -11013,17 +11169,17 @@
         </w:rPr>
         <w:t xml:space="preserve"> 13.05.2015</w:t>
       </w:r>
+      <w:bookmarkEnd w:id="72"/>
+    </w:p>
+    <w:p>
+      <w:pPr>
+        <w:pStyle w:val="Title2"/>
+      </w:pPr>
+      <w:bookmarkStart w:id="73" w:name="_Toc419315964"/>
+      <w:r>
+        <w:t>Edition des cartes</w:t>
+      </w:r>
       <w:bookmarkEnd w:id="73"/>
-    </w:p>
-    <w:p>
-      <w:pPr>
-        <w:pStyle w:val="Title2"/>
-      </w:pPr>
-      <w:bookmarkStart w:id="74" w:name="_Toc419315964"/>
-      <w:r>
-        <w:t>Edition des cartes</w:t>
-      </w:r>
-      <w:bookmarkEnd w:id="74"/>
     </w:p>
     <w:p>
       <w:pPr>
@@ -11058,14 +11214,14 @@
           <w:color w:val="auto"/>
         </w:rPr>
       </w:pPr>
-      <w:bookmarkStart w:id="75" w:name="_Toc419315965"/>
+      <w:bookmarkStart w:id="74" w:name="_Toc419315965"/>
       <w:r>
         <w:rPr>
           <w:color w:val="auto"/>
         </w:rPr>
         <w:t>Ce qui sera fait</w:t>
       </w:r>
-      <w:bookmarkEnd w:id="75"/>
+      <w:bookmarkEnd w:id="74"/>
     </w:p>
     <w:p>
       <w:r>
@@ -11115,14 +11271,14 @@
           <w:color w:val="auto"/>
         </w:rPr>
       </w:pPr>
-      <w:bookmarkStart w:id="76" w:name="_Toc419315966"/>
+      <w:bookmarkStart w:id="75" w:name="_Toc419315966"/>
       <w:r>
         <w:rPr>
           <w:color w:val="auto"/>
         </w:rPr>
         <w:t>Ce qui sera testé</w:t>
       </w:r>
-      <w:bookmarkEnd w:id="76"/>
+      <w:bookmarkEnd w:id="75"/>
     </w:p>
     <w:p>
       <w:pPr>
@@ -11143,7 +11299,7 @@
           <w:color w:val="auto"/>
         </w:rPr>
       </w:pPr>
-      <w:bookmarkStart w:id="77" w:name="_Toc419315967"/>
+      <w:bookmarkStart w:id="76" w:name="_Toc419315967"/>
       <w:r>
         <w:rPr>
           <w:color w:val="auto"/>
@@ -11156,7 +11312,7 @@
         </w:rPr>
         <w:t>observé</w:t>
       </w:r>
-      <w:bookmarkEnd w:id="77"/>
+      <w:bookmarkEnd w:id="76"/>
     </w:p>
     <w:p>
       <w:r>
@@ -11251,11 +11407,11 @@
       <w:pPr>
         <w:pStyle w:val="Title2"/>
       </w:pPr>
-      <w:bookmarkStart w:id="78" w:name="_Toc419315968"/>
+      <w:bookmarkStart w:id="77" w:name="_Toc419315968"/>
       <w:r>
         <w:t>Edition des comptes utilisateurs</w:t>
       </w:r>
-      <w:bookmarkEnd w:id="78"/>
+      <w:bookmarkEnd w:id="77"/>
     </w:p>
     <w:p>
       <w:pPr>
@@ -11283,14 +11439,14 @@
           <w:color w:val="auto"/>
         </w:rPr>
       </w:pPr>
-      <w:bookmarkStart w:id="79" w:name="_Toc419315969"/>
+      <w:bookmarkStart w:id="78" w:name="_Toc419315969"/>
       <w:r>
         <w:rPr>
           <w:color w:val="auto"/>
         </w:rPr>
         <w:t>Ce qui sera fait</w:t>
       </w:r>
-      <w:bookmarkEnd w:id="79"/>
+      <w:bookmarkEnd w:id="78"/>
     </w:p>
     <w:p>
       <w:r>
@@ -11332,14 +11488,14 @@
           <w:color w:val="auto"/>
         </w:rPr>
       </w:pPr>
-      <w:bookmarkStart w:id="80" w:name="_Toc419315970"/>
+      <w:bookmarkStart w:id="79" w:name="_Toc419315970"/>
       <w:r>
         <w:rPr>
           <w:color w:val="auto"/>
         </w:rPr>
         <w:t>Ce qui sera testé</w:t>
       </w:r>
-      <w:bookmarkEnd w:id="80"/>
+      <w:bookmarkEnd w:id="79"/>
     </w:p>
     <w:p>
       <w:pPr>
@@ -11372,7 +11528,7 @@
           <w:color w:val="auto"/>
         </w:rPr>
       </w:pPr>
-      <w:bookmarkStart w:id="81" w:name="_Toc419315971"/>
+      <w:bookmarkStart w:id="80" w:name="_Toc419315971"/>
       <w:r>
         <w:rPr>
           <w:color w:val="auto"/>
@@ -11385,7 +11541,7 @@
         </w:rPr>
         <w:t>observé</w:t>
       </w:r>
-      <w:bookmarkEnd w:id="81"/>
+      <w:bookmarkEnd w:id="80"/>
     </w:p>
     <w:p>
       <w:r>
@@ -11420,11 +11576,11 @@
       <w:pPr>
         <w:pStyle w:val="Title2"/>
       </w:pPr>
-      <w:bookmarkStart w:id="82" w:name="_Toc419315972"/>
+      <w:bookmarkStart w:id="81" w:name="_Toc419315972"/>
       <w:r>
         <w:t>Salle de parties</w:t>
       </w:r>
-      <w:bookmarkEnd w:id="82"/>
+      <w:bookmarkEnd w:id="81"/>
     </w:p>
     <w:p>
       <w:pPr>
@@ -11437,7 +11593,7 @@
           <w:color w:val="auto"/>
         </w:rPr>
       </w:pPr>
-      <w:bookmarkStart w:id="83" w:name="_Toc419315973"/>
+      <w:bookmarkStart w:id="82" w:name="_Toc419315973"/>
       <w:r>
         <w:rPr>
           <w:color w:val="auto"/>
@@ -11450,7 +11606,7 @@
         </w:rPr>
         <w:t>fait</w:t>
       </w:r>
-      <w:bookmarkEnd w:id="83"/>
+      <w:bookmarkEnd w:id="82"/>
     </w:p>
     <w:p>
       <w:pPr>
@@ -11546,14 +11702,14 @@
           <w:color w:val="auto"/>
         </w:rPr>
       </w:pPr>
-      <w:bookmarkStart w:id="84" w:name="_Toc419315974"/>
+      <w:bookmarkStart w:id="83" w:name="_Toc419315974"/>
       <w:r>
         <w:rPr>
           <w:color w:val="auto"/>
         </w:rPr>
         <w:t>Ce qui sera testé</w:t>
       </w:r>
-      <w:bookmarkEnd w:id="84"/>
+      <w:bookmarkEnd w:id="83"/>
     </w:p>
     <w:p>
       <w:pPr>
@@ -11631,14 +11787,14 @@
           <w:color w:val="auto"/>
         </w:rPr>
       </w:pPr>
-      <w:bookmarkStart w:id="85" w:name="_Toc419315975"/>
+      <w:bookmarkStart w:id="84" w:name="_Toc419315975"/>
       <w:r>
         <w:rPr>
           <w:color w:val="auto"/>
         </w:rPr>
         <w:t>Ce qui sera observé</w:t>
       </w:r>
-      <w:bookmarkEnd w:id="85"/>
+      <w:bookmarkEnd w:id="84"/>
     </w:p>
     <w:p>
       <w:r>
@@ -11721,11 +11877,11 @@
       <w:pPr>
         <w:pStyle w:val="Title2"/>
       </w:pPr>
-      <w:bookmarkStart w:id="86" w:name="_Toc419315976"/>
+      <w:bookmarkStart w:id="85" w:name="_Toc419315976"/>
       <w:r>
         <w:t>Connexion, déconnexion &amp; création compte utilisateur</w:t>
       </w:r>
-      <w:bookmarkEnd w:id="86"/>
+      <w:bookmarkEnd w:id="85"/>
     </w:p>
     <w:p>
       <w:pPr>
@@ -11738,7 +11894,7 @@
           <w:color w:val="auto"/>
         </w:rPr>
       </w:pPr>
-      <w:bookmarkStart w:id="87" w:name="_Toc419315977"/>
+      <w:bookmarkStart w:id="86" w:name="_Toc419315977"/>
       <w:r>
         <w:rPr>
           <w:color w:val="auto"/>
@@ -11751,7 +11907,7 @@
         </w:rPr>
         <w:t>fait</w:t>
       </w:r>
-      <w:bookmarkEnd w:id="87"/>
+      <w:bookmarkEnd w:id="86"/>
     </w:p>
     <w:p>
       <w:r>
@@ -11811,14 +11967,14 @@
           <w:color w:val="auto"/>
         </w:rPr>
       </w:pPr>
-      <w:bookmarkStart w:id="88" w:name="_Toc419315978"/>
+      <w:bookmarkStart w:id="87" w:name="_Toc419315978"/>
       <w:r>
         <w:rPr>
           <w:color w:val="auto"/>
         </w:rPr>
         <w:t>Ce qui sera testé</w:t>
       </w:r>
-      <w:bookmarkEnd w:id="88"/>
+      <w:bookmarkEnd w:id="87"/>
     </w:p>
     <w:p>
       <w:r>
@@ -11938,14 +12094,14 @@
           <w:color w:val="auto"/>
         </w:rPr>
       </w:pPr>
-      <w:bookmarkStart w:id="89" w:name="_Toc419315979"/>
+      <w:bookmarkStart w:id="88" w:name="_Toc419315979"/>
       <w:r>
         <w:rPr>
           <w:color w:val="auto"/>
         </w:rPr>
         <w:t>Ce qui sera observé</w:t>
       </w:r>
-      <w:bookmarkEnd w:id="89"/>
+      <w:bookmarkEnd w:id="88"/>
     </w:p>
     <w:p>
       <w:pPr>
@@ -11971,7 +12127,15 @@
         <w:jc w:val="both"/>
       </w:pPr>
       <w:r>
-        <w:t>Se connecter à un serveur avec un compte utilisateur en précisant l’adresse ip et le port du serveur.</w:t>
+        <w:t xml:space="preserve">Se connecter à un serveur avec un compte utilisateur en précisant l’adresse </w:t>
+      </w:r>
+      <w:proofErr w:type="spellStart"/>
+      <w:r>
+        <w:t>ip</w:t>
+      </w:r>
+      <w:proofErr w:type="spellEnd"/>
+      <w:r>
+        <w:t xml:space="preserve"> et le port du serveur.</w:t>
       </w:r>
     </w:p>
     <w:p>
@@ -12011,14 +12175,14 @@
           <w:color w:val="auto"/>
         </w:rPr>
       </w:pPr>
-      <w:bookmarkStart w:id="90" w:name="_Toc419315980"/>
+      <w:bookmarkStart w:id="89" w:name="_Toc419315980"/>
       <w:r>
         <w:rPr>
           <w:color w:val="auto"/>
         </w:rPr>
         <w:t>Bilan global</w:t>
       </w:r>
-      <w:bookmarkEnd w:id="90"/>
+      <w:bookmarkEnd w:id="89"/>
     </w:p>
     <w:p>
       <w:pPr>
@@ -12253,14 +12417,14 @@
           <w:color w:val="auto"/>
         </w:rPr>
       </w:pPr>
-      <w:bookmarkStart w:id="91" w:name="_Toc419315981"/>
+      <w:bookmarkStart w:id="90" w:name="_Toc419315981"/>
       <w:r>
         <w:rPr>
           <w:color w:val="auto"/>
         </w:rPr>
         <w:t>Bilans individuels</w:t>
       </w:r>
-      <w:bookmarkEnd w:id="91"/>
+      <w:bookmarkEnd w:id="90"/>
     </w:p>
     <w:p>
       <w:pPr>
@@ -12303,8 +12467,18 @@
           <w:color w:val="auto"/>
           <w:sz w:val="22"/>
         </w:rPr>
-        <w:t>Guillaume Bruge</w:t>
-      </w:r>
+        <w:t xml:space="preserve">Guillaume </w:t>
+      </w:r>
+      <w:proofErr w:type="spellStart"/>
+      <w:r>
+        <w:rPr>
+          <w:i w:val="0"/>
+          <w:color w:val="auto"/>
+          <w:sz w:val="22"/>
+        </w:rPr>
+        <w:t>Bruge</w:t>
+      </w:r>
+      <w:proofErr w:type="spellEnd"/>
     </w:p>
     <w:p>
       <w:pPr>
@@ -12379,8 +12553,18 @@
           <w:color w:val="auto"/>
           <w:sz w:val="22"/>
         </w:rPr>
-        <w:t>Yassin Kammoun</w:t>
-      </w:r>
+        <w:t xml:space="preserve">Yassin </w:t>
+      </w:r>
+      <w:proofErr w:type="spellStart"/>
+      <w:r>
+        <w:rPr>
+          <w:i w:val="0"/>
+          <w:color w:val="auto"/>
+          <w:sz w:val="22"/>
+        </w:rPr>
+        <w:t>Kammoun</w:t>
+      </w:r>
+      <w:proofErr w:type="spellEnd"/>
     </w:p>
     <w:p>
       <w:pPr>
@@ -12510,8 +12694,18 @@
           <w:color w:val="auto"/>
           <w:sz w:val="22"/>
         </w:rPr>
-        <w:t>Michelle Meguep</w:t>
-      </w:r>
+        <w:t xml:space="preserve">Michelle </w:t>
+      </w:r>
+      <w:proofErr w:type="spellStart"/>
+      <w:r>
+        <w:rPr>
+          <w:i w:val="0"/>
+          <w:color w:val="auto"/>
+          <w:sz w:val="22"/>
+        </w:rPr>
+        <w:t>Meguep</w:t>
+      </w:r>
+      <w:proofErr w:type="spellEnd"/>
     </w:p>
     <w:p>
       <w:pPr>
@@ -12588,15 +12782,93 @@
       </w:r>
     </w:p>
     <w:p>
+      <w:r>
+        <w:t>Implémentation côté serveur permettant :</w:t>
+      </w:r>
+    </w:p>
+    <w:p>
+      <w:pPr>
+        <w:pStyle w:val="Paragraphedeliste"/>
+        <w:numPr>
+          <w:ilvl w:val="0"/>
+          <w:numId w:val="34"/>
+        </w:numPr>
+      </w:pPr>
+      <w:r>
+        <w:t>Connexion d’un utilisateur avec son compte</w:t>
+      </w:r>
+    </w:p>
+    <w:p>
+      <w:pPr>
+        <w:pStyle w:val="Paragraphedeliste"/>
+        <w:numPr>
+          <w:ilvl w:val="0"/>
+          <w:numId w:val="34"/>
+        </w:numPr>
+      </w:pPr>
+      <w:r>
+        <w:t>Déconnexion d’un utilisateur avec son compte</w:t>
+      </w:r>
+    </w:p>
+    <w:p>
+      <w:pPr>
+        <w:pStyle w:val="Paragraphedeliste"/>
+        <w:numPr>
+          <w:ilvl w:val="0"/>
+          <w:numId w:val="34"/>
+        </w:numPr>
+      </w:pPr>
+      <w:r>
+        <w:t>Possibilité de bloquer / supprimer un utilisateur</w:t>
+      </w:r>
+    </w:p>
+    <w:p>
+      <w:r>
+        <w:t>Implémentation côté client :</w:t>
+      </w:r>
+    </w:p>
+    <w:p>
+      <w:pPr>
+        <w:pStyle w:val="Paragraphedeliste"/>
+        <w:numPr>
+          <w:ilvl w:val="0"/>
+          <w:numId w:val="35"/>
+        </w:numPr>
+      </w:pPr>
+      <w:r>
+        <w:t>Fenêtre de connexion d’un utilisateur sur son compte (adresse IP, port, nom d’utilisateur, mot de passe)</w:t>
+      </w:r>
+    </w:p>
+    <w:p>
+      <w:pPr>
+        <w:pStyle w:val="Paragraphedeliste"/>
+        <w:numPr>
+          <w:ilvl w:val="0"/>
+          <w:numId w:val="35"/>
+        </w:numPr>
+      </w:pPr>
+      <w:r>
+        <w:t>Possibilité de créer un utilisateur, d’éditer son compte utilisateur, et de se connecter / déconnecter sur son compte</w:t>
+      </w:r>
+    </w:p>
+    <w:p>
       <w:pPr>
         <w:rPr>
           <w:i/>
         </w:rPr>
       </w:pPr>
-      <w:r>
+    </w:p>
+    <w:p>
+      <w:pPr>
         <w:rPr>
           <w:i/>
         </w:rPr>
+      </w:pPr>
+      <w:r>
+        <w:rPr>
+          <w:i/>
+        </w:rPr>
+        <w:lastRenderedPageBreak/>
         <w:t>Effort consacré</w:t>
       </w:r>
     </w:p>
@@ -12610,9 +12882,29 @@
         <w:rPr>
           <w:i/>
         </w:rPr>
+        <w:t>3 – 4 heures</w:t>
+      </w:r>
+    </w:p>
+    <w:p>
+      <w:pPr>
+        <w:rPr>
+          <w:i/>
+        </w:rPr>
+      </w:pPr>
+      <w:r>
+        <w:rPr>
+          <w:i/>
+        </w:rPr>
         <w:t>Difficultés rencontrées</w:t>
       </w:r>
     </w:p>
+    <w:p>
+      <w:bookmarkStart w:id="91" w:name="_GoBack"/>
+      <w:r>
+        <w:t>Aucune difficulté n’a été rencontrée</w:t>
+      </w:r>
+    </w:p>
+    <w:bookmarkEnd w:id="91"/>
     <w:p>
       <w:r>
         <w:br w:type="page"/>
@@ -13224,13 +13516,7 @@
         <w:rPr>
           <w:color w:val="auto"/>
         </w:rPr>
-        <w:t xml:space="preserve"> </w:t>
-      </w:r>
-      <w:r>
-        <w:rPr>
-          <w:color w:val="auto"/>
-        </w:rPr>
-        <w:t>: 20.05.2015 - 27.05.2015</w:t>
+        <w:t xml:space="preserve"> : 20.05.2015 - 27.05.2015</w:t>
       </w:r>
       <w:bookmarkEnd w:id="105"/>
     </w:p>
@@ -13302,7 +13588,15 @@
         </w:numPr>
       </w:pPr>
       <w:r>
-        <w:t>Jouer en tant que mister x</w:t>
+        <w:t xml:space="preserve">Jouer en tant que </w:t>
+      </w:r>
+      <w:proofErr w:type="spellStart"/>
+      <w:r>
+        <w:t>mister</w:t>
+      </w:r>
+      <w:proofErr w:type="spellEnd"/>
+      <w:r>
+        <w:t xml:space="preserve"> x</w:t>
       </w:r>
     </w:p>
     <w:p>
@@ -13489,7 +13783,15 @@
         </w:numPr>
       </w:pPr>
       <w:r>
-        <w:t>Jouer en tant que mister x</w:t>
+        <w:t xml:space="preserve">Jouer en tant que </w:t>
+      </w:r>
+      <w:proofErr w:type="spellStart"/>
+      <w:r>
+        <w:t>mister</w:t>
+      </w:r>
+      <w:proofErr w:type="spellEnd"/>
+      <w:r>
+        <w:t xml:space="preserve"> x</w:t>
       </w:r>
     </w:p>
     <w:p>
@@ -13689,7 +13991,15 @@
         </w:numPr>
       </w:pPr>
       <w:r>
-        <w:t>Jouer en tant que mister x</w:t>
+        <w:t xml:space="preserve">Jouer en tant que </w:t>
+      </w:r>
+      <w:proofErr w:type="spellStart"/>
+      <w:r>
+        <w:t>mister</w:t>
+      </w:r>
+      <w:proofErr w:type="spellEnd"/>
+      <w:r>
+        <w:t xml:space="preserve"> x</w:t>
       </w:r>
     </w:p>
     <w:p>
@@ -13798,25 +14108,7 @@
         <w:rPr>
           <w:color w:val="auto"/>
         </w:rPr>
-        <w:t> : 10</w:t>
-      </w:r>
-      <w:r>
-        <w:rPr>
-          <w:color w:val="auto"/>
-        </w:rPr>
-        <w:t>.06.2015 -</w:t>
-      </w:r>
-      <w:r>
-        <w:rPr>
-          <w:color w:val="auto"/>
-        </w:rPr>
-        <w:t xml:space="preserve"> 17</w:t>
-      </w:r>
-      <w:r>
-        <w:rPr>
-          <w:color w:val="auto"/>
-        </w:rPr>
-        <w:t>.06.2015</w:t>
+        <w:t> : 10.06.2015 - 17.06.2015</w:t>
       </w:r>
       <w:bookmarkEnd w:id="123"/>
     </w:p>
@@ -13888,7 +14180,15 @@
         </w:numPr>
       </w:pPr>
       <w:r>
-        <w:t>Jouer en tant que mister x</w:t>
+        <w:t xml:space="preserve">Jouer en tant que </w:t>
+      </w:r>
+      <w:proofErr w:type="spellStart"/>
+      <w:r>
+        <w:t>mister</w:t>
+      </w:r>
+      <w:proofErr w:type="spellEnd"/>
+      <w:r>
+        <w:t xml:space="preserve"> x</w:t>
       </w:r>
     </w:p>
     <w:p>
@@ -14454,6 +14754,7 @@
           </w:r>
           <w:r>
             <w:rPr>
+              <w:noProof/>
               <w:color w:val="808080" w:themeColor="background1" w:themeShade="80"/>
               <w:sz w:val="18"/>
             </w:rPr>
@@ -14515,7 +14816,7 @@
               <w:color w:val="808080" w:themeColor="background1" w:themeShade="80"/>
               <w:sz w:val="18"/>
             </w:rPr>
-            <w:t>1</w:t>
+            <w:t>14</w:t>
           </w:r>
           <w:r>
             <w:rPr>
@@ -14607,13 +14908,47 @@
       </w:rPr>
       <w:t xml:space="preserve"> </w:t>
     </w:r>
+    <w:proofErr w:type="spellStart"/>
     <w:r>
       <w:rPr>
         <w:color w:val="808080" w:themeColor="background1" w:themeShade="80"/>
         <w:sz w:val="18"/>
       </w:rPr>
-      <w:t>Bruge, Kammoun, Meguep</w:t>
+      <w:t>Bruge</w:t>
     </w:r>
+    <w:proofErr w:type="spellEnd"/>
+    <w:r>
+      <w:rPr>
+        <w:color w:val="808080" w:themeColor="background1" w:themeShade="80"/>
+        <w:sz w:val="18"/>
+      </w:rPr>
+      <w:t xml:space="preserve">, </w:t>
+    </w:r>
+    <w:proofErr w:type="spellStart"/>
+    <w:r>
+      <w:rPr>
+        <w:color w:val="808080" w:themeColor="background1" w:themeShade="80"/>
+        <w:sz w:val="18"/>
+      </w:rPr>
+      <w:t>Kammoun</w:t>
+    </w:r>
+    <w:proofErr w:type="spellEnd"/>
+    <w:r>
+      <w:rPr>
+        <w:color w:val="808080" w:themeColor="background1" w:themeShade="80"/>
+        <w:sz w:val="18"/>
+      </w:rPr>
+      <w:t xml:space="preserve">, </w:t>
+    </w:r>
+    <w:proofErr w:type="spellStart"/>
+    <w:r>
+      <w:rPr>
+        <w:color w:val="808080" w:themeColor="background1" w:themeShade="80"/>
+        <w:sz w:val="18"/>
+      </w:rPr>
+      <w:t>Meguep</w:t>
+    </w:r>
+    <w:proofErr w:type="spellEnd"/>
     <w:r>
       <w:rPr>
         <w:color w:val="808080" w:themeColor="background1" w:themeShade="80"/>
@@ -14642,7 +14977,7 @@
   <w:abstractNum w:abstractNumId="0">
     <w:nsid w:val="0275608E"/>
     <w:multiLevelType w:val="hybridMultilevel"/>
-    <w:tmpl w:val="C958CC46"/>
+    <w:tmpl w:val="CFC8AC54"/>
     <w:lvl w:ilvl="0" w:tplc="100C0001">
       <w:start w:val="1"/>
       <w:numFmt w:val="bullet"/>
@@ -15849,6 +16184,119 @@
     </w:lvl>
   </w:abstractNum>
   <w:abstractNum w:abstractNumId="10">
+    <w:nsid w:val="32371733"/>
+    <w:multiLevelType w:val="hybridMultilevel"/>
+    <w:tmpl w:val="8604DBE8"/>
+    <w:lvl w:ilvl="0" w:tplc="100C0001">
+      <w:start w:val="1"/>
+      <w:numFmt w:val="bullet"/>
+      <w:lvlText w:val=""/>
+      <w:lvlJc w:val="left"/>
+      <w:pPr>
+        <w:ind w:left="720" w:hanging="360"/>
+      </w:pPr>
+      <w:rPr>
+        <w:rFonts w:ascii="Symbol" w:hAnsi="Symbol" w:hint="default"/>
+      </w:rPr>
+    </w:lvl>
+    <w:lvl w:ilvl="1" w:tplc="100C0003" w:tentative="1">
+      <w:start w:val="1"/>
+      <w:numFmt w:val="bullet"/>
+      <w:lvlText w:val="o"/>
+      <w:lvlJc w:val="left"/>
+      <w:pPr>
+        <w:ind w:left="1440" w:hanging="360"/>
+      </w:pPr>
+      <w:rPr>
+        <w:rFonts w:ascii="Courier New" w:hAnsi="Courier New" w:cs="Courier New" w:hint="default"/>
+      </w:rPr>
+    </w:lvl>
+    <w:lvl w:ilvl="2" w:tplc="100C0005" w:tentative="1">
+      <w:start w:val="1"/>
+      <w:numFmt w:val="bullet"/>
+      <w:lvlText w:val=""/>
+      <w:lvlJc w:val="left"/>
+      <w:pPr>
+        <w:ind w:left="2160" w:hanging="360"/>
+      </w:pPr>
+      <w:rPr>
+        <w:rFonts w:ascii="Wingdings" w:hAnsi="Wingdings" w:hint="default"/>
+      </w:rPr>
+    </w:lvl>
+    <w:lvl w:ilvl="3" w:tplc="100C0001" w:tentative="1">
+      <w:start w:val="1"/>
+      <w:numFmt w:val="bullet"/>
+      <w:lvlText w:val=""/>
+      <w:lvlJc w:val="left"/>
+      <w:pPr>
+        <w:ind w:left="2880" w:hanging="360"/>
+      </w:pPr>
+      <w:rPr>
+        <w:rFonts w:ascii="Symbol" w:hAnsi="Symbol" w:hint="default"/>
+      </w:rPr>
+    </w:lvl>
+    <w:lvl w:ilvl="4" w:tplc="100C0003" w:tentative="1">
+      <w:start w:val="1"/>
+      <w:numFmt w:val="bullet"/>
+      <w:lvlText w:val="o"/>
+      <w:lvlJc w:val="left"/>
+      <w:pPr>
+        <w:ind w:left="3600" w:hanging="360"/>
+      </w:pPr>
+      <w:rPr>
+        <w:rFonts w:ascii="Courier New" w:hAnsi="Courier New" w:cs="Courier New" w:hint="default"/>
+      </w:rPr>
+    </w:lvl>
+    <w:lvl w:ilvl="5" w:tplc="100C0005" w:tentative="1">
+      <w:start w:val="1"/>
+      <w:numFmt w:val="bullet"/>
+      <w:lvlText w:val=""/>
+      <w:lvlJc w:val="left"/>
+      <w:pPr>
+        <w:ind w:left="4320" w:hanging="360"/>
+      </w:pPr>
+      <w:rPr>
+        <w:rFonts w:ascii="Wingdings" w:hAnsi="Wingdings" w:hint="default"/>
+      </w:rPr>
+    </w:lvl>
+    <w:lvl w:ilvl="6" w:tplc="100C0001" w:tentative="1">
+      <w:start w:val="1"/>
+      <w:numFmt w:val="bullet"/>
+      <w:lvlText w:val=""/>
+      <w:lvlJc w:val="left"/>
+      <w:pPr>
+        <w:ind w:left="5040" w:hanging="360"/>
+      </w:pPr>
+      <w:rPr>
+        <w:rFonts w:ascii="Symbol" w:hAnsi="Symbol" w:hint="default"/>
+      </w:rPr>
+    </w:lvl>
+    <w:lvl w:ilvl="7" w:tplc="100C0003" w:tentative="1">
+      <w:start w:val="1"/>
+      <w:numFmt w:val="bullet"/>
+      <w:lvlText w:val="o"/>
+      <w:lvlJc w:val="left"/>
+      <w:pPr>
+        <w:ind w:left="5760" w:hanging="360"/>
+      </w:pPr>
+      <w:rPr>
+        <w:rFonts w:ascii="Courier New" w:hAnsi="Courier New" w:cs="Courier New" w:hint="default"/>
+      </w:rPr>
+    </w:lvl>
+    <w:lvl w:ilvl="8" w:tplc="100C0005" w:tentative="1">
+      <w:start w:val="1"/>
+      <w:numFmt w:val="bullet"/>
+      <w:lvlText w:val=""/>
+      <w:lvlJc w:val="left"/>
+      <w:pPr>
+        <w:ind w:left="6480" w:hanging="360"/>
+      </w:pPr>
+      <w:rPr>
+        <w:rFonts w:ascii="Wingdings" w:hAnsi="Wingdings" w:hint="default"/>
+      </w:rPr>
+    </w:lvl>
+  </w:abstractNum>
+  <w:abstractNum w:abstractNumId="11">
     <w:nsid w:val="38D16F73"/>
     <w:multiLevelType w:val="multilevel"/>
     <w:tmpl w:val="100C001F"/>
@@ -15934,7 +16382,7 @@
       </w:pPr>
     </w:lvl>
   </w:abstractNum>
-  <w:abstractNum w:abstractNumId="11">
+  <w:abstractNum w:abstractNumId="12">
     <w:nsid w:val="432F1495"/>
     <w:multiLevelType w:val="hybridMultilevel"/>
     <w:tmpl w:val="7C949714"/>
@@ -16047,7 +16495,7 @@
       </w:rPr>
     </w:lvl>
   </w:abstractNum>
-  <w:abstractNum w:abstractNumId="12">
+  <w:abstractNum w:abstractNumId="13">
     <w:nsid w:val="435C608D"/>
     <w:multiLevelType w:val="hybridMultilevel"/>
     <w:tmpl w:val="4DB6AEC4"/>
@@ -16160,7 +16608,7 @@
       </w:rPr>
     </w:lvl>
   </w:abstractNum>
-  <w:abstractNum w:abstractNumId="13">
+  <w:abstractNum w:abstractNumId="14">
     <w:nsid w:val="461314FC"/>
     <w:multiLevelType w:val="multilevel"/>
     <w:tmpl w:val="8F66ACCA"/>
@@ -16247,7 +16695,7 @@
       </w:pPr>
     </w:lvl>
   </w:abstractNum>
-  <w:abstractNum w:abstractNumId="14">
+  <w:abstractNum w:abstractNumId="15">
     <w:nsid w:val="490C14A4"/>
     <w:multiLevelType w:val="hybridMultilevel"/>
     <w:tmpl w:val="4E3CD55C"/>
@@ -16360,7 +16808,7 @@
       </w:rPr>
     </w:lvl>
   </w:abstractNum>
-  <w:abstractNum w:abstractNumId="15">
+  <w:abstractNum w:abstractNumId="16">
     <w:nsid w:val="4D8531CE"/>
     <w:multiLevelType w:val="hybridMultilevel"/>
     <w:tmpl w:val="B7A00614"/>
@@ -16473,7 +16921,7 @@
       </w:rPr>
     </w:lvl>
   </w:abstractNum>
-  <w:abstractNum w:abstractNumId="16">
+  <w:abstractNum w:abstractNumId="17">
     <w:nsid w:val="4EEC74CD"/>
     <w:multiLevelType w:val="hybridMultilevel"/>
     <w:tmpl w:val="5EB265F6"/>
@@ -16586,7 +17034,7 @@
       </w:rPr>
     </w:lvl>
   </w:abstractNum>
-  <w:abstractNum w:abstractNumId="17">
+  <w:abstractNum w:abstractNumId="18">
     <w:nsid w:val="508C6263"/>
     <w:multiLevelType w:val="hybridMultilevel"/>
     <w:tmpl w:val="1BF013F0"/>
@@ -16699,7 +17147,7 @@
       </w:rPr>
     </w:lvl>
   </w:abstractNum>
-  <w:abstractNum w:abstractNumId="18">
+  <w:abstractNum w:abstractNumId="19">
     <w:nsid w:val="52930E1D"/>
     <w:multiLevelType w:val="hybridMultilevel"/>
     <w:tmpl w:val="2DAEB4B6"/>
@@ -16812,7 +17260,7 @@
       </w:rPr>
     </w:lvl>
   </w:abstractNum>
-  <w:abstractNum w:abstractNumId="19">
+  <w:abstractNum w:abstractNumId="20">
     <w:nsid w:val="59B13092"/>
     <w:multiLevelType w:val="hybridMultilevel"/>
     <w:tmpl w:val="32A2DE18"/>
@@ -16925,7 +17373,7 @@
       </w:rPr>
     </w:lvl>
   </w:abstractNum>
-  <w:abstractNum w:abstractNumId="20">
+  <w:abstractNum w:abstractNumId="21">
     <w:nsid w:val="5DB06409"/>
     <w:multiLevelType w:val="multilevel"/>
     <w:tmpl w:val="100C001F"/>
@@ -17011,7 +17459,7 @@
       </w:pPr>
     </w:lvl>
   </w:abstractNum>
-  <w:abstractNum w:abstractNumId="21">
+  <w:abstractNum w:abstractNumId="22">
     <w:nsid w:val="69B508D1"/>
     <w:multiLevelType w:val="hybridMultilevel"/>
     <w:tmpl w:val="D780DE9A"/>
@@ -17124,7 +17572,7 @@
       </w:rPr>
     </w:lvl>
   </w:abstractNum>
-  <w:abstractNum w:abstractNumId="22">
+  <w:abstractNum w:abstractNumId="23">
     <w:nsid w:val="6A0107A1"/>
     <w:multiLevelType w:val="multilevel"/>
     <w:tmpl w:val="100C001F"/>
@@ -17210,7 +17658,7 @@
       </w:pPr>
     </w:lvl>
   </w:abstractNum>
-  <w:abstractNum w:abstractNumId="23">
+  <w:abstractNum w:abstractNumId="24">
     <w:nsid w:val="6BCA7BE0"/>
     <w:multiLevelType w:val="multilevel"/>
     <w:tmpl w:val="100C001F"/>
@@ -17296,7 +17744,7 @@
       </w:pPr>
     </w:lvl>
   </w:abstractNum>
-  <w:abstractNum w:abstractNumId="24">
+  <w:abstractNum w:abstractNumId="25">
     <w:nsid w:val="6BCC2F35"/>
     <w:multiLevelType w:val="hybridMultilevel"/>
     <w:tmpl w:val="8F181BC6"/>
@@ -17409,7 +17857,7 @@
       </w:rPr>
     </w:lvl>
   </w:abstractNum>
-  <w:abstractNum w:abstractNumId="25">
+  <w:abstractNum w:abstractNumId="26">
     <w:nsid w:val="6C9F5DCE"/>
     <w:multiLevelType w:val="hybridMultilevel"/>
     <w:tmpl w:val="E868A3DA"/>
@@ -17522,7 +17970,7 @@
       </w:rPr>
     </w:lvl>
   </w:abstractNum>
-  <w:abstractNum w:abstractNumId="26">
+  <w:abstractNum w:abstractNumId="27">
     <w:nsid w:val="73F967B4"/>
     <w:multiLevelType w:val="hybridMultilevel"/>
     <w:tmpl w:val="6EFC31C4"/>
@@ -17639,13 +18087,13 @@
     <w:abstractNumId w:val="2"/>
   </w:num>
   <w:num w:numId="2">
-    <w:abstractNumId w:val="16"/>
+    <w:abstractNumId w:val="17"/>
   </w:num>
   <w:num w:numId="3">
     <w:abstractNumId w:val="1"/>
   </w:num>
   <w:num w:numId="4">
-    <w:abstractNumId w:val="13"/>
+    <w:abstractNumId w:val="14"/>
   </w:num>
   <w:num w:numId="5">
     <w:abstractNumId w:val="1"/>
@@ -17828,7 +18276,7 @@
     </w:lvlOverride>
   </w:num>
   <w:num w:numId="11">
-    <w:abstractNumId w:val="19"/>
+    <w:abstractNumId w:val="20"/>
   </w:num>
   <w:num w:numId="12">
     <w:abstractNumId w:val="6"/>
@@ -17837,37 +18285,37 @@
     <w:abstractNumId w:val="7"/>
   </w:num>
   <w:num w:numId="14">
-    <w:abstractNumId w:val="18"/>
+    <w:abstractNumId w:val="19"/>
   </w:num>
   <w:num w:numId="15">
     <w:abstractNumId w:val="4"/>
   </w:num>
   <w:num w:numId="16">
-    <w:abstractNumId w:val="15"/>
+    <w:abstractNumId w:val="16"/>
   </w:num>
   <w:num w:numId="17">
-    <w:abstractNumId w:val="11"/>
+    <w:abstractNumId w:val="12"/>
   </w:num>
   <w:num w:numId="18">
     <w:abstractNumId w:val="8"/>
   </w:num>
   <w:num w:numId="19">
-    <w:abstractNumId w:val="23"/>
+    <w:abstractNumId w:val="24"/>
   </w:num>
   <w:num w:numId="20">
-    <w:abstractNumId w:val="21"/>
+    <w:abstractNumId w:val="22"/>
   </w:num>
   <w:num w:numId="21">
-    <w:abstractNumId w:val="14"/>
+    <w:abstractNumId w:val="15"/>
   </w:num>
   <w:num w:numId="22">
-    <w:abstractNumId w:val="24"/>
+    <w:abstractNumId w:val="25"/>
   </w:num>
   <w:num w:numId="23">
     <w:abstractNumId w:val="3"/>
   </w:num>
   <w:num w:numId="24">
-    <w:abstractNumId w:val="26"/>
+    <w:abstractNumId w:val="27"/>
   </w:num>
   <w:num w:numId="25">
     <w:abstractNumId w:val="5"/>
@@ -17876,10 +18324,10 @@
     <w:abstractNumId w:val="9"/>
   </w:num>
   <w:num w:numId="27">
-    <w:abstractNumId w:val="25"/>
+    <w:abstractNumId w:val="26"/>
   </w:num>
   <w:num w:numId="28">
-    <w:abstractNumId w:val="12"/>
+    <w:abstractNumId w:val="13"/>
   </w:num>
   <w:num w:numId="29">
     <w:abstractNumId w:val="1"/>
@@ -17912,19 +18360,22 @@
     </w:lvlOverride>
   </w:num>
   <w:num w:numId="30">
-    <w:abstractNumId w:val="17"/>
+    <w:abstractNumId w:val="18"/>
   </w:num>
   <w:num w:numId="31">
-    <w:abstractNumId w:val="20"/>
+    <w:abstractNumId w:val="21"/>
   </w:num>
   <w:num w:numId="32">
-    <w:abstractNumId w:val="22"/>
+    <w:abstractNumId w:val="23"/>
   </w:num>
   <w:num w:numId="33">
-    <w:abstractNumId w:val="10"/>
+    <w:abstractNumId w:val="11"/>
   </w:num>
   <w:num w:numId="34">
     <w:abstractNumId w:val="0"/>
+  </w:num>
+  <w:num w:numId="35">
+    <w:abstractNumId w:val="10"/>
   </w:num>
 </w:numbering>
 </file>
@@ -19912,7 +20363,7 @@
   <a:extraClrSchemeLst/>
   <a:extLst>
     <a:ext uri="{05A4C25C-085E-4340-85A3-A5531E510DB2}">
-      <thm15:themeFamily xmlns="" xmlns:thm15="http://schemas.microsoft.com/office/thememl/2012/main" name="Office Theme" id="{62F939B6-93AF-4DB8-9C6B-D6C7DFDC589F}" vid="{4A3C46E8-61CC-4603-A589-7422A47A8E4A}"/>
+      <thm15:themeFamily xmlns:thm15="http://schemas.microsoft.com/office/thememl/2012/main" xmlns="" name="Office Theme" id="{62F939B6-93AF-4DB8-9C6B-D6C7DFDC589F}" vid="{4A3C46E8-61CC-4603-A589-7422A47A8E4A}"/>
     </a:ext>
   </a:extLst>
 </a:theme>

</xml_diff>

<commit_message>
ajout bilan iteration 3 de Michelle
</commit_message>
<xml_diff>
--- a/Iteration/Iterations.docx
+++ b/Iteration/Iterations.docx
@@ -8333,15 +8333,7 @@
       </w:pPr>
       <w:r>
         <w:lastRenderedPageBreak/>
-        <w:t xml:space="preserve">Ceci se fera par le biais de plusieurs connexions en ligne de commande avec </w:t>
-      </w:r>
-      <w:proofErr w:type="spellStart"/>
-      <w:r>
-        <w:t>telnet</w:t>
-      </w:r>
-      <w:proofErr w:type="spellEnd"/>
-      <w:r>
-        <w:t xml:space="preserve"> et ce qui pourra être vu </w:t>
+        <w:t xml:space="preserve">Ceci se fera par le biais de plusieurs connexions en ligne de commande avec telnet et ce qui pourra être vu </w:t>
       </w:r>
       <w:r>
         <w:t>sera</w:t>
@@ -8349,14 +8341,12 @@
       <w:r>
         <w:t xml:space="preserve"> simplement au départ des « </w:t>
       </w:r>
-      <w:proofErr w:type="spellStart"/>
       <w:r>
         <w:rPr>
           <w:i/>
         </w:rPr>
         <w:t>System.out.println</w:t>
       </w:r>
-      <w:proofErr w:type="spellEnd"/>
       <w:r>
         <w:t> »</w:t>
       </w:r>
@@ -8774,15 +8764,7 @@
         <w:jc w:val="both"/>
       </w:pPr>
       <w:r>
-        <w:t xml:space="preserve">L’unique difficulté rencontrée lors de la réalisation de cette itération est la non-participation de Guillaume </w:t>
-      </w:r>
-      <w:proofErr w:type="spellStart"/>
-      <w:r>
-        <w:t>Bruge</w:t>
-      </w:r>
-      <w:proofErr w:type="spellEnd"/>
-      <w:r>
-        <w:t xml:space="preserve">. Celui-ci </w:t>
+        <w:t xml:space="preserve">L’unique difficulté rencontrée lors de la réalisation de cette itération est la non-participation de Guillaume Bruge. Celui-ci </w:t>
       </w:r>
       <w:r>
         <w:t>ayant été</w:t>
@@ -8859,18 +8841,8 @@
           <w:color w:val="auto"/>
           <w:sz w:val="22"/>
         </w:rPr>
-        <w:t xml:space="preserve">Guillaume </w:t>
-      </w:r>
-      <w:proofErr w:type="spellStart"/>
-      <w:r>
-        <w:rPr>
-          <w:i w:val="0"/>
-          <w:color w:val="auto"/>
-          <w:sz w:val="22"/>
-        </w:rPr>
-        <w:t>Bruge</w:t>
-      </w:r>
-      <w:proofErr w:type="spellEnd"/>
+        <w:t>Guillaume Bruge</w:t>
+      </w:r>
     </w:p>
     <w:p>
       <w:pPr>
@@ -8961,18 +8933,8 @@
           <w:sz w:val="22"/>
         </w:rPr>
         <w:lastRenderedPageBreak/>
-        <w:t xml:space="preserve">Michelle </w:t>
-      </w:r>
-      <w:proofErr w:type="spellStart"/>
-      <w:r>
-        <w:rPr>
-          <w:i w:val="0"/>
-          <w:color w:val="auto"/>
-          <w:sz w:val="22"/>
-        </w:rPr>
-        <w:t>Meguep</w:t>
-      </w:r>
-      <w:proofErr w:type="spellEnd"/>
+        <w:t>Michelle Meguep</w:t>
+      </w:r>
     </w:p>
     <w:p>
       <w:pPr>
@@ -9076,18 +9038,8 @@
           <w:color w:val="auto"/>
           <w:sz w:val="22"/>
         </w:rPr>
-        <w:t xml:space="preserve">Yassin </w:t>
-      </w:r>
-      <w:proofErr w:type="spellStart"/>
-      <w:r>
-        <w:rPr>
-          <w:i w:val="0"/>
-          <w:color w:val="auto"/>
-          <w:sz w:val="22"/>
-        </w:rPr>
-        <w:t>Kammoun</w:t>
-      </w:r>
-      <w:proofErr w:type="spellEnd"/>
+        <w:t>Yassin Kammoun</w:t>
+      </w:r>
     </w:p>
     <w:p>
       <w:pPr>
@@ -9180,15 +9132,7 @@
         <w:t>Aucune difficulté n’a été rencontrée</w:t>
       </w:r>
       <w:r>
-        <w:t xml:space="preserve"> à l’exception de la description textuelle d’une relation de type </w:t>
-      </w:r>
-      <w:proofErr w:type="spellStart"/>
-      <w:r>
-        <w:t>extends</w:t>
-      </w:r>
-      <w:proofErr w:type="spellEnd"/>
-      <w:r>
-        <w:t xml:space="preserve"> lors de la définition des scénarios</w:t>
+        <w:t xml:space="preserve"> à l’exception de la description textuelle d’une relation de type extends lors de la définition des scénarios</w:t>
       </w:r>
       <w:r>
         <w:t>.</w:t>
@@ -9285,15 +9229,7 @@
         <w:jc w:val="both"/>
       </w:pPr>
       <w:r>
-        <w:t xml:space="preserve">Faire quelques tests avec </w:t>
-      </w:r>
-      <w:proofErr w:type="spellStart"/>
-      <w:r>
-        <w:t>telnet</w:t>
-      </w:r>
-      <w:proofErr w:type="spellEnd"/>
-      <w:r>
-        <w:t xml:space="preserve"> et simuler différentes commandes envoyées depuis le client vers le serveur, avec plusieurs clients connectés (30 min)</w:t>
+        <w:t>Faire quelques tests avec telnet et simuler différentes commandes envoyées depuis le client vers le serveur, avec plusieurs clients connectés (30 min)</w:t>
       </w:r>
     </w:p>
     <w:p>
@@ -9526,15 +9462,7 @@
         <w:jc w:val="both"/>
       </w:pPr>
       <w:r>
-        <w:t xml:space="preserve">On pourra observer les requêtes émises par le serveur à la base de données via </w:t>
-      </w:r>
-      <w:proofErr w:type="gramStart"/>
-      <w:r>
-        <w:t>la</w:t>
-      </w:r>
-      <w:proofErr w:type="gramEnd"/>
-      <w:r>
-        <w:t xml:space="preserve"> terminal ainsi que les réponses de cette dernière. De plus, les résultats devront être visibles dans les interfaces graphiques développées.</w:t>
+        <w:t>On pourra observer les requêtes émises par le serveur à la base de données via la terminal ainsi que les réponses de cette dernière. De plus, les résultats devront être visibles dans les interfaces graphiques développées.</w:t>
       </w:r>
     </w:p>
     <w:p>
@@ -10389,15 +10317,7 @@
         <w:jc w:val="both"/>
       </w:pPr>
       <w:r>
-        <w:t xml:space="preserve">De la nouvelle absence de Guillaume </w:t>
-      </w:r>
-      <w:proofErr w:type="spellStart"/>
-      <w:r>
-        <w:t>Bruge</w:t>
-      </w:r>
-      <w:proofErr w:type="spellEnd"/>
-      <w:r>
-        <w:t>.</w:t>
+        <w:t>De la nouvelle absence de Guillaume Bruge.</w:t>
       </w:r>
     </w:p>
     <w:p>
@@ -10491,31 +10411,7 @@
         <w:jc w:val="both"/>
       </w:pPr>
       <w:r>
-        <w:t>Les cas d’utilisations « </w:t>
-      </w:r>
-      <w:proofErr w:type="spellStart"/>
-      <w:r>
-        <w:t>Tchater</w:t>
-      </w:r>
-      <w:proofErr w:type="spellEnd"/>
-      <w:r>
-        <w:t xml:space="preserve"> », « Désigner </w:t>
-      </w:r>
-      <w:proofErr w:type="spellStart"/>
-      <w:r>
-        <w:t>Mister</w:t>
-      </w:r>
-      <w:proofErr w:type="spellEnd"/>
-      <w:r>
-        <w:t xml:space="preserve"> X », « Voter </w:t>
-      </w:r>
-      <w:proofErr w:type="spellStart"/>
-      <w:r>
-        <w:t>Mister</w:t>
-      </w:r>
-      <w:proofErr w:type="spellEnd"/>
-      <w:r>
-        <w:t xml:space="preserve"> X » et « Consulter ses statistiques de jeu » sont abandonnés.</w:t>
+        <w:t>Les cas d’utilisations « Tchater », « Désigner Mister X », « Voter Mister X » et « Consulter ses statistiques de jeu » sont abandonnés.</w:t>
       </w:r>
     </w:p>
     <w:p>
@@ -10565,15 +10461,7 @@
         <w:t>de l’</w:t>
       </w:r>
       <w:r>
-        <w:t xml:space="preserve">absence de notre collègue Guillaume </w:t>
-      </w:r>
-      <w:proofErr w:type="spellStart"/>
-      <w:r>
-        <w:t>Bruge</w:t>
-      </w:r>
-      <w:proofErr w:type="spellEnd"/>
-      <w:r>
-        <w:t xml:space="preserve">. Il s’est avéré difficile de </w:t>
+        <w:t xml:space="preserve">absence de notre collègue Guillaume Bruge. Il s’est avéré difficile de </w:t>
       </w:r>
       <w:r>
         <w:t>respecter</w:t>
@@ -10655,18 +10543,8 @@
           <w:color w:val="auto"/>
           <w:sz w:val="22"/>
         </w:rPr>
-        <w:t xml:space="preserve">Guillaume </w:t>
-      </w:r>
-      <w:proofErr w:type="spellStart"/>
-      <w:r>
-        <w:rPr>
-          <w:i w:val="0"/>
-          <w:color w:val="auto"/>
-          <w:sz w:val="22"/>
-        </w:rPr>
-        <w:t>Bruge</w:t>
-      </w:r>
-      <w:proofErr w:type="spellEnd"/>
+        <w:t>Guillaume Bruge</w:t>
+      </w:r>
     </w:p>
     <w:p>
       <w:pPr>
@@ -10744,18 +10622,8 @@
           <w:color w:val="auto"/>
           <w:sz w:val="22"/>
         </w:rPr>
-        <w:t xml:space="preserve">Michelle </w:t>
-      </w:r>
-      <w:proofErr w:type="spellStart"/>
-      <w:r>
-        <w:rPr>
-          <w:i w:val="0"/>
-          <w:color w:val="auto"/>
-          <w:sz w:val="22"/>
-        </w:rPr>
-        <w:t>Meguep</w:t>
-      </w:r>
-      <w:proofErr w:type="spellEnd"/>
+        <w:t>Michelle Meguep</w:t>
+      </w:r>
     </w:p>
     <w:p>
       <w:pPr>
@@ -10852,18 +10720,8 @@
           <w:color w:val="auto"/>
           <w:sz w:val="22"/>
         </w:rPr>
-        <w:t xml:space="preserve">Yassin </w:t>
-      </w:r>
-      <w:proofErr w:type="spellStart"/>
-      <w:r>
-        <w:rPr>
-          <w:i w:val="0"/>
-          <w:color w:val="auto"/>
-          <w:sz w:val="22"/>
-        </w:rPr>
-        <w:t>Kammoun</w:t>
-      </w:r>
-      <w:proofErr w:type="spellEnd"/>
+        <w:t>Yassin Kammoun</w:t>
+      </w:r>
     </w:p>
     <w:p>
       <w:pPr>
@@ -11048,68 +10906,52 @@
           <w:rFonts w:ascii="Calibri" w:hAnsi="Calibri" w:cs="Calibri"/>
           <w:szCs w:val="20"/>
         </w:rPr>
-        <w:t xml:space="preserve">Adaptation de l'interface graphique de Monsieur Yassin </w:t>
-      </w:r>
-      <w:proofErr w:type="spellStart"/>
-      <w:r>
+        <w:t>Adaptation de l'interface graphique de Monsieur Yassin Kammoun sur les différents opérations et événements interagissant avec la base de données (recherche d'utilisateur, liste, ajout, édition etc.)</w:t>
+      </w:r>
+    </w:p>
+    <w:p>
+      <w:pPr>
+        <w:rPr>
+          <w:i/>
+        </w:rPr>
+      </w:pPr>
+      <w:r>
+        <w:rPr>
+          <w:i/>
+        </w:rPr>
+        <w:t xml:space="preserve">Effort consacré </w:t>
+      </w:r>
+    </w:p>
+    <w:p>
+      <w:r>
+        <w:t>2-3 heures.</w:t>
+      </w:r>
+    </w:p>
+    <w:p>
+      <w:pPr>
+        <w:rPr>
+          <w:i/>
+        </w:rPr>
+      </w:pPr>
+      <w:r>
+        <w:rPr>
+          <w:i/>
+        </w:rPr>
+        <w:t xml:space="preserve">Difficultés rencontrées : </w:t>
+      </w:r>
+    </w:p>
+    <w:p>
+      <w:pPr>
         <w:rPr>
           <w:rFonts w:ascii="Calibri" w:hAnsi="Calibri" w:cs="Calibri"/>
           <w:szCs w:val="20"/>
         </w:rPr>
-        <w:t>Kammoun</w:t>
-      </w:r>
-      <w:proofErr w:type="spellEnd"/>
+      </w:pPr>
       <w:r>
         <w:rPr>
           <w:rFonts w:ascii="Calibri" w:hAnsi="Calibri" w:cs="Calibri"/>
           <w:szCs w:val="20"/>
         </w:rPr>
-        <w:t xml:space="preserve"> sur les différents opérations et événements interagissant avec la base de données (recherche d'utilisateur, liste, ajout, édition etc.)</w:t>
-      </w:r>
-    </w:p>
-    <w:p>
-      <w:pPr>
-        <w:rPr>
-          <w:i/>
-        </w:rPr>
-      </w:pPr>
-      <w:r>
-        <w:rPr>
-          <w:i/>
-        </w:rPr>
-        <w:t xml:space="preserve">Effort consacré </w:t>
-      </w:r>
-    </w:p>
-    <w:p>
-      <w:r>
-        <w:t>2-3 heures.</w:t>
-      </w:r>
-    </w:p>
-    <w:p>
-      <w:pPr>
-        <w:rPr>
-          <w:i/>
-        </w:rPr>
-      </w:pPr>
-      <w:r>
-        <w:rPr>
-          <w:i/>
-        </w:rPr>
-        <w:t xml:space="preserve">Difficultés rencontrées : </w:t>
-      </w:r>
-    </w:p>
-    <w:p>
-      <w:pPr>
-        <w:rPr>
-          <w:rFonts w:ascii="Calibri" w:hAnsi="Calibri" w:cs="Calibri"/>
-          <w:szCs w:val="20"/>
-        </w:rPr>
-      </w:pPr>
-      <w:r>
-        <w:rPr>
-          <w:rFonts w:ascii="Calibri" w:hAnsi="Calibri" w:cs="Calibri"/>
-          <w:szCs w:val="20"/>
-        </w:rPr>
         <w:t>Aucune difficulté n'a été rencontrée.</w:t>
       </w:r>
     </w:p>
@@ -12127,15 +11969,7 @@
         <w:jc w:val="both"/>
       </w:pPr>
       <w:r>
-        <w:t xml:space="preserve">Se connecter à un serveur avec un compte utilisateur en précisant l’adresse </w:t>
-      </w:r>
-      <w:proofErr w:type="spellStart"/>
-      <w:r>
-        <w:t>ip</w:t>
-      </w:r>
-      <w:proofErr w:type="spellEnd"/>
-      <w:r>
-        <w:t xml:space="preserve"> et le port du serveur.</w:t>
+        <w:t>Se connecter à un serveur avec un compte utilisateur en précisant l’adresse ip et le port du serveur.</w:t>
       </w:r>
     </w:p>
     <w:p>
@@ -12467,18 +12301,8 @@
           <w:color w:val="auto"/>
           <w:sz w:val="22"/>
         </w:rPr>
-        <w:t xml:space="preserve">Guillaume </w:t>
-      </w:r>
-      <w:proofErr w:type="spellStart"/>
-      <w:r>
-        <w:rPr>
-          <w:i w:val="0"/>
-          <w:color w:val="auto"/>
-          <w:sz w:val="22"/>
-        </w:rPr>
-        <w:t>Bruge</w:t>
-      </w:r>
-      <w:proofErr w:type="spellEnd"/>
+        <w:t>Guillaume Bruge</w:t>
+      </w:r>
     </w:p>
     <w:p>
       <w:pPr>
@@ -12553,18 +12377,8 @@
           <w:color w:val="auto"/>
           <w:sz w:val="22"/>
         </w:rPr>
-        <w:t xml:space="preserve">Yassin </w:t>
-      </w:r>
-      <w:proofErr w:type="spellStart"/>
-      <w:r>
-        <w:rPr>
-          <w:i w:val="0"/>
-          <w:color w:val="auto"/>
-          <w:sz w:val="22"/>
-        </w:rPr>
-        <w:t>Kammoun</w:t>
-      </w:r>
-      <w:proofErr w:type="spellEnd"/>
+        <w:t>Yassin Kammoun</w:t>
+      </w:r>
     </w:p>
     <w:p>
       <w:pPr>
@@ -12694,18 +12508,8 @@
           <w:color w:val="auto"/>
           <w:sz w:val="22"/>
         </w:rPr>
-        <w:t xml:space="preserve">Michelle </w:t>
-      </w:r>
-      <w:proofErr w:type="spellStart"/>
-      <w:r>
-        <w:rPr>
-          <w:i w:val="0"/>
-          <w:color w:val="auto"/>
-          <w:sz w:val="22"/>
-        </w:rPr>
-        <w:t>Meguep</w:t>
-      </w:r>
-      <w:proofErr w:type="spellEnd"/>
+        <w:t>Michelle Meguep</w:t>
+      </w:r>
     </w:p>
     <w:p>
       <w:pPr>
@@ -12722,6 +12526,14 @@
     </w:p>
     <w:p>
       <w:pPr>
+        <w:jc w:val="both"/>
+      </w:pPr>
+      <w:r>
+        <w:t>Créer Une interface graphique de la salle de partie, permettant de voir la liste des parties, des boutons permettant d’en créer ou d’en rejoindre, des boutons permettant d’éditer son compte et de se déconnecter. Cependant, dans le cadre de cette itération, il s’agit  simplement de concevoir et de développer l’interface graphique sans pour autant traiter les évènements pouvant s’y produire tels que l’action click sur un bouton ou autres à l’exception de la déconnexion qui sera fonctionnelle.</w:t>
+      </w:r>
+    </w:p>
+    <w:p>
+      <w:pPr>
         <w:rPr>
           <w:i/>
         </w:rPr>
@@ -12734,6 +12546,13 @@
       </w:r>
     </w:p>
     <w:p>
+      <w:r>
+        <w:t>3 heures.</w:t>
+      </w:r>
+      <w:bookmarkStart w:id="91" w:name="_GoBack"/>
+      <w:bookmarkEnd w:id="91"/>
+    </w:p>
+    <w:p>
       <w:pPr>
         <w:rPr>
           <w:i/>
@@ -12744,6 +12563,14 @@
           <w:i/>
         </w:rPr>
         <w:t>Difficultés rencontrées</w:t>
+      </w:r>
+    </w:p>
+    <w:p>
+      <w:r>
+        <w:t>Choisir le layout adéquat</w:t>
+      </w:r>
+      <w:r>
+        <w:t>.</w:t>
       </w:r>
     </w:p>
     <w:p>
@@ -12819,6 +12646,7 @@
         </w:numPr>
       </w:pPr>
       <w:r>
+        <w:lastRenderedPageBreak/>
         <w:t>Possibilité de bloquer / supprimer un utilisateur</w:t>
       </w:r>
     </w:p>
@@ -12868,7 +12696,6 @@
         <w:rPr>
           <w:i/>
         </w:rPr>
-        <w:lastRenderedPageBreak/>
         <w:t>Effort consacré</w:t>
       </w:r>
     </w:p>
@@ -12899,12 +12726,10 @@
       </w:r>
     </w:p>
     <w:p>
-      <w:bookmarkStart w:id="91" w:name="_GoBack"/>
       <w:r>
         <w:t>Aucune difficulté n’a été rencontrée</w:t>
       </w:r>
     </w:p>
-    <w:bookmarkEnd w:id="91"/>
     <w:p>
       <w:r>
         <w:br w:type="page"/>
@@ -13396,15 +13221,44 @@
         <w:t>.</w:t>
       </w:r>
     </w:p>
+    <w:p/>
+    <w:p>
+      <w:r>
+        <w:br w:type="page"/>
+      </w:r>
+    </w:p>
+    <w:p>
+      <w:pPr>
+        <w:pStyle w:val="Title1"/>
+        <w:rPr>
+          <w:color w:val="auto"/>
+        </w:rPr>
+      </w:pPr>
+      <w:bookmarkStart w:id="101" w:name="_Toc419315995"/>
+      <w:r>
+        <w:rPr>
+          <w:color w:val="auto"/>
+        </w:rPr>
+        <w:lastRenderedPageBreak/>
+        <w:t>Itération 5</w:t>
+      </w:r>
+      <w:r>
+        <w:rPr>
+          <w:color w:val="auto"/>
+        </w:rPr>
+        <w:t xml:space="preserve"> : 20.05.2015 - 27.05.2015</w:t>
+      </w:r>
+      <w:bookmarkEnd w:id="101"/>
+    </w:p>
     <w:p>
       <w:pPr>
         <w:pStyle w:val="Title2"/>
       </w:pPr>
-      <w:bookmarkStart w:id="101" w:name="_Toc419315991"/>
-      <w:r>
-        <w:t>Edition compte utilisateur</w:t>
-      </w:r>
-      <w:bookmarkEnd w:id="101"/>
+      <w:bookmarkStart w:id="102" w:name="_Toc419315996"/>
+      <w:r>
+        <w:t>Dispute d’une partie</w:t>
+      </w:r>
+      <w:bookmarkEnd w:id="102"/>
     </w:p>
     <w:p>
       <w:pPr>
@@ -13417,14 +13271,14 @@
           <w:color w:val="auto"/>
         </w:rPr>
       </w:pPr>
-      <w:bookmarkStart w:id="102" w:name="_Toc419315992"/>
+      <w:bookmarkStart w:id="103" w:name="_Toc419315997"/>
       <w:r>
         <w:rPr>
           <w:color w:val="auto"/>
         </w:rPr>
         <w:t>Ce qui sera fait</w:t>
       </w:r>
-      <w:bookmarkEnd w:id="102"/>
+      <w:bookmarkEnd w:id="103"/>
     </w:p>
     <w:p>
       <w:r>
@@ -13440,10 +13294,67 @@
         </w:numPr>
       </w:pPr>
       <w:r>
-        <w:t>Editer son compte utilisateur</w:t>
-      </w:r>
-      <w:r>
-        <w:t>.</w:t>
+        <w:t>Disputer une partie</w:t>
+      </w:r>
+    </w:p>
+    <w:p>
+      <w:pPr>
+        <w:pStyle w:val="Paragraphedeliste"/>
+        <w:numPr>
+          <w:ilvl w:val="0"/>
+          <w:numId w:val="28"/>
+        </w:numPr>
+      </w:pPr>
+      <w:r>
+        <w:t>Jouer un tour</w:t>
+      </w:r>
+    </w:p>
+    <w:p>
+      <w:pPr>
+        <w:pStyle w:val="Paragraphedeliste"/>
+        <w:numPr>
+          <w:ilvl w:val="0"/>
+          <w:numId w:val="28"/>
+        </w:numPr>
+      </w:pPr>
+      <w:r>
+        <w:t>Jouer en tant que mister x</w:t>
+      </w:r>
+    </w:p>
+    <w:p>
+      <w:pPr>
+        <w:pStyle w:val="Paragraphedeliste"/>
+        <w:numPr>
+          <w:ilvl w:val="0"/>
+          <w:numId w:val="28"/>
+        </w:numPr>
+      </w:pPr>
+      <w:r>
+        <w:t>Jouer en tant que détective</w:t>
+      </w:r>
+    </w:p>
+    <w:p>
+      <w:pPr>
+        <w:pStyle w:val="Paragraphedeliste"/>
+        <w:numPr>
+          <w:ilvl w:val="0"/>
+          <w:numId w:val="28"/>
+        </w:numPr>
+      </w:pPr>
+      <w:r>
+        <w:t>Se déplacer</w:t>
+      </w:r>
+    </w:p>
+    <w:p>
+      <w:pPr>
+        <w:pStyle w:val="Paragraphedeliste"/>
+        <w:numPr>
+          <w:ilvl w:val="0"/>
+          <w:numId w:val="28"/>
+        </w:numPr>
+      </w:pPr>
+      <w:r>
+        <w:t>Choisir un moyen de déplacement</w:t>
       </w:r>
     </w:p>
     <w:p>
@@ -13457,14 +13368,14 @@
           <w:color w:val="auto"/>
         </w:rPr>
       </w:pPr>
-      <w:bookmarkStart w:id="103" w:name="_Toc419315993"/>
+      <w:bookmarkStart w:id="104" w:name="_Toc419315998"/>
       <w:r>
         <w:rPr>
           <w:color w:val="auto"/>
         </w:rPr>
         <w:t>Ce qui sera testé</w:t>
       </w:r>
-      <w:bookmarkEnd w:id="103"/>
+      <w:bookmarkEnd w:id="104"/>
     </w:p>
     <w:p>
       <w:pPr>
@@ -13477,7 +13388,7 @@
           <w:color w:val="auto"/>
         </w:rPr>
       </w:pPr>
-      <w:bookmarkStart w:id="104" w:name="_Toc419315994"/>
+      <w:bookmarkStart w:id="105" w:name="_Toc419315999"/>
       <w:r>
         <w:rPr>
           <w:color w:val="auto"/>
@@ -13490,7 +13401,7 @@
         </w:rPr>
         <w:t>observé</w:t>
       </w:r>
-      <w:bookmarkEnd w:id="104"/>
+      <w:bookmarkEnd w:id="105"/>
     </w:p>
     <w:p>
       <w:r>
@@ -13504,31 +13415,37 @@
           <w:color w:val="auto"/>
         </w:rPr>
       </w:pPr>
-      <w:bookmarkStart w:id="105" w:name="_Toc419315995"/>
+      <w:bookmarkStart w:id="106" w:name="_Toc419316000"/>
       <w:r>
         <w:rPr>
           <w:color w:val="auto"/>
         </w:rPr>
         <w:lastRenderedPageBreak/>
-        <w:t>Itération 5</w:t>
-      </w:r>
-      <w:r>
-        <w:rPr>
-          <w:color w:val="auto"/>
-        </w:rPr>
-        <w:t xml:space="preserve"> : 20.05.2015 - 27.05.2015</w:t>
-      </w:r>
-      <w:bookmarkEnd w:id="105"/>
+        <w:t>Itération 6</w:t>
+      </w:r>
+      <w:r>
+        <w:rPr>
+          <w:color w:val="auto"/>
+        </w:rPr>
+        <w:t> </w:t>
+      </w:r>
+      <w:r>
+        <w:rPr>
+          <w:color w:val="auto"/>
+        </w:rPr>
+        <w:t>: 27.05.2015 - 03.06.2015</w:t>
+      </w:r>
+      <w:bookmarkEnd w:id="106"/>
     </w:p>
     <w:p>
       <w:pPr>
         <w:pStyle w:val="Title2"/>
       </w:pPr>
-      <w:bookmarkStart w:id="106" w:name="_Toc419315996"/>
+      <w:bookmarkStart w:id="107" w:name="_Toc419316001"/>
       <w:r>
         <w:t>Dispute d’une partie</w:t>
       </w:r>
-      <w:bookmarkEnd w:id="106"/>
+      <w:bookmarkEnd w:id="107"/>
     </w:p>
     <w:p>
       <w:pPr>
@@ -13541,14 +13458,14 @@
           <w:color w:val="auto"/>
         </w:rPr>
       </w:pPr>
-      <w:bookmarkStart w:id="107" w:name="_Toc419315997"/>
+      <w:bookmarkStart w:id="108" w:name="_Toc419316002"/>
       <w:r>
         <w:rPr>
           <w:color w:val="auto"/>
         </w:rPr>
         <w:t>Ce qui sera fait</w:t>
       </w:r>
-      <w:bookmarkEnd w:id="107"/>
+      <w:bookmarkEnd w:id="108"/>
     </w:p>
     <w:p>
       <w:r>
@@ -13588,15 +13505,7 @@
         </w:numPr>
       </w:pPr>
       <w:r>
-        <w:t xml:space="preserve">Jouer en tant que </w:t>
-      </w:r>
-      <w:proofErr w:type="spellStart"/>
-      <w:r>
-        <w:t>mister</w:t>
-      </w:r>
-      <w:proofErr w:type="spellEnd"/>
-      <w:r>
-        <w:t xml:space="preserve"> x</w:t>
+        <w:t>Jouer en tant que mister x</w:t>
       </w:r>
     </w:p>
     <w:p>
@@ -13646,14 +13555,14 @@
           <w:color w:val="auto"/>
         </w:rPr>
       </w:pPr>
-      <w:bookmarkStart w:id="108" w:name="_Toc419315998"/>
+      <w:bookmarkStart w:id="109" w:name="_Toc419316003"/>
       <w:r>
         <w:rPr>
           <w:color w:val="auto"/>
         </w:rPr>
         <w:t>Ce qui sera testé</w:t>
       </w:r>
-      <w:bookmarkEnd w:id="108"/>
+      <w:bookmarkEnd w:id="109"/>
     </w:p>
     <w:p>
       <w:pPr>
@@ -13666,7 +13575,7 @@
           <w:color w:val="auto"/>
         </w:rPr>
       </w:pPr>
-      <w:bookmarkStart w:id="109" w:name="_Toc419315999"/>
+      <w:bookmarkStart w:id="110" w:name="_Toc419316004"/>
       <w:r>
         <w:rPr>
           <w:color w:val="auto"/>
@@ -13679,8 +13588,9 @@
         </w:rPr>
         <w:t>observé</w:t>
       </w:r>
-      <w:bookmarkEnd w:id="109"/>
-    </w:p>
+      <w:bookmarkEnd w:id="110"/>
+    </w:p>
+    <w:p/>
     <w:p>
       <w:r>
         <w:br w:type="page"/>
@@ -13693,13 +13603,13 @@
           <w:color w:val="auto"/>
         </w:rPr>
       </w:pPr>
-      <w:bookmarkStart w:id="110" w:name="_Toc419316000"/>
+      <w:bookmarkStart w:id="111" w:name="_Toc419316005"/>
       <w:r>
         <w:rPr>
           <w:color w:val="auto"/>
         </w:rPr>
         <w:lastRenderedPageBreak/>
-        <w:t>Itération 6</w:t>
+        <w:t>Itération 7</w:t>
       </w:r>
       <w:r>
         <w:rPr>
@@ -13711,19 +13621,31 @@
         <w:rPr>
           <w:color w:val="auto"/>
         </w:rPr>
-        <w:t>: 27.05.2015 - 03.06.2015</w:t>
-      </w:r>
-      <w:bookmarkEnd w:id="110"/>
+        <w:t xml:space="preserve">: </w:t>
+      </w:r>
+      <w:bookmarkStart w:id="112" w:name="OLE_LINK41"/>
+      <w:bookmarkStart w:id="113" w:name="OLE_LINK42"/>
+      <w:bookmarkStart w:id="114" w:name="OLE_LINK43"/>
+      <w:r>
+        <w:rPr>
+          <w:color w:val="auto"/>
+        </w:rPr>
+        <w:t>03.06.2015 - 10.06.2015</w:t>
+      </w:r>
+      <w:bookmarkEnd w:id="111"/>
+      <w:bookmarkEnd w:id="112"/>
+      <w:bookmarkEnd w:id="113"/>
+      <w:bookmarkEnd w:id="114"/>
     </w:p>
     <w:p>
       <w:pPr>
         <w:pStyle w:val="Title2"/>
       </w:pPr>
-      <w:bookmarkStart w:id="111" w:name="_Toc419316001"/>
+      <w:bookmarkStart w:id="115" w:name="_Toc419316006"/>
       <w:r>
         <w:t>Dispute d’une partie</w:t>
       </w:r>
-      <w:bookmarkEnd w:id="111"/>
+      <w:bookmarkEnd w:id="115"/>
     </w:p>
     <w:p>
       <w:pPr>
@@ -13736,14 +13658,14 @@
           <w:color w:val="auto"/>
         </w:rPr>
       </w:pPr>
-      <w:bookmarkStart w:id="112" w:name="_Toc419316002"/>
+      <w:bookmarkStart w:id="116" w:name="_Toc419316007"/>
       <w:r>
         <w:rPr>
           <w:color w:val="auto"/>
         </w:rPr>
         <w:t>Ce qui sera fait</w:t>
       </w:r>
-      <w:bookmarkEnd w:id="112"/>
+      <w:bookmarkEnd w:id="116"/>
     </w:p>
     <w:p>
       <w:r>
@@ -13783,15 +13705,7 @@
         </w:numPr>
       </w:pPr>
       <w:r>
-        <w:t xml:space="preserve">Jouer en tant que </w:t>
-      </w:r>
-      <w:proofErr w:type="spellStart"/>
-      <w:r>
-        <w:t>mister</w:t>
-      </w:r>
-      <w:proofErr w:type="spellEnd"/>
-      <w:r>
-        <w:t xml:space="preserve"> x</w:t>
+        <w:t>Jouer en tant que mister x</w:t>
       </w:r>
     </w:p>
     <w:p>
@@ -13841,14 +13755,14 @@
           <w:color w:val="auto"/>
         </w:rPr>
       </w:pPr>
-      <w:bookmarkStart w:id="113" w:name="_Toc419316003"/>
+      <w:bookmarkStart w:id="117" w:name="_Toc419316008"/>
       <w:r>
         <w:rPr>
           <w:color w:val="auto"/>
         </w:rPr>
         <w:t>Ce qui sera testé</w:t>
       </w:r>
-      <w:bookmarkEnd w:id="113"/>
+      <w:bookmarkEnd w:id="117"/>
     </w:p>
     <w:p>
       <w:pPr>
@@ -13861,7 +13775,7 @@
           <w:color w:val="auto"/>
         </w:rPr>
       </w:pPr>
-      <w:bookmarkStart w:id="114" w:name="_Toc419316004"/>
+      <w:bookmarkStart w:id="118" w:name="_Toc419316009"/>
       <w:r>
         <w:rPr>
           <w:color w:val="auto"/>
@@ -13874,9 +13788,8 @@
         </w:rPr>
         <w:t>observé</w:t>
       </w:r>
-      <w:bookmarkEnd w:id="114"/>
-    </w:p>
-    <w:p/>
+      <w:bookmarkEnd w:id="118"/>
+    </w:p>
     <w:p>
       <w:r>
         <w:br w:type="page"/>
@@ -13889,49 +13802,31 @@
           <w:color w:val="auto"/>
         </w:rPr>
       </w:pPr>
-      <w:bookmarkStart w:id="115" w:name="_Toc419316005"/>
+      <w:bookmarkStart w:id="119" w:name="_Toc419316010"/>
       <w:r>
         <w:rPr>
           <w:color w:val="auto"/>
         </w:rPr>
         <w:lastRenderedPageBreak/>
-        <w:t>Itération 7</w:t>
-      </w:r>
-      <w:r>
-        <w:rPr>
-          <w:color w:val="auto"/>
-        </w:rPr>
-        <w:t> </w:t>
-      </w:r>
-      <w:r>
-        <w:rPr>
-          <w:color w:val="auto"/>
-        </w:rPr>
-        <w:t xml:space="preserve">: </w:t>
-      </w:r>
-      <w:bookmarkStart w:id="116" w:name="OLE_LINK41"/>
-      <w:bookmarkStart w:id="117" w:name="OLE_LINK42"/>
-      <w:bookmarkStart w:id="118" w:name="OLE_LINK43"/>
-      <w:r>
-        <w:rPr>
-          <w:color w:val="auto"/>
-        </w:rPr>
-        <w:t>03.06.2015 - 10.06.2015</w:t>
-      </w:r>
-      <w:bookmarkEnd w:id="115"/>
-      <w:bookmarkEnd w:id="116"/>
-      <w:bookmarkEnd w:id="117"/>
-      <w:bookmarkEnd w:id="118"/>
+        <w:t>Itération 8</w:t>
+      </w:r>
+      <w:r>
+        <w:rPr>
+          <w:color w:val="auto"/>
+        </w:rPr>
+        <w:t> : 10.06.2015 - 17.06.2015</w:t>
+      </w:r>
+      <w:bookmarkEnd w:id="119"/>
     </w:p>
     <w:p>
       <w:pPr>
         <w:pStyle w:val="Title2"/>
       </w:pPr>
-      <w:bookmarkStart w:id="119" w:name="_Toc419316006"/>
+      <w:bookmarkStart w:id="120" w:name="_Toc419316011"/>
       <w:r>
         <w:t>Dispute d’une partie</w:t>
       </w:r>
-      <w:bookmarkEnd w:id="119"/>
+      <w:bookmarkEnd w:id="120"/>
     </w:p>
     <w:p>
       <w:pPr>
@@ -13944,14 +13839,14 @@
           <w:color w:val="auto"/>
         </w:rPr>
       </w:pPr>
-      <w:bookmarkStart w:id="120" w:name="_Toc419316007"/>
+      <w:bookmarkStart w:id="121" w:name="_Toc419316012"/>
       <w:r>
         <w:rPr>
           <w:color w:val="auto"/>
         </w:rPr>
         <w:t>Ce qui sera fait</w:t>
       </w:r>
-      <w:bookmarkEnd w:id="120"/>
+      <w:bookmarkEnd w:id="121"/>
     </w:p>
     <w:p>
       <w:r>
@@ -13991,15 +13886,7 @@
         </w:numPr>
       </w:pPr>
       <w:r>
-        <w:t xml:space="preserve">Jouer en tant que </w:t>
-      </w:r>
-      <w:proofErr w:type="spellStart"/>
-      <w:r>
-        <w:t>mister</w:t>
-      </w:r>
-      <w:proofErr w:type="spellEnd"/>
-      <w:r>
-        <w:t xml:space="preserve"> x</w:t>
+        <w:t>Jouer en tant que mister x</w:t>
       </w:r>
     </w:p>
     <w:p>
@@ -14049,14 +13936,14 @@
           <w:color w:val="auto"/>
         </w:rPr>
       </w:pPr>
-      <w:bookmarkStart w:id="121" w:name="_Toc419316008"/>
+      <w:bookmarkStart w:id="122" w:name="_Toc419316013"/>
       <w:r>
         <w:rPr>
           <w:color w:val="auto"/>
         </w:rPr>
         <w:t>Ce qui sera testé</w:t>
       </w:r>
-      <w:bookmarkEnd w:id="121"/>
+      <w:bookmarkEnd w:id="122"/>
     </w:p>
     <w:p>
       <w:pPr>
@@ -14069,46 +13956,12 @@
           <w:color w:val="auto"/>
         </w:rPr>
       </w:pPr>
-      <w:bookmarkStart w:id="122" w:name="_Toc419316009"/>
-      <w:r>
-        <w:rPr>
-          <w:color w:val="auto"/>
-        </w:rPr>
-        <w:t xml:space="preserve">Ce qui sera </w:t>
-      </w:r>
-      <w:r>
-        <w:rPr>
-          <w:color w:val="auto"/>
-        </w:rPr>
-        <w:t>observé</w:t>
-      </w:r>
-      <w:bookmarkEnd w:id="122"/>
-    </w:p>
-    <w:p>
-      <w:r>
-        <w:br w:type="page"/>
-      </w:r>
-    </w:p>
-    <w:p>
-      <w:pPr>
-        <w:pStyle w:val="Title1"/>
-        <w:rPr>
-          <w:color w:val="auto"/>
-        </w:rPr>
-      </w:pPr>
-      <w:bookmarkStart w:id="123" w:name="_Toc419316010"/>
-      <w:r>
-        <w:rPr>
-          <w:color w:val="auto"/>
-        </w:rPr>
-        <w:lastRenderedPageBreak/>
-        <w:t>Itération 8</w:t>
-      </w:r>
-      <w:r>
-        <w:rPr>
-          <w:color w:val="auto"/>
-        </w:rPr>
-        <w:t> : 10.06.2015 - 17.06.2015</w:t>
+      <w:bookmarkStart w:id="123" w:name="_Toc419316014"/>
+      <w:r>
+        <w:rPr>
+          <w:color w:val="auto"/>
+        </w:rPr>
+        <w:t>Ce qui sera observé</w:t>
       </w:r>
       <w:bookmarkEnd w:id="123"/>
     </w:p>
@@ -14116,11 +13969,28 @@
       <w:pPr>
         <w:pStyle w:val="Title2"/>
       </w:pPr>
-      <w:bookmarkStart w:id="124" w:name="_Toc419316011"/>
-      <w:r>
-        <w:t>Dispute d’une partie</w:t>
+      <w:bookmarkStart w:id="124" w:name="_Toc419316015"/>
+      <w:r>
+        <w:t>Départ d’une partie</w:t>
       </w:r>
       <w:bookmarkEnd w:id="124"/>
+    </w:p>
+    <w:p>
+      <w:pPr>
+        <w:jc w:val="both"/>
+      </w:pPr>
+      <w:r>
+        <w:t>Cette</w:t>
+      </w:r>
+      <w:r>
+        <w:t xml:space="preserve"> partie porte sur la gestion du départ d’un utilisateur que ce soit en début, en cours ou en fin de partie</w:t>
+      </w:r>
+      <w:r>
+        <w:t>, côtés client et serveur</w:t>
+      </w:r>
+      <w:r>
+        <w:t>, en tenant compte des conséquences sur l’ensemble des composantes de l’application i.e. partie, salle de parties, serveur et autres.</w:t>
+      </w:r>
     </w:p>
     <w:p>
       <w:pPr>
@@ -14133,7 +14003,7 @@
           <w:color w:val="auto"/>
         </w:rPr>
       </w:pPr>
-      <w:bookmarkStart w:id="125" w:name="_Toc419316012"/>
+      <w:bookmarkStart w:id="125" w:name="_Toc419316016"/>
       <w:r>
         <w:rPr>
           <w:color w:val="auto"/>
@@ -14156,7 +14026,7 @@
         </w:numPr>
       </w:pPr>
       <w:r>
-        <w:t>Disputer une partie</w:t>
+        <w:t>Arrêter une partie.</w:t>
       </w:r>
     </w:p>
     <w:p>
@@ -14168,7 +14038,104 @@
         </w:numPr>
       </w:pPr>
       <w:r>
-        <w:t>Jouer un tour</w:t>
+        <w:t>Quitter une partie.</w:t>
+      </w:r>
+    </w:p>
+    <w:p>
+      <w:pPr>
+        <w:pStyle w:val="Title3"/>
+        <w:numPr>
+          <w:ilvl w:val="2"/>
+          <w:numId w:val="3"/>
+        </w:numPr>
+        <w:rPr>
+          <w:color w:val="auto"/>
+        </w:rPr>
+      </w:pPr>
+      <w:bookmarkStart w:id="126" w:name="_Toc419316017"/>
+      <w:r>
+        <w:rPr>
+          <w:color w:val="auto"/>
+        </w:rPr>
+        <w:t>Ce qui sera testé</w:t>
+      </w:r>
+      <w:bookmarkEnd w:id="126"/>
+    </w:p>
+    <w:p/>
+    <w:p>
+      <w:pPr>
+        <w:pStyle w:val="Title3"/>
+        <w:numPr>
+          <w:ilvl w:val="2"/>
+          <w:numId w:val="3"/>
+        </w:numPr>
+        <w:rPr>
+          <w:color w:val="auto"/>
+        </w:rPr>
+      </w:pPr>
+      <w:bookmarkStart w:id="127" w:name="_Toc419316018"/>
+      <w:r>
+        <w:rPr>
+          <w:color w:val="auto"/>
+        </w:rPr>
+        <w:t>Ce qui sera observé</w:t>
+      </w:r>
+      <w:bookmarkEnd w:id="127"/>
+    </w:p>
+    <w:p/>
+    <w:p>
+      <w:pPr>
+        <w:pStyle w:val="Title2"/>
+      </w:pPr>
+      <w:bookmarkStart w:id="128" w:name="_Toc419316019"/>
+      <w:r>
+        <w:t>Edition des cartes</w:t>
+      </w:r>
+      <w:bookmarkEnd w:id="128"/>
+    </w:p>
+    <w:p>
+      <w:pPr>
+        <w:jc w:val="both"/>
+      </w:pPr>
+      <w:r>
+        <w:t xml:space="preserve">Cette partie </w:t>
+      </w:r>
+      <w:r>
+        <w:t>porte</w:t>
+      </w:r>
+      <w:r>
+        <w:t xml:space="preserve"> sur la finalisation de l’application côté administrateur du serveur. Il </w:t>
+      </w:r>
+      <w:r>
+        <w:t>s’agit</w:t>
+      </w:r>
+      <w:r>
+        <w:t xml:space="preserve"> de permettre à tout administrateur d’éditer à sa guise une carte ayant été créée au préalable et désormais disponible sur le serveur.</w:t>
+      </w:r>
+    </w:p>
+    <w:p>
+      <w:pPr>
+        <w:pStyle w:val="Title3"/>
+        <w:numPr>
+          <w:ilvl w:val="2"/>
+          <w:numId w:val="3"/>
+        </w:numPr>
+        <w:rPr>
+          <w:color w:val="auto"/>
+        </w:rPr>
+      </w:pPr>
+      <w:bookmarkStart w:id="129" w:name="_Toc419316020"/>
+      <w:r>
+        <w:rPr>
+          <w:color w:val="auto"/>
+        </w:rPr>
+        <w:t>Ce qui sera fait</w:t>
+      </w:r>
+      <w:bookmarkEnd w:id="129"/>
+    </w:p>
+    <w:p>
+      <w:r>
+        <w:t>Cas d’utilisation :</w:t>
       </w:r>
     </w:p>
     <w:p>
@@ -14180,51 +14147,97 @@
         </w:numPr>
       </w:pPr>
       <w:r>
-        <w:t xml:space="preserve">Jouer en tant que </w:t>
-      </w:r>
-      <w:proofErr w:type="spellStart"/>
-      <w:r>
-        <w:t>mister</w:t>
-      </w:r>
-      <w:proofErr w:type="spellEnd"/>
-      <w:r>
-        <w:t xml:space="preserve"> x</w:t>
+        <w:t>Éditer une carte.</w:t>
       </w:r>
     </w:p>
     <w:p>
       <w:pPr>
         <w:pStyle w:val="Paragraphedeliste"/>
         <w:numPr>
-          <w:ilvl w:val="0"/>
+          <w:ilvl w:val="1"/>
           <w:numId w:val="28"/>
         </w:numPr>
       </w:pPr>
       <w:r>
-        <w:t>Jouer en tant que détective</w:t>
+        <w:t>Station</w:t>
       </w:r>
     </w:p>
     <w:p>
       <w:pPr>
         <w:pStyle w:val="Paragraphedeliste"/>
         <w:numPr>
-          <w:ilvl w:val="0"/>
+          <w:ilvl w:val="2"/>
           <w:numId w:val="28"/>
         </w:numPr>
-      </w:pPr>
-      <w:r>
-        <w:t>Se déplacer</w:t>
+        <w:rPr>
+          <w:color w:val="FF0000"/>
+        </w:rPr>
+      </w:pPr>
+      <w:r>
+        <w:rPr>
+          <w:color w:val="FF0000"/>
+        </w:rPr>
+        <w:t>Modifier le numéro.</w:t>
       </w:r>
     </w:p>
     <w:p>
       <w:pPr>
         <w:pStyle w:val="Paragraphedeliste"/>
         <w:numPr>
-          <w:ilvl w:val="0"/>
+          <w:ilvl w:val="2"/>
           <w:numId w:val="28"/>
         </w:numPr>
       </w:pPr>
       <w:r>
-        <w:t>Choisir un moyen de déplacement</w:t>
+        <w:t>Modifier les coordonnées.</w:t>
+      </w:r>
+    </w:p>
+    <w:p>
+      <w:pPr>
+        <w:pStyle w:val="Paragraphedeliste"/>
+        <w:numPr>
+          <w:ilvl w:val="2"/>
+          <w:numId w:val="28"/>
+        </w:numPr>
+      </w:pPr>
+      <w:r>
+        <w:t>Modifier le type.</w:t>
+      </w:r>
+    </w:p>
+    <w:p>
+      <w:pPr>
+        <w:pStyle w:val="Paragraphedeliste"/>
+        <w:numPr>
+          <w:ilvl w:val="1"/>
+          <w:numId w:val="28"/>
+        </w:numPr>
+      </w:pPr>
+      <w:r>
+        <w:t>Lien</w:t>
+      </w:r>
+    </w:p>
+    <w:p>
+      <w:pPr>
+        <w:pStyle w:val="Paragraphedeliste"/>
+        <w:numPr>
+          <w:ilvl w:val="2"/>
+          <w:numId w:val="28"/>
+        </w:numPr>
+      </w:pPr>
+      <w:r>
+        <w:t>Changer les extrémités.</w:t>
+      </w:r>
+    </w:p>
+    <w:p>
+      <w:pPr>
+        <w:pStyle w:val="Paragraphedeliste"/>
+        <w:numPr>
+          <w:ilvl w:val="2"/>
+          <w:numId w:val="28"/>
+        </w:numPr>
+      </w:pPr>
+      <w:r>
+        <w:t>Modifier le type.</w:t>
       </w:r>
     </w:p>
     <w:p>
@@ -14238,14 +14251,35 @@
           <w:color w:val="auto"/>
         </w:rPr>
       </w:pPr>
-      <w:bookmarkStart w:id="126" w:name="_Toc419316013"/>
-      <w:r>
-        <w:rPr>
-          <w:color w:val="auto"/>
-        </w:rPr>
+      <w:bookmarkStart w:id="130" w:name="_Toc419316021"/>
+      <w:r>
+        <w:rPr>
+          <w:color w:val="auto"/>
+        </w:rPr>
+        <w:lastRenderedPageBreak/>
         <w:t>Ce qui sera testé</w:t>
       </w:r>
-      <w:bookmarkEnd w:id="126"/>
+      <w:bookmarkEnd w:id="130"/>
+    </w:p>
+    <w:p>
+      <w:pPr>
+        <w:jc w:val="both"/>
+      </w:pPr>
+      <w:r>
+        <w:t xml:space="preserve">Les tests porteront sur le bon respect des contraintes d’intégrité liées à </w:t>
+      </w:r>
+      <w:r>
+        <w:t xml:space="preserve">la modification </w:t>
+      </w:r>
+      <w:r>
+        <w:t>d’une carte d’une part</w:t>
+      </w:r>
+      <w:r>
+        <w:t xml:space="preserve">, les contraintes étant les mêmes que celles mises en place pour l’édition d’une carte (ajout de station/lien). </w:t>
+      </w:r>
+      <w:r>
+        <w:t>Il s’agira également d’autre part de tester le bon fonctionnement des fonctionnalités correspondant aux cas d’utilisation.</w:t>
+      </w:r>
     </w:p>
     <w:p>
       <w:pPr>
@@ -14258,356 +14292,20 @@
           <w:color w:val="auto"/>
         </w:rPr>
       </w:pPr>
-      <w:bookmarkStart w:id="127" w:name="_Toc419316014"/>
-      <w:r>
-        <w:rPr>
-          <w:color w:val="auto"/>
-        </w:rPr>
-        <w:t>Ce qui sera observé</w:t>
-      </w:r>
-      <w:bookmarkEnd w:id="127"/>
-    </w:p>
-    <w:p>
-      <w:pPr>
-        <w:pStyle w:val="Title2"/>
-      </w:pPr>
-      <w:bookmarkStart w:id="128" w:name="_Toc419316015"/>
-      <w:r>
-        <w:t>Départ d’une partie</w:t>
-      </w:r>
-      <w:bookmarkEnd w:id="128"/>
-    </w:p>
-    <w:p>
-      <w:pPr>
-        <w:jc w:val="both"/>
-      </w:pPr>
-      <w:r>
-        <w:t>Cette</w:t>
-      </w:r>
-      <w:r>
-        <w:t xml:space="preserve"> partie porte sur la gestion du départ d’un utilisateur que ce soit en début, en cours ou en fin de partie</w:t>
-      </w:r>
-      <w:r>
-        <w:t>, côtés client et serveur</w:t>
-      </w:r>
-      <w:r>
-        <w:t>, en tenant compte des conséquences sur l’ensemble des composantes de l’application i.e. partie, salle de parties, serveur et autres.</w:t>
-      </w:r>
-    </w:p>
-    <w:p>
-      <w:pPr>
-        <w:pStyle w:val="Title3"/>
-        <w:numPr>
-          <w:ilvl w:val="2"/>
-          <w:numId w:val="3"/>
-        </w:numPr>
-        <w:rPr>
-          <w:color w:val="auto"/>
-        </w:rPr>
-      </w:pPr>
-      <w:bookmarkStart w:id="129" w:name="_Toc419316016"/>
-      <w:r>
-        <w:rPr>
-          <w:color w:val="auto"/>
-        </w:rPr>
-        <w:t>Ce qui sera fait</w:t>
-      </w:r>
-      <w:bookmarkEnd w:id="129"/>
-    </w:p>
-    <w:p>
-      <w:r>
-        <w:t>Cas d’utilisation :</w:t>
-      </w:r>
-    </w:p>
-    <w:p>
-      <w:pPr>
-        <w:pStyle w:val="Paragraphedeliste"/>
-        <w:numPr>
-          <w:ilvl w:val="0"/>
-          <w:numId w:val="28"/>
-        </w:numPr>
-      </w:pPr>
-      <w:r>
-        <w:t>Arrêter une partie.</w:t>
-      </w:r>
-    </w:p>
-    <w:p>
-      <w:pPr>
-        <w:pStyle w:val="Paragraphedeliste"/>
-        <w:numPr>
-          <w:ilvl w:val="0"/>
-          <w:numId w:val="28"/>
-        </w:numPr>
-      </w:pPr>
-      <w:r>
-        <w:t>Quitter une partie.</w:t>
-      </w:r>
-    </w:p>
-    <w:p>
-      <w:pPr>
-        <w:pStyle w:val="Title3"/>
-        <w:numPr>
-          <w:ilvl w:val="2"/>
-          <w:numId w:val="3"/>
-        </w:numPr>
-        <w:rPr>
-          <w:color w:val="auto"/>
-        </w:rPr>
-      </w:pPr>
-      <w:bookmarkStart w:id="130" w:name="_Toc419316017"/>
-      <w:r>
-        <w:rPr>
-          <w:color w:val="auto"/>
-        </w:rPr>
-        <w:t>Ce qui sera testé</w:t>
-      </w:r>
-      <w:bookmarkEnd w:id="130"/>
-    </w:p>
-    <w:p/>
-    <w:p>
-      <w:pPr>
-        <w:pStyle w:val="Title3"/>
-        <w:numPr>
-          <w:ilvl w:val="2"/>
-          <w:numId w:val="3"/>
-        </w:numPr>
-        <w:rPr>
-          <w:color w:val="auto"/>
-        </w:rPr>
-      </w:pPr>
-      <w:bookmarkStart w:id="131" w:name="_Toc419316018"/>
-      <w:r>
-        <w:rPr>
-          <w:color w:val="auto"/>
-        </w:rPr>
-        <w:t>Ce qui sera observé</w:t>
+      <w:bookmarkStart w:id="131" w:name="_Toc419316022"/>
+      <w:r>
+        <w:rPr>
+          <w:color w:val="auto"/>
+        </w:rPr>
+        <w:t xml:space="preserve">Ce qui sera </w:t>
+      </w:r>
+      <w:r>
+        <w:rPr>
+          <w:color w:val="auto"/>
+        </w:rPr>
+        <w:t>observé</w:t>
       </w:r>
       <w:bookmarkEnd w:id="131"/>
-    </w:p>
-    <w:p/>
-    <w:p>
-      <w:pPr>
-        <w:pStyle w:val="Title2"/>
-      </w:pPr>
-      <w:bookmarkStart w:id="132" w:name="_Toc419316019"/>
-      <w:r>
-        <w:t>Edition des cartes</w:t>
-      </w:r>
-      <w:bookmarkEnd w:id="132"/>
-    </w:p>
-    <w:p>
-      <w:pPr>
-        <w:jc w:val="both"/>
-      </w:pPr>
-      <w:r>
-        <w:t xml:space="preserve">Cette partie </w:t>
-      </w:r>
-      <w:r>
-        <w:t>porte</w:t>
-      </w:r>
-      <w:r>
-        <w:t xml:space="preserve"> sur la finalisation de l’application côté administrateur du serveur. Il </w:t>
-      </w:r>
-      <w:r>
-        <w:t>s’agit</w:t>
-      </w:r>
-      <w:r>
-        <w:t xml:space="preserve"> de permettre à tout administrateur d’éditer à sa guise une carte ayant été créée au préalable et désormais disponible sur le serveur.</w:t>
-      </w:r>
-    </w:p>
-    <w:p>
-      <w:pPr>
-        <w:pStyle w:val="Title3"/>
-        <w:numPr>
-          <w:ilvl w:val="2"/>
-          <w:numId w:val="3"/>
-        </w:numPr>
-        <w:rPr>
-          <w:color w:val="auto"/>
-        </w:rPr>
-      </w:pPr>
-      <w:bookmarkStart w:id="133" w:name="_Toc419316020"/>
-      <w:r>
-        <w:rPr>
-          <w:color w:val="auto"/>
-        </w:rPr>
-        <w:t>Ce qui sera fait</w:t>
-      </w:r>
-      <w:bookmarkEnd w:id="133"/>
-    </w:p>
-    <w:p>
-      <w:r>
-        <w:t>Cas d’utilisation :</w:t>
-      </w:r>
-    </w:p>
-    <w:p>
-      <w:pPr>
-        <w:pStyle w:val="Paragraphedeliste"/>
-        <w:numPr>
-          <w:ilvl w:val="0"/>
-          <w:numId w:val="28"/>
-        </w:numPr>
-      </w:pPr>
-      <w:r>
-        <w:t>Éditer une carte.</w:t>
-      </w:r>
-    </w:p>
-    <w:p>
-      <w:pPr>
-        <w:pStyle w:val="Paragraphedeliste"/>
-        <w:numPr>
-          <w:ilvl w:val="1"/>
-          <w:numId w:val="28"/>
-        </w:numPr>
-      </w:pPr>
-      <w:r>
-        <w:t>Station</w:t>
-      </w:r>
-    </w:p>
-    <w:p>
-      <w:pPr>
-        <w:pStyle w:val="Paragraphedeliste"/>
-        <w:numPr>
-          <w:ilvl w:val="2"/>
-          <w:numId w:val="28"/>
-        </w:numPr>
-        <w:rPr>
-          <w:color w:val="FF0000"/>
-        </w:rPr>
-      </w:pPr>
-      <w:r>
-        <w:rPr>
-          <w:color w:val="FF0000"/>
-        </w:rPr>
-        <w:t>Modifier le numéro.</w:t>
-      </w:r>
-    </w:p>
-    <w:p>
-      <w:pPr>
-        <w:pStyle w:val="Paragraphedeliste"/>
-        <w:numPr>
-          <w:ilvl w:val="2"/>
-          <w:numId w:val="28"/>
-        </w:numPr>
-      </w:pPr>
-      <w:r>
-        <w:t>Modifier les coordonnées.</w:t>
-      </w:r>
-    </w:p>
-    <w:p>
-      <w:pPr>
-        <w:pStyle w:val="Paragraphedeliste"/>
-        <w:numPr>
-          <w:ilvl w:val="2"/>
-          <w:numId w:val="28"/>
-        </w:numPr>
-      </w:pPr>
-      <w:r>
-        <w:t>Modifier le type.</w:t>
-      </w:r>
-    </w:p>
-    <w:p>
-      <w:pPr>
-        <w:pStyle w:val="Paragraphedeliste"/>
-        <w:numPr>
-          <w:ilvl w:val="1"/>
-          <w:numId w:val="28"/>
-        </w:numPr>
-      </w:pPr>
-      <w:r>
-        <w:t>Lien</w:t>
-      </w:r>
-    </w:p>
-    <w:p>
-      <w:pPr>
-        <w:pStyle w:val="Paragraphedeliste"/>
-        <w:numPr>
-          <w:ilvl w:val="2"/>
-          <w:numId w:val="28"/>
-        </w:numPr>
-      </w:pPr>
-      <w:r>
-        <w:t>Changer les extrémités.</w:t>
-      </w:r>
-    </w:p>
-    <w:p>
-      <w:pPr>
-        <w:pStyle w:val="Paragraphedeliste"/>
-        <w:numPr>
-          <w:ilvl w:val="2"/>
-          <w:numId w:val="28"/>
-        </w:numPr>
-      </w:pPr>
-      <w:r>
-        <w:t>Modifier le type.</w:t>
-      </w:r>
-    </w:p>
-    <w:p>
-      <w:pPr>
-        <w:pStyle w:val="Title3"/>
-        <w:numPr>
-          <w:ilvl w:val="2"/>
-          <w:numId w:val="3"/>
-        </w:numPr>
-        <w:rPr>
-          <w:color w:val="auto"/>
-        </w:rPr>
-      </w:pPr>
-      <w:bookmarkStart w:id="134" w:name="_Toc419316021"/>
-      <w:r>
-        <w:rPr>
-          <w:color w:val="auto"/>
-        </w:rPr>
-        <w:lastRenderedPageBreak/>
-        <w:t>Ce qui sera testé</w:t>
-      </w:r>
-      <w:bookmarkEnd w:id="134"/>
-    </w:p>
-    <w:p>
-      <w:pPr>
-        <w:jc w:val="both"/>
-      </w:pPr>
-      <w:r>
-        <w:t xml:space="preserve">Les tests porteront sur le bon respect des contraintes d’intégrité liées à </w:t>
-      </w:r>
-      <w:r>
-        <w:t xml:space="preserve">la modification </w:t>
-      </w:r>
-      <w:r>
-        <w:t>d’une carte d’une part</w:t>
-      </w:r>
-      <w:r>
-        <w:t xml:space="preserve">, les contraintes étant les mêmes que celles mises en place pour l’édition d’une carte (ajout de station/lien). </w:t>
-      </w:r>
-      <w:r>
-        <w:t>Il s’agira également d’autre part de tester le bon fonctionnement des fonctionnalités correspondant aux cas d’utilisation.</w:t>
-      </w:r>
-    </w:p>
-    <w:p>
-      <w:pPr>
-        <w:pStyle w:val="Title3"/>
-        <w:numPr>
-          <w:ilvl w:val="2"/>
-          <w:numId w:val="3"/>
-        </w:numPr>
-        <w:rPr>
-          <w:color w:val="auto"/>
-        </w:rPr>
-      </w:pPr>
-      <w:bookmarkStart w:id="135" w:name="_Toc419316022"/>
-      <w:r>
-        <w:rPr>
-          <w:color w:val="auto"/>
-        </w:rPr>
-        <w:t xml:space="preserve">Ce qui sera </w:t>
-      </w:r>
-      <w:r>
-        <w:rPr>
-          <w:color w:val="auto"/>
-        </w:rPr>
-        <w:t>observé</w:t>
-      </w:r>
-      <w:bookmarkEnd w:id="135"/>
     </w:p>
     <w:p>
       <w:r>
@@ -14758,7 +14456,7 @@
               <w:color w:val="808080" w:themeColor="background1" w:themeShade="80"/>
               <w:sz w:val="18"/>
             </w:rPr>
-            <w:t>13.05.15</w:t>
+            <w:t>15.05.15</w:t>
           </w:r>
           <w:r>
             <w:rPr>
@@ -14908,47 +14606,13 @@
       </w:rPr>
       <w:t xml:space="preserve"> </w:t>
     </w:r>
-    <w:proofErr w:type="spellStart"/>
     <w:r>
       <w:rPr>
         <w:color w:val="808080" w:themeColor="background1" w:themeShade="80"/>
         <w:sz w:val="18"/>
       </w:rPr>
-      <w:t>Bruge</w:t>
+      <w:t>Bruge, Kammoun, Meguep</w:t>
     </w:r>
-    <w:proofErr w:type="spellEnd"/>
-    <w:r>
-      <w:rPr>
-        <w:color w:val="808080" w:themeColor="background1" w:themeShade="80"/>
-        <w:sz w:val="18"/>
-      </w:rPr>
-      <w:t xml:space="preserve">, </w:t>
-    </w:r>
-    <w:proofErr w:type="spellStart"/>
-    <w:r>
-      <w:rPr>
-        <w:color w:val="808080" w:themeColor="background1" w:themeShade="80"/>
-        <w:sz w:val="18"/>
-      </w:rPr>
-      <w:t>Kammoun</w:t>
-    </w:r>
-    <w:proofErr w:type="spellEnd"/>
-    <w:r>
-      <w:rPr>
-        <w:color w:val="808080" w:themeColor="background1" w:themeShade="80"/>
-        <w:sz w:val="18"/>
-      </w:rPr>
-      <w:t xml:space="preserve">, </w:t>
-    </w:r>
-    <w:proofErr w:type="spellStart"/>
-    <w:r>
-      <w:rPr>
-        <w:color w:val="808080" w:themeColor="background1" w:themeShade="80"/>
-        <w:sz w:val="18"/>
-      </w:rPr>
-      <w:t>Meguep</w:t>
-    </w:r>
-    <w:proofErr w:type="spellEnd"/>
     <w:r>
       <w:rPr>
         <w:color w:val="808080" w:themeColor="background1" w:themeShade="80"/>
@@ -20363,7 +20027,7 @@
   <a:extraClrSchemeLst/>
   <a:extLst>
     <a:ext uri="{05A4C25C-085E-4340-85A3-A5531E510DB2}">
-      <thm15:themeFamily xmlns:thm15="http://schemas.microsoft.com/office/thememl/2012/main" xmlns="" name="Office Theme" id="{62F939B6-93AF-4DB8-9C6B-D6C7DFDC589F}" vid="{4A3C46E8-61CC-4603-A589-7422A47A8E4A}"/>
+      <thm15:themeFamily xmlns="" xmlns:thm15="http://schemas.microsoft.com/office/thememl/2012/main" name="Office Theme" id="{62F939B6-93AF-4DB8-9C6B-D6C7DFDC589F}" vid="{4A3C46E8-61CC-4603-A589-7422A47A8E4A}"/>
     </a:ext>
   </a:extLst>
 </a:theme>

</xml_diff>

<commit_message>
mon bilan iteration 4
</commit_message>
<xml_diff>
--- a/Iteration/Iterations.docx
+++ b/Iteration/Iterations.docx
@@ -1,6 +1,6 @@
 
 <file path=word/document.xml><?xml version="1.0" encoding="utf-8"?>
-<w:document xmlns:wpc="http://schemas.microsoft.com/office/word/2010/wordprocessingCanvas" xmlns:mc="http://schemas.openxmlformats.org/markup-compatibility/2006" xmlns:o="urn:schemas-microsoft-com:office:office" xmlns:r="http://schemas.openxmlformats.org/officeDocument/2006/relationships" xmlns:m="http://schemas.openxmlformats.org/officeDocument/2006/math" xmlns:v="urn:schemas-microsoft-com:vml" xmlns:wp14="http://schemas.microsoft.com/office/word/2010/wordprocessingDrawing" xmlns:wp="http://schemas.openxmlformats.org/drawingml/2006/wordprocessingDrawing" xmlns:w10="urn:schemas-microsoft-com:office:word" xmlns:w="http://schemas.openxmlformats.org/wordprocessingml/2006/main" xmlns:w14="http://schemas.microsoft.com/office/word/2010/wordml" xmlns:wpg="http://schemas.microsoft.com/office/word/2010/wordprocessingGroup" xmlns:wpi="http://schemas.microsoft.com/office/word/2010/wordprocessingInk" xmlns:wne="http://schemas.microsoft.com/office/word/2006/wordml" xmlns:wps="http://schemas.microsoft.com/office/word/2010/wordprocessingShape" mc:Ignorable="w14 wp14">
+<w:document xmlns:wpc="http://schemas.microsoft.com/office/word/2010/wordprocessingCanvas" xmlns:mc="http://schemas.openxmlformats.org/markup-compatibility/2006" xmlns:o="urn:schemas-microsoft-com:office:office" xmlns:r="http://schemas.openxmlformats.org/officeDocument/2006/relationships" xmlns:m="http://schemas.openxmlformats.org/officeDocument/2006/math" xmlns:v="urn:schemas-microsoft-com:vml" xmlns:wp14="http://schemas.microsoft.com/office/word/2010/wordprocessingDrawing" xmlns:wp="http://schemas.openxmlformats.org/drawingml/2006/wordprocessingDrawing" xmlns:w10="urn:schemas-microsoft-com:office:word" xmlns:w="http://schemas.openxmlformats.org/wordprocessingml/2006/main" xmlns:w14="http://schemas.microsoft.com/office/word/2010/wordml" xmlns:w15="http://schemas.microsoft.com/office/word/2012/wordml" xmlns:wpg="http://schemas.microsoft.com/office/word/2010/wordprocessingGroup" xmlns:wpi="http://schemas.microsoft.com/office/word/2010/wordprocessingInk" xmlns:wne="http://schemas.microsoft.com/office/word/2006/wordml" xmlns:wps="http://schemas.microsoft.com/office/word/2010/wordprocessingShape" mc:Ignorable="w14 w15 wp14">
   <w:body>
     <w:sdt>
       <w:sdtPr>
@@ -12549,8 +12549,6 @@
       <w:r>
         <w:t>3 heures.</w:t>
       </w:r>
-      <w:bookmarkStart w:id="91" w:name="_GoBack"/>
-      <w:bookmarkEnd w:id="91"/>
     </w:p>
     <w:p>
       <w:pPr>
@@ -12742,7 +12740,7 @@
           <w:color w:val="auto"/>
         </w:rPr>
       </w:pPr>
-      <w:bookmarkStart w:id="92" w:name="_Toc419315982"/>
+      <w:bookmarkStart w:id="91" w:name="_Toc419315982"/>
       <w:r>
         <w:rPr>
           <w:color w:val="auto"/>
@@ -12756,20 +12754,20 @@
         </w:rPr>
         <w:t> : 13.05.2015 - 20.05.2015</w:t>
       </w:r>
+      <w:bookmarkEnd w:id="91"/>
+    </w:p>
+    <w:p>
+      <w:pPr>
+        <w:pStyle w:val="Title2"/>
+      </w:pPr>
+      <w:bookmarkStart w:id="92" w:name="_Toc419315983"/>
+      <w:r>
+        <w:t>Gestion de parties</w:t>
+      </w:r>
+      <w:r>
+        <w:t xml:space="preserve"> côté client</w:t>
+      </w:r>
       <w:bookmarkEnd w:id="92"/>
-    </w:p>
-    <w:p>
-      <w:pPr>
-        <w:pStyle w:val="Title2"/>
-      </w:pPr>
-      <w:bookmarkStart w:id="93" w:name="_Toc419315983"/>
-      <w:r>
-        <w:t>Gestion de parties</w:t>
-      </w:r>
-      <w:r>
-        <w:t xml:space="preserve"> côté client</w:t>
-      </w:r>
-      <w:bookmarkEnd w:id="93"/>
     </w:p>
     <w:p>
       <w:r>
@@ -12787,14 +12785,14 @@
           <w:color w:val="auto"/>
         </w:rPr>
       </w:pPr>
-      <w:bookmarkStart w:id="94" w:name="_Toc419315984"/>
+      <w:bookmarkStart w:id="93" w:name="_Toc419315984"/>
       <w:r>
         <w:rPr>
           <w:color w:val="auto"/>
         </w:rPr>
         <w:t>Ce qui sera fait</w:t>
       </w:r>
-      <w:bookmarkEnd w:id="94"/>
+      <w:bookmarkEnd w:id="93"/>
     </w:p>
     <w:p>
       <w:r>
@@ -12872,14 +12870,14 @@
           <w:color w:val="auto"/>
         </w:rPr>
       </w:pPr>
-      <w:bookmarkStart w:id="95" w:name="_Toc419315985"/>
+      <w:bookmarkStart w:id="94" w:name="_Toc419315985"/>
       <w:r>
         <w:rPr>
           <w:color w:val="auto"/>
         </w:rPr>
         <w:t>Ce qui sera testé</w:t>
       </w:r>
-      <w:bookmarkEnd w:id="95"/>
+      <w:bookmarkEnd w:id="94"/>
     </w:p>
     <w:p>
       <w:pPr>
@@ -12906,7 +12904,7 @@
           <w:color w:val="auto"/>
         </w:rPr>
       </w:pPr>
-      <w:bookmarkStart w:id="96" w:name="_Toc419315986"/>
+      <w:bookmarkStart w:id="95" w:name="_Toc419315986"/>
       <w:r>
         <w:rPr>
           <w:color w:val="auto"/>
@@ -12919,7 +12917,7 @@
         </w:rPr>
         <w:t>observé</w:t>
       </w:r>
-      <w:bookmarkEnd w:id="96"/>
+      <w:bookmarkEnd w:id="95"/>
     </w:p>
     <w:p>
       <w:pPr>
@@ -13017,11 +13015,11 @@
       <w:pPr>
         <w:pStyle w:val="Title2"/>
       </w:pPr>
-      <w:bookmarkStart w:id="97" w:name="_Toc419315987"/>
+      <w:bookmarkStart w:id="96" w:name="_Toc419315987"/>
       <w:r>
         <w:t>Gestion de parties côté serveur</w:t>
       </w:r>
-      <w:bookmarkEnd w:id="97"/>
+      <w:bookmarkEnd w:id="96"/>
     </w:p>
     <w:p>
       <w:r>
@@ -13039,14 +13037,14 @@
           <w:color w:val="auto"/>
         </w:rPr>
       </w:pPr>
-      <w:bookmarkStart w:id="98" w:name="_Toc419315988"/>
+      <w:bookmarkStart w:id="97" w:name="_Toc419315988"/>
       <w:r>
         <w:rPr>
           <w:color w:val="auto"/>
         </w:rPr>
         <w:t>Ce qui sera fait</w:t>
       </w:r>
-      <w:bookmarkEnd w:id="98"/>
+      <w:bookmarkEnd w:id="97"/>
     </w:p>
     <w:p>
       <w:r>
@@ -13140,14 +13138,14 @@
           <w:color w:val="auto"/>
         </w:rPr>
       </w:pPr>
-      <w:bookmarkStart w:id="99" w:name="_Toc419315989"/>
+      <w:bookmarkStart w:id="98" w:name="_Toc419315989"/>
       <w:r>
         <w:rPr>
           <w:color w:val="auto"/>
         </w:rPr>
         <w:t>Ce qui sera testé</w:t>
       </w:r>
-      <w:bookmarkEnd w:id="99"/>
+      <w:bookmarkEnd w:id="98"/>
     </w:p>
     <w:p>
       <w:pPr>
@@ -13183,7 +13181,7 @@
           <w:color w:val="auto"/>
         </w:rPr>
       </w:pPr>
-      <w:bookmarkStart w:id="100" w:name="_Toc419315990"/>
+      <w:bookmarkStart w:id="99" w:name="_Toc419315990"/>
       <w:r>
         <w:rPr>
           <w:color w:val="auto"/>
@@ -13196,30 +13194,211 @@
         </w:rPr>
         <w:t>observé</w:t>
       </w:r>
+      <w:bookmarkEnd w:id="99"/>
+    </w:p>
+    <w:p>
+      <w:pPr>
+        <w:jc w:val="both"/>
+      </w:pPr>
+      <w:r>
+        <w:t>Du point de vue du serveur, des messages en ligne de commande relatifs à la gestion de parties permettront de visualiser la mise en place de cette partie. Toutefois, c</w:t>
+      </w:r>
+      <w:r>
+        <w:t xml:space="preserve">e qui sera observé </w:t>
+      </w:r>
+      <w:r>
+        <w:t>pour</w:t>
+      </w:r>
+      <w:r>
+        <w:t xml:space="preserve"> la gestion de parties côté client </w:t>
+      </w:r>
+      <w:r>
+        <w:t>constituera « l’observable » la gestion côté client et celle côté serveur sont étroitement liées</w:t>
+      </w:r>
+      <w:r>
+        <w:t>.</w:t>
+      </w:r>
+    </w:p>
+    <w:p>
+      <w:pPr>
+        <w:pStyle w:val="Title2"/>
+      </w:pPr>
+      <w:r>
+        <w:t>Bilan</w:t>
+      </w:r>
+    </w:p>
+    <w:p>
+      <w:pPr>
+        <w:pStyle w:val="Title3"/>
+        <w:numPr>
+          <w:ilvl w:val="2"/>
+          <w:numId w:val="3"/>
+        </w:numPr>
+        <w:rPr>
+          <w:color w:val="auto"/>
+        </w:rPr>
+      </w:pPr>
+      <w:r>
+        <w:rPr>
+          <w:color w:val="auto"/>
+        </w:rPr>
+        <w:t>Bilan global</w:t>
+      </w:r>
+    </w:p>
+    <w:p>
+      <w:pPr>
+        <w:pStyle w:val="Title3"/>
+        <w:numPr>
+          <w:ilvl w:val="2"/>
+          <w:numId w:val="3"/>
+        </w:numPr>
+        <w:rPr>
+          <w:color w:val="auto"/>
+        </w:rPr>
+      </w:pPr>
+      <w:r>
+        <w:rPr>
+          <w:color w:val="auto"/>
+        </w:rPr>
+        <w:t>Bilans Personnels</w:t>
+      </w:r>
+    </w:p>
+    <w:p>
+      <w:pPr>
+        <w:pStyle w:val="Title3"/>
+        <w:numPr>
+          <w:ilvl w:val="4"/>
+          <w:numId w:val="3"/>
+        </w:numPr>
+        <w:rPr>
+          <w:color w:val="auto"/>
+        </w:rPr>
+      </w:pPr>
+      <w:r>
+        <w:rPr>
+          <w:b w:val="0"/>
+          <w:i/>
+          <w:color w:val="auto"/>
+          <w:sz w:val="20"/>
+          <w:szCs w:val="20"/>
+        </w:rPr>
+        <w:t>Michelle Meguep</w:t>
+      </w:r>
+    </w:p>
+    <w:p>
+      <w:pPr>
+        <w:ind w:left="1416"/>
+      </w:pPr>
+      <w:r>
+        <w:t>Travail effectué</w:t>
+      </w:r>
+    </w:p>
+    <w:p>
+      <w:pPr>
+        <w:ind w:left="1416"/>
+      </w:pPr>
+      <w:r>
+        <w:t>Implémentation complète du cas d’utilisation créer une partie comprenant :</w:t>
+      </w:r>
+    </w:p>
+    <w:p>
+      <w:pPr>
+        <w:ind w:left="1416"/>
+      </w:pPr>
+      <w:r>
+        <w:t>-</w:t>
+      </w:r>
+      <w:r>
+        <w:tab/>
+        <w:t>Créer l’interface graphique permettant à l’utilisateur de créer une partie</w:t>
+      </w:r>
+    </w:p>
+    <w:p>
+      <w:pPr>
+        <w:ind w:left="1416"/>
+      </w:pPr>
+      <w:r>
+        <w:t>-</w:t>
+      </w:r>
+      <w:r>
+        <w:tab/>
+        <w:t>Choisir le nombre de joueurs</w:t>
+      </w:r>
+    </w:p>
+    <w:p>
+      <w:pPr>
+        <w:ind w:left="1416"/>
+      </w:pPr>
+      <w:r>
+        <w:t>-</w:t>
+      </w:r>
+      <w:r>
+        <w:tab/>
+        <w:t>Rendre accéssible les cartes de jeu disponibles côté serveur à l’utilisateur créant la partie</w:t>
+      </w:r>
+    </w:p>
+    <w:p>
+      <w:pPr>
+        <w:ind w:left="1416"/>
+      </w:pPr>
+      <w:r>
+        <w:t>-</w:t>
+      </w:r>
+      <w:r>
+        <w:tab/>
+        <w:t>Communication avec le serveur pour qu’il crée une partie</w:t>
+      </w:r>
+    </w:p>
+    <w:p>
+      <w:pPr>
+        <w:ind w:left="1416"/>
+      </w:pPr>
+      <w:r>
+        <w:t>-</w:t>
+      </w:r>
+      <w:r>
+        <w:tab/>
+        <w:t>Supprimer une partie en cours de création</w:t>
+      </w:r>
+    </w:p>
+    <w:p>
+      <w:pPr>
+        <w:ind w:left="1416"/>
+      </w:pPr>
+      <w:r>
+        <w:t>Temps consacré : 3h</w:t>
+      </w:r>
+    </w:p>
+    <w:p>
+      <w:pPr>
+        <w:ind w:left="1416"/>
+      </w:pPr>
+      <w:r>
+        <w:t>Difficulté(s) rencontree(s)</w:t>
+      </w:r>
+      <w:r>
+        <w:t> :</w:t>
+      </w:r>
+      <w:bookmarkStart w:id="100" w:name="_GoBack"/>
       <w:bookmarkEnd w:id="100"/>
     </w:p>
     <w:p>
       <w:pPr>
-        <w:jc w:val="both"/>
-      </w:pPr>
-      <w:r>
-        <w:t>Du point de vue du serveur, des messages en ligne de commande relatifs à la gestion de parties permettront de visualiser la mise en place de cette partie. Toutefois, c</w:t>
-      </w:r>
-      <w:r>
-        <w:t xml:space="preserve">e qui sera observé </w:t>
-      </w:r>
-      <w:r>
-        <w:t>pour</w:t>
-      </w:r>
-      <w:r>
-        <w:t xml:space="preserve"> la gestion de parties côté client </w:t>
-      </w:r>
-      <w:r>
-        <w:t>constituera « l’observable » la gestion côté client et celle côté serveur sont étroitement liées</w:t>
-      </w:r>
-      <w:r>
-        <w:t>.</w:t>
-      </w:r>
+        <w:ind w:left="1416"/>
+      </w:pPr>
+      <w:r>
+        <w:t>Pas de difficultés majeures rencontrées</w:t>
+      </w:r>
+    </w:p>
+    <w:p>
+      <w:pPr>
+        <w:pStyle w:val="Title2"/>
+        <w:numPr>
+          <w:ilvl w:val="0"/>
+          <w:numId w:val="0"/>
+        </w:numPr>
+        <w:ind w:left="792"/>
+      </w:pPr>
     </w:p>
     <w:p/>
     <w:p>
@@ -14343,8 +14522,8 @@
       </w:r>
     </w:p>
     <w:sectPr>
-      <w:headerReference w:type="default" r:id="rId8"/>
-      <w:footerReference w:type="default" r:id="rId9"/>
+      <w:headerReference w:type="default" r:id="rId7"/>
+      <w:footerReference w:type="default" r:id="rId8"/>
       <w:pgSz w:w="11906" w:h="16838"/>
       <w:pgMar w:top="1417" w:right="1417" w:bottom="1417" w:left="1417" w:header="708" w:footer="708" w:gutter="0"/>
       <w:cols w:space="708"/>
@@ -14355,7 +14534,7 @@
 </file>
 
 <file path=word/endnotes.xml><?xml version="1.0" encoding="utf-8"?>
-<w:endnotes xmlns:wpc="http://schemas.microsoft.com/office/word/2010/wordprocessingCanvas" xmlns:mc="http://schemas.openxmlformats.org/markup-compatibility/2006" xmlns:o="urn:schemas-microsoft-com:office:office" xmlns:r="http://schemas.openxmlformats.org/officeDocument/2006/relationships" xmlns:m="http://schemas.openxmlformats.org/officeDocument/2006/math" xmlns:v="urn:schemas-microsoft-com:vml" xmlns:wp14="http://schemas.microsoft.com/office/word/2010/wordprocessingDrawing" xmlns:wp="http://schemas.openxmlformats.org/drawingml/2006/wordprocessingDrawing" xmlns:w10="urn:schemas-microsoft-com:office:word" xmlns:w="http://schemas.openxmlformats.org/wordprocessingml/2006/main" xmlns:w14="http://schemas.microsoft.com/office/word/2010/wordml" xmlns:wpg="http://schemas.microsoft.com/office/word/2010/wordprocessingGroup" xmlns:wpi="http://schemas.microsoft.com/office/word/2010/wordprocessingInk" xmlns:wne="http://schemas.microsoft.com/office/word/2006/wordml" xmlns:wps="http://schemas.microsoft.com/office/word/2010/wordprocessingShape" mc:Ignorable="w14 wp14">
+<w:endnotes xmlns:wpc="http://schemas.microsoft.com/office/word/2010/wordprocessingCanvas" xmlns:mc="http://schemas.openxmlformats.org/markup-compatibility/2006" xmlns:o="urn:schemas-microsoft-com:office:office" xmlns:r="http://schemas.openxmlformats.org/officeDocument/2006/relationships" xmlns:m="http://schemas.openxmlformats.org/officeDocument/2006/math" xmlns:v="urn:schemas-microsoft-com:vml" xmlns:wp14="http://schemas.microsoft.com/office/word/2010/wordprocessingDrawing" xmlns:wp="http://schemas.openxmlformats.org/drawingml/2006/wordprocessingDrawing" xmlns:w10="urn:schemas-microsoft-com:office:word" xmlns:w="http://schemas.openxmlformats.org/wordprocessingml/2006/main" xmlns:w14="http://schemas.microsoft.com/office/word/2010/wordml" xmlns:w15="http://schemas.microsoft.com/office/word/2012/wordml" xmlns:wpg="http://schemas.microsoft.com/office/word/2010/wordprocessingGroup" xmlns:wpi="http://schemas.microsoft.com/office/word/2010/wordprocessingInk" xmlns:wne="http://schemas.microsoft.com/office/word/2006/wordml" xmlns:wps="http://schemas.microsoft.com/office/word/2010/wordprocessingShape" mc:Ignorable="w14 w15 wp14">
   <w:endnote w:type="separator" w:id="-1">
     <w:p>
       <w:pPr>
@@ -14380,7 +14559,7 @@
 </file>
 
 <file path=word/footer1.xml><?xml version="1.0" encoding="utf-8"?>
-<w:ftr xmlns:wpc="http://schemas.microsoft.com/office/word/2010/wordprocessingCanvas" xmlns:mc="http://schemas.openxmlformats.org/markup-compatibility/2006" xmlns:o="urn:schemas-microsoft-com:office:office" xmlns:r="http://schemas.openxmlformats.org/officeDocument/2006/relationships" xmlns:m="http://schemas.openxmlformats.org/officeDocument/2006/math" xmlns:v="urn:schemas-microsoft-com:vml" xmlns:wp14="http://schemas.microsoft.com/office/word/2010/wordprocessingDrawing" xmlns:wp="http://schemas.openxmlformats.org/drawingml/2006/wordprocessingDrawing" xmlns:w10="urn:schemas-microsoft-com:office:word" xmlns:w="http://schemas.openxmlformats.org/wordprocessingml/2006/main" xmlns:w14="http://schemas.microsoft.com/office/word/2010/wordml" xmlns:wpg="http://schemas.microsoft.com/office/word/2010/wordprocessingGroup" xmlns:wpi="http://schemas.microsoft.com/office/word/2010/wordprocessingInk" xmlns:wne="http://schemas.microsoft.com/office/word/2006/wordml" xmlns:wps="http://schemas.microsoft.com/office/word/2010/wordprocessingShape" mc:Ignorable="w14 wp14">
+<w:ftr xmlns:wpc="http://schemas.microsoft.com/office/word/2010/wordprocessingCanvas" xmlns:mc="http://schemas.openxmlformats.org/markup-compatibility/2006" xmlns:o="urn:schemas-microsoft-com:office:office" xmlns:r="http://schemas.openxmlformats.org/officeDocument/2006/relationships" xmlns:m="http://schemas.openxmlformats.org/officeDocument/2006/math" xmlns:v="urn:schemas-microsoft-com:vml" xmlns:wp14="http://schemas.microsoft.com/office/word/2010/wordprocessingDrawing" xmlns:wp="http://schemas.openxmlformats.org/drawingml/2006/wordprocessingDrawing" xmlns:w10="urn:schemas-microsoft-com:office:word" xmlns:w="http://schemas.openxmlformats.org/wordprocessingml/2006/main" xmlns:w14="http://schemas.microsoft.com/office/word/2010/wordml" xmlns:w15="http://schemas.microsoft.com/office/word/2012/wordml" xmlns:wpg="http://schemas.microsoft.com/office/word/2010/wordprocessingGroup" xmlns:wpi="http://schemas.microsoft.com/office/word/2010/wordprocessingInk" xmlns:wne="http://schemas.microsoft.com/office/word/2006/wordml" xmlns:wps="http://schemas.microsoft.com/office/word/2010/wordprocessingShape" mc:Ignorable="w14 w15 wp14">
   <w:tbl>
     <w:tblPr>
       <w:tblStyle w:val="Grilledutableau"/>
@@ -14514,7 +14693,7 @@
               <w:color w:val="808080" w:themeColor="background1" w:themeShade="80"/>
               <w:sz w:val="18"/>
             </w:rPr>
-            <w:t>14</w:t>
+            <w:t>16</w:t>
           </w:r>
           <w:r>
             <w:rPr>
@@ -14537,7 +14716,7 @@
 </file>
 
 <file path=word/footnotes.xml><?xml version="1.0" encoding="utf-8"?>
-<w:footnotes xmlns:wpc="http://schemas.microsoft.com/office/word/2010/wordprocessingCanvas" xmlns:mc="http://schemas.openxmlformats.org/markup-compatibility/2006" xmlns:o="urn:schemas-microsoft-com:office:office" xmlns:r="http://schemas.openxmlformats.org/officeDocument/2006/relationships" xmlns:m="http://schemas.openxmlformats.org/officeDocument/2006/math" xmlns:v="urn:schemas-microsoft-com:vml" xmlns:wp14="http://schemas.microsoft.com/office/word/2010/wordprocessingDrawing" xmlns:wp="http://schemas.openxmlformats.org/drawingml/2006/wordprocessingDrawing" xmlns:w10="urn:schemas-microsoft-com:office:word" xmlns:w="http://schemas.openxmlformats.org/wordprocessingml/2006/main" xmlns:w14="http://schemas.microsoft.com/office/word/2010/wordml" xmlns:wpg="http://schemas.microsoft.com/office/word/2010/wordprocessingGroup" xmlns:wpi="http://schemas.microsoft.com/office/word/2010/wordprocessingInk" xmlns:wne="http://schemas.microsoft.com/office/word/2006/wordml" xmlns:wps="http://schemas.microsoft.com/office/word/2010/wordprocessingShape" mc:Ignorable="w14 wp14">
+<w:footnotes xmlns:wpc="http://schemas.microsoft.com/office/word/2010/wordprocessingCanvas" xmlns:mc="http://schemas.openxmlformats.org/markup-compatibility/2006" xmlns:o="urn:schemas-microsoft-com:office:office" xmlns:r="http://schemas.openxmlformats.org/officeDocument/2006/relationships" xmlns:m="http://schemas.openxmlformats.org/officeDocument/2006/math" xmlns:v="urn:schemas-microsoft-com:vml" xmlns:wp14="http://schemas.microsoft.com/office/word/2010/wordprocessingDrawing" xmlns:wp="http://schemas.openxmlformats.org/drawingml/2006/wordprocessingDrawing" xmlns:w10="urn:schemas-microsoft-com:office:word" xmlns:w="http://schemas.openxmlformats.org/wordprocessingml/2006/main" xmlns:w14="http://schemas.microsoft.com/office/word/2010/wordml" xmlns:w15="http://schemas.microsoft.com/office/word/2012/wordml" xmlns:wpg="http://schemas.microsoft.com/office/word/2010/wordprocessingGroup" xmlns:wpi="http://schemas.microsoft.com/office/word/2010/wordprocessingInk" xmlns:wne="http://schemas.microsoft.com/office/word/2006/wordml" xmlns:wps="http://schemas.microsoft.com/office/word/2010/wordprocessingShape" mc:Ignorable="w14 w15 wp14">
   <w:footnote w:type="separator" w:id="-1">
     <w:p>
       <w:pPr>
@@ -14562,19 +14741,21 @@
 </file>
 
 <file path=word/header1.xml><?xml version="1.0" encoding="utf-8"?>
-<w:hdr xmlns:wpc="http://schemas.microsoft.com/office/word/2010/wordprocessingCanvas" xmlns:mc="http://schemas.openxmlformats.org/markup-compatibility/2006" xmlns:o="urn:schemas-microsoft-com:office:office" xmlns:r="http://schemas.openxmlformats.org/officeDocument/2006/relationships" xmlns:m="http://schemas.openxmlformats.org/officeDocument/2006/math" xmlns:v="urn:schemas-microsoft-com:vml" xmlns:wp14="http://schemas.microsoft.com/office/word/2010/wordprocessingDrawing" xmlns:wp="http://schemas.openxmlformats.org/drawingml/2006/wordprocessingDrawing" xmlns:w10="urn:schemas-microsoft-com:office:word" xmlns:w="http://schemas.openxmlformats.org/wordprocessingml/2006/main" xmlns:w14="http://schemas.microsoft.com/office/word/2010/wordml" xmlns:wpg="http://schemas.microsoft.com/office/word/2010/wordprocessingGroup" xmlns:wpi="http://schemas.microsoft.com/office/word/2010/wordprocessingInk" xmlns:wne="http://schemas.microsoft.com/office/word/2006/wordml" xmlns:wps="http://schemas.microsoft.com/office/word/2010/wordprocessingShape" mc:Ignorable="w14 wp14">
+<w:hdr xmlns:wpc="http://schemas.microsoft.com/office/word/2010/wordprocessingCanvas" xmlns:mc="http://schemas.openxmlformats.org/markup-compatibility/2006" xmlns:o="urn:schemas-microsoft-com:office:office" xmlns:r="http://schemas.openxmlformats.org/officeDocument/2006/relationships" xmlns:m="http://schemas.openxmlformats.org/officeDocument/2006/math" xmlns:v="urn:schemas-microsoft-com:vml" xmlns:wp14="http://schemas.microsoft.com/office/word/2010/wordprocessingDrawing" xmlns:wp="http://schemas.openxmlformats.org/drawingml/2006/wordprocessingDrawing" xmlns:w10="urn:schemas-microsoft-com:office:word" xmlns:w="http://schemas.openxmlformats.org/wordprocessingml/2006/main" xmlns:w14="http://schemas.microsoft.com/office/word/2010/wordml" xmlns:w15="http://schemas.microsoft.com/office/word/2012/wordml" xmlns:wpg="http://schemas.microsoft.com/office/word/2010/wordprocessingGroup" xmlns:wpi="http://schemas.microsoft.com/office/word/2010/wordprocessingInk" xmlns:wne="http://schemas.microsoft.com/office/word/2006/wordml" xmlns:wps="http://schemas.microsoft.com/office/word/2010/wordprocessingShape" mc:Ignorable="w14 w15 wp14">
   <w:p>
     <w:pPr>
       <w:pStyle w:val="En-tte"/>
       <w:rPr>
         <w:color w:val="808080" w:themeColor="background1" w:themeShade="80"/>
         <w:sz w:val="18"/>
+        <w:lang w:val="de-CH"/>
       </w:rPr>
     </w:pPr>
     <w:r>
       <w:rPr>
         <w:color w:val="808080" w:themeColor="background1" w:themeShade="80"/>
         <w:sz w:val="18"/>
+        <w:lang w:val="de-CH"/>
       </w:rPr>
       <w:t>GEN</w:t>
     </w:r>
@@ -14589,6 +14770,7 @@
       <w:rPr>
         <w:color w:val="808080" w:themeColor="background1" w:themeShade="80"/>
         <w:sz w:val="18"/>
+        <w:lang w:val="de-CH"/>
       </w:rPr>
       <w:t>Scotland Yard</w:t>
     </w:r>
@@ -14603,20 +14785,15 @@
       <w:rPr>
         <w:color w:val="808080" w:themeColor="background1" w:themeShade="80"/>
         <w:sz w:val="18"/>
-      </w:rPr>
-      <w:t xml:space="preserve"> </w:t>
+        <w:lang w:val="de-CH"/>
+      </w:rPr>
+      <w:t xml:space="preserve"> Bruge, Kammoun, Meguep</w:t>
     </w:r>
     <w:r>
       <w:rPr>
         <w:color w:val="808080" w:themeColor="background1" w:themeShade="80"/>
         <w:sz w:val="18"/>
-      </w:rPr>
-      <w:t>Bruge, Kammoun, Meguep</w:t>
-    </w:r>
-    <w:r>
-      <w:rPr>
-        <w:color w:val="808080" w:themeColor="background1" w:themeShade="80"/>
-        <w:sz w:val="18"/>
+        <w:lang w:val="de-CH"/>
       </w:rPr>
       <w:t>,</w:t>
     </w:r>
@@ -14624,6 +14801,7 @@
       <w:rPr>
         <w:color w:val="808080" w:themeColor="background1" w:themeShade="80"/>
         <w:sz w:val="18"/>
+        <w:lang w:val="de-CH"/>
       </w:rPr>
       <w:t xml:space="preserve"> Racine</w:t>
     </w:r>
@@ -14631,14 +14809,17 @@
   <w:p>
     <w:pPr>
       <w:pStyle w:val="En-tte"/>
+      <w:rPr>
+        <w:lang w:val="de-CH"/>
+      </w:rPr>
     </w:pPr>
   </w:p>
 </w:hdr>
 </file>
 
 <file path=word/numbering.xml><?xml version="1.0" encoding="utf-8"?>
-<w:numbering xmlns:wpc="http://schemas.microsoft.com/office/word/2010/wordprocessingCanvas" xmlns:mc="http://schemas.openxmlformats.org/markup-compatibility/2006" xmlns:o="urn:schemas-microsoft-com:office:office" xmlns:r="http://schemas.openxmlformats.org/officeDocument/2006/relationships" xmlns:m="http://schemas.openxmlformats.org/officeDocument/2006/math" xmlns:v="urn:schemas-microsoft-com:vml" xmlns:wp14="http://schemas.microsoft.com/office/word/2010/wordprocessingDrawing" xmlns:wp="http://schemas.openxmlformats.org/drawingml/2006/wordprocessingDrawing" xmlns:w10="urn:schemas-microsoft-com:office:word" xmlns:w="http://schemas.openxmlformats.org/wordprocessingml/2006/main" xmlns:w14="http://schemas.microsoft.com/office/word/2010/wordml" xmlns:wpg="http://schemas.microsoft.com/office/word/2010/wordprocessingGroup" xmlns:wpi="http://schemas.microsoft.com/office/word/2010/wordprocessingInk" xmlns:wne="http://schemas.microsoft.com/office/word/2006/wordml" xmlns:wps="http://schemas.microsoft.com/office/word/2010/wordprocessingShape" mc:Ignorable="w14 wp14">
-  <w:abstractNum w:abstractNumId="0">
+<w:numbering xmlns:wpc="http://schemas.microsoft.com/office/word/2010/wordprocessingCanvas" xmlns:mc="http://schemas.openxmlformats.org/markup-compatibility/2006" xmlns:o="urn:schemas-microsoft-com:office:office" xmlns:r="http://schemas.openxmlformats.org/officeDocument/2006/relationships" xmlns:m="http://schemas.openxmlformats.org/officeDocument/2006/math" xmlns:v="urn:schemas-microsoft-com:vml" xmlns:wp14="http://schemas.microsoft.com/office/word/2010/wordprocessingDrawing" xmlns:wp="http://schemas.openxmlformats.org/drawingml/2006/wordprocessingDrawing" xmlns:w10="urn:schemas-microsoft-com:office:word" xmlns:w="http://schemas.openxmlformats.org/wordprocessingml/2006/main" xmlns:w14="http://schemas.microsoft.com/office/word/2010/wordml" xmlns:w15="http://schemas.microsoft.com/office/word/2012/wordml" xmlns:wpg="http://schemas.microsoft.com/office/word/2010/wordprocessingGroup" xmlns:wpi="http://schemas.microsoft.com/office/word/2010/wordprocessingInk" xmlns:wne="http://schemas.microsoft.com/office/word/2006/wordml" xmlns:wps="http://schemas.microsoft.com/office/word/2010/wordprocessingShape" mc:Ignorable="w14 w15 wp14">
+  <w:abstractNum w:abstractNumId="0" w15:restartNumberingAfterBreak="0">
     <w:nsid w:val="0275608E"/>
     <w:multiLevelType w:val="hybridMultilevel"/>
     <w:tmpl w:val="CFC8AC54"/>
@@ -14751,10 +14932,10 @@
       </w:rPr>
     </w:lvl>
   </w:abstractNum>
-  <w:abstractNum w:abstractNumId="1">
+  <w:abstractNum w:abstractNumId="1" w15:restartNumberingAfterBreak="0">
     <w:nsid w:val="0C374CAF"/>
     <w:multiLevelType w:val="multilevel"/>
-    <w:tmpl w:val="7C8C7F40"/>
+    <w:tmpl w:val="42843512"/>
     <w:lvl w:ilvl="0">
       <w:start w:val="1"/>
       <w:numFmt w:val="decimal"/>
@@ -14764,6 +14945,9 @@
       <w:pPr>
         <w:ind w:left="360" w:hanging="360"/>
       </w:pPr>
+      <w:rPr>
+        <w:rFonts w:hint="default"/>
+      </w:rPr>
     </w:lvl>
     <w:lvl w:ilvl="1">
       <w:start w:val="1"/>
@@ -14774,6 +14958,9 @@
       <w:pPr>
         <w:ind w:left="792" w:hanging="432"/>
       </w:pPr>
+      <w:rPr>
+        <w:rFonts w:hint="default"/>
+      </w:rPr>
     </w:lvl>
     <w:lvl w:ilvl="2">
       <w:start w:val="1"/>
@@ -14784,6 +14971,7 @@
         <w:ind w:left="1224" w:hanging="504"/>
       </w:pPr>
       <w:rPr>
+        <w:rFonts w:hint="default"/>
         <w:sz w:val="24"/>
         <w:szCs w:val="24"/>
       </w:rPr>
@@ -14797,6 +14985,9 @@
       <w:pPr>
         <w:ind w:left="1728" w:hanging="648"/>
       </w:pPr>
+      <w:rPr>
+        <w:rFonts w:hint="default"/>
+      </w:rPr>
     </w:lvl>
     <w:lvl w:ilvl="4">
       <w:start w:val="1"/>
@@ -14806,6 +14997,9 @@
       <w:pPr>
         <w:ind w:left="2232" w:hanging="792"/>
       </w:pPr>
+      <w:rPr>
+        <w:rFonts w:hint="default"/>
+      </w:rPr>
     </w:lvl>
     <w:lvl w:ilvl="5">
       <w:start w:val="1"/>
@@ -14815,6 +15009,9 @@
       <w:pPr>
         <w:ind w:left="2736" w:hanging="936"/>
       </w:pPr>
+      <w:rPr>
+        <w:rFonts w:hint="default"/>
+      </w:rPr>
     </w:lvl>
     <w:lvl w:ilvl="6">
       <w:start w:val="1"/>
@@ -14824,6 +15021,9 @@
       <w:pPr>
         <w:ind w:left="3240" w:hanging="1080"/>
       </w:pPr>
+      <w:rPr>
+        <w:rFonts w:hint="default"/>
+      </w:rPr>
     </w:lvl>
     <w:lvl w:ilvl="7">
       <w:start w:val="1"/>
@@ -14833,6 +15033,9 @@
       <w:pPr>
         <w:ind w:left="3744" w:hanging="1224"/>
       </w:pPr>
+      <w:rPr>
+        <w:rFonts w:hint="default"/>
+      </w:rPr>
     </w:lvl>
     <w:lvl w:ilvl="8">
       <w:start w:val="1"/>
@@ -14842,9 +15045,12 @@
       <w:pPr>
         <w:ind w:left="4320" w:hanging="1440"/>
       </w:pPr>
+      <w:rPr>
+        <w:rFonts w:hint="default"/>
+      </w:rPr>
     </w:lvl>
   </w:abstractNum>
-  <w:abstractNum w:abstractNumId="2">
+  <w:abstractNum w:abstractNumId="2" w15:restartNumberingAfterBreak="0">
     <w:nsid w:val="0DB86FF8"/>
     <w:multiLevelType w:val="hybridMultilevel"/>
     <w:tmpl w:val="AB14969C"/>
@@ -15056,7 +15262,7 @@
       </w:rPr>
     </w:lvl>
   </w:abstractNum>
-  <w:abstractNum w:abstractNumId="3">
+  <w:abstractNum w:abstractNumId="3" w15:restartNumberingAfterBreak="0">
     <w:nsid w:val="120E5D4D"/>
     <w:multiLevelType w:val="hybridMultilevel"/>
     <w:tmpl w:val="4ECC6478"/>
@@ -15169,7 +15375,7 @@
       </w:rPr>
     </w:lvl>
   </w:abstractNum>
-  <w:abstractNum w:abstractNumId="4">
+  <w:abstractNum w:abstractNumId="4" w15:restartNumberingAfterBreak="0">
     <w:nsid w:val="125F02AA"/>
     <w:multiLevelType w:val="hybridMultilevel"/>
     <w:tmpl w:val="AFC24E4C"/>
@@ -15282,7 +15488,7 @@
       </w:rPr>
     </w:lvl>
   </w:abstractNum>
-  <w:abstractNum w:abstractNumId="5">
+  <w:abstractNum w:abstractNumId="5" w15:restartNumberingAfterBreak="0">
     <w:nsid w:val="177931BC"/>
     <w:multiLevelType w:val="hybridMultilevel"/>
     <w:tmpl w:val="727452AC"/>
@@ -15395,7 +15601,7 @@
       </w:rPr>
     </w:lvl>
   </w:abstractNum>
-  <w:abstractNum w:abstractNumId="6">
+  <w:abstractNum w:abstractNumId="6" w15:restartNumberingAfterBreak="0">
     <w:nsid w:val="197C6A73"/>
     <w:multiLevelType w:val="hybridMultilevel"/>
     <w:tmpl w:val="30D49DBC"/>
@@ -15508,7 +15714,7 @@
       </w:rPr>
     </w:lvl>
   </w:abstractNum>
-  <w:abstractNum w:abstractNumId="7">
+  <w:abstractNum w:abstractNumId="7" w15:restartNumberingAfterBreak="0">
     <w:nsid w:val="1AB53EC9"/>
     <w:multiLevelType w:val="hybridMultilevel"/>
     <w:tmpl w:val="D3ECABBA"/>
@@ -15621,7 +15827,7 @@
       </w:rPr>
     </w:lvl>
   </w:abstractNum>
-  <w:abstractNum w:abstractNumId="8">
+  <w:abstractNum w:abstractNumId="8" w15:restartNumberingAfterBreak="0">
     <w:nsid w:val="1ABF45CB"/>
     <w:multiLevelType w:val="hybridMultilevel"/>
     <w:tmpl w:val="7EC4A00E"/>
@@ -15734,7 +15940,7 @@
       </w:rPr>
     </w:lvl>
   </w:abstractNum>
-  <w:abstractNum w:abstractNumId="9">
+  <w:abstractNum w:abstractNumId="9" w15:restartNumberingAfterBreak="0">
     <w:nsid w:val="2FA22561"/>
     <w:multiLevelType w:val="hybridMultilevel"/>
     <w:tmpl w:val="75187CAC"/>
@@ -15847,7 +16053,7 @@
       </w:rPr>
     </w:lvl>
   </w:abstractNum>
-  <w:abstractNum w:abstractNumId="10">
+  <w:abstractNum w:abstractNumId="10" w15:restartNumberingAfterBreak="0">
     <w:nsid w:val="32371733"/>
     <w:multiLevelType w:val="hybridMultilevel"/>
     <w:tmpl w:val="8604DBE8"/>
@@ -15960,7 +16166,7 @@
       </w:rPr>
     </w:lvl>
   </w:abstractNum>
-  <w:abstractNum w:abstractNumId="11">
+  <w:abstractNum w:abstractNumId="11" w15:restartNumberingAfterBreak="0">
     <w:nsid w:val="38D16F73"/>
     <w:multiLevelType w:val="multilevel"/>
     <w:tmpl w:val="100C001F"/>
@@ -16046,7 +16252,7 @@
       </w:pPr>
     </w:lvl>
   </w:abstractNum>
-  <w:abstractNum w:abstractNumId="12">
+  <w:abstractNum w:abstractNumId="12" w15:restartNumberingAfterBreak="0">
     <w:nsid w:val="432F1495"/>
     <w:multiLevelType w:val="hybridMultilevel"/>
     <w:tmpl w:val="7C949714"/>
@@ -16159,7 +16365,7 @@
       </w:rPr>
     </w:lvl>
   </w:abstractNum>
-  <w:abstractNum w:abstractNumId="13">
+  <w:abstractNum w:abstractNumId="13" w15:restartNumberingAfterBreak="0">
     <w:nsid w:val="435C608D"/>
     <w:multiLevelType w:val="hybridMultilevel"/>
     <w:tmpl w:val="4DB6AEC4"/>
@@ -16272,7 +16478,7 @@
       </w:rPr>
     </w:lvl>
   </w:abstractNum>
-  <w:abstractNum w:abstractNumId="14">
+  <w:abstractNum w:abstractNumId="14" w15:restartNumberingAfterBreak="0">
     <w:nsid w:val="461314FC"/>
     <w:multiLevelType w:val="multilevel"/>
     <w:tmpl w:val="8F66ACCA"/>
@@ -16359,7 +16565,7 @@
       </w:pPr>
     </w:lvl>
   </w:abstractNum>
-  <w:abstractNum w:abstractNumId="15">
+  <w:abstractNum w:abstractNumId="15" w15:restartNumberingAfterBreak="0">
     <w:nsid w:val="490C14A4"/>
     <w:multiLevelType w:val="hybridMultilevel"/>
     <w:tmpl w:val="4E3CD55C"/>
@@ -16472,7 +16678,7 @@
       </w:rPr>
     </w:lvl>
   </w:abstractNum>
-  <w:abstractNum w:abstractNumId="16">
+  <w:abstractNum w:abstractNumId="16" w15:restartNumberingAfterBreak="0">
     <w:nsid w:val="4D8531CE"/>
     <w:multiLevelType w:val="hybridMultilevel"/>
     <w:tmpl w:val="B7A00614"/>
@@ -16585,7 +16791,7 @@
       </w:rPr>
     </w:lvl>
   </w:abstractNum>
-  <w:abstractNum w:abstractNumId="17">
+  <w:abstractNum w:abstractNumId="17" w15:restartNumberingAfterBreak="0">
     <w:nsid w:val="4EEC74CD"/>
     <w:multiLevelType w:val="hybridMultilevel"/>
     <w:tmpl w:val="5EB265F6"/>
@@ -16698,7 +16904,7 @@
       </w:rPr>
     </w:lvl>
   </w:abstractNum>
-  <w:abstractNum w:abstractNumId="18">
+  <w:abstractNum w:abstractNumId="18" w15:restartNumberingAfterBreak="0">
     <w:nsid w:val="508C6263"/>
     <w:multiLevelType w:val="hybridMultilevel"/>
     <w:tmpl w:val="1BF013F0"/>
@@ -16811,7 +17017,7 @@
       </w:rPr>
     </w:lvl>
   </w:abstractNum>
-  <w:abstractNum w:abstractNumId="19">
+  <w:abstractNum w:abstractNumId="19" w15:restartNumberingAfterBreak="0">
     <w:nsid w:val="52930E1D"/>
     <w:multiLevelType w:val="hybridMultilevel"/>
     <w:tmpl w:val="2DAEB4B6"/>
@@ -16924,7 +17130,7 @@
       </w:rPr>
     </w:lvl>
   </w:abstractNum>
-  <w:abstractNum w:abstractNumId="20">
+  <w:abstractNum w:abstractNumId="20" w15:restartNumberingAfterBreak="0">
     <w:nsid w:val="59B13092"/>
     <w:multiLevelType w:val="hybridMultilevel"/>
     <w:tmpl w:val="32A2DE18"/>
@@ -17037,7 +17243,7 @@
       </w:rPr>
     </w:lvl>
   </w:abstractNum>
-  <w:abstractNum w:abstractNumId="21">
+  <w:abstractNum w:abstractNumId="21" w15:restartNumberingAfterBreak="0">
     <w:nsid w:val="5DB06409"/>
     <w:multiLevelType w:val="multilevel"/>
     <w:tmpl w:val="100C001F"/>
@@ -17123,7 +17329,7 @@
       </w:pPr>
     </w:lvl>
   </w:abstractNum>
-  <w:abstractNum w:abstractNumId="22">
+  <w:abstractNum w:abstractNumId="22" w15:restartNumberingAfterBreak="0">
     <w:nsid w:val="69B508D1"/>
     <w:multiLevelType w:val="hybridMultilevel"/>
     <w:tmpl w:val="D780DE9A"/>
@@ -17236,7 +17442,7 @@
       </w:rPr>
     </w:lvl>
   </w:abstractNum>
-  <w:abstractNum w:abstractNumId="23">
+  <w:abstractNum w:abstractNumId="23" w15:restartNumberingAfterBreak="0">
     <w:nsid w:val="6A0107A1"/>
     <w:multiLevelType w:val="multilevel"/>
     <w:tmpl w:val="100C001F"/>
@@ -17322,7 +17528,7 @@
       </w:pPr>
     </w:lvl>
   </w:abstractNum>
-  <w:abstractNum w:abstractNumId="24">
+  <w:abstractNum w:abstractNumId="24" w15:restartNumberingAfterBreak="0">
     <w:nsid w:val="6BCA7BE0"/>
     <w:multiLevelType w:val="multilevel"/>
     <w:tmpl w:val="100C001F"/>
@@ -17408,7 +17614,7 @@
       </w:pPr>
     </w:lvl>
   </w:abstractNum>
-  <w:abstractNum w:abstractNumId="25">
+  <w:abstractNum w:abstractNumId="25" w15:restartNumberingAfterBreak="0">
     <w:nsid w:val="6BCC2F35"/>
     <w:multiLevelType w:val="hybridMultilevel"/>
     <w:tmpl w:val="8F181BC6"/>
@@ -17521,7 +17727,7 @@
       </w:rPr>
     </w:lvl>
   </w:abstractNum>
-  <w:abstractNum w:abstractNumId="26">
+  <w:abstractNum w:abstractNumId="26" w15:restartNumberingAfterBreak="0">
     <w:nsid w:val="6C9F5DCE"/>
     <w:multiLevelType w:val="hybridMultilevel"/>
     <w:tmpl w:val="E868A3DA"/>
@@ -17634,7 +17840,7 @@
       </w:rPr>
     </w:lvl>
   </w:abstractNum>
-  <w:abstractNum w:abstractNumId="27">
+  <w:abstractNum w:abstractNumId="27" w15:restartNumberingAfterBreak="0">
     <w:nsid w:val="73F967B4"/>
     <w:multiLevelType w:val="hybridMultilevel"/>
     <w:tmpl w:val="6EFC31C4"/>
@@ -18041,11 +18247,41 @@
   <w:num w:numId="35">
     <w:abstractNumId w:val="10"/>
   </w:num>
+  <w:num w:numId="36">
+    <w:abstractNumId w:val="1"/>
+    <w:lvlOverride w:ilvl="0">
+      <w:startOverride w:val="1"/>
+    </w:lvlOverride>
+    <w:lvlOverride w:ilvl="1">
+      <w:startOverride w:val="1"/>
+    </w:lvlOverride>
+    <w:lvlOverride w:ilvl="2">
+      <w:startOverride w:val="1"/>
+    </w:lvlOverride>
+    <w:lvlOverride w:ilvl="3">
+      <w:startOverride w:val="1"/>
+    </w:lvlOverride>
+    <w:lvlOverride w:ilvl="4">
+      <w:startOverride w:val="1"/>
+    </w:lvlOverride>
+    <w:lvlOverride w:ilvl="5">
+      <w:startOverride w:val="1"/>
+    </w:lvlOverride>
+    <w:lvlOverride w:ilvl="6">
+      <w:startOverride w:val="1"/>
+    </w:lvlOverride>
+    <w:lvlOverride w:ilvl="7">
+      <w:startOverride w:val="1"/>
+    </w:lvlOverride>
+    <w:lvlOverride w:ilvl="8">
+      <w:startOverride w:val="1"/>
+    </w:lvlOverride>
+  </w:num>
 </w:numbering>
 </file>
 
 <file path=word/styles.xml><?xml version="1.0" encoding="utf-8"?>
-<w:styles xmlns:mc="http://schemas.openxmlformats.org/markup-compatibility/2006" xmlns:r="http://schemas.openxmlformats.org/officeDocument/2006/relationships" xmlns:w="http://schemas.openxmlformats.org/wordprocessingml/2006/main" xmlns:w14="http://schemas.microsoft.com/office/word/2010/wordml" mc:Ignorable="w14">
+<w:styles xmlns:mc="http://schemas.openxmlformats.org/markup-compatibility/2006" xmlns:r="http://schemas.openxmlformats.org/officeDocument/2006/relationships" xmlns:w="http://schemas.openxmlformats.org/wordprocessingml/2006/main" xmlns:w14="http://schemas.microsoft.com/office/word/2010/wordml" xmlns:w15="http://schemas.microsoft.com/office/word/2012/wordml" mc:Ignorable="w14 w15">
   <w:docDefaults>
     <w:rPrDefault>
       <w:rPr>
@@ -18061,1008 +18297,378 @@
       </w:pPr>
     </w:pPrDefault>
   </w:docDefaults>
-  <w:latentStyles w:defLockedState="0" w:defUIPriority="99" w:defSemiHidden="1" w:defUnhideWhenUsed="1" w:defQFormat="0" w:count="267">
-    <w:lsdException w:name="Normal" w:semiHidden="0" w:uiPriority="0" w:unhideWhenUsed="0" w:qFormat="1"/>
-    <w:lsdException w:name="heading 1" w:semiHidden="0" w:uiPriority="9" w:unhideWhenUsed="0" w:qFormat="1"/>
-    <w:lsdException w:name="heading 2" w:uiPriority="9" w:qFormat="1"/>
-    <w:lsdException w:name="heading 3" w:uiPriority="9" w:qFormat="1"/>
-    <w:lsdException w:name="heading 4" w:uiPriority="9" w:qFormat="1"/>
-    <w:lsdException w:name="heading 5" w:uiPriority="9" w:qFormat="1"/>
-    <w:lsdException w:name="heading 6" w:uiPriority="9" w:qFormat="1"/>
-    <w:lsdException w:name="heading 7" w:uiPriority="9" w:qFormat="1"/>
-    <w:lsdException w:name="heading 8" w:uiPriority="9" w:qFormat="1"/>
-    <w:lsdException w:name="heading 9" w:uiPriority="9" w:qFormat="1"/>
-    <w:lsdException w:name="toc 1" w:uiPriority="39"/>
-    <w:lsdException w:name="toc 2" w:uiPriority="39"/>
-    <w:lsdException w:name="toc 3" w:uiPriority="39"/>
-    <w:lsdException w:name="toc 4" w:uiPriority="39"/>
-    <w:lsdException w:name="toc 5" w:uiPriority="39"/>
-    <w:lsdException w:name="toc 6" w:uiPriority="39"/>
-    <w:lsdException w:name="toc 7" w:uiPriority="39"/>
-    <w:lsdException w:name="toc 8" w:uiPriority="39"/>
-    <w:lsdException w:name="toc 9" w:uiPriority="39"/>
-    <w:lsdException w:name="caption" w:uiPriority="35" w:qFormat="1"/>
-    <w:lsdException w:name="Title" w:semiHidden="0" w:uiPriority="10" w:unhideWhenUsed="0" w:qFormat="1"/>
-    <w:lsdException w:name="Default Paragraph Font" w:uiPriority="1"/>
-    <w:lsdException w:name="Subtitle" w:semiHidden="0" w:uiPriority="11" w:unhideWhenUsed="0" w:qFormat="1"/>
-    <w:lsdException w:name="Strong" w:semiHidden="0" w:uiPriority="22" w:unhideWhenUsed="0" w:qFormat="1"/>
-    <w:lsdException w:name="Emphasis" w:semiHidden="0" w:uiPriority="20" w:unhideWhenUsed="0" w:qFormat="1"/>
-    <w:lsdException w:name="Table Grid" w:semiHidden="0" w:uiPriority="59" w:unhideWhenUsed="0"/>
-    <w:lsdException w:name="Placeholder Text" w:unhideWhenUsed="0"/>
-    <w:lsdException w:name="No Spacing" w:semiHidden="0" w:uiPriority="1" w:unhideWhenUsed="0" w:qFormat="1"/>
-    <w:lsdException w:name="Light Shading" w:semiHidden="0" w:uiPriority="60" w:unhideWhenUsed="0"/>
-    <w:lsdException w:name="Light List" w:semiHidden="0" w:uiPriority="61" w:unhideWhenUsed="0"/>
-    <w:lsdException w:name="Light Grid" w:semiHidden="0" w:uiPriority="62" w:unhideWhenUsed="0"/>
-    <w:lsdException w:name="Medium Shading 1" w:semiHidden="0" w:uiPriority="63" w:unhideWhenUsed="0"/>
-    <w:lsdException w:name="Medium Shading 2" w:semiHidden="0" w:uiPriority="64" w:unhideWhenUsed="0"/>
-    <w:lsdException w:name="Medium List 1" w:semiHidden="0" w:uiPriority="65" w:unhideWhenUsed="0"/>
-    <w:lsdException w:name="Medium List 2" w:semiHidden="0" w:uiPriority="66" w:unhideWhenUsed="0"/>
-    <w:lsdException w:name="Medium Grid 1" w:semiHidden="0" w:uiPriority="67" w:unhideWhenUsed="0"/>
-    <w:lsdException w:name="Medium Grid 2" w:semiHidden="0" w:uiPriority="68" w:unhideWhenUsed="0"/>
-    <w:lsdException w:name="Medium Grid 3" w:semiHidden="0" w:uiPriority="69" w:unhideWhenUsed="0"/>
-    <w:lsdException w:name="Dark List" w:semiHidden="0" w:uiPriority="70" w:unhideWhenUsed="0"/>
-    <w:lsdException w:name="Colorful Shading" w:semiHidden="0" w:uiPriority="71" w:unhideWhenUsed="0"/>
-    <w:lsdException w:name="Colorful List" w:semiHidden="0" w:uiPriority="72" w:unhideWhenUsed="0"/>
-    <w:lsdException w:name="Colorful Grid" w:semiHidden="0" w:uiPriority="73" w:unhideWhenUsed="0"/>
-    <w:lsdException w:name="Light Shading Accent 1" w:semiHidden="0" w:uiPriority="60" w:unhideWhenUsed="0"/>
-    <w:lsdException w:name="Light List Accent 1" w:semiHidden="0" w:uiPriority="61" w:unhideWhenUsed="0"/>
-    <w:lsdException w:name="Light Grid Accent 1" w:semiHidden="0" w:uiPriority="62" w:unhideWhenUsed="0"/>
-    <w:lsdException w:name="Medium Shading 1 Accent 1" w:semiHidden="0" w:uiPriority="63" w:unhideWhenUsed="0"/>
-    <w:lsdException w:name="Medium Shading 2 Accent 1" w:semiHidden="0" w:uiPriority="64" w:unhideWhenUsed="0"/>
-    <w:lsdException w:name="Medium List 1 Accent 1" w:semiHidden="0" w:uiPriority="65" w:unhideWhenUsed="0"/>
-    <w:lsdException w:name="Revision" w:unhideWhenUsed="0"/>
-    <w:lsdException w:name="List Paragraph" w:semiHidden="0" w:uiPriority="34" w:unhideWhenUsed="0" w:qFormat="1"/>
-    <w:lsdException w:name="Quote" w:semiHidden="0" w:uiPriority="29" w:unhideWhenUsed="0" w:qFormat="1"/>
-    <w:lsdException w:name="Intense Quote" w:semiHidden="0" w:uiPriority="30" w:unhideWhenUsed="0" w:qFormat="1"/>
-    <w:lsdException w:name="Medium List 2 Accent 1" w:semiHidden="0" w:uiPriority="66" w:unhideWhenUsed="0"/>
-    <w:lsdException w:name="Medium Grid 1 Accent 1" w:semiHidden="0" w:uiPriority="67" w:unhideWhenUsed="0"/>
-    <w:lsdException w:name="Medium Grid 2 Accent 1" w:semiHidden="0" w:uiPriority="68" w:unhideWhenUsed="0"/>
-    <w:lsdException w:name="Medium Grid 3 Accent 1" w:semiHidden="0" w:uiPriority="69" w:unhideWhenUsed="0"/>
-    <w:lsdException w:name="Dark List Accent 1" w:semiHidden="0" w:uiPriority="70" w:unhideWhenUsed="0"/>
-    <w:lsdException w:name="Colorful Shading Accent 1" w:semiHidden="0" w:uiPriority="71" w:unhideWhenUsed="0"/>
-    <w:lsdException w:name="Colorful List Accent 1" w:semiHidden="0" w:uiPriority="72" w:unhideWhenUsed="0"/>
-    <w:lsdException w:name="Colorful Grid Accent 1" w:semiHidden="0" w:uiPriority="73" w:unhideWhenUsed="0"/>
-    <w:lsdException w:name="Light Shading Accent 2" w:semiHidden="0" w:uiPriority="60" w:unhideWhenUsed="0"/>
-    <w:lsdException w:name="Light List Accent 2" w:semiHidden="0" w:uiPriority="61" w:unhideWhenUsed="0"/>
-    <w:lsdException w:name="Light Grid Accent 2" w:semiHidden="0" w:uiPriority="62" w:unhideWhenUsed="0"/>
-    <w:lsdException w:name="Medium Shading 1 Accent 2" w:semiHidden="0" w:uiPriority="63" w:unhideWhenUsed="0"/>
-    <w:lsdException w:name="Medium Shading 2 Accent 2" w:semiHidden="0" w:uiPriority="64" w:unhideWhenUsed="0"/>
-    <w:lsdException w:name="Medium List 1 Accent 2" w:semiHidden="0" w:uiPriority="65" w:unhideWhenUsed="0"/>
-    <w:lsdException w:name="Medium List 2 Accent 2" w:semiHidden="0" w:uiPriority="66" w:unhideWhenUsed="0"/>
-    <w:lsdException w:name="Medium Grid 1 Accent 2" w:semiHidden="0" w:uiPriority="67" w:unhideWhenUsed="0"/>
-    <w:lsdException w:name="Medium Grid 2 Accent 2" w:semiHidden="0" w:uiPriority="68" w:unhideWhenUsed="0"/>
-    <w:lsdException w:name="Medium Grid 3 Accent 2" w:semiHidden="0" w:uiPriority="69" w:unhideWhenUsed="0"/>
-    <w:lsdException w:name="Dark List Accent 2" w:semiHidden="0" w:uiPriority="70" w:unhideWhenUsed="0"/>
-    <w:lsdException w:name="Colorful Shading Accent 2" w:semiHidden="0" w:uiPriority="71" w:unhideWhenUsed="0"/>
-    <w:lsdException w:name="Colorful List Accent 2" w:semiHidden="0" w:uiPriority="72" w:unhideWhenUsed="0"/>
-    <w:lsdException w:name="Colorful Grid Accent 2" w:semiHidden="0" w:uiPriority="73" w:unhideWhenUsed="0"/>
-    <w:lsdException w:name="Light Shading Accent 3" w:semiHidden="0" w:uiPriority="60" w:unhideWhenUsed="0"/>
-    <w:lsdException w:name="Light List Accent 3" w:semiHidden="0" w:uiPriority="61" w:unhideWhenUsed="0"/>
-    <w:lsdException w:name="Light Grid Accent 3" w:semiHidden="0" w:uiPriority="62" w:unhideWhenUsed="0"/>
-    <w:lsdException w:name="Medium Shading 1 Accent 3" w:semiHidden="0" w:uiPriority="63" w:unhideWhenUsed="0"/>
-    <w:lsdException w:name="Medium Shading 2 Accent 3" w:semiHidden="0" w:uiPriority="64" w:unhideWhenUsed="0"/>
-    <w:lsdException w:name="Medium List 1 Accent 3" w:semiHidden="0" w:uiPriority="65" w:unhideWhenUsed="0"/>
-    <w:lsdException w:name="Medium List 2 Accent 3" w:semiHidden="0" w:uiPriority="66" w:unhideWhenUsed="0"/>
-    <w:lsdException w:name="Medium Grid 1 Accent 3" w:semiHidden="0" w:uiPriority="67" w:unhideWhenUsed="0"/>
-    <w:lsdException w:name="Medium Grid 2 Accent 3" w:semiHidden="0" w:uiPriority="68" w:unhideWhenUsed="0"/>
-    <w:lsdException w:name="Medium Grid 3 Accent 3" w:semiHidden="0" w:uiPriority="69" w:unhideWhenUsed="0"/>
-    <w:lsdException w:name="Dark List Accent 3" w:semiHidden="0" w:uiPriority="70" w:unhideWhenUsed="0"/>
-    <w:lsdException w:name="Colorful Shading Accent 3" w:semiHidden="0" w:uiPriority="71" w:unhideWhenUsed="0"/>
-    <w:lsdException w:name="Colorful List Accent 3" w:semiHidden="0" w:uiPriority="72" w:unhideWhenUsed="0"/>
-    <w:lsdException w:name="Colorful Grid Accent 3" w:semiHidden="0" w:uiPriority="73" w:unhideWhenUsed="0"/>
-    <w:lsdException w:name="Light Shading Accent 4" w:semiHidden="0" w:uiPriority="60" w:unhideWhenUsed="0"/>
-    <w:lsdException w:name="Light List Accent 4" w:semiHidden="0" w:uiPriority="61" w:unhideWhenUsed="0"/>
-    <w:lsdException w:name="Light Grid Accent 4" w:semiHidden="0" w:uiPriority="62" w:unhideWhenUsed="0"/>
-    <w:lsdException w:name="Medium Shading 1 Accent 4" w:semiHidden="0" w:uiPriority="63" w:unhideWhenUsed="0"/>
-    <w:lsdException w:name="Medium Shading 2 Accent 4" w:semiHidden="0" w:uiPriority="64" w:unhideWhenUsed="0"/>
-    <w:lsdException w:name="Medium List 1 Accent 4" w:semiHidden="0" w:uiPriority="65" w:unhideWhenUsed="0"/>
-    <w:lsdException w:name="Medium List 2 Accent 4" w:semiHidden="0" w:uiPriority="66" w:unhideWhenUsed="0"/>
-    <w:lsdException w:name="Medium Grid 1 Accent 4" w:semiHidden="0" w:uiPriority="67" w:unhideWhenUsed="0"/>
-    <w:lsdException w:name="Medium Grid 2 Accent 4" w:semiHidden="0" w:uiPriority="68" w:unhideWhenUsed="0"/>
-    <w:lsdException w:name="Medium Grid 3 Accent 4" w:semiHidden="0" w:uiPriority="69" w:unhideWhenUsed="0"/>
-    <w:lsdException w:name="Dark List Accent 4" w:semiHidden="0" w:uiPriority="70" w:unhideWhenUsed="0"/>
-    <w:lsdException w:name="Colorful Shading Accent 4" w:semiHidden="0" w:uiPriority="71" w:unhideWhenUsed="0"/>
-    <w:lsdException w:name="Colorful List Accent 4" w:semiHidden="0" w:uiPriority="72" w:unhideWhenUsed="0"/>
-    <w:lsdException w:name="Colorful Grid Accent 4" w:semiHidden="0" w:uiPriority="73" w:unhideWhenUsed="0"/>
-    <w:lsdException w:name="Light Shading Accent 5" w:semiHidden="0" w:uiPriority="60" w:unhideWhenUsed="0"/>
-    <w:lsdException w:name="Light List Accent 5" w:semiHidden="0" w:uiPriority="61" w:unhideWhenUsed="0"/>
-    <w:lsdException w:name="Light Grid Accent 5" w:semiHidden="0" w:uiPriority="62" w:unhideWhenUsed="0"/>
-    <w:lsdException w:name="Medium Shading 1 Accent 5" w:semiHidden="0" w:uiPriority="63" w:unhideWhenUsed="0"/>
-    <w:lsdException w:name="Medium Shading 2 Accent 5" w:semiHidden="0" w:uiPriority="64" w:unhideWhenUsed="0"/>
-    <w:lsdException w:name="Medium List 1 Accent 5" w:semiHidden="0" w:uiPriority="65" w:unhideWhenUsed="0"/>
-    <w:lsdException w:name="Medium List 2 Accent 5" w:semiHidden="0" w:uiPriority="66" w:unhideWhenUsed="0"/>
-    <w:lsdException w:name="Medium Grid 1 Accent 5" w:semiHidden="0" w:uiPriority="67" w:unhideWhenUsed="0"/>
-    <w:lsdException w:name="Medium Grid 2 Accent 5" w:semiHidden="0" w:uiPriority="68" w:unhideWhenUsed="0"/>
-    <w:lsdException w:name="Medium Grid 3 Accent 5" w:semiHidden="0" w:uiPriority="69" w:unhideWhenUsed="0"/>
-    <w:lsdException w:name="Dark List Accent 5" w:semiHidden="0" w:uiPriority="70" w:unhideWhenUsed="0"/>
-    <w:lsdException w:name="Colorful Shading Accent 5" w:semiHidden="0" w:uiPriority="71" w:unhideWhenUsed="0"/>
-    <w:lsdException w:name="Colorful List Accent 5" w:semiHidden="0" w:uiPriority="72" w:unhideWhenUsed="0"/>
-    <w:lsdException w:name="Colorful Grid Accent 5" w:semiHidden="0" w:uiPriority="73" w:unhideWhenUsed="0"/>
-    <w:lsdException w:name="Light Shading Accent 6" w:semiHidden="0" w:uiPriority="60" w:unhideWhenUsed="0"/>
-    <w:lsdException w:name="Light List Accent 6" w:semiHidden="0" w:uiPriority="61" w:unhideWhenUsed="0"/>
-    <w:lsdException w:name="Light Grid Accent 6" w:semiHidden="0" w:uiPriority="62" w:unhideWhenUsed="0"/>
-    <w:lsdException w:name="Medium Shading 1 Accent 6" w:semiHidden="0" w:uiPriority="63" w:unhideWhenUsed="0"/>
-    <w:lsdException w:name="Medium Shading 2 Accent 6" w:semiHidden="0" w:uiPriority="64" w:unhideWhenUsed="0"/>
-    <w:lsdException w:name="Medium List 1 Accent 6" w:semiHidden="0" w:uiPriority="65" w:unhideWhenUsed="0"/>
-    <w:lsdException w:name="Medium List 2 Accent 6" w:semiHidden="0" w:uiPriority="66" w:unhideWhenUsed="0"/>
-    <w:lsdException w:name="Medium Grid 1 Accent 6" w:semiHidden="0" w:uiPriority="67" w:unhideWhenUsed="0"/>
-    <w:lsdException w:name="Medium Grid 2 Accent 6" w:semiHidden="0" w:uiPriority="68" w:unhideWhenUsed="0"/>
-    <w:lsdException w:name="Medium Grid 3 Accent 6" w:semiHidden="0" w:uiPriority="69" w:unhideWhenUsed="0"/>
-    <w:lsdException w:name="Dark List Accent 6" w:semiHidden="0" w:uiPriority="70" w:unhideWhenUsed="0"/>
-    <w:lsdException w:name="Colorful Shading Accent 6" w:semiHidden="0" w:uiPriority="71" w:unhideWhenUsed="0"/>
-    <w:lsdException w:name="Colorful List Accent 6" w:semiHidden="0" w:uiPriority="72" w:unhideWhenUsed="0"/>
-    <w:lsdException w:name="Colorful Grid Accent 6" w:semiHidden="0" w:uiPriority="73" w:unhideWhenUsed="0"/>
-    <w:lsdException w:name="Subtle Emphasis" w:semiHidden="0" w:uiPriority="19" w:unhideWhenUsed="0" w:qFormat="1"/>
-    <w:lsdException w:name="Intense Emphasis" w:semiHidden="0" w:uiPriority="21" w:unhideWhenUsed="0" w:qFormat="1"/>
-    <w:lsdException w:name="Subtle Reference" w:semiHidden="0" w:uiPriority="31" w:unhideWhenUsed="0" w:qFormat="1"/>
-    <w:lsdException w:name="Intense Reference" w:semiHidden="0" w:uiPriority="32" w:unhideWhenUsed="0" w:qFormat="1"/>
-    <w:lsdException w:name="Book Title" w:semiHidden="0" w:uiPriority="33" w:unhideWhenUsed="0" w:qFormat="1"/>
-    <w:lsdException w:name="Bibliography" w:uiPriority="37"/>
-    <w:lsdException w:name="TOC Heading" w:uiPriority="39" w:qFormat="1"/>
-  </w:latentStyles>
-  <w:style w:type="paragraph" w:default="1" w:styleId="Normal">
-    <w:name w:val="Normal"/>
-    <w:qFormat/>
-    <w:rsid w:val="009B2094"/>
-    <w:rPr>
-      <w:sz w:val="20"/>
-    </w:rPr>
-  </w:style>
-  <w:style w:type="paragraph" w:styleId="Titre1">
-    <w:name w:val="heading 1"/>
-    <w:basedOn w:val="Normal"/>
-    <w:next w:val="Normal"/>
-    <w:link w:val="Titre1Car"/>
-    <w:uiPriority w:val="9"/>
-    <w:qFormat/>
-    <w:rsid w:val="009A0261"/>
-    <w:pPr>
-      <w:keepNext/>
-      <w:keepLines/>
-      <w:spacing w:before="480" w:after="0"/>
-      <w:outlineLvl w:val="0"/>
-    </w:pPr>
-    <w:rPr>
-      <w:rFonts w:asciiTheme="majorHAnsi" w:eastAsiaTheme="majorEastAsia" w:hAnsiTheme="majorHAnsi" w:cstheme="majorBidi"/>
-      <w:b/>
-      <w:bCs/>
-      <w:color w:val="2E74B5" w:themeColor="accent1" w:themeShade="BF"/>
-      <w:sz w:val="28"/>
-      <w:szCs w:val="28"/>
-    </w:rPr>
-  </w:style>
-  <w:style w:type="paragraph" w:styleId="Titre2">
-    <w:name w:val="heading 2"/>
-    <w:basedOn w:val="Normal"/>
-    <w:next w:val="Normal"/>
-    <w:link w:val="Titre2Car"/>
-    <w:uiPriority w:val="9"/>
-    <w:unhideWhenUsed/>
-    <w:qFormat/>
-    <w:rsid w:val="009A0261"/>
-    <w:pPr>
-      <w:keepNext/>
-      <w:keepLines/>
-      <w:spacing w:before="200" w:after="0"/>
-      <w:outlineLvl w:val="1"/>
-    </w:pPr>
-    <w:rPr>
-      <w:rFonts w:asciiTheme="majorHAnsi" w:eastAsiaTheme="majorEastAsia" w:hAnsiTheme="majorHAnsi" w:cstheme="majorBidi"/>
-      <w:b/>
-      <w:bCs/>
-      <w:color w:val="5B9BD5" w:themeColor="accent1"/>
-      <w:sz w:val="26"/>
-      <w:szCs w:val="26"/>
-    </w:rPr>
-  </w:style>
-  <w:style w:type="paragraph" w:styleId="Titre3">
-    <w:name w:val="heading 3"/>
-    <w:basedOn w:val="Normal"/>
-    <w:next w:val="Normal"/>
-    <w:link w:val="Titre3Car"/>
-    <w:uiPriority w:val="9"/>
-    <w:unhideWhenUsed/>
-    <w:qFormat/>
-    <w:rsid w:val="009A0261"/>
-    <w:pPr>
-      <w:keepNext/>
-      <w:keepLines/>
-      <w:spacing w:before="200" w:after="0"/>
-      <w:outlineLvl w:val="2"/>
-    </w:pPr>
-    <w:rPr>
-      <w:rFonts w:asciiTheme="majorHAnsi" w:eastAsiaTheme="majorEastAsia" w:hAnsiTheme="majorHAnsi" w:cstheme="majorBidi"/>
-      <w:b/>
-      <w:bCs/>
-      <w:color w:val="5B9BD5" w:themeColor="accent1"/>
-    </w:rPr>
-  </w:style>
-  <w:style w:type="paragraph" w:styleId="Titre4">
-    <w:name w:val="heading 4"/>
-    <w:basedOn w:val="Normal"/>
-    <w:next w:val="Normal"/>
-    <w:link w:val="Titre4Car"/>
-    <w:uiPriority w:val="9"/>
-    <w:unhideWhenUsed/>
-    <w:qFormat/>
-    <w:rsid w:val="009A0261"/>
-    <w:pPr>
-      <w:keepNext/>
-      <w:keepLines/>
-      <w:spacing w:before="200" w:after="0"/>
-      <w:outlineLvl w:val="3"/>
-    </w:pPr>
-    <w:rPr>
-      <w:rFonts w:asciiTheme="majorHAnsi" w:eastAsiaTheme="majorEastAsia" w:hAnsiTheme="majorHAnsi" w:cstheme="majorBidi"/>
-      <w:b/>
-      <w:bCs/>
-      <w:i/>
-      <w:iCs/>
-      <w:color w:val="5B9BD5" w:themeColor="accent1"/>
-    </w:rPr>
-  </w:style>
-  <w:style w:type="character" w:default="1" w:styleId="Policepardfaut">
-    <w:name w:val="Default Paragraph Font"/>
-    <w:uiPriority w:val="1"/>
-    <w:semiHidden/>
-    <w:unhideWhenUsed/>
-  </w:style>
-  <w:style w:type="table" w:default="1" w:styleId="TableauNormal">
-    <w:name w:val="Normal Table"/>
-    <w:uiPriority w:val="99"/>
-    <w:semiHidden/>
-    <w:unhideWhenUsed/>
-    <w:tblPr>
-      <w:tblInd w:w="0" w:type="dxa"/>
-      <w:tblCellMar>
-        <w:top w:w="0" w:type="dxa"/>
-        <w:left w:w="108" w:type="dxa"/>
-        <w:bottom w:w="0" w:type="dxa"/>
-        <w:right w:w="108" w:type="dxa"/>
-      </w:tblCellMar>
-    </w:tblPr>
-  </w:style>
-  <w:style w:type="numbering" w:default="1" w:styleId="Aucuneliste">
-    <w:name w:val="No List"/>
-    <w:uiPriority w:val="99"/>
-    <w:semiHidden/>
-    <w:unhideWhenUsed/>
-  </w:style>
-  <w:style w:type="paragraph" w:customStyle="1" w:styleId="Paragraphe">
-    <w:name w:val="Paragraphe"/>
-    <w:basedOn w:val="Normal"/>
-    <w:qFormat/>
-    <w:rsid w:val="009A0261"/>
-    <w:pPr>
-      <w:spacing w:after="200" w:line="276" w:lineRule="auto"/>
-      <w:jc w:val="both"/>
-    </w:pPr>
-    <w:rPr>
-      <w:sz w:val="18"/>
-      <w:szCs w:val="18"/>
-    </w:rPr>
-  </w:style>
-  <w:style w:type="character" w:customStyle="1" w:styleId="Titre1Car">
-    <w:name w:val="Titre 1 Car"/>
-    <w:basedOn w:val="Policepardfaut"/>
-    <w:link w:val="Titre1"/>
-    <w:uiPriority w:val="9"/>
-    <w:rsid w:val="009A0261"/>
-    <w:rPr>
-      <w:rFonts w:asciiTheme="majorHAnsi" w:eastAsiaTheme="majorEastAsia" w:hAnsiTheme="majorHAnsi" w:cstheme="majorBidi"/>
-      <w:b/>
-      <w:bCs/>
-      <w:color w:val="2E74B5" w:themeColor="accent1" w:themeShade="BF"/>
-      <w:sz w:val="28"/>
-      <w:szCs w:val="28"/>
-    </w:rPr>
-  </w:style>
-  <w:style w:type="character" w:customStyle="1" w:styleId="Titre2Car">
-    <w:name w:val="Titre 2 Car"/>
-    <w:basedOn w:val="Policepardfaut"/>
-    <w:link w:val="Titre2"/>
-    <w:uiPriority w:val="9"/>
-    <w:rsid w:val="009A0261"/>
-    <w:rPr>
-      <w:rFonts w:asciiTheme="majorHAnsi" w:eastAsiaTheme="majorEastAsia" w:hAnsiTheme="majorHAnsi" w:cstheme="majorBidi"/>
-      <w:b/>
-      <w:bCs/>
-      <w:color w:val="5B9BD5" w:themeColor="accent1"/>
-      <w:sz w:val="26"/>
-      <w:szCs w:val="26"/>
-    </w:rPr>
-  </w:style>
-  <w:style w:type="character" w:customStyle="1" w:styleId="Titre3Car">
-    <w:name w:val="Titre 3 Car"/>
-    <w:basedOn w:val="Policepardfaut"/>
-    <w:link w:val="Titre3"/>
-    <w:uiPriority w:val="9"/>
-    <w:rsid w:val="009A0261"/>
-    <w:rPr>
-      <w:rFonts w:asciiTheme="majorHAnsi" w:eastAsiaTheme="majorEastAsia" w:hAnsiTheme="majorHAnsi" w:cstheme="majorBidi"/>
-      <w:b/>
-      <w:bCs/>
-      <w:color w:val="5B9BD5" w:themeColor="accent1"/>
-      <w:sz w:val="20"/>
-    </w:rPr>
-  </w:style>
-  <w:style w:type="character" w:customStyle="1" w:styleId="Titre4Car">
-    <w:name w:val="Titre 4 Car"/>
-    <w:basedOn w:val="Policepardfaut"/>
-    <w:link w:val="Titre4"/>
-    <w:uiPriority w:val="9"/>
-    <w:rsid w:val="009A0261"/>
-    <w:rPr>
-      <w:rFonts w:asciiTheme="majorHAnsi" w:eastAsiaTheme="majorEastAsia" w:hAnsiTheme="majorHAnsi" w:cstheme="majorBidi"/>
-      <w:b/>
-      <w:bCs/>
-      <w:i/>
-      <w:iCs/>
-      <w:color w:val="5B9BD5" w:themeColor="accent1"/>
-      <w:sz w:val="20"/>
-    </w:rPr>
-  </w:style>
-  <w:style w:type="paragraph" w:styleId="Lgende">
-    <w:name w:val="caption"/>
-    <w:basedOn w:val="Normal"/>
-    <w:next w:val="Normal"/>
-    <w:uiPriority w:val="35"/>
-    <w:unhideWhenUsed/>
-    <w:qFormat/>
-    <w:rsid w:val="009A0261"/>
-    <w:pPr>
-      <w:spacing w:after="200" w:line="240" w:lineRule="auto"/>
-    </w:pPr>
-    <w:rPr>
-      <w:b/>
-      <w:bCs/>
-      <w:color w:val="5B9BD5" w:themeColor="accent1"/>
-      <w:sz w:val="18"/>
-      <w:szCs w:val="18"/>
-    </w:rPr>
-  </w:style>
-  <w:style w:type="paragraph" w:styleId="Sous-titre">
-    <w:name w:val="Subtitle"/>
-    <w:basedOn w:val="Normal"/>
-    <w:next w:val="Normal"/>
-    <w:link w:val="Sous-titreCar"/>
-    <w:uiPriority w:val="11"/>
-    <w:qFormat/>
-    <w:rsid w:val="009A0261"/>
-    <w:pPr>
-      <w:numPr>
-        <w:ilvl w:val="1"/>
-      </w:numPr>
-    </w:pPr>
-    <w:rPr>
-      <w:rFonts w:asciiTheme="majorHAnsi" w:eastAsiaTheme="majorEastAsia" w:hAnsiTheme="majorHAnsi" w:cstheme="majorBidi"/>
-      <w:i/>
-      <w:iCs/>
-      <w:color w:val="5B9BD5" w:themeColor="accent1"/>
-      <w:spacing w:val="15"/>
-      <w:sz w:val="24"/>
-      <w:szCs w:val="24"/>
-    </w:rPr>
-  </w:style>
-  <w:style w:type="character" w:customStyle="1" w:styleId="Sous-titreCar">
-    <w:name w:val="Sous-titre Car"/>
-    <w:basedOn w:val="Policepardfaut"/>
-    <w:link w:val="Sous-titre"/>
-    <w:uiPriority w:val="11"/>
-    <w:rsid w:val="009A0261"/>
-    <w:rPr>
-      <w:rFonts w:asciiTheme="majorHAnsi" w:eastAsiaTheme="majorEastAsia" w:hAnsiTheme="majorHAnsi" w:cstheme="majorBidi"/>
-      <w:i/>
-      <w:iCs/>
-      <w:color w:val="5B9BD5" w:themeColor="accent1"/>
-      <w:spacing w:val="15"/>
-      <w:sz w:val="24"/>
-      <w:szCs w:val="24"/>
-    </w:rPr>
-  </w:style>
-  <w:style w:type="paragraph" w:styleId="Sansinterligne">
-    <w:name w:val="No Spacing"/>
-    <w:link w:val="SansinterligneCar"/>
-    <w:uiPriority w:val="1"/>
-    <w:qFormat/>
-    <w:rsid w:val="009A0261"/>
-    <w:pPr>
-      <w:spacing w:after="0" w:line="240" w:lineRule="auto"/>
-    </w:pPr>
-    <w:rPr>
-      <w:rFonts w:eastAsiaTheme="minorEastAsia"/>
-      <w:lang w:eastAsia="fr-CH"/>
-    </w:rPr>
-  </w:style>
-  <w:style w:type="character" w:customStyle="1" w:styleId="SansinterligneCar">
-    <w:name w:val="Sans interligne Car"/>
-    <w:basedOn w:val="Policepardfaut"/>
-    <w:link w:val="Sansinterligne"/>
-    <w:uiPriority w:val="1"/>
-    <w:rsid w:val="009A0261"/>
-    <w:rPr>
-      <w:rFonts w:eastAsiaTheme="minorEastAsia"/>
-      <w:lang w:eastAsia="fr-CH"/>
-    </w:rPr>
-  </w:style>
-  <w:style w:type="paragraph" w:styleId="Paragraphedeliste">
-    <w:name w:val="List Paragraph"/>
-    <w:basedOn w:val="Normal"/>
-    <w:uiPriority w:val="34"/>
-    <w:qFormat/>
-    <w:rsid w:val="009A0261"/>
-    <w:pPr>
-      <w:ind w:left="720"/>
-      <w:contextualSpacing/>
-    </w:pPr>
-  </w:style>
-  <w:style w:type="character" w:styleId="Titredulivre">
-    <w:name w:val="Book Title"/>
-    <w:aliases w:val="Titre de la  thèse"/>
-    <w:uiPriority w:val="33"/>
-    <w:qFormat/>
-    <w:rsid w:val="009A0261"/>
-    <w:rPr>
-      <w:rFonts w:cs="SFSS1095"/>
-      <w:color w:val="000000"/>
-      <w:sz w:val="24"/>
-      <w:szCs w:val="24"/>
-    </w:rPr>
-  </w:style>
-  <w:style w:type="paragraph" w:styleId="En-ttedetabledesmatires">
-    <w:name w:val="TOC Heading"/>
-    <w:basedOn w:val="Titre1"/>
-    <w:next w:val="Normal"/>
-    <w:uiPriority w:val="39"/>
-    <w:semiHidden/>
-    <w:unhideWhenUsed/>
-    <w:qFormat/>
-    <w:rsid w:val="009A0261"/>
-    <w:pPr>
-      <w:spacing w:line="276" w:lineRule="auto"/>
-      <w:outlineLvl w:val="9"/>
-    </w:pPr>
-    <w:rPr>
-      <w:lang w:eastAsia="fr-CH"/>
-    </w:rPr>
-  </w:style>
-  <w:style w:type="paragraph" w:styleId="En-tte">
-    <w:name w:val="header"/>
-    <w:basedOn w:val="Normal"/>
-    <w:link w:val="En-tteCar"/>
-    <w:uiPriority w:val="99"/>
-    <w:unhideWhenUsed/>
-    <w:rsid w:val="00324CC5"/>
-    <w:pPr>
-      <w:tabs>
-        <w:tab w:val="center" w:pos="4536"/>
-        <w:tab w:val="right" w:pos="9072"/>
-      </w:tabs>
-      <w:spacing w:after="0" w:line="240" w:lineRule="auto"/>
-    </w:pPr>
-  </w:style>
-  <w:style w:type="character" w:customStyle="1" w:styleId="En-tteCar">
-    <w:name w:val="En-tête Car"/>
-    <w:basedOn w:val="Policepardfaut"/>
-    <w:link w:val="En-tte"/>
-    <w:uiPriority w:val="99"/>
-    <w:rsid w:val="00324CC5"/>
-    <w:rPr>
-      <w:sz w:val="20"/>
-    </w:rPr>
-  </w:style>
-  <w:style w:type="paragraph" w:styleId="Pieddepage">
-    <w:name w:val="footer"/>
-    <w:basedOn w:val="Normal"/>
-    <w:link w:val="PieddepageCar"/>
-    <w:uiPriority w:val="99"/>
-    <w:unhideWhenUsed/>
-    <w:rsid w:val="00324CC5"/>
-    <w:pPr>
-      <w:tabs>
-        <w:tab w:val="center" w:pos="4536"/>
-        <w:tab w:val="right" w:pos="9072"/>
-      </w:tabs>
-      <w:spacing w:after="0" w:line="240" w:lineRule="auto"/>
-    </w:pPr>
-  </w:style>
-  <w:style w:type="character" w:customStyle="1" w:styleId="PieddepageCar">
-    <w:name w:val="Pied de page Car"/>
-    <w:basedOn w:val="Policepardfaut"/>
-    <w:link w:val="Pieddepage"/>
-    <w:uiPriority w:val="99"/>
-    <w:rsid w:val="00324CC5"/>
-    <w:rPr>
-      <w:sz w:val="20"/>
-    </w:rPr>
-  </w:style>
-  <w:style w:type="paragraph" w:customStyle="1" w:styleId="Title1">
-    <w:name w:val="Title1"/>
-    <w:basedOn w:val="Titre1"/>
-    <w:link w:val="Title1Car"/>
-    <w:qFormat/>
-    <w:rsid w:val="00547900"/>
-    <w:pPr>
-      <w:numPr>
-        <w:numId w:val="3"/>
-      </w:numPr>
-    </w:pPr>
-  </w:style>
-  <w:style w:type="paragraph" w:customStyle="1" w:styleId="Title2">
-    <w:name w:val="Title2"/>
-    <w:basedOn w:val="Titre2"/>
-    <w:link w:val="Title2Car"/>
-    <w:qFormat/>
-    <w:rsid w:val="00547900"/>
-    <w:pPr>
-      <w:numPr>
-        <w:ilvl w:val="1"/>
-        <w:numId w:val="3"/>
-      </w:numPr>
-    </w:pPr>
-    <w:rPr>
-      <w:color w:val="auto"/>
-    </w:rPr>
-  </w:style>
-  <w:style w:type="character" w:customStyle="1" w:styleId="Title1Car">
-    <w:name w:val="Title1 Car"/>
-    <w:basedOn w:val="Titre1Car"/>
-    <w:link w:val="Title1"/>
-    <w:rsid w:val="00547900"/>
-    <w:rPr>
-      <w:rFonts w:asciiTheme="majorHAnsi" w:eastAsiaTheme="majorEastAsia" w:hAnsiTheme="majorHAnsi" w:cstheme="majorBidi"/>
-      <w:b/>
-      <w:bCs/>
-      <w:color w:val="2E74B5" w:themeColor="accent1" w:themeShade="BF"/>
-      <w:sz w:val="28"/>
-      <w:szCs w:val="28"/>
-    </w:rPr>
-  </w:style>
-  <w:style w:type="paragraph" w:customStyle="1" w:styleId="Title4">
-    <w:name w:val="Title4"/>
-    <w:basedOn w:val="Normal"/>
-    <w:qFormat/>
-    <w:rsid w:val="00547900"/>
-    <w:pPr>
-      <w:keepNext/>
-      <w:keepLines/>
-      <w:numPr>
-        <w:ilvl w:val="3"/>
-        <w:numId w:val="3"/>
-      </w:numPr>
-      <w:spacing w:before="200" w:after="0"/>
-      <w:outlineLvl w:val="2"/>
-    </w:pPr>
-    <w:rPr>
-      <w:rFonts w:asciiTheme="majorHAnsi" w:eastAsiaTheme="majorEastAsia" w:hAnsiTheme="majorHAnsi" w:cstheme="majorBidi"/>
-      <w:b/>
-      <w:bCs/>
-      <w:sz w:val="22"/>
-    </w:rPr>
-  </w:style>
-  <w:style w:type="character" w:customStyle="1" w:styleId="Title2Car">
-    <w:name w:val="Title2 Car"/>
-    <w:basedOn w:val="Titre2Car"/>
-    <w:link w:val="Title2"/>
-    <w:rsid w:val="006A4F1C"/>
-    <w:rPr>
-      <w:rFonts w:asciiTheme="majorHAnsi" w:eastAsiaTheme="majorEastAsia" w:hAnsiTheme="majorHAnsi" w:cstheme="majorBidi"/>
-      <w:b/>
-      <w:bCs/>
-      <w:color w:val="5B9BD5" w:themeColor="accent1"/>
-      <w:sz w:val="26"/>
-      <w:szCs w:val="26"/>
-    </w:rPr>
-  </w:style>
-  <w:style w:type="paragraph" w:customStyle="1" w:styleId="Title3">
-    <w:name w:val="Title3"/>
-    <w:basedOn w:val="Titre3"/>
-    <w:link w:val="Title3Car"/>
-    <w:qFormat/>
-    <w:rsid w:val="00613A9F"/>
-    <w:pPr>
-      <w:numPr>
-        <w:ilvl w:val="2"/>
-        <w:numId w:val="4"/>
-      </w:numPr>
-    </w:pPr>
-    <w:rPr>
-      <w:sz w:val="24"/>
-    </w:rPr>
-  </w:style>
-  <w:style w:type="character" w:customStyle="1" w:styleId="Title3Car">
-    <w:name w:val="Title3 Car"/>
-    <w:basedOn w:val="Titre3Car"/>
-    <w:link w:val="Title3"/>
-    <w:rsid w:val="00613A9F"/>
-    <w:rPr>
-      <w:rFonts w:asciiTheme="majorHAnsi" w:eastAsiaTheme="majorEastAsia" w:hAnsiTheme="majorHAnsi" w:cstheme="majorBidi"/>
-      <w:b/>
-      <w:bCs/>
-      <w:color w:val="5B9BD5" w:themeColor="accent1"/>
-      <w:sz w:val="24"/>
-    </w:rPr>
-  </w:style>
-  <w:style w:type="paragraph" w:styleId="TM1">
-    <w:name w:val="toc 1"/>
-    <w:basedOn w:val="Normal"/>
-    <w:next w:val="Normal"/>
-    <w:autoRedefine/>
-    <w:uiPriority w:val="39"/>
-    <w:unhideWhenUsed/>
-    <w:rsid w:val="002C7B0D"/>
-    <w:pPr>
-      <w:spacing w:after="100"/>
-    </w:pPr>
-  </w:style>
-  <w:style w:type="character" w:styleId="Lienhypertexte">
-    <w:name w:val="Hyperlink"/>
-    <w:basedOn w:val="Policepardfaut"/>
-    <w:uiPriority w:val="99"/>
-    <w:unhideWhenUsed/>
-    <w:rsid w:val="002C7B0D"/>
-    <w:rPr>
-      <w:color w:val="0563C1" w:themeColor="hyperlink"/>
-      <w:u w:val="single"/>
-    </w:rPr>
-  </w:style>
-  <w:style w:type="paragraph" w:styleId="TM2">
-    <w:name w:val="toc 2"/>
-    <w:basedOn w:val="Normal"/>
-    <w:next w:val="Normal"/>
-    <w:autoRedefine/>
-    <w:uiPriority w:val="39"/>
-    <w:unhideWhenUsed/>
-    <w:rsid w:val="002C7B0D"/>
-    <w:pPr>
-      <w:spacing w:after="100"/>
-      <w:ind w:left="200"/>
-    </w:pPr>
-  </w:style>
-  <w:style w:type="paragraph" w:styleId="TM3">
-    <w:name w:val="toc 3"/>
-    <w:basedOn w:val="Normal"/>
-    <w:next w:val="Normal"/>
-    <w:autoRedefine/>
-    <w:uiPriority w:val="39"/>
-    <w:unhideWhenUsed/>
-    <w:rsid w:val="002C7B0D"/>
-    <w:pPr>
-      <w:spacing w:after="100"/>
-      <w:ind w:left="400"/>
-    </w:pPr>
-  </w:style>
-  <w:style w:type="paragraph" w:styleId="Textedebulles">
-    <w:name w:val="Balloon Text"/>
-    <w:basedOn w:val="Normal"/>
-    <w:link w:val="TextedebullesCar"/>
-    <w:uiPriority w:val="99"/>
-    <w:semiHidden/>
-    <w:unhideWhenUsed/>
-    <w:rsid w:val="002C7B0D"/>
-    <w:pPr>
-      <w:spacing w:after="0" w:line="240" w:lineRule="auto"/>
-    </w:pPr>
-    <w:rPr>
-      <w:rFonts w:ascii="Tahoma" w:hAnsi="Tahoma" w:cs="Tahoma"/>
-      <w:sz w:val="16"/>
-      <w:szCs w:val="16"/>
-    </w:rPr>
-  </w:style>
-  <w:style w:type="character" w:customStyle="1" w:styleId="TextedebullesCar">
-    <w:name w:val="Texte de bulles Car"/>
-    <w:basedOn w:val="Policepardfaut"/>
-    <w:link w:val="Textedebulles"/>
-    <w:uiPriority w:val="99"/>
-    <w:semiHidden/>
-    <w:rsid w:val="002C7B0D"/>
-    <w:rPr>
-      <w:rFonts w:ascii="Tahoma" w:hAnsi="Tahoma" w:cs="Tahoma"/>
-      <w:sz w:val="16"/>
-      <w:szCs w:val="16"/>
-    </w:rPr>
-  </w:style>
-  <w:style w:type="paragraph" w:customStyle="1" w:styleId="Default">
-    <w:name w:val="Default"/>
-    <w:rsid w:val="00E175E5"/>
-    <w:pPr>
-      <w:autoSpaceDE w:val="0"/>
-      <w:autoSpaceDN w:val="0"/>
-      <w:adjustRightInd w:val="0"/>
-      <w:spacing w:after="0" w:line="240" w:lineRule="auto"/>
-    </w:pPr>
-    <w:rPr>
-      <w:rFonts w:ascii="Verdana" w:hAnsi="Verdana" w:cs="Verdana"/>
-      <w:color w:val="000000"/>
-      <w:sz w:val="24"/>
-      <w:szCs w:val="24"/>
-    </w:rPr>
-  </w:style>
-  <w:style w:type="paragraph" w:styleId="TM4">
-    <w:name w:val="toc 4"/>
-    <w:basedOn w:val="Normal"/>
-    <w:next w:val="Normal"/>
-    <w:autoRedefine/>
-    <w:uiPriority w:val="39"/>
-    <w:unhideWhenUsed/>
-    <w:rsid w:val="0061190A"/>
-    <w:pPr>
-      <w:spacing w:after="100" w:line="276" w:lineRule="auto"/>
-      <w:ind w:left="660"/>
-    </w:pPr>
-    <w:rPr>
-      <w:rFonts w:eastAsiaTheme="minorEastAsia"/>
-      <w:sz w:val="22"/>
-      <w:lang w:eastAsia="fr-CH"/>
-    </w:rPr>
-  </w:style>
-  <w:style w:type="paragraph" w:styleId="TM5">
-    <w:name w:val="toc 5"/>
-    <w:basedOn w:val="Normal"/>
-    <w:next w:val="Normal"/>
-    <w:autoRedefine/>
-    <w:uiPriority w:val="39"/>
-    <w:unhideWhenUsed/>
-    <w:rsid w:val="0061190A"/>
-    <w:pPr>
-      <w:spacing w:after="100" w:line="276" w:lineRule="auto"/>
-      <w:ind w:left="880"/>
-    </w:pPr>
-    <w:rPr>
-      <w:rFonts w:eastAsiaTheme="minorEastAsia"/>
-      <w:sz w:val="22"/>
-      <w:lang w:eastAsia="fr-CH"/>
-    </w:rPr>
-  </w:style>
-  <w:style w:type="paragraph" w:styleId="TM6">
-    <w:name w:val="toc 6"/>
-    <w:basedOn w:val="Normal"/>
-    <w:next w:val="Normal"/>
-    <w:autoRedefine/>
-    <w:uiPriority w:val="39"/>
-    <w:unhideWhenUsed/>
-    <w:rsid w:val="0061190A"/>
-    <w:pPr>
-      <w:spacing w:after="100" w:line="276" w:lineRule="auto"/>
-      <w:ind w:left="1100"/>
-    </w:pPr>
-    <w:rPr>
-      <w:rFonts w:eastAsiaTheme="minorEastAsia"/>
-      <w:sz w:val="22"/>
-      <w:lang w:eastAsia="fr-CH"/>
-    </w:rPr>
-  </w:style>
-  <w:style w:type="paragraph" w:styleId="TM7">
-    <w:name w:val="toc 7"/>
-    <w:basedOn w:val="Normal"/>
-    <w:next w:val="Normal"/>
-    <w:autoRedefine/>
-    <w:uiPriority w:val="39"/>
-    <w:unhideWhenUsed/>
-    <w:rsid w:val="0061190A"/>
-    <w:pPr>
-      <w:spacing w:after="100" w:line="276" w:lineRule="auto"/>
-      <w:ind w:left="1320"/>
-    </w:pPr>
-    <w:rPr>
-      <w:rFonts w:eastAsiaTheme="minorEastAsia"/>
-      <w:sz w:val="22"/>
-      <w:lang w:eastAsia="fr-CH"/>
-    </w:rPr>
-  </w:style>
-  <w:style w:type="paragraph" w:styleId="TM8">
-    <w:name w:val="toc 8"/>
-    <w:basedOn w:val="Normal"/>
-    <w:next w:val="Normal"/>
-    <w:autoRedefine/>
-    <w:uiPriority w:val="39"/>
-    <w:unhideWhenUsed/>
-    <w:rsid w:val="0061190A"/>
-    <w:pPr>
-      <w:spacing w:after="100" w:line="276" w:lineRule="auto"/>
-      <w:ind w:left="1540"/>
-    </w:pPr>
-    <w:rPr>
-      <w:rFonts w:eastAsiaTheme="minorEastAsia"/>
-      <w:sz w:val="22"/>
-      <w:lang w:eastAsia="fr-CH"/>
-    </w:rPr>
-  </w:style>
-  <w:style w:type="paragraph" w:styleId="TM9">
-    <w:name w:val="toc 9"/>
-    <w:basedOn w:val="Normal"/>
-    <w:next w:val="Normal"/>
-    <w:autoRedefine/>
-    <w:uiPriority w:val="39"/>
-    <w:unhideWhenUsed/>
-    <w:rsid w:val="0061190A"/>
-    <w:pPr>
-      <w:spacing w:after="100" w:line="276" w:lineRule="auto"/>
-      <w:ind w:left="1760"/>
-    </w:pPr>
-    <w:rPr>
-      <w:rFonts w:eastAsiaTheme="minorEastAsia"/>
-      <w:sz w:val="22"/>
-      <w:lang w:eastAsia="fr-CH"/>
-    </w:rPr>
-  </w:style>
-  <w:style w:type="table" w:styleId="Grilledutableau">
-    <w:name w:val="Table Grid"/>
-    <w:basedOn w:val="TableauNormal"/>
-    <w:uiPriority w:val="59"/>
-    <w:rsid w:val="00C12FEA"/>
-    <w:pPr>
-      <w:spacing w:after="0" w:line="240" w:lineRule="auto"/>
-    </w:pPr>
-    <w:tblPr>
-      <w:tblBorders>
-        <w:top w:val="single" w:sz="4" w:space="0" w:color="auto"/>
-        <w:left w:val="single" w:sz="4" w:space="0" w:color="auto"/>
-        <w:bottom w:val="single" w:sz="4" w:space="0" w:color="auto"/>
-        <w:right w:val="single" w:sz="4" w:space="0" w:color="auto"/>
-        <w:insideH w:val="single" w:sz="4" w:space="0" w:color="auto"/>
-        <w:insideV w:val="single" w:sz="4" w:space="0" w:color="auto"/>
-      </w:tblBorders>
-    </w:tblPr>
-  </w:style>
-</w:styles>
-</file>
-
-<file path=word/stylesWithEffects.xml><?xml version="1.0" encoding="utf-8"?>
-<w:styles xmlns:wpc="http://schemas.microsoft.com/office/word/2010/wordprocessingCanvas" xmlns:mc="http://schemas.openxmlformats.org/markup-compatibility/2006" xmlns:o="urn:schemas-microsoft-com:office:office" xmlns:r="http://schemas.openxmlformats.org/officeDocument/2006/relationships" xmlns:m="http://schemas.openxmlformats.org/officeDocument/2006/math" xmlns:v="urn:schemas-microsoft-com:vml" xmlns:wp14="http://schemas.microsoft.com/office/word/2010/wordprocessingDrawing" xmlns:wp="http://schemas.openxmlformats.org/drawingml/2006/wordprocessingDrawing" xmlns:w10="urn:schemas-microsoft-com:office:word" xmlns:w="http://schemas.openxmlformats.org/wordprocessingml/2006/main" xmlns:w14="http://schemas.microsoft.com/office/word/2010/wordml" xmlns:wpg="http://schemas.microsoft.com/office/word/2010/wordprocessingGroup" xmlns:wpi="http://schemas.microsoft.com/office/word/2010/wordprocessingInk" xmlns:wne="http://schemas.microsoft.com/office/word/2006/wordml" xmlns:wps="http://schemas.microsoft.com/office/word/2010/wordprocessingShape" mc:Ignorable="w14 wp14">
-  <w:docDefaults>
-    <w:rPrDefault>
-      <w:rPr>
-        <w:rFonts w:asciiTheme="minorHAnsi" w:eastAsiaTheme="minorHAnsi" w:hAnsiTheme="minorHAnsi" w:cstheme="minorBidi"/>
-        <w:sz w:val="22"/>
-        <w:szCs w:val="22"/>
-        <w:lang w:val="fr-CH" w:eastAsia="en-US" w:bidi="ar-SA"/>
-      </w:rPr>
-    </w:rPrDefault>
-    <w:pPrDefault>
-      <w:pPr>
-        <w:spacing w:after="160" w:line="259" w:lineRule="auto"/>
-      </w:pPr>
-    </w:pPrDefault>
-  </w:docDefaults>
-  <w:latentStyles w:defLockedState="0" w:defUIPriority="99" w:defSemiHidden="1" w:defUnhideWhenUsed="1" w:defQFormat="0" w:count="267">
-    <w:lsdException w:name="Normal" w:semiHidden="0" w:uiPriority="0" w:unhideWhenUsed="0" w:qFormat="1"/>
-    <w:lsdException w:name="heading 1" w:semiHidden="0" w:uiPriority="9" w:unhideWhenUsed="0" w:qFormat="1"/>
-    <w:lsdException w:name="heading 2" w:uiPriority="9" w:qFormat="1"/>
-    <w:lsdException w:name="heading 3" w:uiPriority="9" w:qFormat="1"/>
-    <w:lsdException w:name="heading 4" w:uiPriority="9" w:qFormat="1"/>
-    <w:lsdException w:name="heading 5" w:uiPriority="9" w:qFormat="1"/>
-    <w:lsdException w:name="heading 6" w:uiPriority="9" w:qFormat="1"/>
-    <w:lsdException w:name="heading 7" w:uiPriority="9" w:qFormat="1"/>
-    <w:lsdException w:name="heading 8" w:uiPriority="9" w:qFormat="1"/>
-    <w:lsdException w:name="heading 9" w:uiPriority="9" w:qFormat="1"/>
-    <w:lsdException w:name="toc 1" w:uiPriority="39"/>
-    <w:lsdException w:name="toc 2" w:uiPriority="39"/>
-    <w:lsdException w:name="toc 3" w:uiPriority="39"/>
-    <w:lsdException w:name="toc 4" w:uiPriority="39"/>
-    <w:lsdException w:name="toc 5" w:uiPriority="39"/>
-    <w:lsdException w:name="toc 6" w:uiPriority="39"/>
-    <w:lsdException w:name="toc 7" w:uiPriority="39"/>
-    <w:lsdException w:name="toc 8" w:uiPriority="39"/>
-    <w:lsdException w:name="toc 9" w:uiPriority="39"/>
-    <w:lsdException w:name="caption" w:uiPriority="35" w:qFormat="1"/>
-    <w:lsdException w:name="Title" w:semiHidden="0" w:uiPriority="10" w:unhideWhenUsed="0" w:qFormat="1"/>
-    <w:lsdException w:name="Default Paragraph Font" w:uiPriority="1"/>
-    <w:lsdException w:name="Subtitle" w:semiHidden="0" w:uiPriority="11" w:unhideWhenUsed="0" w:qFormat="1"/>
-    <w:lsdException w:name="Strong" w:semiHidden="0" w:uiPriority="22" w:unhideWhenUsed="0" w:qFormat="1"/>
-    <w:lsdException w:name="Emphasis" w:semiHidden="0" w:uiPriority="20" w:unhideWhenUsed="0" w:qFormat="1"/>
-    <w:lsdException w:name="Table Grid" w:semiHidden="0" w:uiPriority="59" w:unhideWhenUsed="0"/>
-    <w:lsdException w:name="Placeholder Text" w:unhideWhenUsed="0"/>
-    <w:lsdException w:name="No Spacing" w:semiHidden="0" w:uiPriority="1" w:unhideWhenUsed="0" w:qFormat="1"/>
-    <w:lsdException w:name="Light Shading" w:semiHidden="0" w:uiPriority="60" w:unhideWhenUsed="0"/>
-    <w:lsdException w:name="Light List" w:semiHidden="0" w:uiPriority="61" w:unhideWhenUsed="0"/>
-    <w:lsdException w:name="Light Grid" w:semiHidden="0" w:uiPriority="62" w:unhideWhenUsed="0"/>
-    <w:lsdException w:name="Medium Shading 1" w:semiHidden="0" w:uiPriority="63" w:unhideWhenUsed="0"/>
-    <w:lsdException w:name="Medium Shading 2" w:semiHidden="0" w:uiPriority="64" w:unhideWhenUsed="0"/>
-    <w:lsdException w:name="Medium List 1" w:semiHidden="0" w:uiPriority="65" w:unhideWhenUsed="0"/>
-    <w:lsdException w:name="Medium List 2" w:semiHidden="0" w:uiPriority="66" w:unhideWhenUsed="0"/>
-    <w:lsdException w:name="Medium Grid 1" w:semiHidden="0" w:uiPriority="67" w:unhideWhenUsed="0"/>
-    <w:lsdException w:name="Medium Grid 2" w:semiHidden="0" w:uiPriority="68" w:unhideWhenUsed="0"/>
-    <w:lsdException w:name="Medium Grid 3" w:semiHidden="0" w:uiPriority="69" w:unhideWhenUsed="0"/>
-    <w:lsdException w:name="Dark List" w:semiHidden="0" w:uiPriority="70" w:unhideWhenUsed="0"/>
-    <w:lsdException w:name="Colorful Shading" w:semiHidden="0" w:uiPriority="71" w:unhideWhenUsed="0"/>
-    <w:lsdException w:name="Colorful List" w:semiHidden="0" w:uiPriority="72" w:unhideWhenUsed="0"/>
-    <w:lsdException w:name="Colorful Grid" w:semiHidden="0" w:uiPriority="73" w:unhideWhenUsed="0"/>
-    <w:lsdException w:name="Light Shading Accent 1" w:semiHidden="0" w:uiPriority="60" w:unhideWhenUsed="0"/>
-    <w:lsdException w:name="Light List Accent 1" w:semiHidden="0" w:uiPriority="61" w:unhideWhenUsed="0"/>
-    <w:lsdException w:name="Light Grid Accent 1" w:semiHidden="0" w:uiPriority="62" w:unhideWhenUsed="0"/>
-    <w:lsdException w:name="Medium Shading 1 Accent 1" w:semiHidden="0" w:uiPriority="63" w:unhideWhenUsed="0"/>
-    <w:lsdException w:name="Medium Shading 2 Accent 1" w:semiHidden="0" w:uiPriority="64" w:unhideWhenUsed="0"/>
-    <w:lsdException w:name="Medium List 1 Accent 1" w:semiHidden="0" w:uiPriority="65" w:unhideWhenUsed="0"/>
-    <w:lsdException w:name="Revision" w:unhideWhenUsed="0"/>
-    <w:lsdException w:name="List Paragraph" w:semiHidden="0" w:uiPriority="34" w:unhideWhenUsed="0" w:qFormat="1"/>
-    <w:lsdException w:name="Quote" w:semiHidden="0" w:uiPriority="29" w:unhideWhenUsed="0" w:qFormat="1"/>
-    <w:lsdException w:name="Intense Quote" w:semiHidden="0" w:uiPriority="30" w:unhideWhenUsed="0" w:qFormat="1"/>
-    <w:lsdException w:name="Medium List 2 Accent 1" w:semiHidden="0" w:uiPriority="66" w:unhideWhenUsed="0"/>
-    <w:lsdException w:name="Medium Grid 1 Accent 1" w:semiHidden="0" w:uiPriority="67" w:unhideWhenUsed="0"/>
-    <w:lsdException w:name="Medium Grid 2 Accent 1" w:semiHidden="0" w:uiPriority="68" w:unhideWhenUsed="0"/>
-    <w:lsdException w:name="Medium Grid 3 Accent 1" w:semiHidden="0" w:uiPriority="69" w:unhideWhenUsed="0"/>
-    <w:lsdException w:name="Dark List Accent 1" w:semiHidden="0" w:uiPriority="70" w:unhideWhenUsed="0"/>
-    <w:lsdException w:name="Colorful Shading Accent 1" w:semiHidden="0" w:uiPriority="71" w:unhideWhenUsed="0"/>
-    <w:lsdException w:name="Colorful List Accent 1" w:semiHidden="0" w:uiPriority="72" w:unhideWhenUsed="0"/>
-    <w:lsdException w:name="Colorful Grid Accent 1" w:semiHidden="0" w:uiPriority="73" w:unhideWhenUsed="0"/>
-    <w:lsdException w:name="Light Shading Accent 2" w:semiHidden="0" w:uiPriority="60" w:unhideWhenUsed="0"/>
-    <w:lsdException w:name="Light List Accent 2" w:semiHidden="0" w:uiPriority="61" w:unhideWhenUsed="0"/>
-    <w:lsdException w:name="Light Grid Accent 2" w:semiHidden="0" w:uiPriority="62" w:unhideWhenUsed="0"/>
-    <w:lsdException w:name="Medium Shading 1 Accent 2" w:semiHidden="0" w:uiPriority="63" w:unhideWhenUsed="0"/>
-    <w:lsdException w:name="Medium Shading 2 Accent 2" w:semiHidden="0" w:uiPriority="64" w:unhideWhenUsed="0"/>
-    <w:lsdException w:name="Medium List 1 Accent 2" w:semiHidden="0" w:uiPriority="65" w:unhideWhenUsed="0"/>
-    <w:lsdException w:name="Medium List 2 Accent 2" w:semiHidden="0" w:uiPriority="66" w:unhideWhenUsed="0"/>
-    <w:lsdException w:name="Medium Grid 1 Accent 2" w:semiHidden="0" w:uiPriority="67" w:unhideWhenUsed="0"/>
-    <w:lsdException w:name="Medium Grid 2 Accent 2" w:semiHidden="0" w:uiPriority="68" w:unhideWhenUsed="0"/>
-    <w:lsdException w:name="Medium Grid 3 Accent 2" w:semiHidden="0" w:uiPriority="69" w:unhideWhenUsed="0"/>
-    <w:lsdException w:name="Dark List Accent 2" w:semiHidden="0" w:uiPriority="70" w:unhideWhenUsed="0"/>
-    <w:lsdException w:name="Colorful Shading Accent 2" w:semiHidden="0" w:uiPriority="71" w:unhideWhenUsed="0"/>
-    <w:lsdException w:name="Colorful List Accent 2" w:semiHidden="0" w:uiPriority="72" w:unhideWhenUsed="0"/>
-    <w:lsdException w:name="Colorful Grid Accent 2" w:semiHidden="0" w:uiPriority="73" w:unhideWhenUsed="0"/>
-    <w:lsdException w:name="Light Shading Accent 3" w:semiHidden="0" w:uiPriority="60" w:unhideWhenUsed="0"/>
-    <w:lsdException w:name="Light List Accent 3" w:semiHidden="0" w:uiPriority="61" w:unhideWhenUsed="0"/>
-    <w:lsdException w:name="Light Grid Accent 3" w:semiHidden="0" w:uiPriority="62" w:unhideWhenUsed="0"/>
-    <w:lsdException w:name="Medium Shading 1 Accent 3" w:semiHidden="0" w:uiPriority="63" w:unhideWhenUsed="0"/>
-    <w:lsdException w:name="Medium Shading 2 Accent 3" w:semiHidden="0" w:uiPriority="64" w:unhideWhenUsed="0"/>
-    <w:lsdException w:name="Medium List 1 Accent 3" w:semiHidden="0" w:uiPriority="65" w:unhideWhenUsed="0"/>
-    <w:lsdException w:name="Medium List 2 Accent 3" w:semiHidden="0" w:uiPriority="66" w:unhideWhenUsed="0"/>
-    <w:lsdException w:name="Medium Grid 1 Accent 3" w:semiHidden="0" w:uiPriority="67" w:unhideWhenUsed="0"/>
-    <w:lsdException w:name="Medium Grid 2 Accent 3" w:semiHidden="0" w:uiPriority="68" w:unhideWhenUsed="0"/>
-    <w:lsdException w:name="Medium Grid 3 Accent 3" w:semiHidden="0" w:uiPriority="69" w:unhideWhenUsed="0"/>
-    <w:lsdException w:name="Dark List Accent 3" w:semiHidden="0" w:uiPriority="70" w:unhideWhenUsed="0"/>
-    <w:lsdException w:name="Colorful Shading Accent 3" w:semiHidden="0" w:uiPriority="71" w:unhideWhenUsed="0"/>
-    <w:lsdException w:name="Colorful List Accent 3" w:semiHidden="0" w:uiPriority="72" w:unhideWhenUsed="0"/>
-    <w:lsdException w:name="Colorful Grid Accent 3" w:semiHidden="0" w:uiPriority="73" w:unhideWhenUsed="0"/>
-    <w:lsdException w:name="Light Shading Accent 4" w:semiHidden="0" w:uiPriority="60" w:unhideWhenUsed="0"/>
-    <w:lsdException w:name="Light List Accent 4" w:semiHidden="0" w:uiPriority="61" w:unhideWhenUsed="0"/>
-    <w:lsdException w:name="Light Grid Accent 4" w:semiHidden="0" w:uiPriority="62" w:unhideWhenUsed="0"/>
-    <w:lsdException w:name="Medium Shading 1 Accent 4" w:semiHidden="0" w:uiPriority="63" w:unhideWhenUsed="0"/>
-    <w:lsdException w:name="Medium Shading 2 Accent 4" w:semiHidden="0" w:uiPriority="64" w:unhideWhenUsed="0"/>
-    <w:lsdException w:name="Medium List 1 Accent 4" w:semiHidden="0" w:uiPriority="65" w:unhideWhenUsed="0"/>
-    <w:lsdException w:name="Medium List 2 Accent 4" w:semiHidden="0" w:uiPriority="66" w:unhideWhenUsed="0"/>
-    <w:lsdException w:name="Medium Grid 1 Accent 4" w:semiHidden="0" w:uiPriority="67" w:unhideWhenUsed="0"/>
-    <w:lsdException w:name="Medium Grid 2 Accent 4" w:semiHidden="0" w:uiPriority="68" w:unhideWhenUsed="0"/>
-    <w:lsdException w:name="Medium Grid 3 Accent 4" w:semiHidden="0" w:uiPriority="69" w:unhideWhenUsed="0"/>
-    <w:lsdException w:name="Dark List Accent 4" w:semiHidden="0" w:uiPriority="70" w:unhideWhenUsed="0"/>
-    <w:lsdException w:name="Colorful Shading Accent 4" w:semiHidden="0" w:uiPriority="71" w:unhideWhenUsed="0"/>
-    <w:lsdException w:name="Colorful List Accent 4" w:semiHidden="0" w:uiPriority="72" w:unhideWhenUsed="0"/>
-    <w:lsdException w:name="Colorful Grid Accent 4" w:semiHidden="0" w:uiPriority="73" w:unhideWhenUsed="0"/>
-    <w:lsdException w:name="Light Shading Accent 5" w:semiHidden="0" w:uiPriority="60" w:unhideWhenUsed="0"/>
-    <w:lsdException w:name="Light List Accent 5" w:semiHidden="0" w:uiPriority="61" w:unhideWhenUsed="0"/>
-    <w:lsdException w:name="Light Grid Accent 5" w:semiHidden="0" w:uiPriority="62" w:unhideWhenUsed="0"/>
-    <w:lsdException w:name="Medium Shading 1 Accent 5" w:semiHidden="0" w:uiPriority="63" w:unhideWhenUsed="0"/>
-    <w:lsdException w:name="Medium Shading 2 Accent 5" w:semiHidden="0" w:uiPriority="64" w:unhideWhenUsed="0"/>
-    <w:lsdException w:name="Medium List 1 Accent 5" w:semiHidden="0" w:uiPriority="65" w:unhideWhenUsed="0"/>
-    <w:lsdException w:name="Medium List 2 Accent 5" w:semiHidden="0" w:uiPriority="66" w:unhideWhenUsed="0"/>
-    <w:lsdException w:name="Medium Grid 1 Accent 5" w:semiHidden="0" w:uiPriority="67" w:unhideWhenUsed="0"/>
-    <w:lsdException w:name="Medium Grid 2 Accent 5" w:semiHidden="0" w:uiPriority="68" w:unhideWhenUsed="0"/>
-    <w:lsdException w:name="Medium Grid 3 Accent 5" w:semiHidden="0" w:uiPriority="69" w:unhideWhenUsed="0"/>
-    <w:lsdException w:name="Dark List Accent 5" w:semiHidden="0" w:uiPriority="70" w:unhideWhenUsed="0"/>
-    <w:lsdException w:name="Colorful Shading Accent 5" w:semiHidden="0" w:uiPriority="71" w:unhideWhenUsed="0"/>
-    <w:lsdException w:name="Colorful List Accent 5" w:semiHidden="0" w:uiPriority="72" w:unhideWhenUsed="0"/>
-    <w:lsdException w:name="Colorful Grid Accent 5" w:semiHidden="0" w:uiPriority="73" w:unhideWhenUsed="0"/>
-    <w:lsdException w:name="Light Shading Accent 6" w:semiHidden="0" w:uiPriority="60" w:unhideWhenUsed="0"/>
-    <w:lsdException w:name="Light List Accent 6" w:semiHidden="0" w:uiPriority="61" w:unhideWhenUsed="0"/>
-    <w:lsdException w:name="Light Grid Accent 6" w:semiHidden="0" w:uiPriority="62" w:unhideWhenUsed="0"/>
-    <w:lsdException w:name="Medium Shading 1 Accent 6" w:semiHidden="0" w:uiPriority="63" w:unhideWhenUsed="0"/>
-    <w:lsdException w:name="Medium Shading 2 Accent 6" w:semiHidden="0" w:uiPriority="64" w:unhideWhenUsed="0"/>
-    <w:lsdException w:name="Medium List 1 Accent 6" w:semiHidden="0" w:uiPriority="65" w:unhideWhenUsed="0"/>
-    <w:lsdException w:name="Medium List 2 Accent 6" w:semiHidden="0" w:uiPriority="66" w:unhideWhenUsed="0"/>
-    <w:lsdException w:name="Medium Grid 1 Accent 6" w:semiHidden="0" w:uiPriority="67" w:unhideWhenUsed="0"/>
-    <w:lsdException w:name="Medium Grid 2 Accent 6" w:semiHidden="0" w:uiPriority="68" w:unhideWhenUsed="0"/>
-    <w:lsdException w:name="Medium Grid 3 Accent 6" w:semiHidden="0" w:uiPriority="69" w:unhideWhenUsed="0"/>
-    <w:lsdException w:name="Dark List Accent 6" w:semiHidden="0" w:uiPriority="70" w:unhideWhenUsed="0"/>
-    <w:lsdException w:name="Colorful Shading Accent 6" w:semiHidden="0" w:uiPriority="71" w:unhideWhenUsed="0"/>
-    <w:lsdException w:name="Colorful List Accent 6" w:semiHidden="0" w:uiPriority="72" w:unhideWhenUsed="0"/>
-    <w:lsdException w:name="Colorful Grid Accent 6" w:semiHidden="0" w:uiPriority="73" w:unhideWhenUsed="0"/>
-    <w:lsdException w:name="Subtle Emphasis" w:semiHidden="0" w:uiPriority="19" w:unhideWhenUsed="0" w:qFormat="1"/>
-    <w:lsdException w:name="Intense Emphasis" w:semiHidden="0" w:uiPriority="21" w:unhideWhenUsed="0" w:qFormat="1"/>
-    <w:lsdException w:name="Subtle Reference" w:semiHidden="0" w:uiPriority="31" w:unhideWhenUsed="0" w:qFormat="1"/>
-    <w:lsdException w:name="Intense Reference" w:semiHidden="0" w:uiPriority="32" w:unhideWhenUsed="0" w:qFormat="1"/>
-    <w:lsdException w:name="Book Title" w:semiHidden="0" w:uiPriority="33" w:unhideWhenUsed="0" w:qFormat="1"/>
-    <w:lsdException w:name="Bibliography" w:uiPriority="37"/>
-    <w:lsdException w:name="TOC Heading" w:uiPriority="39" w:qFormat="1"/>
+  <w:latentStyles w:defLockedState="0" w:defUIPriority="99" w:defSemiHidden="0" w:defUnhideWhenUsed="0" w:defQFormat="0" w:count="371">
+    <w:lsdException w:name="Normal" w:uiPriority="0" w:qFormat="1"/>
+    <w:lsdException w:name="heading 1" w:uiPriority="9" w:qFormat="1"/>
+    <w:lsdException w:name="heading 2" w:semiHidden="1" w:uiPriority="9" w:unhideWhenUsed="1" w:qFormat="1"/>
+    <w:lsdException w:name="heading 3" w:semiHidden="1" w:uiPriority="9" w:unhideWhenUsed="1" w:qFormat="1"/>
+    <w:lsdException w:name="heading 4" w:semiHidden="1" w:uiPriority="9" w:unhideWhenUsed="1" w:qFormat="1"/>
+    <w:lsdException w:name="heading 5" w:semiHidden="1" w:uiPriority="9" w:unhideWhenUsed="1" w:qFormat="1"/>
+    <w:lsdException w:name="heading 6" w:semiHidden="1" w:uiPriority="9" w:unhideWhenUsed="1" w:qFormat="1"/>
+    <w:lsdException w:name="heading 7" w:semiHidden="1" w:uiPriority="9" w:unhideWhenUsed="1" w:qFormat="1"/>
+    <w:lsdException w:name="heading 8" w:semiHidden="1" w:uiPriority="9" w:unhideWhenUsed="1" w:qFormat="1"/>
+    <w:lsdException w:name="heading 9" w:semiHidden="1" w:uiPriority="9" w:unhideWhenUsed="1" w:qFormat="1"/>
+    <w:lsdException w:name="index 1" w:semiHidden="1" w:unhideWhenUsed="1"/>
+    <w:lsdException w:name="index 2" w:semiHidden="1" w:unhideWhenUsed="1"/>
+    <w:lsdException w:name="index 3" w:semiHidden="1" w:unhideWhenUsed="1"/>
+    <w:lsdException w:name="index 4" w:semiHidden="1" w:unhideWhenUsed="1"/>
+    <w:lsdException w:name="index 5" w:semiHidden="1" w:unhideWhenUsed="1"/>
+    <w:lsdException w:name="index 6" w:semiHidden="1" w:unhideWhenUsed="1"/>
+    <w:lsdException w:name="index 7" w:semiHidden="1" w:unhideWhenUsed="1"/>
+    <w:lsdException w:name="index 8" w:semiHidden="1" w:unhideWhenUsed="1"/>
+    <w:lsdException w:name="index 9" w:semiHidden="1" w:unhideWhenUsed="1"/>
+    <w:lsdException w:name="toc 1" w:semiHidden="1" w:uiPriority="39" w:unhideWhenUsed="1"/>
+    <w:lsdException w:name="toc 2" w:semiHidden="1" w:uiPriority="39" w:unhideWhenUsed="1"/>
+    <w:lsdException w:name="toc 3" w:semiHidden="1" w:uiPriority="39" w:unhideWhenUsed="1"/>
+    <w:lsdException w:name="toc 4" w:semiHidden="1" w:uiPriority="39" w:unhideWhenUsed="1"/>
+    <w:lsdException w:name="toc 5" w:semiHidden="1" w:uiPriority="39" w:unhideWhenUsed="1"/>
+    <w:lsdException w:name="toc 6" w:semiHidden="1" w:uiPriority="39" w:unhideWhenUsed="1"/>
+    <w:lsdException w:name="toc 7" w:semiHidden="1" w:uiPriority="39" w:unhideWhenUsed="1"/>
+    <w:lsdException w:name="toc 8" w:semiHidden="1" w:uiPriority="39" w:unhideWhenUsed="1"/>
+    <w:lsdException w:name="toc 9" w:semiHidden="1" w:uiPriority="39" w:unhideWhenUsed="1"/>
+    <w:lsdException w:name="Normal Indent" w:semiHidden="1" w:unhideWhenUsed="1"/>
+    <w:lsdException w:name="footnote text" w:semiHidden="1" w:unhideWhenUsed="1"/>
+    <w:lsdException w:name="annotation text" w:semiHidden="1" w:unhideWhenUsed="1"/>
+    <w:lsdException w:name="header" w:semiHidden="1" w:unhideWhenUsed="1"/>
+    <w:lsdException w:name="footer" w:semiHidden="1" w:unhideWhenUsed="1"/>
+    <w:lsdException w:name="index heading" w:semiHidden="1" w:unhideWhenUsed="1"/>
+    <w:lsdException w:name="caption" w:semiHidden="1" w:uiPriority="35" w:unhideWhenUsed="1" w:qFormat="1"/>
+    <w:lsdException w:name="table of figures" w:semiHidden="1" w:unhideWhenUsed="1"/>
+    <w:lsdException w:name="envelope address" w:semiHidden="1" w:unhideWhenUsed="1"/>
+    <w:lsdException w:name="envelope return" w:semiHidden="1" w:unhideWhenUsed="1"/>
+    <w:lsdException w:name="footnote reference" w:semiHidden="1" w:unhideWhenUsed="1"/>
+    <w:lsdException w:name="annotation reference" w:semiHidden="1" w:unhideWhenUsed="1"/>
+    <w:lsdException w:name="line number" w:semiHidden="1" w:unhideWhenUsed="1"/>
+    <w:lsdException w:name="page number" w:semiHidden="1" w:unhideWhenUsed="1"/>
+    <w:lsdException w:name="endnote reference" w:semiHidden="1" w:unhideWhenUsed="1"/>
+    <w:lsdException w:name="endnote text" w:semiHidden="1" w:unhideWhenUsed="1"/>
+    <w:lsdException w:name="table of authorities" w:semiHidden="1" w:unhideWhenUsed="1"/>
+    <w:lsdException w:name="macro" w:semiHidden="1" w:unhideWhenUsed="1"/>
+    <w:lsdException w:name="toa heading" w:semiHidden="1" w:unhideWhenUsed="1"/>
+    <w:lsdException w:name="List" w:semiHidden="1" w:unhideWhenUsed="1"/>
+    <w:lsdException w:name="List Bullet" w:semiHidden="1" w:unhideWhenUsed="1"/>
+    <w:lsdException w:name="List Number" w:semiHidden="1" w:unhideWhenUsed="1"/>
+    <w:lsdException w:name="List 2" w:semiHidden="1" w:unhideWhenUsed="1"/>
+    <w:lsdException w:name="List 3" w:semiHidden="1" w:unhideWhenUsed="1"/>
+    <w:lsdException w:name="List 4" w:semiHidden="1" w:unhideWhenUsed="1"/>
+    <w:lsdException w:name="List 5" w:semiHidden="1" w:unhideWhenUsed="1"/>
+    <w:lsdException w:name="List Bullet 2" w:semiHidden="1" w:unhideWhenUsed="1"/>
+    <w:lsdException w:name="List Bullet 3" w:semiHidden="1" w:unhideWhenUsed="1"/>
+    <w:lsdException w:name="List Bullet 4" w:semiHidden="1" w:unhideWhenUsed="1"/>
+    <w:lsdException w:name="List Bullet 5" w:semiHidden="1" w:unhideWhenUsed="1"/>
+    <w:lsdException w:name="List Number 2" w:semiHidden="1" w:unhideWhenUsed="1"/>
+    <w:lsdException w:name="List Number 3" w:semiHidden="1" w:unhideWhenUsed="1"/>
+    <w:lsdException w:name="List Number 4" w:semiHidden="1" w:unhideWhenUsed="1"/>
+    <w:lsdException w:name="List Number 5" w:semiHidden="1" w:unhideWhenUsed="1"/>
+    <w:lsdException w:name="Title" w:uiPriority="10" w:qFormat="1"/>
+    <w:lsdException w:name="Closing" w:semiHidden="1" w:unhideWhenUsed="1"/>
+    <w:lsdException w:name="Signature" w:semiHidden="1" w:unhideWhenUsed="1"/>
+    <w:lsdException w:name="Default Paragraph Font" w:semiHidden="1" w:uiPriority="1" w:unhideWhenUsed="1"/>
+    <w:lsdException w:name="Body Text" w:semiHidden="1" w:unhideWhenUsed="1"/>
+    <w:lsdException w:name="Body Text Indent" w:semiHidden="1" w:unhideWhenUsed="1"/>
+    <w:lsdException w:name="List Continue" w:semiHidden="1" w:unhideWhenUsed="1"/>
+    <w:lsdException w:name="List Continue 2" w:semiHidden="1" w:unhideWhenUsed="1"/>
+    <w:lsdException w:name="List Continue 3" w:semiHidden="1" w:unhideWhenUsed="1"/>
+    <w:lsdException w:name="List Continue 4" w:semiHidden="1" w:unhideWhenUsed="1"/>
+    <w:lsdException w:name="List Continue 5" w:semiHidden="1" w:unhideWhenUsed="1"/>
+    <w:lsdException w:name="Message Header" w:semiHidden="1" w:unhideWhenUsed="1"/>
+    <w:lsdException w:name="Subtitle" w:uiPriority="11" w:qFormat="1"/>
+    <w:lsdException w:name="Salutation" w:semiHidden="1" w:unhideWhenUsed="1"/>
+    <w:lsdException w:name="Date" w:semiHidden="1" w:unhideWhenUsed="1"/>
+    <w:lsdException w:name="Body Text First Indent" w:semiHidden="1" w:unhideWhenUsed="1"/>
+    <w:lsdException w:name="Body Text First Indent 2" w:semiHidden="1" w:unhideWhenUsed="1"/>
+    <w:lsdException w:name="Note Heading" w:semiHidden="1" w:unhideWhenUsed="1"/>
+    <w:lsdException w:name="Body Text 2" w:semiHidden="1" w:unhideWhenUsed="1"/>
+    <w:lsdException w:name="Body Text 3" w:semiHidden="1" w:unhideWhenUsed="1"/>
+    <w:lsdException w:name="Body Text Indent 2" w:semiHidden="1" w:unhideWhenUsed="1"/>
+    <w:lsdException w:name="Body Text Indent 3" w:semiHidden="1" w:unhideWhenUsed="1"/>
+    <w:lsdException w:name="Block Text" w:semiHidden="1" w:unhideWhenUsed="1"/>
+    <w:lsdException w:name="Hyperlink" w:semiHidden="1" w:unhideWhenUsed="1"/>
+    <w:lsdException w:name="FollowedHyperlink" w:semiHidden="1" w:unhideWhenUsed="1"/>
+    <w:lsdException w:name="Strong" w:uiPriority="22" w:qFormat="1"/>
+    <w:lsdException w:name="Emphasis" w:uiPriority="20" w:qFormat="1"/>
+    <w:lsdException w:name="Document Map" w:semiHidden="1" w:unhideWhenUsed="1"/>
+    <w:lsdException w:name="Plain Text" w:semiHidden="1" w:unhideWhenUsed="1"/>
+    <w:lsdException w:name="E-mail Signature" w:semiHidden="1" w:unhideWhenUsed="1"/>
+    <w:lsdException w:name="HTML Top of Form" w:semiHidden="1" w:unhideWhenUsed="1"/>
+    <w:lsdException w:name="HTML Bottom of Form" w:semiHidden="1" w:unhideWhenUsed="1"/>
+    <w:lsdException w:name="Normal (Web)" w:semiHidden="1" w:unhideWhenUsed="1"/>
+    <w:lsdException w:name="HTML Acronym" w:semiHidden="1" w:unhideWhenUsed="1"/>
+    <w:lsdException w:name="HTML Address" w:semiHidden="1" w:unhideWhenUsed="1"/>
+    <w:lsdException w:name="HTML Cite" w:semiHidden="1" w:unhideWhenUsed="1"/>
+    <w:lsdException w:name="HTML Code" w:semiHidden="1" w:unhideWhenUsed="1"/>
+    <w:lsdException w:name="HTML Definition" w:semiHidden="1" w:unhideWhenUsed="1"/>
+    <w:lsdException w:name="HTML Keyboard" w:semiHidden="1" w:unhideWhenUsed="1"/>
+    <w:lsdException w:name="HTML Preformatted" w:semiHidden="1" w:unhideWhenUsed="1"/>
+    <w:lsdException w:name="HTML Sample" w:semiHidden="1" w:unhideWhenUsed="1"/>
+    <w:lsdException w:name="HTML Typewriter" w:semiHidden="1" w:unhideWhenUsed="1"/>
+    <w:lsdException w:name="HTML Variable" w:semiHidden="1" w:unhideWhenUsed="1"/>
+    <w:lsdException w:name="Normal Table" w:semiHidden="1" w:unhideWhenUsed="1"/>
+    <w:lsdException w:name="annotation subject" w:semiHidden="1" w:unhideWhenUsed="1"/>
+    <w:lsdException w:name="No List" w:semiHidden="1" w:unhideWhenUsed="1"/>
+    <w:lsdException w:name="Outline List 1" w:semiHidden="1" w:unhideWhenUsed="1"/>
+    <w:lsdException w:name="Outline List 2" w:semiHidden="1" w:unhideWhenUsed="1"/>
+    <w:lsdException w:name="Outline List 3" w:semiHidden="1" w:unhideWhenUsed="1"/>
+    <w:lsdException w:name="Table Simple 1" w:semiHidden="1" w:unhideWhenUsed="1"/>
+    <w:lsdException w:name="Table Simple 2" w:semiHidden="1" w:unhideWhenUsed="1"/>
+    <w:lsdException w:name="Table Simple 3" w:semiHidden="1" w:unhideWhenUsed="1"/>
+    <w:lsdException w:name="Table Classic 1" w:semiHidden="1" w:unhideWhenUsed="1"/>
+    <w:lsdException w:name="Table Classic 2" w:semiHidden="1" w:unhideWhenUsed="1"/>
+    <w:lsdException w:name="Table Classic 3" w:semiHidden="1" w:unhideWhenUsed="1"/>
+    <w:lsdException w:name="Table Classic 4" w:semiHidden="1" w:unhideWhenUsed="1"/>
+    <w:lsdException w:name="Table Colorful 1" w:semiHidden="1" w:unhideWhenUsed="1"/>
+    <w:lsdException w:name="Table Colorful 2" w:semiHidden="1" w:unhideWhenUsed="1"/>
+    <w:lsdException w:name="Table Colorful 3" w:semiHidden="1" w:unhideWhenUsed="1"/>
+    <w:lsdException w:name="Table Columns 1" w:semiHidden="1" w:unhideWhenUsed="1"/>
+    <w:lsdException w:name="Table Columns 2" w:semiHidden="1" w:unhideWhenUsed="1"/>
+    <w:lsdException w:name="Table Columns 3" w:semiHidden="1" w:unhideWhenUsed="1"/>
+    <w:lsdException w:name="Table Columns 4" w:semiHidden="1" w:unhideWhenUsed="1"/>
+    <w:lsdException w:name="Table Columns 5" w:semiHidden="1" w:unhideWhenUsed="1"/>
+    <w:lsdException w:name="Table Grid 1" w:semiHidden="1" w:unhideWhenUsed="1"/>
+    <w:lsdException w:name="Table Grid 2" w:semiHidden="1" w:unhideWhenUsed="1"/>
+    <w:lsdException w:name="Table Grid 3" w:semiHidden="1" w:unhideWhenUsed="1"/>
+    <w:lsdException w:name="Table Grid 4" w:semiHidden="1" w:unhideWhenUsed="1"/>
+    <w:lsdException w:name="Table Grid 5" w:semiHidden="1" w:unhideWhenUsed="1"/>
+    <w:lsdException w:name="Table Grid 6" w:semiHidden="1" w:unhideWhenUsed="1"/>
+    <w:lsdException w:name="Table Grid 7" w:semiHidden="1" w:unhideWhenUsed="1"/>
+    <w:lsdException w:name="Table Grid 8" w:semiHidden="1" w:unhideWhenUsed="1"/>
+    <w:lsdException w:name="Table List 1" w:semiHidden="1" w:unhideWhenUsed="1"/>
+    <w:lsdException w:name="Table List 2" w:semiHidden="1" w:unhideWhenUsed="1"/>
+    <w:lsdException w:name="Table List 3" w:semiHidden="1" w:unhideWhenUsed="1"/>
+    <w:lsdException w:name="Table List 4" w:semiHidden="1" w:unhideWhenUsed="1"/>
+    <w:lsdException w:name="Table List 5" w:semiHidden="1" w:unhideWhenUsed="1"/>
+    <w:lsdException w:name="Table List 6" w:semiHidden="1" w:unhideWhenUsed="1"/>
+    <w:lsdException w:name="Table List 7" w:semiHidden="1" w:unhideWhenUsed="1"/>
+    <w:lsdException w:name="Table List 8" w:semiHidden="1" w:unhideWhenUsed="1"/>
+    <w:lsdException w:name="Table 3D effects 1" w:semiHidden="1" w:unhideWhenUsed="1"/>
+    <w:lsdException w:name="Table 3D effects 2" w:semiHidden="1" w:unhideWhenUsed="1"/>
+    <w:lsdException w:name="Table 3D effects 3" w:semiHidden="1" w:unhideWhenUsed="1"/>
+    <w:lsdException w:name="Table Contemporary" w:semiHidden="1" w:unhideWhenUsed="1"/>
+    <w:lsdException w:name="Table Elegant" w:semiHidden="1" w:unhideWhenUsed="1"/>
+    <w:lsdException w:name="Table Professional" w:semiHidden="1" w:unhideWhenUsed="1"/>
+    <w:lsdException w:name="Table Subtle 1" w:semiHidden="1" w:unhideWhenUsed="1"/>
+    <w:lsdException w:name="Table Subtle 2" w:semiHidden="1" w:unhideWhenUsed="1"/>
+    <w:lsdException w:name="Table Web 1" w:semiHidden="1" w:unhideWhenUsed="1"/>
+    <w:lsdException w:name="Table Web 2" w:semiHidden="1" w:unhideWhenUsed="1"/>
+    <w:lsdException w:name="Table Web 3" w:semiHidden="1" w:unhideWhenUsed="1"/>
+    <w:lsdException w:name="Balloon Text" w:semiHidden="1" w:unhideWhenUsed="1"/>
+    <w:lsdException w:name="Table Grid" w:uiPriority="59"/>
+    <w:lsdException w:name="Table Theme" w:semiHidden="1" w:unhideWhenUsed="1"/>
+    <w:lsdException w:name="Placeholder Text" w:semiHidden="1"/>
+    <w:lsdException w:name="No Spacing" w:uiPriority="1" w:qFormat="1"/>
+    <w:lsdException w:name="Light Shading" w:uiPriority="60"/>
+    <w:lsdException w:name="Light List" w:uiPriority="61"/>
+    <w:lsdException w:name="Light Grid" w:uiPriority="62"/>
+    <w:lsdException w:name="Medium Shading 1" w:uiPriority="63"/>
+    <w:lsdException w:name="Medium Shading 2" w:uiPriority="64"/>
+    <w:lsdException w:name="Medium List 1" w:uiPriority="65"/>
+    <w:lsdException w:name="Medium List 2" w:uiPriority="66"/>
+    <w:lsdException w:name="Medium Grid 1" w:uiPriority="67"/>
+    <w:lsdException w:name="Medium Grid 2" w:uiPriority="68"/>
+    <w:lsdException w:name="Medium Grid 3" w:uiPriority="69"/>
+    <w:lsdException w:name="Dark List" w:uiPriority="70"/>
+    <w:lsdException w:name="Colorful Shading" w:uiPriority="71"/>
+    <w:lsdException w:name="Colorful List" w:uiPriority="72"/>
+    <w:lsdException w:name="Colorful Grid" w:uiPriority="73"/>
+    <w:lsdException w:name="Light Shading Accent 1" w:uiPriority="60"/>
+    <w:lsdException w:name="Light List Accent 1" w:uiPriority="61"/>
+    <w:lsdException w:name="Light Grid Accent 1" w:uiPriority="62"/>
+    <w:lsdException w:name="Medium Shading 1 Accent 1" w:uiPriority="63"/>
+    <w:lsdException w:name="Medium Shading 2 Accent 1" w:uiPriority="64"/>
+    <w:lsdException w:name="Medium List 1 Accent 1" w:uiPriority="65"/>
+    <w:lsdException w:name="Revision" w:semiHidden="1"/>
+    <w:lsdException w:name="List Paragraph" w:uiPriority="34" w:qFormat="1"/>
+    <w:lsdException w:name="Quote" w:uiPriority="29" w:qFormat="1"/>
+    <w:lsdException w:name="Intense Quote" w:uiPriority="30" w:qFormat="1"/>
+    <w:lsdException w:name="Medium List 2 Accent 1" w:uiPriority="66"/>
+    <w:lsdException w:name="Medium Grid 1 Accent 1" w:uiPriority="67"/>
+    <w:lsdException w:name="Medium Grid 2 Accent 1" w:uiPriority="68"/>
+    <w:lsdException w:name="Medium Grid 3 Accent 1" w:uiPriority="69"/>
+    <w:lsdException w:name="Dark List Accent 1" w:uiPriority="70"/>
+    <w:lsdException w:name="Colorful Shading Accent 1" w:uiPriority="71"/>
+    <w:lsdException w:name="Colorful List Accent 1" w:uiPriority="72"/>
+    <w:lsdException w:name="Colorful Grid Accent 1" w:uiPriority="73"/>
+    <w:lsdException w:name="Light Shading Accent 2" w:uiPriority="60"/>
+    <w:lsdException w:name="Light List Accent 2" w:uiPriority="61"/>
+    <w:lsdException w:name="Light Grid Accent 2" w:uiPriority="62"/>
+    <w:lsdException w:name="Medium Shading 1 Accent 2" w:uiPriority="63"/>
+    <w:lsdException w:name="Medium Shading 2 Accent 2" w:uiPriority="64"/>
+    <w:lsdException w:name="Medium List 1 Accent 2" w:uiPriority="65"/>
+    <w:lsdException w:name="Medium List 2 Accent 2" w:uiPriority="66"/>
+    <w:lsdException w:name="Medium Grid 1 Accent 2" w:uiPriority="67"/>
+    <w:lsdException w:name="Medium Grid 2 Accent 2" w:uiPriority="68"/>
+    <w:lsdException w:name="Medium Grid 3 Accent 2" w:uiPriority="69"/>
+    <w:lsdException w:name="Dark List Accent 2" w:uiPriority="70"/>
+    <w:lsdException w:name="Colorful Shading Accent 2" w:uiPriority="71"/>
+    <w:lsdException w:name="Colorful List Accent 2" w:uiPriority="72"/>
+    <w:lsdException w:name="Colorful Grid Accent 2" w:uiPriority="73"/>
+    <w:lsdException w:name="Light Shading Accent 3" w:uiPriority="60"/>
+    <w:lsdException w:name="Light List Accent 3" w:uiPriority="61"/>
+    <w:lsdException w:name="Light Grid Accent 3" w:uiPriority="62"/>
+    <w:lsdException w:name="Medium Shading 1 Accent 3" w:uiPriority="63"/>
+    <w:lsdException w:name="Medium Shading 2 Accent 3" w:uiPriority="64"/>
+    <w:lsdException w:name="Medium List 1 Accent 3" w:uiPriority="65"/>
+    <w:lsdException w:name="Medium List 2 Accent 3" w:uiPriority="66"/>
+    <w:lsdException w:name="Medium Grid 1 Accent 3" w:uiPriority="67"/>
+    <w:lsdException w:name="Medium Grid 2 Accent 3" w:uiPriority="68"/>
+    <w:lsdException w:name="Medium Grid 3 Accent 3" w:uiPriority="69"/>
+    <w:lsdException w:name="Dark List Accent 3" w:uiPriority="70"/>
+    <w:lsdException w:name="Colorful Shading Accent 3" w:uiPriority="71"/>
+    <w:lsdException w:name="Colorful List Accent 3" w:uiPriority="72"/>
+    <w:lsdException w:name="Colorful Grid Accent 3" w:uiPriority="73"/>
+    <w:lsdException w:name="Light Shading Accent 4" w:uiPriority="60"/>
+    <w:lsdException w:name="Light List Accent 4" w:uiPriority="61"/>
+    <w:lsdException w:name="Light Grid Accent 4" w:uiPriority="62"/>
+    <w:lsdException w:name="Medium Shading 1 Accent 4" w:uiPriority="63"/>
+    <w:lsdException w:name="Medium Shading 2 Accent 4" w:uiPriority="64"/>
+    <w:lsdException w:name="Medium List 1 Accent 4" w:uiPriority="65"/>
+    <w:lsdException w:name="Medium List 2 Accent 4" w:uiPriority="66"/>
+    <w:lsdException w:name="Medium Grid 1 Accent 4" w:uiPriority="67"/>
+    <w:lsdException w:name="Medium Grid 2 Accent 4" w:uiPriority="68"/>
+    <w:lsdException w:name="Medium Grid 3 Accent 4" w:uiPriority="69"/>
+    <w:lsdException w:name="Dark List Accent 4" w:uiPriority="70"/>
+    <w:lsdException w:name="Colorful Shading Accent 4" w:uiPriority="71"/>
+    <w:lsdException w:name="Colorful List Accent 4" w:uiPriority="72"/>
+    <w:lsdException w:name="Colorful Grid Accent 4" w:uiPriority="73"/>
+    <w:lsdException w:name="Light Shading Accent 5" w:uiPriority="60"/>
+    <w:lsdException w:name="Light List Accent 5" w:uiPriority="61"/>
+    <w:lsdException w:name="Light Grid Accent 5" w:uiPriority="62"/>
+    <w:lsdException w:name="Medium Shading 1 Accent 5" w:uiPriority="63"/>
+    <w:lsdException w:name="Medium Shading 2 Accent 5" w:uiPriority="64"/>
+    <w:lsdException w:name="Medium List 1 Accent 5" w:uiPriority="65"/>
+    <w:lsdException w:name="Medium List 2 Accent 5" w:uiPriority="66"/>
+    <w:lsdException w:name="Medium Grid 1 Accent 5" w:uiPriority="67"/>
+    <w:lsdException w:name="Medium Grid 2 Accent 5" w:uiPriority="68"/>
+    <w:lsdException w:name="Medium Grid 3 Accent 5" w:uiPriority="69"/>
+    <w:lsdException w:name="Dark List Accent 5" w:uiPriority="70"/>
+    <w:lsdException w:name="Colorful Shading Accent 5" w:uiPriority="71"/>
+    <w:lsdException w:name="Colorful List Accent 5" w:uiPriority="72"/>
+    <w:lsdException w:name="Colorful Grid Accent 5" w:uiPriority="73"/>
+    <w:lsdException w:name="Light Shading Accent 6" w:uiPriority="60"/>
+    <w:lsdException w:name="Light List Accent 6" w:uiPriority="61"/>
+    <w:lsdException w:name="Light Grid Accent 6" w:uiPriority="62"/>
+    <w:lsdException w:name="Medium Shading 1 Accent 6" w:uiPriority="63"/>
+    <w:lsdException w:name="Medium Shading 2 Accent 6" w:uiPriority="64"/>
+    <w:lsdException w:name="Medium List 1 Accent 6" w:uiPriority="65"/>
+    <w:lsdException w:name="Medium List 2 Accent 6" w:uiPriority="66"/>
+    <w:lsdException w:name="Medium Grid 1 Accent 6" w:uiPriority="67"/>
+    <w:lsdException w:name="Medium Grid 2 Accent 6" w:uiPriority="68"/>
+    <w:lsdException w:name="Medium Grid 3 Accent 6" w:uiPriority="69"/>
+    <w:lsdException w:name="Dark List Accent 6" w:uiPriority="70"/>
+    <w:lsdException w:name="Colorful Shading Accent 6" w:uiPriority="71"/>
+    <w:lsdException w:name="Colorful List Accent 6" w:uiPriority="72"/>
+    <w:lsdException w:name="Colorful Grid Accent 6" w:uiPriority="73"/>
+    <w:lsdException w:name="Subtle Emphasis" w:uiPriority="19" w:qFormat="1"/>
+    <w:lsdException w:name="Intense Emphasis" w:uiPriority="21" w:qFormat="1"/>
+    <w:lsdException w:name="Subtle Reference" w:uiPriority="31" w:qFormat="1"/>
+    <w:lsdException w:name="Intense Reference" w:uiPriority="32" w:qFormat="1"/>
+    <w:lsdException w:name="Book Title" w:uiPriority="33" w:qFormat="1"/>
+    <w:lsdException w:name="Bibliography" w:semiHidden="1" w:uiPriority="37" w:unhideWhenUsed="1"/>
+    <w:lsdException w:name="TOC Heading" w:semiHidden="1" w:uiPriority="39" w:unhideWhenUsed="1" w:qFormat="1"/>
+    <w:lsdException w:name="Plain Table 1" w:uiPriority="41"/>
+    <w:lsdException w:name="Plain Table 2" w:uiPriority="42"/>
+    <w:lsdException w:name="Plain Table 3" w:uiPriority="43"/>
+    <w:lsdException w:name="Plain Table 4" w:uiPriority="44"/>
+    <w:lsdException w:name="Plain Table 5" w:uiPriority="45"/>
+    <w:lsdException w:name="Grid Table Light" w:uiPriority="40"/>
+    <w:lsdException w:name="Grid Table 1 Light" w:uiPriority="46"/>
+    <w:lsdException w:name="Grid Table 2" w:uiPriority="47"/>
+    <w:lsdException w:name="Grid Table 3" w:uiPriority="48"/>
+    <w:lsdException w:name="Grid Table 4" w:uiPriority="49"/>
+    <w:lsdException w:name="Grid Table 5 Dark" w:uiPriority="50"/>
+    <w:lsdException w:name="Grid Table 6 Colorful" w:uiPriority="51"/>
+    <w:lsdException w:name="Grid Table 7 Colorful" w:uiPriority="52"/>
+    <w:lsdException w:name="Grid Table 1 Light Accent 1" w:uiPriority="46"/>
+    <w:lsdException w:name="Grid Table 2 Accent 1" w:uiPriority="47"/>
+    <w:lsdException w:name="Grid Table 3 Accent 1" w:uiPriority="48"/>
+    <w:lsdException w:name="Grid Table 4 Accent 1" w:uiPriority="49"/>
+    <w:lsdException w:name="Grid Table 5 Dark Accent 1" w:uiPriority="50"/>
+    <w:lsdException w:name="Grid Table 6 Colorful Accent 1" w:uiPriority="51"/>
+    <w:lsdException w:name="Grid Table 7 Colorful Accent 1" w:uiPriority="52"/>
+    <w:lsdException w:name="Grid Table 1 Light Accent 2" w:uiPriority="46"/>
+    <w:lsdException w:name="Grid Table 2 Accent 2" w:uiPriority="47"/>
+    <w:lsdException w:name="Grid Table 3 Accent 2" w:uiPriority="48"/>
+    <w:lsdException w:name="Grid Table 4 Accent 2" w:uiPriority="49"/>
+    <w:lsdException w:name="Grid Table 5 Dark Accent 2" w:uiPriority="50"/>
+    <w:lsdException w:name="Grid Table 6 Colorful Accent 2" w:uiPriority="51"/>
+    <w:lsdException w:name="Grid Table 7 Colorful Accent 2" w:uiPriority="52"/>
+    <w:lsdException w:name="Grid Table 1 Light Accent 3" w:uiPriority="46"/>
+    <w:lsdException w:name="Grid Table 2 Accent 3" w:uiPriority="47"/>
+    <w:lsdException w:name="Grid Table 3 Accent 3" w:uiPriority="48"/>
+    <w:lsdException w:name="Grid Table 4 Accent 3" w:uiPriority="49"/>
+    <w:lsdException w:name="Grid Table 5 Dark Accent 3" w:uiPriority="50"/>
+    <w:lsdException w:name="Grid Table 6 Colorful Accent 3" w:uiPriority="51"/>
+    <w:lsdException w:name="Grid Table 7 Colorful Accent 3" w:uiPriority="52"/>
+    <w:lsdException w:name="Grid Table 1 Light Accent 4" w:uiPriority="46"/>
+    <w:lsdException w:name="Grid Table 2 Accent 4" w:uiPriority="47"/>
+    <w:lsdException w:name="Grid Table 3 Accent 4" w:uiPriority="48"/>
+    <w:lsdException w:name="Grid Table 4 Accent 4" w:uiPriority="49"/>
+    <w:lsdException w:name="Grid Table 5 Dark Accent 4" w:uiPriority="50"/>
+    <w:lsdException w:name="Grid Table 6 Colorful Accent 4" w:uiPriority="51"/>
+    <w:lsdException w:name="Grid Table 7 Colorful Accent 4" w:uiPriority="52"/>
+    <w:lsdException w:name="Grid Table 1 Light Accent 5" w:uiPriority="46"/>
+    <w:lsdException w:name="Grid Table 2 Accent 5" w:uiPriority="47"/>
+    <w:lsdException w:name="Grid Table 3 Accent 5" w:uiPriority="48"/>
+    <w:lsdException w:name="Grid Table 4 Accent 5" w:uiPriority="49"/>
+    <w:lsdException w:name="Grid Table 5 Dark Accent 5" w:uiPriority="50"/>
+    <w:lsdException w:name="Grid Table 6 Colorful Accent 5" w:uiPriority="51"/>
+    <w:lsdException w:name="Grid Table 7 Colorful Accent 5" w:uiPriority="52"/>
+    <w:lsdException w:name="Grid Table 1 Light Accent 6" w:uiPriority="46"/>
+    <w:lsdException w:name="Grid Table 2 Accent 6" w:uiPriority="47"/>
+    <w:lsdException w:name="Grid Table 3 Accent 6" w:uiPriority="48"/>
+    <w:lsdException w:name="Grid Table 4 Accent 6" w:uiPriority="49"/>
+    <w:lsdException w:name="Grid Table 5 Dark Accent 6" w:uiPriority="50"/>
+    <w:lsdException w:name="Grid Table 6 Colorful Accent 6" w:uiPriority="51"/>
+    <w:lsdException w:name="Grid Table 7 Colorful Accent 6" w:uiPriority="52"/>
+    <w:lsdException w:name="List Table 1 Light" w:uiPriority="46"/>
+    <w:lsdException w:name="List Table 2" w:uiPriority="47"/>
+    <w:lsdException w:name="List Table 3" w:uiPriority="48"/>
+    <w:lsdException w:name="List Table 4" w:uiPriority="49"/>
+    <w:lsdException w:name="List Table 5 Dark" w:uiPriority="50"/>
+    <w:lsdException w:name="List Table 6 Colorful" w:uiPriority="51"/>
+    <w:lsdException w:name="List Table 7 Colorful" w:uiPriority="52"/>
+    <w:lsdException w:name="List Table 1 Light Accent 1" w:uiPriority="46"/>
+    <w:lsdException w:name="List Table 2 Accent 1" w:uiPriority="47"/>
+    <w:lsdException w:name="List Table 3 Accent 1" w:uiPriority="48"/>
+    <w:lsdException w:name="List Table 4 Accent 1" w:uiPriority="49"/>
+    <w:lsdException w:name="List Table 5 Dark Accent 1" w:uiPriority="50"/>
+    <w:lsdException w:name="List Table 6 Colorful Accent 1" w:uiPriority="51"/>
+    <w:lsdException w:name="List Table 7 Colorful Accent 1" w:uiPriority="52"/>
+    <w:lsdException w:name="List Table 1 Light Accent 2" w:uiPriority="46"/>
+    <w:lsdException w:name="List Table 2 Accent 2" w:uiPriority="47"/>
+    <w:lsdException w:name="List Table 3 Accent 2" w:uiPriority="48"/>
+    <w:lsdException w:name="List Table 4 Accent 2" w:uiPriority="49"/>
+    <w:lsdException w:name="List Table 5 Dark Accent 2" w:uiPriority="50"/>
+    <w:lsdException w:name="List Table 6 Colorful Accent 2" w:uiPriority="51"/>
+    <w:lsdException w:name="List Table 7 Colorful Accent 2" w:uiPriority="52"/>
+    <w:lsdException w:name="List Table 1 Light Accent 3" w:uiPriority="46"/>
+    <w:lsdException w:name="List Table 2 Accent 3" w:uiPriority="47"/>
+    <w:lsdException w:name="List Table 3 Accent 3" w:uiPriority="48"/>
+    <w:lsdException w:name="List Table 4 Accent 3" w:uiPriority="49"/>
+    <w:lsdException w:name="List Table 5 Dark Accent 3" w:uiPriority="50"/>
+    <w:lsdException w:name="List Table 6 Colorful Accent 3" w:uiPriority="51"/>
+    <w:lsdException w:name="List Table 7 Colorful Accent 3" w:uiPriority="52"/>
+    <w:lsdException w:name="List Table 1 Light Accent 4" w:uiPriority="46"/>
+    <w:lsdException w:name="List Table 2 Accent 4" w:uiPriority="47"/>
+    <w:lsdException w:name="List Table 3 Accent 4" w:uiPriority="48"/>
+    <w:lsdException w:name="List Table 4 Accent 4" w:uiPriority="49"/>
+    <w:lsdException w:name="List Table 5 Dark Accent 4" w:uiPriority="50"/>
+    <w:lsdException w:name="List Table 6 Colorful Accent 4" w:uiPriority="51"/>
+    <w:lsdException w:name="List Table 7 Colorful Accent 4" w:uiPriority="52"/>
+    <w:lsdException w:name="List Table 1 Light Accent 5" w:uiPriority="46"/>
+    <w:lsdException w:name="List Table 2 Accent 5" w:uiPriority="47"/>
+    <w:lsdException w:name="List Table 3 Accent 5" w:uiPriority="48"/>
+    <w:lsdException w:name="List Table 4 Accent 5" w:uiPriority="49"/>
+    <w:lsdException w:name="List Table 5 Dark Accent 5" w:uiPriority="50"/>
+    <w:lsdException w:name="List Table 6 Colorful Accent 5" w:uiPriority="51"/>
+    <w:lsdException w:name="List Table 7 Colorful Accent 5" w:uiPriority="52"/>
+    <w:lsdException w:name="List Table 1 Light Accent 6" w:uiPriority="46"/>
+    <w:lsdException w:name="List Table 2 Accent 6" w:uiPriority="47"/>
+    <w:lsdException w:name="List Table 3 Accent 6" w:uiPriority="48"/>
+    <w:lsdException w:name="List Table 4 Accent 6" w:uiPriority="49"/>
+    <w:lsdException w:name="List Table 5 Dark Accent 6" w:uiPriority="50"/>
+    <w:lsdException w:name="List Table 6 Colorful Accent 6" w:uiPriority="51"/>
+    <w:lsdException w:name="List Table 7 Colorful Accent 6" w:uiPriority="52"/>
   </w:latentStyles>
   <w:style w:type="paragraph" w:default="1" w:styleId="Normal">
     <w:name w:val="Normal"/>
@@ -20027,7 +19633,7 @@
   <a:extraClrSchemeLst/>
   <a:extLst>
     <a:ext uri="{05A4C25C-085E-4340-85A3-A5531E510DB2}">
-      <thm15:themeFamily xmlns="" xmlns:thm15="http://schemas.microsoft.com/office/thememl/2012/main" name="Office Theme" id="{62F939B6-93AF-4DB8-9C6B-D6C7DFDC589F}" vid="{4A3C46E8-61CC-4603-A589-7422A47A8E4A}"/>
+      <thm15:themeFamily xmlns:thm15="http://schemas.microsoft.com/office/thememl/2012/main" name="Office Theme" id="{62F939B6-93AF-4DB8-9C6B-D6C7DFDC589F}" vid="{4A3C46E8-61CC-4603-A589-7422A47A8E4A}"/>
     </a:ext>
   </a:extLst>
 </a:theme>

</xml_diff>

<commit_message>
Raphael : Bilan pour l'itération 4
</commit_message>
<xml_diff>
--- a/Iteration/Iterations.docx
+++ b/Iteration/Iterations.docx
@@ -1,6 +1,6 @@
 
 <file path=word/document.xml><?xml version="1.0" encoding="utf-8"?>
-<w:document xmlns:wpc="http://schemas.microsoft.com/office/word/2010/wordprocessingCanvas" xmlns:mc="http://schemas.openxmlformats.org/markup-compatibility/2006" xmlns:o="urn:schemas-microsoft-com:office:office" xmlns:r="http://schemas.openxmlformats.org/officeDocument/2006/relationships" xmlns:m="http://schemas.openxmlformats.org/officeDocument/2006/math" xmlns:v="urn:schemas-microsoft-com:vml" xmlns:wp14="http://schemas.microsoft.com/office/word/2010/wordprocessingDrawing" xmlns:wp="http://schemas.openxmlformats.org/drawingml/2006/wordprocessingDrawing" xmlns:w10="urn:schemas-microsoft-com:office:word" xmlns:w="http://schemas.openxmlformats.org/wordprocessingml/2006/main" xmlns:w14="http://schemas.microsoft.com/office/word/2010/wordml" xmlns:w15="http://schemas.microsoft.com/office/word/2012/wordml" xmlns:wpg="http://schemas.microsoft.com/office/word/2010/wordprocessingGroup" xmlns:wpi="http://schemas.microsoft.com/office/word/2010/wordprocessingInk" xmlns:wne="http://schemas.microsoft.com/office/word/2006/wordml" xmlns:wps="http://schemas.microsoft.com/office/word/2010/wordprocessingShape" mc:Ignorable="w14 w15 wp14">
+<w:document xmlns:wpc="http://schemas.microsoft.com/office/word/2010/wordprocessingCanvas" xmlns:mc="http://schemas.openxmlformats.org/markup-compatibility/2006" xmlns:o="urn:schemas-microsoft-com:office:office" xmlns:r="http://schemas.openxmlformats.org/officeDocument/2006/relationships" xmlns:m="http://schemas.openxmlformats.org/officeDocument/2006/math" xmlns:v="urn:schemas-microsoft-com:vml" xmlns:wp14="http://schemas.microsoft.com/office/word/2010/wordprocessingDrawing" xmlns:wp="http://schemas.openxmlformats.org/drawingml/2006/wordprocessingDrawing" xmlns:w10="urn:schemas-microsoft-com:office:word" xmlns:w="http://schemas.openxmlformats.org/wordprocessingml/2006/main" xmlns:w14="http://schemas.microsoft.com/office/word/2010/wordml" xmlns:wpg="http://schemas.microsoft.com/office/word/2010/wordprocessingGroup" xmlns:wpi="http://schemas.microsoft.com/office/word/2010/wordprocessingInk" xmlns:wne="http://schemas.microsoft.com/office/word/2006/wordml" xmlns:wps="http://schemas.microsoft.com/office/word/2010/wordprocessingShape" mc:Ignorable="w14 wp14">
   <w:body>
     <w:sdt>
       <w:sdtPr>
@@ -8333,7 +8333,15 @@
       </w:pPr>
       <w:r>
         <w:lastRenderedPageBreak/>
-        <w:t xml:space="preserve">Ceci se fera par le biais de plusieurs connexions en ligne de commande avec telnet et ce qui pourra être vu </w:t>
+        <w:t xml:space="preserve">Ceci se fera par le biais de plusieurs connexions en ligne de commande avec </w:t>
+      </w:r>
+      <w:proofErr w:type="spellStart"/>
+      <w:r>
+        <w:t>telnet</w:t>
+      </w:r>
+      <w:proofErr w:type="spellEnd"/>
+      <w:r>
+        <w:t xml:space="preserve"> et ce qui pourra être vu </w:t>
       </w:r>
       <w:r>
         <w:t>sera</w:t>
@@ -8341,12 +8349,14 @@
       <w:r>
         <w:t xml:space="preserve"> simplement au départ des « </w:t>
       </w:r>
+      <w:proofErr w:type="spellStart"/>
       <w:r>
         <w:rPr>
           <w:i/>
         </w:rPr>
         <w:t>System.out.println</w:t>
       </w:r>
+      <w:proofErr w:type="spellEnd"/>
       <w:r>
         <w:t> »</w:t>
       </w:r>
@@ -8764,7 +8774,15 @@
         <w:jc w:val="both"/>
       </w:pPr>
       <w:r>
-        <w:t xml:space="preserve">L’unique difficulté rencontrée lors de la réalisation de cette itération est la non-participation de Guillaume Bruge. Celui-ci </w:t>
+        <w:t xml:space="preserve">L’unique difficulté rencontrée lors de la réalisation de cette itération est la non-participation de Guillaume </w:t>
+      </w:r>
+      <w:proofErr w:type="spellStart"/>
+      <w:r>
+        <w:t>Bruge</w:t>
+      </w:r>
+      <w:proofErr w:type="spellEnd"/>
+      <w:r>
+        <w:t xml:space="preserve">. Celui-ci </w:t>
       </w:r>
       <w:r>
         <w:t>ayant été</w:t>
@@ -8841,8 +8859,18 @@
           <w:color w:val="auto"/>
           <w:sz w:val="22"/>
         </w:rPr>
-        <w:t>Guillaume Bruge</w:t>
-      </w:r>
+        <w:t xml:space="preserve">Guillaume </w:t>
+      </w:r>
+      <w:proofErr w:type="spellStart"/>
+      <w:r>
+        <w:rPr>
+          <w:i w:val="0"/>
+          <w:color w:val="auto"/>
+          <w:sz w:val="22"/>
+        </w:rPr>
+        <w:t>Bruge</w:t>
+      </w:r>
+      <w:proofErr w:type="spellEnd"/>
     </w:p>
     <w:p>
       <w:pPr>
@@ -8933,8 +8961,18 @@
           <w:sz w:val="22"/>
         </w:rPr>
         <w:lastRenderedPageBreak/>
-        <w:t>Michelle Meguep</w:t>
-      </w:r>
+        <w:t xml:space="preserve">Michelle </w:t>
+      </w:r>
+      <w:proofErr w:type="spellStart"/>
+      <w:r>
+        <w:rPr>
+          <w:i w:val="0"/>
+          <w:color w:val="auto"/>
+          <w:sz w:val="22"/>
+        </w:rPr>
+        <w:t>Meguep</w:t>
+      </w:r>
+      <w:proofErr w:type="spellEnd"/>
     </w:p>
     <w:p>
       <w:pPr>
@@ -9038,8 +9076,18 @@
           <w:color w:val="auto"/>
           <w:sz w:val="22"/>
         </w:rPr>
-        <w:t>Yassin Kammoun</w:t>
-      </w:r>
+        <w:t xml:space="preserve">Yassin </w:t>
+      </w:r>
+      <w:proofErr w:type="spellStart"/>
+      <w:r>
+        <w:rPr>
+          <w:i w:val="0"/>
+          <w:color w:val="auto"/>
+          <w:sz w:val="22"/>
+        </w:rPr>
+        <w:t>Kammoun</w:t>
+      </w:r>
+      <w:proofErr w:type="spellEnd"/>
     </w:p>
     <w:p>
       <w:pPr>
@@ -9132,7 +9180,15 @@
         <w:t>Aucune difficulté n’a été rencontrée</w:t>
       </w:r>
       <w:r>
-        <w:t xml:space="preserve"> à l’exception de la description textuelle d’une relation de type extends lors de la définition des scénarios</w:t>
+        <w:t xml:space="preserve"> à l’exception de la description textuelle d’une relation de type </w:t>
+      </w:r>
+      <w:proofErr w:type="spellStart"/>
+      <w:r>
+        <w:t>extends</w:t>
+      </w:r>
+      <w:proofErr w:type="spellEnd"/>
+      <w:r>
+        <w:t xml:space="preserve"> lors de la définition des scénarios</w:t>
       </w:r>
       <w:r>
         <w:t>.</w:t>
@@ -9229,7 +9285,15 @@
         <w:jc w:val="both"/>
       </w:pPr>
       <w:r>
-        <w:t>Faire quelques tests avec telnet et simuler différentes commandes envoyées depuis le client vers le serveur, avec plusieurs clients connectés (30 min)</w:t>
+        <w:t xml:space="preserve">Faire quelques tests avec </w:t>
+      </w:r>
+      <w:proofErr w:type="spellStart"/>
+      <w:r>
+        <w:t>telnet</w:t>
+      </w:r>
+      <w:proofErr w:type="spellEnd"/>
+      <w:r>
+        <w:t xml:space="preserve"> et simuler différentes commandes envoyées depuis le client vers le serveur, avec plusieurs clients connectés (30 min)</w:t>
       </w:r>
     </w:p>
     <w:p>
@@ -9462,7 +9526,15 @@
         <w:jc w:val="both"/>
       </w:pPr>
       <w:r>
-        <w:t>On pourra observer les requêtes émises par le serveur à la base de données via la terminal ainsi que les réponses de cette dernière. De plus, les résultats devront être visibles dans les interfaces graphiques développées.</w:t>
+        <w:t xml:space="preserve">On pourra observer les requêtes émises par le serveur à la base de données via </w:t>
+      </w:r>
+      <w:proofErr w:type="gramStart"/>
+      <w:r>
+        <w:t>la</w:t>
+      </w:r>
+      <w:proofErr w:type="gramEnd"/>
+      <w:r>
+        <w:t xml:space="preserve"> terminal ainsi que les réponses de cette dernière. De plus, les résultats devront être visibles dans les interfaces graphiques développées.</w:t>
       </w:r>
     </w:p>
     <w:p>
@@ -10317,7 +10389,15 @@
         <w:jc w:val="both"/>
       </w:pPr>
       <w:r>
-        <w:t>De la nouvelle absence de Guillaume Bruge.</w:t>
+        <w:t xml:space="preserve">De la nouvelle absence de Guillaume </w:t>
+      </w:r>
+      <w:proofErr w:type="spellStart"/>
+      <w:r>
+        <w:t>Bruge</w:t>
+      </w:r>
+      <w:proofErr w:type="spellEnd"/>
+      <w:r>
+        <w:t>.</w:t>
       </w:r>
     </w:p>
     <w:p>
@@ -10411,7 +10491,31 @@
         <w:jc w:val="both"/>
       </w:pPr>
       <w:r>
-        <w:t>Les cas d’utilisations « Tchater », « Désigner Mister X », « Voter Mister X » et « Consulter ses statistiques de jeu » sont abandonnés.</w:t>
+        <w:t>Les cas d’utilisations « </w:t>
+      </w:r>
+      <w:proofErr w:type="spellStart"/>
+      <w:r>
+        <w:t>Tchater</w:t>
+      </w:r>
+      <w:proofErr w:type="spellEnd"/>
+      <w:r>
+        <w:t xml:space="preserve"> », « Désigner </w:t>
+      </w:r>
+      <w:proofErr w:type="spellStart"/>
+      <w:r>
+        <w:t>Mister</w:t>
+      </w:r>
+      <w:proofErr w:type="spellEnd"/>
+      <w:r>
+        <w:t xml:space="preserve"> X », « Voter </w:t>
+      </w:r>
+      <w:proofErr w:type="spellStart"/>
+      <w:r>
+        <w:t>Mister</w:t>
+      </w:r>
+      <w:proofErr w:type="spellEnd"/>
+      <w:r>
+        <w:t xml:space="preserve"> X » et « Consulter ses statistiques de jeu » sont abandonnés.</w:t>
       </w:r>
     </w:p>
     <w:p>
@@ -10461,7 +10565,15 @@
         <w:t>de l’</w:t>
       </w:r>
       <w:r>
-        <w:t xml:space="preserve">absence de notre collègue Guillaume Bruge. Il s’est avéré difficile de </w:t>
+        <w:t xml:space="preserve">absence de notre collègue Guillaume </w:t>
+      </w:r>
+      <w:proofErr w:type="spellStart"/>
+      <w:r>
+        <w:t>Bruge</w:t>
+      </w:r>
+      <w:proofErr w:type="spellEnd"/>
+      <w:r>
+        <w:t xml:space="preserve">. Il s’est avéré difficile de </w:t>
       </w:r>
       <w:r>
         <w:t>respecter</w:t>
@@ -10543,8 +10655,18 @@
           <w:color w:val="auto"/>
           <w:sz w:val="22"/>
         </w:rPr>
-        <w:t>Guillaume Bruge</w:t>
-      </w:r>
+        <w:t xml:space="preserve">Guillaume </w:t>
+      </w:r>
+      <w:proofErr w:type="spellStart"/>
+      <w:r>
+        <w:rPr>
+          <w:i w:val="0"/>
+          <w:color w:val="auto"/>
+          <w:sz w:val="22"/>
+        </w:rPr>
+        <w:t>Bruge</w:t>
+      </w:r>
+      <w:proofErr w:type="spellEnd"/>
     </w:p>
     <w:p>
       <w:pPr>
@@ -10622,8 +10744,18 @@
           <w:color w:val="auto"/>
           <w:sz w:val="22"/>
         </w:rPr>
-        <w:t>Michelle Meguep</w:t>
-      </w:r>
+        <w:t xml:space="preserve">Michelle </w:t>
+      </w:r>
+      <w:proofErr w:type="spellStart"/>
+      <w:r>
+        <w:rPr>
+          <w:i w:val="0"/>
+          <w:color w:val="auto"/>
+          <w:sz w:val="22"/>
+        </w:rPr>
+        <w:t>Meguep</w:t>
+      </w:r>
+      <w:proofErr w:type="spellEnd"/>
     </w:p>
     <w:p>
       <w:pPr>
@@ -10720,8 +10852,18 @@
           <w:color w:val="auto"/>
           <w:sz w:val="22"/>
         </w:rPr>
-        <w:t>Yassin Kammoun</w:t>
-      </w:r>
+        <w:t xml:space="preserve">Yassin </w:t>
+      </w:r>
+      <w:proofErr w:type="spellStart"/>
+      <w:r>
+        <w:rPr>
+          <w:i w:val="0"/>
+          <w:color w:val="auto"/>
+          <w:sz w:val="22"/>
+        </w:rPr>
+        <w:t>Kammoun</w:t>
+      </w:r>
+      <w:proofErr w:type="spellEnd"/>
     </w:p>
     <w:p>
       <w:pPr>
@@ -10906,52 +11048,68 @@
           <w:rFonts w:ascii="Calibri" w:hAnsi="Calibri" w:cs="Calibri"/>
           <w:szCs w:val="20"/>
         </w:rPr>
-        <w:t>Adaptation de l'interface graphique de Monsieur Yassin Kammoun sur les différents opérations et événements interagissant avec la base de données (recherche d'utilisateur, liste, ajout, édition etc.)</w:t>
-      </w:r>
-    </w:p>
-    <w:p>
-      <w:pPr>
-        <w:rPr>
-          <w:i/>
-        </w:rPr>
-      </w:pPr>
-      <w:r>
-        <w:rPr>
-          <w:i/>
-        </w:rPr>
-        <w:t xml:space="preserve">Effort consacré </w:t>
-      </w:r>
-    </w:p>
-    <w:p>
-      <w:r>
-        <w:t>2-3 heures.</w:t>
-      </w:r>
-    </w:p>
-    <w:p>
-      <w:pPr>
-        <w:rPr>
-          <w:i/>
-        </w:rPr>
-      </w:pPr>
-      <w:r>
-        <w:rPr>
-          <w:i/>
-        </w:rPr>
-        <w:t xml:space="preserve">Difficultés rencontrées : </w:t>
-      </w:r>
-    </w:p>
-    <w:p>
-      <w:pPr>
+        <w:t xml:space="preserve">Adaptation de l'interface graphique de Monsieur Yassin </w:t>
+      </w:r>
+      <w:proofErr w:type="spellStart"/>
+      <w:r>
         <w:rPr>
           <w:rFonts w:ascii="Calibri" w:hAnsi="Calibri" w:cs="Calibri"/>
           <w:szCs w:val="20"/>
         </w:rPr>
-      </w:pPr>
+        <w:t>Kammoun</w:t>
+      </w:r>
+      <w:proofErr w:type="spellEnd"/>
       <w:r>
         <w:rPr>
           <w:rFonts w:ascii="Calibri" w:hAnsi="Calibri" w:cs="Calibri"/>
           <w:szCs w:val="20"/>
         </w:rPr>
+        <w:t xml:space="preserve"> sur les différents opérations et événements interagissant avec la base de données (recherche d'utilisateur, liste, ajout, édition etc.)</w:t>
+      </w:r>
+    </w:p>
+    <w:p>
+      <w:pPr>
+        <w:rPr>
+          <w:i/>
+        </w:rPr>
+      </w:pPr>
+      <w:r>
+        <w:rPr>
+          <w:i/>
+        </w:rPr>
+        <w:t xml:space="preserve">Effort consacré </w:t>
+      </w:r>
+    </w:p>
+    <w:p>
+      <w:r>
+        <w:t>2-3 heures.</w:t>
+      </w:r>
+    </w:p>
+    <w:p>
+      <w:pPr>
+        <w:rPr>
+          <w:i/>
+        </w:rPr>
+      </w:pPr>
+      <w:r>
+        <w:rPr>
+          <w:i/>
+        </w:rPr>
+        <w:t xml:space="preserve">Difficultés rencontrées : </w:t>
+      </w:r>
+    </w:p>
+    <w:p>
+      <w:pPr>
+        <w:rPr>
+          <w:rFonts w:ascii="Calibri" w:hAnsi="Calibri" w:cs="Calibri"/>
+          <w:szCs w:val="20"/>
+        </w:rPr>
+      </w:pPr>
+      <w:r>
+        <w:rPr>
+          <w:rFonts w:ascii="Calibri" w:hAnsi="Calibri" w:cs="Calibri"/>
+          <w:szCs w:val="20"/>
+        </w:rPr>
         <w:t>Aucune difficulté n'a été rencontrée.</w:t>
       </w:r>
     </w:p>
@@ -11969,7 +12127,15 @@
         <w:jc w:val="both"/>
       </w:pPr>
       <w:r>
-        <w:t>Se connecter à un serveur avec un compte utilisateur en précisant l’adresse ip et le port du serveur.</w:t>
+        <w:t xml:space="preserve">Se connecter à un serveur avec un compte utilisateur en précisant l’adresse </w:t>
+      </w:r>
+      <w:proofErr w:type="spellStart"/>
+      <w:r>
+        <w:t>ip</w:t>
+      </w:r>
+      <w:proofErr w:type="spellEnd"/>
+      <w:r>
+        <w:t xml:space="preserve"> et le port du serveur.</w:t>
       </w:r>
     </w:p>
     <w:p>
@@ -12301,8 +12467,18 @@
           <w:color w:val="auto"/>
           <w:sz w:val="22"/>
         </w:rPr>
-        <w:t>Guillaume Bruge</w:t>
-      </w:r>
+        <w:t xml:space="preserve">Guillaume </w:t>
+      </w:r>
+      <w:proofErr w:type="spellStart"/>
+      <w:r>
+        <w:rPr>
+          <w:i w:val="0"/>
+          <w:color w:val="auto"/>
+          <w:sz w:val="22"/>
+        </w:rPr>
+        <w:t>Bruge</w:t>
+      </w:r>
+      <w:proofErr w:type="spellEnd"/>
     </w:p>
     <w:p>
       <w:pPr>
@@ -12377,8 +12553,18 @@
           <w:color w:val="auto"/>
           <w:sz w:val="22"/>
         </w:rPr>
-        <w:t>Yassin Kammoun</w:t>
-      </w:r>
+        <w:t xml:space="preserve">Yassin </w:t>
+      </w:r>
+      <w:proofErr w:type="spellStart"/>
+      <w:r>
+        <w:rPr>
+          <w:i w:val="0"/>
+          <w:color w:val="auto"/>
+          <w:sz w:val="22"/>
+        </w:rPr>
+        <w:t>Kammoun</w:t>
+      </w:r>
+      <w:proofErr w:type="spellEnd"/>
     </w:p>
     <w:p>
       <w:pPr>
@@ -12508,8 +12694,18 @@
           <w:color w:val="auto"/>
           <w:sz w:val="22"/>
         </w:rPr>
-        <w:t>Michelle Meguep</w:t>
-      </w:r>
+        <w:t xml:space="preserve">Michelle </w:t>
+      </w:r>
+      <w:proofErr w:type="spellStart"/>
+      <w:r>
+        <w:rPr>
+          <w:i w:val="0"/>
+          <w:color w:val="auto"/>
+          <w:sz w:val="22"/>
+        </w:rPr>
+        <w:t>Meguep</w:t>
+      </w:r>
+      <w:proofErr w:type="spellEnd"/>
     </w:p>
     <w:p>
       <w:pPr>
@@ -12565,7 +12761,15 @@
     </w:p>
     <w:p>
       <w:r>
-        <w:t>Choisir le layout adéquat</w:t>
+        <w:t xml:space="preserve">Choisir le </w:t>
+      </w:r>
+      <w:proofErr w:type="spellStart"/>
+      <w:r>
+        <w:t>layout</w:t>
+      </w:r>
+      <w:proofErr w:type="spellEnd"/>
+      <w:r>
+        <w:t xml:space="preserve"> adéquat</w:t>
       </w:r>
       <w:r>
         <w:t>.</w:t>
@@ -13265,25 +13469,16 @@
     </w:p>
     <w:p>
       <w:pPr>
-        <w:pStyle w:val="Title3"/>
-        <w:numPr>
-          <w:ilvl w:val="4"/>
-          <w:numId w:val="3"/>
-        </w:numPr>
-        <w:rPr>
-          <w:color w:val="auto"/>
-        </w:rPr>
-      </w:pPr>
-      <w:r>
-        <w:rPr>
-          <w:b w:val="0"/>
-          <w:i/>
-          <w:color w:val="auto"/>
-          <w:sz w:val="20"/>
-          <w:szCs w:val="20"/>
-        </w:rPr>
-        <w:t>Michelle Meguep</w:t>
-      </w:r>
+        <w:pStyle w:val="Title4"/>
+      </w:pPr>
+      <w:r>
+        <w:t xml:space="preserve">Michelle </w:t>
+      </w:r>
+      <w:proofErr w:type="spellStart"/>
+      <w:r>
+        <w:t>Meguep</w:t>
+      </w:r>
+      <w:proofErr w:type="spellEnd"/>
     </w:p>
     <w:p>
       <w:pPr>
@@ -13298,7 +13493,15 @@
         <w:ind w:left="1416"/>
       </w:pPr>
       <w:r>
-        <w:t>Implémentation complète du cas d’utilisation créer une partie comprenant :</w:t>
+        <w:t xml:space="preserve">Implémentation complète du cas d’utilisation </w:t>
+      </w:r>
+      <w:proofErr w:type="gramStart"/>
+      <w:r>
+        <w:t>créer</w:t>
+      </w:r>
+      <w:proofErr w:type="gramEnd"/>
+      <w:r>
+        <w:t xml:space="preserve"> une partie comprenant :</w:t>
       </w:r>
     </w:p>
     <w:p>
@@ -13334,7 +13537,13 @@
       </w:r>
       <w:r>
         <w:tab/>
-        <w:t>Rendre accéssible les cartes de jeu disponibles côté serveur à l’utilisateur créant la partie</w:t>
+        <w:t xml:space="preserve">Rendre </w:t>
+      </w:r>
+      <w:r>
+        <w:t>accessible</w:t>
+      </w:r>
+      <w:r>
+        <w:t xml:space="preserve"> les cartes de jeu disponibles côté serveur à l’utilisateur créant la partie</w:t>
       </w:r>
     </w:p>
     <w:p>
@@ -13374,22 +13583,194 @@
         <w:ind w:left="1416"/>
       </w:pPr>
       <w:r>
-        <w:t>Difficulté(s) rencontree(s)</w:t>
+        <w:t xml:space="preserve">Difficulté(s) </w:t>
+      </w:r>
+      <w:proofErr w:type="spellStart"/>
+      <w:r>
+        <w:t>rencontree</w:t>
+      </w:r>
+      <w:proofErr w:type="spellEnd"/>
+      <w:r>
+        <w:t>(s)</w:t>
       </w:r>
       <w:r>
         <w:t> :</w:t>
+      </w:r>
+    </w:p>
+    <w:p>
+      <w:pPr>
+        <w:ind w:left="1416"/>
+      </w:pPr>
+      <w:r>
+        <w:t>Pas de difficultés majeures rencontrées</w:t>
+      </w:r>
+    </w:p>
+    <w:p>
+      <w:pPr>
+        <w:pStyle w:val="Title4"/>
+      </w:pPr>
+      <w:r>
+        <w:t>Raphael Racine</w:t>
+      </w:r>
+    </w:p>
+    <w:p>
+      <w:pPr>
+        <w:rPr>
+          <w:i/>
+        </w:rPr>
+      </w:pPr>
+      <w:r>
+        <w:rPr>
+          <w:i/>
+        </w:rPr>
+        <w:t>Travail effectué</w:t>
+      </w:r>
+    </w:p>
+    <w:p>
+      <w:pPr>
+        <w:pStyle w:val="Paragraphedeliste"/>
+        <w:numPr>
+          <w:ilvl w:val="0"/>
+          <w:numId w:val="34"/>
+        </w:numPr>
+      </w:pPr>
+      <w:r>
+        <w:t>Implémentation d’un gestionnaire de parties sur le serveur</w:t>
+      </w:r>
+    </w:p>
+    <w:p>
+      <w:pPr>
+        <w:pStyle w:val="Paragraphedeliste"/>
+        <w:numPr>
+          <w:ilvl w:val="1"/>
+          <w:numId w:val="34"/>
+        </w:numPr>
+      </w:pPr>
+      <w:r>
+        <w:t>Le serveur gère la création d’une partie, un joueur qui rejoint une partie ou encore un joueur qui quitte une partie en cours d’attente de joueurs</w:t>
+      </w:r>
+    </w:p>
+    <w:p>
+      <w:pPr>
+        <w:pStyle w:val="Paragraphedeliste"/>
+        <w:numPr>
+          <w:ilvl w:val="0"/>
+          <w:numId w:val="34"/>
+        </w:numPr>
+      </w:pPr>
+      <w:r>
+        <w:t xml:space="preserve">Le serveur est capable de sérialiser la liste des parties en </w:t>
+      </w:r>
+      <w:proofErr w:type="spellStart"/>
+      <w:r>
+        <w:t>JSon</w:t>
+      </w:r>
+      <w:proofErr w:type="spellEnd"/>
+      <w:r>
+        <w:t xml:space="preserve"> (afin que les clients puissent voir la liste des parties</w:t>
+      </w:r>
+    </w:p>
+    <w:p>
+      <w:pPr>
+        <w:pStyle w:val="Paragraphedeliste"/>
+        <w:numPr>
+          <w:ilvl w:val="0"/>
+          <w:numId w:val="34"/>
+        </w:numPr>
+        <w:rPr>
+          <w:i/>
+        </w:rPr>
+      </w:pPr>
+      <w:r>
+        <w:t xml:space="preserve">Le serveur est capable de sérialiser la liste des cartes, également en </w:t>
+      </w:r>
+      <w:proofErr w:type="spellStart"/>
+      <w:r>
+        <w:t>JSon</w:t>
+      </w:r>
+      <w:proofErr w:type="spellEnd"/>
+    </w:p>
+    <w:p>
+      <w:pPr>
+        <w:rPr>
+          <w:i/>
+        </w:rPr>
+      </w:pPr>
+      <w:r>
+        <w:t xml:space="preserve">Concernant la partie client, tout a été réalisé par Mme </w:t>
+      </w:r>
+      <w:proofErr w:type="spellStart"/>
+      <w:r>
+        <w:t>Meguep</w:t>
+      </w:r>
+      <w:proofErr w:type="spellEnd"/>
+      <w:r>
+        <w:t xml:space="preserve"> et Monsieur </w:t>
+      </w:r>
+      <w:proofErr w:type="spellStart"/>
+      <w:r>
+        <w:t>Kammoun</w:t>
+      </w:r>
+      <w:proofErr w:type="spellEnd"/>
+      <w:r>
+        <w:t>.</w:t>
+      </w:r>
+    </w:p>
+    <w:p>
+      <w:pPr>
+        <w:rPr>
+          <w:i/>
+        </w:rPr>
+      </w:pPr>
+      <w:r>
+        <w:rPr>
+          <w:i/>
+        </w:rPr>
+        <w:t>Effort consacré</w:t>
+      </w:r>
+    </w:p>
+    <w:p>
+      <w:pPr>
+        <w:rPr>
+          <w:i/>
+        </w:rPr>
+      </w:pPr>
+      <w:r>
+        <w:rPr>
+          <w:i/>
+        </w:rPr>
+        <w:t>4 – 5 heures</w:t>
+      </w:r>
+    </w:p>
+    <w:p>
+      <w:pPr>
+        <w:rPr>
+          <w:i/>
+        </w:rPr>
+      </w:pPr>
+      <w:r>
+        <w:rPr>
+          <w:i/>
+        </w:rPr>
+        <w:t>Difficultés rencontrées</w:t>
+      </w:r>
+    </w:p>
+    <w:p>
+      <w:r>
+        <w:lastRenderedPageBreak/>
+        <w:t>Aucune difficulté au niveau serveur, mais difficultés au niveau client, les joueurs n’arrivaient pas quitter une partie, ce problème a été réglé.</w:t>
       </w:r>
       <w:bookmarkStart w:id="100" w:name="_GoBack"/>
       <w:bookmarkEnd w:id="100"/>
     </w:p>
+    <w:p/>
+    <w:p/>
     <w:p>
       <w:pPr>
         <w:ind w:left="1416"/>
       </w:pPr>
-      <w:r>
-        <w:t>Pas de difficultés majeures rencontrées</w:t>
-      </w:r>
-    </w:p>
+    </w:p>
+    <w:p/>
     <w:p>
       <w:pPr>
         <w:pStyle w:val="Title2"/>
@@ -13497,7 +13878,15 @@
         </w:numPr>
       </w:pPr>
       <w:r>
-        <w:t>Jouer en tant que mister x</w:t>
+        <w:t xml:space="preserve">Jouer en tant que </w:t>
+      </w:r>
+      <w:proofErr w:type="spellStart"/>
+      <w:r>
+        <w:t>mister</w:t>
+      </w:r>
+      <w:proofErr w:type="spellEnd"/>
+      <w:r>
+        <w:t xml:space="preserve"> x</w:t>
       </w:r>
     </w:p>
     <w:p>
@@ -13684,7 +14073,15 @@
         </w:numPr>
       </w:pPr>
       <w:r>
-        <w:t>Jouer en tant que mister x</w:t>
+        <w:t xml:space="preserve">Jouer en tant que </w:t>
+      </w:r>
+      <w:proofErr w:type="spellStart"/>
+      <w:r>
+        <w:t>mister</w:t>
+      </w:r>
+      <w:proofErr w:type="spellEnd"/>
+      <w:r>
+        <w:t xml:space="preserve"> x</w:t>
       </w:r>
     </w:p>
     <w:p>
@@ -13884,7 +14281,15 @@
         </w:numPr>
       </w:pPr>
       <w:r>
-        <w:t>Jouer en tant que mister x</w:t>
+        <w:t xml:space="preserve">Jouer en tant que </w:t>
+      </w:r>
+      <w:proofErr w:type="spellStart"/>
+      <w:r>
+        <w:t>mister</w:t>
+      </w:r>
+      <w:proofErr w:type="spellEnd"/>
+      <w:r>
+        <w:t xml:space="preserve"> x</w:t>
       </w:r>
     </w:p>
     <w:p>
@@ -14065,7 +14470,15 @@
         </w:numPr>
       </w:pPr>
       <w:r>
-        <w:t>Jouer en tant que mister x</w:t>
+        <w:t xml:space="preserve">Jouer en tant que </w:t>
+      </w:r>
+      <w:proofErr w:type="spellStart"/>
+      <w:r>
+        <w:t>mister</w:t>
+      </w:r>
+      <w:proofErr w:type="spellEnd"/>
+      <w:r>
+        <w:t xml:space="preserve"> x</w:t>
       </w:r>
     </w:p>
     <w:p>
@@ -14522,8 +14935,8 @@
       </w:r>
     </w:p>
     <w:sectPr>
-      <w:headerReference w:type="default" r:id="rId7"/>
-      <w:footerReference w:type="default" r:id="rId8"/>
+      <w:headerReference w:type="default" r:id="rId8"/>
+      <w:footerReference w:type="default" r:id="rId9"/>
       <w:pgSz w:w="11906" w:h="16838"/>
       <w:pgMar w:top="1417" w:right="1417" w:bottom="1417" w:left="1417" w:header="708" w:footer="708" w:gutter="0"/>
       <w:cols w:space="708"/>
@@ -14534,7 +14947,7 @@
 </file>
 
 <file path=word/endnotes.xml><?xml version="1.0" encoding="utf-8"?>
-<w:endnotes xmlns:wpc="http://schemas.microsoft.com/office/word/2010/wordprocessingCanvas" xmlns:mc="http://schemas.openxmlformats.org/markup-compatibility/2006" xmlns:o="urn:schemas-microsoft-com:office:office" xmlns:r="http://schemas.openxmlformats.org/officeDocument/2006/relationships" xmlns:m="http://schemas.openxmlformats.org/officeDocument/2006/math" xmlns:v="urn:schemas-microsoft-com:vml" xmlns:wp14="http://schemas.microsoft.com/office/word/2010/wordprocessingDrawing" xmlns:wp="http://schemas.openxmlformats.org/drawingml/2006/wordprocessingDrawing" xmlns:w10="urn:schemas-microsoft-com:office:word" xmlns:w="http://schemas.openxmlformats.org/wordprocessingml/2006/main" xmlns:w14="http://schemas.microsoft.com/office/word/2010/wordml" xmlns:w15="http://schemas.microsoft.com/office/word/2012/wordml" xmlns:wpg="http://schemas.microsoft.com/office/word/2010/wordprocessingGroup" xmlns:wpi="http://schemas.microsoft.com/office/word/2010/wordprocessingInk" xmlns:wne="http://schemas.microsoft.com/office/word/2006/wordml" xmlns:wps="http://schemas.microsoft.com/office/word/2010/wordprocessingShape" mc:Ignorable="w14 w15 wp14">
+<w:endnotes xmlns:wpc="http://schemas.microsoft.com/office/word/2010/wordprocessingCanvas" xmlns:mc="http://schemas.openxmlformats.org/markup-compatibility/2006" xmlns:o="urn:schemas-microsoft-com:office:office" xmlns:r="http://schemas.openxmlformats.org/officeDocument/2006/relationships" xmlns:m="http://schemas.openxmlformats.org/officeDocument/2006/math" xmlns:v="urn:schemas-microsoft-com:vml" xmlns:wp14="http://schemas.microsoft.com/office/word/2010/wordprocessingDrawing" xmlns:wp="http://schemas.openxmlformats.org/drawingml/2006/wordprocessingDrawing" xmlns:w10="urn:schemas-microsoft-com:office:word" xmlns:w="http://schemas.openxmlformats.org/wordprocessingml/2006/main" xmlns:w14="http://schemas.microsoft.com/office/word/2010/wordml" xmlns:wpg="http://schemas.microsoft.com/office/word/2010/wordprocessingGroup" xmlns:wpi="http://schemas.microsoft.com/office/word/2010/wordprocessingInk" xmlns:wne="http://schemas.microsoft.com/office/word/2006/wordml" xmlns:wps="http://schemas.microsoft.com/office/word/2010/wordprocessingShape" mc:Ignorable="w14 wp14">
   <w:endnote w:type="separator" w:id="-1">
     <w:p>
       <w:pPr>
@@ -14559,7 +14972,7 @@
 </file>
 
 <file path=word/footer1.xml><?xml version="1.0" encoding="utf-8"?>
-<w:ftr xmlns:wpc="http://schemas.microsoft.com/office/word/2010/wordprocessingCanvas" xmlns:mc="http://schemas.openxmlformats.org/markup-compatibility/2006" xmlns:o="urn:schemas-microsoft-com:office:office" xmlns:r="http://schemas.openxmlformats.org/officeDocument/2006/relationships" xmlns:m="http://schemas.openxmlformats.org/officeDocument/2006/math" xmlns:v="urn:schemas-microsoft-com:vml" xmlns:wp14="http://schemas.microsoft.com/office/word/2010/wordprocessingDrawing" xmlns:wp="http://schemas.openxmlformats.org/drawingml/2006/wordprocessingDrawing" xmlns:w10="urn:schemas-microsoft-com:office:word" xmlns:w="http://schemas.openxmlformats.org/wordprocessingml/2006/main" xmlns:w14="http://schemas.microsoft.com/office/word/2010/wordml" xmlns:w15="http://schemas.microsoft.com/office/word/2012/wordml" xmlns:wpg="http://schemas.microsoft.com/office/word/2010/wordprocessingGroup" xmlns:wpi="http://schemas.microsoft.com/office/word/2010/wordprocessingInk" xmlns:wne="http://schemas.microsoft.com/office/word/2006/wordml" xmlns:wps="http://schemas.microsoft.com/office/word/2010/wordprocessingShape" mc:Ignorable="w14 w15 wp14">
+<w:ftr xmlns:wpc="http://schemas.microsoft.com/office/word/2010/wordprocessingCanvas" xmlns:mc="http://schemas.openxmlformats.org/markup-compatibility/2006" xmlns:o="urn:schemas-microsoft-com:office:office" xmlns:r="http://schemas.openxmlformats.org/officeDocument/2006/relationships" xmlns:m="http://schemas.openxmlformats.org/officeDocument/2006/math" xmlns:v="urn:schemas-microsoft-com:vml" xmlns:wp14="http://schemas.microsoft.com/office/word/2010/wordprocessingDrawing" xmlns:wp="http://schemas.openxmlformats.org/drawingml/2006/wordprocessingDrawing" xmlns:w10="urn:schemas-microsoft-com:office:word" xmlns:w="http://schemas.openxmlformats.org/wordprocessingml/2006/main" xmlns:w14="http://schemas.microsoft.com/office/word/2010/wordml" xmlns:wpg="http://schemas.microsoft.com/office/word/2010/wordprocessingGroup" xmlns:wpi="http://schemas.microsoft.com/office/word/2010/wordprocessingInk" xmlns:wne="http://schemas.microsoft.com/office/word/2006/wordml" xmlns:wps="http://schemas.microsoft.com/office/word/2010/wordprocessingShape" mc:Ignorable="w14 wp14">
   <w:tbl>
     <w:tblPr>
       <w:tblStyle w:val="Grilledutableau"/>
@@ -14635,7 +15048,7 @@
               <w:color w:val="808080" w:themeColor="background1" w:themeShade="80"/>
               <w:sz w:val="18"/>
             </w:rPr>
-            <w:t>15.05.15</w:t>
+            <w:t>21.05.15</w:t>
           </w:r>
           <w:r>
             <w:rPr>
@@ -14693,7 +15106,7 @@
               <w:color w:val="808080" w:themeColor="background1" w:themeShade="80"/>
               <w:sz w:val="18"/>
             </w:rPr>
-            <w:t>16</w:t>
+            <w:t>17</w:t>
           </w:r>
           <w:r>
             <w:rPr>
@@ -14716,7 +15129,7 @@
 </file>
 
 <file path=word/footnotes.xml><?xml version="1.0" encoding="utf-8"?>
-<w:footnotes xmlns:wpc="http://schemas.microsoft.com/office/word/2010/wordprocessingCanvas" xmlns:mc="http://schemas.openxmlformats.org/markup-compatibility/2006" xmlns:o="urn:schemas-microsoft-com:office:office" xmlns:r="http://schemas.openxmlformats.org/officeDocument/2006/relationships" xmlns:m="http://schemas.openxmlformats.org/officeDocument/2006/math" xmlns:v="urn:schemas-microsoft-com:vml" xmlns:wp14="http://schemas.microsoft.com/office/word/2010/wordprocessingDrawing" xmlns:wp="http://schemas.openxmlformats.org/drawingml/2006/wordprocessingDrawing" xmlns:w10="urn:schemas-microsoft-com:office:word" xmlns:w="http://schemas.openxmlformats.org/wordprocessingml/2006/main" xmlns:w14="http://schemas.microsoft.com/office/word/2010/wordml" xmlns:w15="http://schemas.microsoft.com/office/word/2012/wordml" xmlns:wpg="http://schemas.microsoft.com/office/word/2010/wordprocessingGroup" xmlns:wpi="http://schemas.microsoft.com/office/word/2010/wordprocessingInk" xmlns:wne="http://schemas.microsoft.com/office/word/2006/wordml" xmlns:wps="http://schemas.microsoft.com/office/word/2010/wordprocessingShape" mc:Ignorable="w14 w15 wp14">
+<w:footnotes xmlns:wpc="http://schemas.microsoft.com/office/word/2010/wordprocessingCanvas" xmlns:mc="http://schemas.openxmlformats.org/markup-compatibility/2006" xmlns:o="urn:schemas-microsoft-com:office:office" xmlns:r="http://schemas.openxmlformats.org/officeDocument/2006/relationships" xmlns:m="http://schemas.openxmlformats.org/officeDocument/2006/math" xmlns:v="urn:schemas-microsoft-com:vml" xmlns:wp14="http://schemas.microsoft.com/office/word/2010/wordprocessingDrawing" xmlns:wp="http://schemas.openxmlformats.org/drawingml/2006/wordprocessingDrawing" xmlns:w10="urn:schemas-microsoft-com:office:word" xmlns:w="http://schemas.openxmlformats.org/wordprocessingml/2006/main" xmlns:w14="http://schemas.microsoft.com/office/word/2010/wordml" xmlns:wpg="http://schemas.microsoft.com/office/word/2010/wordprocessingGroup" xmlns:wpi="http://schemas.microsoft.com/office/word/2010/wordprocessingInk" xmlns:wne="http://schemas.microsoft.com/office/word/2006/wordml" xmlns:wps="http://schemas.microsoft.com/office/word/2010/wordprocessingShape" mc:Ignorable="w14 wp14">
   <w:footnote w:type="separator" w:id="-1">
     <w:p>
       <w:pPr>
@@ -14741,7 +15154,7 @@
 </file>
 
 <file path=word/header1.xml><?xml version="1.0" encoding="utf-8"?>
-<w:hdr xmlns:wpc="http://schemas.microsoft.com/office/word/2010/wordprocessingCanvas" xmlns:mc="http://schemas.openxmlformats.org/markup-compatibility/2006" xmlns:o="urn:schemas-microsoft-com:office:office" xmlns:r="http://schemas.openxmlformats.org/officeDocument/2006/relationships" xmlns:m="http://schemas.openxmlformats.org/officeDocument/2006/math" xmlns:v="urn:schemas-microsoft-com:vml" xmlns:wp14="http://schemas.microsoft.com/office/word/2010/wordprocessingDrawing" xmlns:wp="http://schemas.openxmlformats.org/drawingml/2006/wordprocessingDrawing" xmlns:w10="urn:schemas-microsoft-com:office:word" xmlns:w="http://schemas.openxmlformats.org/wordprocessingml/2006/main" xmlns:w14="http://schemas.microsoft.com/office/word/2010/wordml" xmlns:w15="http://schemas.microsoft.com/office/word/2012/wordml" xmlns:wpg="http://schemas.microsoft.com/office/word/2010/wordprocessingGroup" xmlns:wpi="http://schemas.microsoft.com/office/word/2010/wordprocessingInk" xmlns:wne="http://schemas.microsoft.com/office/word/2006/wordml" xmlns:wps="http://schemas.microsoft.com/office/word/2010/wordprocessingShape" mc:Ignorable="w14 w15 wp14">
+<w:hdr xmlns:wpc="http://schemas.microsoft.com/office/word/2010/wordprocessingCanvas" xmlns:mc="http://schemas.openxmlformats.org/markup-compatibility/2006" xmlns:o="urn:schemas-microsoft-com:office:office" xmlns:r="http://schemas.openxmlformats.org/officeDocument/2006/relationships" xmlns:m="http://schemas.openxmlformats.org/officeDocument/2006/math" xmlns:v="urn:schemas-microsoft-com:vml" xmlns:wp14="http://schemas.microsoft.com/office/word/2010/wordprocessingDrawing" xmlns:wp="http://schemas.openxmlformats.org/drawingml/2006/wordprocessingDrawing" xmlns:w10="urn:schemas-microsoft-com:office:word" xmlns:w="http://schemas.openxmlformats.org/wordprocessingml/2006/main" xmlns:w14="http://schemas.microsoft.com/office/word/2010/wordml" xmlns:wpg="http://schemas.microsoft.com/office/word/2010/wordprocessingGroup" xmlns:wpi="http://schemas.microsoft.com/office/word/2010/wordprocessingInk" xmlns:wne="http://schemas.microsoft.com/office/word/2006/wordml" xmlns:wps="http://schemas.microsoft.com/office/word/2010/wordprocessingShape" mc:Ignorable="w14 wp14">
   <w:p>
     <w:pPr>
       <w:pStyle w:val="En-tte"/>
@@ -14787,8 +15200,54 @@
         <w:sz w:val="18"/>
         <w:lang w:val="de-CH"/>
       </w:rPr>
-      <w:t xml:space="preserve"> Bruge, Kammoun, Meguep</w:t>
+      <w:t xml:space="preserve"> </w:t>
     </w:r>
+    <w:proofErr w:type="spellStart"/>
+    <w:r>
+      <w:rPr>
+        <w:color w:val="808080" w:themeColor="background1" w:themeShade="80"/>
+        <w:sz w:val="18"/>
+        <w:lang w:val="de-CH"/>
+      </w:rPr>
+      <w:t>Bruge</w:t>
+    </w:r>
+    <w:proofErr w:type="spellEnd"/>
+    <w:r>
+      <w:rPr>
+        <w:color w:val="808080" w:themeColor="background1" w:themeShade="80"/>
+        <w:sz w:val="18"/>
+        <w:lang w:val="de-CH"/>
+      </w:rPr>
+      <w:t xml:space="preserve">, </w:t>
+    </w:r>
+    <w:proofErr w:type="spellStart"/>
+    <w:r>
+      <w:rPr>
+        <w:color w:val="808080" w:themeColor="background1" w:themeShade="80"/>
+        <w:sz w:val="18"/>
+        <w:lang w:val="de-CH"/>
+      </w:rPr>
+      <w:t>Kammoun</w:t>
+    </w:r>
+    <w:proofErr w:type="spellEnd"/>
+    <w:r>
+      <w:rPr>
+        <w:color w:val="808080" w:themeColor="background1" w:themeShade="80"/>
+        <w:sz w:val="18"/>
+        <w:lang w:val="de-CH"/>
+      </w:rPr>
+      <w:t xml:space="preserve">, </w:t>
+    </w:r>
+    <w:proofErr w:type="spellStart"/>
+    <w:r>
+      <w:rPr>
+        <w:color w:val="808080" w:themeColor="background1" w:themeShade="80"/>
+        <w:sz w:val="18"/>
+        <w:lang w:val="de-CH"/>
+      </w:rPr>
+      <w:t>Meguep</w:t>
+    </w:r>
+    <w:proofErr w:type="spellEnd"/>
     <w:r>
       <w:rPr>
         <w:color w:val="808080" w:themeColor="background1" w:themeShade="80"/>
@@ -14818,8 +15277,8 @@
 </file>
 
 <file path=word/numbering.xml><?xml version="1.0" encoding="utf-8"?>
-<w:numbering xmlns:wpc="http://schemas.microsoft.com/office/word/2010/wordprocessingCanvas" xmlns:mc="http://schemas.openxmlformats.org/markup-compatibility/2006" xmlns:o="urn:schemas-microsoft-com:office:office" xmlns:r="http://schemas.openxmlformats.org/officeDocument/2006/relationships" xmlns:m="http://schemas.openxmlformats.org/officeDocument/2006/math" xmlns:v="urn:schemas-microsoft-com:vml" xmlns:wp14="http://schemas.microsoft.com/office/word/2010/wordprocessingDrawing" xmlns:wp="http://schemas.openxmlformats.org/drawingml/2006/wordprocessingDrawing" xmlns:w10="urn:schemas-microsoft-com:office:word" xmlns:w="http://schemas.openxmlformats.org/wordprocessingml/2006/main" xmlns:w14="http://schemas.microsoft.com/office/word/2010/wordml" xmlns:w15="http://schemas.microsoft.com/office/word/2012/wordml" xmlns:wpg="http://schemas.microsoft.com/office/word/2010/wordprocessingGroup" xmlns:wpi="http://schemas.microsoft.com/office/word/2010/wordprocessingInk" xmlns:wne="http://schemas.microsoft.com/office/word/2006/wordml" xmlns:wps="http://schemas.microsoft.com/office/word/2010/wordprocessingShape" mc:Ignorable="w14 w15 wp14">
-  <w:abstractNum w:abstractNumId="0" w15:restartNumberingAfterBreak="0">
+<w:numbering xmlns:wpc="http://schemas.microsoft.com/office/word/2010/wordprocessingCanvas" xmlns:mc="http://schemas.openxmlformats.org/markup-compatibility/2006" xmlns:o="urn:schemas-microsoft-com:office:office" xmlns:r="http://schemas.openxmlformats.org/officeDocument/2006/relationships" xmlns:m="http://schemas.openxmlformats.org/officeDocument/2006/math" xmlns:v="urn:schemas-microsoft-com:vml" xmlns:wp14="http://schemas.microsoft.com/office/word/2010/wordprocessingDrawing" xmlns:wp="http://schemas.openxmlformats.org/drawingml/2006/wordprocessingDrawing" xmlns:w10="urn:schemas-microsoft-com:office:word" xmlns:w="http://schemas.openxmlformats.org/wordprocessingml/2006/main" xmlns:w14="http://schemas.microsoft.com/office/word/2010/wordml" xmlns:wpg="http://schemas.microsoft.com/office/word/2010/wordprocessingGroup" xmlns:wpi="http://schemas.microsoft.com/office/word/2010/wordprocessingInk" xmlns:wne="http://schemas.microsoft.com/office/word/2006/wordml" xmlns:wps="http://schemas.microsoft.com/office/word/2010/wordprocessingShape" mc:Ignorable="w14 wp14">
+  <w:abstractNum w:abstractNumId="0">
     <w:nsid w:val="0275608E"/>
     <w:multiLevelType w:val="hybridMultilevel"/>
     <w:tmpl w:val="CFC8AC54"/>
@@ -14932,7 +15391,7 @@
       </w:rPr>
     </w:lvl>
   </w:abstractNum>
-  <w:abstractNum w:abstractNumId="1" w15:restartNumberingAfterBreak="0">
+  <w:abstractNum w:abstractNumId="1">
     <w:nsid w:val="0C374CAF"/>
     <w:multiLevelType w:val="multilevel"/>
     <w:tmpl w:val="42843512"/>
@@ -15050,7 +15509,7 @@
       </w:rPr>
     </w:lvl>
   </w:abstractNum>
-  <w:abstractNum w:abstractNumId="2" w15:restartNumberingAfterBreak="0">
+  <w:abstractNum w:abstractNumId="2">
     <w:nsid w:val="0DB86FF8"/>
     <w:multiLevelType w:val="hybridMultilevel"/>
     <w:tmpl w:val="AB14969C"/>
@@ -15262,7 +15721,7 @@
       </w:rPr>
     </w:lvl>
   </w:abstractNum>
-  <w:abstractNum w:abstractNumId="3" w15:restartNumberingAfterBreak="0">
+  <w:abstractNum w:abstractNumId="3">
     <w:nsid w:val="120E5D4D"/>
     <w:multiLevelType w:val="hybridMultilevel"/>
     <w:tmpl w:val="4ECC6478"/>
@@ -15375,7 +15834,7 @@
       </w:rPr>
     </w:lvl>
   </w:abstractNum>
-  <w:abstractNum w:abstractNumId="4" w15:restartNumberingAfterBreak="0">
+  <w:abstractNum w:abstractNumId="4">
     <w:nsid w:val="125F02AA"/>
     <w:multiLevelType w:val="hybridMultilevel"/>
     <w:tmpl w:val="AFC24E4C"/>
@@ -15488,7 +15947,7 @@
       </w:rPr>
     </w:lvl>
   </w:abstractNum>
-  <w:abstractNum w:abstractNumId="5" w15:restartNumberingAfterBreak="0">
+  <w:abstractNum w:abstractNumId="5">
     <w:nsid w:val="177931BC"/>
     <w:multiLevelType w:val="hybridMultilevel"/>
     <w:tmpl w:val="727452AC"/>
@@ -15601,7 +16060,7 @@
       </w:rPr>
     </w:lvl>
   </w:abstractNum>
-  <w:abstractNum w:abstractNumId="6" w15:restartNumberingAfterBreak="0">
+  <w:abstractNum w:abstractNumId="6">
     <w:nsid w:val="197C6A73"/>
     <w:multiLevelType w:val="hybridMultilevel"/>
     <w:tmpl w:val="30D49DBC"/>
@@ -15714,7 +16173,7 @@
       </w:rPr>
     </w:lvl>
   </w:abstractNum>
-  <w:abstractNum w:abstractNumId="7" w15:restartNumberingAfterBreak="0">
+  <w:abstractNum w:abstractNumId="7">
     <w:nsid w:val="1AB53EC9"/>
     <w:multiLevelType w:val="hybridMultilevel"/>
     <w:tmpl w:val="D3ECABBA"/>
@@ -15827,7 +16286,7 @@
       </w:rPr>
     </w:lvl>
   </w:abstractNum>
-  <w:abstractNum w:abstractNumId="8" w15:restartNumberingAfterBreak="0">
+  <w:abstractNum w:abstractNumId="8">
     <w:nsid w:val="1ABF45CB"/>
     <w:multiLevelType w:val="hybridMultilevel"/>
     <w:tmpl w:val="7EC4A00E"/>
@@ -15940,7 +16399,7 @@
       </w:rPr>
     </w:lvl>
   </w:abstractNum>
-  <w:abstractNum w:abstractNumId="9" w15:restartNumberingAfterBreak="0">
+  <w:abstractNum w:abstractNumId="9">
     <w:nsid w:val="2FA22561"/>
     <w:multiLevelType w:val="hybridMultilevel"/>
     <w:tmpl w:val="75187CAC"/>
@@ -16053,7 +16512,7 @@
       </w:rPr>
     </w:lvl>
   </w:abstractNum>
-  <w:abstractNum w:abstractNumId="10" w15:restartNumberingAfterBreak="0">
+  <w:abstractNum w:abstractNumId="10">
     <w:nsid w:val="32371733"/>
     <w:multiLevelType w:val="hybridMultilevel"/>
     <w:tmpl w:val="8604DBE8"/>
@@ -16166,7 +16625,7 @@
       </w:rPr>
     </w:lvl>
   </w:abstractNum>
-  <w:abstractNum w:abstractNumId="11" w15:restartNumberingAfterBreak="0">
+  <w:abstractNum w:abstractNumId="11">
     <w:nsid w:val="38D16F73"/>
     <w:multiLevelType w:val="multilevel"/>
     <w:tmpl w:val="100C001F"/>
@@ -16252,7 +16711,7 @@
       </w:pPr>
     </w:lvl>
   </w:abstractNum>
-  <w:abstractNum w:abstractNumId="12" w15:restartNumberingAfterBreak="0">
+  <w:abstractNum w:abstractNumId="12">
     <w:nsid w:val="432F1495"/>
     <w:multiLevelType w:val="hybridMultilevel"/>
     <w:tmpl w:val="7C949714"/>
@@ -16365,7 +16824,7 @@
       </w:rPr>
     </w:lvl>
   </w:abstractNum>
-  <w:abstractNum w:abstractNumId="13" w15:restartNumberingAfterBreak="0">
+  <w:abstractNum w:abstractNumId="13">
     <w:nsid w:val="435C608D"/>
     <w:multiLevelType w:val="hybridMultilevel"/>
     <w:tmpl w:val="4DB6AEC4"/>
@@ -16478,7 +16937,7 @@
       </w:rPr>
     </w:lvl>
   </w:abstractNum>
-  <w:abstractNum w:abstractNumId="14" w15:restartNumberingAfterBreak="0">
+  <w:abstractNum w:abstractNumId="14">
     <w:nsid w:val="461314FC"/>
     <w:multiLevelType w:val="multilevel"/>
     <w:tmpl w:val="8F66ACCA"/>
@@ -16565,7 +17024,120 @@
       </w:pPr>
     </w:lvl>
   </w:abstractNum>
-  <w:abstractNum w:abstractNumId="15" w15:restartNumberingAfterBreak="0">
+  <w:abstractNum w:abstractNumId="15">
+    <w:nsid w:val="484E22CD"/>
+    <w:multiLevelType w:val="hybridMultilevel"/>
+    <w:tmpl w:val="9D2416DC"/>
+    <w:lvl w:ilvl="0" w:tplc="100C0001">
+      <w:start w:val="1"/>
+      <w:numFmt w:val="bullet"/>
+      <w:lvlText w:val=""/>
+      <w:lvlJc w:val="left"/>
+      <w:pPr>
+        <w:ind w:left="360" w:hanging="360"/>
+      </w:pPr>
+      <w:rPr>
+        <w:rFonts w:ascii="Symbol" w:hAnsi="Symbol" w:hint="default"/>
+      </w:rPr>
+    </w:lvl>
+    <w:lvl w:ilvl="1" w:tplc="100C0003">
+      <w:start w:val="1"/>
+      <w:numFmt w:val="bullet"/>
+      <w:lvlText w:val="o"/>
+      <w:lvlJc w:val="left"/>
+      <w:pPr>
+        <w:ind w:left="1080" w:hanging="360"/>
+      </w:pPr>
+      <w:rPr>
+        <w:rFonts w:ascii="Courier New" w:hAnsi="Courier New" w:cs="Courier New" w:hint="default"/>
+      </w:rPr>
+    </w:lvl>
+    <w:lvl w:ilvl="2" w:tplc="100C0005" w:tentative="1">
+      <w:start w:val="1"/>
+      <w:numFmt w:val="bullet"/>
+      <w:lvlText w:val=""/>
+      <w:lvlJc w:val="left"/>
+      <w:pPr>
+        <w:ind w:left="1800" w:hanging="360"/>
+      </w:pPr>
+      <w:rPr>
+        <w:rFonts w:ascii="Wingdings" w:hAnsi="Wingdings" w:hint="default"/>
+      </w:rPr>
+    </w:lvl>
+    <w:lvl w:ilvl="3" w:tplc="100C0001" w:tentative="1">
+      <w:start w:val="1"/>
+      <w:numFmt w:val="bullet"/>
+      <w:lvlText w:val=""/>
+      <w:lvlJc w:val="left"/>
+      <w:pPr>
+        <w:ind w:left="2520" w:hanging="360"/>
+      </w:pPr>
+      <w:rPr>
+        <w:rFonts w:ascii="Symbol" w:hAnsi="Symbol" w:hint="default"/>
+      </w:rPr>
+    </w:lvl>
+    <w:lvl w:ilvl="4" w:tplc="100C0003" w:tentative="1">
+      <w:start w:val="1"/>
+      <w:numFmt w:val="bullet"/>
+      <w:lvlText w:val="o"/>
+      <w:lvlJc w:val="left"/>
+      <w:pPr>
+        <w:ind w:left="3240" w:hanging="360"/>
+      </w:pPr>
+      <w:rPr>
+        <w:rFonts w:ascii="Courier New" w:hAnsi="Courier New" w:cs="Courier New" w:hint="default"/>
+      </w:rPr>
+    </w:lvl>
+    <w:lvl w:ilvl="5" w:tplc="100C0005" w:tentative="1">
+      <w:start w:val="1"/>
+      <w:numFmt w:val="bullet"/>
+      <w:lvlText w:val=""/>
+      <w:lvlJc w:val="left"/>
+      <w:pPr>
+        <w:ind w:left="3960" w:hanging="360"/>
+      </w:pPr>
+      <w:rPr>
+        <w:rFonts w:ascii="Wingdings" w:hAnsi="Wingdings" w:hint="default"/>
+      </w:rPr>
+    </w:lvl>
+    <w:lvl w:ilvl="6" w:tplc="100C0001" w:tentative="1">
+      <w:start w:val="1"/>
+      <w:numFmt w:val="bullet"/>
+      <w:lvlText w:val=""/>
+      <w:lvlJc w:val="left"/>
+      <w:pPr>
+        <w:ind w:left="4680" w:hanging="360"/>
+      </w:pPr>
+      <w:rPr>
+        <w:rFonts w:ascii="Symbol" w:hAnsi="Symbol" w:hint="default"/>
+      </w:rPr>
+    </w:lvl>
+    <w:lvl w:ilvl="7" w:tplc="100C0003" w:tentative="1">
+      <w:start w:val="1"/>
+      <w:numFmt w:val="bullet"/>
+      <w:lvlText w:val="o"/>
+      <w:lvlJc w:val="left"/>
+      <w:pPr>
+        <w:ind w:left="5400" w:hanging="360"/>
+      </w:pPr>
+      <w:rPr>
+        <w:rFonts w:ascii="Courier New" w:hAnsi="Courier New" w:cs="Courier New" w:hint="default"/>
+      </w:rPr>
+    </w:lvl>
+    <w:lvl w:ilvl="8" w:tplc="100C0005" w:tentative="1">
+      <w:start w:val="1"/>
+      <w:numFmt w:val="bullet"/>
+      <w:lvlText w:val=""/>
+      <w:lvlJc w:val="left"/>
+      <w:pPr>
+        <w:ind w:left="6120" w:hanging="360"/>
+      </w:pPr>
+      <w:rPr>
+        <w:rFonts w:ascii="Wingdings" w:hAnsi="Wingdings" w:hint="default"/>
+      </w:rPr>
+    </w:lvl>
+  </w:abstractNum>
+  <w:abstractNum w:abstractNumId="16">
     <w:nsid w:val="490C14A4"/>
     <w:multiLevelType w:val="hybridMultilevel"/>
     <w:tmpl w:val="4E3CD55C"/>
@@ -16678,7 +17250,7 @@
       </w:rPr>
     </w:lvl>
   </w:abstractNum>
-  <w:abstractNum w:abstractNumId="16" w15:restartNumberingAfterBreak="0">
+  <w:abstractNum w:abstractNumId="17">
     <w:nsid w:val="4D8531CE"/>
     <w:multiLevelType w:val="hybridMultilevel"/>
     <w:tmpl w:val="B7A00614"/>
@@ -16791,7 +17363,7 @@
       </w:rPr>
     </w:lvl>
   </w:abstractNum>
-  <w:abstractNum w:abstractNumId="17" w15:restartNumberingAfterBreak="0">
+  <w:abstractNum w:abstractNumId="18">
     <w:nsid w:val="4EEC74CD"/>
     <w:multiLevelType w:val="hybridMultilevel"/>
     <w:tmpl w:val="5EB265F6"/>
@@ -16904,7 +17476,7 @@
       </w:rPr>
     </w:lvl>
   </w:abstractNum>
-  <w:abstractNum w:abstractNumId="18" w15:restartNumberingAfterBreak="0">
+  <w:abstractNum w:abstractNumId="19">
     <w:nsid w:val="508C6263"/>
     <w:multiLevelType w:val="hybridMultilevel"/>
     <w:tmpl w:val="1BF013F0"/>
@@ -17017,7 +17589,7 @@
       </w:rPr>
     </w:lvl>
   </w:abstractNum>
-  <w:abstractNum w:abstractNumId="19" w15:restartNumberingAfterBreak="0">
+  <w:abstractNum w:abstractNumId="20">
     <w:nsid w:val="52930E1D"/>
     <w:multiLevelType w:val="hybridMultilevel"/>
     <w:tmpl w:val="2DAEB4B6"/>
@@ -17130,7 +17702,7 @@
       </w:rPr>
     </w:lvl>
   </w:abstractNum>
-  <w:abstractNum w:abstractNumId="20" w15:restartNumberingAfterBreak="0">
+  <w:abstractNum w:abstractNumId="21">
     <w:nsid w:val="59B13092"/>
     <w:multiLevelType w:val="hybridMultilevel"/>
     <w:tmpl w:val="32A2DE18"/>
@@ -17243,7 +17815,7 @@
       </w:rPr>
     </w:lvl>
   </w:abstractNum>
-  <w:abstractNum w:abstractNumId="21" w15:restartNumberingAfterBreak="0">
+  <w:abstractNum w:abstractNumId="22">
     <w:nsid w:val="5DB06409"/>
     <w:multiLevelType w:val="multilevel"/>
     <w:tmpl w:val="100C001F"/>
@@ -17329,7 +17901,7 @@
       </w:pPr>
     </w:lvl>
   </w:abstractNum>
-  <w:abstractNum w:abstractNumId="22" w15:restartNumberingAfterBreak="0">
+  <w:abstractNum w:abstractNumId="23">
     <w:nsid w:val="69B508D1"/>
     <w:multiLevelType w:val="hybridMultilevel"/>
     <w:tmpl w:val="D780DE9A"/>
@@ -17442,7 +18014,7 @@
       </w:rPr>
     </w:lvl>
   </w:abstractNum>
-  <w:abstractNum w:abstractNumId="23" w15:restartNumberingAfterBreak="0">
+  <w:abstractNum w:abstractNumId="24">
     <w:nsid w:val="6A0107A1"/>
     <w:multiLevelType w:val="multilevel"/>
     <w:tmpl w:val="100C001F"/>
@@ -17528,7 +18100,7 @@
       </w:pPr>
     </w:lvl>
   </w:abstractNum>
-  <w:abstractNum w:abstractNumId="24" w15:restartNumberingAfterBreak="0">
+  <w:abstractNum w:abstractNumId="25">
     <w:nsid w:val="6BCA7BE0"/>
     <w:multiLevelType w:val="multilevel"/>
     <w:tmpl w:val="100C001F"/>
@@ -17614,7 +18186,7 @@
       </w:pPr>
     </w:lvl>
   </w:abstractNum>
-  <w:abstractNum w:abstractNumId="25" w15:restartNumberingAfterBreak="0">
+  <w:abstractNum w:abstractNumId="26">
     <w:nsid w:val="6BCC2F35"/>
     <w:multiLevelType w:val="hybridMultilevel"/>
     <w:tmpl w:val="8F181BC6"/>
@@ -17727,7 +18299,7 @@
       </w:rPr>
     </w:lvl>
   </w:abstractNum>
-  <w:abstractNum w:abstractNumId="26" w15:restartNumberingAfterBreak="0">
+  <w:abstractNum w:abstractNumId="27">
     <w:nsid w:val="6C9F5DCE"/>
     <w:multiLevelType w:val="hybridMultilevel"/>
     <w:tmpl w:val="E868A3DA"/>
@@ -17840,7 +18412,7 @@
       </w:rPr>
     </w:lvl>
   </w:abstractNum>
-  <w:abstractNum w:abstractNumId="27" w15:restartNumberingAfterBreak="0">
+  <w:abstractNum w:abstractNumId="28">
     <w:nsid w:val="73F967B4"/>
     <w:multiLevelType w:val="hybridMultilevel"/>
     <w:tmpl w:val="6EFC31C4"/>
@@ -17957,7 +18529,7 @@
     <w:abstractNumId w:val="2"/>
   </w:num>
   <w:num w:numId="2">
-    <w:abstractNumId w:val="17"/>
+    <w:abstractNumId w:val="18"/>
   </w:num>
   <w:num w:numId="3">
     <w:abstractNumId w:val="1"/>
@@ -18146,7 +18718,7 @@
     </w:lvlOverride>
   </w:num>
   <w:num w:numId="11">
-    <w:abstractNumId w:val="20"/>
+    <w:abstractNumId w:val="21"/>
   </w:num>
   <w:num w:numId="12">
     <w:abstractNumId w:val="6"/>
@@ -18155,13 +18727,13 @@
     <w:abstractNumId w:val="7"/>
   </w:num>
   <w:num w:numId="14">
-    <w:abstractNumId w:val="19"/>
+    <w:abstractNumId w:val="20"/>
   </w:num>
   <w:num w:numId="15">
     <w:abstractNumId w:val="4"/>
   </w:num>
   <w:num w:numId="16">
-    <w:abstractNumId w:val="16"/>
+    <w:abstractNumId w:val="17"/>
   </w:num>
   <w:num w:numId="17">
     <w:abstractNumId w:val="12"/>
@@ -18170,22 +18742,22 @@
     <w:abstractNumId w:val="8"/>
   </w:num>
   <w:num w:numId="19">
-    <w:abstractNumId w:val="24"/>
+    <w:abstractNumId w:val="25"/>
   </w:num>
   <w:num w:numId="20">
-    <w:abstractNumId w:val="22"/>
+    <w:abstractNumId w:val="23"/>
   </w:num>
   <w:num w:numId="21">
-    <w:abstractNumId w:val="15"/>
+    <w:abstractNumId w:val="16"/>
   </w:num>
   <w:num w:numId="22">
-    <w:abstractNumId w:val="25"/>
+    <w:abstractNumId w:val="26"/>
   </w:num>
   <w:num w:numId="23">
     <w:abstractNumId w:val="3"/>
   </w:num>
   <w:num w:numId="24">
-    <w:abstractNumId w:val="27"/>
+    <w:abstractNumId w:val="28"/>
   </w:num>
   <w:num w:numId="25">
     <w:abstractNumId w:val="5"/>
@@ -18194,7 +18766,7 @@
     <w:abstractNumId w:val="9"/>
   </w:num>
   <w:num w:numId="27">
-    <w:abstractNumId w:val="26"/>
+    <w:abstractNumId w:val="27"/>
   </w:num>
   <w:num w:numId="28">
     <w:abstractNumId w:val="13"/>
@@ -18230,13 +18802,13 @@
     </w:lvlOverride>
   </w:num>
   <w:num w:numId="30">
-    <w:abstractNumId w:val="18"/>
+    <w:abstractNumId w:val="19"/>
   </w:num>
   <w:num w:numId="31">
-    <w:abstractNumId w:val="21"/>
+    <w:abstractNumId w:val="22"/>
   </w:num>
   <w:num w:numId="32">
-    <w:abstractNumId w:val="23"/>
+    <w:abstractNumId w:val="24"/>
   </w:num>
   <w:num w:numId="33">
     <w:abstractNumId w:val="11"/>
@@ -18277,11 +18849,74 @@
       <w:startOverride w:val="1"/>
     </w:lvlOverride>
   </w:num>
+  <w:num w:numId="37">
+    <w:abstractNumId w:val="1"/>
+    <w:lvlOverride w:ilvl="0">
+      <w:startOverride w:val="1"/>
+    </w:lvlOverride>
+    <w:lvlOverride w:ilvl="1">
+      <w:startOverride w:val="1"/>
+    </w:lvlOverride>
+    <w:lvlOverride w:ilvl="2">
+      <w:startOverride w:val="1"/>
+    </w:lvlOverride>
+    <w:lvlOverride w:ilvl="3">
+      <w:startOverride w:val="1"/>
+    </w:lvlOverride>
+    <w:lvlOverride w:ilvl="4">
+      <w:startOverride w:val="1"/>
+    </w:lvlOverride>
+    <w:lvlOverride w:ilvl="5">
+      <w:startOverride w:val="1"/>
+    </w:lvlOverride>
+    <w:lvlOverride w:ilvl="6">
+      <w:startOverride w:val="1"/>
+    </w:lvlOverride>
+    <w:lvlOverride w:ilvl="7">
+      <w:startOverride w:val="1"/>
+    </w:lvlOverride>
+    <w:lvlOverride w:ilvl="8">
+      <w:startOverride w:val="1"/>
+    </w:lvlOverride>
+  </w:num>
+  <w:num w:numId="38">
+    <w:abstractNumId w:val="1"/>
+    <w:lvlOverride w:ilvl="0">
+      <w:startOverride w:val="1"/>
+    </w:lvlOverride>
+    <w:lvlOverride w:ilvl="1">
+      <w:startOverride w:val="1"/>
+    </w:lvlOverride>
+    <w:lvlOverride w:ilvl="2">
+      <w:startOverride w:val="1"/>
+    </w:lvlOverride>
+    <w:lvlOverride w:ilvl="3">
+      <w:startOverride w:val="1"/>
+    </w:lvlOverride>
+    <w:lvlOverride w:ilvl="4">
+      <w:startOverride w:val="1"/>
+    </w:lvlOverride>
+    <w:lvlOverride w:ilvl="5">
+      <w:startOverride w:val="1"/>
+    </w:lvlOverride>
+    <w:lvlOverride w:ilvl="6">
+      <w:startOverride w:val="1"/>
+    </w:lvlOverride>
+    <w:lvlOverride w:ilvl="7">
+      <w:startOverride w:val="1"/>
+    </w:lvlOverride>
+    <w:lvlOverride w:ilvl="8">
+      <w:startOverride w:val="1"/>
+    </w:lvlOverride>
+  </w:num>
+  <w:num w:numId="39">
+    <w:abstractNumId w:val="15"/>
+  </w:num>
 </w:numbering>
 </file>
 
 <file path=word/styles.xml><?xml version="1.0" encoding="utf-8"?>
-<w:styles xmlns:mc="http://schemas.openxmlformats.org/markup-compatibility/2006" xmlns:r="http://schemas.openxmlformats.org/officeDocument/2006/relationships" xmlns:w="http://schemas.openxmlformats.org/wordprocessingml/2006/main" xmlns:w14="http://schemas.microsoft.com/office/word/2010/wordml" xmlns:w15="http://schemas.microsoft.com/office/word/2012/wordml" mc:Ignorable="w14 w15">
+<w:styles xmlns:mc="http://schemas.openxmlformats.org/markup-compatibility/2006" xmlns:r="http://schemas.openxmlformats.org/officeDocument/2006/relationships" xmlns:w="http://schemas.openxmlformats.org/wordprocessingml/2006/main" xmlns:w14="http://schemas.microsoft.com/office/word/2010/wordml" mc:Ignorable="w14">
   <w:docDefaults>
     <w:rPrDefault>
       <w:rPr>
@@ -18297,378 +18932,1008 @@
       </w:pPr>
     </w:pPrDefault>
   </w:docDefaults>
-  <w:latentStyles w:defLockedState="0" w:defUIPriority="99" w:defSemiHidden="0" w:defUnhideWhenUsed="0" w:defQFormat="0" w:count="371">
-    <w:lsdException w:name="Normal" w:uiPriority="0" w:qFormat="1"/>
-    <w:lsdException w:name="heading 1" w:uiPriority="9" w:qFormat="1"/>
-    <w:lsdException w:name="heading 2" w:semiHidden="1" w:uiPriority="9" w:unhideWhenUsed="1" w:qFormat="1"/>
-    <w:lsdException w:name="heading 3" w:semiHidden="1" w:uiPriority="9" w:unhideWhenUsed="1" w:qFormat="1"/>
-    <w:lsdException w:name="heading 4" w:semiHidden="1" w:uiPriority="9" w:unhideWhenUsed="1" w:qFormat="1"/>
-    <w:lsdException w:name="heading 5" w:semiHidden="1" w:uiPriority="9" w:unhideWhenUsed="1" w:qFormat="1"/>
-    <w:lsdException w:name="heading 6" w:semiHidden="1" w:uiPriority="9" w:unhideWhenUsed="1" w:qFormat="1"/>
-    <w:lsdException w:name="heading 7" w:semiHidden="1" w:uiPriority="9" w:unhideWhenUsed="1" w:qFormat="1"/>
-    <w:lsdException w:name="heading 8" w:semiHidden="1" w:uiPriority="9" w:unhideWhenUsed="1" w:qFormat="1"/>
-    <w:lsdException w:name="heading 9" w:semiHidden="1" w:uiPriority="9" w:unhideWhenUsed="1" w:qFormat="1"/>
-    <w:lsdException w:name="index 1" w:semiHidden="1" w:unhideWhenUsed="1"/>
-    <w:lsdException w:name="index 2" w:semiHidden="1" w:unhideWhenUsed="1"/>
-    <w:lsdException w:name="index 3" w:semiHidden="1" w:unhideWhenUsed="1"/>
-    <w:lsdException w:name="index 4" w:semiHidden="1" w:unhideWhenUsed="1"/>
-    <w:lsdException w:name="index 5" w:semiHidden="1" w:unhideWhenUsed="1"/>
-    <w:lsdException w:name="index 6" w:semiHidden="1" w:unhideWhenUsed="1"/>
-    <w:lsdException w:name="index 7" w:semiHidden="1" w:unhideWhenUsed="1"/>
-    <w:lsdException w:name="index 8" w:semiHidden="1" w:unhideWhenUsed="1"/>
-    <w:lsdException w:name="index 9" w:semiHidden="1" w:unhideWhenUsed="1"/>
-    <w:lsdException w:name="toc 1" w:semiHidden="1" w:uiPriority="39" w:unhideWhenUsed="1"/>
-    <w:lsdException w:name="toc 2" w:semiHidden="1" w:uiPriority="39" w:unhideWhenUsed="1"/>
-    <w:lsdException w:name="toc 3" w:semiHidden="1" w:uiPriority="39" w:unhideWhenUsed="1"/>
-    <w:lsdException w:name="toc 4" w:semiHidden="1" w:uiPriority="39" w:unhideWhenUsed="1"/>
-    <w:lsdException w:name="toc 5" w:semiHidden="1" w:uiPriority="39" w:unhideWhenUsed="1"/>
-    <w:lsdException w:name="toc 6" w:semiHidden="1" w:uiPriority="39" w:unhideWhenUsed="1"/>
-    <w:lsdException w:name="toc 7" w:semiHidden="1" w:uiPriority="39" w:unhideWhenUsed="1"/>
-    <w:lsdException w:name="toc 8" w:semiHidden="1" w:uiPriority="39" w:unhideWhenUsed="1"/>
-    <w:lsdException w:name="toc 9" w:semiHidden="1" w:uiPriority="39" w:unhideWhenUsed="1"/>
-    <w:lsdException w:name="Normal Indent" w:semiHidden="1" w:unhideWhenUsed="1"/>
-    <w:lsdException w:name="footnote text" w:semiHidden="1" w:unhideWhenUsed="1"/>
-    <w:lsdException w:name="annotation text" w:semiHidden="1" w:unhideWhenUsed="1"/>
-    <w:lsdException w:name="header" w:semiHidden="1" w:unhideWhenUsed="1"/>
-    <w:lsdException w:name="footer" w:semiHidden="1" w:unhideWhenUsed="1"/>
-    <w:lsdException w:name="index heading" w:semiHidden="1" w:unhideWhenUsed="1"/>
-    <w:lsdException w:name="caption" w:semiHidden="1" w:uiPriority="35" w:unhideWhenUsed="1" w:qFormat="1"/>
-    <w:lsdException w:name="table of figures" w:semiHidden="1" w:unhideWhenUsed="1"/>
-    <w:lsdException w:name="envelope address" w:semiHidden="1" w:unhideWhenUsed="1"/>
-    <w:lsdException w:name="envelope return" w:semiHidden="1" w:unhideWhenUsed="1"/>
-    <w:lsdException w:name="footnote reference" w:semiHidden="1" w:unhideWhenUsed="1"/>
-    <w:lsdException w:name="annotation reference" w:semiHidden="1" w:unhideWhenUsed="1"/>
-    <w:lsdException w:name="line number" w:semiHidden="1" w:unhideWhenUsed="1"/>
-    <w:lsdException w:name="page number" w:semiHidden="1" w:unhideWhenUsed="1"/>
-    <w:lsdException w:name="endnote reference" w:semiHidden="1" w:unhideWhenUsed="1"/>
-    <w:lsdException w:name="endnote text" w:semiHidden="1" w:unhideWhenUsed="1"/>
-    <w:lsdException w:name="table of authorities" w:semiHidden="1" w:unhideWhenUsed="1"/>
-    <w:lsdException w:name="macro" w:semiHidden="1" w:unhideWhenUsed="1"/>
-    <w:lsdException w:name="toa heading" w:semiHidden="1" w:unhideWhenUsed="1"/>
-    <w:lsdException w:name="List" w:semiHidden="1" w:unhideWhenUsed="1"/>
-    <w:lsdException w:name="List Bullet" w:semiHidden="1" w:unhideWhenUsed="1"/>
-    <w:lsdException w:name="List Number" w:semiHidden="1" w:unhideWhenUsed="1"/>
-    <w:lsdException w:name="List 2" w:semiHidden="1" w:unhideWhenUsed="1"/>
-    <w:lsdException w:name="List 3" w:semiHidden="1" w:unhideWhenUsed="1"/>
-    <w:lsdException w:name="List 4" w:semiHidden="1" w:unhideWhenUsed="1"/>
-    <w:lsdException w:name="List 5" w:semiHidden="1" w:unhideWhenUsed="1"/>
-    <w:lsdException w:name="List Bullet 2" w:semiHidden="1" w:unhideWhenUsed="1"/>
-    <w:lsdException w:name="List Bullet 3" w:semiHidden="1" w:unhideWhenUsed="1"/>
-    <w:lsdException w:name="List Bullet 4" w:semiHidden="1" w:unhideWhenUsed="1"/>
-    <w:lsdException w:name="List Bullet 5" w:semiHidden="1" w:unhideWhenUsed="1"/>
-    <w:lsdException w:name="List Number 2" w:semiHidden="1" w:unhideWhenUsed="1"/>
-    <w:lsdException w:name="List Number 3" w:semiHidden="1" w:unhideWhenUsed="1"/>
-    <w:lsdException w:name="List Number 4" w:semiHidden="1" w:unhideWhenUsed="1"/>
-    <w:lsdException w:name="List Number 5" w:semiHidden="1" w:unhideWhenUsed="1"/>
-    <w:lsdException w:name="Title" w:uiPriority="10" w:qFormat="1"/>
-    <w:lsdException w:name="Closing" w:semiHidden="1" w:unhideWhenUsed="1"/>
-    <w:lsdException w:name="Signature" w:semiHidden="1" w:unhideWhenUsed="1"/>
-    <w:lsdException w:name="Default Paragraph Font" w:semiHidden="1" w:uiPriority="1" w:unhideWhenUsed="1"/>
-    <w:lsdException w:name="Body Text" w:semiHidden="1" w:unhideWhenUsed="1"/>
-    <w:lsdException w:name="Body Text Indent" w:semiHidden="1" w:unhideWhenUsed="1"/>
-    <w:lsdException w:name="List Continue" w:semiHidden="1" w:unhideWhenUsed="1"/>
-    <w:lsdException w:name="List Continue 2" w:semiHidden="1" w:unhideWhenUsed="1"/>
-    <w:lsdException w:name="List Continue 3" w:semiHidden="1" w:unhideWhenUsed="1"/>
-    <w:lsdException w:name="List Continue 4" w:semiHidden="1" w:unhideWhenUsed="1"/>
-    <w:lsdException w:name="List Continue 5" w:semiHidden="1" w:unhideWhenUsed="1"/>
-    <w:lsdException w:name="Message Header" w:semiHidden="1" w:unhideWhenUsed="1"/>
-    <w:lsdException w:name="Subtitle" w:uiPriority="11" w:qFormat="1"/>
-    <w:lsdException w:name="Salutation" w:semiHidden="1" w:unhideWhenUsed="1"/>
-    <w:lsdException w:name="Date" w:semiHidden="1" w:unhideWhenUsed="1"/>
-    <w:lsdException w:name="Body Text First Indent" w:semiHidden="1" w:unhideWhenUsed="1"/>
-    <w:lsdException w:name="Body Text First Indent 2" w:semiHidden="1" w:unhideWhenUsed="1"/>
-    <w:lsdException w:name="Note Heading" w:semiHidden="1" w:unhideWhenUsed="1"/>
-    <w:lsdException w:name="Body Text 2" w:semiHidden="1" w:unhideWhenUsed="1"/>
-    <w:lsdException w:name="Body Text 3" w:semiHidden="1" w:unhideWhenUsed="1"/>
-    <w:lsdException w:name="Body Text Indent 2" w:semiHidden="1" w:unhideWhenUsed="1"/>
-    <w:lsdException w:name="Body Text Indent 3" w:semiHidden="1" w:unhideWhenUsed="1"/>
-    <w:lsdException w:name="Block Text" w:semiHidden="1" w:unhideWhenUsed="1"/>
-    <w:lsdException w:name="Hyperlink" w:semiHidden="1" w:unhideWhenUsed="1"/>
-    <w:lsdException w:name="FollowedHyperlink" w:semiHidden="1" w:unhideWhenUsed="1"/>
-    <w:lsdException w:name="Strong" w:uiPriority="22" w:qFormat="1"/>
-    <w:lsdException w:name="Emphasis" w:uiPriority="20" w:qFormat="1"/>
-    <w:lsdException w:name="Document Map" w:semiHidden="1" w:unhideWhenUsed="1"/>
-    <w:lsdException w:name="Plain Text" w:semiHidden="1" w:unhideWhenUsed="1"/>
-    <w:lsdException w:name="E-mail Signature" w:semiHidden="1" w:unhideWhenUsed="1"/>
-    <w:lsdException w:name="HTML Top of Form" w:semiHidden="1" w:unhideWhenUsed="1"/>
-    <w:lsdException w:name="HTML Bottom of Form" w:semiHidden="1" w:unhideWhenUsed="1"/>
-    <w:lsdException w:name="Normal (Web)" w:semiHidden="1" w:unhideWhenUsed="1"/>
-    <w:lsdException w:name="HTML Acronym" w:semiHidden="1" w:unhideWhenUsed="1"/>
-    <w:lsdException w:name="HTML Address" w:semiHidden="1" w:unhideWhenUsed="1"/>
-    <w:lsdException w:name="HTML Cite" w:semiHidden="1" w:unhideWhenUsed="1"/>
-    <w:lsdException w:name="HTML Code" w:semiHidden="1" w:unhideWhenUsed="1"/>
-    <w:lsdException w:name="HTML Definition" w:semiHidden="1" w:unhideWhenUsed="1"/>
-    <w:lsdException w:name="HTML Keyboard" w:semiHidden="1" w:unhideWhenUsed="1"/>
-    <w:lsdException w:name="HTML Preformatted" w:semiHidden="1" w:unhideWhenUsed="1"/>
-    <w:lsdException w:name="HTML Sample" w:semiHidden="1" w:unhideWhenUsed="1"/>
-    <w:lsdException w:name="HTML Typewriter" w:semiHidden="1" w:unhideWhenUsed="1"/>
-    <w:lsdException w:name="HTML Variable" w:semiHidden="1" w:unhideWhenUsed="1"/>
-    <w:lsdException w:name="Normal Table" w:semiHidden="1" w:unhideWhenUsed="1"/>
-    <w:lsdException w:name="annotation subject" w:semiHidden="1" w:unhideWhenUsed="1"/>
-    <w:lsdException w:name="No List" w:semiHidden="1" w:unhideWhenUsed="1"/>
-    <w:lsdException w:name="Outline List 1" w:semiHidden="1" w:unhideWhenUsed="1"/>
-    <w:lsdException w:name="Outline List 2" w:semiHidden="1" w:unhideWhenUsed="1"/>
-    <w:lsdException w:name="Outline List 3" w:semiHidden="1" w:unhideWhenUsed="1"/>
-    <w:lsdException w:name="Table Simple 1" w:semiHidden="1" w:unhideWhenUsed="1"/>
-    <w:lsdException w:name="Table Simple 2" w:semiHidden="1" w:unhideWhenUsed="1"/>
-    <w:lsdException w:name="Table Simple 3" w:semiHidden="1" w:unhideWhenUsed="1"/>
-    <w:lsdException w:name="Table Classic 1" w:semiHidden="1" w:unhideWhenUsed="1"/>
-    <w:lsdException w:name="Table Classic 2" w:semiHidden="1" w:unhideWhenUsed="1"/>
-    <w:lsdException w:name="Table Classic 3" w:semiHidden="1" w:unhideWhenUsed="1"/>
-    <w:lsdException w:name="Table Classic 4" w:semiHidden="1" w:unhideWhenUsed="1"/>
-    <w:lsdException w:name="Table Colorful 1" w:semiHidden="1" w:unhideWhenUsed="1"/>
-    <w:lsdException w:name="Table Colorful 2" w:semiHidden="1" w:unhideWhenUsed="1"/>
-    <w:lsdException w:name="Table Colorful 3" w:semiHidden="1" w:unhideWhenUsed="1"/>
-    <w:lsdException w:name="Table Columns 1" w:semiHidden="1" w:unhideWhenUsed="1"/>
-    <w:lsdException w:name="Table Columns 2" w:semiHidden="1" w:unhideWhenUsed="1"/>
-    <w:lsdException w:name="Table Columns 3" w:semiHidden="1" w:unhideWhenUsed="1"/>
-    <w:lsdException w:name="Table Columns 4" w:semiHidden="1" w:unhideWhenUsed="1"/>
-    <w:lsdException w:name="Table Columns 5" w:semiHidden="1" w:unhideWhenUsed="1"/>
-    <w:lsdException w:name="Table Grid 1" w:semiHidden="1" w:unhideWhenUsed="1"/>
-    <w:lsdException w:name="Table Grid 2" w:semiHidden="1" w:unhideWhenUsed="1"/>
-    <w:lsdException w:name="Table Grid 3" w:semiHidden="1" w:unhideWhenUsed="1"/>
-    <w:lsdException w:name="Table Grid 4" w:semiHidden="1" w:unhideWhenUsed="1"/>
-    <w:lsdException w:name="Table Grid 5" w:semiHidden="1" w:unhideWhenUsed="1"/>
-    <w:lsdException w:name="Table Grid 6" w:semiHidden="1" w:unhideWhenUsed="1"/>
-    <w:lsdException w:name="Table Grid 7" w:semiHidden="1" w:unhideWhenUsed="1"/>
-    <w:lsdException w:name="Table Grid 8" w:semiHidden="1" w:unhideWhenUsed="1"/>
-    <w:lsdException w:name="Table List 1" w:semiHidden="1" w:unhideWhenUsed="1"/>
-    <w:lsdException w:name="Table List 2" w:semiHidden="1" w:unhideWhenUsed="1"/>
-    <w:lsdException w:name="Table List 3" w:semiHidden="1" w:unhideWhenUsed="1"/>
-    <w:lsdException w:name="Table List 4" w:semiHidden="1" w:unhideWhenUsed="1"/>
-    <w:lsdException w:name="Table List 5" w:semiHidden="1" w:unhideWhenUsed="1"/>
-    <w:lsdException w:name="Table List 6" w:semiHidden="1" w:unhideWhenUsed="1"/>
-    <w:lsdException w:name="Table List 7" w:semiHidden="1" w:unhideWhenUsed="1"/>
-    <w:lsdException w:name="Table List 8" w:semiHidden="1" w:unhideWhenUsed="1"/>
-    <w:lsdException w:name="Table 3D effects 1" w:semiHidden="1" w:unhideWhenUsed="1"/>
-    <w:lsdException w:name="Table 3D effects 2" w:semiHidden="1" w:unhideWhenUsed="1"/>
-    <w:lsdException w:name="Table 3D effects 3" w:semiHidden="1" w:unhideWhenUsed="1"/>
-    <w:lsdException w:name="Table Contemporary" w:semiHidden="1" w:unhideWhenUsed="1"/>
-    <w:lsdException w:name="Table Elegant" w:semiHidden="1" w:unhideWhenUsed="1"/>
-    <w:lsdException w:name="Table Professional" w:semiHidden="1" w:unhideWhenUsed="1"/>
-    <w:lsdException w:name="Table Subtle 1" w:semiHidden="1" w:unhideWhenUsed="1"/>
-    <w:lsdException w:name="Table Subtle 2" w:semiHidden="1" w:unhideWhenUsed="1"/>
-    <w:lsdException w:name="Table Web 1" w:semiHidden="1" w:unhideWhenUsed="1"/>
-    <w:lsdException w:name="Table Web 2" w:semiHidden="1" w:unhideWhenUsed="1"/>
-    <w:lsdException w:name="Table Web 3" w:semiHidden="1" w:unhideWhenUsed="1"/>
-    <w:lsdException w:name="Balloon Text" w:semiHidden="1" w:unhideWhenUsed="1"/>
-    <w:lsdException w:name="Table Grid" w:uiPriority="59"/>
-    <w:lsdException w:name="Table Theme" w:semiHidden="1" w:unhideWhenUsed="1"/>
-    <w:lsdException w:name="Placeholder Text" w:semiHidden="1"/>
-    <w:lsdException w:name="No Spacing" w:uiPriority="1" w:qFormat="1"/>
-    <w:lsdException w:name="Light Shading" w:uiPriority="60"/>
-    <w:lsdException w:name="Light List" w:uiPriority="61"/>
-    <w:lsdException w:name="Light Grid" w:uiPriority="62"/>
-    <w:lsdException w:name="Medium Shading 1" w:uiPriority="63"/>
-    <w:lsdException w:name="Medium Shading 2" w:uiPriority="64"/>
-    <w:lsdException w:name="Medium List 1" w:uiPriority="65"/>
-    <w:lsdException w:name="Medium List 2" w:uiPriority="66"/>
-    <w:lsdException w:name="Medium Grid 1" w:uiPriority="67"/>
-    <w:lsdException w:name="Medium Grid 2" w:uiPriority="68"/>
-    <w:lsdException w:name="Medium Grid 3" w:uiPriority="69"/>
-    <w:lsdException w:name="Dark List" w:uiPriority="70"/>
-    <w:lsdException w:name="Colorful Shading" w:uiPriority="71"/>
-    <w:lsdException w:name="Colorful List" w:uiPriority="72"/>
-    <w:lsdException w:name="Colorful Grid" w:uiPriority="73"/>
-    <w:lsdException w:name="Light Shading Accent 1" w:uiPriority="60"/>
-    <w:lsdException w:name="Light List Accent 1" w:uiPriority="61"/>
-    <w:lsdException w:name="Light Grid Accent 1" w:uiPriority="62"/>
-    <w:lsdException w:name="Medium Shading 1 Accent 1" w:uiPriority="63"/>
-    <w:lsdException w:name="Medium Shading 2 Accent 1" w:uiPriority="64"/>
-    <w:lsdException w:name="Medium List 1 Accent 1" w:uiPriority="65"/>
-    <w:lsdException w:name="Revision" w:semiHidden="1"/>
-    <w:lsdException w:name="List Paragraph" w:uiPriority="34" w:qFormat="1"/>
-    <w:lsdException w:name="Quote" w:uiPriority="29" w:qFormat="1"/>
-    <w:lsdException w:name="Intense Quote" w:uiPriority="30" w:qFormat="1"/>
-    <w:lsdException w:name="Medium List 2 Accent 1" w:uiPriority="66"/>
-    <w:lsdException w:name="Medium Grid 1 Accent 1" w:uiPriority="67"/>
-    <w:lsdException w:name="Medium Grid 2 Accent 1" w:uiPriority="68"/>
-    <w:lsdException w:name="Medium Grid 3 Accent 1" w:uiPriority="69"/>
-    <w:lsdException w:name="Dark List Accent 1" w:uiPriority="70"/>
-    <w:lsdException w:name="Colorful Shading Accent 1" w:uiPriority="71"/>
-    <w:lsdException w:name="Colorful List Accent 1" w:uiPriority="72"/>
-    <w:lsdException w:name="Colorful Grid Accent 1" w:uiPriority="73"/>
-    <w:lsdException w:name="Light Shading Accent 2" w:uiPriority="60"/>
-    <w:lsdException w:name="Light List Accent 2" w:uiPriority="61"/>
-    <w:lsdException w:name="Light Grid Accent 2" w:uiPriority="62"/>
-    <w:lsdException w:name="Medium Shading 1 Accent 2" w:uiPriority="63"/>
-    <w:lsdException w:name="Medium Shading 2 Accent 2" w:uiPriority="64"/>
-    <w:lsdException w:name="Medium List 1 Accent 2" w:uiPriority="65"/>
-    <w:lsdException w:name="Medium List 2 Accent 2" w:uiPriority="66"/>
-    <w:lsdException w:name="Medium Grid 1 Accent 2" w:uiPriority="67"/>
-    <w:lsdException w:name="Medium Grid 2 Accent 2" w:uiPriority="68"/>
-    <w:lsdException w:name="Medium Grid 3 Accent 2" w:uiPriority="69"/>
-    <w:lsdException w:name="Dark List Accent 2" w:uiPriority="70"/>
-    <w:lsdException w:name="Colorful Shading Accent 2" w:uiPriority="71"/>
-    <w:lsdException w:name="Colorful List Accent 2" w:uiPriority="72"/>
-    <w:lsdException w:name="Colorful Grid Accent 2" w:uiPriority="73"/>
-    <w:lsdException w:name="Light Shading Accent 3" w:uiPriority="60"/>
-    <w:lsdException w:name="Light List Accent 3" w:uiPriority="61"/>
-    <w:lsdException w:name="Light Grid Accent 3" w:uiPriority="62"/>
-    <w:lsdException w:name="Medium Shading 1 Accent 3" w:uiPriority="63"/>
-    <w:lsdException w:name="Medium Shading 2 Accent 3" w:uiPriority="64"/>
-    <w:lsdException w:name="Medium List 1 Accent 3" w:uiPriority="65"/>
-    <w:lsdException w:name="Medium List 2 Accent 3" w:uiPriority="66"/>
-    <w:lsdException w:name="Medium Grid 1 Accent 3" w:uiPriority="67"/>
-    <w:lsdException w:name="Medium Grid 2 Accent 3" w:uiPriority="68"/>
-    <w:lsdException w:name="Medium Grid 3 Accent 3" w:uiPriority="69"/>
-    <w:lsdException w:name="Dark List Accent 3" w:uiPriority="70"/>
-    <w:lsdException w:name="Colorful Shading Accent 3" w:uiPriority="71"/>
-    <w:lsdException w:name="Colorful List Accent 3" w:uiPriority="72"/>
-    <w:lsdException w:name="Colorful Grid Accent 3" w:uiPriority="73"/>
-    <w:lsdException w:name="Light Shading Accent 4" w:uiPriority="60"/>
-    <w:lsdException w:name="Light List Accent 4" w:uiPriority="61"/>
-    <w:lsdException w:name="Light Grid Accent 4" w:uiPriority="62"/>
-    <w:lsdException w:name="Medium Shading 1 Accent 4" w:uiPriority="63"/>
-    <w:lsdException w:name="Medium Shading 2 Accent 4" w:uiPriority="64"/>
-    <w:lsdException w:name="Medium List 1 Accent 4" w:uiPriority="65"/>
-    <w:lsdException w:name="Medium List 2 Accent 4" w:uiPriority="66"/>
-    <w:lsdException w:name="Medium Grid 1 Accent 4" w:uiPriority="67"/>
-    <w:lsdException w:name="Medium Grid 2 Accent 4" w:uiPriority="68"/>
-    <w:lsdException w:name="Medium Grid 3 Accent 4" w:uiPriority="69"/>
-    <w:lsdException w:name="Dark List Accent 4" w:uiPriority="70"/>
-    <w:lsdException w:name="Colorful Shading Accent 4" w:uiPriority="71"/>
-    <w:lsdException w:name="Colorful List Accent 4" w:uiPriority="72"/>
-    <w:lsdException w:name="Colorful Grid Accent 4" w:uiPriority="73"/>
-    <w:lsdException w:name="Light Shading Accent 5" w:uiPriority="60"/>
-    <w:lsdException w:name="Light List Accent 5" w:uiPriority="61"/>
-    <w:lsdException w:name="Light Grid Accent 5" w:uiPriority="62"/>
-    <w:lsdException w:name="Medium Shading 1 Accent 5" w:uiPriority="63"/>
-    <w:lsdException w:name="Medium Shading 2 Accent 5" w:uiPriority="64"/>
-    <w:lsdException w:name="Medium List 1 Accent 5" w:uiPriority="65"/>
-    <w:lsdException w:name="Medium List 2 Accent 5" w:uiPriority="66"/>
-    <w:lsdException w:name="Medium Grid 1 Accent 5" w:uiPriority="67"/>
-    <w:lsdException w:name="Medium Grid 2 Accent 5" w:uiPriority="68"/>
-    <w:lsdException w:name="Medium Grid 3 Accent 5" w:uiPriority="69"/>
-    <w:lsdException w:name="Dark List Accent 5" w:uiPriority="70"/>
-    <w:lsdException w:name="Colorful Shading Accent 5" w:uiPriority="71"/>
-    <w:lsdException w:name="Colorful List Accent 5" w:uiPriority="72"/>
-    <w:lsdException w:name="Colorful Grid Accent 5" w:uiPriority="73"/>
-    <w:lsdException w:name="Light Shading Accent 6" w:uiPriority="60"/>
-    <w:lsdException w:name="Light List Accent 6" w:uiPriority="61"/>
-    <w:lsdException w:name="Light Grid Accent 6" w:uiPriority="62"/>
-    <w:lsdException w:name="Medium Shading 1 Accent 6" w:uiPriority="63"/>
-    <w:lsdException w:name="Medium Shading 2 Accent 6" w:uiPriority="64"/>
-    <w:lsdException w:name="Medium List 1 Accent 6" w:uiPriority="65"/>
-    <w:lsdException w:name="Medium List 2 Accent 6" w:uiPriority="66"/>
-    <w:lsdException w:name="Medium Grid 1 Accent 6" w:uiPriority="67"/>
-    <w:lsdException w:name="Medium Grid 2 Accent 6" w:uiPriority="68"/>
-    <w:lsdException w:name="Medium Grid 3 Accent 6" w:uiPriority="69"/>
-    <w:lsdException w:name="Dark List Accent 6" w:uiPriority="70"/>
-    <w:lsdException w:name="Colorful Shading Accent 6" w:uiPriority="71"/>
-    <w:lsdException w:name="Colorful List Accent 6" w:uiPriority="72"/>
-    <w:lsdException w:name="Colorful Grid Accent 6" w:uiPriority="73"/>
-    <w:lsdException w:name="Subtle Emphasis" w:uiPriority="19" w:qFormat="1"/>
-    <w:lsdException w:name="Intense Emphasis" w:uiPriority="21" w:qFormat="1"/>
-    <w:lsdException w:name="Subtle Reference" w:uiPriority="31" w:qFormat="1"/>
-    <w:lsdException w:name="Intense Reference" w:uiPriority="32" w:qFormat="1"/>
-    <w:lsdException w:name="Book Title" w:uiPriority="33" w:qFormat="1"/>
-    <w:lsdException w:name="Bibliography" w:semiHidden="1" w:uiPriority="37" w:unhideWhenUsed="1"/>
-    <w:lsdException w:name="TOC Heading" w:semiHidden="1" w:uiPriority="39" w:unhideWhenUsed="1" w:qFormat="1"/>
-    <w:lsdException w:name="Plain Table 1" w:uiPriority="41"/>
-    <w:lsdException w:name="Plain Table 2" w:uiPriority="42"/>
-    <w:lsdException w:name="Plain Table 3" w:uiPriority="43"/>
-    <w:lsdException w:name="Plain Table 4" w:uiPriority="44"/>
-    <w:lsdException w:name="Plain Table 5" w:uiPriority="45"/>
-    <w:lsdException w:name="Grid Table Light" w:uiPriority="40"/>
-    <w:lsdException w:name="Grid Table 1 Light" w:uiPriority="46"/>
-    <w:lsdException w:name="Grid Table 2" w:uiPriority="47"/>
-    <w:lsdException w:name="Grid Table 3" w:uiPriority="48"/>
-    <w:lsdException w:name="Grid Table 4" w:uiPriority="49"/>
-    <w:lsdException w:name="Grid Table 5 Dark" w:uiPriority="50"/>
-    <w:lsdException w:name="Grid Table 6 Colorful" w:uiPriority="51"/>
-    <w:lsdException w:name="Grid Table 7 Colorful" w:uiPriority="52"/>
-    <w:lsdException w:name="Grid Table 1 Light Accent 1" w:uiPriority="46"/>
-    <w:lsdException w:name="Grid Table 2 Accent 1" w:uiPriority="47"/>
-    <w:lsdException w:name="Grid Table 3 Accent 1" w:uiPriority="48"/>
-    <w:lsdException w:name="Grid Table 4 Accent 1" w:uiPriority="49"/>
-    <w:lsdException w:name="Grid Table 5 Dark Accent 1" w:uiPriority="50"/>
-    <w:lsdException w:name="Grid Table 6 Colorful Accent 1" w:uiPriority="51"/>
-    <w:lsdException w:name="Grid Table 7 Colorful Accent 1" w:uiPriority="52"/>
-    <w:lsdException w:name="Grid Table 1 Light Accent 2" w:uiPriority="46"/>
-    <w:lsdException w:name="Grid Table 2 Accent 2" w:uiPriority="47"/>
-    <w:lsdException w:name="Grid Table 3 Accent 2" w:uiPriority="48"/>
-    <w:lsdException w:name="Grid Table 4 Accent 2" w:uiPriority="49"/>
-    <w:lsdException w:name="Grid Table 5 Dark Accent 2" w:uiPriority="50"/>
-    <w:lsdException w:name="Grid Table 6 Colorful Accent 2" w:uiPriority="51"/>
-    <w:lsdException w:name="Grid Table 7 Colorful Accent 2" w:uiPriority="52"/>
-    <w:lsdException w:name="Grid Table 1 Light Accent 3" w:uiPriority="46"/>
-    <w:lsdException w:name="Grid Table 2 Accent 3" w:uiPriority="47"/>
-    <w:lsdException w:name="Grid Table 3 Accent 3" w:uiPriority="48"/>
-    <w:lsdException w:name="Grid Table 4 Accent 3" w:uiPriority="49"/>
-    <w:lsdException w:name="Grid Table 5 Dark Accent 3" w:uiPriority="50"/>
-    <w:lsdException w:name="Grid Table 6 Colorful Accent 3" w:uiPriority="51"/>
-    <w:lsdException w:name="Grid Table 7 Colorful Accent 3" w:uiPriority="52"/>
-    <w:lsdException w:name="Grid Table 1 Light Accent 4" w:uiPriority="46"/>
-    <w:lsdException w:name="Grid Table 2 Accent 4" w:uiPriority="47"/>
-    <w:lsdException w:name="Grid Table 3 Accent 4" w:uiPriority="48"/>
-    <w:lsdException w:name="Grid Table 4 Accent 4" w:uiPriority="49"/>
-    <w:lsdException w:name="Grid Table 5 Dark Accent 4" w:uiPriority="50"/>
-    <w:lsdException w:name="Grid Table 6 Colorful Accent 4" w:uiPriority="51"/>
-    <w:lsdException w:name="Grid Table 7 Colorful Accent 4" w:uiPriority="52"/>
-    <w:lsdException w:name="Grid Table 1 Light Accent 5" w:uiPriority="46"/>
-    <w:lsdException w:name="Grid Table 2 Accent 5" w:uiPriority="47"/>
-    <w:lsdException w:name="Grid Table 3 Accent 5" w:uiPriority="48"/>
-    <w:lsdException w:name="Grid Table 4 Accent 5" w:uiPriority="49"/>
-    <w:lsdException w:name="Grid Table 5 Dark Accent 5" w:uiPriority="50"/>
-    <w:lsdException w:name="Grid Table 6 Colorful Accent 5" w:uiPriority="51"/>
-    <w:lsdException w:name="Grid Table 7 Colorful Accent 5" w:uiPriority="52"/>
-    <w:lsdException w:name="Grid Table 1 Light Accent 6" w:uiPriority="46"/>
-    <w:lsdException w:name="Grid Table 2 Accent 6" w:uiPriority="47"/>
-    <w:lsdException w:name="Grid Table 3 Accent 6" w:uiPriority="48"/>
-    <w:lsdException w:name="Grid Table 4 Accent 6" w:uiPriority="49"/>
-    <w:lsdException w:name="Grid Table 5 Dark Accent 6" w:uiPriority="50"/>
-    <w:lsdException w:name="Grid Table 6 Colorful Accent 6" w:uiPriority="51"/>
-    <w:lsdException w:name="Grid Table 7 Colorful Accent 6" w:uiPriority="52"/>
-    <w:lsdException w:name="List Table 1 Light" w:uiPriority="46"/>
-    <w:lsdException w:name="List Table 2" w:uiPriority="47"/>
-    <w:lsdException w:name="List Table 3" w:uiPriority="48"/>
-    <w:lsdException w:name="List Table 4" w:uiPriority="49"/>
-    <w:lsdException w:name="List Table 5 Dark" w:uiPriority="50"/>
-    <w:lsdException w:name="List Table 6 Colorful" w:uiPriority="51"/>
-    <w:lsdException w:name="List Table 7 Colorful" w:uiPriority="52"/>
-    <w:lsdException w:name="List Table 1 Light Accent 1" w:uiPriority="46"/>
-    <w:lsdException w:name="List Table 2 Accent 1" w:uiPriority="47"/>
-    <w:lsdException w:name="List Table 3 Accent 1" w:uiPriority="48"/>
-    <w:lsdException w:name="List Table 4 Accent 1" w:uiPriority="49"/>
-    <w:lsdException w:name="List Table 5 Dark Accent 1" w:uiPriority="50"/>
-    <w:lsdException w:name="List Table 6 Colorful Accent 1" w:uiPriority="51"/>
-    <w:lsdException w:name="List Table 7 Colorful Accent 1" w:uiPriority="52"/>
-    <w:lsdException w:name="List Table 1 Light Accent 2" w:uiPriority="46"/>
-    <w:lsdException w:name="List Table 2 Accent 2" w:uiPriority="47"/>
-    <w:lsdException w:name="List Table 3 Accent 2" w:uiPriority="48"/>
-    <w:lsdException w:name="List Table 4 Accent 2" w:uiPriority="49"/>
-    <w:lsdException w:name="List Table 5 Dark Accent 2" w:uiPriority="50"/>
-    <w:lsdException w:name="List Table 6 Colorful Accent 2" w:uiPriority="51"/>
-    <w:lsdException w:name="List Table 7 Colorful Accent 2" w:uiPriority="52"/>
-    <w:lsdException w:name="List Table 1 Light Accent 3" w:uiPriority="46"/>
-    <w:lsdException w:name="List Table 2 Accent 3" w:uiPriority="47"/>
-    <w:lsdException w:name="List Table 3 Accent 3" w:uiPriority="48"/>
-    <w:lsdException w:name="List Table 4 Accent 3" w:uiPriority="49"/>
-    <w:lsdException w:name="List Table 5 Dark Accent 3" w:uiPriority="50"/>
-    <w:lsdException w:name="List Table 6 Colorful Accent 3" w:uiPriority="51"/>
-    <w:lsdException w:name="List Table 7 Colorful Accent 3" w:uiPriority="52"/>
-    <w:lsdException w:name="List Table 1 Light Accent 4" w:uiPriority="46"/>
-    <w:lsdException w:name="List Table 2 Accent 4" w:uiPriority="47"/>
-    <w:lsdException w:name="List Table 3 Accent 4" w:uiPriority="48"/>
-    <w:lsdException w:name="List Table 4 Accent 4" w:uiPriority="49"/>
-    <w:lsdException w:name="List Table 5 Dark Accent 4" w:uiPriority="50"/>
-    <w:lsdException w:name="List Table 6 Colorful Accent 4" w:uiPriority="51"/>
-    <w:lsdException w:name="List Table 7 Colorful Accent 4" w:uiPriority="52"/>
-    <w:lsdException w:name="List Table 1 Light Accent 5" w:uiPriority="46"/>
-    <w:lsdException w:name="List Table 2 Accent 5" w:uiPriority="47"/>
-    <w:lsdException w:name="List Table 3 Accent 5" w:uiPriority="48"/>
-    <w:lsdException w:name="List Table 4 Accent 5" w:uiPriority="49"/>
-    <w:lsdException w:name="List Table 5 Dark Accent 5" w:uiPriority="50"/>
-    <w:lsdException w:name="List Table 6 Colorful Accent 5" w:uiPriority="51"/>
-    <w:lsdException w:name="List Table 7 Colorful Accent 5" w:uiPriority="52"/>
-    <w:lsdException w:name="List Table 1 Light Accent 6" w:uiPriority="46"/>
-    <w:lsdException w:name="List Table 2 Accent 6" w:uiPriority="47"/>
-    <w:lsdException w:name="List Table 3 Accent 6" w:uiPriority="48"/>
-    <w:lsdException w:name="List Table 4 Accent 6" w:uiPriority="49"/>
-    <w:lsdException w:name="List Table 5 Dark Accent 6" w:uiPriority="50"/>
-    <w:lsdException w:name="List Table 6 Colorful Accent 6" w:uiPriority="51"/>
-    <w:lsdException w:name="List Table 7 Colorful Accent 6" w:uiPriority="52"/>
+  <w:latentStyles w:defLockedState="0" w:defUIPriority="99" w:defSemiHidden="1" w:defUnhideWhenUsed="1" w:defQFormat="0" w:count="267">
+    <w:lsdException w:name="Normal" w:semiHidden="0" w:uiPriority="0" w:unhideWhenUsed="0" w:qFormat="1"/>
+    <w:lsdException w:name="heading 1" w:semiHidden="0" w:uiPriority="9" w:unhideWhenUsed="0" w:qFormat="1"/>
+    <w:lsdException w:name="heading 2" w:uiPriority="9" w:qFormat="1"/>
+    <w:lsdException w:name="heading 3" w:uiPriority="9" w:qFormat="1"/>
+    <w:lsdException w:name="heading 4" w:uiPriority="9" w:qFormat="1"/>
+    <w:lsdException w:name="heading 5" w:uiPriority="9" w:qFormat="1"/>
+    <w:lsdException w:name="heading 6" w:uiPriority="9" w:qFormat="1"/>
+    <w:lsdException w:name="heading 7" w:uiPriority="9" w:qFormat="1"/>
+    <w:lsdException w:name="heading 8" w:uiPriority="9" w:qFormat="1"/>
+    <w:lsdException w:name="heading 9" w:uiPriority="9" w:qFormat="1"/>
+    <w:lsdException w:name="toc 1" w:uiPriority="39"/>
+    <w:lsdException w:name="toc 2" w:uiPriority="39"/>
+    <w:lsdException w:name="toc 3" w:uiPriority="39"/>
+    <w:lsdException w:name="toc 4" w:uiPriority="39"/>
+    <w:lsdException w:name="toc 5" w:uiPriority="39"/>
+    <w:lsdException w:name="toc 6" w:uiPriority="39"/>
+    <w:lsdException w:name="toc 7" w:uiPriority="39"/>
+    <w:lsdException w:name="toc 8" w:uiPriority="39"/>
+    <w:lsdException w:name="toc 9" w:uiPriority="39"/>
+    <w:lsdException w:name="caption" w:uiPriority="35" w:qFormat="1"/>
+    <w:lsdException w:name="Title" w:semiHidden="0" w:uiPriority="10" w:unhideWhenUsed="0" w:qFormat="1"/>
+    <w:lsdException w:name="Default Paragraph Font" w:uiPriority="1"/>
+    <w:lsdException w:name="Subtitle" w:semiHidden="0" w:uiPriority="11" w:unhideWhenUsed="0" w:qFormat="1"/>
+    <w:lsdException w:name="Strong" w:semiHidden="0" w:uiPriority="22" w:unhideWhenUsed="0" w:qFormat="1"/>
+    <w:lsdException w:name="Emphasis" w:semiHidden="0" w:uiPriority="20" w:unhideWhenUsed="0" w:qFormat="1"/>
+    <w:lsdException w:name="Table Grid" w:semiHidden="0" w:uiPriority="59" w:unhideWhenUsed="0"/>
+    <w:lsdException w:name="Placeholder Text" w:unhideWhenUsed="0"/>
+    <w:lsdException w:name="No Spacing" w:semiHidden="0" w:uiPriority="1" w:unhideWhenUsed="0" w:qFormat="1"/>
+    <w:lsdException w:name="Light Shading" w:semiHidden="0" w:uiPriority="60" w:unhideWhenUsed="0"/>
+    <w:lsdException w:name="Light List" w:semiHidden="0" w:uiPriority="61" w:unhideWhenUsed="0"/>
+    <w:lsdException w:name="Light Grid" w:semiHidden="0" w:uiPriority="62" w:unhideWhenUsed="0"/>
+    <w:lsdException w:name="Medium Shading 1" w:semiHidden="0" w:uiPriority="63" w:unhideWhenUsed="0"/>
+    <w:lsdException w:name="Medium Shading 2" w:semiHidden="0" w:uiPriority="64" w:unhideWhenUsed="0"/>
+    <w:lsdException w:name="Medium List 1" w:semiHidden="0" w:uiPriority="65" w:unhideWhenUsed="0"/>
+    <w:lsdException w:name="Medium List 2" w:semiHidden="0" w:uiPriority="66" w:unhideWhenUsed="0"/>
+    <w:lsdException w:name="Medium Grid 1" w:semiHidden="0" w:uiPriority="67" w:unhideWhenUsed="0"/>
+    <w:lsdException w:name="Medium Grid 2" w:semiHidden="0" w:uiPriority="68" w:unhideWhenUsed="0"/>
+    <w:lsdException w:name="Medium Grid 3" w:semiHidden="0" w:uiPriority="69" w:unhideWhenUsed="0"/>
+    <w:lsdException w:name="Dark List" w:semiHidden="0" w:uiPriority="70" w:unhideWhenUsed="0"/>
+    <w:lsdException w:name="Colorful Shading" w:semiHidden="0" w:uiPriority="71" w:unhideWhenUsed="0"/>
+    <w:lsdException w:name="Colorful List" w:semiHidden="0" w:uiPriority="72" w:unhideWhenUsed="0"/>
+    <w:lsdException w:name="Colorful Grid" w:semiHidden="0" w:uiPriority="73" w:unhideWhenUsed="0"/>
+    <w:lsdException w:name="Light Shading Accent 1" w:semiHidden="0" w:uiPriority="60" w:unhideWhenUsed="0"/>
+    <w:lsdException w:name="Light List Accent 1" w:semiHidden="0" w:uiPriority="61" w:unhideWhenUsed="0"/>
+    <w:lsdException w:name="Light Grid Accent 1" w:semiHidden="0" w:uiPriority="62" w:unhideWhenUsed="0"/>
+    <w:lsdException w:name="Medium Shading 1 Accent 1" w:semiHidden="0" w:uiPriority="63" w:unhideWhenUsed="0"/>
+    <w:lsdException w:name="Medium Shading 2 Accent 1" w:semiHidden="0" w:uiPriority="64" w:unhideWhenUsed="0"/>
+    <w:lsdException w:name="Medium List 1 Accent 1" w:semiHidden="0" w:uiPriority="65" w:unhideWhenUsed="0"/>
+    <w:lsdException w:name="Revision" w:unhideWhenUsed="0"/>
+    <w:lsdException w:name="List Paragraph" w:semiHidden="0" w:uiPriority="34" w:unhideWhenUsed="0" w:qFormat="1"/>
+    <w:lsdException w:name="Quote" w:semiHidden="0" w:uiPriority="29" w:unhideWhenUsed="0" w:qFormat="1"/>
+    <w:lsdException w:name="Intense Quote" w:semiHidden="0" w:uiPriority="30" w:unhideWhenUsed="0" w:qFormat="1"/>
+    <w:lsdException w:name="Medium List 2 Accent 1" w:semiHidden="0" w:uiPriority="66" w:unhideWhenUsed="0"/>
+    <w:lsdException w:name="Medium Grid 1 Accent 1" w:semiHidden="0" w:uiPriority="67" w:unhideWhenUsed="0"/>
+    <w:lsdException w:name="Medium Grid 2 Accent 1" w:semiHidden="0" w:uiPriority="68" w:unhideWhenUsed="0"/>
+    <w:lsdException w:name="Medium Grid 3 Accent 1" w:semiHidden="0" w:uiPriority="69" w:unhideWhenUsed="0"/>
+    <w:lsdException w:name="Dark List Accent 1" w:semiHidden="0" w:uiPriority="70" w:unhideWhenUsed="0"/>
+    <w:lsdException w:name="Colorful Shading Accent 1" w:semiHidden="0" w:uiPriority="71" w:unhideWhenUsed="0"/>
+    <w:lsdException w:name="Colorful List Accent 1" w:semiHidden="0" w:uiPriority="72" w:unhideWhenUsed="0"/>
+    <w:lsdException w:name="Colorful Grid Accent 1" w:semiHidden="0" w:uiPriority="73" w:unhideWhenUsed="0"/>
+    <w:lsdException w:name="Light Shading Accent 2" w:semiHidden="0" w:uiPriority="60" w:unhideWhenUsed="0"/>
+    <w:lsdException w:name="Light List Accent 2" w:semiHidden="0" w:uiPriority="61" w:unhideWhenUsed="0"/>
+    <w:lsdException w:name="Light Grid Accent 2" w:semiHidden="0" w:uiPriority="62" w:unhideWhenUsed="0"/>
+    <w:lsdException w:name="Medium Shading 1 Accent 2" w:semiHidden="0" w:uiPriority="63" w:unhideWhenUsed="0"/>
+    <w:lsdException w:name="Medium Shading 2 Accent 2" w:semiHidden="0" w:uiPriority="64" w:unhideWhenUsed="0"/>
+    <w:lsdException w:name="Medium List 1 Accent 2" w:semiHidden="0" w:uiPriority="65" w:unhideWhenUsed="0"/>
+    <w:lsdException w:name="Medium List 2 Accent 2" w:semiHidden="0" w:uiPriority="66" w:unhideWhenUsed="0"/>
+    <w:lsdException w:name="Medium Grid 1 Accent 2" w:semiHidden="0" w:uiPriority="67" w:unhideWhenUsed="0"/>
+    <w:lsdException w:name="Medium Grid 2 Accent 2" w:semiHidden="0" w:uiPriority="68" w:unhideWhenUsed="0"/>
+    <w:lsdException w:name="Medium Grid 3 Accent 2" w:semiHidden="0" w:uiPriority="69" w:unhideWhenUsed="0"/>
+    <w:lsdException w:name="Dark List Accent 2" w:semiHidden="0" w:uiPriority="70" w:unhideWhenUsed="0"/>
+    <w:lsdException w:name="Colorful Shading Accent 2" w:semiHidden="0" w:uiPriority="71" w:unhideWhenUsed="0"/>
+    <w:lsdException w:name="Colorful List Accent 2" w:semiHidden="0" w:uiPriority="72" w:unhideWhenUsed="0"/>
+    <w:lsdException w:name="Colorful Grid Accent 2" w:semiHidden="0" w:uiPriority="73" w:unhideWhenUsed="0"/>
+    <w:lsdException w:name="Light Shading Accent 3" w:semiHidden="0" w:uiPriority="60" w:unhideWhenUsed="0"/>
+    <w:lsdException w:name="Light List Accent 3" w:semiHidden="0" w:uiPriority="61" w:unhideWhenUsed="0"/>
+    <w:lsdException w:name="Light Grid Accent 3" w:semiHidden="0" w:uiPriority="62" w:unhideWhenUsed="0"/>
+    <w:lsdException w:name="Medium Shading 1 Accent 3" w:semiHidden="0" w:uiPriority="63" w:unhideWhenUsed="0"/>
+    <w:lsdException w:name="Medium Shading 2 Accent 3" w:semiHidden="0" w:uiPriority="64" w:unhideWhenUsed="0"/>
+    <w:lsdException w:name="Medium List 1 Accent 3" w:semiHidden="0" w:uiPriority="65" w:unhideWhenUsed="0"/>
+    <w:lsdException w:name="Medium List 2 Accent 3" w:semiHidden="0" w:uiPriority="66" w:unhideWhenUsed="0"/>
+    <w:lsdException w:name="Medium Grid 1 Accent 3" w:semiHidden="0" w:uiPriority="67" w:unhideWhenUsed="0"/>
+    <w:lsdException w:name="Medium Grid 2 Accent 3" w:semiHidden="0" w:uiPriority="68" w:unhideWhenUsed="0"/>
+    <w:lsdException w:name="Medium Grid 3 Accent 3" w:semiHidden="0" w:uiPriority="69" w:unhideWhenUsed="0"/>
+    <w:lsdException w:name="Dark List Accent 3" w:semiHidden="0" w:uiPriority="70" w:unhideWhenUsed="0"/>
+    <w:lsdException w:name="Colorful Shading Accent 3" w:semiHidden="0" w:uiPriority="71" w:unhideWhenUsed="0"/>
+    <w:lsdException w:name="Colorful List Accent 3" w:semiHidden="0" w:uiPriority="72" w:unhideWhenUsed="0"/>
+    <w:lsdException w:name="Colorful Grid Accent 3" w:semiHidden="0" w:uiPriority="73" w:unhideWhenUsed="0"/>
+    <w:lsdException w:name="Light Shading Accent 4" w:semiHidden="0" w:uiPriority="60" w:unhideWhenUsed="0"/>
+    <w:lsdException w:name="Light List Accent 4" w:semiHidden="0" w:uiPriority="61" w:unhideWhenUsed="0"/>
+    <w:lsdException w:name="Light Grid Accent 4" w:semiHidden="0" w:uiPriority="62" w:unhideWhenUsed="0"/>
+    <w:lsdException w:name="Medium Shading 1 Accent 4" w:semiHidden="0" w:uiPriority="63" w:unhideWhenUsed="0"/>
+    <w:lsdException w:name="Medium Shading 2 Accent 4" w:semiHidden="0" w:uiPriority="64" w:unhideWhenUsed="0"/>
+    <w:lsdException w:name="Medium List 1 Accent 4" w:semiHidden="0" w:uiPriority="65" w:unhideWhenUsed="0"/>
+    <w:lsdException w:name="Medium List 2 Accent 4" w:semiHidden="0" w:uiPriority="66" w:unhideWhenUsed="0"/>
+    <w:lsdException w:name="Medium Grid 1 Accent 4" w:semiHidden="0" w:uiPriority="67" w:unhideWhenUsed="0"/>
+    <w:lsdException w:name="Medium Grid 2 Accent 4" w:semiHidden="0" w:uiPriority="68" w:unhideWhenUsed="0"/>
+    <w:lsdException w:name="Medium Grid 3 Accent 4" w:semiHidden="0" w:uiPriority="69" w:unhideWhenUsed="0"/>
+    <w:lsdException w:name="Dark List Accent 4" w:semiHidden="0" w:uiPriority="70" w:unhideWhenUsed="0"/>
+    <w:lsdException w:name="Colorful Shading Accent 4" w:semiHidden="0" w:uiPriority="71" w:unhideWhenUsed="0"/>
+    <w:lsdException w:name="Colorful List Accent 4" w:semiHidden="0" w:uiPriority="72" w:unhideWhenUsed="0"/>
+    <w:lsdException w:name="Colorful Grid Accent 4" w:semiHidden="0" w:uiPriority="73" w:unhideWhenUsed="0"/>
+    <w:lsdException w:name="Light Shading Accent 5" w:semiHidden="0" w:uiPriority="60" w:unhideWhenUsed="0"/>
+    <w:lsdException w:name="Light List Accent 5" w:semiHidden="0" w:uiPriority="61" w:unhideWhenUsed="0"/>
+    <w:lsdException w:name="Light Grid Accent 5" w:semiHidden="0" w:uiPriority="62" w:unhideWhenUsed="0"/>
+    <w:lsdException w:name="Medium Shading 1 Accent 5" w:semiHidden="0" w:uiPriority="63" w:unhideWhenUsed="0"/>
+    <w:lsdException w:name="Medium Shading 2 Accent 5" w:semiHidden="0" w:uiPriority="64" w:unhideWhenUsed="0"/>
+    <w:lsdException w:name="Medium List 1 Accent 5" w:semiHidden="0" w:uiPriority="65" w:unhideWhenUsed="0"/>
+    <w:lsdException w:name="Medium List 2 Accent 5" w:semiHidden="0" w:uiPriority="66" w:unhideWhenUsed="0"/>
+    <w:lsdException w:name="Medium Grid 1 Accent 5" w:semiHidden="0" w:uiPriority="67" w:unhideWhenUsed="0"/>
+    <w:lsdException w:name="Medium Grid 2 Accent 5" w:semiHidden="0" w:uiPriority="68" w:unhideWhenUsed="0"/>
+    <w:lsdException w:name="Medium Grid 3 Accent 5" w:semiHidden="0" w:uiPriority="69" w:unhideWhenUsed="0"/>
+    <w:lsdException w:name="Dark List Accent 5" w:semiHidden="0" w:uiPriority="70" w:unhideWhenUsed="0"/>
+    <w:lsdException w:name="Colorful Shading Accent 5" w:semiHidden="0" w:uiPriority="71" w:unhideWhenUsed="0"/>
+    <w:lsdException w:name="Colorful List Accent 5" w:semiHidden="0" w:uiPriority="72" w:unhideWhenUsed="0"/>
+    <w:lsdException w:name="Colorful Grid Accent 5" w:semiHidden="0" w:uiPriority="73" w:unhideWhenUsed="0"/>
+    <w:lsdException w:name="Light Shading Accent 6" w:semiHidden="0" w:uiPriority="60" w:unhideWhenUsed="0"/>
+    <w:lsdException w:name="Light List Accent 6" w:semiHidden="0" w:uiPriority="61" w:unhideWhenUsed="0"/>
+    <w:lsdException w:name="Light Grid Accent 6" w:semiHidden="0" w:uiPriority="62" w:unhideWhenUsed="0"/>
+    <w:lsdException w:name="Medium Shading 1 Accent 6" w:semiHidden="0" w:uiPriority="63" w:unhideWhenUsed="0"/>
+    <w:lsdException w:name="Medium Shading 2 Accent 6" w:semiHidden="0" w:uiPriority="64" w:unhideWhenUsed="0"/>
+    <w:lsdException w:name="Medium List 1 Accent 6" w:semiHidden="0" w:uiPriority="65" w:unhideWhenUsed="0"/>
+    <w:lsdException w:name="Medium List 2 Accent 6" w:semiHidden="0" w:uiPriority="66" w:unhideWhenUsed="0"/>
+    <w:lsdException w:name="Medium Grid 1 Accent 6" w:semiHidden="0" w:uiPriority="67" w:unhideWhenUsed="0"/>
+    <w:lsdException w:name="Medium Grid 2 Accent 6" w:semiHidden="0" w:uiPriority="68" w:unhideWhenUsed="0"/>
+    <w:lsdException w:name="Medium Grid 3 Accent 6" w:semiHidden="0" w:uiPriority="69" w:unhideWhenUsed="0"/>
+    <w:lsdException w:name="Dark List Accent 6" w:semiHidden="0" w:uiPriority="70" w:unhideWhenUsed="0"/>
+    <w:lsdException w:name="Colorful Shading Accent 6" w:semiHidden="0" w:uiPriority="71" w:unhideWhenUsed="0"/>
+    <w:lsdException w:name="Colorful List Accent 6" w:semiHidden="0" w:uiPriority="72" w:unhideWhenUsed="0"/>
+    <w:lsdException w:name="Colorful Grid Accent 6" w:semiHidden="0" w:uiPriority="73" w:unhideWhenUsed="0"/>
+    <w:lsdException w:name="Subtle Emphasis" w:semiHidden="0" w:uiPriority="19" w:unhideWhenUsed="0" w:qFormat="1"/>
+    <w:lsdException w:name="Intense Emphasis" w:semiHidden="0" w:uiPriority="21" w:unhideWhenUsed="0" w:qFormat="1"/>
+    <w:lsdException w:name="Subtle Reference" w:semiHidden="0" w:uiPriority="31" w:unhideWhenUsed="0" w:qFormat="1"/>
+    <w:lsdException w:name="Intense Reference" w:semiHidden="0" w:uiPriority="32" w:unhideWhenUsed="0" w:qFormat="1"/>
+    <w:lsdException w:name="Book Title" w:semiHidden="0" w:uiPriority="33" w:unhideWhenUsed="0" w:qFormat="1"/>
+    <w:lsdException w:name="Bibliography" w:uiPriority="37"/>
+    <w:lsdException w:name="TOC Heading" w:uiPriority="39" w:qFormat="1"/>
+  </w:latentStyles>
+  <w:style w:type="paragraph" w:default="1" w:styleId="Normal">
+    <w:name w:val="Normal"/>
+    <w:qFormat/>
+    <w:rsid w:val="009B2094"/>
+    <w:rPr>
+      <w:sz w:val="20"/>
+    </w:rPr>
+  </w:style>
+  <w:style w:type="paragraph" w:styleId="Titre1">
+    <w:name w:val="heading 1"/>
+    <w:basedOn w:val="Normal"/>
+    <w:next w:val="Normal"/>
+    <w:link w:val="Titre1Car"/>
+    <w:uiPriority w:val="9"/>
+    <w:qFormat/>
+    <w:rsid w:val="009A0261"/>
+    <w:pPr>
+      <w:keepNext/>
+      <w:keepLines/>
+      <w:spacing w:before="480" w:after="0"/>
+      <w:outlineLvl w:val="0"/>
+    </w:pPr>
+    <w:rPr>
+      <w:rFonts w:asciiTheme="majorHAnsi" w:eastAsiaTheme="majorEastAsia" w:hAnsiTheme="majorHAnsi" w:cstheme="majorBidi"/>
+      <w:b/>
+      <w:bCs/>
+      <w:color w:val="2E74B5" w:themeColor="accent1" w:themeShade="BF"/>
+      <w:sz w:val="28"/>
+      <w:szCs w:val="28"/>
+    </w:rPr>
+  </w:style>
+  <w:style w:type="paragraph" w:styleId="Titre2">
+    <w:name w:val="heading 2"/>
+    <w:basedOn w:val="Normal"/>
+    <w:next w:val="Normal"/>
+    <w:link w:val="Titre2Car"/>
+    <w:uiPriority w:val="9"/>
+    <w:unhideWhenUsed/>
+    <w:qFormat/>
+    <w:rsid w:val="009A0261"/>
+    <w:pPr>
+      <w:keepNext/>
+      <w:keepLines/>
+      <w:spacing w:before="200" w:after="0"/>
+      <w:outlineLvl w:val="1"/>
+    </w:pPr>
+    <w:rPr>
+      <w:rFonts w:asciiTheme="majorHAnsi" w:eastAsiaTheme="majorEastAsia" w:hAnsiTheme="majorHAnsi" w:cstheme="majorBidi"/>
+      <w:b/>
+      <w:bCs/>
+      <w:color w:val="5B9BD5" w:themeColor="accent1"/>
+      <w:sz w:val="26"/>
+      <w:szCs w:val="26"/>
+    </w:rPr>
+  </w:style>
+  <w:style w:type="paragraph" w:styleId="Titre3">
+    <w:name w:val="heading 3"/>
+    <w:basedOn w:val="Normal"/>
+    <w:next w:val="Normal"/>
+    <w:link w:val="Titre3Car"/>
+    <w:uiPriority w:val="9"/>
+    <w:unhideWhenUsed/>
+    <w:qFormat/>
+    <w:rsid w:val="009A0261"/>
+    <w:pPr>
+      <w:keepNext/>
+      <w:keepLines/>
+      <w:spacing w:before="200" w:after="0"/>
+      <w:outlineLvl w:val="2"/>
+    </w:pPr>
+    <w:rPr>
+      <w:rFonts w:asciiTheme="majorHAnsi" w:eastAsiaTheme="majorEastAsia" w:hAnsiTheme="majorHAnsi" w:cstheme="majorBidi"/>
+      <w:b/>
+      <w:bCs/>
+      <w:color w:val="5B9BD5" w:themeColor="accent1"/>
+    </w:rPr>
+  </w:style>
+  <w:style w:type="paragraph" w:styleId="Titre4">
+    <w:name w:val="heading 4"/>
+    <w:basedOn w:val="Normal"/>
+    <w:next w:val="Normal"/>
+    <w:link w:val="Titre4Car"/>
+    <w:uiPriority w:val="9"/>
+    <w:unhideWhenUsed/>
+    <w:qFormat/>
+    <w:rsid w:val="009A0261"/>
+    <w:pPr>
+      <w:keepNext/>
+      <w:keepLines/>
+      <w:spacing w:before="200" w:after="0"/>
+      <w:outlineLvl w:val="3"/>
+    </w:pPr>
+    <w:rPr>
+      <w:rFonts w:asciiTheme="majorHAnsi" w:eastAsiaTheme="majorEastAsia" w:hAnsiTheme="majorHAnsi" w:cstheme="majorBidi"/>
+      <w:b/>
+      <w:bCs/>
+      <w:i/>
+      <w:iCs/>
+      <w:color w:val="5B9BD5" w:themeColor="accent1"/>
+    </w:rPr>
+  </w:style>
+  <w:style w:type="character" w:default="1" w:styleId="Policepardfaut">
+    <w:name w:val="Default Paragraph Font"/>
+    <w:uiPriority w:val="1"/>
+    <w:semiHidden/>
+    <w:unhideWhenUsed/>
+  </w:style>
+  <w:style w:type="table" w:default="1" w:styleId="TableauNormal">
+    <w:name w:val="Normal Table"/>
+    <w:uiPriority w:val="99"/>
+    <w:semiHidden/>
+    <w:unhideWhenUsed/>
+    <w:tblPr>
+      <w:tblInd w:w="0" w:type="dxa"/>
+      <w:tblCellMar>
+        <w:top w:w="0" w:type="dxa"/>
+        <w:left w:w="108" w:type="dxa"/>
+        <w:bottom w:w="0" w:type="dxa"/>
+        <w:right w:w="108" w:type="dxa"/>
+      </w:tblCellMar>
+    </w:tblPr>
+  </w:style>
+  <w:style w:type="numbering" w:default="1" w:styleId="Aucuneliste">
+    <w:name w:val="No List"/>
+    <w:uiPriority w:val="99"/>
+    <w:semiHidden/>
+    <w:unhideWhenUsed/>
+  </w:style>
+  <w:style w:type="paragraph" w:customStyle="1" w:styleId="Paragraphe">
+    <w:name w:val="Paragraphe"/>
+    <w:basedOn w:val="Normal"/>
+    <w:qFormat/>
+    <w:rsid w:val="009A0261"/>
+    <w:pPr>
+      <w:spacing w:after="200" w:line="276" w:lineRule="auto"/>
+      <w:jc w:val="both"/>
+    </w:pPr>
+    <w:rPr>
+      <w:sz w:val="18"/>
+      <w:szCs w:val="18"/>
+    </w:rPr>
+  </w:style>
+  <w:style w:type="character" w:customStyle="1" w:styleId="Titre1Car">
+    <w:name w:val="Titre 1 Car"/>
+    <w:basedOn w:val="Policepardfaut"/>
+    <w:link w:val="Titre1"/>
+    <w:uiPriority w:val="9"/>
+    <w:rsid w:val="009A0261"/>
+    <w:rPr>
+      <w:rFonts w:asciiTheme="majorHAnsi" w:eastAsiaTheme="majorEastAsia" w:hAnsiTheme="majorHAnsi" w:cstheme="majorBidi"/>
+      <w:b/>
+      <w:bCs/>
+      <w:color w:val="2E74B5" w:themeColor="accent1" w:themeShade="BF"/>
+      <w:sz w:val="28"/>
+      <w:szCs w:val="28"/>
+    </w:rPr>
+  </w:style>
+  <w:style w:type="character" w:customStyle="1" w:styleId="Titre2Car">
+    <w:name w:val="Titre 2 Car"/>
+    <w:basedOn w:val="Policepardfaut"/>
+    <w:link w:val="Titre2"/>
+    <w:uiPriority w:val="9"/>
+    <w:rsid w:val="009A0261"/>
+    <w:rPr>
+      <w:rFonts w:asciiTheme="majorHAnsi" w:eastAsiaTheme="majorEastAsia" w:hAnsiTheme="majorHAnsi" w:cstheme="majorBidi"/>
+      <w:b/>
+      <w:bCs/>
+      <w:color w:val="5B9BD5" w:themeColor="accent1"/>
+      <w:sz w:val="26"/>
+      <w:szCs w:val="26"/>
+    </w:rPr>
+  </w:style>
+  <w:style w:type="character" w:customStyle="1" w:styleId="Titre3Car">
+    <w:name w:val="Titre 3 Car"/>
+    <w:basedOn w:val="Policepardfaut"/>
+    <w:link w:val="Titre3"/>
+    <w:uiPriority w:val="9"/>
+    <w:rsid w:val="009A0261"/>
+    <w:rPr>
+      <w:rFonts w:asciiTheme="majorHAnsi" w:eastAsiaTheme="majorEastAsia" w:hAnsiTheme="majorHAnsi" w:cstheme="majorBidi"/>
+      <w:b/>
+      <w:bCs/>
+      <w:color w:val="5B9BD5" w:themeColor="accent1"/>
+      <w:sz w:val="20"/>
+    </w:rPr>
+  </w:style>
+  <w:style w:type="character" w:customStyle="1" w:styleId="Titre4Car">
+    <w:name w:val="Titre 4 Car"/>
+    <w:basedOn w:val="Policepardfaut"/>
+    <w:link w:val="Titre4"/>
+    <w:uiPriority w:val="9"/>
+    <w:rsid w:val="009A0261"/>
+    <w:rPr>
+      <w:rFonts w:asciiTheme="majorHAnsi" w:eastAsiaTheme="majorEastAsia" w:hAnsiTheme="majorHAnsi" w:cstheme="majorBidi"/>
+      <w:b/>
+      <w:bCs/>
+      <w:i/>
+      <w:iCs/>
+      <w:color w:val="5B9BD5" w:themeColor="accent1"/>
+      <w:sz w:val="20"/>
+    </w:rPr>
+  </w:style>
+  <w:style w:type="paragraph" w:styleId="Lgende">
+    <w:name w:val="caption"/>
+    <w:basedOn w:val="Normal"/>
+    <w:next w:val="Normal"/>
+    <w:uiPriority w:val="35"/>
+    <w:unhideWhenUsed/>
+    <w:qFormat/>
+    <w:rsid w:val="009A0261"/>
+    <w:pPr>
+      <w:spacing w:after="200" w:line="240" w:lineRule="auto"/>
+    </w:pPr>
+    <w:rPr>
+      <w:b/>
+      <w:bCs/>
+      <w:color w:val="5B9BD5" w:themeColor="accent1"/>
+      <w:sz w:val="18"/>
+      <w:szCs w:val="18"/>
+    </w:rPr>
+  </w:style>
+  <w:style w:type="paragraph" w:styleId="Sous-titre">
+    <w:name w:val="Subtitle"/>
+    <w:basedOn w:val="Normal"/>
+    <w:next w:val="Normal"/>
+    <w:link w:val="Sous-titreCar"/>
+    <w:uiPriority w:val="11"/>
+    <w:qFormat/>
+    <w:rsid w:val="009A0261"/>
+    <w:pPr>
+      <w:numPr>
+        <w:ilvl w:val="1"/>
+      </w:numPr>
+    </w:pPr>
+    <w:rPr>
+      <w:rFonts w:asciiTheme="majorHAnsi" w:eastAsiaTheme="majorEastAsia" w:hAnsiTheme="majorHAnsi" w:cstheme="majorBidi"/>
+      <w:i/>
+      <w:iCs/>
+      <w:color w:val="5B9BD5" w:themeColor="accent1"/>
+      <w:spacing w:val="15"/>
+      <w:sz w:val="24"/>
+      <w:szCs w:val="24"/>
+    </w:rPr>
+  </w:style>
+  <w:style w:type="character" w:customStyle="1" w:styleId="Sous-titreCar">
+    <w:name w:val="Sous-titre Car"/>
+    <w:basedOn w:val="Policepardfaut"/>
+    <w:link w:val="Sous-titre"/>
+    <w:uiPriority w:val="11"/>
+    <w:rsid w:val="009A0261"/>
+    <w:rPr>
+      <w:rFonts w:asciiTheme="majorHAnsi" w:eastAsiaTheme="majorEastAsia" w:hAnsiTheme="majorHAnsi" w:cstheme="majorBidi"/>
+      <w:i/>
+      <w:iCs/>
+      <w:color w:val="5B9BD5" w:themeColor="accent1"/>
+      <w:spacing w:val="15"/>
+      <w:sz w:val="24"/>
+      <w:szCs w:val="24"/>
+    </w:rPr>
+  </w:style>
+  <w:style w:type="paragraph" w:styleId="Sansinterligne">
+    <w:name w:val="No Spacing"/>
+    <w:link w:val="SansinterligneCar"/>
+    <w:uiPriority w:val="1"/>
+    <w:qFormat/>
+    <w:rsid w:val="009A0261"/>
+    <w:pPr>
+      <w:spacing w:after="0" w:line="240" w:lineRule="auto"/>
+    </w:pPr>
+    <w:rPr>
+      <w:rFonts w:eastAsiaTheme="minorEastAsia"/>
+      <w:lang w:eastAsia="fr-CH"/>
+    </w:rPr>
+  </w:style>
+  <w:style w:type="character" w:customStyle="1" w:styleId="SansinterligneCar">
+    <w:name w:val="Sans interligne Car"/>
+    <w:basedOn w:val="Policepardfaut"/>
+    <w:link w:val="Sansinterligne"/>
+    <w:uiPriority w:val="1"/>
+    <w:rsid w:val="009A0261"/>
+    <w:rPr>
+      <w:rFonts w:eastAsiaTheme="minorEastAsia"/>
+      <w:lang w:eastAsia="fr-CH"/>
+    </w:rPr>
+  </w:style>
+  <w:style w:type="paragraph" w:styleId="Paragraphedeliste">
+    <w:name w:val="List Paragraph"/>
+    <w:basedOn w:val="Normal"/>
+    <w:uiPriority w:val="34"/>
+    <w:qFormat/>
+    <w:rsid w:val="009A0261"/>
+    <w:pPr>
+      <w:ind w:left="720"/>
+      <w:contextualSpacing/>
+    </w:pPr>
+  </w:style>
+  <w:style w:type="character" w:styleId="Titredulivre">
+    <w:name w:val="Book Title"/>
+    <w:aliases w:val="Titre de la  thèse"/>
+    <w:uiPriority w:val="33"/>
+    <w:qFormat/>
+    <w:rsid w:val="009A0261"/>
+    <w:rPr>
+      <w:rFonts w:cs="SFSS1095"/>
+      <w:color w:val="000000"/>
+      <w:sz w:val="24"/>
+      <w:szCs w:val="24"/>
+    </w:rPr>
+  </w:style>
+  <w:style w:type="paragraph" w:styleId="En-ttedetabledesmatires">
+    <w:name w:val="TOC Heading"/>
+    <w:basedOn w:val="Titre1"/>
+    <w:next w:val="Normal"/>
+    <w:uiPriority w:val="39"/>
+    <w:semiHidden/>
+    <w:unhideWhenUsed/>
+    <w:qFormat/>
+    <w:rsid w:val="009A0261"/>
+    <w:pPr>
+      <w:spacing w:line="276" w:lineRule="auto"/>
+      <w:outlineLvl w:val="9"/>
+    </w:pPr>
+    <w:rPr>
+      <w:lang w:eastAsia="fr-CH"/>
+    </w:rPr>
+  </w:style>
+  <w:style w:type="paragraph" w:styleId="En-tte">
+    <w:name w:val="header"/>
+    <w:basedOn w:val="Normal"/>
+    <w:link w:val="En-tteCar"/>
+    <w:uiPriority w:val="99"/>
+    <w:unhideWhenUsed/>
+    <w:rsid w:val="00324CC5"/>
+    <w:pPr>
+      <w:tabs>
+        <w:tab w:val="center" w:pos="4536"/>
+        <w:tab w:val="right" w:pos="9072"/>
+      </w:tabs>
+      <w:spacing w:after="0" w:line="240" w:lineRule="auto"/>
+    </w:pPr>
+  </w:style>
+  <w:style w:type="character" w:customStyle="1" w:styleId="En-tteCar">
+    <w:name w:val="En-tête Car"/>
+    <w:basedOn w:val="Policepardfaut"/>
+    <w:link w:val="En-tte"/>
+    <w:uiPriority w:val="99"/>
+    <w:rsid w:val="00324CC5"/>
+    <w:rPr>
+      <w:sz w:val="20"/>
+    </w:rPr>
+  </w:style>
+  <w:style w:type="paragraph" w:styleId="Pieddepage">
+    <w:name w:val="footer"/>
+    <w:basedOn w:val="Normal"/>
+    <w:link w:val="PieddepageCar"/>
+    <w:uiPriority w:val="99"/>
+    <w:unhideWhenUsed/>
+    <w:rsid w:val="00324CC5"/>
+    <w:pPr>
+      <w:tabs>
+        <w:tab w:val="center" w:pos="4536"/>
+        <w:tab w:val="right" w:pos="9072"/>
+      </w:tabs>
+      <w:spacing w:after="0" w:line="240" w:lineRule="auto"/>
+    </w:pPr>
+  </w:style>
+  <w:style w:type="character" w:customStyle="1" w:styleId="PieddepageCar">
+    <w:name w:val="Pied de page Car"/>
+    <w:basedOn w:val="Policepardfaut"/>
+    <w:link w:val="Pieddepage"/>
+    <w:uiPriority w:val="99"/>
+    <w:rsid w:val="00324CC5"/>
+    <w:rPr>
+      <w:sz w:val="20"/>
+    </w:rPr>
+  </w:style>
+  <w:style w:type="paragraph" w:customStyle="1" w:styleId="Title1">
+    <w:name w:val="Title1"/>
+    <w:basedOn w:val="Titre1"/>
+    <w:link w:val="Title1Car"/>
+    <w:qFormat/>
+    <w:rsid w:val="00547900"/>
+    <w:pPr>
+      <w:numPr>
+        <w:numId w:val="3"/>
+      </w:numPr>
+    </w:pPr>
+  </w:style>
+  <w:style w:type="paragraph" w:customStyle="1" w:styleId="Title2">
+    <w:name w:val="Title2"/>
+    <w:basedOn w:val="Titre2"/>
+    <w:link w:val="Title2Car"/>
+    <w:qFormat/>
+    <w:rsid w:val="00547900"/>
+    <w:pPr>
+      <w:numPr>
+        <w:ilvl w:val="1"/>
+        <w:numId w:val="3"/>
+      </w:numPr>
+    </w:pPr>
+    <w:rPr>
+      <w:color w:val="auto"/>
+    </w:rPr>
+  </w:style>
+  <w:style w:type="character" w:customStyle="1" w:styleId="Title1Car">
+    <w:name w:val="Title1 Car"/>
+    <w:basedOn w:val="Titre1Car"/>
+    <w:link w:val="Title1"/>
+    <w:rsid w:val="00547900"/>
+    <w:rPr>
+      <w:rFonts w:asciiTheme="majorHAnsi" w:eastAsiaTheme="majorEastAsia" w:hAnsiTheme="majorHAnsi" w:cstheme="majorBidi"/>
+      <w:b/>
+      <w:bCs/>
+      <w:color w:val="2E74B5" w:themeColor="accent1" w:themeShade="BF"/>
+      <w:sz w:val="28"/>
+      <w:szCs w:val="28"/>
+    </w:rPr>
+  </w:style>
+  <w:style w:type="paragraph" w:customStyle="1" w:styleId="Title4">
+    <w:name w:val="Title4"/>
+    <w:basedOn w:val="Normal"/>
+    <w:qFormat/>
+    <w:rsid w:val="00547900"/>
+    <w:pPr>
+      <w:keepNext/>
+      <w:keepLines/>
+      <w:numPr>
+        <w:ilvl w:val="3"/>
+        <w:numId w:val="3"/>
+      </w:numPr>
+      <w:spacing w:before="200" w:after="0"/>
+      <w:outlineLvl w:val="2"/>
+    </w:pPr>
+    <w:rPr>
+      <w:rFonts w:asciiTheme="majorHAnsi" w:eastAsiaTheme="majorEastAsia" w:hAnsiTheme="majorHAnsi" w:cstheme="majorBidi"/>
+      <w:b/>
+      <w:bCs/>
+      <w:sz w:val="22"/>
+    </w:rPr>
+  </w:style>
+  <w:style w:type="character" w:customStyle="1" w:styleId="Title2Car">
+    <w:name w:val="Title2 Car"/>
+    <w:basedOn w:val="Titre2Car"/>
+    <w:link w:val="Title2"/>
+    <w:rsid w:val="006A4F1C"/>
+    <w:rPr>
+      <w:rFonts w:asciiTheme="majorHAnsi" w:eastAsiaTheme="majorEastAsia" w:hAnsiTheme="majorHAnsi" w:cstheme="majorBidi"/>
+      <w:b/>
+      <w:bCs/>
+      <w:color w:val="5B9BD5" w:themeColor="accent1"/>
+      <w:sz w:val="26"/>
+      <w:szCs w:val="26"/>
+    </w:rPr>
+  </w:style>
+  <w:style w:type="paragraph" w:customStyle="1" w:styleId="Title3">
+    <w:name w:val="Title3"/>
+    <w:basedOn w:val="Titre3"/>
+    <w:link w:val="Title3Car"/>
+    <w:qFormat/>
+    <w:rsid w:val="00613A9F"/>
+    <w:pPr>
+      <w:numPr>
+        <w:ilvl w:val="2"/>
+        <w:numId w:val="4"/>
+      </w:numPr>
+    </w:pPr>
+    <w:rPr>
+      <w:sz w:val="24"/>
+    </w:rPr>
+  </w:style>
+  <w:style w:type="character" w:customStyle="1" w:styleId="Title3Car">
+    <w:name w:val="Title3 Car"/>
+    <w:basedOn w:val="Titre3Car"/>
+    <w:link w:val="Title3"/>
+    <w:rsid w:val="00613A9F"/>
+    <w:rPr>
+      <w:rFonts w:asciiTheme="majorHAnsi" w:eastAsiaTheme="majorEastAsia" w:hAnsiTheme="majorHAnsi" w:cstheme="majorBidi"/>
+      <w:b/>
+      <w:bCs/>
+      <w:color w:val="5B9BD5" w:themeColor="accent1"/>
+      <w:sz w:val="24"/>
+    </w:rPr>
+  </w:style>
+  <w:style w:type="paragraph" w:styleId="TM1">
+    <w:name w:val="toc 1"/>
+    <w:basedOn w:val="Normal"/>
+    <w:next w:val="Normal"/>
+    <w:autoRedefine/>
+    <w:uiPriority w:val="39"/>
+    <w:unhideWhenUsed/>
+    <w:rsid w:val="002C7B0D"/>
+    <w:pPr>
+      <w:spacing w:after="100"/>
+    </w:pPr>
+  </w:style>
+  <w:style w:type="character" w:styleId="Lienhypertexte">
+    <w:name w:val="Hyperlink"/>
+    <w:basedOn w:val="Policepardfaut"/>
+    <w:uiPriority w:val="99"/>
+    <w:unhideWhenUsed/>
+    <w:rsid w:val="002C7B0D"/>
+    <w:rPr>
+      <w:color w:val="0563C1" w:themeColor="hyperlink"/>
+      <w:u w:val="single"/>
+    </w:rPr>
+  </w:style>
+  <w:style w:type="paragraph" w:styleId="TM2">
+    <w:name w:val="toc 2"/>
+    <w:basedOn w:val="Normal"/>
+    <w:next w:val="Normal"/>
+    <w:autoRedefine/>
+    <w:uiPriority w:val="39"/>
+    <w:unhideWhenUsed/>
+    <w:rsid w:val="002C7B0D"/>
+    <w:pPr>
+      <w:spacing w:after="100"/>
+      <w:ind w:left="200"/>
+    </w:pPr>
+  </w:style>
+  <w:style w:type="paragraph" w:styleId="TM3">
+    <w:name w:val="toc 3"/>
+    <w:basedOn w:val="Normal"/>
+    <w:next w:val="Normal"/>
+    <w:autoRedefine/>
+    <w:uiPriority w:val="39"/>
+    <w:unhideWhenUsed/>
+    <w:rsid w:val="002C7B0D"/>
+    <w:pPr>
+      <w:spacing w:after="100"/>
+      <w:ind w:left="400"/>
+    </w:pPr>
+  </w:style>
+  <w:style w:type="paragraph" w:styleId="Textedebulles">
+    <w:name w:val="Balloon Text"/>
+    <w:basedOn w:val="Normal"/>
+    <w:link w:val="TextedebullesCar"/>
+    <w:uiPriority w:val="99"/>
+    <w:semiHidden/>
+    <w:unhideWhenUsed/>
+    <w:rsid w:val="002C7B0D"/>
+    <w:pPr>
+      <w:spacing w:after="0" w:line="240" w:lineRule="auto"/>
+    </w:pPr>
+    <w:rPr>
+      <w:rFonts w:ascii="Tahoma" w:hAnsi="Tahoma" w:cs="Tahoma"/>
+      <w:sz w:val="16"/>
+      <w:szCs w:val="16"/>
+    </w:rPr>
+  </w:style>
+  <w:style w:type="character" w:customStyle="1" w:styleId="TextedebullesCar">
+    <w:name w:val="Texte de bulles Car"/>
+    <w:basedOn w:val="Policepardfaut"/>
+    <w:link w:val="Textedebulles"/>
+    <w:uiPriority w:val="99"/>
+    <w:semiHidden/>
+    <w:rsid w:val="002C7B0D"/>
+    <w:rPr>
+      <w:rFonts w:ascii="Tahoma" w:hAnsi="Tahoma" w:cs="Tahoma"/>
+      <w:sz w:val="16"/>
+      <w:szCs w:val="16"/>
+    </w:rPr>
+  </w:style>
+  <w:style w:type="paragraph" w:customStyle="1" w:styleId="Default">
+    <w:name w:val="Default"/>
+    <w:rsid w:val="00E175E5"/>
+    <w:pPr>
+      <w:autoSpaceDE w:val="0"/>
+      <w:autoSpaceDN w:val="0"/>
+      <w:adjustRightInd w:val="0"/>
+      <w:spacing w:after="0" w:line="240" w:lineRule="auto"/>
+    </w:pPr>
+    <w:rPr>
+      <w:rFonts w:ascii="Verdana" w:hAnsi="Verdana" w:cs="Verdana"/>
+      <w:color w:val="000000"/>
+      <w:sz w:val="24"/>
+      <w:szCs w:val="24"/>
+    </w:rPr>
+  </w:style>
+  <w:style w:type="paragraph" w:styleId="TM4">
+    <w:name w:val="toc 4"/>
+    <w:basedOn w:val="Normal"/>
+    <w:next w:val="Normal"/>
+    <w:autoRedefine/>
+    <w:uiPriority w:val="39"/>
+    <w:unhideWhenUsed/>
+    <w:rsid w:val="0061190A"/>
+    <w:pPr>
+      <w:spacing w:after="100" w:line="276" w:lineRule="auto"/>
+      <w:ind w:left="660"/>
+    </w:pPr>
+    <w:rPr>
+      <w:rFonts w:eastAsiaTheme="minorEastAsia"/>
+      <w:sz w:val="22"/>
+      <w:lang w:eastAsia="fr-CH"/>
+    </w:rPr>
+  </w:style>
+  <w:style w:type="paragraph" w:styleId="TM5">
+    <w:name w:val="toc 5"/>
+    <w:basedOn w:val="Normal"/>
+    <w:next w:val="Normal"/>
+    <w:autoRedefine/>
+    <w:uiPriority w:val="39"/>
+    <w:unhideWhenUsed/>
+    <w:rsid w:val="0061190A"/>
+    <w:pPr>
+      <w:spacing w:after="100" w:line="276" w:lineRule="auto"/>
+      <w:ind w:left="880"/>
+    </w:pPr>
+    <w:rPr>
+      <w:rFonts w:eastAsiaTheme="minorEastAsia"/>
+      <w:sz w:val="22"/>
+      <w:lang w:eastAsia="fr-CH"/>
+    </w:rPr>
+  </w:style>
+  <w:style w:type="paragraph" w:styleId="TM6">
+    <w:name w:val="toc 6"/>
+    <w:basedOn w:val="Normal"/>
+    <w:next w:val="Normal"/>
+    <w:autoRedefine/>
+    <w:uiPriority w:val="39"/>
+    <w:unhideWhenUsed/>
+    <w:rsid w:val="0061190A"/>
+    <w:pPr>
+      <w:spacing w:after="100" w:line="276" w:lineRule="auto"/>
+      <w:ind w:left="1100"/>
+    </w:pPr>
+    <w:rPr>
+      <w:rFonts w:eastAsiaTheme="minorEastAsia"/>
+      <w:sz w:val="22"/>
+      <w:lang w:eastAsia="fr-CH"/>
+    </w:rPr>
+  </w:style>
+  <w:style w:type="paragraph" w:styleId="TM7">
+    <w:name w:val="toc 7"/>
+    <w:basedOn w:val="Normal"/>
+    <w:next w:val="Normal"/>
+    <w:autoRedefine/>
+    <w:uiPriority w:val="39"/>
+    <w:unhideWhenUsed/>
+    <w:rsid w:val="0061190A"/>
+    <w:pPr>
+      <w:spacing w:after="100" w:line="276" w:lineRule="auto"/>
+      <w:ind w:left="1320"/>
+    </w:pPr>
+    <w:rPr>
+      <w:rFonts w:eastAsiaTheme="minorEastAsia"/>
+      <w:sz w:val="22"/>
+      <w:lang w:eastAsia="fr-CH"/>
+    </w:rPr>
+  </w:style>
+  <w:style w:type="paragraph" w:styleId="TM8">
+    <w:name w:val="toc 8"/>
+    <w:basedOn w:val="Normal"/>
+    <w:next w:val="Normal"/>
+    <w:autoRedefine/>
+    <w:uiPriority w:val="39"/>
+    <w:unhideWhenUsed/>
+    <w:rsid w:val="0061190A"/>
+    <w:pPr>
+      <w:spacing w:after="100" w:line="276" w:lineRule="auto"/>
+      <w:ind w:left="1540"/>
+    </w:pPr>
+    <w:rPr>
+      <w:rFonts w:eastAsiaTheme="minorEastAsia"/>
+      <w:sz w:val="22"/>
+      <w:lang w:eastAsia="fr-CH"/>
+    </w:rPr>
+  </w:style>
+  <w:style w:type="paragraph" w:styleId="TM9">
+    <w:name w:val="toc 9"/>
+    <w:basedOn w:val="Normal"/>
+    <w:next w:val="Normal"/>
+    <w:autoRedefine/>
+    <w:uiPriority w:val="39"/>
+    <w:unhideWhenUsed/>
+    <w:rsid w:val="0061190A"/>
+    <w:pPr>
+      <w:spacing w:after="100" w:line="276" w:lineRule="auto"/>
+      <w:ind w:left="1760"/>
+    </w:pPr>
+    <w:rPr>
+      <w:rFonts w:eastAsiaTheme="minorEastAsia"/>
+      <w:sz w:val="22"/>
+      <w:lang w:eastAsia="fr-CH"/>
+    </w:rPr>
+  </w:style>
+  <w:style w:type="table" w:styleId="Grilledutableau">
+    <w:name w:val="Table Grid"/>
+    <w:basedOn w:val="TableauNormal"/>
+    <w:uiPriority w:val="59"/>
+    <w:rsid w:val="00C12FEA"/>
+    <w:pPr>
+      <w:spacing w:after="0" w:line="240" w:lineRule="auto"/>
+    </w:pPr>
+    <w:tblPr>
+      <w:tblBorders>
+        <w:top w:val="single" w:sz="4" w:space="0" w:color="auto"/>
+        <w:left w:val="single" w:sz="4" w:space="0" w:color="auto"/>
+        <w:bottom w:val="single" w:sz="4" w:space="0" w:color="auto"/>
+        <w:right w:val="single" w:sz="4" w:space="0" w:color="auto"/>
+        <w:insideH w:val="single" w:sz="4" w:space="0" w:color="auto"/>
+        <w:insideV w:val="single" w:sz="4" w:space="0" w:color="auto"/>
+      </w:tblBorders>
+    </w:tblPr>
+  </w:style>
+</w:styles>
+</file>
+
+<file path=word/stylesWithEffects.xml><?xml version="1.0" encoding="utf-8"?>
+<w:styles xmlns:wpc="http://schemas.microsoft.com/office/word/2010/wordprocessingCanvas" xmlns:mc="http://schemas.openxmlformats.org/markup-compatibility/2006" xmlns:o="urn:schemas-microsoft-com:office:office" xmlns:r="http://schemas.openxmlformats.org/officeDocument/2006/relationships" xmlns:m="http://schemas.openxmlformats.org/officeDocument/2006/math" xmlns:v="urn:schemas-microsoft-com:vml" xmlns:wp14="http://schemas.microsoft.com/office/word/2010/wordprocessingDrawing" xmlns:wp="http://schemas.openxmlformats.org/drawingml/2006/wordprocessingDrawing" xmlns:w10="urn:schemas-microsoft-com:office:word" xmlns:w="http://schemas.openxmlformats.org/wordprocessingml/2006/main" xmlns:w14="http://schemas.microsoft.com/office/word/2010/wordml" xmlns:wpg="http://schemas.microsoft.com/office/word/2010/wordprocessingGroup" xmlns:wpi="http://schemas.microsoft.com/office/word/2010/wordprocessingInk" xmlns:wne="http://schemas.microsoft.com/office/word/2006/wordml" xmlns:wps="http://schemas.microsoft.com/office/word/2010/wordprocessingShape" mc:Ignorable="w14 wp14">
+  <w:docDefaults>
+    <w:rPrDefault>
+      <w:rPr>
+        <w:rFonts w:asciiTheme="minorHAnsi" w:eastAsiaTheme="minorHAnsi" w:hAnsiTheme="minorHAnsi" w:cstheme="minorBidi"/>
+        <w:sz w:val="22"/>
+        <w:szCs w:val="22"/>
+        <w:lang w:val="fr-CH" w:eastAsia="en-US" w:bidi="ar-SA"/>
+      </w:rPr>
+    </w:rPrDefault>
+    <w:pPrDefault>
+      <w:pPr>
+        <w:spacing w:after="160" w:line="259" w:lineRule="auto"/>
+      </w:pPr>
+    </w:pPrDefault>
+  </w:docDefaults>
+  <w:latentStyles w:defLockedState="0" w:defUIPriority="99" w:defSemiHidden="1" w:defUnhideWhenUsed="1" w:defQFormat="0" w:count="267">
+    <w:lsdException w:name="Normal" w:semiHidden="0" w:uiPriority="0" w:unhideWhenUsed="0" w:qFormat="1"/>
+    <w:lsdException w:name="heading 1" w:semiHidden="0" w:uiPriority="9" w:unhideWhenUsed="0" w:qFormat="1"/>
+    <w:lsdException w:name="heading 2" w:uiPriority="9" w:qFormat="1"/>
+    <w:lsdException w:name="heading 3" w:uiPriority="9" w:qFormat="1"/>
+    <w:lsdException w:name="heading 4" w:uiPriority="9" w:qFormat="1"/>
+    <w:lsdException w:name="heading 5" w:uiPriority="9" w:qFormat="1"/>
+    <w:lsdException w:name="heading 6" w:uiPriority="9" w:qFormat="1"/>
+    <w:lsdException w:name="heading 7" w:uiPriority="9" w:qFormat="1"/>
+    <w:lsdException w:name="heading 8" w:uiPriority="9" w:qFormat="1"/>
+    <w:lsdException w:name="heading 9" w:uiPriority="9" w:qFormat="1"/>
+    <w:lsdException w:name="toc 1" w:uiPriority="39"/>
+    <w:lsdException w:name="toc 2" w:uiPriority="39"/>
+    <w:lsdException w:name="toc 3" w:uiPriority="39"/>
+    <w:lsdException w:name="toc 4" w:uiPriority="39"/>
+    <w:lsdException w:name="toc 5" w:uiPriority="39"/>
+    <w:lsdException w:name="toc 6" w:uiPriority="39"/>
+    <w:lsdException w:name="toc 7" w:uiPriority="39"/>
+    <w:lsdException w:name="toc 8" w:uiPriority="39"/>
+    <w:lsdException w:name="toc 9" w:uiPriority="39"/>
+    <w:lsdException w:name="caption" w:uiPriority="35" w:qFormat="1"/>
+    <w:lsdException w:name="Title" w:semiHidden="0" w:uiPriority="10" w:unhideWhenUsed="0" w:qFormat="1"/>
+    <w:lsdException w:name="Default Paragraph Font" w:uiPriority="1"/>
+    <w:lsdException w:name="Subtitle" w:semiHidden="0" w:uiPriority="11" w:unhideWhenUsed="0" w:qFormat="1"/>
+    <w:lsdException w:name="Strong" w:semiHidden="0" w:uiPriority="22" w:unhideWhenUsed="0" w:qFormat="1"/>
+    <w:lsdException w:name="Emphasis" w:semiHidden="0" w:uiPriority="20" w:unhideWhenUsed="0" w:qFormat="1"/>
+    <w:lsdException w:name="Table Grid" w:semiHidden="0" w:uiPriority="59" w:unhideWhenUsed="0"/>
+    <w:lsdException w:name="Placeholder Text" w:unhideWhenUsed="0"/>
+    <w:lsdException w:name="No Spacing" w:semiHidden="0" w:uiPriority="1" w:unhideWhenUsed="0" w:qFormat="1"/>
+    <w:lsdException w:name="Light Shading" w:semiHidden="0" w:uiPriority="60" w:unhideWhenUsed="0"/>
+    <w:lsdException w:name="Light List" w:semiHidden="0" w:uiPriority="61" w:unhideWhenUsed="0"/>
+    <w:lsdException w:name="Light Grid" w:semiHidden="0" w:uiPriority="62" w:unhideWhenUsed="0"/>
+    <w:lsdException w:name="Medium Shading 1" w:semiHidden="0" w:uiPriority="63" w:unhideWhenUsed="0"/>
+    <w:lsdException w:name="Medium Shading 2" w:semiHidden="0" w:uiPriority="64" w:unhideWhenUsed="0"/>
+    <w:lsdException w:name="Medium List 1" w:semiHidden="0" w:uiPriority="65" w:unhideWhenUsed="0"/>
+    <w:lsdException w:name="Medium List 2" w:semiHidden="0" w:uiPriority="66" w:unhideWhenUsed="0"/>
+    <w:lsdException w:name="Medium Grid 1" w:semiHidden="0" w:uiPriority="67" w:unhideWhenUsed="0"/>
+    <w:lsdException w:name="Medium Grid 2" w:semiHidden="0" w:uiPriority="68" w:unhideWhenUsed="0"/>
+    <w:lsdException w:name="Medium Grid 3" w:semiHidden="0" w:uiPriority="69" w:unhideWhenUsed="0"/>
+    <w:lsdException w:name="Dark List" w:semiHidden="0" w:uiPriority="70" w:unhideWhenUsed="0"/>
+    <w:lsdException w:name="Colorful Shading" w:semiHidden="0" w:uiPriority="71" w:unhideWhenUsed="0"/>
+    <w:lsdException w:name="Colorful List" w:semiHidden="0" w:uiPriority="72" w:unhideWhenUsed="0"/>
+    <w:lsdException w:name="Colorful Grid" w:semiHidden="0" w:uiPriority="73" w:unhideWhenUsed="0"/>
+    <w:lsdException w:name="Light Shading Accent 1" w:semiHidden="0" w:uiPriority="60" w:unhideWhenUsed="0"/>
+    <w:lsdException w:name="Light List Accent 1" w:semiHidden="0" w:uiPriority="61" w:unhideWhenUsed="0"/>
+    <w:lsdException w:name="Light Grid Accent 1" w:semiHidden="0" w:uiPriority="62" w:unhideWhenUsed="0"/>
+    <w:lsdException w:name="Medium Shading 1 Accent 1" w:semiHidden="0" w:uiPriority="63" w:unhideWhenUsed="0"/>
+    <w:lsdException w:name="Medium Shading 2 Accent 1" w:semiHidden="0" w:uiPriority="64" w:unhideWhenUsed="0"/>
+    <w:lsdException w:name="Medium List 1 Accent 1" w:semiHidden="0" w:uiPriority="65" w:unhideWhenUsed="0"/>
+    <w:lsdException w:name="Revision" w:unhideWhenUsed="0"/>
+    <w:lsdException w:name="List Paragraph" w:semiHidden="0" w:uiPriority="34" w:unhideWhenUsed="0" w:qFormat="1"/>
+    <w:lsdException w:name="Quote" w:semiHidden="0" w:uiPriority="29" w:unhideWhenUsed="0" w:qFormat="1"/>
+    <w:lsdException w:name="Intense Quote" w:semiHidden="0" w:uiPriority="30" w:unhideWhenUsed="0" w:qFormat="1"/>
+    <w:lsdException w:name="Medium List 2 Accent 1" w:semiHidden="0" w:uiPriority="66" w:unhideWhenUsed="0"/>
+    <w:lsdException w:name="Medium Grid 1 Accent 1" w:semiHidden="0" w:uiPriority="67" w:unhideWhenUsed="0"/>
+    <w:lsdException w:name="Medium Grid 2 Accent 1" w:semiHidden="0" w:uiPriority="68" w:unhideWhenUsed="0"/>
+    <w:lsdException w:name="Medium Grid 3 Accent 1" w:semiHidden="0" w:uiPriority="69" w:unhideWhenUsed="0"/>
+    <w:lsdException w:name="Dark List Accent 1" w:semiHidden="0" w:uiPriority="70" w:unhideWhenUsed="0"/>
+    <w:lsdException w:name="Colorful Shading Accent 1" w:semiHidden="0" w:uiPriority="71" w:unhideWhenUsed="0"/>
+    <w:lsdException w:name="Colorful List Accent 1" w:semiHidden="0" w:uiPriority="72" w:unhideWhenUsed="0"/>
+    <w:lsdException w:name="Colorful Grid Accent 1" w:semiHidden="0" w:uiPriority="73" w:unhideWhenUsed="0"/>
+    <w:lsdException w:name="Light Shading Accent 2" w:semiHidden="0" w:uiPriority="60" w:unhideWhenUsed="0"/>
+    <w:lsdException w:name="Light List Accent 2" w:semiHidden="0" w:uiPriority="61" w:unhideWhenUsed="0"/>
+    <w:lsdException w:name="Light Grid Accent 2" w:semiHidden="0" w:uiPriority="62" w:unhideWhenUsed="0"/>
+    <w:lsdException w:name="Medium Shading 1 Accent 2" w:semiHidden="0" w:uiPriority="63" w:unhideWhenUsed="0"/>
+    <w:lsdException w:name="Medium Shading 2 Accent 2" w:semiHidden="0" w:uiPriority="64" w:unhideWhenUsed="0"/>
+    <w:lsdException w:name="Medium List 1 Accent 2" w:semiHidden="0" w:uiPriority="65" w:unhideWhenUsed="0"/>
+    <w:lsdException w:name="Medium List 2 Accent 2" w:semiHidden="0" w:uiPriority="66" w:unhideWhenUsed="0"/>
+    <w:lsdException w:name="Medium Grid 1 Accent 2" w:semiHidden="0" w:uiPriority="67" w:unhideWhenUsed="0"/>
+    <w:lsdException w:name="Medium Grid 2 Accent 2" w:semiHidden="0" w:uiPriority="68" w:unhideWhenUsed="0"/>
+    <w:lsdException w:name="Medium Grid 3 Accent 2" w:semiHidden="0" w:uiPriority="69" w:unhideWhenUsed="0"/>
+    <w:lsdException w:name="Dark List Accent 2" w:semiHidden="0" w:uiPriority="70" w:unhideWhenUsed="0"/>
+    <w:lsdException w:name="Colorful Shading Accent 2" w:semiHidden="0" w:uiPriority="71" w:unhideWhenUsed="0"/>
+    <w:lsdException w:name="Colorful List Accent 2" w:semiHidden="0" w:uiPriority="72" w:unhideWhenUsed="0"/>
+    <w:lsdException w:name="Colorful Grid Accent 2" w:semiHidden="0" w:uiPriority="73" w:unhideWhenUsed="0"/>
+    <w:lsdException w:name="Light Shading Accent 3" w:semiHidden="0" w:uiPriority="60" w:unhideWhenUsed="0"/>
+    <w:lsdException w:name="Light List Accent 3" w:semiHidden="0" w:uiPriority="61" w:unhideWhenUsed="0"/>
+    <w:lsdException w:name="Light Grid Accent 3" w:semiHidden="0" w:uiPriority="62" w:unhideWhenUsed="0"/>
+    <w:lsdException w:name="Medium Shading 1 Accent 3" w:semiHidden="0" w:uiPriority="63" w:unhideWhenUsed="0"/>
+    <w:lsdException w:name="Medium Shading 2 Accent 3" w:semiHidden="0" w:uiPriority="64" w:unhideWhenUsed="0"/>
+    <w:lsdException w:name="Medium List 1 Accent 3" w:semiHidden="0" w:uiPriority="65" w:unhideWhenUsed="0"/>
+    <w:lsdException w:name="Medium List 2 Accent 3" w:semiHidden="0" w:uiPriority="66" w:unhideWhenUsed="0"/>
+    <w:lsdException w:name="Medium Grid 1 Accent 3" w:semiHidden="0" w:uiPriority="67" w:unhideWhenUsed="0"/>
+    <w:lsdException w:name="Medium Grid 2 Accent 3" w:semiHidden="0" w:uiPriority="68" w:unhideWhenUsed="0"/>
+    <w:lsdException w:name="Medium Grid 3 Accent 3" w:semiHidden="0" w:uiPriority="69" w:unhideWhenUsed="0"/>
+    <w:lsdException w:name="Dark List Accent 3" w:semiHidden="0" w:uiPriority="70" w:unhideWhenUsed="0"/>
+    <w:lsdException w:name="Colorful Shading Accent 3" w:semiHidden="0" w:uiPriority="71" w:unhideWhenUsed="0"/>
+    <w:lsdException w:name="Colorful List Accent 3" w:semiHidden="0" w:uiPriority="72" w:unhideWhenUsed="0"/>
+    <w:lsdException w:name="Colorful Grid Accent 3" w:semiHidden="0" w:uiPriority="73" w:unhideWhenUsed="0"/>
+    <w:lsdException w:name="Light Shading Accent 4" w:semiHidden="0" w:uiPriority="60" w:unhideWhenUsed="0"/>
+    <w:lsdException w:name="Light List Accent 4" w:semiHidden="0" w:uiPriority="61" w:unhideWhenUsed="0"/>
+    <w:lsdException w:name="Light Grid Accent 4" w:semiHidden="0" w:uiPriority="62" w:unhideWhenUsed="0"/>
+    <w:lsdException w:name="Medium Shading 1 Accent 4" w:semiHidden="0" w:uiPriority="63" w:unhideWhenUsed="0"/>
+    <w:lsdException w:name="Medium Shading 2 Accent 4" w:semiHidden="0" w:uiPriority="64" w:unhideWhenUsed="0"/>
+    <w:lsdException w:name="Medium List 1 Accent 4" w:semiHidden="0" w:uiPriority="65" w:unhideWhenUsed="0"/>
+    <w:lsdException w:name="Medium List 2 Accent 4" w:semiHidden="0" w:uiPriority="66" w:unhideWhenUsed="0"/>
+    <w:lsdException w:name="Medium Grid 1 Accent 4" w:semiHidden="0" w:uiPriority="67" w:unhideWhenUsed="0"/>
+    <w:lsdException w:name="Medium Grid 2 Accent 4" w:semiHidden="0" w:uiPriority="68" w:unhideWhenUsed="0"/>
+    <w:lsdException w:name="Medium Grid 3 Accent 4" w:semiHidden="0" w:uiPriority="69" w:unhideWhenUsed="0"/>
+    <w:lsdException w:name="Dark List Accent 4" w:semiHidden="0" w:uiPriority="70" w:unhideWhenUsed="0"/>
+    <w:lsdException w:name="Colorful Shading Accent 4" w:semiHidden="0" w:uiPriority="71" w:unhideWhenUsed="0"/>
+    <w:lsdException w:name="Colorful List Accent 4" w:semiHidden="0" w:uiPriority="72" w:unhideWhenUsed="0"/>
+    <w:lsdException w:name="Colorful Grid Accent 4" w:semiHidden="0" w:uiPriority="73" w:unhideWhenUsed="0"/>
+    <w:lsdException w:name="Light Shading Accent 5" w:semiHidden="0" w:uiPriority="60" w:unhideWhenUsed="0"/>
+    <w:lsdException w:name="Light List Accent 5" w:semiHidden="0" w:uiPriority="61" w:unhideWhenUsed="0"/>
+    <w:lsdException w:name="Light Grid Accent 5" w:semiHidden="0" w:uiPriority="62" w:unhideWhenUsed="0"/>
+    <w:lsdException w:name="Medium Shading 1 Accent 5" w:semiHidden="0" w:uiPriority="63" w:unhideWhenUsed="0"/>
+    <w:lsdException w:name="Medium Shading 2 Accent 5" w:semiHidden="0" w:uiPriority="64" w:unhideWhenUsed="0"/>
+    <w:lsdException w:name="Medium List 1 Accent 5" w:semiHidden="0" w:uiPriority="65" w:unhideWhenUsed="0"/>
+    <w:lsdException w:name="Medium List 2 Accent 5" w:semiHidden="0" w:uiPriority="66" w:unhideWhenUsed="0"/>
+    <w:lsdException w:name="Medium Grid 1 Accent 5" w:semiHidden="0" w:uiPriority="67" w:unhideWhenUsed="0"/>
+    <w:lsdException w:name="Medium Grid 2 Accent 5" w:semiHidden="0" w:uiPriority="68" w:unhideWhenUsed="0"/>
+    <w:lsdException w:name="Medium Grid 3 Accent 5" w:semiHidden="0" w:uiPriority="69" w:unhideWhenUsed="0"/>
+    <w:lsdException w:name="Dark List Accent 5" w:semiHidden="0" w:uiPriority="70" w:unhideWhenUsed="0"/>
+    <w:lsdException w:name="Colorful Shading Accent 5" w:semiHidden="0" w:uiPriority="71" w:unhideWhenUsed="0"/>
+    <w:lsdException w:name="Colorful List Accent 5" w:semiHidden="0" w:uiPriority="72" w:unhideWhenUsed="0"/>
+    <w:lsdException w:name="Colorful Grid Accent 5" w:semiHidden="0" w:uiPriority="73" w:unhideWhenUsed="0"/>
+    <w:lsdException w:name="Light Shading Accent 6" w:semiHidden="0" w:uiPriority="60" w:unhideWhenUsed="0"/>
+    <w:lsdException w:name="Light List Accent 6" w:semiHidden="0" w:uiPriority="61" w:unhideWhenUsed="0"/>
+    <w:lsdException w:name="Light Grid Accent 6" w:semiHidden="0" w:uiPriority="62" w:unhideWhenUsed="0"/>
+    <w:lsdException w:name="Medium Shading 1 Accent 6" w:semiHidden="0" w:uiPriority="63" w:unhideWhenUsed="0"/>
+    <w:lsdException w:name="Medium Shading 2 Accent 6" w:semiHidden="0" w:uiPriority="64" w:unhideWhenUsed="0"/>
+    <w:lsdException w:name="Medium List 1 Accent 6" w:semiHidden="0" w:uiPriority="65" w:unhideWhenUsed="0"/>
+    <w:lsdException w:name="Medium List 2 Accent 6" w:semiHidden="0" w:uiPriority="66" w:unhideWhenUsed="0"/>
+    <w:lsdException w:name="Medium Grid 1 Accent 6" w:semiHidden="0" w:uiPriority="67" w:unhideWhenUsed="0"/>
+    <w:lsdException w:name="Medium Grid 2 Accent 6" w:semiHidden="0" w:uiPriority="68" w:unhideWhenUsed="0"/>
+    <w:lsdException w:name="Medium Grid 3 Accent 6" w:semiHidden="0" w:uiPriority="69" w:unhideWhenUsed="0"/>
+    <w:lsdException w:name="Dark List Accent 6" w:semiHidden="0" w:uiPriority="70" w:unhideWhenUsed="0"/>
+    <w:lsdException w:name="Colorful Shading Accent 6" w:semiHidden="0" w:uiPriority="71" w:unhideWhenUsed="0"/>
+    <w:lsdException w:name="Colorful List Accent 6" w:semiHidden="0" w:uiPriority="72" w:unhideWhenUsed="0"/>
+    <w:lsdException w:name="Colorful Grid Accent 6" w:semiHidden="0" w:uiPriority="73" w:unhideWhenUsed="0"/>
+    <w:lsdException w:name="Subtle Emphasis" w:semiHidden="0" w:uiPriority="19" w:unhideWhenUsed="0" w:qFormat="1"/>
+    <w:lsdException w:name="Intense Emphasis" w:semiHidden="0" w:uiPriority="21" w:unhideWhenUsed="0" w:qFormat="1"/>
+    <w:lsdException w:name="Subtle Reference" w:semiHidden="0" w:uiPriority="31" w:unhideWhenUsed="0" w:qFormat="1"/>
+    <w:lsdException w:name="Intense Reference" w:semiHidden="0" w:uiPriority="32" w:unhideWhenUsed="0" w:qFormat="1"/>
+    <w:lsdException w:name="Book Title" w:semiHidden="0" w:uiPriority="33" w:unhideWhenUsed="0" w:qFormat="1"/>
+    <w:lsdException w:name="Bibliography" w:uiPriority="37"/>
+    <w:lsdException w:name="TOC Heading" w:uiPriority="39" w:qFormat="1"/>
   </w:latentStyles>
   <w:style w:type="paragraph" w:default="1" w:styleId="Normal">
     <w:name w:val="Normal"/>
@@ -19633,7 +20898,7 @@
   <a:extraClrSchemeLst/>
   <a:extLst>
     <a:ext uri="{05A4C25C-085E-4340-85A3-A5531E510DB2}">
-      <thm15:themeFamily xmlns:thm15="http://schemas.microsoft.com/office/thememl/2012/main" name="Office Theme" id="{62F939B6-93AF-4DB8-9C6B-D6C7DFDC589F}" vid="{4A3C46E8-61CC-4603-A589-7422A47A8E4A}"/>
+      <thm15:themeFamily xmlns:thm15="http://schemas.microsoft.com/office/thememl/2012/main" xmlns="" name="Office Theme" id="{62F939B6-93AF-4DB8-9C6B-D6C7DFDC589F}" vid="{4A3C46E8-61CC-4603-A589-7422A47A8E4A}"/>
     </a:ext>
   </a:extLst>
 </a:theme>

</xml_diff>

<commit_message>
bilan personnel Kammoun & bilan itération 5
</commit_message>
<xml_diff>
--- a/Iteration/Iterations.docx
+++ b/Iteration/Iterations.docx
@@ -7860,6 +7860,11 @@
       <w:bookmarkEnd w:id="0"/>
     </w:p>
     <w:p>
+      <w:r>
+        <w:t>L’itération durera une semaine.</w:t>
+      </w:r>
+    </w:p>
+    <w:p>
       <w:pPr>
         <w:pStyle w:val="Title2"/>
       </w:pPr>
@@ -8774,15 +8779,7 @@
         <w:jc w:val="both"/>
       </w:pPr>
       <w:r>
-        <w:t xml:space="preserve">L’unique difficulté rencontrée lors de la réalisation de cette itération est la non-participation de Guillaume </w:t>
-      </w:r>
-      <w:proofErr w:type="spellStart"/>
-      <w:r>
-        <w:t>Bruge</w:t>
-      </w:r>
-      <w:proofErr w:type="spellEnd"/>
-      <w:r>
-        <w:t xml:space="preserve">. Celui-ci </w:t>
+        <w:t xml:space="preserve">L’unique difficulté rencontrée lors de la réalisation de cette itération est la non-participation de Guillaume Bruge. Celui-ci </w:t>
       </w:r>
       <w:r>
         <w:t>ayant été</w:t>
@@ -8859,18 +8856,8 @@
           <w:color w:val="auto"/>
           <w:sz w:val="22"/>
         </w:rPr>
-        <w:t xml:space="preserve">Guillaume </w:t>
-      </w:r>
-      <w:proofErr w:type="spellStart"/>
-      <w:r>
-        <w:rPr>
-          <w:i w:val="0"/>
-          <w:color w:val="auto"/>
-          <w:sz w:val="22"/>
-        </w:rPr>
-        <w:t>Bruge</w:t>
-      </w:r>
-      <w:proofErr w:type="spellEnd"/>
+        <w:t>Guillaume Bruge</w:t>
+      </w:r>
     </w:p>
     <w:p>
       <w:pPr>
@@ -9076,18 +9063,8 @@
           <w:color w:val="auto"/>
           <w:sz w:val="22"/>
         </w:rPr>
-        <w:t xml:space="preserve">Yassin </w:t>
-      </w:r>
-      <w:proofErr w:type="spellStart"/>
-      <w:r>
-        <w:rPr>
-          <w:i w:val="0"/>
-          <w:color w:val="auto"/>
-          <w:sz w:val="22"/>
-        </w:rPr>
-        <w:t>Kammoun</w:t>
-      </w:r>
-      <w:proofErr w:type="spellEnd"/>
+        <w:t>Yassin Kammoun</w:t>
+      </w:r>
     </w:p>
     <w:p>
       <w:pPr>
@@ -9402,6 +9379,11 @@
         <w:t>06.05.2015</w:t>
       </w:r>
       <w:bookmarkEnd w:id="37"/>
+    </w:p>
+    <w:p>
+      <w:r>
+        <w:t>L’itération durera une semaine.</w:t>
+      </w:r>
     </w:p>
     <w:p>
       <w:pPr>
@@ -9838,6 +9820,7 @@
         <w:jc w:val="both"/>
       </w:pPr>
       <w:r>
+        <w:lastRenderedPageBreak/>
         <w:t>Des interfaces graphiques répondant aux cas d’utilisations mentionnés seront développées.</w:t>
       </w:r>
     </w:p>
@@ -9858,7 +9841,6 @@
         <w:rPr>
           <w:color w:val="auto"/>
         </w:rPr>
-        <w:lastRenderedPageBreak/>
         <w:t>Ce qui sera testé</w:t>
       </w:r>
       <w:bookmarkEnd w:id="64"/>
@@ -10389,15 +10371,7 @@
         <w:jc w:val="both"/>
       </w:pPr>
       <w:r>
-        <w:t xml:space="preserve">De la nouvelle absence de Guillaume </w:t>
-      </w:r>
-      <w:proofErr w:type="spellStart"/>
-      <w:r>
-        <w:t>Bruge</w:t>
-      </w:r>
-      <w:proofErr w:type="spellEnd"/>
-      <w:r>
-        <w:t>.</w:t>
+        <w:t>De la nouvelle absence de Guillaume Bruge.</w:t>
       </w:r>
     </w:p>
     <w:p>
@@ -10528,6 +10502,7 @@
         <w:jc w:val="both"/>
       </w:pPr>
       <w:r>
+        <w:lastRenderedPageBreak/>
         <w:t>La réalisation du jeu à proprement dit prévue sur les trois itérations 5, 6 et 7 est prolongée sur une itération supplémentaire i.e. 5, 6, 7 et 8.</w:t>
       </w:r>
     </w:p>
@@ -10550,7 +10525,6 @@
           <w:color w:val="auto"/>
           <w:sz w:val="22"/>
         </w:rPr>
-        <w:lastRenderedPageBreak/>
         <w:t>Difficultés globales</w:t>
       </w:r>
     </w:p>
@@ -10565,15 +10539,7 @@
         <w:t>de l’</w:t>
       </w:r>
       <w:r>
-        <w:t xml:space="preserve">absence de notre collègue Guillaume </w:t>
-      </w:r>
-      <w:proofErr w:type="spellStart"/>
-      <w:r>
-        <w:t>Bruge</w:t>
-      </w:r>
-      <w:proofErr w:type="spellEnd"/>
-      <w:r>
-        <w:t xml:space="preserve">. Il s’est avéré difficile de </w:t>
+        <w:t xml:space="preserve">absence de notre collègue Guillaume Bruge. Il s’est avéré difficile de </w:t>
       </w:r>
       <w:r>
         <w:t>respecter</w:t>
@@ -10655,18 +10621,8 @@
           <w:color w:val="auto"/>
           <w:sz w:val="22"/>
         </w:rPr>
-        <w:t xml:space="preserve">Guillaume </w:t>
-      </w:r>
-      <w:proofErr w:type="spellStart"/>
-      <w:r>
-        <w:rPr>
-          <w:i w:val="0"/>
-          <w:color w:val="auto"/>
-          <w:sz w:val="22"/>
-        </w:rPr>
-        <w:t>Bruge</w:t>
-      </w:r>
-      <w:proofErr w:type="spellEnd"/>
+        <w:t>Guillaume Bruge</w:t>
+      </w:r>
     </w:p>
     <w:p>
       <w:pPr>
@@ -10852,18 +10808,8 @@
           <w:color w:val="auto"/>
           <w:sz w:val="22"/>
         </w:rPr>
-        <w:t xml:space="preserve">Yassin </w:t>
-      </w:r>
-      <w:proofErr w:type="spellStart"/>
-      <w:r>
-        <w:rPr>
-          <w:i w:val="0"/>
-          <w:color w:val="auto"/>
-          <w:sz w:val="22"/>
-        </w:rPr>
-        <w:t>Kammoun</w:t>
-      </w:r>
-      <w:proofErr w:type="spellEnd"/>
+        <w:t>Yassin Kammoun</w:t>
+      </w:r>
     </w:p>
     <w:p>
       <w:pPr>
@@ -10962,6 +10908,7 @@
         <w:jc w:val="both"/>
       </w:pPr>
       <w:r>
+        <w:lastRenderedPageBreak/>
         <w:t>Aucune difficulté n’a été rencontrée.</w:t>
       </w:r>
     </w:p>
@@ -10984,7 +10931,6 @@
           <w:color w:val="auto"/>
           <w:sz w:val="22"/>
         </w:rPr>
-        <w:lastRenderedPageBreak/>
         <w:t>Raphaël Racine</w:t>
       </w:r>
     </w:p>
@@ -11048,68 +10994,52 @@
           <w:rFonts w:ascii="Calibri" w:hAnsi="Calibri" w:cs="Calibri"/>
           <w:szCs w:val="20"/>
         </w:rPr>
-        <w:t xml:space="preserve">Adaptation de l'interface graphique de Monsieur Yassin </w:t>
-      </w:r>
-      <w:proofErr w:type="spellStart"/>
-      <w:r>
+        <w:t>Adaptation de l'interface graphique de Monsieur Yassin Kammoun sur les différents opérations et événements interagissant avec la base de données (recherche d'utilisateur, liste, ajout, édition etc.)</w:t>
+      </w:r>
+    </w:p>
+    <w:p>
+      <w:pPr>
+        <w:rPr>
+          <w:i/>
+        </w:rPr>
+      </w:pPr>
+      <w:r>
+        <w:rPr>
+          <w:i/>
+        </w:rPr>
+        <w:t xml:space="preserve">Effort consacré </w:t>
+      </w:r>
+    </w:p>
+    <w:p>
+      <w:r>
+        <w:t>2-3 heures.</w:t>
+      </w:r>
+    </w:p>
+    <w:p>
+      <w:pPr>
+        <w:rPr>
+          <w:i/>
+        </w:rPr>
+      </w:pPr>
+      <w:r>
+        <w:rPr>
+          <w:i/>
+        </w:rPr>
+        <w:t xml:space="preserve">Difficultés rencontrées : </w:t>
+      </w:r>
+    </w:p>
+    <w:p>
+      <w:pPr>
         <w:rPr>
           <w:rFonts w:ascii="Calibri" w:hAnsi="Calibri" w:cs="Calibri"/>
           <w:szCs w:val="20"/>
         </w:rPr>
-        <w:t>Kammoun</w:t>
-      </w:r>
-      <w:proofErr w:type="spellEnd"/>
+      </w:pPr>
       <w:r>
         <w:rPr>
           <w:rFonts w:ascii="Calibri" w:hAnsi="Calibri" w:cs="Calibri"/>
           <w:szCs w:val="20"/>
         </w:rPr>
-        <w:t xml:space="preserve"> sur les différents opérations et événements interagissant avec la base de données (recherche d'utilisateur, liste, ajout, édition etc.)</w:t>
-      </w:r>
-    </w:p>
-    <w:p>
-      <w:pPr>
-        <w:rPr>
-          <w:i/>
-        </w:rPr>
-      </w:pPr>
-      <w:r>
-        <w:rPr>
-          <w:i/>
-        </w:rPr>
-        <w:t xml:space="preserve">Effort consacré </w:t>
-      </w:r>
-    </w:p>
-    <w:p>
-      <w:r>
-        <w:t>2-3 heures.</w:t>
-      </w:r>
-    </w:p>
-    <w:p>
-      <w:pPr>
-        <w:rPr>
-          <w:i/>
-        </w:rPr>
-      </w:pPr>
-      <w:r>
-        <w:rPr>
-          <w:i/>
-        </w:rPr>
-        <w:t xml:space="preserve">Difficultés rencontrées : </w:t>
-      </w:r>
-    </w:p>
-    <w:p>
-      <w:pPr>
-        <w:rPr>
-          <w:rFonts w:ascii="Calibri" w:hAnsi="Calibri" w:cs="Calibri"/>
-          <w:szCs w:val="20"/>
-        </w:rPr>
-      </w:pPr>
-      <w:r>
-        <w:rPr>
-          <w:rFonts w:ascii="Calibri" w:hAnsi="Calibri" w:cs="Calibri"/>
-          <w:szCs w:val="20"/>
-        </w:rPr>
         <w:t>Aucune difficulté n'a été rencontrée.</w:t>
       </w:r>
     </w:p>
@@ -11172,6 +11102,11 @@
       <w:bookmarkEnd w:id="72"/>
     </w:p>
     <w:p>
+      <w:r>
+        <w:t>L’itération durera une semaine.</w:t>
+      </w:r>
+    </w:p>
+    <w:p>
       <w:pPr>
         <w:pStyle w:val="Title2"/>
       </w:pPr>
@@ -11637,14 +11572,14 @@
         <w:t>ou d’en rejoindre</w:t>
       </w:r>
       <w:r>
-        <w:t>, de boutons permettant d’éditer son compte et de se déconnecter</w:t>
-      </w:r>
-      <w:r>
-        <w:t xml:space="preserve">. Cependant, dans le cadre de cette itération, il s’agira simplement de concevoir et de </w:t>
+        <w:t xml:space="preserve">, de boutons permettant d’éditer son compte et </w:t>
       </w:r>
       <w:r>
         <w:lastRenderedPageBreak/>
-        <w:t xml:space="preserve">développer l’interface graphique sans pour autant traiter les événements pouvant s’y produire tels que </w:t>
+        <w:t>de se déconnecter</w:t>
+      </w:r>
+      <w:r>
+        <w:t xml:space="preserve">. Cependant, dans le cadre de cette itération, il s’agira simplement de concevoir et de développer l’interface graphique sans pour autant traiter les événements pouvant s’y produire tels que </w:t>
       </w:r>
       <w:r>
         <w:t xml:space="preserve">l’action click sur un bouton </w:t>
@@ -12340,6 +12275,7 @@
           <w:color w:val="auto"/>
           <w:sz w:val="22"/>
         </w:rPr>
+        <w:lastRenderedPageBreak/>
         <w:t>Planning</w:t>
       </w:r>
     </w:p>
@@ -12388,7 +12324,6 @@
           <w:color w:val="auto"/>
           <w:sz w:val="22"/>
         </w:rPr>
-        <w:lastRenderedPageBreak/>
         <w:t>Difficultés globales</w:t>
       </w:r>
     </w:p>
@@ -12467,18 +12402,8 @@
           <w:color w:val="auto"/>
           <w:sz w:val="22"/>
         </w:rPr>
-        <w:t xml:space="preserve">Guillaume </w:t>
-      </w:r>
-      <w:proofErr w:type="spellStart"/>
-      <w:r>
-        <w:rPr>
-          <w:i w:val="0"/>
-          <w:color w:val="auto"/>
-          <w:sz w:val="22"/>
-        </w:rPr>
-        <w:t>Bruge</w:t>
-      </w:r>
-      <w:proofErr w:type="spellEnd"/>
+        <w:t>Guillaume Bruge</w:t>
+      </w:r>
     </w:p>
     <w:p>
       <w:pPr>
@@ -12497,6 +12422,9 @@
       <w:r>
         <w:t>Aucun</w:t>
       </w:r>
+      <w:r>
+        <w:t>.</w:t>
+      </w:r>
     </w:p>
     <w:p>
       <w:pPr>
@@ -12515,6 +12443,9 @@
       <w:r>
         <w:t>0 heures</w:t>
       </w:r>
+      <w:r>
+        <w:t>.</w:t>
+      </w:r>
     </w:p>
     <w:p>
       <w:pPr>
@@ -12532,6 +12463,9 @@
     <w:p>
       <w:r>
         <w:t>Malade</w:t>
+      </w:r>
+      <w:r>
+        <w:t>.</w:t>
       </w:r>
     </w:p>
     <w:p>
@@ -12553,18 +12487,8 @@
           <w:color w:val="auto"/>
           <w:sz w:val="22"/>
         </w:rPr>
-        <w:t xml:space="preserve">Yassin </w:t>
-      </w:r>
-      <w:proofErr w:type="spellStart"/>
-      <w:r>
-        <w:rPr>
-          <w:i w:val="0"/>
-          <w:color w:val="auto"/>
-          <w:sz w:val="22"/>
-        </w:rPr>
-        <w:t>Kammoun</w:t>
-      </w:r>
-      <w:proofErr w:type="spellEnd"/>
+        <w:t>Yassin Kammoun</w:t>
+      </w:r>
     </w:p>
     <w:p>
       <w:pPr>
@@ -12812,6 +12736,7 @@
     </w:p>
     <w:p>
       <w:r>
+        <w:lastRenderedPageBreak/>
         <w:t>Implémentation côté serveur permettant :</w:t>
       </w:r>
     </w:p>
@@ -12848,7 +12773,6 @@
         </w:numPr>
       </w:pPr>
       <w:r>
-        <w:lastRenderedPageBreak/>
         <w:t>Possibilité de bloquer / supprimer un utilisateur</w:t>
       </w:r>
     </w:p>
@@ -12961,6 +12885,11 @@
       <w:bookmarkEnd w:id="91"/>
     </w:p>
     <w:p>
+      <w:r>
+        <w:t>L’itération durera une semaine.</w:t>
+      </w:r>
+    </w:p>
+    <w:p>
       <w:pPr>
         <w:pStyle w:val="Title2"/>
       </w:pPr>
@@ -13309,6 +13238,7 @@
         </w:numPr>
       </w:pPr>
       <w:r>
+        <w:lastRenderedPageBreak/>
         <w:t>Choisir une carte</w:t>
       </w:r>
       <w:r>
@@ -13324,7 +13254,6 @@
         </w:numPr>
       </w:pPr>
       <w:r>
-        <w:lastRenderedPageBreak/>
         <w:t>Fixer le nombre de joueurs</w:t>
       </w:r>
       <w:r>
@@ -13451,6 +13380,242 @@
     </w:p>
     <w:p>
       <w:pPr>
+        <w:pStyle w:val="Paragraphedeliste"/>
+        <w:keepNext/>
+        <w:keepLines/>
+        <w:numPr>
+          <w:ilvl w:val="0"/>
+          <w:numId w:val="19"/>
+        </w:numPr>
+        <w:spacing w:before="200" w:after="0"/>
+        <w:contextualSpacing w:val="0"/>
+        <w:outlineLvl w:val="3"/>
+        <w:rPr>
+          <w:rFonts w:asciiTheme="majorHAnsi" w:eastAsiaTheme="majorEastAsia" w:hAnsiTheme="majorHAnsi" w:cstheme="majorBidi"/>
+          <w:b/>
+          <w:bCs/>
+          <w:iCs/>
+          <w:vanish/>
+          <w:sz w:val="22"/>
+        </w:rPr>
+      </w:pPr>
+    </w:p>
+    <w:p>
+      <w:pPr>
+        <w:pStyle w:val="Paragraphedeliste"/>
+        <w:keepNext/>
+        <w:keepLines/>
+        <w:numPr>
+          <w:ilvl w:val="1"/>
+          <w:numId w:val="19"/>
+        </w:numPr>
+        <w:spacing w:before="200" w:after="0"/>
+        <w:contextualSpacing w:val="0"/>
+        <w:outlineLvl w:val="3"/>
+        <w:rPr>
+          <w:rFonts w:asciiTheme="majorHAnsi" w:eastAsiaTheme="majorEastAsia" w:hAnsiTheme="majorHAnsi" w:cstheme="majorBidi"/>
+          <w:b/>
+          <w:bCs/>
+          <w:iCs/>
+          <w:vanish/>
+          <w:sz w:val="22"/>
+        </w:rPr>
+      </w:pPr>
+    </w:p>
+    <w:p>
+      <w:pPr>
+        <w:pStyle w:val="Paragraphedeliste"/>
+        <w:keepNext/>
+        <w:keepLines/>
+        <w:numPr>
+          <w:ilvl w:val="1"/>
+          <w:numId w:val="19"/>
+        </w:numPr>
+        <w:spacing w:before="200" w:after="0"/>
+        <w:contextualSpacing w:val="0"/>
+        <w:outlineLvl w:val="3"/>
+        <w:rPr>
+          <w:rFonts w:asciiTheme="majorHAnsi" w:eastAsiaTheme="majorEastAsia" w:hAnsiTheme="majorHAnsi" w:cstheme="majorBidi"/>
+          <w:b/>
+          <w:bCs/>
+          <w:iCs/>
+          <w:vanish/>
+          <w:sz w:val="22"/>
+        </w:rPr>
+      </w:pPr>
+    </w:p>
+    <w:p>
+      <w:pPr>
+        <w:pStyle w:val="Paragraphedeliste"/>
+        <w:keepNext/>
+        <w:keepLines/>
+        <w:numPr>
+          <w:ilvl w:val="1"/>
+          <w:numId w:val="19"/>
+        </w:numPr>
+        <w:spacing w:before="200" w:after="0"/>
+        <w:contextualSpacing w:val="0"/>
+        <w:outlineLvl w:val="3"/>
+        <w:rPr>
+          <w:rFonts w:asciiTheme="majorHAnsi" w:eastAsiaTheme="majorEastAsia" w:hAnsiTheme="majorHAnsi" w:cstheme="majorBidi"/>
+          <w:b/>
+          <w:bCs/>
+          <w:iCs/>
+          <w:vanish/>
+          <w:sz w:val="22"/>
+        </w:rPr>
+      </w:pPr>
+    </w:p>
+    <w:p>
+      <w:pPr>
+        <w:pStyle w:val="Paragraphedeliste"/>
+        <w:keepNext/>
+        <w:keepLines/>
+        <w:numPr>
+          <w:ilvl w:val="2"/>
+          <w:numId w:val="19"/>
+        </w:numPr>
+        <w:spacing w:before="200" w:after="0"/>
+        <w:contextualSpacing w:val="0"/>
+        <w:outlineLvl w:val="3"/>
+        <w:rPr>
+          <w:rFonts w:asciiTheme="majorHAnsi" w:eastAsiaTheme="majorEastAsia" w:hAnsiTheme="majorHAnsi" w:cstheme="majorBidi"/>
+          <w:b/>
+          <w:bCs/>
+          <w:iCs/>
+          <w:vanish/>
+          <w:sz w:val="22"/>
+        </w:rPr>
+      </w:pPr>
+    </w:p>
+    <w:p>
+      <w:pPr>
+        <w:pStyle w:val="Titre4"/>
+        <w:numPr>
+          <w:ilvl w:val="3"/>
+          <w:numId w:val="19"/>
+        </w:numPr>
+        <w:rPr>
+          <w:i w:val="0"/>
+          <w:color w:val="auto"/>
+          <w:sz w:val="22"/>
+        </w:rPr>
+      </w:pPr>
+      <w:r>
+        <w:rPr>
+          <w:i w:val="0"/>
+          <w:color w:val="auto"/>
+          <w:sz w:val="22"/>
+        </w:rPr>
+        <w:t>Objectifs</w:t>
+      </w:r>
+    </w:p>
+    <w:p>
+      <w:pPr>
+        <w:jc w:val="both"/>
+      </w:pPr>
+      <w:r>
+        <w:t>Les objectifs ont tous été atteints sans exception. Les cas d’utilisation ont été implémentés. Ceux-ci se sont révélés tout à fait fonctionne</w:t>
+      </w:r>
+      <w:r>
+        <w:t>ls avec toutefois une exception. L</w:t>
+      </w:r>
+      <w:r>
+        <w:t xml:space="preserve">a suppression d’une partie et le départ d’un joueur </w:t>
+      </w:r>
+      <w:r>
+        <w:t>ne sont pas encore fonctionnels</w:t>
+      </w:r>
+      <w:r>
+        <w:t>.</w:t>
+      </w:r>
+    </w:p>
+    <w:p>
+      <w:pPr>
+        <w:pStyle w:val="Titre4"/>
+        <w:numPr>
+          <w:ilvl w:val="3"/>
+          <w:numId w:val="19"/>
+        </w:numPr>
+        <w:rPr>
+          <w:i w:val="0"/>
+          <w:color w:val="auto"/>
+          <w:sz w:val="22"/>
+        </w:rPr>
+      </w:pPr>
+      <w:r>
+        <w:rPr>
+          <w:i w:val="0"/>
+          <w:color w:val="auto"/>
+          <w:sz w:val="22"/>
+        </w:rPr>
+        <w:t>Planning</w:t>
+      </w:r>
+    </w:p>
+    <w:p>
+      <w:pPr>
+        <w:jc w:val="both"/>
+      </w:pPr>
+      <w:r>
+        <w:t xml:space="preserve">Malgré la présence d’un bug dans la solution à la fin de l’itération, le planning n’est pas modifié. Le bug en question </w:t>
+      </w:r>
+      <w:r>
+        <w:t>pourra être</w:t>
+      </w:r>
+      <w:r>
+        <w:t xml:space="preserve"> considéré comme étant corrigé dès la prochaine itération.</w:t>
+      </w:r>
+    </w:p>
+    <w:p>
+      <w:pPr>
+        <w:pStyle w:val="Titre4"/>
+        <w:numPr>
+          <w:ilvl w:val="3"/>
+          <w:numId w:val="19"/>
+        </w:numPr>
+        <w:rPr>
+          <w:i w:val="0"/>
+          <w:color w:val="auto"/>
+          <w:sz w:val="22"/>
+        </w:rPr>
+      </w:pPr>
+      <w:r>
+        <w:rPr>
+          <w:i w:val="0"/>
+          <w:color w:val="auto"/>
+          <w:sz w:val="22"/>
+        </w:rPr>
+        <w:t>Difficultés globales</w:t>
+      </w:r>
+    </w:p>
+    <w:p>
+      <w:pPr>
+        <w:jc w:val="both"/>
+      </w:pPr>
+      <w:r>
+        <w:t>La première difficulté rencontrée durant l’itération a porté sur la compréhension d’un bug et à sa tentative de correction. La seconde difficulté a consisté à terminer le travail prévu dans le</w:t>
+      </w:r>
+      <w:r>
+        <w:t>s</w:t>
+      </w:r>
+      <w:r>
+        <w:t xml:space="preserve"> délai</w:t>
+      </w:r>
+      <w:r>
+        <w:t>s fixés</w:t>
+      </w:r>
+      <w:r>
+        <w:t>. Le fait d’avoir d’</w:t>
+      </w:r>
+      <w:r>
+        <w:t xml:space="preserve">autres obligations </w:t>
+      </w:r>
+      <w:r>
+        <w:t>pour d’autre cours a ralenti la réalisation du travail sans pour autant engendré un retard.</w:t>
+      </w:r>
+    </w:p>
+    <w:p>
+      <w:pPr>
         <w:pStyle w:val="Title3"/>
         <w:numPr>
           <w:ilvl w:val="2"/>
@@ -13464,34 +13629,490 @@
         <w:rPr>
           <w:color w:val="auto"/>
         </w:rPr>
-        <w:t>Bilans Personnels</w:t>
-      </w:r>
-    </w:p>
-    <w:p>
-      <w:pPr>
-        <w:pStyle w:val="Title4"/>
-      </w:pPr>
-      <w:r>
+        <w:t xml:space="preserve">Bilans </w:t>
+      </w:r>
+      <w:r>
+        <w:rPr>
+          <w:color w:val="auto"/>
+        </w:rPr>
+        <w:t>individuels</w:t>
+      </w:r>
+    </w:p>
+    <w:p>
+      <w:pPr>
+        <w:pStyle w:val="Paragraphedeliste"/>
+        <w:keepNext/>
+        <w:keepLines/>
+        <w:numPr>
+          <w:ilvl w:val="2"/>
+          <w:numId w:val="19"/>
+        </w:numPr>
+        <w:spacing w:before="200" w:after="0"/>
+        <w:contextualSpacing w:val="0"/>
+        <w:outlineLvl w:val="3"/>
+        <w:rPr>
+          <w:rFonts w:asciiTheme="majorHAnsi" w:eastAsiaTheme="majorEastAsia" w:hAnsiTheme="majorHAnsi" w:cstheme="majorBidi"/>
+          <w:b/>
+          <w:bCs/>
+          <w:iCs/>
+          <w:vanish/>
+          <w:sz w:val="22"/>
+        </w:rPr>
+      </w:pPr>
+    </w:p>
+    <w:p>
+      <w:pPr>
+        <w:pStyle w:val="Titre4"/>
+        <w:numPr>
+          <w:ilvl w:val="3"/>
+          <w:numId w:val="19"/>
+        </w:numPr>
+        <w:rPr>
+          <w:i w:val="0"/>
+          <w:color w:val="auto"/>
+          <w:sz w:val="22"/>
+        </w:rPr>
+      </w:pPr>
+      <w:r>
+        <w:rPr>
+          <w:i w:val="0"/>
+          <w:color w:val="auto"/>
+          <w:sz w:val="22"/>
+        </w:rPr>
+        <w:t>Guillaume Bruge</w:t>
+      </w:r>
+    </w:p>
+    <w:p>
+      <w:pPr>
+        <w:rPr>
+          <w:i/>
+        </w:rPr>
+      </w:pPr>
+      <w:r>
+        <w:rPr>
+          <w:i/>
+        </w:rPr>
+        <w:t>Travail effectué</w:t>
+      </w:r>
+    </w:p>
+    <w:p>
+      <w:r>
+        <w:t>Aucun.</w:t>
+      </w:r>
+    </w:p>
+    <w:p>
+      <w:pPr>
+        <w:rPr>
+          <w:i/>
+        </w:rPr>
+      </w:pPr>
+      <w:r>
+        <w:rPr>
+          <w:i/>
+        </w:rPr>
+        <w:t>Effort consacré</w:t>
+      </w:r>
+    </w:p>
+    <w:p>
+      <w:r>
+        <w:t>0 heures</w:t>
+      </w:r>
+      <w:r>
+        <w:t>.</w:t>
+      </w:r>
+    </w:p>
+    <w:p>
+      <w:pPr>
+        <w:rPr>
+          <w:i/>
+        </w:rPr>
+      </w:pPr>
+      <w:r>
+        <w:rPr>
+          <w:i/>
+        </w:rPr>
+        <w:t>Difficultés rencontrées</w:t>
+      </w:r>
+    </w:p>
+    <w:p>
+      <w:r>
+        <w:t>Malade</w:t>
+      </w:r>
+      <w:r>
+        <w:t>.</w:t>
+      </w:r>
+    </w:p>
+    <w:p>
+      <w:pPr>
+        <w:pStyle w:val="Titre4"/>
+        <w:numPr>
+          <w:ilvl w:val="3"/>
+          <w:numId w:val="19"/>
+        </w:numPr>
+        <w:rPr>
+          <w:i w:val="0"/>
+          <w:color w:val="auto"/>
+          <w:sz w:val="22"/>
+        </w:rPr>
+      </w:pPr>
+      <w:r>
+        <w:rPr>
+          <w:i w:val="0"/>
+          <w:color w:val="auto"/>
+          <w:sz w:val="22"/>
+        </w:rPr>
+        <w:t>Yassin Kammoun</w:t>
+      </w:r>
+    </w:p>
+    <w:p>
+      <w:pPr>
+        <w:rPr>
+          <w:i/>
+        </w:rPr>
+      </w:pPr>
+      <w:r>
+        <w:rPr>
+          <w:i/>
+        </w:rPr>
+        <w:t>Travail effectué</w:t>
+      </w:r>
+    </w:p>
+    <w:p>
+      <w:pPr>
+        <w:pStyle w:val="Paragraphedeliste"/>
+        <w:numPr>
+          <w:ilvl w:val="0"/>
+          <w:numId w:val="40"/>
+        </w:numPr>
+        <w:rPr>
+          <w:i/>
+        </w:rPr>
+      </w:pPr>
+      <w:r>
+        <w:t>Développement de l’interface graphique de pré-jeu de l’hôte ayant créé une partie.</w:t>
+      </w:r>
+    </w:p>
+    <w:p>
+      <w:pPr>
+        <w:pStyle w:val="Paragraphedeliste"/>
+        <w:numPr>
+          <w:ilvl w:val="1"/>
+          <w:numId w:val="40"/>
+        </w:numPr>
+        <w:rPr>
+          <w:i/>
+        </w:rPr>
+      </w:pPr>
+      <w:r>
+        <w:t>Développement de la communication joueur vers serveur.</w:t>
+      </w:r>
+    </w:p>
+    <w:p>
+      <w:pPr>
+        <w:pStyle w:val="Paragraphedeliste"/>
+        <w:numPr>
+          <w:ilvl w:val="2"/>
+          <w:numId w:val="40"/>
+        </w:numPr>
+        <w:rPr>
+          <w:i/>
+        </w:rPr>
+      </w:pPr>
+      <w:r>
+        <w:t>Départ d’un joueur de la partie.</w:t>
+      </w:r>
+    </w:p>
+    <w:p>
+      <w:pPr>
+        <w:pStyle w:val="Paragraphedeliste"/>
+        <w:numPr>
+          <w:ilvl w:val="2"/>
+          <w:numId w:val="40"/>
+        </w:numPr>
+        <w:rPr>
+          <w:i/>
+        </w:rPr>
+      </w:pPr>
+      <w:r>
+        <w:t>Départ de l’hôte de la partie.</w:t>
+      </w:r>
+    </w:p>
+    <w:p>
+      <w:pPr>
+        <w:pStyle w:val="Paragraphedeliste"/>
+        <w:numPr>
+          <w:ilvl w:val="2"/>
+          <w:numId w:val="40"/>
+        </w:numPr>
+        <w:rPr>
+          <w:i/>
+        </w:rPr>
+      </w:pPr>
+      <w:r>
+        <w:t>Démarrage de la partie.</w:t>
+      </w:r>
+    </w:p>
+    <w:p>
+      <w:pPr>
+        <w:pStyle w:val="Paragraphedeliste"/>
+        <w:numPr>
+          <w:ilvl w:val="2"/>
+          <w:numId w:val="40"/>
+        </w:numPr>
+        <w:rPr>
+          <w:i/>
+        </w:rPr>
+      </w:pPr>
+      <w:r>
+        <w:t>Lancement de la partie.</w:t>
+      </w:r>
+    </w:p>
+    <w:p>
+      <w:pPr>
+        <w:pStyle w:val="Paragraphedeliste"/>
+        <w:numPr>
+          <w:ilvl w:val="2"/>
+          <w:numId w:val="40"/>
+        </w:numPr>
+        <w:rPr>
+          <w:i/>
+        </w:rPr>
+      </w:pPr>
+      <w:r>
+        <w:t>Suppression de la partie.</w:t>
+      </w:r>
+    </w:p>
+    <w:p>
+      <w:pPr>
+        <w:pStyle w:val="Paragraphedeliste"/>
+        <w:numPr>
+          <w:ilvl w:val="0"/>
+          <w:numId w:val="40"/>
+        </w:numPr>
+        <w:rPr>
+          <w:i/>
+        </w:rPr>
+      </w:pPr>
+      <w:r>
+        <w:lastRenderedPageBreak/>
+        <w:t>Développement de l’interface graphique de pré-jeu de joueur ayant rejoint une partie.</w:t>
+      </w:r>
+    </w:p>
+    <w:p>
+      <w:pPr>
+        <w:pStyle w:val="Paragraphedeliste"/>
+        <w:numPr>
+          <w:ilvl w:val="1"/>
+          <w:numId w:val="40"/>
+        </w:numPr>
+        <w:rPr>
+          <w:i/>
+        </w:rPr>
+      </w:pPr>
+      <w:r>
+        <w:t>Développement de la communication joueur vers serveur.</w:t>
+      </w:r>
+    </w:p>
+    <w:p>
+      <w:pPr>
+        <w:pStyle w:val="Paragraphedeliste"/>
+        <w:numPr>
+          <w:ilvl w:val="2"/>
+          <w:numId w:val="40"/>
+        </w:numPr>
+        <w:rPr>
+          <w:i/>
+        </w:rPr>
+      </w:pPr>
+      <w:r>
+        <w:t>Départ du joueur du jeu.</w:t>
+      </w:r>
+    </w:p>
+    <w:p>
+      <w:pPr>
+        <w:pStyle w:val="Paragraphedeliste"/>
+        <w:numPr>
+          <w:ilvl w:val="2"/>
+          <w:numId w:val="40"/>
+        </w:numPr>
+        <w:rPr>
+          <w:i/>
+        </w:rPr>
+      </w:pPr>
+      <w:r>
+        <w:t>Départ de l’hôte de la partie.</w:t>
+      </w:r>
+    </w:p>
+    <w:p>
+      <w:pPr>
+        <w:pStyle w:val="Paragraphedeliste"/>
+        <w:numPr>
+          <w:ilvl w:val="2"/>
+          <w:numId w:val="40"/>
+        </w:numPr>
+        <w:rPr>
+          <w:i/>
+        </w:rPr>
+      </w:pPr>
+      <w:r>
+        <w:t>Lancement de la partie.</w:t>
+      </w:r>
+    </w:p>
+    <w:p>
+      <w:pPr>
+        <w:pStyle w:val="Paragraphedeliste"/>
+        <w:numPr>
+          <w:ilvl w:val="1"/>
+          <w:numId w:val="40"/>
+        </w:numPr>
+        <w:rPr>
+          <w:i/>
+        </w:rPr>
+      </w:pPr>
+      <w:r>
+        <w:t>Mise à jour de la liste des joueurs ayant rejoint la partie.</w:t>
+      </w:r>
+    </w:p>
+    <w:p>
+      <w:pPr>
+        <w:pStyle w:val="Paragraphedeliste"/>
+        <w:numPr>
+          <w:ilvl w:val="0"/>
+          <w:numId w:val="40"/>
+        </w:numPr>
+        <w:rPr>
+          <w:i/>
+        </w:rPr>
+      </w:pPr>
+      <w:r>
+        <w:t>Développement du rafraîchissement de la liste des parties dans l’interface de salle de parties.</w:t>
+      </w:r>
+    </w:p>
+    <w:p>
+      <w:pPr>
+        <w:pStyle w:val="Paragraphedeliste"/>
+        <w:numPr>
+          <w:ilvl w:val="1"/>
+          <w:numId w:val="40"/>
+        </w:numPr>
+        <w:rPr>
+          <w:i/>
+        </w:rPr>
+      </w:pPr>
+      <w:proofErr w:type="spellStart"/>
+      <w:r>
+        <w:t>Parsing</w:t>
+      </w:r>
+      <w:proofErr w:type="spellEnd"/>
+      <w:r>
+        <w:t xml:space="preserve"> du message </w:t>
+      </w:r>
+      <w:proofErr w:type="spellStart"/>
+      <w:r>
+        <w:t>Json</w:t>
+      </w:r>
+      <w:proofErr w:type="spellEnd"/>
+      <w:r>
+        <w:t xml:space="preserve"> correspondant à la liste des parties.</w:t>
+      </w:r>
+    </w:p>
+    <w:p>
+      <w:pPr>
+        <w:pStyle w:val="Paragraphedeliste"/>
+        <w:numPr>
+          <w:ilvl w:val="1"/>
+          <w:numId w:val="40"/>
+        </w:numPr>
+        <w:rPr>
+          <w:i/>
+        </w:rPr>
+      </w:pPr>
+      <w:r>
+        <w:t>Mise à jour de la liste des parties.</w:t>
+      </w:r>
+    </w:p>
+    <w:p>
+      <w:pPr>
+        <w:rPr>
+          <w:i/>
+        </w:rPr>
+      </w:pPr>
+      <w:r>
+        <w:rPr>
+          <w:i/>
+        </w:rPr>
+        <w:t>Effort consacré</w:t>
+      </w:r>
+    </w:p>
+    <w:p>
+      <w:r>
+        <w:t>6 heures.</w:t>
+      </w:r>
+    </w:p>
+    <w:p>
+      <w:pPr>
+        <w:rPr>
+          <w:i/>
+        </w:rPr>
+      </w:pPr>
+      <w:r>
+        <w:rPr>
+          <w:i/>
+        </w:rPr>
+        <w:t>Difficultés rencontrées</w:t>
+      </w:r>
+    </w:p>
+    <w:p>
+      <w:r>
+        <w:t>Compréhension de l’origine du bug lors de la suppression/du départ d’une partie.</w:t>
+      </w:r>
+    </w:p>
+    <w:p>
+      <w:pPr>
+        <w:pStyle w:val="Titre4"/>
+        <w:numPr>
+          <w:ilvl w:val="3"/>
+          <w:numId w:val="19"/>
+        </w:numPr>
+        <w:rPr>
+          <w:i w:val="0"/>
+          <w:color w:val="auto"/>
+          <w:sz w:val="22"/>
+        </w:rPr>
+      </w:pPr>
+      <w:r>
+        <w:rPr>
+          <w:i w:val="0"/>
+          <w:color w:val="auto"/>
+          <w:sz w:val="22"/>
+        </w:rPr>
         <w:t xml:space="preserve">Michelle </w:t>
       </w:r>
       <w:proofErr w:type="spellStart"/>
       <w:r>
+        <w:rPr>
+          <w:i w:val="0"/>
+          <w:color w:val="auto"/>
+          <w:sz w:val="22"/>
+        </w:rPr>
         <w:t>Meguep</w:t>
       </w:r>
       <w:proofErr w:type="spellEnd"/>
     </w:p>
     <w:p>
       <w:pPr>
-        <w:ind w:left="1416"/>
-      </w:pPr>
-      <w:r>
+        <w:rPr>
+          <w:i/>
+        </w:rPr>
+      </w:pPr>
+      <w:r>
+        <w:rPr>
+          <w:i/>
+        </w:rPr>
         <w:t>Travail effectué</w:t>
       </w:r>
     </w:p>
     <w:p>
-      <w:pPr>
-        <w:ind w:left="1416"/>
-      </w:pPr>
       <w:r>
         <w:t xml:space="preserve">Implémentation complète du cas d’utilisation </w:t>
       </w:r>
@@ -13506,37 +14127,43 @@
     </w:p>
     <w:p>
       <w:pPr>
-        <w:ind w:left="1416"/>
-      </w:pPr>
-      <w:r>
-        <w:t>-</w:t>
-      </w:r>
-      <w:r>
-        <w:tab/>
+        <w:pStyle w:val="Paragraphedeliste"/>
+        <w:numPr>
+          <w:ilvl w:val="0"/>
+          <w:numId w:val="37"/>
+        </w:numPr>
+      </w:pPr>
+      <w:r>
         <w:t>Créer l’interface graphique permettant à l’utilisateur de créer une partie</w:t>
       </w:r>
-    </w:p>
-    <w:p>
-      <w:pPr>
-        <w:ind w:left="1416"/>
-      </w:pPr>
-      <w:r>
-        <w:t>-</w:t>
-      </w:r>
-      <w:r>
-        <w:tab/>
+      <w:r>
+        <w:t>.</w:t>
+      </w:r>
+    </w:p>
+    <w:p>
+      <w:pPr>
+        <w:pStyle w:val="Paragraphedeliste"/>
+        <w:numPr>
+          <w:ilvl w:val="0"/>
+          <w:numId w:val="37"/>
+        </w:numPr>
+      </w:pPr>
+      <w:r>
         <w:t>Choisir le nombre de joueurs</w:t>
       </w:r>
-    </w:p>
-    <w:p>
-      <w:pPr>
-        <w:ind w:left="1416"/>
-      </w:pPr>
-      <w:r>
-        <w:t>-</w:t>
-      </w:r>
-      <w:r>
-        <w:tab/>
+      <w:r>
+        <w:t>.</w:t>
+      </w:r>
+    </w:p>
+    <w:p>
+      <w:pPr>
+        <w:pStyle w:val="Paragraphedeliste"/>
+        <w:numPr>
+          <w:ilvl w:val="0"/>
+          <w:numId w:val="37"/>
+        </w:numPr>
+      </w:pPr>
+      <w:r>
         <w:t xml:space="preserve">Rendre </w:t>
       </w:r>
       <w:r>
@@ -13545,72 +14172,105 @@
       <w:r>
         <w:t xml:space="preserve"> les cartes de jeu disponibles côté serveur à l’utilisateur créant la partie</w:t>
       </w:r>
-    </w:p>
-    <w:p>
-      <w:pPr>
-        <w:ind w:left="1416"/>
-      </w:pPr>
-      <w:r>
-        <w:t>-</w:t>
-      </w:r>
-      <w:r>
-        <w:tab/>
+      <w:r>
+        <w:t>.</w:t>
+      </w:r>
+    </w:p>
+    <w:p>
+      <w:pPr>
+        <w:pStyle w:val="Paragraphedeliste"/>
+        <w:numPr>
+          <w:ilvl w:val="0"/>
+          <w:numId w:val="37"/>
+        </w:numPr>
+      </w:pPr>
+      <w:r>
         <w:t>Communication avec le serveur pour qu’il crée une partie</w:t>
       </w:r>
-    </w:p>
-    <w:p>
-      <w:pPr>
-        <w:ind w:left="1416"/>
-      </w:pPr>
-      <w:r>
-        <w:t>-</w:t>
-      </w:r>
-      <w:r>
-        <w:tab/>
+      <w:r>
+        <w:t>.</w:t>
+      </w:r>
+    </w:p>
+    <w:p>
+      <w:pPr>
+        <w:pStyle w:val="Paragraphedeliste"/>
+        <w:numPr>
+          <w:ilvl w:val="0"/>
+          <w:numId w:val="37"/>
+        </w:numPr>
+      </w:pPr>
+      <w:r>
         <w:t>Supprimer une partie en cours de création</w:t>
       </w:r>
-    </w:p>
-    <w:p>
-      <w:pPr>
-        <w:ind w:left="1416"/>
-      </w:pPr>
-      <w:r>
-        <w:t>Temps consacré : 3h</w:t>
-      </w:r>
-    </w:p>
-    <w:p>
-      <w:pPr>
-        <w:ind w:left="1416"/>
-      </w:pPr>
-      <w:r>
-        <w:t xml:space="preserve">Difficulté(s) </w:t>
-      </w:r>
-      <w:proofErr w:type="spellStart"/>
-      <w:r>
-        <w:t>rencontree</w:t>
-      </w:r>
-      <w:proofErr w:type="spellEnd"/>
-      <w:r>
-        <w:t>(s)</w:t>
-      </w:r>
-      <w:r>
-        <w:t> :</w:t>
-      </w:r>
-    </w:p>
-    <w:p>
-      <w:pPr>
-        <w:ind w:left="1416"/>
-      </w:pPr>
+      <w:r>
+        <w:t>.</w:t>
+      </w:r>
+    </w:p>
+    <w:p>
+      <w:pPr>
+        <w:rPr>
+          <w:i/>
+        </w:rPr>
+      </w:pPr>
+      <w:r>
+        <w:rPr>
+          <w:i/>
+        </w:rPr>
+        <w:t xml:space="preserve">Temps consacré </w:t>
+      </w:r>
+    </w:p>
+    <w:p>
+      <w:r>
+        <w:t>3</w:t>
+      </w:r>
+      <w:r>
+        <w:t xml:space="preserve"> </w:t>
+      </w:r>
+      <w:r>
+        <w:t>h</w:t>
+      </w:r>
+      <w:r>
+        <w:t>eures.</w:t>
+      </w:r>
+    </w:p>
+    <w:p>
+      <w:pPr>
+        <w:rPr>
+          <w:i/>
+        </w:rPr>
+      </w:pPr>
+      <w:r>
+        <w:rPr>
+          <w:i/>
+        </w:rPr>
+        <w:t>Difficultés rencontrées</w:t>
+      </w:r>
+    </w:p>
+    <w:p>
       <w:r>
         <w:t>Pas de difficultés majeures rencontrées</w:t>
       </w:r>
     </w:p>
     <w:p>
       <w:pPr>
-        <w:pStyle w:val="Title4"/>
-      </w:pPr>
-      <w:r>
-        <w:t>Raphael Racine</w:t>
+        <w:pStyle w:val="Titre4"/>
+        <w:numPr>
+          <w:ilvl w:val="3"/>
+          <w:numId w:val="19"/>
+        </w:numPr>
+        <w:rPr>
+          <w:i w:val="0"/>
+          <w:color w:val="auto"/>
+          <w:sz w:val="22"/>
+        </w:rPr>
+      </w:pPr>
+      <w:r>
+        <w:rPr>
+          <w:i w:val="0"/>
+          <w:color w:val="auto"/>
+          <w:sz w:val="22"/>
+        </w:rPr>
+        <w:t>Raphaël Racine</w:t>
       </w:r>
     </w:p>
     <w:p>
@@ -13705,13 +14365,26 @@
       </w:r>
       <w:proofErr w:type="spellEnd"/>
       <w:r>
-        <w:t xml:space="preserve"> et Monsieur </w:t>
-      </w:r>
-      <w:proofErr w:type="spellStart"/>
-      <w:r>
-        <w:t>Kammoun</w:t>
-      </w:r>
-      <w:proofErr w:type="spellEnd"/>
+        <w:t xml:space="preserve"> et Monsieur Kammoun.</w:t>
+      </w:r>
+    </w:p>
+    <w:p>
+      <w:pPr>
+        <w:rPr>
+          <w:i/>
+        </w:rPr>
+      </w:pPr>
+      <w:r>
+        <w:rPr>
+          <w:i/>
+        </w:rPr>
+        <w:t>Effort consacré</w:t>
+      </w:r>
+    </w:p>
+    <w:p>
+      <w:r>
+        <w:t>4 – 5 heures</w:t>
+      </w:r>
       <w:r>
         <w:t>.</w:t>
       </w:r>
@@ -13726,62 +14399,14 @@
         <w:rPr>
           <w:i/>
         </w:rPr>
-        <w:t>Effort consacré</w:t>
-      </w:r>
-    </w:p>
-    <w:p>
-      <w:pPr>
-        <w:rPr>
-          <w:i/>
-        </w:rPr>
-      </w:pPr>
-      <w:r>
-        <w:rPr>
-          <w:i/>
-        </w:rPr>
-        <w:t>4 – 5 heures</w:t>
-      </w:r>
-    </w:p>
-    <w:p>
-      <w:pPr>
-        <w:rPr>
-          <w:i/>
-        </w:rPr>
-      </w:pPr>
-      <w:r>
-        <w:rPr>
-          <w:i/>
-        </w:rPr>
         <w:t>Difficultés rencontrées</w:t>
       </w:r>
     </w:p>
     <w:p>
       <w:r>
-        <w:lastRenderedPageBreak/>
         <w:t>Aucune difficulté au niveau serveur, mais difficultés au niveau client, les joueurs n’arrivaient pas quitter une partie, ce problème a été réglé.</w:t>
       </w:r>
-      <w:bookmarkStart w:id="100" w:name="_GoBack"/>
-      <w:bookmarkEnd w:id="100"/>
-    </w:p>
-    <w:p/>
-    <w:p/>
-    <w:p>
-      <w:pPr>
-        <w:ind w:left="1416"/>
-      </w:pPr>
-    </w:p>
-    <w:p/>
-    <w:p>
-      <w:pPr>
-        <w:pStyle w:val="Title2"/>
-        <w:numPr>
-          <w:ilvl w:val="0"/>
-          <w:numId w:val="0"/>
-        </w:numPr>
-        <w:ind w:left="792"/>
-      </w:pPr>
-    </w:p>
-    <w:p/>
+    </w:p>
     <w:p>
       <w:r>
         <w:br w:type="page"/>
@@ -13794,7 +14419,7 @@
           <w:color w:val="auto"/>
         </w:rPr>
       </w:pPr>
-      <w:bookmarkStart w:id="101" w:name="_Toc419315995"/>
+      <w:bookmarkStart w:id="100" w:name="_Toc419315995"/>
       <w:r>
         <w:rPr>
           <w:color w:val="auto"/>
@@ -13808,17 +14433,22 @@
         </w:rPr>
         <w:t xml:space="preserve"> : 20.05.2015 - 27.05.2015</w:t>
       </w:r>
+      <w:bookmarkEnd w:id="100"/>
+    </w:p>
+    <w:p>
+      <w:r>
+        <w:t>L’itération durera une semaine.</w:t>
+      </w:r>
+    </w:p>
+    <w:p>
+      <w:pPr>
+        <w:pStyle w:val="Title2"/>
+      </w:pPr>
+      <w:bookmarkStart w:id="101" w:name="_Toc419315996"/>
+      <w:r>
+        <w:t>Dispute d’une partie</w:t>
+      </w:r>
       <w:bookmarkEnd w:id="101"/>
-    </w:p>
-    <w:p>
-      <w:pPr>
-        <w:pStyle w:val="Title2"/>
-      </w:pPr>
-      <w:bookmarkStart w:id="102" w:name="_Toc419315996"/>
-      <w:r>
-        <w:t>Dispute d’une partie</w:t>
-      </w:r>
-      <w:bookmarkEnd w:id="102"/>
     </w:p>
     <w:p>
       <w:pPr>
@@ -13831,16 +14461,17 @@
           <w:color w:val="auto"/>
         </w:rPr>
       </w:pPr>
-      <w:bookmarkStart w:id="103" w:name="_Toc419315997"/>
+      <w:bookmarkStart w:id="102" w:name="_Toc419315997"/>
       <w:r>
         <w:rPr>
           <w:color w:val="auto"/>
         </w:rPr>
         <w:t>Ce qui sera fait</w:t>
       </w:r>
-      <w:bookmarkEnd w:id="103"/>
-    </w:p>
-    <w:p>
+      <w:bookmarkEnd w:id="102"/>
+    </w:p>
+    <w:p>
+      <w:bookmarkStart w:id="103" w:name="_GoBack"/>
       <w:r>
         <w:t>Cas d’utilisation :</w:t>
       </w:r>
@@ -13937,6 +14568,7 @@
         </w:rPr>
       </w:pPr>
       <w:bookmarkStart w:id="104" w:name="_Toc419315998"/>
+      <w:bookmarkEnd w:id="103"/>
       <w:r>
         <w:rPr>
           <w:color w:val="auto"/>
@@ -15048,7 +15680,7 @@
               <w:color w:val="808080" w:themeColor="background1" w:themeShade="80"/>
               <w:sz w:val="18"/>
             </w:rPr>
-            <w:t>21.05.15</w:t>
+            <w:t>22.05.15</w:t>
           </w:r>
           <w:r>
             <w:rPr>
@@ -15106,7 +15738,7 @@
               <w:color w:val="808080" w:themeColor="background1" w:themeShade="80"/>
               <w:sz w:val="18"/>
             </w:rPr>
-            <w:t>17</w:t>
+            <w:t>18</w:t>
           </w:r>
           <w:r>
             <w:rPr>
@@ -15200,43 +15832,7 @@
         <w:sz w:val="18"/>
         <w:lang w:val="de-CH"/>
       </w:rPr>
-      <w:t xml:space="preserve"> </w:t>
-    </w:r>
-    <w:proofErr w:type="spellStart"/>
-    <w:r>
-      <w:rPr>
-        <w:color w:val="808080" w:themeColor="background1" w:themeShade="80"/>
-        <w:sz w:val="18"/>
-        <w:lang w:val="de-CH"/>
-      </w:rPr>
-      <w:t>Bruge</w:t>
-    </w:r>
-    <w:proofErr w:type="spellEnd"/>
-    <w:r>
-      <w:rPr>
-        <w:color w:val="808080" w:themeColor="background1" w:themeShade="80"/>
-        <w:sz w:val="18"/>
-        <w:lang w:val="de-CH"/>
-      </w:rPr>
-      <w:t xml:space="preserve">, </w:t>
-    </w:r>
-    <w:proofErr w:type="spellStart"/>
-    <w:r>
-      <w:rPr>
-        <w:color w:val="808080" w:themeColor="background1" w:themeShade="80"/>
-        <w:sz w:val="18"/>
-        <w:lang w:val="de-CH"/>
-      </w:rPr>
-      <w:t>Kammoun</w:t>
-    </w:r>
-    <w:proofErr w:type="spellEnd"/>
-    <w:r>
-      <w:rPr>
-        <w:color w:val="808080" w:themeColor="background1" w:themeShade="80"/>
-        <w:sz w:val="18"/>
-        <w:lang w:val="de-CH"/>
-      </w:rPr>
-      <w:t xml:space="preserve">, </w:t>
+      <w:t xml:space="preserve"> Bruge, Kammoun, </w:t>
     </w:r>
     <w:proofErr w:type="spellStart"/>
     <w:r>
@@ -15392,6 +15988,119 @@
     </w:lvl>
   </w:abstractNum>
   <w:abstractNum w:abstractNumId="1">
+    <w:nsid w:val="04485E35"/>
+    <w:multiLevelType w:val="hybridMultilevel"/>
+    <w:tmpl w:val="A82E6B36"/>
+    <w:lvl w:ilvl="0" w:tplc="100C0001">
+      <w:start w:val="1"/>
+      <w:numFmt w:val="bullet"/>
+      <w:lvlText w:val=""/>
+      <w:lvlJc w:val="left"/>
+      <w:pPr>
+        <w:ind w:left="720" w:hanging="360"/>
+      </w:pPr>
+      <w:rPr>
+        <w:rFonts w:ascii="Symbol" w:hAnsi="Symbol" w:hint="default"/>
+      </w:rPr>
+    </w:lvl>
+    <w:lvl w:ilvl="1" w:tplc="100C0003" w:tentative="1">
+      <w:start w:val="1"/>
+      <w:numFmt w:val="bullet"/>
+      <w:lvlText w:val="o"/>
+      <w:lvlJc w:val="left"/>
+      <w:pPr>
+        <w:ind w:left="1440" w:hanging="360"/>
+      </w:pPr>
+      <w:rPr>
+        <w:rFonts w:ascii="Courier New" w:hAnsi="Courier New" w:cs="Courier New" w:hint="default"/>
+      </w:rPr>
+    </w:lvl>
+    <w:lvl w:ilvl="2" w:tplc="100C0005" w:tentative="1">
+      <w:start w:val="1"/>
+      <w:numFmt w:val="bullet"/>
+      <w:lvlText w:val=""/>
+      <w:lvlJc w:val="left"/>
+      <w:pPr>
+        <w:ind w:left="2160" w:hanging="360"/>
+      </w:pPr>
+      <w:rPr>
+        <w:rFonts w:ascii="Wingdings" w:hAnsi="Wingdings" w:hint="default"/>
+      </w:rPr>
+    </w:lvl>
+    <w:lvl w:ilvl="3" w:tplc="100C0001" w:tentative="1">
+      <w:start w:val="1"/>
+      <w:numFmt w:val="bullet"/>
+      <w:lvlText w:val=""/>
+      <w:lvlJc w:val="left"/>
+      <w:pPr>
+        <w:ind w:left="2880" w:hanging="360"/>
+      </w:pPr>
+      <w:rPr>
+        <w:rFonts w:ascii="Symbol" w:hAnsi="Symbol" w:hint="default"/>
+      </w:rPr>
+    </w:lvl>
+    <w:lvl w:ilvl="4" w:tplc="100C0003" w:tentative="1">
+      <w:start w:val="1"/>
+      <w:numFmt w:val="bullet"/>
+      <w:lvlText w:val="o"/>
+      <w:lvlJc w:val="left"/>
+      <w:pPr>
+        <w:ind w:left="3600" w:hanging="360"/>
+      </w:pPr>
+      <w:rPr>
+        <w:rFonts w:ascii="Courier New" w:hAnsi="Courier New" w:cs="Courier New" w:hint="default"/>
+      </w:rPr>
+    </w:lvl>
+    <w:lvl w:ilvl="5" w:tplc="100C0005" w:tentative="1">
+      <w:start w:val="1"/>
+      <w:numFmt w:val="bullet"/>
+      <w:lvlText w:val=""/>
+      <w:lvlJc w:val="left"/>
+      <w:pPr>
+        <w:ind w:left="4320" w:hanging="360"/>
+      </w:pPr>
+      <w:rPr>
+        <w:rFonts w:ascii="Wingdings" w:hAnsi="Wingdings" w:hint="default"/>
+      </w:rPr>
+    </w:lvl>
+    <w:lvl w:ilvl="6" w:tplc="100C0001" w:tentative="1">
+      <w:start w:val="1"/>
+      <w:numFmt w:val="bullet"/>
+      <w:lvlText w:val=""/>
+      <w:lvlJc w:val="left"/>
+      <w:pPr>
+        <w:ind w:left="5040" w:hanging="360"/>
+      </w:pPr>
+      <w:rPr>
+        <w:rFonts w:ascii="Symbol" w:hAnsi="Symbol" w:hint="default"/>
+      </w:rPr>
+    </w:lvl>
+    <w:lvl w:ilvl="7" w:tplc="100C0003" w:tentative="1">
+      <w:start w:val="1"/>
+      <w:numFmt w:val="bullet"/>
+      <w:lvlText w:val="o"/>
+      <w:lvlJc w:val="left"/>
+      <w:pPr>
+        <w:ind w:left="5760" w:hanging="360"/>
+      </w:pPr>
+      <w:rPr>
+        <w:rFonts w:ascii="Courier New" w:hAnsi="Courier New" w:cs="Courier New" w:hint="default"/>
+      </w:rPr>
+    </w:lvl>
+    <w:lvl w:ilvl="8" w:tplc="100C0005" w:tentative="1">
+      <w:start w:val="1"/>
+      <w:numFmt w:val="bullet"/>
+      <w:lvlText w:val=""/>
+      <w:lvlJc w:val="left"/>
+      <w:pPr>
+        <w:ind w:left="6480" w:hanging="360"/>
+      </w:pPr>
+      <w:rPr>
+        <w:rFonts w:ascii="Wingdings" w:hAnsi="Wingdings" w:hint="default"/>
+      </w:rPr>
+    </w:lvl>
+  </w:abstractNum>
+  <w:abstractNum w:abstractNumId="2">
     <w:nsid w:val="0C374CAF"/>
     <w:multiLevelType w:val="multilevel"/>
     <w:tmpl w:val="42843512"/>
@@ -15509,7 +16218,7 @@
       </w:rPr>
     </w:lvl>
   </w:abstractNum>
-  <w:abstractNum w:abstractNumId="2">
+  <w:abstractNum w:abstractNumId="3">
     <w:nsid w:val="0DB86FF8"/>
     <w:multiLevelType w:val="hybridMultilevel"/>
     <w:tmpl w:val="AB14969C"/>
@@ -15721,7 +16430,7 @@
       </w:rPr>
     </w:lvl>
   </w:abstractNum>
-  <w:abstractNum w:abstractNumId="3">
+  <w:abstractNum w:abstractNumId="4">
     <w:nsid w:val="120E5D4D"/>
     <w:multiLevelType w:val="hybridMultilevel"/>
     <w:tmpl w:val="4ECC6478"/>
@@ -15834,7 +16543,7 @@
       </w:rPr>
     </w:lvl>
   </w:abstractNum>
-  <w:abstractNum w:abstractNumId="4">
+  <w:abstractNum w:abstractNumId="5">
     <w:nsid w:val="125F02AA"/>
     <w:multiLevelType w:val="hybridMultilevel"/>
     <w:tmpl w:val="AFC24E4C"/>
@@ -15947,7 +16656,120 @@
       </w:rPr>
     </w:lvl>
   </w:abstractNum>
-  <w:abstractNum w:abstractNumId="5">
+  <w:abstractNum w:abstractNumId="6">
+    <w:nsid w:val="12AD3B80"/>
+    <w:multiLevelType w:val="hybridMultilevel"/>
+    <w:tmpl w:val="A394D492"/>
+    <w:lvl w:ilvl="0" w:tplc="100C0001">
+      <w:start w:val="1"/>
+      <w:numFmt w:val="bullet"/>
+      <w:lvlText w:val=""/>
+      <w:lvlJc w:val="left"/>
+      <w:pPr>
+        <w:ind w:left="720" w:hanging="360"/>
+      </w:pPr>
+      <w:rPr>
+        <w:rFonts w:ascii="Symbol" w:hAnsi="Symbol" w:hint="default"/>
+      </w:rPr>
+    </w:lvl>
+    <w:lvl w:ilvl="1" w:tplc="100C0003">
+      <w:start w:val="1"/>
+      <w:numFmt w:val="bullet"/>
+      <w:lvlText w:val="o"/>
+      <w:lvlJc w:val="left"/>
+      <w:pPr>
+        <w:ind w:left="1440" w:hanging="360"/>
+      </w:pPr>
+      <w:rPr>
+        <w:rFonts w:ascii="Courier New" w:hAnsi="Courier New" w:cs="Courier New" w:hint="default"/>
+      </w:rPr>
+    </w:lvl>
+    <w:lvl w:ilvl="2" w:tplc="100C0005">
+      <w:start w:val="1"/>
+      <w:numFmt w:val="bullet"/>
+      <w:lvlText w:val=""/>
+      <w:lvlJc w:val="left"/>
+      <w:pPr>
+        <w:ind w:left="2160" w:hanging="360"/>
+      </w:pPr>
+      <w:rPr>
+        <w:rFonts w:ascii="Wingdings" w:hAnsi="Wingdings" w:hint="default"/>
+      </w:rPr>
+    </w:lvl>
+    <w:lvl w:ilvl="3" w:tplc="100C0001" w:tentative="1">
+      <w:start w:val="1"/>
+      <w:numFmt w:val="bullet"/>
+      <w:lvlText w:val=""/>
+      <w:lvlJc w:val="left"/>
+      <w:pPr>
+        <w:ind w:left="2880" w:hanging="360"/>
+      </w:pPr>
+      <w:rPr>
+        <w:rFonts w:ascii="Symbol" w:hAnsi="Symbol" w:hint="default"/>
+      </w:rPr>
+    </w:lvl>
+    <w:lvl w:ilvl="4" w:tplc="100C0003" w:tentative="1">
+      <w:start w:val="1"/>
+      <w:numFmt w:val="bullet"/>
+      <w:lvlText w:val="o"/>
+      <w:lvlJc w:val="left"/>
+      <w:pPr>
+        <w:ind w:left="3600" w:hanging="360"/>
+      </w:pPr>
+      <w:rPr>
+        <w:rFonts w:ascii="Courier New" w:hAnsi="Courier New" w:cs="Courier New" w:hint="default"/>
+      </w:rPr>
+    </w:lvl>
+    <w:lvl w:ilvl="5" w:tplc="100C0005" w:tentative="1">
+      <w:start w:val="1"/>
+      <w:numFmt w:val="bullet"/>
+      <w:lvlText w:val=""/>
+      <w:lvlJc w:val="left"/>
+      <w:pPr>
+        <w:ind w:left="4320" w:hanging="360"/>
+      </w:pPr>
+      <w:rPr>
+        <w:rFonts w:ascii="Wingdings" w:hAnsi="Wingdings" w:hint="default"/>
+      </w:rPr>
+    </w:lvl>
+    <w:lvl w:ilvl="6" w:tplc="100C0001" w:tentative="1">
+      <w:start w:val="1"/>
+      <w:numFmt w:val="bullet"/>
+      <w:lvlText w:val=""/>
+      <w:lvlJc w:val="left"/>
+      <w:pPr>
+        <w:ind w:left="5040" w:hanging="360"/>
+      </w:pPr>
+      <w:rPr>
+        <w:rFonts w:ascii="Symbol" w:hAnsi="Symbol" w:hint="default"/>
+      </w:rPr>
+    </w:lvl>
+    <w:lvl w:ilvl="7" w:tplc="100C0003" w:tentative="1">
+      <w:start w:val="1"/>
+      <w:numFmt w:val="bullet"/>
+      <w:lvlText w:val="o"/>
+      <w:lvlJc w:val="left"/>
+      <w:pPr>
+        <w:ind w:left="5760" w:hanging="360"/>
+      </w:pPr>
+      <w:rPr>
+        <w:rFonts w:ascii="Courier New" w:hAnsi="Courier New" w:cs="Courier New" w:hint="default"/>
+      </w:rPr>
+    </w:lvl>
+    <w:lvl w:ilvl="8" w:tplc="100C0005" w:tentative="1">
+      <w:start w:val="1"/>
+      <w:numFmt w:val="bullet"/>
+      <w:lvlText w:val=""/>
+      <w:lvlJc w:val="left"/>
+      <w:pPr>
+        <w:ind w:left="6480" w:hanging="360"/>
+      </w:pPr>
+      <w:rPr>
+        <w:rFonts w:ascii="Wingdings" w:hAnsi="Wingdings" w:hint="default"/>
+      </w:rPr>
+    </w:lvl>
+  </w:abstractNum>
+  <w:abstractNum w:abstractNumId="7">
     <w:nsid w:val="177931BC"/>
     <w:multiLevelType w:val="hybridMultilevel"/>
     <w:tmpl w:val="727452AC"/>
@@ -16060,7 +16882,7 @@
       </w:rPr>
     </w:lvl>
   </w:abstractNum>
-  <w:abstractNum w:abstractNumId="6">
+  <w:abstractNum w:abstractNumId="8">
     <w:nsid w:val="197C6A73"/>
     <w:multiLevelType w:val="hybridMultilevel"/>
     <w:tmpl w:val="30D49DBC"/>
@@ -16173,7 +16995,7 @@
       </w:rPr>
     </w:lvl>
   </w:abstractNum>
-  <w:abstractNum w:abstractNumId="7">
+  <w:abstractNum w:abstractNumId="9">
     <w:nsid w:val="1AB53EC9"/>
     <w:multiLevelType w:val="hybridMultilevel"/>
     <w:tmpl w:val="D3ECABBA"/>
@@ -16286,7 +17108,7 @@
       </w:rPr>
     </w:lvl>
   </w:abstractNum>
-  <w:abstractNum w:abstractNumId="8">
+  <w:abstractNum w:abstractNumId="10">
     <w:nsid w:val="1ABF45CB"/>
     <w:multiLevelType w:val="hybridMultilevel"/>
     <w:tmpl w:val="7EC4A00E"/>
@@ -16399,7 +17221,93 @@
       </w:rPr>
     </w:lvl>
   </w:abstractNum>
-  <w:abstractNum w:abstractNumId="9">
+  <w:abstractNum w:abstractNumId="11">
+    <w:nsid w:val="1BB47B30"/>
+    <w:multiLevelType w:val="multilevel"/>
+    <w:tmpl w:val="100C001F"/>
+    <w:lvl w:ilvl="0">
+      <w:start w:val="1"/>
+      <w:numFmt w:val="decimal"/>
+      <w:lvlText w:val="%1."/>
+      <w:lvlJc w:val="left"/>
+      <w:pPr>
+        <w:ind w:left="360" w:hanging="360"/>
+      </w:pPr>
+    </w:lvl>
+    <w:lvl w:ilvl="1">
+      <w:start w:val="1"/>
+      <w:numFmt w:val="decimal"/>
+      <w:lvlText w:val="%1.%2."/>
+      <w:lvlJc w:val="left"/>
+      <w:pPr>
+        <w:ind w:left="792" w:hanging="432"/>
+      </w:pPr>
+    </w:lvl>
+    <w:lvl w:ilvl="2">
+      <w:start w:val="1"/>
+      <w:numFmt w:val="decimal"/>
+      <w:lvlText w:val="%1.%2.%3."/>
+      <w:lvlJc w:val="left"/>
+      <w:pPr>
+        <w:ind w:left="1224" w:hanging="504"/>
+      </w:pPr>
+    </w:lvl>
+    <w:lvl w:ilvl="3">
+      <w:start w:val="1"/>
+      <w:numFmt w:val="decimal"/>
+      <w:lvlText w:val="%1.%2.%3.%4."/>
+      <w:lvlJc w:val="left"/>
+      <w:pPr>
+        <w:ind w:left="1728" w:hanging="648"/>
+      </w:pPr>
+    </w:lvl>
+    <w:lvl w:ilvl="4">
+      <w:start w:val="1"/>
+      <w:numFmt w:val="decimal"/>
+      <w:lvlText w:val="%1.%2.%3.%4.%5."/>
+      <w:lvlJc w:val="left"/>
+      <w:pPr>
+        <w:ind w:left="2232" w:hanging="792"/>
+      </w:pPr>
+    </w:lvl>
+    <w:lvl w:ilvl="5">
+      <w:start w:val="1"/>
+      <w:numFmt w:val="decimal"/>
+      <w:lvlText w:val="%1.%2.%3.%4.%5.%6."/>
+      <w:lvlJc w:val="left"/>
+      <w:pPr>
+        <w:ind w:left="2736" w:hanging="936"/>
+      </w:pPr>
+    </w:lvl>
+    <w:lvl w:ilvl="6">
+      <w:start w:val="1"/>
+      <w:numFmt w:val="decimal"/>
+      <w:lvlText w:val="%1.%2.%3.%4.%5.%6.%7."/>
+      <w:lvlJc w:val="left"/>
+      <w:pPr>
+        <w:ind w:left="3240" w:hanging="1080"/>
+      </w:pPr>
+    </w:lvl>
+    <w:lvl w:ilvl="7">
+      <w:start w:val="1"/>
+      <w:numFmt w:val="decimal"/>
+      <w:lvlText w:val="%1.%2.%3.%4.%5.%6.%7.%8."/>
+      <w:lvlJc w:val="left"/>
+      <w:pPr>
+        <w:ind w:left="3744" w:hanging="1224"/>
+      </w:pPr>
+    </w:lvl>
+    <w:lvl w:ilvl="8">
+      <w:start w:val="1"/>
+      <w:numFmt w:val="decimal"/>
+      <w:lvlText w:val="%1.%2.%3.%4.%5.%6.%7.%8.%9."/>
+      <w:lvlJc w:val="left"/>
+      <w:pPr>
+        <w:ind w:left="4320" w:hanging="1440"/>
+      </w:pPr>
+    </w:lvl>
+  </w:abstractNum>
+  <w:abstractNum w:abstractNumId="12">
     <w:nsid w:val="2FA22561"/>
     <w:multiLevelType w:val="hybridMultilevel"/>
     <w:tmpl w:val="75187CAC"/>
@@ -16512,7 +17420,7 @@
       </w:rPr>
     </w:lvl>
   </w:abstractNum>
-  <w:abstractNum w:abstractNumId="10">
+  <w:abstractNum w:abstractNumId="13">
     <w:nsid w:val="32371733"/>
     <w:multiLevelType w:val="hybridMultilevel"/>
     <w:tmpl w:val="8604DBE8"/>
@@ -16625,7 +17533,7 @@
       </w:rPr>
     </w:lvl>
   </w:abstractNum>
-  <w:abstractNum w:abstractNumId="11">
+  <w:abstractNum w:abstractNumId="14">
     <w:nsid w:val="38D16F73"/>
     <w:multiLevelType w:val="multilevel"/>
     <w:tmpl w:val="100C001F"/>
@@ -16711,7 +17619,7 @@
       </w:pPr>
     </w:lvl>
   </w:abstractNum>
-  <w:abstractNum w:abstractNumId="12">
+  <w:abstractNum w:abstractNumId="15">
     <w:nsid w:val="432F1495"/>
     <w:multiLevelType w:val="hybridMultilevel"/>
     <w:tmpl w:val="7C949714"/>
@@ -16824,7 +17732,7 @@
       </w:rPr>
     </w:lvl>
   </w:abstractNum>
-  <w:abstractNum w:abstractNumId="13">
+  <w:abstractNum w:abstractNumId="16">
     <w:nsid w:val="435C608D"/>
     <w:multiLevelType w:val="hybridMultilevel"/>
     <w:tmpl w:val="4DB6AEC4"/>
@@ -16937,7 +17845,7 @@
       </w:rPr>
     </w:lvl>
   </w:abstractNum>
-  <w:abstractNum w:abstractNumId="14">
+  <w:abstractNum w:abstractNumId="17">
     <w:nsid w:val="461314FC"/>
     <w:multiLevelType w:val="multilevel"/>
     <w:tmpl w:val="8F66ACCA"/>
@@ -17024,120 +17932,7 @@
       </w:pPr>
     </w:lvl>
   </w:abstractNum>
-  <w:abstractNum w:abstractNumId="15">
-    <w:nsid w:val="484E22CD"/>
-    <w:multiLevelType w:val="hybridMultilevel"/>
-    <w:tmpl w:val="9D2416DC"/>
-    <w:lvl w:ilvl="0" w:tplc="100C0001">
-      <w:start w:val="1"/>
-      <w:numFmt w:val="bullet"/>
-      <w:lvlText w:val=""/>
-      <w:lvlJc w:val="left"/>
-      <w:pPr>
-        <w:ind w:left="360" w:hanging="360"/>
-      </w:pPr>
-      <w:rPr>
-        <w:rFonts w:ascii="Symbol" w:hAnsi="Symbol" w:hint="default"/>
-      </w:rPr>
-    </w:lvl>
-    <w:lvl w:ilvl="1" w:tplc="100C0003">
-      <w:start w:val="1"/>
-      <w:numFmt w:val="bullet"/>
-      <w:lvlText w:val="o"/>
-      <w:lvlJc w:val="left"/>
-      <w:pPr>
-        <w:ind w:left="1080" w:hanging="360"/>
-      </w:pPr>
-      <w:rPr>
-        <w:rFonts w:ascii="Courier New" w:hAnsi="Courier New" w:cs="Courier New" w:hint="default"/>
-      </w:rPr>
-    </w:lvl>
-    <w:lvl w:ilvl="2" w:tplc="100C0005" w:tentative="1">
-      <w:start w:val="1"/>
-      <w:numFmt w:val="bullet"/>
-      <w:lvlText w:val=""/>
-      <w:lvlJc w:val="left"/>
-      <w:pPr>
-        <w:ind w:left="1800" w:hanging="360"/>
-      </w:pPr>
-      <w:rPr>
-        <w:rFonts w:ascii="Wingdings" w:hAnsi="Wingdings" w:hint="default"/>
-      </w:rPr>
-    </w:lvl>
-    <w:lvl w:ilvl="3" w:tplc="100C0001" w:tentative="1">
-      <w:start w:val="1"/>
-      <w:numFmt w:val="bullet"/>
-      <w:lvlText w:val=""/>
-      <w:lvlJc w:val="left"/>
-      <w:pPr>
-        <w:ind w:left="2520" w:hanging="360"/>
-      </w:pPr>
-      <w:rPr>
-        <w:rFonts w:ascii="Symbol" w:hAnsi="Symbol" w:hint="default"/>
-      </w:rPr>
-    </w:lvl>
-    <w:lvl w:ilvl="4" w:tplc="100C0003" w:tentative="1">
-      <w:start w:val="1"/>
-      <w:numFmt w:val="bullet"/>
-      <w:lvlText w:val="o"/>
-      <w:lvlJc w:val="left"/>
-      <w:pPr>
-        <w:ind w:left="3240" w:hanging="360"/>
-      </w:pPr>
-      <w:rPr>
-        <w:rFonts w:ascii="Courier New" w:hAnsi="Courier New" w:cs="Courier New" w:hint="default"/>
-      </w:rPr>
-    </w:lvl>
-    <w:lvl w:ilvl="5" w:tplc="100C0005" w:tentative="1">
-      <w:start w:val="1"/>
-      <w:numFmt w:val="bullet"/>
-      <w:lvlText w:val=""/>
-      <w:lvlJc w:val="left"/>
-      <w:pPr>
-        <w:ind w:left="3960" w:hanging="360"/>
-      </w:pPr>
-      <w:rPr>
-        <w:rFonts w:ascii="Wingdings" w:hAnsi="Wingdings" w:hint="default"/>
-      </w:rPr>
-    </w:lvl>
-    <w:lvl w:ilvl="6" w:tplc="100C0001" w:tentative="1">
-      <w:start w:val="1"/>
-      <w:numFmt w:val="bullet"/>
-      <w:lvlText w:val=""/>
-      <w:lvlJc w:val="left"/>
-      <w:pPr>
-        <w:ind w:left="4680" w:hanging="360"/>
-      </w:pPr>
-      <w:rPr>
-        <w:rFonts w:ascii="Symbol" w:hAnsi="Symbol" w:hint="default"/>
-      </w:rPr>
-    </w:lvl>
-    <w:lvl w:ilvl="7" w:tplc="100C0003" w:tentative="1">
-      <w:start w:val="1"/>
-      <w:numFmt w:val="bullet"/>
-      <w:lvlText w:val="o"/>
-      <w:lvlJc w:val="left"/>
-      <w:pPr>
-        <w:ind w:left="5400" w:hanging="360"/>
-      </w:pPr>
-      <w:rPr>
-        <w:rFonts w:ascii="Courier New" w:hAnsi="Courier New" w:cs="Courier New" w:hint="default"/>
-      </w:rPr>
-    </w:lvl>
-    <w:lvl w:ilvl="8" w:tplc="100C0005" w:tentative="1">
-      <w:start w:val="1"/>
-      <w:numFmt w:val="bullet"/>
-      <w:lvlText w:val=""/>
-      <w:lvlJc w:val="left"/>
-      <w:pPr>
-        <w:ind w:left="6120" w:hanging="360"/>
-      </w:pPr>
-      <w:rPr>
-        <w:rFonts w:ascii="Wingdings" w:hAnsi="Wingdings" w:hint="default"/>
-      </w:rPr>
-    </w:lvl>
-  </w:abstractNum>
-  <w:abstractNum w:abstractNumId="16">
+  <w:abstractNum w:abstractNumId="18">
     <w:nsid w:val="490C14A4"/>
     <w:multiLevelType w:val="hybridMultilevel"/>
     <w:tmpl w:val="4E3CD55C"/>
@@ -17250,7 +18045,7 @@
       </w:rPr>
     </w:lvl>
   </w:abstractNum>
-  <w:abstractNum w:abstractNumId="17">
+  <w:abstractNum w:abstractNumId="19">
     <w:nsid w:val="4D8531CE"/>
     <w:multiLevelType w:val="hybridMultilevel"/>
     <w:tmpl w:val="B7A00614"/>
@@ -17363,7 +18158,7 @@
       </w:rPr>
     </w:lvl>
   </w:abstractNum>
-  <w:abstractNum w:abstractNumId="18">
+  <w:abstractNum w:abstractNumId="20">
     <w:nsid w:val="4EEC74CD"/>
     <w:multiLevelType w:val="hybridMultilevel"/>
     <w:tmpl w:val="5EB265F6"/>
@@ -17476,7 +18271,7 @@
       </w:rPr>
     </w:lvl>
   </w:abstractNum>
-  <w:abstractNum w:abstractNumId="19">
+  <w:abstractNum w:abstractNumId="21">
     <w:nsid w:val="508C6263"/>
     <w:multiLevelType w:val="hybridMultilevel"/>
     <w:tmpl w:val="1BF013F0"/>
@@ -17589,7 +18384,7 @@
       </w:rPr>
     </w:lvl>
   </w:abstractNum>
-  <w:abstractNum w:abstractNumId="20">
+  <w:abstractNum w:abstractNumId="22">
     <w:nsid w:val="52930E1D"/>
     <w:multiLevelType w:val="hybridMultilevel"/>
     <w:tmpl w:val="2DAEB4B6"/>
@@ -17702,7 +18497,7 @@
       </w:rPr>
     </w:lvl>
   </w:abstractNum>
-  <w:abstractNum w:abstractNumId="21">
+  <w:abstractNum w:abstractNumId="23">
     <w:nsid w:val="59B13092"/>
     <w:multiLevelType w:val="hybridMultilevel"/>
     <w:tmpl w:val="32A2DE18"/>
@@ -17815,7 +18610,7 @@
       </w:rPr>
     </w:lvl>
   </w:abstractNum>
-  <w:abstractNum w:abstractNumId="22">
+  <w:abstractNum w:abstractNumId="24">
     <w:nsid w:val="5DB06409"/>
     <w:multiLevelType w:val="multilevel"/>
     <w:tmpl w:val="100C001F"/>
@@ -17901,7 +18696,7 @@
       </w:pPr>
     </w:lvl>
   </w:abstractNum>
-  <w:abstractNum w:abstractNumId="23">
+  <w:abstractNum w:abstractNumId="25">
     <w:nsid w:val="69B508D1"/>
     <w:multiLevelType w:val="hybridMultilevel"/>
     <w:tmpl w:val="D780DE9A"/>
@@ -18014,7 +18809,7 @@
       </w:rPr>
     </w:lvl>
   </w:abstractNum>
-  <w:abstractNum w:abstractNumId="24">
+  <w:abstractNum w:abstractNumId="26">
     <w:nsid w:val="6A0107A1"/>
     <w:multiLevelType w:val="multilevel"/>
     <w:tmpl w:val="100C001F"/>
@@ -18100,7 +18895,7 @@
       </w:pPr>
     </w:lvl>
   </w:abstractNum>
-  <w:abstractNum w:abstractNumId="25">
+  <w:abstractNum w:abstractNumId="27">
     <w:nsid w:val="6BCA7BE0"/>
     <w:multiLevelType w:val="multilevel"/>
     <w:tmpl w:val="100C001F"/>
@@ -18186,7 +18981,7 @@
       </w:pPr>
     </w:lvl>
   </w:abstractNum>
-  <w:abstractNum w:abstractNumId="26">
+  <w:abstractNum w:abstractNumId="28">
     <w:nsid w:val="6BCC2F35"/>
     <w:multiLevelType w:val="hybridMultilevel"/>
     <w:tmpl w:val="8F181BC6"/>
@@ -18299,7 +19094,7 @@
       </w:rPr>
     </w:lvl>
   </w:abstractNum>
-  <w:abstractNum w:abstractNumId="27">
+  <w:abstractNum w:abstractNumId="29">
     <w:nsid w:val="6C9F5DCE"/>
     <w:multiLevelType w:val="hybridMultilevel"/>
     <w:tmpl w:val="E868A3DA"/>
@@ -18412,7 +19207,93 @@
       </w:rPr>
     </w:lvl>
   </w:abstractNum>
-  <w:abstractNum w:abstractNumId="28">
+  <w:abstractNum w:abstractNumId="30">
+    <w:nsid w:val="7107739F"/>
+    <w:multiLevelType w:val="multilevel"/>
+    <w:tmpl w:val="100C001F"/>
+    <w:lvl w:ilvl="0">
+      <w:start w:val="1"/>
+      <w:numFmt w:val="decimal"/>
+      <w:lvlText w:val="%1."/>
+      <w:lvlJc w:val="left"/>
+      <w:pPr>
+        <w:ind w:left="360" w:hanging="360"/>
+      </w:pPr>
+    </w:lvl>
+    <w:lvl w:ilvl="1">
+      <w:start w:val="1"/>
+      <w:numFmt w:val="decimal"/>
+      <w:lvlText w:val="%1.%2."/>
+      <w:lvlJc w:val="left"/>
+      <w:pPr>
+        <w:ind w:left="792" w:hanging="432"/>
+      </w:pPr>
+    </w:lvl>
+    <w:lvl w:ilvl="2">
+      <w:start w:val="1"/>
+      <w:numFmt w:val="decimal"/>
+      <w:lvlText w:val="%1.%2.%3."/>
+      <w:lvlJc w:val="left"/>
+      <w:pPr>
+        <w:ind w:left="1224" w:hanging="504"/>
+      </w:pPr>
+    </w:lvl>
+    <w:lvl w:ilvl="3">
+      <w:start w:val="1"/>
+      <w:numFmt w:val="decimal"/>
+      <w:lvlText w:val="%1.%2.%3.%4."/>
+      <w:lvlJc w:val="left"/>
+      <w:pPr>
+        <w:ind w:left="1728" w:hanging="648"/>
+      </w:pPr>
+    </w:lvl>
+    <w:lvl w:ilvl="4">
+      <w:start w:val="1"/>
+      <w:numFmt w:val="decimal"/>
+      <w:lvlText w:val="%1.%2.%3.%4.%5."/>
+      <w:lvlJc w:val="left"/>
+      <w:pPr>
+        <w:ind w:left="2232" w:hanging="792"/>
+      </w:pPr>
+    </w:lvl>
+    <w:lvl w:ilvl="5">
+      <w:start w:val="1"/>
+      <w:numFmt w:val="decimal"/>
+      <w:lvlText w:val="%1.%2.%3.%4.%5.%6."/>
+      <w:lvlJc w:val="left"/>
+      <w:pPr>
+        <w:ind w:left="2736" w:hanging="936"/>
+      </w:pPr>
+    </w:lvl>
+    <w:lvl w:ilvl="6">
+      <w:start w:val="1"/>
+      <w:numFmt w:val="decimal"/>
+      <w:lvlText w:val="%1.%2.%3.%4.%5.%6.%7."/>
+      <w:lvlJc w:val="left"/>
+      <w:pPr>
+        <w:ind w:left="3240" w:hanging="1080"/>
+      </w:pPr>
+    </w:lvl>
+    <w:lvl w:ilvl="7">
+      <w:start w:val="1"/>
+      <w:numFmt w:val="decimal"/>
+      <w:lvlText w:val="%1.%2.%3.%4.%5.%6.%7.%8."/>
+      <w:lvlJc w:val="left"/>
+      <w:pPr>
+        <w:ind w:left="3744" w:hanging="1224"/>
+      </w:pPr>
+    </w:lvl>
+    <w:lvl w:ilvl="8">
+      <w:start w:val="1"/>
+      <w:numFmt w:val="decimal"/>
+      <w:lvlText w:val="%1.%2.%3.%4.%5.%6.%7.%8.%9."/>
+      <w:lvlJc w:val="left"/>
+      <w:pPr>
+        <w:ind w:left="4320" w:hanging="1440"/>
+      </w:pPr>
+    </w:lvl>
+  </w:abstractNum>
+  <w:abstractNum w:abstractNumId="31">
     <w:nsid w:val="73F967B4"/>
     <w:multiLevelType w:val="hybridMultilevel"/>
     <w:tmpl w:val="6EFC31C4"/>
@@ -18526,19 +19407,19 @@
     </w:lvl>
   </w:abstractNum>
   <w:num w:numId="1">
+    <w:abstractNumId w:val="3"/>
+  </w:num>
+  <w:num w:numId="2">
+    <w:abstractNumId w:val="20"/>
+  </w:num>
+  <w:num w:numId="3">
     <w:abstractNumId w:val="2"/>
   </w:num>
-  <w:num w:numId="2">
-    <w:abstractNumId w:val="18"/>
-  </w:num>
-  <w:num w:numId="3">
-    <w:abstractNumId w:val="1"/>
-  </w:num>
   <w:num w:numId="4">
-    <w:abstractNumId w:val="14"/>
+    <w:abstractNumId w:val="17"/>
   </w:num>
   <w:num w:numId="5">
-    <w:abstractNumId w:val="1"/>
+    <w:abstractNumId w:val="2"/>
     <w:lvlOverride w:ilvl="0">
       <w:startOverride w:val="1"/>
     </w:lvlOverride>
@@ -18568,7 +19449,7 @@
     </w:lvlOverride>
   </w:num>
   <w:num w:numId="6">
-    <w:abstractNumId w:val="1"/>
+    <w:abstractNumId w:val="2"/>
     <w:lvlOverride w:ilvl="0">
       <w:startOverride w:val="1"/>
     </w:lvlOverride>
@@ -18598,7 +19479,7 @@
     </w:lvlOverride>
   </w:num>
   <w:num w:numId="7">
-    <w:abstractNumId w:val="1"/>
+    <w:abstractNumId w:val="2"/>
     <w:lvlOverride w:ilvl="0">
       <w:startOverride w:val="1"/>
     </w:lvlOverride>
@@ -18628,7 +19509,7 @@
     </w:lvlOverride>
   </w:num>
   <w:num w:numId="8">
-    <w:abstractNumId w:val="1"/>
+    <w:abstractNumId w:val="2"/>
     <w:lvlOverride w:ilvl="0">
       <w:startOverride w:val="1"/>
     </w:lvlOverride>
@@ -18658,7 +19539,7 @@
     </w:lvlOverride>
   </w:num>
   <w:num w:numId="9">
-    <w:abstractNumId w:val="1"/>
+    <w:abstractNumId w:val="2"/>
     <w:lvlOverride w:ilvl="0">
       <w:startOverride w:val="1"/>
     </w:lvlOverride>
@@ -18688,7 +19569,7 @@
     </w:lvlOverride>
   </w:num>
   <w:num w:numId="10">
-    <w:abstractNumId w:val="1"/>
+    <w:abstractNumId w:val="2"/>
     <w:lvlOverride w:ilvl="0">
       <w:startOverride w:val="1"/>
     </w:lvlOverride>
@@ -18718,61 +19599,61 @@
     </w:lvlOverride>
   </w:num>
   <w:num w:numId="11">
-    <w:abstractNumId w:val="21"/>
+    <w:abstractNumId w:val="23"/>
   </w:num>
   <w:num w:numId="12">
-    <w:abstractNumId w:val="6"/>
+    <w:abstractNumId w:val="8"/>
   </w:num>
   <w:num w:numId="13">
+    <w:abstractNumId w:val="9"/>
+  </w:num>
+  <w:num w:numId="14">
+    <w:abstractNumId w:val="22"/>
+  </w:num>
+  <w:num w:numId="15">
+    <w:abstractNumId w:val="5"/>
+  </w:num>
+  <w:num w:numId="16">
+    <w:abstractNumId w:val="19"/>
+  </w:num>
+  <w:num w:numId="17">
+    <w:abstractNumId w:val="15"/>
+  </w:num>
+  <w:num w:numId="18">
+    <w:abstractNumId w:val="10"/>
+  </w:num>
+  <w:num w:numId="19">
+    <w:abstractNumId w:val="27"/>
+  </w:num>
+  <w:num w:numId="20">
+    <w:abstractNumId w:val="25"/>
+  </w:num>
+  <w:num w:numId="21">
+    <w:abstractNumId w:val="18"/>
+  </w:num>
+  <w:num w:numId="22">
+    <w:abstractNumId w:val="28"/>
+  </w:num>
+  <w:num w:numId="23">
+    <w:abstractNumId w:val="4"/>
+  </w:num>
+  <w:num w:numId="24">
+    <w:abstractNumId w:val="31"/>
+  </w:num>
+  <w:num w:numId="25">
     <w:abstractNumId w:val="7"/>
   </w:num>
-  <w:num w:numId="14">
-    <w:abstractNumId w:val="20"/>
-  </w:num>
-  <w:num w:numId="15">
-    <w:abstractNumId w:val="4"/>
-  </w:num>
-  <w:num w:numId="16">
-    <w:abstractNumId w:val="17"/>
-  </w:num>
-  <w:num w:numId="17">
+  <w:num w:numId="26">
     <w:abstractNumId w:val="12"/>
   </w:num>
-  <w:num w:numId="18">
-    <w:abstractNumId w:val="8"/>
+  <w:num w:numId="27">
+    <w:abstractNumId w:val="29"/>
   </w:num>
-  <w:num w:numId="19">
-    <w:abstractNumId w:val="25"/>
-  </w:num>
-  <w:num w:numId="20">
-    <w:abstractNumId w:val="23"/>
-  </w:num>
-  <w:num w:numId="21">
+  <w:num w:numId="28">
     <w:abstractNumId w:val="16"/>
   </w:num>
-  <w:num w:numId="22">
-    <w:abstractNumId w:val="26"/>
-  </w:num>
-  <w:num w:numId="23">
-    <w:abstractNumId w:val="3"/>
-  </w:num>
-  <w:num w:numId="24">
-    <w:abstractNumId w:val="28"/>
-  </w:num>
-  <w:num w:numId="25">
-    <w:abstractNumId w:val="5"/>
-  </w:num>
-  <w:num w:numId="26">
-    <w:abstractNumId w:val="9"/>
-  </w:num>
-  <w:num w:numId="27">
-    <w:abstractNumId w:val="27"/>
-  </w:num>
-  <w:num w:numId="28">
-    <w:abstractNumId w:val="13"/>
-  </w:num>
   <w:num w:numId="29">
-    <w:abstractNumId w:val="1"/>
+    <w:abstractNumId w:val="2"/>
     <w:lvlOverride w:ilvl="0">
       <w:startOverride w:val="1"/>
     </w:lvlOverride>
@@ -18802,25 +19683,25 @@
     </w:lvlOverride>
   </w:num>
   <w:num w:numId="30">
-    <w:abstractNumId w:val="19"/>
+    <w:abstractNumId w:val="21"/>
   </w:num>
   <w:num w:numId="31">
-    <w:abstractNumId w:val="22"/>
+    <w:abstractNumId w:val="24"/>
   </w:num>
   <w:num w:numId="32">
-    <w:abstractNumId w:val="24"/>
+    <w:abstractNumId w:val="26"/>
   </w:num>
   <w:num w:numId="33">
-    <w:abstractNumId w:val="11"/>
+    <w:abstractNumId w:val="14"/>
   </w:num>
   <w:num w:numId="34">
     <w:abstractNumId w:val="0"/>
   </w:num>
   <w:num w:numId="35">
-    <w:abstractNumId w:val="10"/>
+    <w:abstractNumId w:val="13"/>
   </w:num>
   <w:num w:numId="36">
-    <w:abstractNumId w:val="1"/>
+    <w:abstractNumId w:val="2"/>
     <w:lvlOverride w:ilvl="0">
       <w:startOverride w:val="1"/>
     </w:lvlOverride>
@@ -18851,66 +19732,15 @@
   </w:num>
   <w:num w:numId="37">
     <w:abstractNumId w:val="1"/>
-    <w:lvlOverride w:ilvl="0">
-      <w:startOverride w:val="1"/>
-    </w:lvlOverride>
-    <w:lvlOverride w:ilvl="1">
-      <w:startOverride w:val="1"/>
-    </w:lvlOverride>
-    <w:lvlOverride w:ilvl="2">
-      <w:startOverride w:val="1"/>
-    </w:lvlOverride>
-    <w:lvlOverride w:ilvl="3">
-      <w:startOverride w:val="1"/>
-    </w:lvlOverride>
-    <w:lvlOverride w:ilvl="4">
-      <w:startOverride w:val="1"/>
-    </w:lvlOverride>
-    <w:lvlOverride w:ilvl="5">
-      <w:startOverride w:val="1"/>
-    </w:lvlOverride>
-    <w:lvlOverride w:ilvl="6">
-      <w:startOverride w:val="1"/>
-    </w:lvlOverride>
-    <w:lvlOverride w:ilvl="7">
-      <w:startOverride w:val="1"/>
-    </w:lvlOverride>
-    <w:lvlOverride w:ilvl="8">
-      <w:startOverride w:val="1"/>
-    </w:lvlOverride>
   </w:num>
   <w:num w:numId="38">
-    <w:abstractNumId w:val="1"/>
-    <w:lvlOverride w:ilvl="0">
-      <w:startOverride w:val="1"/>
-    </w:lvlOverride>
-    <w:lvlOverride w:ilvl="1">
-      <w:startOverride w:val="1"/>
-    </w:lvlOverride>
-    <w:lvlOverride w:ilvl="2">
-      <w:startOverride w:val="1"/>
-    </w:lvlOverride>
-    <w:lvlOverride w:ilvl="3">
-      <w:startOverride w:val="1"/>
-    </w:lvlOverride>
-    <w:lvlOverride w:ilvl="4">
-      <w:startOverride w:val="1"/>
-    </w:lvlOverride>
-    <w:lvlOverride w:ilvl="5">
-      <w:startOverride w:val="1"/>
-    </w:lvlOverride>
-    <w:lvlOverride w:ilvl="6">
-      <w:startOverride w:val="1"/>
-    </w:lvlOverride>
-    <w:lvlOverride w:ilvl="7">
-      <w:startOverride w:val="1"/>
-    </w:lvlOverride>
-    <w:lvlOverride w:ilvl="8">
-      <w:startOverride w:val="1"/>
-    </w:lvlOverride>
+    <w:abstractNumId w:val="30"/>
   </w:num>
   <w:num w:numId="39">
-    <w:abstractNumId w:val="15"/>
+    <w:abstractNumId w:val="11"/>
+  </w:num>
+  <w:num w:numId="40">
+    <w:abstractNumId w:val="6"/>
   </w:num>
 </w:numbering>
 </file>

</xml_diff>

<commit_message>
Image de carte exemple dans les fichiers sources du serveur
</commit_message>
<xml_diff>
--- a/Iteration/Iterations.docx
+++ b/Iteration/Iterations.docx
@@ -40,8 +40,6 @@
             <w:t>Table des matières</w:t>
           </w:r>
         </w:p>
-        <w:bookmarkStart w:id="0" w:name="_GoBack"/>
-        <w:bookmarkEnd w:id="0"/>
         <w:p>
           <w:pPr>
             <w:pStyle w:val="TM1"/>
@@ -8455,7 +8453,7 @@
           <w:color w:val="auto"/>
         </w:rPr>
       </w:pPr>
-      <w:bookmarkStart w:id="1" w:name="_Toc420102880"/>
+      <w:bookmarkStart w:id="0" w:name="_Toc420102880"/>
       <w:r>
         <w:rPr>
           <w:color w:val="auto"/>
@@ -8475,7 +8473,7 @@
         </w:rPr>
         <w:t>22.04.2015 - 29.04.2015</w:t>
       </w:r>
-      <w:bookmarkEnd w:id="1"/>
+      <w:bookmarkEnd w:id="0"/>
     </w:p>
     <w:p>
       <w:r>
@@ -8486,13 +8484,13 @@
       <w:pPr>
         <w:pStyle w:val="Title2"/>
       </w:pPr>
+      <w:bookmarkStart w:id="1" w:name="_Toc420102881"/>
       <w:bookmarkStart w:id="2" w:name="OLE_LINK29"/>
       <w:bookmarkStart w:id="3" w:name="OLE_LINK30"/>
-      <w:bookmarkStart w:id="4" w:name="_Toc420102881"/>
       <w:r>
         <w:t>Base de données</w:t>
       </w:r>
-      <w:bookmarkEnd w:id="4"/>
+      <w:bookmarkEnd w:id="1"/>
     </w:p>
     <w:p>
       <w:pPr>
@@ -8505,10 +8503,10 @@
           <w:color w:val="auto"/>
         </w:rPr>
       </w:pPr>
+      <w:bookmarkStart w:id="4" w:name="_Toc420102882"/>
       <w:bookmarkStart w:id="5" w:name="OLE_LINK27"/>
       <w:bookmarkStart w:id="6" w:name="OLE_LINK28"/>
       <w:bookmarkStart w:id="7" w:name="OLE_LINK31"/>
-      <w:bookmarkStart w:id="8" w:name="_Toc420102882"/>
       <w:bookmarkEnd w:id="2"/>
       <w:bookmarkEnd w:id="3"/>
       <w:r>
@@ -8517,7 +8515,7 @@
         </w:rPr>
         <w:t>Ce qui sera fait</w:t>
       </w:r>
-      <w:bookmarkEnd w:id="8"/>
+      <w:bookmarkEnd w:id="4"/>
     </w:p>
     <w:bookmarkEnd w:id="5"/>
     <w:bookmarkEnd w:id="6"/>
@@ -8548,9 +8546,9 @@
           <w:i/>
         </w:rPr>
       </w:pPr>
-      <w:bookmarkStart w:id="9" w:name="OLE_LINK12"/>
-      <w:bookmarkStart w:id="10" w:name="OLE_LINK13"/>
-      <w:bookmarkStart w:id="11" w:name="OLE_LINK14"/>
+      <w:bookmarkStart w:id="8" w:name="OLE_LINK12"/>
+      <w:bookmarkStart w:id="9" w:name="OLE_LINK13"/>
+      <w:bookmarkStart w:id="10" w:name="OLE_LINK14"/>
       <w:r>
         <w:rPr>
           <w:i/>
@@ -8569,25 +8567,25 @@
           <w:color w:val="auto"/>
         </w:rPr>
       </w:pPr>
+      <w:bookmarkStart w:id="11" w:name="_Toc420102883"/>
       <w:bookmarkStart w:id="12" w:name="OLE_LINK32"/>
       <w:bookmarkStart w:id="13" w:name="OLE_LINK33"/>
-      <w:bookmarkStart w:id="14" w:name="_Toc420102883"/>
+      <w:bookmarkEnd w:id="8"/>
       <w:bookmarkEnd w:id="9"/>
       <w:bookmarkEnd w:id="10"/>
+      <w:r>
+        <w:rPr>
+          <w:color w:val="auto"/>
+        </w:rPr>
+        <w:t xml:space="preserve">Ce qui sera </w:t>
+      </w:r>
+      <w:r>
+        <w:rPr>
+          <w:color w:val="auto"/>
+        </w:rPr>
+        <w:t>testé</w:t>
+      </w:r>
       <w:bookmarkEnd w:id="11"/>
-      <w:r>
-        <w:rPr>
-          <w:color w:val="auto"/>
-        </w:rPr>
-        <w:t xml:space="preserve">Ce qui sera </w:t>
-      </w:r>
-      <w:r>
-        <w:rPr>
-          <w:color w:val="auto"/>
-        </w:rPr>
-        <w:t>testé</w:t>
-      </w:r>
-      <w:bookmarkEnd w:id="14"/>
     </w:p>
     <w:bookmarkEnd w:id="12"/>
     <w:bookmarkEnd w:id="13"/>
@@ -8671,8 +8669,8 @@
           <w:color w:val="auto"/>
         </w:rPr>
       </w:pPr>
+      <w:bookmarkStart w:id="14" w:name="_Toc420102884"/>
       <w:bookmarkStart w:id="15" w:name="OLE_LINK34"/>
-      <w:bookmarkStart w:id="16" w:name="_Toc420102884"/>
       <w:r>
         <w:rPr>
           <w:color w:val="auto"/>
@@ -8685,7 +8683,7 @@
         </w:rPr>
         <w:t>observé</w:t>
       </w:r>
-      <w:bookmarkEnd w:id="16"/>
+      <w:bookmarkEnd w:id="14"/>
     </w:p>
     <w:bookmarkEnd w:id="15"/>
     <w:p>
@@ -8725,11 +8723,11 @@
       <w:pPr>
         <w:pStyle w:val="Title2"/>
       </w:pPr>
-      <w:bookmarkStart w:id="17" w:name="_Toc420102885"/>
+      <w:bookmarkStart w:id="16" w:name="_Toc420102885"/>
       <w:r>
         <w:t>Architecture de base client-serveur et protocole</w:t>
       </w:r>
-      <w:bookmarkEnd w:id="17"/>
+      <w:bookmarkEnd w:id="16"/>
     </w:p>
     <w:p>
       <w:pPr>
@@ -8742,14 +8740,14 @@
           <w:color w:val="auto"/>
         </w:rPr>
       </w:pPr>
-      <w:bookmarkStart w:id="18" w:name="_Toc420102886"/>
+      <w:bookmarkStart w:id="17" w:name="_Toc420102886"/>
       <w:r>
         <w:rPr>
           <w:color w:val="auto"/>
         </w:rPr>
         <w:t>Ce qui sera fait</w:t>
       </w:r>
-      <w:bookmarkEnd w:id="18"/>
+      <w:bookmarkEnd w:id="17"/>
     </w:p>
     <w:p>
       <w:pPr>
@@ -8836,7 +8834,7 @@
           <w:i/>
         </w:rPr>
       </w:pPr>
-      <w:bookmarkStart w:id="19" w:name="OLE_LINK22"/>
+      <w:bookmarkStart w:id="18" w:name="OLE_LINK22"/>
       <w:r>
         <w:rPr>
           <w:i/>
@@ -8855,21 +8853,21 @@
           <w:color w:val="auto"/>
         </w:rPr>
       </w:pPr>
-      <w:bookmarkStart w:id="20" w:name="_Toc420102887"/>
+      <w:bookmarkStart w:id="19" w:name="_Toc420102887"/>
+      <w:bookmarkEnd w:id="18"/>
+      <w:r>
+        <w:rPr>
+          <w:color w:val="auto"/>
+        </w:rPr>
+        <w:t xml:space="preserve">Ce qui sera </w:t>
+      </w:r>
+      <w:r>
+        <w:rPr>
+          <w:color w:val="auto"/>
+        </w:rPr>
+        <w:t>testé</w:t>
+      </w:r>
       <w:bookmarkEnd w:id="19"/>
-      <w:r>
-        <w:rPr>
-          <w:color w:val="auto"/>
-        </w:rPr>
-        <w:t xml:space="preserve">Ce qui sera </w:t>
-      </w:r>
-      <w:r>
-        <w:rPr>
-          <w:color w:val="auto"/>
-        </w:rPr>
-        <w:t>testé</w:t>
-      </w:r>
-      <w:bookmarkEnd w:id="20"/>
     </w:p>
     <w:p>
       <w:pPr>
@@ -8956,7 +8954,15 @@
       </w:pPr>
       <w:r>
         <w:lastRenderedPageBreak/>
-        <w:t xml:space="preserve">Ceci se fera par le biais de plusieurs connexions en ligne de commande avec telnet et ce qui pourra être vu </w:t>
+        <w:t xml:space="preserve">Ceci se fera par le biais de plusieurs connexions en ligne de commande avec </w:t>
+      </w:r>
+      <w:proofErr w:type="spellStart"/>
+      <w:r>
+        <w:t>telnet</w:t>
+      </w:r>
+      <w:proofErr w:type="spellEnd"/>
+      <w:r>
+        <w:t xml:space="preserve"> et ce qui pourra être vu </w:t>
       </w:r>
       <w:r>
         <w:t>sera</w:t>
@@ -8964,12 +8970,14 @@
       <w:r>
         <w:t xml:space="preserve"> simplement au départ des « </w:t>
       </w:r>
+      <w:proofErr w:type="spellStart"/>
       <w:r>
         <w:rPr>
           <w:i/>
         </w:rPr>
         <w:t>System.out.println</w:t>
       </w:r>
+      <w:proofErr w:type="spellEnd"/>
       <w:r>
         <w:t> »</w:t>
       </w:r>
@@ -9107,7 +9115,7 @@
           <w:color w:val="auto"/>
         </w:rPr>
       </w:pPr>
-      <w:bookmarkStart w:id="21" w:name="_Toc420102888"/>
+      <w:bookmarkStart w:id="20" w:name="_Toc420102888"/>
       <w:r>
         <w:rPr>
           <w:color w:val="auto"/>
@@ -9120,7 +9128,7 @@
         </w:rPr>
         <w:t>observé</w:t>
       </w:r>
-      <w:bookmarkEnd w:id="21"/>
+      <w:bookmarkEnd w:id="20"/>
     </w:p>
     <w:p>
       <w:pPr>
@@ -9158,11 +9166,11 @@
           <w:numId w:val="9"/>
         </w:numPr>
       </w:pPr>
-      <w:bookmarkStart w:id="22" w:name="_Toc420102889"/>
+      <w:bookmarkStart w:id="21" w:name="_Toc420102889"/>
       <w:r>
         <w:t>Bilan</w:t>
       </w:r>
-      <w:bookmarkEnd w:id="22"/>
+      <w:bookmarkEnd w:id="21"/>
     </w:p>
     <w:p>
       <w:pPr>
@@ -9175,14 +9183,14 @@
           <w:color w:val="auto"/>
         </w:rPr>
       </w:pPr>
-      <w:bookmarkStart w:id="23" w:name="_Toc420102890"/>
+      <w:bookmarkStart w:id="22" w:name="_Toc420102890"/>
       <w:r>
         <w:rPr>
           <w:color w:val="auto"/>
         </w:rPr>
         <w:t>Bilan global</w:t>
       </w:r>
-      <w:bookmarkEnd w:id="23"/>
+      <w:bookmarkEnd w:id="22"/>
     </w:p>
     <w:p>
       <w:pPr>
@@ -9387,7 +9395,15 @@
         <w:jc w:val="both"/>
       </w:pPr>
       <w:r>
-        <w:t xml:space="preserve">L’unique difficulté rencontrée lors de la réalisation de cette itération est la non-participation de Guillaume Bruge. Celui-ci </w:t>
+        <w:t xml:space="preserve">L’unique difficulté rencontrée lors de la réalisation de cette itération est la non-participation de Guillaume </w:t>
+      </w:r>
+      <w:proofErr w:type="spellStart"/>
+      <w:r>
+        <w:t>Bruge</w:t>
+      </w:r>
+      <w:proofErr w:type="spellEnd"/>
+      <w:r>
+        <w:t xml:space="preserve">. Celui-ci </w:t>
       </w:r>
       <w:r>
         <w:t>ayant été</w:t>
@@ -9413,14 +9429,14 @@
           <w:color w:val="auto"/>
         </w:rPr>
       </w:pPr>
-      <w:bookmarkStart w:id="24" w:name="_Toc420102891"/>
+      <w:bookmarkStart w:id="23" w:name="_Toc420102891"/>
       <w:r>
         <w:rPr>
           <w:color w:val="auto"/>
         </w:rPr>
         <w:t>Bilans individuels</w:t>
       </w:r>
-      <w:bookmarkEnd w:id="24"/>
+      <w:bookmarkEnd w:id="23"/>
     </w:p>
     <w:p>
       <w:pPr>
@@ -9443,7 +9459,7 @@
           <w:sz w:val="22"/>
         </w:rPr>
       </w:pPr>
-      <w:bookmarkStart w:id="25" w:name="OLE_LINK17"/>
+      <w:bookmarkStart w:id="24" w:name="OLE_LINK17"/>
     </w:p>
     <w:p>
       <w:pPr>
@@ -9464,8 +9480,18 @@
           <w:color w:val="auto"/>
           <w:sz w:val="22"/>
         </w:rPr>
-        <w:t>Guillaume Bruge</w:t>
-      </w:r>
+        <w:t xml:space="preserve">Guillaume </w:t>
+      </w:r>
+      <w:proofErr w:type="spellStart"/>
+      <w:r>
+        <w:rPr>
+          <w:i w:val="0"/>
+          <w:color w:val="auto"/>
+          <w:sz w:val="22"/>
+        </w:rPr>
+        <w:t>Bruge</w:t>
+      </w:r>
+      <w:proofErr w:type="spellEnd"/>
     </w:p>
     <w:p>
       <w:pPr>
@@ -9473,12 +9499,12 @@
           <w:i/>
         </w:rPr>
       </w:pPr>
-      <w:bookmarkStart w:id="26" w:name="OLE_LINK5"/>
-      <w:bookmarkStart w:id="27" w:name="OLE_LINK6"/>
-      <w:bookmarkStart w:id="28" w:name="OLE_LINK7"/>
-      <w:bookmarkStart w:id="29" w:name="OLE_LINK8"/>
-      <w:bookmarkStart w:id="30" w:name="OLE_LINK9"/>
-      <w:bookmarkEnd w:id="25"/>
+      <w:bookmarkStart w:id="25" w:name="OLE_LINK5"/>
+      <w:bookmarkStart w:id="26" w:name="OLE_LINK6"/>
+      <w:bookmarkStart w:id="27" w:name="OLE_LINK7"/>
+      <w:bookmarkStart w:id="28" w:name="OLE_LINK8"/>
+      <w:bookmarkStart w:id="29" w:name="OLE_LINK9"/>
+      <w:bookmarkEnd w:id="24"/>
       <w:r>
         <w:rPr>
           <w:i/>
@@ -9487,55 +9513,55 @@
       </w:r>
     </w:p>
     <w:p>
-      <w:bookmarkStart w:id="31" w:name="OLE_LINK15"/>
-      <w:bookmarkStart w:id="32" w:name="OLE_LINK16"/>
+      <w:bookmarkStart w:id="30" w:name="OLE_LINK15"/>
+      <w:bookmarkStart w:id="31" w:name="OLE_LINK16"/>
       <w:r>
         <w:t>Aucun</w:t>
       </w:r>
     </w:p>
+    <w:bookmarkEnd w:id="25"/>
     <w:bookmarkEnd w:id="26"/>
+    <w:bookmarkEnd w:id="30"/>
+    <w:bookmarkEnd w:id="31"/>
+    <w:p>
+      <w:pPr>
+        <w:rPr>
+          <w:i/>
+        </w:rPr>
+      </w:pPr>
+      <w:r>
+        <w:rPr>
+          <w:i/>
+        </w:rPr>
+        <w:t>Effort consacré</w:t>
+      </w:r>
+    </w:p>
+    <w:p>
+      <w:r>
+        <w:t>0 heures</w:t>
+      </w:r>
+    </w:p>
+    <w:p>
+      <w:pPr>
+        <w:rPr>
+          <w:i/>
+        </w:rPr>
+      </w:pPr>
+      <w:r>
+        <w:rPr>
+          <w:i/>
+        </w:rPr>
+        <w:t>Difficultés rencontrées</w:t>
+      </w:r>
+    </w:p>
+    <w:p>
+      <w:r>
+        <w:t>Malade</w:t>
+      </w:r>
+    </w:p>
     <w:bookmarkEnd w:id="27"/>
-    <w:bookmarkEnd w:id="31"/>
-    <w:bookmarkEnd w:id="32"/>
-    <w:p>
-      <w:pPr>
-        <w:rPr>
-          <w:i/>
-        </w:rPr>
-      </w:pPr>
-      <w:r>
-        <w:rPr>
-          <w:i/>
-        </w:rPr>
-        <w:t>Effort consacré</w:t>
-      </w:r>
-    </w:p>
-    <w:p>
-      <w:r>
-        <w:t>0 heures</w:t>
-      </w:r>
-    </w:p>
-    <w:p>
-      <w:pPr>
-        <w:rPr>
-          <w:i/>
-        </w:rPr>
-      </w:pPr>
-      <w:r>
-        <w:rPr>
-          <w:i/>
-        </w:rPr>
-        <w:t>Difficultés rencontrées</w:t>
-      </w:r>
-    </w:p>
-    <w:p>
-      <w:r>
-        <w:t>Malade</w:t>
-      </w:r>
-    </w:p>
     <w:bookmarkEnd w:id="28"/>
     <w:bookmarkEnd w:id="29"/>
-    <w:bookmarkEnd w:id="30"/>
     <w:p>
       <w:pPr>
         <w:pStyle w:val="Titre4"/>
@@ -9556,8 +9582,18 @@
           <w:sz w:val="22"/>
         </w:rPr>
         <w:lastRenderedPageBreak/>
-        <w:t>Michelle Meguep</w:t>
-      </w:r>
+        <w:t xml:space="preserve">Michelle </w:t>
+      </w:r>
+      <w:proofErr w:type="spellStart"/>
+      <w:r>
+        <w:rPr>
+          <w:i w:val="0"/>
+          <w:color w:val="auto"/>
+          <w:sz w:val="22"/>
+        </w:rPr>
+        <w:t>Meguep</w:t>
+      </w:r>
+      <w:proofErr w:type="spellEnd"/>
     </w:p>
     <w:p>
       <w:pPr>
@@ -9661,8 +9697,18 @@
           <w:color w:val="auto"/>
           <w:sz w:val="22"/>
         </w:rPr>
-        <w:t>Yassin Kammoun</w:t>
-      </w:r>
+        <w:t xml:space="preserve">Yassin </w:t>
+      </w:r>
+      <w:proofErr w:type="spellStart"/>
+      <w:r>
+        <w:rPr>
+          <w:i w:val="0"/>
+          <w:color w:val="auto"/>
+          <w:sz w:val="22"/>
+        </w:rPr>
+        <w:t>Kammoun</w:t>
+      </w:r>
+      <w:proofErr w:type="spellEnd"/>
     </w:p>
     <w:p>
       <w:pPr>
@@ -9755,7 +9801,15 @@
         <w:t>Aucune difficulté n’a été rencontrée</w:t>
       </w:r>
       <w:r>
-        <w:t xml:space="preserve"> à l’exception de la description textuelle d’une relation de type extends lors de la définition des scénarios</w:t>
+        <w:t xml:space="preserve"> à l’exception de la description textuelle d’une relation de type </w:t>
+      </w:r>
+      <w:proofErr w:type="spellStart"/>
+      <w:r>
+        <w:t>extends</w:t>
+      </w:r>
+      <w:proofErr w:type="spellEnd"/>
+      <w:r>
+        <w:t xml:space="preserve"> lors de la définition des scénarios</w:t>
       </w:r>
       <w:r>
         <w:t>.</w:t>
@@ -9789,10 +9843,10 @@
           <w:i/>
         </w:rPr>
       </w:pPr>
-      <w:bookmarkStart w:id="33" w:name="OLE_LINK1"/>
-      <w:bookmarkStart w:id="34" w:name="OLE_LINK2"/>
-      <w:bookmarkStart w:id="35" w:name="OLE_LINK3"/>
-      <w:bookmarkStart w:id="36" w:name="OLE_LINK4"/>
+      <w:bookmarkStart w:id="32" w:name="OLE_LINK1"/>
+      <w:bookmarkStart w:id="33" w:name="OLE_LINK2"/>
+      <w:bookmarkStart w:id="34" w:name="OLE_LINK3"/>
+      <w:bookmarkStart w:id="35" w:name="OLE_LINK4"/>
       <w:r>
         <w:rPr>
           <w:i/>
@@ -9800,10 +9854,10 @@
         <w:t>Travail effectué</w:t>
       </w:r>
     </w:p>
+    <w:bookmarkEnd w:id="32"/>
     <w:bookmarkEnd w:id="33"/>
     <w:bookmarkEnd w:id="34"/>
     <w:bookmarkEnd w:id="35"/>
-    <w:bookmarkEnd w:id="36"/>
     <w:p>
       <w:pPr>
         <w:pStyle w:val="Paragraphedeliste"/>
@@ -9852,7 +9906,15 @@
         <w:jc w:val="both"/>
       </w:pPr>
       <w:r>
-        <w:t>Faire quelques tests avec telnet et simuler différentes commandes envoyées depuis le client vers le serveur, avec plusieurs clients connectés (30 min)</w:t>
+        <w:t xml:space="preserve">Faire quelques tests avec </w:t>
+      </w:r>
+      <w:proofErr w:type="spellStart"/>
+      <w:r>
+        <w:t>telnet</w:t>
+      </w:r>
+      <w:proofErr w:type="spellEnd"/>
+      <w:r>
+        <w:t xml:space="preserve"> et simuler différentes commandes envoyées depuis le client vers le serveur, avec plusieurs clients connectés (30 min)</w:t>
       </w:r>
     </w:p>
     <w:p>
@@ -9908,8 +9970,8 @@
           <w:color w:val="auto"/>
         </w:rPr>
       </w:pPr>
-      <w:bookmarkStart w:id="37" w:name="_Toc418088360"/>
-      <w:bookmarkStart w:id="38" w:name="_Toc420102892"/>
+      <w:bookmarkStart w:id="36" w:name="_Toc418088360"/>
+      <w:bookmarkStart w:id="37" w:name="_Toc420102892"/>
       <w:r>
         <w:rPr>
           <w:color w:val="auto"/>
@@ -9917,7 +9979,7 @@
         <w:lastRenderedPageBreak/>
         <w:t>Itération 2</w:t>
       </w:r>
-      <w:bookmarkEnd w:id="37"/>
+      <w:bookmarkEnd w:id="36"/>
       <w:r>
         <w:rPr>
           <w:color w:val="auto"/>
@@ -9936,47 +9998,47 @@
         </w:rPr>
         <w:t xml:space="preserve">29.04.2015 </w:t>
       </w:r>
-      <w:bookmarkStart w:id="39" w:name="OLE_LINK10"/>
-      <w:bookmarkStart w:id="40" w:name="OLE_LINK11"/>
-      <w:bookmarkStart w:id="41" w:name="OLE_LINK37"/>
+      <w:bookmarkStart w:id="38" w:name="OLE_LINK10"/>
+      <w:bookmarkStart w:id="39" w:name="OLE_LINK11"/>
+      <w:bookmarkStart w:id="40" w:name="OLE_LINK37"/>
       <w:r>
         <w:rPr>
           <w:color w:val="auto"/>
         </w:rPr>
         <w:t>-</w:t>
       </w:r>
+      <w:bookmarkEnd w:id="38"/>
       <w:bookmarkEnd w:id="39"/>
       <w:bookmarkEnd w:id="40"/>
+      <w:r>
+        <w:rPr>
+          <w:color w:val="auto"/>
+        </w:rPr>
+        <w:t xml:space="preserve"> </w:t>
+      </w:r>
+      <w:r>
+        <w:rPr>
+          <w:color w:val="auto"/>
+        </w:rPr>
+        <w:t>06.05.2015</w:t>
+      </w:r>
+      <w:bookmarkEnd w:id="37"/>
+    </w:p>
+    <w:p>
+      <w:r>
+        <w:t>L’itération durera une semaine.</w:t>
+      </w:r>
+    </w:p>
+    <w:p>
+      <w:pPr>
+        <w:pStyle w:val="Title2"/>
+      </w:pPr>
+      <w:bookmarkStart w:id="41" w:name="_Toc420102893"/>
+      <w:bookmarkStart w:id="42" w:name="_Toc418088361"/>
+      <w:r>
+        <w:t>Communication serveur -  base de données</w:t>
+      </w:r>
       <w:bookmarkEnd w:id="41"/>
-      <w:r>
-        <w:rPr>
-          <w:color w:val="auto"/>
-        </w:rPr>
-        <w:t xml:space="preserve"> </w:t>
-      </w:r>
-      <w:r>
-        <w:rPr>
-          <w:color w:val="auto"/>
-        </w:rPr>
-        <w:t>06.05.2015</w:t>
-      </w:r>
-      <w:bookmarkEnd w:id="38"/>
-    </w:p>
-    <w:p>
-      <w:r>
-        <w:t>L’itération durera une semaine.</w:t>
-      </w:r>
-    </w:p>
-    <w:p>
-      <w:pPr>
-        <w:pStyle w:val="Title2"/>
-      </w:pPr>
-      <w:bookmarkStart w:id="42" w:name="_Toc418088361"/>
-      <w:bookmarkStart w:id="43" w:name="_Toc420102893"/>
-      <w:r>
-        <w:t>Communication serveur -  base de données</w:t>
-      </w:r>
-      <w:bookmarkEnd w:id="43"/>
     </w:p>
     <w:p>
       <w:pPr>
@@ -9989,24 +10051,24 @@
           <w:color w:val="auto"/>
         </w:rPr>
       </w:pPr>
-      <w:bookmarkStart w:id="44" w:name="_Toc420102894"/>
+      <w:bookmarkStart w:id="43" w:name="_Toc420102894"/>
       <w:r>
         <w:rPr>
           <w:color w:val="auto"/>
         </w:rPr>
         <w:t>Ce qui sera fait</w:t>
       </w:r>
-      <w:bookmarkEnd w:id="44"/>
-    </w:p>
-    <w:p>
-      <w:bookmarkStart w:id="45" w:name="OLE_LINK35"/>
-      <w:bookmarkStart w:id="46" w:name="OLE_LINK36"/>
+      <w:bookmarkEnd w:id="43"/>
+    </w:p>
+    <w:p>
+      <w:bookmarkStart w:id="44" w:name="OLE_LINK35"/>
+      <w:bookmarkStart w:id="45" w:name="OLE_LINK36"/>
       <w:r>
         <w:t>L’itération consistera en la mise en place de la communication entre l’application serveur et la base de données locale. L’objectif est de permettre au serveur de pouvoir interroger la base de données par le biais de requêtes.</w:t>
       </w:r>
     </w:p>
+    <w:bookmarkEnd w:id="44"/>
     <w:bookmarkEnd w:id="45"/>
-    <w:bookmarkEnd w:id="46"/>
     <w:p>
       <w:pPr>
         <w:rPr>
@@ -10031,14 +10093,14 @@
           <w:color w:val="auto"/>
         </w:rPr>
       </w:pPr>
-      <w:bookmarkStart w:id="47" w:name="_Toc420102895"/>
+      <w:bookmarkStart w:id="46" w:name="_Toc420102895"/>
       <w:r>
         <w:rPr>
           <w:color w:val="auto"/>
         </w:rPr>
         <w:t>Ce qui sera testé</w:t>
       </w:r>
-      <w:bookmarkEnd w:id="47"/>
+      <w:bookmarkEnd w:id="46"/>
     </w:p>
     <w:p>
       <w:r>
@@ -10076,47 +10138,47 @@
           <w:color w:val="auto"/>
         </w:rPr>
       </w:pPr>
-      <w:bookmarkStart w:id="48" w:name="_Toc420102896"/>
+      <w:bookmarkStart w:id="47" w:name="_Toc420102896"/>
       <w:r>
         <w:rPr>
           <w:color w:val="auto"/>
         </w:rPr>
         <w:t>Ce qui sera observé</w:t>
       </w:r>
+      <w:bookmarkEnd w:id="47"/>
+    </w:p>
+    <w:p>
+      <w:pPr>
+        <w:jc w:val="both"/>
+      </w:pPr>
+      <w:r>
+        <w:t xml:space="preserve">On pourra observer les requêtes émises par le serveur à la base de données via </w:t>
+      </w:r>
+      <w:proofErr w:type="gramStart"/>
+      <w:r>
+        <w:t>la</w:t>
+      </w:r>
+      <w:proofErr w:type="gramEnd"/>
+      <w:r>
+        <w:t xml:space="preserve"> terminal ainsi que les réponses de cette dernière. De plus, les résultats devront être visibles dans les interfaces graphiques développées.</w:t>
+      </w:r>
+    </w:p>
+    <w:p>
+      <w:pPr>
+        <w:pStyle w:val="Title2"/>
+      </w:pPr>
+      <w:bookmarkStart w:id="48" w:name="_Toc420102897"/>
+      <w:r>
+        <w:t xml:space="preserve">Edition des </w:t>
+      </w:r>
+      <w:r>
+        <w:t xml:space="preserve">comptes </w:t>
+      </w:r>
+      <w:r>
+        <w:t>utilisateurs</w:t>
+      </w:r>
+      <w:bookmarkEnd w:id="42"/>
       <w:bookmarkEnd w:id="48"/>
-    </w:p>
-    <w:p>
-      <w:pPr>
-        <w:jc w:val="both"/>
-      </w:pPr>
-      <w:r>
-        <w:t xml:space="preserve">On pourra observer les requêtes émises par le serveur à la base de données via </w:t>
-      </w:r>
-      <w:proofErr w:type="gramStart"/>
-      <w:r>
-        <w:t>la</w:t>
-      </w:r>
-      <w:proofErr w:type="gramEnd"/>
-      <w:r>
-        <w:t xml:space="preserve"> terminal ainsi que les réponses de cette dernière. De plus, les résultats devront être visibles dans les interfaces graphiques développées.</w:t>
-      </w:r>
-    </w:p>
-    <w:p>
-      <w:pPr>
-        <w:pStyle w:val="Title2"/>
-      </w:pPr>
-      <w:bookmarkStart w:id="49" w:name="_Toc420102897"/>
-      <w:r>
-        <w:t xml:space="preserve">Edition des </w:t>
-      </w:r>
-      <w:r>
-        <w:t xml:space="preserve">comptes </w:t>
-      </w:r>
-      <w:r>
-        <w:t>utilisateurs</w:t>
-      </w:r>
-      <w:bookmarkEnd w:id="42"/>
-      <w:bookmarkEnd w:id="49"/>
     </w:p>
     <w:p>
       <w:pPr>
@@ -10129,17 +10191,17 @@
           <w:color w:val="auto"/>
         </w:rPr>
       </w:pPr>
-      <w:bookmarkStart w:id="50" w:name="_Toc418088362"/>
+      <w:bookmarkStart w:id="49" w:name="_Toc418088362"/>
+      <w:bookmarkStart w:id="50" w:name="_Toc420102898"/>
       <w:bookmarkStart w:id="51" w:name="OLE_LINK21"/>
-      <w:bookmarkStart w:id="52" w:name="_Toc420102898"/>
       <w:r>
         <w:rPr>
           <w:color w:val="auto"/>
         </w:rPr>
         <w:t>Ce qui sera fait</w:t>
       </w:r>
+      <w:bookmarkEnd w:id="49"/>
       <w:bookmarkEnd w:id="50"/>
-      <w:bookmarkEnd w:id="52"/>
     </w:p>
     <w:bookmarkEnd w:id="51"/>
     <w:p>
@@ -10181,8 +10243,8 @@
       <w:r>
         <w:t xml:space="preserve"> </w:t>
       </w:r>
-      <w:bookmarkStart w:id="53" w:name="OLE_LINK24"/>
-      <w:bookmarkStart w:id="54" w:name="OLE_LINK25"/>
+      <w:bookmarkStart w:id="52" w:name="OLE_LINK24"/>
+      <w:bookmarkStart w:id="53" w:name="OLE_LINK25"/>
       <w:r>
         <w:t>De plus, des interfaces graphiques répondant aux cas d’utilisations mentionnés seront développées.</w:t>
       </w:r>
@@ -10198,17 +10260,17 @@
           <w:color w:val="auto"/>
         </w:rPr>
       </w:pPr>
+      <w:bookmarkStart w:id="54" w:name="_Toc420102899"/>
       <w:bookmarkStart w:id="55" w:name="_Toc418088364"/>
-      <w:bookmarkStart w:id="56" w:name="_Toc420102899"/>
+      <w:bookmarkEnd w:id="52"/>
       <w:bookmarkEnd w:id="53"/>
+      <w:r>
+        <w:rPr>
+          <w:color w:val="auto"/>
+        </w:rPr>
+        <w:t>Ce qui sera testé</w:t>
+      </w:r>
       <w:bookmarkEnd w:id="54"/>
-      <w:r>
-        <w:rPr>
-          <w:color w:val="auto"/>
-        </w:rPr>
-        <w:t>Ce qui sera testé</w:t>
-      </w:r>
-      <w:bookmarkEnd w:id="56"/>
     </w:p>
     <w:p>
       <w:pPr>
@@ -10247,7 +10309,7 @@
           <w:color w:val="auto"/>
         </w:rPr>
       </w:pPr>
-      <w:bookmarkStart w:id="57" w:name="_Toc420102900"/>
+      <w:bookmarkStart w:id="56" w:name="_Toc420102900"/>
       <w:r>
         <w:rPr>
           <w:color w:val="auto"/>
@@ -10261,7 +10323,7 @@
         <w:t>observé</w:t>
       </w:r>
       <w:bookmarkEnd w:id="55"/>
-      <w:bookmarkEnd w:id="57"/>
+      <w:bookmarkEnd w:id="56"/>
     </w:p>
     <w:p>
       <w:r>
@@ -10332,16 +10394,16 @@
       <w:pPr>
         <w:pStyle w:val="Title2"/>
       </w:pPr>
-      <w:bookmarkStart w:id="58" w:name="_Toc418088365"/>
+      <w:bookmarkStart w:id="57" w:name="_Toc418088365"/>
+      <w:bookmarkStart w:id="58" w:name="_Toc420102901"/>
       <w:bookmarkStart w:id="59" w:name="OLE_LINK18"/>
       <w:bookmarkStart w:id="60" w:name="OLE_LINK19"/>
       <w:bookmarkStart w:id="61" w:name="OLE_LINK20"/>
-      <w:bookmarkStart w:id="62" w:name="_Toc420102901"/>
       <w:r>
         <w:t>Edition des cartes</w:t>
       </w:r>
+      <w:bookmarkEnd w:id="57"/>
       <w:bookmarkEnd w:id="58"/>
-      <w:bookmarkEnd w:id="62"/>
     </w:p>
     <w:p>
       <w:pPr>
@@ -10354,8 +10416,8 @@
           <w:color w:val="auto"/>
         </w:rPr>
       </w:pPr>
-      <w:bookmarkStart w:id="63" w:name="_Toc418088366"/>
-      <w:bookmarkStart w:id="64" w:name="_Toc420102902"/>
+      <w:bookmarkStart w:id="62" w:name="_Toc418088366"/>
+      <w:bookmarkStart w:id="63" w:name="_Toc420102902"/>
       <w:bookmarkEnd w:id="59"/>
       <w:bookmarkEnd w:id="60"/>
       <w:bookmarkEnd w:id="61"/>
@@ -10365,8 +10427,8 @@
         </w:rPr>
         <w:t>Ce qui sera fait</w:t>
       </w:r>
+      <w:bookmarkEnd w:id="62"/>
       <w:bookmarkEnd w:id="63"/>
-      <w:bookmarkEnd w:id="64"/>
     </w:p>
     <w:p>
       <w:r>
@@ -10417,21 +10479,21 @@
           <w:color w:val="auto"/>
         </w:rPr>
       </w:pPr>
+      <w:bookmarkStart w:id="64" w:name="_Toc420102903"/>
       <w:bookmarkStart w:id="65" w:name="_Toc418088368"/>
-      <w:bookmarkStart w:id="66" w:name="_Toc420102903"/>
       <w:r>
         <w:rPr>
           <w:color w:val="auto"/>
         </w:rPr>
         <w:t>Ce qui sera testé</w:t>
       </w:r>
-      <w:bookmarkEnd w:id="66"/>
+      <w:bookmarkEnd w:id="64"/>
     </w:p>
     <w:p>
       <w:pPr>
         <w:jc w:val="both"/>
       </w:pPr>
-      <w:bookmarkStart w:id="67" w:name="OLE_LINK23"/>
+      <w:bookmarkStart w:id="66" w:name="OLE_LINK23"/>
       <w:r>
         <w:t>Les tests porteront sur le bon respect des contraintes d’intégrité liées à l’édition d’</w:t>
       </w:r>
@@ -10447,7 +10509,7 @@
       <w:r>
         <w:t xml:space="preserve"> Il s’agira également d’autre part </w:t>
       </w:r>
-      <w:bookmarkStart w:id="68" w:name="OLE_LINK26"/>
+      <w:bookmarkStart w:id="67" w:name="OLE_LINK26"/>
       <w:r>
         <w:t>de</w:t>
       </w:r>
@@ -10466,23 +10528,23 @@
           <w:color w:val="auto"/>
         </w:rPr>
       </w:pPr>
-      <w:bookmarkStart w:id="69" w:name="_Toc420102904"/>
+      <w:bookmarkStart w:id="68" w:name="_Toc420102904"/>
+      <w:bookmarkEnd w:id="66"/>
       <w:bookmarkEnd w:id="67"/>
+      <w:r>
+        <w:rPr>
+          <w:color w:val="auto"/>
+        </w:rPr>
+        <w:t xml:space="preserve">Ce qui sera </w:t>
+      </w:r>
+      <w:r>
+        <w:rPr>
+          <w:color w:val="auto"/>
+        </w:rPr>
+        <w:t>observé</w:t>
+      </w:r>
+      <w:bookmarkEnd w:id="65"/>
       <w:bookmarkEnd w:id="68"/>
-      <w:r>
-        <w:rPr>
-          <w:color w:val="auto"/>
-        </w:rPr>
-        <w:t xml:space="preserve">Ce qui sera </w:t>
-      </w:r>
-      <w:r>
-        <w:rPr>
-          <w:color w:val="auto"/>
-        </w:rPr>
-        <w:t>observé</w:t>
-      </w:r>
-      <w:bookmarkEnd w:id="65"/>
-      <w:bookmarkEnd w:id="69"/>
     </w:p>
     <w:p>
       <w:r>
@@ -10581,11 +10643,11 @@
           <w:numId w:val="9"/>
         </w:numPr>
       </w:pPr>
-      <w:bookmarkStart w:id="70" w:name="_Toc420102905"/>
+      <w:bookmarkStart w:id="69" w:name="_Toc420102905"/>
       <w:r>
         <w:t>Bilan</w:t>
       </w:r>
-      <w:bookmarkEnd w:id="70"/>
+      <w:bookmarkEnd w:id="69"/>
     </w:p>
     <w:p>
       <w:pPr>
@@ -10598,14 +10660,14 @@
           <w:color w:val="auto"/>
         </w:rPr>
       </w:pPr>
-      <w:bookmarkStart w:id="71" w:name="_Toc420102906"/>
+      <w:bookmarkStart w:id="70" w:name="_Toc420102906"/>
       <w:r>
         <w:rPr>
           <w:color w:val="auto"/>
         </w:rPr>
         <w:t>Bilan global</w:t>
       </w:r>
-      <w:bookmarkEnd w:id="71"/>
+      <w:bookmarkEnd w:id="70"/>
     </w:p>
     <w:p>
       <w:pPr>
@@ -10953,7 +11015,15 @@
         <w:jc w:val="both"/>
       </w:pPr>
       <w:r>
-        <w:t>De la nouvelle absence de Guillaume Bruge.</w:t>
+        <w:t xml:space="preserve">De la nouvelle absence de Guillaume </w:t>
+      </w:r>
+      <w:proofErr w:type="spellStart"/>
+      <w:r>
+        <w:t>Bruge</w:t>
+      </w:r>
+      <w:proofErr w:type="spellEnd"/>
+      <w:r>
+        <w:t>.</w:t>
       </w:r>
     </w:p>
     <w:p>
@@ -11047,7 +11117,31 @@
         <w:jc w:val="both"/>
       </w:pPr>
       <w:r>
-        <w:t>Les cas d’utilisations « Tchater », « Désigner Mister X », « Voter Mister X » et « Consulter ses statistiques de jeu » sont abandonnés.</w:t>
+        <w:t>Les cas d’utilisations « </w:t>
+      </w:r>
+      <w:proofErr w:type="spellStart"/>
+      <w:r>
+        <w:t>Tchater</w:t>
+      </w:r>
+      <w:proofErr w:type="spellEnd"/>
+      <w:r>
+        <w:t xml:space="preserve"> », « Désigner </w:t>
+      </w:r>
+      <w:proofErr w:type="spellStart"/>
+      <w:r>
+        <w:t>Mister</w:t>
+      </w:r>
+      <w:proofErr w:type="spellEnd"/>
+      <w:r>
+        <w:t xml:space="preserve"> X », « Voter </w:t>
+      </w:r>
+      <w:proofErr w:type="spellStart"/>
+      <w:r>
+        <w:t>Mister</w:t>
+      </w:r>
+      <w:proofErr w:type="spellEnd"/>
+      <w:r>
+        <w:t xml:space="preserve"> X » et « Consulter ses statistiques de jeu » sont abandonnés.</w:t>
       </w:r>
     </w:p>
     <w:p>
@@ -11097,7 +11191,15 @@
         <w:t>de l’</w:t>
       </w:r>
       <w:r>
-        <w:t xml:space="preserve">absence de notre collègue Guillaume Bruge. Il s’est avéré difficile de </w:t>
+        <w:t xml:space="preserve">absence de notre collègue Guillaume </w:t>
+      </w:r>
+      <w:proofErr w:type="spellStart"/>
+      <w:r>
+        <w:t>Bruge</w:t>
+      </w:r>
+      <w:proofErr w:type="spellEnd"/>
+      <w:r>
+        <w:t xml:space="preserve">. Il s’est avéré difficile de </w:t>
       </w:r>
       <w:r>
         <w:t>respecter</w:t>
@@ -11129,14 +11231,14 @@
           <w:color w:val="auto"/>
         </w:rPr>
       </w:pPr>
-      <w:bookmarkStart w:id="72" w:name="_Toc420102907"/>
+      <w:bookmarkStart w:id="71" w:name="_Toc420102907"/>
       <w:r>
         <w:rPr>
           <w:color w:val="auto"/>
         </w:rPr>
         <w:t>Bilans individuels</w:t>
       </w:r>
-      <w:bookmarkEnd w:id="72"/>
+      <w:bookmarkEnd w:id="71"/>
     </w:p>
     <w:p>
       <w:pPr>
@@ -11179,8 +11281,18 @@
           <w:color w:val="auto"/>
           <w:sz w:val="22"/>
         </w:rPr>
-        <w:t>Guillaume Bruge</w:t>
-      </w:r>
+        <w:t xml:space="preserve">Guillaume </w:t>
+      </w:r>
+      <w:proofErr w:type="spellStart"/>
+      <w:r>
+        <w:rPr>
+          <w:i w:val="0"/>
+          <w:color w:val="auto"/>
+          <w:sz w:val="22"/>
+        </w:rPr>
+        <w:t>Bruge</w:t>
+      </w:r>
+      <w:proofErr w:type="spellEnd"/>
     </w:p>
     <w:p>
       <w:pPr>
@@ -11258,8 +11370,18 @@
           <w:color w:val="auto"/>
           <w:sz w:val="22"/>
         </w:rPr>
-        <w:t>Michelle Meguep</w:t>
-      </w:r>
+        <w:t xml:space="preserve">Michelle </w:t>
+      </w:r>
+      <w:proofErr w:type="spellStart"/>
+      <w:r>
+        <w:rPr>
+          <w:i w:val="0"/>
+          <w:color w:val="auto"/>
+          <w:sz w:val="22"/>
+        </w:rPr>
+        <w:t>Meguep</w:t>
+      </w:r>
+      <w:proofErr w:type="spellEnd"/>
     </w:p>
     <w:p>
       <w:pPr>
@@ -11356,8 +11478,18 @@
           <w:color w:val="auto"/>
           <w:sz w:val="22"/>
         </w:rPr>
-        <w:t>Yassin Kammoun</w:t>
-      </w:r>
+        <w:t xml:space="preserve">Yassin </w:t>
+      </w:r>
+      <w:proofErr w:type="spellStart"/>
+      <w:r>
+        <w:rPr>
+          <w:i w:val="0"/>
+          <w:color w:val="auto"/>
+          <w:sz w:val="22"/>
+        </w:rPr>
+        <w:t>Kammoun</w:t>
+      </w:r>
+      <w:proofErr w:type="spellEnd"/>
     </w:p>
     <w:p>
       <w:pPr>
@@ -11542,52 +11674,68 @@
           <w:rFonts w:ascii="Calibri" w:hAnsi="Calibri" w:cs="Calibri"/>
           <w:szCs w:val="20"/>
         </w:rPr>
-        <w:t>Adaptation de l'interface graphique de Monsieur Yassin Kammoun sur les différents opérations et événements interagissant avec la base de données (recherche d'utilisateur, liste, ajout, édition etc.)</w:t>
-      </w:r>
-    </w:p>
-    <w:p>
-      <w:pPr>
-        <w:rPr>
-          <w:i/>
-        </w:rPr>
-      </w:pPr>
-      <w:r>
-        <w:rPr>
-          <w:i/>
-        </w:rPr>
-        <w:t xml:space="preserve">Effort consacré </w:t>
-      </w:r>
-    </w:p>
-    <w:p>
-      <w:r>
-        <w:t>2-3 heures.</w:t>
-      </w:r>
-    </w:p>
-    <w:p>
-      <w:pPr>
-        <w:rPr>
-          <w:i/>
-        </w:rPr>
-      </w:pPr>
-      <w:r>
-        <w:rPr>
-          <w:i/>
-        </w:rPr>
-        <w:t xml:space="preserve">Difficultés rencontrées : </w:t>
-      </w:r>
-    </w:p>
-    <w:p>
-      <w:pPr>
+        <w:t xml:space="preserve">Adaptation de l'interface graphique de Monsieur Yassin </w:t>
+      </w:r>
+      <w:proofErr w:type="spellStart"/>
+      <w:r>
         <w:rPr>
           <w:rFonts w:ascii="Calibri" w:hAnsi="Calibri" w:cs="Calibri"/>
           <w:szCs w:val="20"/>
         </w:rPr>
-      </w:pPr>
+        <w:t>Kammoun</w:t>
+      </w:r>
+      <w:proofErr w:type="spellEnd"/>
       <w:r>
         <w:rPr>
           <w:rFonts w:ascii="Calibri" w:hAnsi="Calibri" w:cs="Calibri"/>
           <w:szCs w:val="20"/>
         </w:rPr>
+        <w:t xml:space="preserve"> sur les différents opérations et événements interagissant avec la base de données (recherche d'utilisateur, liste, ajout, édition etc.)</w:t>
+      </w:r>
+    </w:p>
+    <w:p>
+      <w:pPr>
+        <w:rPr>
+          <w:i/>
+        </w:rPr>
+      </w:pPr>
+      <w:r>
+        <w:rPr>
+          <w:i/>
+        </w:rPr>
+        <w:t xml:space="preserve">Effort consacré </w:t>
+      </w:r>
+    </w:p>
+    <w:p>
+      <w:r>
+        <w:t>2-3 heures.</w:t>
+      </w:r>
+    </w:p>
+    <w:p>
+      <w:pPr>
+        <w:rPr>
+          <w:i/>
+        </w:rPr>
+      </w:pPr>
+      <w:r>
+        <w:rPr>
+          <w:i/>
+        </w:rPr>
+        <w:t xml:space="preserve">Difficultés rencontrées : </w:t>
+      </w:r>
+    </w:p>
+    <w:p>
+      <w:pPr>
+        <w:rPr>
+          <w:rFonts w:ascii="Calibri" w:hAnsi="Calibri" w:cs="Calibri"/>
+          <w:szCs w:val="20"/>
+        </w:rPr>
+      </w:pPr>
+      <w:r>
+        <w:rPr>
+          <w:rFonts w:ascii="Calibri" w:hAnsi="Calibri" w:cs="Calibri"/>
+          <w:szCs w:val="20"/>
+        </w:rPr>
         <w:t>Aucune difficulté n'a été rencontrée.</w:t>
       </w:r>
     </w:p>
@@ -11603,7 +11751,7 @@
           <w:color w:val="auto"/>
         </w:rPr>
       </w:pPr>
-      <w:bookmarkStart w:id="73" w:name="_Toc420102908"/>
+      <w:bookmarkStart w:id="72" w:name="_Toc420102908"/>
       <w:r>
         <w:rPr>
           <w:color w:val="auto"/>
@@ -11647,22 +11795,22 @@
         </w:rPr>
         <w:t xml:space="preserve"> 13.05.2015</w:t>
       </w:r>
+      <w:bookmarkEnd w:id="72"/>
+    </w:p>
+    <w:p>
+      <w:r>
+        <w:t>L’itération durera une semaine.</w:t>
+      </w:r>
+    </w:p>
+    <w:p>
+      <w:pPr>
+        <w:pStyle w:val="Title2"/>
+      </w:pPr>
+      <w:bookmarkStart w:id="73" w:name="_Toc420102909"/>
+      <w:r>
+        <w:t>Edition des cartes</w:t>
+      </w:r>
       <w:bookmarkEnd w:id="73"/>
-    </w:p>
-    <w:p>
-      <w:r>
-        <w:t>L’itération durera une semaine.</w:t>
-      </w:r>
-    </w:p>
-    <w:p>
-      <w:pPr>
-        <w:pStyle w:val="Title2"/>
-      </w:pPr>
-      <w:bookmarkStart w:id="74" w:name="_Toc420102909"/>
-      <w:r>
-        <w:t>Edition des cartes</w:t>
-      </w:r>
-      <w:bookmarkEnd w:id="74"/>
     </w:p>
     <w:p>
       <w:pPr>
@@ -11697,14 +11845,14 @@
           <w:color w:val="auto"/>
         </w:rPr>
       </w:pPr>
-      <w:bookmarkStart w:id="75" w:name="_Toc420102910"/>
+      <w:bookmarkStart w:id="74" w:name="_Toc420102910"/>
       <w:r>
         <w:rPr>
           <w:color w:val="auto"/>
         </w:rPr>
         <w:t>Ce qui sera fait</w:t>
       </w:r>
-      <w:bookmarkEnd w:id="75"/>
+      <w:bookmarkEnd w:id="74"/>
     </w:p>
     <w:p>
       <w:r>
@@ -11754,14 +11902,14 @@
           <w:color w:val="auto"/>
         </w:rPr>
       </w:pPr>
-      <w:bookmarkStart w:id="76" w:name="_Toc420102911"/>
+      <w:bookmarkStart w:id="75" w:name="_Toc420102911"/>
       <w:r>
         <w:rPr>
           <w:color w:val="auto"/>
         </w:rPr>
         <w:t>Ce qui sera testé</w:t>
       </w:r>
-      <w:bookmarkEnd w:id="76"/>
+      <w:bookmarkEnd w:id="75"/>
     </w:p>
     <w:p>
       <w:pPr>
@@ -11782,7 +11930,7 @@
           <w:color w:val="auto"/>
         </w:rPr>
       </w:pPr>
-      <w:bookmarkStart w:id="77" w:name="_Toc420102912"/>
+      <w:bookmarkStart w:id="76" w:name="_Toc420102912"/>
       <w:r>
         <w:rPr>
           <w:color w:val="auto"/>
@@ -11795,7 +11943,7 @@
         </w:rPr>
         <w:t>observé</w:t>
       </w:r>
-      <w:bookmarkEnd w:id="77"/>
+      <w:bookmarkEnd w:id="76"/>
     </w:p>
     <w:p>
       <w:r>
@@ -11890,11 +12038,11 @@
       <w:pPr>
         <w:pStyle w:val="Title2"/>
       </w:pPr>
-      <w:bookmarkStart w:id="78" w:name="_Toc420102913"/>
+      <w:bookmarkStart w:id="77" w:name="_Toc420102913"/>
       <w:r>
         <w:t>Edition des comptes utilisateurs</w:t>
       </w:r>
-      <w:bookmarkEnd w:id="78"/>
+      <w:bookmarkEnd w:id="77"/>
     </w:p>
     <w:p>
       <w:pPr>
@@ -11922,14 +12070,14 @@
           <w:color w:val="auto"/>
         </w:rPr>
       </w:pPr>
-      <w:bookmarkStart w:id="79" w:name="_Toc420102914"/>
+      <w:bookmarkStart w:id="78" w:name="_Toc420102914"/>
       <w:r>
         <w:rPr>
           <w:color w:val="auto"/>
         </w:rPr>
         <w:t>Ce qui sera fait</w:t>
       </w:r>
-      <w:bookmarkEnd w:id="79"/>
+      <w:bookmarkEnd w:id="78"/>
     </w:p>
     <w:p>
       <w:r>
@@ -11971,14 +12119,14 @@
           <w:color w:val="auto"/>
         </w:rPr>
       </w:pPr>
-      <w:bookmarkStart w:id="80" w:name="_Toc420102915"/>
+      <w:bookmarkStart w:id="79" w:name="_Toc420102915"/>
       <w:r>
         <w:rPr>
           <w:color w:val="auto"/>
         </w:rPr>
         <w:t>Ce qui sera testé</w:t>
       </w:r>
-      <w:bookmarkEnd w:id="80"/>
+      <w:bookmarkEnd w:id="79"/>
     </w:p>
     <w:p>
       <w:pPr>
@@ -12011,7 +12159,7 @@
           <w:color w:val="auto"/>
         </w:rPr>
       </w:pPr>
-      <w:bookmarkStart w:id="81" w:name="_Toc420102916"/>
+      <w:bookmarkStart w:id="80" w:name="_Toc420102916"/>
       <w:r>
         <w:rPr>
           <w:color w:val="auto"/>
@@ -12024,7 +12172,7 @@
         </w:rPr>
         <w:t>observé</w:t>
       </w:r>
-      <w:bookmarkEnd w:id="81"/>
+      <w:bookmarkEnd w:id="80"/>
     </w:p>
     <w:p>
       <w:r>
@@ -12059,11 +12207,11 @@
       <w:pPr>
         <w:pStyle w:val="Title2"/>
       </w:pPr>
-      <w:bookmarkStart w:id="82" w:name="_Toc420102917"/>
+      <w:bookmarkStart w:id="81" w:name="_Toc420102917"/>
       <w:r>
         <w:t>Salle de parties</w:t>
       </w:r>
-      <w:bookmarkEnd w:id="82"/>
+      <w:bookmarkEnd w:id="81"/>
     </w:p>
     <w:p>
       <w:pPr>
@@ -12076,7 +12224,7 @@
           <w:color w:val="auto"/>
         </w:rPr>
       </w:pPr>
-      <w:bookmarkStart w:id="83" w:name="_Toc420102918"/>
+      <w:bookmarkStart w:id="82" w:name="_Toc420102918"/>
       <w:r>
         <w:rPr>
           <w:color w:val="auto"/>
@@ -12089,7 +12237,7 @@
         </w:rPr>
         <w:t>fait</w:t>
       </w:r>
-      <w:bookmarkEnd w:id="83"/>
+      <w:bookmarkEnd w:id="82"/>
     </w:p>
     <w:p>
       <w:pPr>
@@ -12185,14 +12333,14 @@
           <w:color w:val="auto"/>
         </w:rPr>
       </w:pPr>
-      <w:bookmarkStart w:id="84" w:name="_Toc420102919"/>
+      <w:bookmarkStart w:id="83" w:name="_Toc420102919"/>
       <w:r>
         <w:rPr>
           <w:color w:val="auto"/>
         </w:rPr>
         <w:t>Ce qui sera testé</w:t>
       </w:r>
-      <w:bookmarkEnd w:id="84"/>
+      <w:bookmarkEnd w:id="83"/>
     </w:p>
     <w:p>
       <w:pPr>
@@ -12270,14 +12418,14 @@
           <w:color w:val="auto"/>
         </w:rPr>
       </w:pPr>
-      <w:bookmarkStart w:id="85" w:name="_Toc420102920"/>
+      <w:bookmarkStart w:id="84" w:name="_Toc420102920"/>
       <w:r>
         <w:rPr>
           <w:color w:val="auto"/>
         </w:rPr>
         <w:t>Ce qui sera observé</w:t>
       </w:r>
-      <w:bookmarkEnd w:id="85"/>
+      <w:bookmarkEnd w:id="84"/>
     </w:p>
     <w:p>
       <w:r>
@@ -12360,11 +12508,11 @@
       <w:pPr>
         <w:pStyle w:val="Title2"/>
       </w:pPr>
-      <w:bookmarkStart w:id="86" w:name="_Toc420102921"/>
+      <w:bookmarkStart w:id="85" w:name="_Toc420102921"/>
       <w:r>
         <w:t>Connexion, déconnexion &amp; création compte utilisateur</w:t>
       </w:r>
-      <w:bookmarkEnd w:id="86"/>
+      <w:bookmarkEnd w:id="85"/>
     </w:p>
     <w:p>
       <w:pPr>
@@ -12377,7 +12525,7 @@
           <w:color w:val="auto"/>
         </w:rPr>
       </w:pPr>
-      <w:bookmarkStart w:id="87" w:name="_Toc420102922"/>
+      <w:bookmarkStart w:id="86" w:name="_Toc420102922"/>
       <w:r>
         <w:rPr>
           <w:color w:val="auto"/>
@@ -12390,7 +12538,7 @@
         </w:rPr>
         <w:t>fait</w:t>
       </w:r>
-      <w:bookmarkEnd w:id="87"/>
+      <w:bookmarkEnd w:id="86"/>
     </w:p>
     <w:p>
       <w:r>
@@ -12450,14 +12598,14 @@
           <w:color w:val="auto"/>
         </w:rPr>
       </w:pPr>
-      <w:bookmarkStart w:id="88" w:name="_Toc420102923"/>
+      <w:bookmarkStart w:id="87" w:name="_Toc420102923"/>
       <w:r>
         <w:rPr>
           <w:color w:val="auto"/>
         </w:rPr>
         <w:t>Ce qui sera testé</w:t>
       </w:r>
-      <w:bookmarkEnd w:id="88"/>
+      <w:bookmarkEnd w:id="87"/>
     </w:p>
     <w:p>
       <w:r>
@@ -12577,14 +12725,14 @@
           <w:color w:val="auto"/>
         </w:rPr>
       </w:pPr>
-      <w:bookmarkStart w:id="89" w:name="_Toc420102924"/>
+      <w:bookmarkStart w:id="88" w:name="_Toc420102924"/>
       <w:r>
         <w:rPr>
           <w:color w:val="auto"/>
         </w:rPr>
         <w:t>Ce qui sera observé</w:t>
       </w:r>
-      <w:bookmarkEnd w:id="89"/>
+      <w:bookmarkEnd w:id="88"/>
     </w:p>
     <w:p>
       <w:pPr>
@@ -12610,7 +12758,15 @@
         <w:jc w:val="both"/>
       </w:pPr>
       <w:r>
-        <w:t>Se connecter à un serveur avec un compte utilisateur en précisant l’adresse ip et le port du serveur.</w:t>
+        <w:t xml:space="preserve">Se connecter à un serveur avec un compte utilisateur en précisant l’adresse </w:t>
+      </w:r>
+      <w:proofErr w:type="spellStart"/>
+      <w:r>
+        <w:t>ip</w:t>
+      </w:r>
+      <w:proofErr w:type="spellEnd"/>
+      <w:r>
+        <w:t xml:space="preserve"> et le port du serveur.</w:t>
       </w:r>
     </w:p>
     <w:p>
@@ -12650,14 +12806,14 @@
           <w:color w:val="auto"/>
         </w:rPr>
       </w:pPr>
-      <w:bookmarkStart w:id="90" w:name="_Toc420102925"/>
+      <w:bookmarkStart w:id="89" w:name="_Toc420102925"/>
       <w:r>
         <w:rPr>
           <w:color w:val="auto"/>
         </w:rPr>
         <w:t>Bilan global</w:t>
       </w:r>
-      <w:bookmarkEnd w:id="90"/>
+      <w:bookmarkEnd w:id="89"/>
     </w:p>
     <w:p>
       <w:pPr>
@@ -12892,14 +13048,14 @@
           <w:color w:val="auto"/>
         </w:rPr>
       </w:pPr>
-      <w:bookmarkStart w:id="91" w:name="_Toc420102926"/>
+      <w:bookmarkStart w:id="90" w:name="_Toc420102926"/>
       <w:r>
         <w:rPr>
           <w:color w:val="auto"/>
         </w:rPr>
         <w:t>Bilans individuels</w:t>
       </w:r>
-      <w:bookmarkEnd w:id="91"/>
+      <w:bookmarkEnd w:id="90"/>
     </w:p>
     <w:p>
       <w:pPr>
@@ -12942,8 +13098,18 @@
           <w:color w:val="auto"/>
           <w:sz w:val="22"/>
         </w:rPr>
-        <w:t>Guillaume Bruge</w:t>
-      </w:r>
+        <w:t xml:space="preserve">Guillaume </w:t>
+      </w:r>
+      <w:proofErr w:type="spellStart"/>
+      <w:r>
+        <w:rPr>
+          <w:i w:val="0"/>
+          <w:color w:val="auto"/>
+          <w:sz w:val="22"/>
+        </w:rPr>
+        <w:t>Bruge</w:t>
+      </w:r>
+      <w:proofErr w:type="spellEnd"/>
     </w:p>
     <w:p>
       <w:pPr>
@@ -13027,8 +13193,18 @@
           <w:color w:val="auto"/>
           <w:sz w:val="22"/>
         </w:rPr>
-        <w:t>Yassin Kammoun</w:t>
-      </w:r>
+        <w:t xml:space="preserve">Yassin </w:t>
+      </w:r>
+      <w:proofErr w:type="spellStart"/>
+      <w:r>
+        <w:rPr>
+          <w:i w:val="0"/>
+          <w:color w:val="auto"/>
+          <w:sz w:val="22"/>
+        </w:rPr>
+        <w:t>Kammoun</w:t>
+      </w:r>
+      <w:proofErr w:type="spellEnd"/>
     </w:p>
     <w:p>
       <w:pPr>
@@ -13158,8 +13334,18 @@
           <w:color w:val="auto"/>
           <w:sz w:val="22"/>
         </w:rPr>
-        <w:t>Michelle Meguep</w:t>
-      </w:r>
+        <w:t xml:space="preserve">Michelle </w:t>
+      </w:r>
+      <w:proofErr w:type="spellStart"/>
+      <w:r>
+        <w:rPr>
+          <w:i w:val="0"/>
+          <w:color w:val="auto"/>
+          <w:sz w:val="22"/>
+        </w:rPr>
+        <w:t>Meguep</w:t>
+      </w:r>
+      <w:proofErr w:type="spellEnd"/>
     </w:p>
     <w:p>
       <w:pPr>
@@ -13215,7 +13401,15 @@
     </w:p>
     <w:p>
       <w:r>
-        <w:t>Choisir le layout adéquat</w:t>
+        <w:t xml:space="preserve">Choisir le </w:t>
+      </w:r>
+      <w:proofErr w:type="spellStart"/>
+      <w:r>
+        <w:t>layout</w:t>
+      </w:r>
+      <w:proofErr w:type="spellEnd"/>
+      <w:r>
+        <w:t xml:space="preserve"> adéquat</w:t>
       </w:r>
       <w:r>
         <w:t>.</w:t>
@@ -13390,7 +13584,7 @@
           <w:color w:val="auto"/>
         </w:rPr>
       </w:pPr>
-      <w:bookmarkStart w:id="92" w:name="_Toc420102927"/>
+      <w:bookmarkStart w:id="91" w:name="_Toc420102927"/>
       <w:r>
         <w:rPr>
           <w:color w:val="auto"/>
@@ -13404,25 +13598,25 @@
         </w:rPr>
         <w:t> : 13.05.2015 - 20.05.2015</w:t>
       </w:r>
+      <w:bookmarkEnd w:id="91"/>
+    </w:p>
+    <w:p>
+      <w:r>
+        <w:t>L’itération durera une semaine.</w:t>
+      </w:r>
+    </w:p>
+    <w:p>
+      <w:pPr>
+        <w:pStyle w:val="Title2"/>
+      </w:pPr>
+      <w:bookmarkStart w:id="92" w:name="_Toc420102928"/>
+      <w:r>
+        <w:t>Gestion de parties</w:t>
+      </w:r>
+      <w:r>
+        <w:t xml:space="preserve"> côté client</w:t>
+      </w:r>
       <w:bookmarkEnd w:id="92"/>
-    </w:p>
-    <w:p>
-      <w:r>
-        <w:t>L’itération durera une semaine.</w:t>
-      </w:r>
-    </w:p>
-    <w:p>
-      <w:pPr>
-        <w:pStyle w:val="Title2"/>
-      </w:pPr>
-      <w:bookmarkStart w:id="93" w:name="_Toc420102928"/>
-      <w:r>
-        <w:t>Gestion de parties</w:t>
-      </w:r>
-      <w:r>
-        <w:t xml:space="preserve"> côté client</w:t>
-      </w:r>
-      <w:bookmarkEnd w:id="93"/>
     </w:p>
     <w:p>
       <w:r>
@@ -13440,14 +13634,14 @@
           <w:color w:val="auto"/>
         </w:rPr>
       </w:pPr>
-      <w:bookmarkStart w:id="94" w:name="_Toc420102929"/>
+      <w:bookmarkStart w:id="93" w:name="_Toc420102929"/>
       <w:r>
         <w:rPr>
           <w:color w:val="auto"/>
         </w:rPr>
         <w:t>Ce qui sera fait</w:t>
       </w:r>
-      <w:bookmarkEnd w:id="94"/>
+      <w:bookmarkEnd w:id="93"/>
     </w:p>
     <w:p>
       <w:r>
@@ -13525,14 +13719,14 @@
           <w:color w:val="auto"/>
         </w:rPr>
       </w:pPr>
-      <w:bookmarkStart w:id="95" w:name="_Toc420102930"/>
+      <w:bookmarkStart w:id="94" w:name="_Toc420102930"/>
       <w:r>
         <w:rPr>
           <w:color w:val="auto"/>
         </w:rPr>
         <w:t>Ce qui sera testé</w:t>
       </w:r>
-      <w:bookmarkEnd w:id="95"/>
+      <w:bookmarkEnd w:id="94"/>
     </w:p>
     <w:p>
       <w:pPr>
@@ -13559,7 +13753,7 @@
           <w:color w:val="auto"/>
         </w:rPr>
       </w:pPr>
-      <w:bookmarkStart w:id="96" w:name="_Toc420102931"/>
+      <w:bookmarkStart w:id="95" w:name="_Toc420102931"/>
       <w:r>
         <w:rPr>
           <w:color w:val="auto"/>
@@ -13572,7 +13766,7 @@
         </w:rPr>
         <w:t>observé</w:t>
       </w:r>
-      <w:bookmarkEnd w:id="96"/>
+      <w:bookmarkEnd w:id="95"/>
     </w:p>
     <w:p>
       <w:pPr>
@@ -13670,11 +13864,11 @@
       <w:pPr>
         <w:pStyle w:val="Title2"/>
       </w:pPr>
-      <w:bookmarkStart w:id="97" w:name="_Toc420102932"/>
+      <w:bookmarkStart w:id="96" w:name="_Toc420102932"/>
       <w:r>
         <w:t>Gestion de parties côté serveur</w:t>
       </w:r>
-      <w:bookmarkEnd w:id="97"/>
+      <w:bookmarkEnd w:id="96"/>
     </w:p>
     <w:p>
       <w:r>
@@ -13692,14 +13886,14 @@
           <w:color w:val="auto"/>
         </w:rPr>
       </w:pPr>
-      <w:bookmarkStart w:id="98" w:name="_Toc420102933"/>
+      <w:bookmarkStart w:id="97" w:name="_Toc420102933"/>
       <w:r>
         <w:rPr>
           <w:color w:val="auto"/>
         </w:rPr>
         <w:t>Ce qui sera fait</w:t>
       </w:r>
-      <w:bookmarkEnd w:id="98"/>
+      <w:bookmarkEnd w:id="97"/>
     </w:p>
     <w:p>
       <w:r>
@@ -13793,14 +13987,14 @@
           <w:color w:val="auto"/>
         </w:rPr>
       </w:pPr>
-      <w:bookmarkStart w:id="99" w:name="_Toc420102934"/>
+      <w:bookmarkStart w:id="98" w:name="_Toc420102934"/>
       <w:r>
         <w:rPr>
           <w:color w:val="auto"/>
         </w:rPr>
         <w:t>Ce qui sera testé</w:t>
       </w:r>
-      <w:bookmarkEnd w:id="99"/>
+      <w:bookmarkEnd w:id="98"/>
     </w:p>
     <w:p>
       <w:pPr>
@@ -13836,7 +14030,7 @@
           <w:color w:val="auto"/>
         </w:rPr>
       </w:pPr>
-      <w:bookmarkStart w:id="100" w:name="_Toc420102935"/>
+      <w:bookmarkStart w:id="99" w:name="_Toc420102935"/>
       <w:r>
         <w:rPr>
           <w:color w:val="auto"/>
@@ -13849,40 +14043,40 @@
         </w:rPr>
         <w:t>observé</w:t>
       </w:r>
+      <w:bookmarkEnd w:id="99"/>
+    </w:p>
+    <w:p>
+      <w:pPr>
+        <w:jc w:val="both"/>
+      </w:pPr>
+      <w:r>
+        <w:t>Du point de vue du serveur, des messages en ligne de commande relatifs à la gestion de parties permettront de visualiser la mise en place de cette partie. Toutefois, c</w:t>
+      </w:r>
+      <w:r>
+        <w:t xml:space="preserve">e qui sera observé </w:t>
+      </w:r>
+      <w:r>
+        <w:t>pour</w:t>
+      </w:r>
+      <w:r>
+        <w:t xml:space="preserve"> la gestion de parties côté client </w:t>
+      </w:r>
+      <w:r>
+        <w:t>constituera « l’observable » la gestion côté client et celle côté serveur sont étroitement liées</w:t>
+      </w:r>
+      <w:r>
+        <w:t>.</w:t>
+      </w:r>
+    </w:p>
+    <w:p>
+      <w:pPr>
+        <w:pStyle w:val="Title2"/>
+      </w:pPr>
+      <w:bookmarkStart w:id="100" w:name="_Toc420102936"/>
+      <w:r>
+        <w:t>Bilan</w:t>
+      </w:r>
       <w:bookmarkEnd w:id="100"/>
-    </w:p>
-    <w:p>
-      <w:pPr>
-        <w:jc w:val="both"/>
-      </w:pPr>
-      <w:r>
-        <w:t>Du point de vue du serveur, des messages en ligne de commande relatifs à la gestion de parties permettront de visualiser la mise en place de cette partie. Toutefois, c</w:t>
-      </w:r>
-      <w:r>
-        <w:t xml:space="preserve">e qui sera observé </w:t>
-      </w:r>
-      <w:r>
-        <w:t>pour</w:t>
-      </w:r>
-      <w:r>
-        <w:t xml:space="preserve"> la gestion de parties côté client </w:t>
-      </w:r>
-      <w:r>
-        <w:t>constituera « l’observable » la gestion côté client et celle côté serveur sont étroitement liées</w:t>
-      </w:r>
-      <w:r>
-        <w:t>.</w:t>
-      </w:r>
-    </w:p>
-    <w:p>
-      <w:pPr>
-        <w:pStyle w:val="Title2"/>
-      </w:pPr>
-      <w:bookmarkStart w:id="101" w:name="_Toc420102936"/>
-      <w:r>
-        <w:t>Bilan</w:t>
-      </w:r>
-      <w:bookmarkEnd w:id="101"/>
     </w:p>
     <w:p>
       <w:pPr>
@@ -13895,14 +14089,14 @@
           <w:color w:val="auto"/>
         </w:rPr>
       </w:pPr>
-      <w:bookmarkStart w:id="102" w:name="_Toc420102937"/>
+      <w:bookmarkStart w:id="101" w:name="_Toc420102937"/>
       <w:r>
         <w:rPr>
           <w:color w:val="auto"/>
         </w:rPr>
         <w:t>Bilan global</w:t>
       </w:r>
-      <w:bookmarkEnd w:id="102"/>
+      <w:bookmarkEnd w:id="101"/>
     </w:p>
     <w:p>
       <w:pPr>
@@ -14151,7 +14345,7 @@
           <w:color w:val="auto"/>
         </w:rPr>
       </w:pPr>
-      <w:bookmarkStart w:id="103" w:name="_Toc420102938"/>
+      <w:bookmarkStart w:id="102" w:name="_Toc420102938"/>
       <w:r>
         <w:rPr>
           <w:color w:val="auto"/>
@@ -14164,7 +14358,7 @@
         </w:rPr>
         <w:t>individuels</w:t>
       </w:r>
-      <w:bookmarkEnd w:id="103"/>
+      <w:bookmarkEnd w:id="102"/>
     </w:p>
     <w:p>
       <w:pPr>
@@ -14207,8 +14401,18 @@
           <w:color w:val="auto"/>
           <w:sz w:val="22"/>
         </w:rPr>
-        <w:t>Guillaume Bruge</w:t>
-      </w:r>
+        <w:t xml:space="preserve">Guillaume </w:t>
+      </w:r>
+      <w:proofErr w:type="spellStart"/>
+      <w:r>
+        <w:rPr>
+          <w:i w:val="0"/>
+          <w:color w:val="auto"/>
+          <w:sz w:val="22"/>
+        </w:rPr>
+        <w:t>Bruge</w:t>
+      </w:r>
+      <w:proofErr w:type="spellEnd"/>
     </w:p>
     <w:p>
       <w:pPr>
@@ -14289,8 +14493,18 @@
           <w:color w:val="auto"/>
           <w:sz w:val="22"/>
         </w:rPr>
-        <w:t>Yassin Kammoun</w:t>
-      </w:r>
+        <w:t xml:space="preserve">Yassin </w:t>
+      </w:r>
+      <w:proofErr w:type="spellStart"/>
+      <w:r>
+        <w:rPr>
+          <w:i w:val="0"/>
+          <w:color w:val="auto"/>
+          <w:sz w:val="22"/>
+        </w:rPr>
+        <w:t>Kammoun</w:t>
+      </w:r>
+      <w:proofErr w:type="spellEnd"/>
     </w:p>
     <w:p>
       <w:pPr>
@@ -14527,8 +14741,21 @@
           <w:i/>
         </w:rPr>
       </w:pPr>
-      <w:r>
-        <w:t>Parsing du message Json correspondant à la liste des parties.</w:t>
+      <w:proofErr w:type="spellStart"/>
+      <w:r>
+        <w:t>Parsing</w:t>
+      </w:r>
+      <w:proofErr w:type="spellEnd"/>
+      <w:r>
+        <w:t xml:space="preserve"> du message </w:t>
+      </w:r>
+      <w:proofErr w:type="spellStart"/>
+      <w:r>
+        <w:t>Json</w:t>
+      </w:r>
+      <w:proofErr w:type="spellEnd"/>
+      <w:r>
+        <w:t xml:space="preserve"> correspondant à la liste des parties.</w:t>
       </w:r>
     </w:p>
     <w:p>
@@ -14601,8 +14828,18 @@
           <w:color w:val="auto"/>
           <w:sz w:val="22"/>
         </w:rPr>
-        <w:t>Michelle Meguep</w:t>
-      </w:r>
+        <w:t xml:space="preserve">Michelle </w:t>
+      </w:r>
+      <w:proofErr w:type="spellStart"/>
+      <w:r>
+        <w:rPr>
+          <w:i w:val="0"/>
+          <w:color w:val="auto"/>
+          <w:sz w:val="22"/>
+        </w:rPr>
+        <w:t>Meguep</w:t>
+      </w:r>
+      <w:proofErr w:type="spellEnd"/>
     </w:p>
     <w:p>
       <w:pPr>
@@ -14824,7 +15061,15 @@
         </w:numPr>
       </w:pPr>
       <w:r>
-        <w:t>Le serveur est capable de sérialiser la liste des parties en JSon (afin que les clients puissent voir la liste des parties</w:t>
+        <w:t xml:space="preserve">Le serveur est capable de sérialiser la liste des parties en </w:t>
+      </w:r>
+      <w:proofErr w:type="spellStart"/>
+      <w:r>
+        <w:t>JSon</w:t>
+      </w:r>
+      <w:proofErr w:type="spellEnd"/>
+      <w:r>
+        <w:t xml:space="preserve"> (afin que les clients puissent voir la liste des parties</w:t>
       </w:r>
     </w:p>
     <w:p>
@@ -14839,8 +15084,13 @@
         </w:rPr>
       </w:pPr>
       <w:r>
-        <w:t>Le serveur est capable de sérialiser la liste des cartes, également en JSon</w:t>
-      </w:r>
+        <w:t xml:space="preserve">Le serveur est capable de sérialiser la liste des cartes, également en </w:t>
+      </w:r>
+      <w:proofErr w:type="spellStart"/>
+      <w:r>
+        <w:t>JSon</w:t>
+      </w:r>
+      <w:proofErr w:type="spellEnd"/>
     </w:p>
     <w:p>
       <w:pPr>
@@ -14849,7 +15099,23 @@
         </w:rPr>
       </w:pPr>
       <w:r>
-        <w:t>Concernant la partie client, tout a été réalisé par Mme Meguep et Monsieur Kammoun.</w:t>
+        <w:t xml:space="preserve">Concernant la partie client, tout a été réalisé par Mme </w:t>
+      </w:r>
+      <w:proofErr w:type="spellStart"/>
+      <w:r>
+        <w:t>Meguep</w:t>
+      </w:r>
+      <w:proofErr w:type="spellEnd"/>
+      <w:r>
+        <w:t xml:space="preserve"> et Monsieur </w:t>
+      </w:r>
+      <w:proofErr w:type="spellStart"/>
+      <w:r>
+        <w:t>Kammoun</w:t>
+      </w:r>
+      <w:proofErr w:type="spellEnd"/>
+      <w:r>
+        <w:t>.</w:t>
       </w:r>
     </w:p>
     <w:p>
@@ -14903,7 +15169,7 @@
           <w:color w:val="auto"/>
         </w:rPr>
       </w:pPr>
-      <w:bookmarkStart w:id="104" w:name="_Toc420102939"/>
+      <w:bookmarkStart w:id="103" w:name="_Toc420102939"/>
       <w:r>
         <w:rPr>
           <w:color w:val="auto"/>
@@ -14917,7 +15183,7 @@
         </w:rPr>
         <w:t xml:space="preserve"> : 20.05.2015 - 27.05.2015</w:t>
       </w:r>
-      <w:bookmarkEnd w:id="104"/>
+      <w:bookmarkEnd w:id="103"/>
     </w:p>
     <w:p>
       <w:pPr>
@@ -14940,14 +15206,16 @@
       <w:pPr>
         <w:pStyle w:val="Title2"/>
       </w:pPr>
+      <w:bookmarkStart w:id="104" w:name="_Toc420102940"/>
       <w:bookmarkStart w:id="105" w:name="OLE_LINK38"/>
       <w:bookmarkStart w:id="106" w:name="OLE_LINK39"/>
       <w:bookmarkStart w:id="107" w:name="OLE_LINK40"/>
       <w:bookmarkStart w:id="108" w:name="OLE_LINK44"/>
-      <w:bookmarkStart w:id="109" w:name="_Toc420102940"/>
       <w:r>
         <w:t>Interface graphique de la plateforme de jeu</w:t>
       </w:r>
+      <w:bookmarkStart w:id="109" w:name="_GoBack"/>
+      <w:bookmarkEnd w:id="104"/>
       <w:bookmarkEnd w:id="109"/>
     </w:p>
     <w:p>
@@ -15130,7 +15398,15 @@
         <w:jc w:val="both"/>
       </w:pPr>
       <w:r>
-        <w:t>Pour Mister X</w:t>
+        <w:t xml:space="preserve">Pour </w:t>
+      </w:r>
+      <w:proofErr w:type="spellStart"/>
+      <w:r>
+        <w:t>Mister</w:t>
+      </w:r>
+      <w:proofErr w:type="spellEnd"/>
+      <w:r>
+        <w:t xml:space="preserve"> X</w:t>
       </w:r>
     </w:p>
     <w:p>
@@ -15277,7 +15553,15 @@
         <w:t>C</w:t>
       </w:r>
       <w:r>
-        <w:t>oup joué par un détective (ou par Mister X lorsqu’il devra montrer sa position)</w:t>
+        <w:t xml:space="preserve">oup joué par un détective (ou par </w:t>
+      </w:r>
+      <w:proofErr w:type="spellStart"/>
+      <w:r>
+        <w:t>Mister</w:t>
+      </w:r>
+      <w:proofErr w:type="spellEnd"/>
+      <w:r>
+        <w:t xml:space="preserve"> X lorsqu’il devra montrer sa position)</w:t>
       </w:r>
     </w:p>
     <w:p>
@@ -15290,7 +15574,15 @@
         <w:jc w:val="both"/>
       </w:pPr>
       <w:r>
-        <w:t>Moyen de déplacement utilisé par Mister X.</w:t>
+        <w:t xml:space="preserve">Moyen de déplacement utilisé par </w:t>
+      </w:r>
+      <w:proofErr w:type="spellStart"/>
+      <w:r>
+        <w:t>Mister</w:t>
+      </w:r>
+      <w:proofErr w:type="spellEnd"/>
+      <w:r>
+        <w:t xml:space="preserve"> X.</w:t>
       </w:r>
     </w:p>
     <w:p>
@@ -15382,7 +15674,15 @@
         <w:jc w:val="both"/>
       </w:pPr>
       <w:r>
-        <w:t>Ce qu’il y aura en plus dans l’interface graphique de Mister X (</w:t>
+        <w:t xml:space="preserve">Ce qu’il y aura en plus dans l’interface graphique de </w:t>
+      </w:r>
+      <w:proofErr w:type="spellStart"/>
+      <w:r>
+        <w:t>Mister</w:t>
+      </w:r>
+      <w:proofErr w:type="spellEnd"/>
+      <w:r>
+        <w:t xml:space="preserve"> X (</w:t>
       </w:r>
       <w:r>
         <w:rPr>
@@ -15391,13 +15691,15 @@
         <w:t>l’hôte de la partie</w:t>
       </w:r>
       <w:r>
-        <w:t>) sera deux CheckBox qui lui permettront de dire qu’il veut se déplacer deux fois d</w:t>
-      </w:r>
-      <w:r>
-        <w:t>e suite et / ou cacher son moyen</w:t>
-      </w:r>
-      <w:r>
-        <w:t xml:space="preserve"> de déplacement</w:t>
+        <w:t xml:space="preserve">) sera deux </w:t>
+      </w:r>
+      <w:proofErr w:type="spellStart"/>
+      <w:r>
+        <w:t>CheckBox</w:t>
+      </w:r>
+      <w:proofErr w:type="spellEnd"/>
+      <w:r>
+        <w:t xml:space="preserve"> qui lui permettront de dire qu’il veut se déplacer deux fois de suite et / ou cacher son moyen de déplacement</w:t>
       </w:r>
       <w:r>
         <w:t>.</w:t>
@@ -15486,7 +15788,23 @@
         <w:jc w:val="both"/>
       </w:pPr>
       <w:r>
-        <w:t>À noter que compte tenu des différences entre Mister X et les détectives, l’interface graphique de Mister X aura quelques différences mineures.</w:t>
+        <w:t xml:space="preserve">À noter que compte tenu des différences entre </w:t>
+      </w:r>
+      <w:proofErr w:type="spellStart"/>
+      <w:r>
+        <w:t>Mister</w:t>
+      </w:r>
+      <w:proofErr w:type="spellEnd"/>
+      <w:r>
+        <w:t xml:space="preserve"> X et les détectives, l’interface graphique de </w:t>
+      </w:r>
+      <w:proofErr w:type="spellStart"/>
+      <w:r>
+        <w:t>Mister</w:t>
+      </w:r>
+      <w:proofErr w:type="spellEnd"/>
+      <w:r>
+        <w:t xml:space="preserve"> X aura quelques différences mineures.</w:t>
       </w:r>
     </w:p>
     <w:p>
@@ -15550,13 +15868,7 @@
         </w:numPr>
       </w:pPr>
       <w:r>
-        <w:t>A</w:t>
-      </w:r>
-      <w:r>
-        <w:t>ffichage des stations (avec différences selon type de station)</w:t>
-      </w:r>
-      <w:r>
-        <w:t>.</w:t>
+        <w:t>Affichage des stations (avec différences selon type de station).</w:t>
       </w:r>
     </w:p>
     <w:p>
@@ -15568,13 +15880,7 @@
         </w:numPr>
       </w:pPr>
       <w:r>
-        <w:t>A</w:t>
-      </w:r>
-      <w:r>
-        <w:t>ffichage des liens entre station</w:t>
-      </w:r>
-      <w:r>
-        <w:t>.</w:t>
+        <w:t>Affichage des liens entre station.</w:t>
       </w:r>
     </w:p>
     <w:p>
@@ -15586,13 +15892,7 @@
         </w:numPr>
       </w:pPr>
       <w:r>
-        <w:t>A</w:t>
-      </w:r>
-      <w:r>
-        <w:t>ffichage de l'arrière-plan</w:t>
-      </w:r>
-      <w:r>
-        <w:t>.</w:t>
+        <w:t>Affichage de l'arrière-plan.</w:t>
       </w:r>
     </w:p>
     <w:p>
@@ -15604,13 +15904,7 @@
         </w:numPr>
       </w:pPr>
       <w:r>
-        <w:t>D</w:t>
-      </w:r>
-      <w:r>
-        <w:t>éfinition des écouteurs d'événement sur les stations</w:t>
-      </w:r>
-      <w:r>
-        <w:t>.</w:t>
+        <w:t>Définition des écouteurs d'événement sur les stations.</w:t>
       </w:r>
     </w:p>
     <w:p>
@@ -15683,10 +15977,26 @@
         <w:t xml:space="preserve"> selon leur</w:t>
       </w:r>
       <w:r>
-        <w:t xml:space="preserve"> type (taxi, taxisbus, taxibusme</w:t>
-      </w:r>
-      <w:r>
-        <w:t xml:space="preserve">tro). Leur position </w:t>
+        <w:t xml:space="preserve"> type (taxi, </w:t>
+      </w:r>
+      <w:proofErr w:type="spellStart"/>
+      <w:r>
+        <w:t>taxisbus</w:t>
+      </w:r>
+      <w:proofErr w:type="spellEnd"/>
+      <w:r>
+        <w:t xml:space="preserve">, </w:t>
+      </w:r>
+      <w:proofErr w:type="spellStart"/>
+      <w:r>
+        <w:t>taxibusme</w:t>
+      </w:r>
+      <w:r>
+        <w:t>tro</w:t>
+      </w:r>
+      <w:proofErr w:type="spellEnd"/>
+      <w:r>
+        <w:t xml:space="preserve">). Leur position </w:t>
       </w:r>
       <w:r>
         <w:t>devra</w:t>
@@ -15720,7 +16030,15 @@
         <w:jc w:val="both"/>
       </w:pPr>
       <w:r>
-        <w:t>Il s’agira de vérifier que les événements clicks soient possibles sur les stations. Cela sera vérifié par l’affichage de message par le biais de messages Sytem.out.println(…). Ceux-ci permettront de vérifier qu’une station a bien fait l’objet d’une action click.</w:t>
+        <w:t xml:space="preserve">Il s’agira de vérifier que les événements clicks soient possibles sur les stations. Cela sera vérifié par l’affichage de message par le biais de messages </w:t>
+      </w:r>
+      <w:proofErr w:type="spellStart"/>
+      <w:r>
+        <w:t>Sytem.out.println</w:t>
+      </w:r>
+      <w:proofErr w:type="spellEnd"/>
+      <w:r>
+        <w:t>(…). Ceux-ci permettront de vérifier qu’une station a bien fait l’objet d’une action click.</w:t>
       </w:r>
     </w:p>
     <w:p>
@@ -15775,7 +16093,23 @@
         </w:numPr>
       </w:pPr>
       <w:r>
-        <w:t>Le type des stations devra être mis en évidence (taxi, taxibus, taxibusmétro).</w:t>
+        <w:t xml:space="preserve">Le type des stations devra être mis en évidence (taxi, </w:t>
+      </w:r>
+      <w:proofErr w:type="spellStart"/>
+      <w:r>
+        <w:t>taxibus</w:t>
+      </w:r>
+      <w:proofErr w:type="spellEnd"/>
+      <w:r>
+        <w:t xml:space="preserve">, </w:t>
+      </w:r>
+      <w:proofErr w:type="spellStart"/>
+      <w:r>
+        <w:t>taxibusmétro</w:t>
+      </w:r>
+      <w:proofErr w:type="spellEnd"/>
+      <w:r>
+        <w:t>).</w:t>
       </w:r>
     </w:p>
     <w:p>
@@ -15868,13 +16202,7 @@
         <w:jc w:val="both"/>
       </w:pPr>
       <w:r>
-        <w:t xml:space="preserve">Concernant cette partie, le serveur devra initialiser la partie une fois que l’hôte aura </w:t>
-      </w:r>
-      <w:r>
-        <w:t>cliqué</w:t>
-      </w:r>
-      <w:r>
-        <w:t xml:space="preserve"> sur le bouton « Lancer » dans l’interface graphique où il attend qu’un nombre suffisant de joueurs se connecte. Une fois que ceci est réalisé, le serveur devra initialiser la partie ce qui consiste à :</w:t>
+        <w:t>Concernant cette partie, le serveur devra initialiser la partie une fois que l’hôte aura cliqué sur le bouton « Lancer » dans l’interface graphique où il attend qu’un nombre suffisant de joueurs se connecte. Une fois que ceci est réalisé, le serveur devra initialiser la partie ce qui consiste à :</w:t>
       </w:r>
     </w:p>
     <w:p>
@@ -15887,7 +16215,15 @@
         <w:jc w:val="both"/>
       </w:pPr>
       <w:r>
-        <w:t>Charger la carte depuis la base de données et la transmettre en JSon à chaque joueur (en binaire pour l’image de l’arrière-plan)</w:t>
+        <w:t xml:space="preserve">Charger la carte depuis la base de données et la transmettre en </w:t>
+      </w:r>
+      <w:proofErr w:type="spellStart"/>
+      <w:r>
+        <w:t>JSon</w:t>
+      </w:r>
+      <w:proofErr w:type="spellEnd"/>
+      <w:r>
+        <w:t xml:space="preserve"> à chaque joueur (en binaire pour l’image de l’arrière-plan)</w:t>
       </w:r>
     </w:p>
     <w:p>
@@ -15900,13 +16236,7 @@
         <w:jc w:val="both"/>
       </w:pPr>
       <w:r>
-        <w:t>T</w:t>
-      </w:r>
-      <w:r>
-        <w:t>ransmettre le nombre de tickets de chaque joueur à tout le monde qu’ils auront au début de la partie, ainsi que les positions de départ</w:t>
-      </w:r>
-      <w:r>
-        <w:t>. Les positions de départ seront choisies de manière aléatoire, avec la contrainte qu’aucun joueur ne commence la partie sur la même station.</w:t>
+        <w:t>Transmettre le nombre de tickets de chaque joueur à tout le monde qu’ils auront au début de la partie, ainsi que les positions de départ. Les positions de départ seront choisies de manière aléatoire, avec la contrainte qu’aucun joueur ne commence la partie sur la même station.</w:t>
       </w:r>
     </w:p>
     <w:p>
@@ -15919,19 +16249,15 @@
         <w:jc w:val="both"/>
       </w:pPr>
       <w:r>
-        <w:t xml:space="preserve">Le serveur devra également gérer les pions des joueurs ; Ces informations seront </w:t>
-      </w:r>
-      <w:r>
-        <w:t>stockées</w:t>
-      </w:r>
-      <w:r>
-        <w:t xml:space="preserve"> en associant à chaque joueur un pion (qui contiendra le numéro de la case où il se trouve), ainsi que le rôle joué par le</w:t>
-      </w:r>
-      <w:r>
-        <w:t xml:space="preserve"> pion (détective où Mister X) </w:t>
-      </w:r>
-      <w:r>
-        <w:t>Structure similaire à ce qu’on peut voir dans le modèle de domaine.</w:t>
+        <w:t xml:space="preserve">Le serveur devra également gérer les pions des joueurs ; Ces informations seront stockées en associant à chaque joueur un pion (qui contiendra le numéro de la case où il se trouve), ainsi que le rôle joué par le pion (détective où </w:t>
+      </w:r>
+      <w:proofErr w:type="spellStart"/>
+      <w:r>
+        <w:t>Mister</w:t>
+      </w:r>
+      <w:proofErr w:type="spellEnd"/>
+      <w:r>
+        <w:t xml:space="preserve"> X) Structure similaire à ce qu’on peut voir dans le modèle de domaine.</w:t>
       </w:r>
     </w:p>
     <w:p>
@@ -15995,10 +16321,26 @@
         <w:t xml:space="preserve"> et la bonne réception</w:t>
       </w:r>
       <w:r>
-        <w:t xml:space="preserve"> des informations du serveur aux différents joueurs i.e. détectives et Mister X.</w:t>
-      </w:r>
-      <w:r>
-        <w:t xml:space="preserve"> Cela sera vérifié d’une part par le biais de l’outil telnet. Cela sera ensuite vérifié au sein de l’interface graphique dès le moment où son développement sera terminé.</w:t>
+        <w:t xml:space="preserve"> des informations du serveur aux différents joueurs i.e. détectives et </w:t>
+      </w:r>
+      <w:proofErr w:type="spellStart"/>
+      <w:r>
+        <w:t>Mister</w:t>
+      </w:r>
+      <w:proofErr w:type="spellEnd"/>
+      <w:r>
+        <w:t xml:space="preserve"> X.</w:t>
+      </w:r>
+      <w:r>
+        <w:t xml:space="preserve"> Cela sera vérifié d’une part par le biais de l’outil </w:t>
+      </w:r>
+      <w:proofErr w:type="spellStart"/>
+      <w:r>
+        <w:t>telnet</w:t>
+      </w:r>
+      <w:proofErr w:type="spellEnd"/>
+      <w:r>
+        <w:t>. Cela sera ensuite vérifié au sein de l’interface graphique dès le moment où son développement sera terminé.</w:t>
       </w:r>
     </w:p>
     <w:p>
@@ -16043,16 +16385,7 @@
         <w:t>du jeu</w:t>
       </w:r>
       <w:r>
-        <w:t xml:space="preserve"> </w:t>
-      </w:r>
-      <w:r>
-        <w:t xml:space="preserve">(tickets, </w:t>
-      </w:r>
-      <w:r>
-        <w:t xml:space="preserve">carte, </w:t>
-      </w:r>
-      <w:r>
-        <w:t>position)</w:t>
+        <w:t xml:space="preserve"> (tickets, carte, position)</w:t>
       </w:r>
       <w:r>
         <w:t xml:space="preserve"> côté client. Celles-ci seront visibles dans la zone prévue pour la visualisation des données de jeu de chaque joueur. De plus, ces informations devront être cohérentes, c’est-à-dire qu’elles devront correspondre à ce qui est décrit dans le chapitre 2.1.4.2 du rapport intermédiaire intitulé « Distribution du matériel ». Chaque joueur dev</w:t>
@@ -16164,7 +16497,15 @@
         </w:numPr>
       </w:pPr>
       <w:r>
-        <w:t>Jouer en tant que mister x</w:t>
+        <w:t xml:space="preserve">Jouer en tant que </w:t>
+      </w:r>
+      <w:proofErr w:type="spellStart"/>
+      <w:r>
+        <w:t>mister</w:t>
+      </w:r>
+      <w:proofErr w:type="spellEnd"/>
+      <w:r>
+        <w:t xml:space="preserve"> x</w:t>
       </w:r>
     </w:p>
     <w:p>
@@ -16364,7 +16705,15 @@
         </w:numPr>
       </w:pPr>
       <w:r>
-        <w:t>Jouer en tant que mister x</w:t>
+        <w:t xml:space="preserve">Jouer en tant que </w:t>
+      </w:r>
+      <w:proofErr w:type="spellStart"/>
+      <w:r>
+        <w:t>mister</w:t>
+      </w:r>
+      <w:proofErr w:type="spellEnd"/>
+      <w:r>
+        <w:t xml:space="preserve"> x</w:t>
       </w:r>
     </w:p>
     <w:p>
@@ -16545,7 +16894,15 @@
         </w:numPr>
       </w:pPr>
       <w:r>
-        <w:t>Jouer en tant que mister x</w:t>
+        <w:t xml:space="preserve">Jouer en tant que </w:t>
+      </w:r>
+      <w:proofErr w:type="spellStart"/>
+      <w:r>
+        <w:t>mister</w:t>
+      </w:r>
+      <w:proofErr w:type="spellEnd"/>
+      <w:r>
+        <w:t xml:space="preserve"> x</w:t>
       </w:r>
     </w:p>
     <w:p>
@@ -17145,7 +17502,7 @@
               <w:color w:val="808080" w:themeColor="background1" w:themeShade="80"/>
               <w:sz w:val="18"/>
             </w:rPr>
-            <w:t>6</w:t>
+            <w:t>20</w:t>
           </w:r>
           <w:r>
             <w:rPr>
@@ -17239,7 +17596,61 @@
         <w:sz w:val="18"/>
         <w:lang w:val="de-CH"/>
       </w:rPr>
-      <w:t xml:space="preserve"> Bruge, Kammoun, Meguep, Racine</w:t>
+      <w:t xml:space="preserve"> </w:t>
+    </w:r>
+    <w:proofErr w:type="spellStart"/>
+    <w:r>
+      <w:rPr>
+        <w:color w:val="808080" w:themeColor="background1" w:themeShade="80"/>
+        <w:sz w:val="18"/>
+        <w:lang w:val="de-CH"/>
+      </w:rPr>
+      <w:t>Bruge</w:t>
+    </w:r>
+    <w:proofErr w:type="spellEnd"/>
+    <w:r>
+      <w:rPr>
+        <w:color w:val="808080" w:themeColor="background1" w:themeShade="80"/>
+        <w:sz w:val="18"/>
+        <w:lang w:val="de-CH"/>
+      </w:rPr>
+      <w:t xml:space="preserve">, </w:t>
+    </w:r>
+    <w:proofErr w:type="spellStart"/>
+    <w:r>
+      <w:rPr>
+        <w:color w:val="808080" w:themeColor="background1" w:themeShade="80"/>
+        <w:sz w:val="18"/>
+        <w:lang w:val="de-CH"/>
+      </w:rPr>
+      <w:t>Kammoun</w:t>
+    </w:r>
+    <w:proofErr w:type="spellEnd"/>
+    <w:r>
+      <w:rPr>
+        <w:color w:val="808080" w:themeColor="background1" w:themeShade="80"/>
+        <w:sz w:val="18"/>
+        <w:lang w:val="de-CH"/>
+      </w:rPr>
+      <w:t xml:space="preserve">, </w:t>
+    </w:r>
+    <w:proofErr w:type="spellStart"/>
+    <w:r>
+      <w:rPr>
+        <w:color w:val="808080" w:themeColor="background1" w:themeShade="80"/>
+        <w:sz w:val="18"/>
+        <w:lang w:val="de-CH"/>
+      </w:rPr>
+      <w:t>Meguep</w:t>
+    </w:r>
+    <w:proofErr w:type="spellEnd"/>
+    <w:r>
+      <w:rPr>
+        <w:color w:val="808080" w:themeColor="background1" w:themeShade="80"/>
+        <w:sz w:val="18"/>
+        <w:lang w:val="de-CH"/>
+      </w:rPr>
+      <w:t>, Racine</w:t>
     </w:r>
   </w:p>
   <w:p>
@@ -21723,15 +22134,6 @@
   </w:num>
   <w:num w:numId="43">
     <w:abstractNumId w:val="2"/>
-    <w:lvlOverride w:ilvl="0"/>
-    <w:lvlOverride w:ilvl="1"/>
-    <w:lvlOverride w:ilvl="2"/>
-    <w:lvlOverride w:ilvl="3"/>
-    <w:lvlOverride w:ilvl="4"/>
-    <w:lvlOverride w:ilvl="5"/>
-    <w:lvlOverride w:ilvl="6"/>
-    <w:lvlOverride w:ilvl="7"/>
-    <w:lvlOverride w:ilvl="8"/>
   </w:num>
   <w:num w:numId="44">
     <w:abstractNumId w:val="19"/>
@@ -23728,7 +24130,7 @@
   <a:extraClrSchemeLst/>
   <a:extLst>
     <a:ext uri="{05A4C25C-085E-4340-85A3-A5531E510DB2}">
-      <thm15:themeFamily xmlns="" xmlns:thm15="http://schemas.microsoft.com/office/thememl/2012/main" name="Office Theme" id="{62F939B6-93AF-4DB8-9C6B-D6C7DFDC589F}" vid="{4A3C46E8-61CC-4603-A589-7422A47A8E4A}"/>
+      <thm15:themeFamily xmlns:thm15="http://schemas.microsoft.com/office/thememl/2012/main" xmlns="" name="Office Theme" id="{62F939B6-93AF-4DB8-9C6B-D6C7DFDC589F}" vid="{4A3C46E8-61CC-4603-A589-7422A47A8E4A}"/>
     </a:ext>
   </a:extLst>
 </a:theme>

</xml_diff>

<commit_message>
bilan personel iteration 5
</commit_message>
<xml_diff>
--- a/Iteration/Iterations.docx
+++ b/Iteration/Iterations.docx
@@ -1,6 +1,6 @@
 
 <file path=word/document.xml><?xml version="1.0" encoding="utf-8"?>
-<w:document xmlns:wpc="http://schemas.microsoft.com/office/word/2010/wordprocessingCanvas" xmlns:mc="http://schemas.openxmlformats.org/markup-compatibility/2006" xmlns:o="urn:schemas-microsoft-com:office:office" xmlns:r="http://schemas.openxmlformats.org/officeDocument/2006/relationships" xmlns:m="http://schemas.openxmlformats.org/officeDocument/2006/math" xmlns:v="urn:schemas-microsoft-com:vml" xmlns:wp14="http://schemas.microsoft.com/office/word/2010/wordprocessingDrawing" xmlns:wp="http://schemas.openxmlformats.org/drawingml/2006/wordprocessingDrawing" xmlns:w10="urn:schemas-microsoft-com:office:word" xmlns:w="http://schemas.openxmlformats.org/wordprocessingml/2006/main" xmlns:w14="http://schemas.microsoft.com/office/word/2010/wordml" xmlns:wpg="http://schemas.microsoft.com/office/word/2010/wordprocessingGroup" xmlns:wpi="http://schemas.microsoft.com/office/word/2010/wordprocessingInk" xmlns:wne="http://schemas.microsoft.com/office/word/2006/wordml" xmlns:wps="http://schemas.microsoft.com/office/word/2010/wordprocessingShape" mc:Ignorable="w14 wp14">
+<w:document xmlns:wpc="http://schemas.microsoft.com/office/word/2010/wordprocessingCanvas" xmlns:mc="http://schemas.openxmlformats.org/markup-compatibility/2006" xmlns:o="urn:schemas-microsoft-com:office:office" xmlns:r="http://schemas.openxmlformats.org/officeDocument/2006/relationships" xmlns:m="http://schemas.openxmlformats.org/officeDocument/2006/math" xmlns:v="urn:schemas-microsoft-com:vml" xmlns:wp14="http://schemas.microsoft.com/office/word/2010/wordprocessingDrawing" xmlns:wp="http://schemas.openxmlformats.org/drawingml/2006/wordprocessingDrawing" xmlns:w10="urn:schemas-microsoft-com:office:word" xmlns:w="http://schemas.openxmlformats.org/wordprocessingml/2006/main" xmlns:w14="http://schemas.microsoft.com/office/word/2010/wordml" xmlns:w15="http://schemas.microsoft.com/office/word/2012/wordml" xmlns:wpg="http://schemas.microsoft.com/office/word/2010/wordprocessingGroup" xmlns:wpi="http://schemas.microsoft.com/office/word/2010/wordprocessingInk" xmlns:wne="http://schemas.microsoft.com/office/word/2006/wordml" xmlns:wps="http://schemas.microsoft.com/office/word/2010/wordprocessingShape" mc:Ignorable="w14 w15 wp14">
   <w:body>
     <w:sdt>
       <w:sdtPr>
@@ -8954,15 +8954,7 @@
       </w:pPr>
       <w:r>
         <w:lastRenderedPageBreak/>
-        <w:t xml:space="preserve">Ceci se fera par le biais de plusieurs connexions en ligne de commande avec </w:t>
-      </w:r>
-      <w:proofErr w:type="spellStart"/>
-      <w:r>
-        <w:t>telnet</w:t>
-      </w:r>
-      <w:proofErr w:type="spellEnd"/>
-      <w:r>
-        <w:t xml:space="preserve"> et ce qui pourra être vu </w:t>
+        <w:t xml:space="preserve">Ceci se fera par le biais de plusieurs connexions en ligne de commande avec telnet et ce qui pourra être vu </w:t>
       </w:r>
       <w:r>
         <w:t>sera</w:t>
@@ -8970,14 +8962,12 @@
       <w:r>
         <w:t xml:space="preserve"> simplement au départ des « </w:t>
       </w:r>
-      <w:proofErr w:type="spellStart"/>
       <w:r>
         <w:rPr>
           <w:i/>
         </w:rPr>
         <w:t>System.out.println</w:t>
       </w:r>
-      <w:proofErr w:type="spellEnd"/>
       <w:r>
         <w:t> »</w:t>
       </w:r>
@@ -9395,15 +9385,7 @@
         <w:jc w:val="both"/>
       </w:pPr>
       <w:r>
-        <w:t xml:space="preserve">L’unique difficulté rencontrée lors de la réalisation de cette itération est la non-participation de Guillaume </w:t>
-      </w:r>
-      <w:proofErr w:type="spellStart"/>
-      <w:r>
-        <w:t>Bruge</w:t>
-      </w:r>
-      <w:proofErr w:type="spellEnd"/>
-      <w:r>
-        <w:t xml:space="preserve">. Celui-ci </w:t>
+        <w:t xml:space="preserve">L’unique difficulté rencontrée lors de la réalisation de cette itération est la non-participation de Guillaume Bruge. Celui-ci </w:t>
       </w:r>
       <w:r>
         <w:t>ayant été</w:t>
@@ -9480,18 +9462,8 @@
           <w:color w:val="auto"/>
           <w:sz w:val="22"/>
         </w:rPr>
-        <w:t xml:space="preserve">Guillaume </w:t>
-      </w:r>
-      <w:proofErr w:type="spellStart"/>
-      <w:r>
-        <w:rPr>
-          <w:i w:val="0"/>
-          <w:color w:val="auto"/>
-          <w:sz w:val="22"/>
-        </w:rPr>
-        <w:t>Bruge</w:t>
-      </w:r>
-      <w:proofErr w:type="spellEnd"/>
+        <w:t>Guillaume Bruge</w:t>
+      </w:r>
     </w:p>
     <w:p>
       <w:pPr>
@@ -9582,18 +9554,8 @@
           <w:sz w:val="22"/>
         </w:rPr>
         <w:lastRenderedPageBreak/>
-        <w:t xml:space="preserve">Michelle </w:t>
-      </w:r>
-      <w:proofErr w:type="spellStart"/>
-      <w:r>
-        <w:rPr>
-          <w:i w:val="0"/>
-          <w:color w:val="auto"/>
-          <w:sz w:val="22"/>
-        </w:rPr>
-        <w:t>Meguep</w:t>
-      </w:r>
-      <w:proofErr w:type="spellEnd"/>
+        <w:t>Michelle Meguep</w:t>
+      </w:r>
     </w:p>
     <w:p>
       <w:pPr>
@@ -9697,18 +9659,8 @@
           <w:color w:val="auto"/>
           <w:sz w:val="22"/>
         </w:rPr>
-        <w:t xml:space="preserve">Yassin </w:t>
-      </w:r>
-      <w:proofErr w:type="spellStart"/>
-      <w:r>
-        <w:rPr>
-          <w:i w:val="0"/>
-          <w:color w:val="auto"/>
-          <w:sz w:val="22"/>
-        </w:rPr>
-        <w:t>Kammoun</w:t>
-      </w:r>
-      <w:proofErr w:type="spellEnd"/>
+        <w:t>Yassin Kammoun</w:t>
+      </w:r>
     </w:p>
     <w:p>
       <w:pPr>
@@ -9801,15 +9753,7 @@
         <w:t>Aucune difficulté n’a été rencontrée</w:t>
       </w:r>
       <w:r>
-        <w:t xml:space="preserve"> à l’exception de la description textuelle d’une relation de type </w:t>
-      </w:r>
-      <w:proofErr w:type="spellStart"/>
-      <w:r>
-        <w:t>extends</w:t>
-      </w:r>
-      <w:proofErr w:type="spellEnd"/>
-      <w:r>
-        <w:t xml:space="preserve"> lors de la définition des scénarios</w:t>
+        <w:t xml:space="preserve"> à l’exception de la description textuelle d’une relation de type extends lors de la définition des scénarios</w:t>
       </w:r>
       <w:r>
         <w:t>.</w:t>
@@ -9906,15 +9850,7 @@
         <w:jc w:val="both"/>
       </w:pPr>
       <w:r>
-        <w:t xml:space="preserve">Faire quelques tests avec </w:t>
-      </w:r>
-      <w:proofErr w:type="spellStart"/>
-      <w:r>
-        <w:t>telnet</w:t>
-      </w:r>
-      <w:proofErr w:type="spellEnd"/>
-      <w:r>
-        <w:t xml:space="preserve"> et simuler différentes commandes envoyées depuis le client vers le serveur, avec plusieurs clients connectés (30 min)</w:t>
+        <w:t>Faire quelques tests avec telnet et simuler différentes commandes envoyées depuis le client vers le serveur, avec plusieurs clients connectés (30 min)</w:t>
       </w:r>
     </w:p>
     <w:p>
@@ -10152,15 +10088,7 @@
         <w:jc w:val="both"/>
       </w:pPr>
       <w:r>
-        <w:t xml:space="preserve">On pourra observer les requêtes émises par le serveur à la base de données via </w:t>
-      </w:r>
-      <w:proofErr w:type="gramStart"/>
-      <w:r>
-        <w:t>la</w:t>
-      </w:r>
-      <w:proofErr w:type="gramEnd"/>
-      <w:r>
-        <w:t xml:space="preserve"> terminal ainsi que les réponses de cette dernière. De plus, les résultats devront être visibles dans les interfaces graphiques développées.</w:t>
+        <w:t>On pourra observer les requêtes émises par le serveur à la base de données via la terminal ainsi que les réponses de cette dernière. De plus, les résultats devront être visibles dans les interfaces graphiques développées.</w:t>
       </w:r>
     </w:p>
     <w:p>
@@ -11015,15 +10943,7 @@
         <w:jc w:val="both"/>
       </w:pPr>
       <w:r>
-        <w:t xml:space="preserve">De la nouvelle absence de Guillaume </w:t>
-      </w:r>
-      <w:proofErr w:type="spellStart"/>
-      <w:r>
-        <w:t>Bruge</w:t>
-      </w:r>
-      <w:proofErr w:type="spellEnd"/>
-      <w:r>
-        <w:t>.</w:t>
+        <w:t>De la nouvelle absence de Guillaume Bruge.</w:t>
       </w:r>
     </w:p>
     <w:p>
@@ -11117,31 +11037,7 @@
         <w:jc w:val="both"/>
       </w:pPr>
       <w:r>
-        <w:t>Les cas d’utilisations « </w:t>
-      </w:r>
-      <w:proofErr w:type="spellStart"/>
-      <w:r>
-        <w:t>Tchater</w:t>
-      </w:r>
-      <w:proofErr w:type="spellEnd"/>
-      <w:r>
-        <w:t xml:space="preserve"> », « Désigner </w:t>
-      </w:r>
-      <w:proofErr w:type="spellStart"/>
-      <w:r>
-        <w:t>Mister</w:t>
-      </w:r>
-      <w:proofErr w:type="spellEnd"/>
-      <w:r>
-        <w:t xml:space="preserve"> X », « Voter </w:t>
-      </w:r>
-      <w:proofErr w:type="spellStart"/>
-      <w:r>
-        <w:t>Mister</w:t>
-      </w:r>
-      <w:proofErr w:type="spellEnd"/>
-      <w:r>
-        <w:t xml:space="preserve"> X » et « Consulter ses statistiques de jeu » sont abandonnés.</w:t>
+        <w:t>Les cas d’utilisations « Tchater », « Désigner Mister X », « Voter Mister X » et « Consulter ses statistiques de jeu » sont abandonnés.</w:t>
       </w:r>
     </w:p>
     <w:p>
@@ -11191,15 +11087,7 @@
         <w:t>de l’</w:t>
       </w:r>
       <w:r>
-        <w:t xml:space="preserve">absence de notre collègue Guillaume </w:t>
-      </w:r>
-      <w:proofErr w:type="spellStart"/>
-      <w:r>
-        <w:t>Bruge</w:t>
-      </w:r>
-      <w:proofErr w:type="spellEnd"/>
-      <w:r>
-        <w:t xml:space="preserve">. Il s’est avéré difficile de </w:t>
+        <w:t xml:space="preserve">absence de notre collègue Guillaume Bruge. Il s’est avéré difficile de </w:t>
       </w:r>
       <w:r>
         <w:t>respecter</w:t>
@@ -11281,18 +11169,8 @@
           <w:color w:val="auto"/>
           <w:sz w:val="22"/>
         </w:rPr>
-        <w:t xml:space="preserve">Guillaume </w:t>
-      </w:r>
-      <w:proofErr w:type="spellStart"/>
-      <w:r>
-        <w:rPr>
-          <w:i w:val="0"/>
-          <w:color w:val="auto"/>
-          <w:sz w:val="22"/>
-        </w:rPr>
-        <w:t>Bruge</w:t>
-      </w:r>
-      <w:proofErr w:type="spellEnd"/>
+        <w:t>Guillaume Bruge</w:t>
+      </w:r>
     </w:p>
     <w:p>
       <w:pPr>
@@ -11370,18 +11248,8 @@
           <w:color w:val="auto"/>
           <w:sz w:val="22"/>
         </w:rPr>
-        <w:t xml:space="preserve">Michelle </w:t>
-      </w:r>
-      <w:proofErr w:type="spellStart"/>
-      <w:r>
-        <w:rPr>
-          <w:i w:val="0"/>
-          <w:color w:val="auto"/>
-          <w:sz w:val="22"/>
-        </w:rPr>
-        <w:t>Meguep</w:t>
-      </w:r>
-      <w:proofErr w:type="spellEnd"/>
+        <w:t>Michelle Meguep</w:t>
+      </w:r>
     </w:p>
     <w:p>
       <w:pPr>
@@ -11478,18 +11346,8 @@
           <w:color w:val="auto"/>
           <w:sz w:val="22"/>
         </w:rPr>
-        <w:t xml:space="preserve">Yassin </w:t>
-      </w:r>
-      <w:proofErr w:type="spellStart"/>
-      <w:r>
-        <w:rPr>
-          <w:i w:val="0"/>
-          <w:color w:val="auto"/>
-          <w:sz w:val="22"/>
-        </w:rPr>
-        <w:t>Kammoun</w:t>
-      </w:r>
-      <w:proofErr w:type="spellEnd"/>
+        <w:t>Yassin Kammoun</w:t>
+      </w:r>
     </w:p>
     <w:p>
       <w:pPr>
@@ -11674,68 +11532,52 @@
           <w:rFonts w:ascii="Calibri" w:hAnsi="Calibri" w:cs="Calibri"/>
           <w:szCs w:val="20"/>
         </w:rPr>
-        <w:t xml:space="preserve">Adaptation de l'interface graphique de Monsieur Yassin </w:t>
-      </w:r>
-      <w:proofErr w:type="spellStart"/>
-      <w:r>
+        <w:t>Adaptation de l'interface graphique de Monsieur Yassin Kammoun sur les différents opérations et événements interagissant avec la base de données (recherche d'utilisateur, liste, ajout, édition etc.)</w:t>
+      </w:r>
+    </w:p>
+    <w:p>
+      <w:pPr>
+        <w:rPr>
+          <w:i/>
+        </w:rPr>
+      </w:pPr>
+      <w:r>
+        <w:rPr>
+          <w:i/>
+        </w:rPr>
+        <w:t xml:space="preserve">Effort consacré </w:t>
+      </w:r>
+    </w:p>
+    <w:p>
+      <w:r>
+        <w:t>2-3 heures.</w:t>
+      </w:r>
+    </w:p>
+    <w:p>
+      <w:pPr>
+        <w:rPr>
+          <w:i/>
+        </w:rPr>
+      </w:pPr>
+      <w:r>
+        <w:rPr>
+          <w:i/>
+        </w:rPr>
+        <w:t xml:space="preserve">Difficultés rencontrées : </w:t>
+      </w:r>
+    </w:p>
+    <w:p>
+      <w:pPr>
         <w:rPr>
           <w:rFonts w:ascii="Calibri" w:hAnsi="Calibri" w:cs="Calibri"/>
           <w:szCs w:val="20"/>
         </w:rPr>
-        <w:t>Kammoun</w:t>
-      </w:r>
-      <w:proofErr w:type="spellEnd"/>
+      </w:pPr>
       <w:r>
         <w:rPr>
           <w:rFonts w:ascii="Calibri" w:hAnsi="Calibri" w:cs="Calibri"/>
           <w:szCs w:val="20"/>
         </w:rPr>
-        <w:t xml:space="preserve"> sur les différents opérations et événements interagissant avec la base de données (recherche d'utilisateur, liste, ajout, édition etc.)</w:t>
-      </w:r>
-    </w:p>
-    <w:p>
-      <w:pPr>
-        <w:rPr>
-          <w:i/>
-        </w:rPr>
-      </w:pPr>
-      <w:r>
-        <w:rPr>
-          <w:i/>
-        </w:rPr>
-        <w:t xml:space="preserve">Effort consacré </w:t>
-      </w:r>
-    </w:p>
-    <w:p>
-      <w:r>
-        <w:t>2-3 heures.</w:t>
-      </w:r>
-    </w:p>
-    <w:p>
-      <w:pPr>
-        <w:rPr>
-          <w:i/>
-        </w:rPr>
-      </w:pPr>
-      <w:r>
-        <w:rPr>
-          <w:i/>
-        </w:rPr>
-        <w:t xml:space="preserve">Difficultés rencontrées : </w:t>
-      </w:r>
-    </w:p>
-    <w:p>
-      <w:pPr>
-        <w:rPr>
-          <w:rFonts w:ascii="Calibri" w:hAnsi="Calibri" w:cs="Calibri"/>
-          <w:szCs w:val="20"/>
-        </w:rPr>
-      </w:pPr>
-      <w:r>
-        <w:rPr>
-          <w:rFonts w:ascii="Calibri" w:hAnsi="Calibri" w:cs="Calibri"/>
-          <w:szCs w:val="20"/>
-        </w:rPr>
         <w:t>Aucune difficulté n'a été rencontrée.</w:t>
       </w:r>
     </w:p>
@@ -12758,15 +12600,7 @@
         <w:jc w:val="both"/>
       </w:pPr>
       <w:r>
-        <w:t xml:space="preserve">Se connecter à un serveur avec un compte utilisateur en précisant l’adresse </w:t>
-      </w:r>
-      <w:proofErr w:type="spellStart"/>
-      <w:r>
-        <w:t>ip</w:t>
-      </w:r>
-      <w:proofErr w:type="spellEnd"/>
-      <w:r>
-        <w:t xml:space="preserve"> et le port du serveur.</w:t>
+        <w:t>Se connecter à un serveur avec un compte utilisateur en précisant l’adresse ip et le port du serveur.</w:t>
       </w:r>
     </w:p>
     <w:p>
@@ -13098,18 +12932,8 @@
           <w:color w:val="auto"/>
           <w:sz w:val="22"/>
         </w:rPr>
-        <w:t xml:space="preserve">Guillaume </w:t>
-      </w:r>
-      <w:proofErr w:type="spellStart"/>
-      <w:r>
-        <w:rPr>
-          <w:i w:val="0"/>
-          <w:color w:val="auto"/>
-          <w:sz w:val="22"/>
-        </w:rPr>
-        <w:t>Bruge</w:t>
-      </w:r>
-      <w:proofErr w:type="spellEnd"/>
+        <w:t>Guillaume Bruge</w:t>
+      </w:r>
     </w:p>
     <w:p>
       <w:pPr>
@@ -13193,18 +13017,8 @@
           <w:color w:val="auto"/>
           <w:sz w:val="22"/>
         </w:rPr>
-        <w:t xml:space="preserve">Yassin </w:t>
-      </w:r>
-      <w:proofErr w:type="spellStart"/>
-      <w:r>
-        <w:rPr>
-          <w:i w:val="0"/>
-          <w:color w:val="auto"/>
-          <w:sz w:val="22"/>
-        </w:rPr>
-        <w:t>Kammoun</w:t>
-      </w:r>
-      <w:proofErr w:type="spellEnd"/>
+        <w:t>Yassin Kammoun</w:t>
+      </w:r>
     </w:p>
     <w:p>
       <w:pPr>
@@ -13334,18 +13148,8 @@
           <w:color w:val="auto"/>
           <w:sz w:val="22"/>
         </w:rPr>
-        <w:t xml:space="preserve">Michelle </w:t>
-      </w:r>
-      <w:proofErr w:type="spellStart"/>
-      <w:r>
-        <w:rPr>
-          <w:i w:val="0"/>
-          <w:color w:val="auto"/>
-          <w:sz w:val="22"/>
-        </w:rPr>
-        <w:t>Meguep</w:t>
-      </w:r>
-      <w:proofErr w:type="spellEnd"/>
+        <w:t>Michelle Meguep</w:t>
+      </w:r>
     </w:p>
     <w:p>
       <w:pPr>
@@ -13401,15 +13205,7 @@
     </w:p>
     <w:p>
       <w:r>
-        <w:t xml:space="preserve">Choisir le </w:t>
-      </w:r>
-      <w:proofErr w:type="spellStart"/>
-      <w:r>
-        <w:t>layout</w:t>
-      </w:r>
-      <w:proofErr w:type="spellEnd"/>
-      <w:r>
-        <w:t xml:space="preserve"> adéquat</w:t>
+        <w:t>Choisir le layout adéquat</w:t>
       </w:r>
       <w:r>
         <w:t>.</w:t>
@@ -14401,18 +14197,8 @@
           <w:color w:val="auto"/>
           <w:sz w:val="22"/>
         </w:rPr>
-        <w:t xml:space="preserve">Guillaume </w:t>
-      </w:r>
-      <w:proofErr w:type="spellStart"/>
-      <w:r>
-        <w:rPr>
-          <w:i w:val="0"/>
-          <w:color w:val="auto"/>
-          <w:sz w:val="22"/>
-        </w:rPr>
-        <w:t>Bruge</w:t>
-      </w:r>
-      <w:proofErr w:type="spellEnd"/>
+        <w:t>Guillaume Bruge</w:t>
+      </w:r>
     </w:p>
     <w:p>
       <w:pPr>
@@ -14493,18 +14279,8 @@
           <w:color w:val="auto"/>
           <w:sz w:val="22"/>
         </w:rPr>
-        <w:t xml:space="preserve">Yassin </w:t>
-      </w:r>
-      <w:proofErr w:type="spellStart"/>
-      <w:r>
-        <w:rPr>
-          <w:i w:val="0"/>
-          <w:color w:val="auto"/>
-          <w:sz w:val="22"/>
-        </w:rPr>
-        <w:t>Kammoun</w:t>
-      </w:r>
-      <w:proofErr w:type="spellEnd"/>
+        <w:t>Yassin Kammoun</w:t>
+      </w:r>
     </w:p>
     <w:p>
       <w:pPr>
@@ -14741,21 +14517,8 @@
           <w:i/>
         </w:rPr>
       </w:pPr>
-      <w:proofErr w:type="spellStart"/>
-      <w:r>
-        <w:t>Parsing</w:t>
-      </w:r>
-      <w:proofErr w:type="spellEnd"/>
-      <w:r>
-        <w:t xml:space="preserve"> du message </w:t>
-      </w:r>
-      <w:proofErr w:type="spellStart"/>
-      <w:r>
-        <w:t>Json</w:t>
-      </w:r>
-      <w:proofErr w:type="spellEnd"/>
-      <w:r>
-        <w:t xml:space="preserve"> correspondant à la liste des parties.</w:t>
+      <w:r>
+        <w:t>Parsing du message Json correspondant à la liste des parties.</w:t>
       </w:r>
     </w:p>
     <w:p>
@@ -14828,18 +14591,8 @@
           <w:color w:val="auto"/>
           <w:sz w:val="22"/>
         </w:rPr>
-        <w:t xml:space="preserve">Michelle </w:t>
-      </w:r>
-      <w:proofErr w:type="spellStart"/>
-      <w:r>
-        <w:rPr>
-          <w:i w:val="0"/>
-          <w:color w:val="auto"/>
-          <w:sz w:val="22"/>
-        </w:rPr>
-        <w:t>Meguep</w:t>
-      </w:r>
-      <w:proofErr w:type="spellEnd"/>
+        <w:t>Michelle Meguep</w:t>
+      </w:r>
     </w:p>
     <w:p>
       <w:pPr>
@@ -14856,15 +14609,7 @@
     </w:p>
     <w:p>
       <w:r>
-        <w:t xml:space="preserve">Implémentation complète du cas d’utilisation </w:t>
-      </w:r>
-      <w:proofErr w:type="gramStart"/>
-      <w:r>
-        <w:t>créer</w:t>
-      </w:r>
-      <w:proofErr w:type="gramEnd"/>
-      <w:r>
-        <w:t xml:space="preserve"> une partie comprenant :</w:t>
+        <w:t>Implémentation complète du cas d’utilisation créer une partie comprenant :</w:t>
       </w:r>
     </w:p>
     <w:p>
@@ -15061,15 +14806,7 @@
         </w:numPr>
       </w:pPr>
       <w:r>
-        <w:t xml:space="preserve">Le serveur est capable de sérialiser la liste des parties en </w:t>
-      </w:r>
-      <w:proofErr w:type="spellStart"/>
-      <w:r>
-        <w:t>JSon</w:t>
-      </w:r>
-      <w:proofErr w:type="spellEnd"/>
-      <w:r>
-        <w:t xml:space="preserve"> (afin que les clients puissent voir la liste des parties</w:t>
+        <w:t>Le serveur est capable de sérialiser la liste des parties en JSon (afin que les clients puissent voir la liste des parties</w:t>
       </w:r>
     </w:p>
     <w:p>
@@ -15084,13 +14821,8 @@
         </w:rPr>
       </w:pPr>
       <w:r>
-        <w:t xml:space="preserve">Le serveur est capable de sérialiser la liste des cartes, également en </w:t>
-      </w:r>
-      <w:proofErr w:type="spellStart"/>
-      <w:r>
-        <w:t>JSon</w:t>
-      </w:r>
-      <w:proofErr w:type="spellEnd"/>
+        <w:t>Le serveur est capable de sérialiser la liste des cartes, également en JSon</w:t>
+      </w:r>
     </w:p>
     <w:p>
       <w:pPr>
@@ -15099,23 +14831,7 @@
         </w:rPr>
       </w:pPr>
       <w:r>
-        <w:t xml:space="preserve">Concernant la partie client, tout a été réalisé par Mme </w:t>
-      </w:r>
-      <w:proofErr w:type="spellStart"/>
-      <w:r>
-        <w:t>Meguep</w:t>
-      </w:r>
-      <w:proofErr w:type="spellEnd"/>
-      <w:r>
-        <w:t xml:space="preserve"> et Monsieur </w:t>
-      </w:r>
-      <w:proofErr w:type="spellStart"/>
-      <w:r>
-        <w:t>Kammoun</w:t>
-      </w:r>
-      <w:proofErr w:type="spellEnd"/>
-      <w:r>
-        <w:t>.</w:t>
+        <w:t>Concernant la partie client, tout a été réalisé par Mme Meguep et Monsieur Kammoun.</w:t>
       </w:r>
     </w:p>
     <w:p>
@@ -15214,9 +14930,7 @@
       <w:r>
         <w:t>Interface graphique de la plateforme de jeu</w:t>
       </w:r>
-      <w:bookmarkStart w:id="109" w:name="_GoBack"/>
       <w:bookmarkEnd w:id="104"/>
-      <w:bookmarkEnd w:id="109"/>
     </w:p>
     <w:p>
       <w:pPr>
@@ -15229,14 +14943,14 @@
           <w:color w:val="auto"/>
         </w:rPr>
       </w:pPr>
-      <w:bookmarkStart w:id="110" w:name="_Toc420102941"/>
+      <w:bookmarkStart w:id="109" w:name="_Toc420102941"/>
       <w:r>
         <w:rPr>
           <w:color w:val="auto"/>
         </w:rPr>
         <w:t>Ce qui sera fait</w:t>
       </w:r>
-      <w:bookmarkEnd w:id="110"/>
+      <w:bookmarkEnd w:id="109"/>
     </w:p>
     <w:p>
       <w:pPr>
@@ -15398,15 +15112,7 @@
         <w:jc w:val="both"/>
       </w:pPr>
       <w:r>
-        <w:t xml:space="preserve">Pour </w:t>
-      </w:r>
-      <w:proofErr w:type="spellStart"/>
-      <w:r>
-        <w:t>Mister</w:t>
-      </w:r>
-      <w:proofErr w:type="spellEnd"/>
-      <w:r>
-        <w:t xml:space="preserve"> X</w:t>
+        <w:t>Pour Mister X</w:t>
       </w:r>
     </w:p>
     <w:p>
@@ -15525,7 +15231,7 @@
       <w:r>
         <w:t>Joueur ayant la main.</w:t>
       </w:r>
-      <w:bookmarkStart w:id="111" w:name="OLE_LINK45"/>
+      <w:bookmarkStart w:id="110" w:name="OLE_LINK45"/>
     </w:p>
     <w:p>
       <w:pPr>
@@ -15553,15 +15259,7 @@
         <w:t>C</w:t>
       </w:r>
       <w:r>
-        <w:t xml:space="preserve">oup joué par un détective (ou par </w:t>
-      </w:r>
-      <w:proofErr w:type="spellStart"/>
-      <w:r>
-        <w:t>Mister</w:t>
-      </w:r>
-      <w:proofErr w:type="spellEnd"/>
-      <w:r>
-        <w:t xml:space="preserve"> X lorsqu’il devra montrer sa position)</w:t>
+        <w:t>oup joué par un détective (ou par Mister X lorsqu’il devra montrer sa position)</w:t>
       </w:r>
     </w:p>
     <w:p>
@@ -15574,15 +15272,7 @@
         <w:jc w:val="both"/>
       </w:pPr>
       <w:r>
-        <w:t xml:space="preserve">Moyen de déplacement utilisé par </w:t>
-      </w:r>
-      <w:proofErr w:type="spellStart"/>
-      <w:r>
-        <w:t>Mister</w:t>
-      </w:r>
-      <w:proofErr w:type="spellEnd"/>
-      <w:r>
-        <w:t xml:space="preserve"> X.</w:t>
+        <w:t>Moyen de déplacement utilisé par Mister X.</w:t>
       </w:r>
     </w:p>
     <w:p>
@@ -15674,15 +15364,7 @@
         <w:jc w:val="both"/>
       </w:pPr>
       <w:r>
-        <w:t xml:space="preserve">Ce qu’il y aura en plus dans l’interface graphique de </w:t>
-      </w:r>
-      <w:proofErr w:type="spellStart"/>
-      <w:r>
-        <w:t>Mister</w:t>
-      </w:r>
-      <w:proofErr w:type="spellEnd"/>
-      <w:r>
-        <w:t xml:space="preserve"> X (</w:t>
+        <w:t>Ce qu’il y aura en plus dans l’interface graphique de Mister X (</w:t>
       </w:r>
       <w:r>
         <w:rPr>
@@ -15691,15 +15373,7 @@
         <w:t>l’hôte de la partie</w:t>
       </w:r>
       <w:r>
-        <w:t xml:space="preserve">) sera deux </w:t>
-      </w:r>
-      <w:proofErr w:type="spellStart"/>
-      <w:r>
-        <w:t>CheckBox</w:t>
-      </w:r>
-      <w:proofErr w:type="spellEnd"/>
-      <w:r>
-        <w:t xml:space="preserve"> qui lui permettront de dire qu’il veut se déplacer deux fois de suite et / ou cacher son moyen de déplacement</w:t>
+        <w:t>) sera deux CheckBox qui lui permettront de dire qu’il veut se déplacer deux fois de suite et / ou cacher son moyen de déplacement</w:t>
       </w:r>
       <w:r>
         <w:t>.</w:t>
@@ -15730,8 +15404,8 @@
           <w:color w:val="auto"/>
         </w:rPr>
       </w:pPr>
-      <w:bookmarkStart w:id="112" w:name="_Toc420102942"/>
-      <w:bookmarkEnd w:id="111"/>
+      <w:bookmarkStart w:id="111" w:name="_Toc420102942"/>
+      <w:bookmarkEnd w:id="110"/>
       <w:r>
         <w:rPr>
           <w:color w:val="auto"/>
@@ -15739,7 +15413,7 @@
         <w:lastRenderedPageBreak/>
         <w:t>Ce qui sera testé</w:t>
       </w:r>
-      <w:bookmarkEnd w:id="112"/>
+      <w:bookmarkEnd w:id="111"/>
     </w:p>
     <w:p>
       <w:pPr>
@@ -15760,7 +15434,7 @@
           <w:color w:val="auto"/>
         </w:rPr>
       </w:pPr>
-      <w:bookmarkStart w:id="113" w:name="_Toc420102943"/>
+      <w:bookmarkStart w:id="112" w:name="_Toc420102943"/>
       <w:r>
         <w:rPr>
           <w:color w:val="auto"/>
@@ -15773,7 +15447,7 @@
         </w:rPr>
         <w:t>observé</w:t>
       </w:r>
-      <w:bookmarkEnd w:id="113"/>
+      <w:bookmarkEnd w:id="112"/>
     </w:p>
     <w:p>
       <w:r>
@@ -15788,36 +15462,20 @@
         <w:jc w:val="both"/>
       </w:pPr>
       <w:r>
-        <w:t xml:space="preserve">À noter que compte tenu des différences entre </w:t>
-      </w:r>
-      <w:proofErr w:type="spellStart"/>
-      <w:r>
-        <w:t>Mister</w:t>
-      </w:r>
-      <w:proofErr w:type="spellEnd"/>
-      <w:r>
-        <w:t xml:space="preserve"> X et les détectives, l’interface graphique de </w:t>
-      </w:r>
-      <w:proofErr w:type="spellStart"/>
-      <w:r>
-        <w:t>Mister</w:t>
-      </w:r>
-      <w:proofErr w:type="spellEnd"/>
-      <w:r>
-        <w:t xml:space="preserve"> X aura quelques différences mineures.</w:t>
+        <w:t>À noter que compte tenu des différences entre Mister X et les détectives, l’interface graphique de Mister X aura quelques différences mineures.</w:t>
       </w:r>
     </w:p>
     <w:p>
       <w:pPr>
         <w:pStyle w:val="Title2"/>
       </w:pPr>
-      <w:bookmarkStart w:id="114" w:name="_Toc420102944"/>
+      <w:bookmarkStart w:id="113" w:name="_Toc420102944"/>
       <w:bookmarkEnd w:id="105"/>
       <w:bookmarkEnd w:id="106"/>
       <w:r>
         <w:t>Construction de la carte du jeu</w:t>
       </w:r>
-      <w:bookmarkEnd w:id="114"/>
+      <w:bookmarkEnd w:id="113"/>
     </w:p>
     <w:p>
       <w:pPr>
@@ -15830,14 +15488,14 @@
           <w:color w:val="auto"/>
         </w:rPr>
       </w:pPr>
-      <w:bookmarkStart w:id="115" w:name="_Toc420102945"/>
+      <w:bookmarkStart w:id="114" w:name="_Toc420102945"/>
       <w:r>
         <w:rPr>
           <w:color w:val="auto"/>
         </w:rPr>
         <w:t>Ce qui sera fait</w:t>
       </w:r>
-      <w:bookmarkEnd w:id="115"/>
+      <w:bookmarkEnd w:id="114"/>
     </w:p>
     <w:p>
       <w:pPr>
@@ -15932,14 +15590,14 @@
           <w:color w:val="auto"/>
         </w:rPr>
       </w:pPr>
-      <w:bookmarkStart w:id="116" w:name="_Toc420102946"/>
+      <w:bookmarkStart w:id="115" w:name="_Toc420102946"/>
       <w:r>
         <w:rPr>
           <w:color w:val="auto"/>
         </w:rPr>
         <w:t>Ce qui sera testé</w:t>
       </w:r>
-      <w:bookmarkEnd w:id="116"/>
+      <w:bookmarkEnd w:id="115"/>
     </w:p>
     <w:p>
       <w:r>
@@ -15977,26 +15635,10 @@
         <w:t xml:space="preserve"> selon leur</w:t>
       </w:r>
       <w:r>
-        <w:t xml:space="preserve"> type (taxi, </w:t>
-      </w:r>
-      <w:proofErr w:type="spellStart"/>
-      <w:r>
-        <w:t>taxisbus</w:t>
-      </w:r>
-      <w:proofErr w:type="spellEnd"/>
-      <w:r>
-        <w:t xml:space="preserve">, </w:t>
-      </w:r>
-      <w:proofErr w:type="spellStart"/>
-      <w:r>
-        <w:t>taxibusme</w:t>
-      </w:r>
-      <w:r>
-        <w:t>tro</w:t>
-      </w:r>
-      <w:proofErr w:type="spellEnd"/>
-      <w:r>
-        <w:t xml:space="preserve">). Leur position </w:t>
+        <w:t xml:space="preserve"> type (taxi, taxisbus, taxibusme</w:t>
+      </w:r>
+      <w:r>
+        <w:t xml:space="preserve">tro). Leur position </w:t>
       </w:r>
       <w:r>
         <w:t>devra</w:t>
@@ -16030,15 +15672,7 @@
         <w:jc w:val="both"/>
       </w:pPr>
       <w:r>
-        <w:t xml:space="preserve">Il s’agira de vérifier que les événements clicks soient possibles sur les stations. Cela sera vérifié par l’affichage de message par le biais de messages </w:t>
-      </w:r>
-      <w:proofErr w:type="spellStart"/>
-      <w:r>
-        <w:t>Sytem.out.println</w:t>
-      </w:r>
-      <w:proofErr w:type="spellEnd"/>
-      <w:r>
-        <w:t>(…). Ceux-ci permettront de vérifier qu’une station a bien fait l’objet d’une action click.</w:t>
+        <w:t>Il s’agira de vérifier que les événements clicks soient possibles sur les stations. Cela sera vérifié par l’affichage de message par le biais de messages Sytem.out.println(…). Ceux-ci permettront de vérifier qu’une station a bien fait l’objet d’une action click.</w:t>
       </w:r>
     </w:p>
     <w:p>
@@ -16052,7 +15686,7 @@
           <w:color w:val="auto"/>
         </w:rPr>
       </w:pPr>
-      <w:bookmarkStart w:id="117" w:name="_Toc420102947"/>
+      <w:bookmarkStart w:id="116" w:name="_Toc420102947"/>
       <w:r>
         <w:rPr>
           <w:color w:val="auto"/>
@@ -16065,7 +15699,7 @@
         </w:rPr>
         <w:t>observé</w:t>
       </w:r>
-      <w:bookmarkEnd w:id="117"/>
+      <w:bookmarkEnd w:id="116"/>
     </w:p>
     <w:p>
       <w:r>
@@ -16093,23 +15727,7 @@
         </w:numPr>
       </w:pPr>
       <w:r>
-        <w:t xml:space="preserve">Le type des stations devra être mis en évidence (taxi, </w:t>
-      </w:r>
-      <w:proofErr w:type="spellStart"/>
-      <w:r>
-        <w:t>taxibus</w:t>
-      </w:r>
-      <w:proofErr w:type="spellEnd"/>
-      <w:r>
-        <w:t xml:space="preserve">, </w:t>
-      </w:r>
-      <w:proofErr w:type="spellStart"/>
-      <w:r>
-        <w:t>taxibusmétro</w:t>
-      </w:r>
-      <w:proofErr w:type="spellEnd"/>
-      <w:r>
-        <w:t>).</w:t>
+        <w:t>Le type des stations devra être mis en évidence (taxi, taxibus, taxibusmétro).</w:t>
       </w:r>
     </w:p>
     <w:p>
@@ -16170,12 +15788,12 @@
       <w:pPr>
         <w:pStyle w:val="Title2"/>
       </w:pPr>
-      <w:bookmarkStart w:id="118" w:name="_Toc420102948"/>
+      <w:bookmarkStart w:id="117" w:name="_Toc420102948"/>
       <w:r>
         <w:lastRenderedPageBreak/>
         <w:t>Initialisation du jeu</w:t>
       </w:r>
-      <w:bookmarkEnd w:id="118"/>
+      <w:bookmarkEnd w:id="117"/>
     </w:p>
     <w:p>
       <w:pPr>
@@ -16188,14 +15806,14 @@
           <w:color w:val="auto"/>
         </w:rPr>
       </w:pPr>
-      <w:bookmarkStart w:id="119" w:name="_Toc420102949"/>
+      <w:bookmarkStart w:id="118" w:name="_Toc420102949"/>
       <w:r>
         <w:rPr>
           <w:color w:val="auto"/>
         </w:rPr>
         <w:t>Ce qui sera fait</w:t>
       </w:r>
-      <w:bookmarkEnd w:id="119"/>
+      <w:bookmarkEnd w:id="118"/>
     </w:p>
     <w:p>
       <w:pPr>
@@ -16215,15 +15833,7 @@
         <w:jc w:val="both"/>
       </w:pPr>
       <w:r>
-        <w:t xml:space="preserve">Charger la carte depuis la base de données et la transmettre en </w:t>
-      </w:r>
-      <w:proofErr w:type="spellStart"/>
-      <w:r>
-        <w:t>JSon</w:t>
-      </w:r>
-      <w:proofErr w:type="spellEnd"/>
-      <w:r>
-        <w:t xml:space="preserve"> à chaque joueur (en binaire pour l’image de l’arrière-plan)</w:t>
+        <w:t>Charger la carte depuis la base de données et la transmettre en JSon à chaque joueur (en binaire pour l’image de l’arrière-plan)</w:t>
       </w:r>
     </w:p>
     <w:p>
@@ -16249,15 +15859,7 @@
         <w:jc w:val="both"/>
       </w:pPr>
       <w:r>
-        <w:t xml:space="preserve">Le serveur devra également gérer les pions des joueurs ; Ces informations seront stockées en associant à chaque joueur un pion (qui contiendra le numéro de la case où il se trouve), ainsi que le rôle joué par le pion (détective où </w:t>
-      </w:r>
-      <w:proofErr w:type="spellStart"/>
-      <w:r>
-        <w:t>Mister</w:t>
-      </w:r>
-      <w:proofErr w:type="spellEnd"/>
-      <w:r>
-        <w:t xml:space="preserve"> X) Structure similaire à ce qu’on peut voir dans le modèle de domaine.</w:t>
+        <w:t>Le serveur devra également gérer les pions des joueurs ; Ces informations seront stockées en associant à chaque joueur un pion (qui contiendra le numéro de la case où il se trouve), ainsi que le rôle joué par le pion (détective où Mister X) Structure similaire à ce qu’on peut voir dans le modèle de domaine.</w:t>
       </w:r>
     </w:p>
     <w:p>
@@ -16301,14 +15903,14 @@
           <w:color w:val="auto"/>
         </w:rPr>
       </w:pPr>
-      <w:bookmarkStart w:id="120" w:name="_Toc420102950"/>
+      <w:bookmarkStart w:id="119" w:name="_Toc420102950"/>
       <w:r>
         <w:rPr>
           <w:color w:val="auto"/>
         </w:rPr>
         <w:t>Ce qui sera testé</w:t>
       </w:r>
-      <w:bookmarkEnd w:id="120"/>
+      <w:bookmarkEnd w:id="119"/>
     </w:p>
     <w:p>
       <w:pPr>
@@ -16321,26 +15923,10 @@
         <w:t xml:space="preserve"> et la bonne réception</w:t>
       </w:r>
       <w:r>
-        <w:t xml:space="preserve"> des informations du serveur aux différents joueurs i.e. détectives et </w:t>
-      </w:r>
-      <w:proofErr w:type="spellStart"/>
-      <w:r>
-        <w:t>Mister</w:t>
-      </w:r>
-      <w:proofErr w:type="spellEnd"/>
-      <w:r>
-        <w:t xml:space="preserve"> X.</w:t>
-      </w:r>
-      <w:r>
-        <w:t xml:space="preserve"> Cela sera vérifié d’une part par le biais de l’outil </w:t>
-      </w:r>
-      <w:proofErr w:type="spellStart"/>
-      <w:r>
-        <w:t>telnet</w:t>
-      </w:r>
-      <w:proofErr w:type="spellEnd"/>
-      <w:r>
-        <w:t>. Cela sera ensuite vérifié au sein de l’interface graphique dès le moment où son développement sera terminé.</w:t>
+        <w:t xml:space="preserve"> des informations du serveur aux différents joueurs i.e. détectives et Mister X.</w:t>
+      </w:r>
+      <w:r>
+        <w:t xml:space="preserve"> Cela sera vérifié d’une part par le biais de l’outil telnet. Cela sera ensuite vérifié au sein de l’interface graphique dès le moment où son développement sera terminé.</w:t>
       </w:r>
     </w:p>
     <w:p>
@@ -16354,7 +15940,7 @@
           <w:color w:val="auto"/>
         </w:rPr>
       </w:pPr>
-      <w:bookmarkStart w:id="121" w:name="_Toc420102951"/>
+      <w:bookmarkStart w:id="120" w:name="_Toc420102951"/>
       <w:r>
         <w:rPr>
           <w:color w:val="auto"/>
@@ -16367,7 +15953,7 @@
         </w:rPr>
         <w:t>observé</w:t>
       </w:r>
-      <w:bookmarkEnd w:id="121"/>
+      <w:bookmarkEnd w:id="120"/>
     </w:p>
     <w:bookmarkEnd w:id="107"/>
     <w:bookmarkEnd w:id="108"/>
@@ -16396,6 +15982,143 @@
       <w:r>
         <w:t>a se voir remis du bon nombre de tickets selon les différents types de ticket.</w:t>
       </w:r>
+    </w:p>
+    <w:p>
+      <w:pPr>
+        <w:pStyle w:val="Title2"/>
+        <w:numPr>
+          <w:ilvl w:val="1"/>
+          <w:numId w:val="47"/>
+        </w:numPr>
+      </w:pPr>
+      <w:r>
+        <w:lastRenderedPageBreak/>
+        <w:t>Bilan</w:t>
+      </w:r>
+    </w:p>
+    <w:p>
+      <w:pPr>
+        <w:pStyle w:val="Title2"/>
+        <w:numPr>
+          <w:ilvl w:val="2"/>
+          <w:numId w:val="3"/>
+        </w:numPr>
+      </w:pPr>
+      <w:r>
+        <w:t>Bilans personels</w:t>
+      </w:r>
+    </w:p>
+    <w:p>
+      <w:pPr>
+        <w:pStyle w:val="Title4"/>
+        <w:rPr>
+          <w:i/>
+        </w:rPr>
+      </w:pPr>
+      <w:r>
+        <w:t>Michelle Meguep</w:t>
+      </w:r>
+    </w:p>
+    <w:p>
+      <w:pPr>
+        <w:pStyle w:val="Title4"/>
+        <w:numPr>
+          <w:ilvl w:val="0"/>
+          <w:numId w:val="0"/>
+        </w:numPr>
+        <w:ind w:left="1080"/>
+        <w:rPr>
+          <w:b w:val="0"/>
+          <w:i/>
+        </w:rPr>
+      </w:pPr>
+      <w:r>
+        <w:rPr>
+          <w:b w:val="0"/>
+          <w:i/>
+        </w:rPr>
+        <w:t>Travail effectué </w:t>
+      </w:r>
+    </w:p>
+    <w:p>
+      <w:pPr>
+        <w:pStyle w:val="Title4"/>
+        <w:numPr>
+          <w:ilvl w:val="0"/>
+          <w:numId w:val="0"/>
+        </w:numPr>
+        <w:ind w:left="1080"/>
+        <w:rPr>
+          <w:b w:val="0"/>
+        </w:rPr>
+      </w:pPr>
+      <w:r>
+        <w:rPr>
+          <w:b w:val="0"/>
+        </w:rPr>
+        <w:t xml:space="preserve"> Réalisation de l’interface graphique d’une partie côté client.Il a été question entre autre de créer un espace pour l’affichage des cartes selon que le joueur soit un detective ou misterx, de definir les composants qui seront necessaire à mister x de se déplacer deux fois de suite ou cacher son moyen de deplacement ; de definir la zone d’affichage de la carte et la chargée avec celle envoyée par leserveur, d’affichaer les évenements survenant dans le jeu </w:t>
+      </w:r>
+    </w:p>
+    <w:p>
+      <w:pPr>
+        <w:pStyle w:val="Title4"/>
+        <w:numPr>
+          <w:ilvl w:val="0"/>
+          <w:numId w:val="0"/>
+        </w:numPr>
+        <w:ind w:left="1080"/>
+        <w:rPr>
+          <w:b w:val="0"/>
+          <w:i/>
+        </w:rPr>
+      </w:pPr>
+      <w:r>
+        <w:rPr>
+          <w:b w:val="0"/>
+          <w:i/>
+        </w:rPr>
+        <w:t xml:space="preserve">Temps consacrés : </w:t>
+      </w:r>
+      <w:r>
+        <w:rPr>
+          <w:b w:val="0"/>
+        </w:rPr>
+        <w:t>git</w:t>
+      </w:r>
+      <w:bookmarkStart w:id="121" w:name="_GoBack"/>
+      <w:bookmarkEnd w:id="121"/>
+    </w:p>
+    <w:p>
+      <w:pPr>
+        <w:pStyle w:val="Title4"/>
+        <w:numPr>
+          <w:ilvl w:val="0"/>
+          <w:numId w:val="0"/>
+        </w:numPr>
+        <w:ind w:left="1080"/>
+        <w:rPr>
+          <w:b w:val="0"/>
+          <w:i/>
+        </w:rPr>
+      </w:pPr>
+      <w:r>
+        <w:rPr>
+          <w:b w:val="0"/>
+          <w:i/>
+        </w:rPr>
+        <w:t xml:space="preserve">Difficultés rencontrées : </w:t>
+      </w:r>
+      <w:r>
+        <w:rPr>
+          <w:b w:val="0"/>
+        </w:rPr>
+        <w:t>pas de grosse difficulté rencontrée</w:t>
+      </w:r>
+    </w:p>
+    <w:p>
+      <w:pPr>
+        <w:jc w:val="both"/>
+      </w:pPr>
       <w:r>
         <w:br w:type="page"/>
       </w:r>
@@ -16497,15 +16220,7 @@
         </w:numPr>
       </w:pPr>
       <w:r>
-        <w:t xml:space="preserve">Jouer en tant que </w:t>
-      </w:r>
-      <w:proofErr w:type="spellStart"/>
-      <w:r>
-        <w:t>mister</w:t>
-      </w:r>
-      <w:proofErr w:type="spellEnd"/>
-      <w:r>
-        <w:t xml:space="preserve"> x</w:t>
+        <w:t>Jouer en tant que mister x</w:t>
       </w:r>
     </w:p>
     <w:p>
@@ -16705,15 +16420,7 @@
         </w:numPr>
       </w:pPr>
       <w:r>
-        <w:t xml:space="preserve">Jouer en tant que </w:t>
-      </w:r>
-      <w:proofErr w:type="spellStart"/>
-      <w:r>
-        <w:t>mister</w:t>
-      </w:r>
-      <w:proofErr w:type="spellEnd"/>
-      <w:r>
-        <w:t xml:space="preserve"> x</w:t>
+        <w:t>Jouer en tant que mister x</w:t>
       </w:r>
     </w:p>
     <w:p>
@@ -16894,15 +16601,7 @@
         </w:numPr>
       </w:pPr>
       <w:r>
-        <w:t xml:space="preserve">Jouer en tant que </w:t>
-      </w:r>
-      <w:proofErr w:type="spellStart"/>
-      <w:r>
-        <w:t>mister</w:t>
-      </w:r>
-      <w:proofErr w:type="spellEnd"/>
-      <w:r>
-        <w:t xml:space="preserve"> x</w:t>
+        <w:t>Jouer en tant que mister x</w:t>
       </w:r>
     </w:p>
     <w:p>
@@ -17359,8 +17058,8 @@
       </w:r>
     </w:p>
     <w:sectPr>
-      <w:headerReference w:type="default" r:id="rId8"/>
-      <w:footerReference w:type="default" r:id="rId9"/>
+      <w:headerReference w:type="default" r:id="rId7"/>
+      <w:footerReference w:type="default" r:id="rId8"/>
       <w:pgSz w:w="11906" w:h="16838"/>
       <w:pgMar w:top="1417" w:right="1417" w:bottom="1417" w:left="1417" w:header="708" w:footer="708" w:gutter="0"/>
       <w:cols w:space="708"/>
@@ -17371,7 +17070,7 @@
 </file>
 
 <file path=word/endnotes.xml><?xml version="1.0" encoding="utf-8"?>
-<w:endnotes xmlns:wpc="http://schemas.microsoft.com/office/word/2010/wordprocessingCanvas" xmlns:mc="http://schemas.openxmlformats.org/markup-compatibility/2006" xmlns:o="urn:schemas-microsoft-com:office:office" xmlns:r="http://schemas.openxmlformats.org/officeDocument/2006/relationships" xmlns:m="http://schemas.openxmlformats.org/officeDocument/2006/math" xmlns:v="urn:schemas-microsoft-com:vml" xmlns:wp14="http://schemas.microsoft.com/office/word/2010/wordprocessingDrawing" xmlns:wp="http://schemas.openxmlformats.org/drawingml/2006/wordprocessingDrawing" xmlns:w10="urn:schemas-microsoft-com:office:word" xmlns:w="http://schemas.openxmlformats.org/wordprocessingml/2006/main" xmlns:w14="http://schemas.microsoft.com/office/word/2010/wordml" xmlns:wpg="http://schemas.microsoft.com/office/word/2010/wordprocessingGroup" xmlns:wpi="http://schemas.microsoft.com/office/word/2010/wordprocessingInk" xmlns:wne="http://schemas.microsoft.com/office/word/2006/wordml" xmlns:wps="http://schemas.microsoft.com/office/word/2010/wordprocessingShape" mc:Ignorable="w14 wp14">
+<w:endnotes xmlns:wpc="http://schemas.microsoft.com/office/word/2010/wordprocessingCanvas" xmlns:mc="http://schemas.openxmlformats.org/markup-compatibility/2006" xmlns:o="urn:schemas-microsoft-com:office:office" xmlns:r="http://schemas.openxmlformats.org/officeDocument/2006/relationships" xmlns:m="http://schemas.openxmlformats.org/officeDocument/2006/math" xmlns:v="urn:schemas-microsoft-com:vml" xmlns:wp14="http://schemas.microsoft.com/office/word/2010/wordprocessingDrawing" xmlns:wp="http://schemas.openxmlformats.org/drawingml/2006/wordprocessingDrawing" xmlns:w10="urn:schemas-microsoft-com:office:word" xmlns:w="http://schemas.openxmlformats.org/wordprocessingml/2006/main" xmlns:w14="http://schemas.microsoft.com/office/word/2010/wordml" xmlns:w15="http://schemas.microsoft.com/office/word/2012/wordml" xmlns:wpg="http://schemas.microsoft.com/office/word/2010/wordprocessingGroup" xmlns:wpi="http://schemas.microsoft.com/office/word/2010/wordprocessingInk" xmlns:wne="http://schemas.microsoft.com/office/word/2006/wordml" xmlns:wps="http://schemas.microsoft.com/office/word/2010/wordprocessingShape" mc:Ignorable="w14 w15 wp14">
   <w:endnote w:type="separator" w:id="-1">
     <w:p>
       <w:pPr>
@@ -17396,7 +17095,7 @@
 </file>
 
 <file path=word/footer1.xml><?xml version="1.0" encoding="utf-8"?>
-<w:ftr xmlns:wpc="http://schemas.microsoft.com/office/word/2010/wordprocessingCanvas" xmlns:mc="http://schemas.openxmlformats.org/markup-compatibility/2006" xmlns:o="urn:schemas-microsoft-com:office:office" xmlns:r="http://schemas.openxmlformats.org/officeDocument/2006/relationships" xmlns:m="http://schemas.openxmlformats.org/officeDocument/2006/math" xmlns:v="urn:schemas-microsoft-com:vml" xmlns:wp14="http://schemas.microsoft.com/office/word/2010/wordprocessingDrawing" xmlns:wp="http://schemas.openxmlformats.org/drawingml/2006/wordprocessingDrawing" xmlns:w10="urn:schemas-microsoft-com:office:word" xmlns:w="http://schemas.openxmlformats.org/wordprocessingml/2006/main" xmlns:w14="http://schemas.microsoft.com/office/word/2010/wordml" xmlns:wpg="http://schemas.microsoft.com/office/word/2010/wordprocessingGroup" xmlns:wpi="http://schemas.microsoft.com/office/word/2010/wordprocessingInk" xmlns:wne="http://schemas.microsoft.com/office/word/2006/wordml" xmlns:wps="http://schemas.microsoft.com/office/word/2010/wordprocessingShape" mc:Ignorable="w14 wp14">
+<w:ftr xmlns:wpc="http://schemas.microsoft.com/office/word/2010/wordprocessingCanvas" xmlns:mc="http://schemas.openxmlformats.org/markup-compatibility/2006" xmlns:o="urn:schemas-microsoft-com:office:office" xmlns:r="http://schemas.openxmlformats.org/officeDocument/2006/relationships" xmlns:m="http://schemas.openxmlformats.org/officeDocument/2006/math" xmlns:v="urn:schemas-microsoft-com:vml" xmlns:wp14="http://schemas.microsoft.com/office/word/2010/wordprocessingDrawing" xmlns:wp="http://schemas.openxmlformats.org/drawingml/2006/wordprocessingDrawing" xmlns:w10="urn:schemas-microsoft-com:office:word" xmlns:w="http://schemas.openxmlformats.org/wordprocessingml/2006/main" xmlns:w14="http://schemas.microsoft.com/office/word/2010/wordml" xmlns:w15="http://schemas.microsoft.com/office/word/2012/wordml" xmlns:wpg="http://schemas.microsoft.com/office/word/2010/wordprocessingGroup" xmlns:wpi="http://schemas.microsoft.com/office/word/2010/wordprocessingInk" xmlns:wne="http://schemas.microsoft.com/office/word/2006/wordml" xmlns:wps="http://schemas.microsoft.com/office/word/2010/wordprocessingShape" mc:Ignorable="w14 w15 wp14">
   <w:tbl>
     <w:tblPr>
       <w:tblStyle w:val="Grilledutableau"/>
@@ -17502,7 +17201,7 @@
               <w:color w:val="808080" w:themeColor="background1" w:themeShade="80"/>
               <w:sz w:val="18"/>
             </w:rPr>
-            <w:t>20</w:t>
+            <w:t>21</w:t>
           </w:r>
           <w:r>
             <w:rPr>
@@ -17525,7 +17224,7 @@
 </file>
 
 <file path=word/footnotes.xml><?xml version="1.0" encoding="utf-8"?>
-<w:footnotes xmlns:wpc="http://schemas.microsoft.com/office/word/2010/wordprocessingCanvas" xmlns:mc="http://schemas.openxmlformats.org/markup-compatibility/2006" xmlns:o="urn:schemas-microsoft-com:office:office" xmlns:r="http://schemas.openxmlformats.org/officeDocument/2006/relationships" xmlns:m="http://schemas.openxmlformats.org/officeDocument/2006/math" xmlns:v="urn:schemas-microsoft-com:vml" xmlns:wp14="http://schemas.microsoft.com/office/word/2010/wordprocessingDrawing" xmlns:wp="http://schemas.openxmlformats.org/drawingml/2006/wordprocessingDrawing" xmlns:w10="urn:schemas-microsoft-com:office:word" xmlns:w="http://schemas.openxmlformats.org/wordprocessingml/2006/main" xmlns:w14="http://schemas.microsoft.com/office/word/2010/wordml" xmlns:wpg="http://schemas.microsoft.com/office/word/2010/wordprocessingGroup" xmlns:wpi="http://schemas.microsoft.com/office/word/2010/wordprocessingInk" xmlns:wne="http://schemas.microsoft.com/office/word/2006/wordml" xmlns:wps="http://schemas.microsoft.com/office/word/2010/wordprocessingShape" mc:Ignorable="w14 wp14">
+<w:footnotes xmlns:wpc="http://schemas.microsoft.com/office/word/2010/wordprocessingCanvas" xmlns:mc="http://schemas.openxmlformats.org/markup-compatibility/2006" xmlns:o="urn:schemas-microsoft-com:office:office" xmlns:r="http://schemas.openxmlformats.org/officeDocument/2006/relationships" xmlns:m="http://schemas.openxmlformats.org/officeDocument/2006/math" xmlns:v="urn:schemas-microsoft-com:vml" xmlns:wp14="http://schemas.microsoft.com/office/word/2010/wordprocessingDrawing" xmlns:wp="http://schemas.openxmlformats.org/drawingml/2006/wordprocessingDrawing" xmlns:w10="urn:schemas-microsoft-com:office:word" xmlns:w="http://schemas.openxmlformats.org/wordprocessingml/2006/main" xmlns:w14="http://schemas.microsoft.com/office/word/2010/wordml" xmlns:w15="http://schemas.microsoft.com/office/word/2012/wordml" xmlns:wpg="http://schemas.microsoft.com/office/word/2010/wordprocessingGroup" xmlns:wpi="http://schemas.microsoft.com/office/word/2010/wordprocessingInk" xmlns:wne="http://schemas.microsoft.com/office/word/2006/wordml" xmlns:wps="http://schemas.microsoft.com/office/word/2010/wordprocessingShape" mc:Ignorable="w14 w15 wp14">
   <w:footnote w:type="separator" w:id="-1">
     <w:p>
       <w:pPr>
@@ -17550,7 +17249,7 @@
 </file>
 
 <file path=word/header1.xml><?xml version="1.0" encoding="utf-8"?>
-<w:hdr xmlns:wpc="http://schemas.microsoft.com/office/word/2010/wordprocessingCanvas" xmlns:mc="http://schemas.openxmlformats.org/markup-compatibility/2006" xmlns:o="urn:schemas-microsoft-com:office:office" xmlns:r="http://schemas.openxmlformats.org/officeDocument/2006/relationships" xmlns:m="http://schemas.openxmlformats.org/officeDocument/2006/math" xmlns:v="urn:schemas-microsoft-com:vml" xmlns:wp14="http://schemas.microsoft.com/office/word/2010/wordprocessingDrawing" xmlns:wp="http://schemas.openxmlformats.org/drawingml/2006/wordprocessingDrawing" xmlns:w10="urn:schemas-microsoft-com:office:word" xmlns:w="http://schemas.openxmlformats.org/wordprocessingml/2006/main" xmlns:w14="http://schemas.microsoft.com/office/word/2010/wordml" xmlns:wpg="http://schemas.microsoft.com/office/word/2010/wordprocessingGroup" xmlns:wpi="http://schemas.microsoft.com/office/word/2010/wordprocessingInk" xmlns:wne="http://schemas.microsoft.com/office/word/2006/wordml" xmlns:wps="http://schemas.microsoft.com/office/word/2010/wordprocessingShape" mc:Ignorable="w14 wp14">
+<w:hdr xmlns:wpc="http://schemas.microsoft.com/office/word/2010/wordprocessingCanvas" xmlns:mc="http://schemas.openxmlformats.org/markup-compatibility/2006" xmlns:o="urn:schemas-microsoft-com:office:office" xmlns:r="http://schemas.openxmlformats.org/officeDocument/2006/relationships" xmlns:m="http://schemas.openxmlformats.org/officeDocument/2006/math" xmlns:v="urn:schemas-microsoft-com:vml" xmlns:wp14="http://schemas.microsoft.com/office/word/2010/wordprocessingDrawing" xmlns:wp="http://schemas.openxmlformats.org/drawingml/2006/wordprocessingDrawing" xmlns:w10="urn:schemas-microsoft-com:office:word" xmlns:w="http://schemas.openxmlformats.org/wordprocessingml/2006/main" xmlns:w14="http://schemas.microsoft.com/office/word/2010/wordml" xmlns:w15="http://schemas.microsoft.com/office/word/2012/wordml" xmlns:wpg="http://schemas.microsoft.com/office/word/2010/wordprocessingGroup" xmlns:wpi="http://schemas.microsoft.com/office/word/2010/wordprocessingInk" xmlns:wne="http://schemas.microsoft.com/office/word/2006/wordml" xmlns:wps="http://schemas.microsoft.com/office/word/2010/wordprocessingShape" mc:Ignorable="w14 w15 wp14">
   <w:p>
     <w:pPr>
       <w:pStyle w:val="En-tte"/>
@@ -17596,61 +17295,7 @@
         <w:sz w:val="18"/>
         <w:lang w:val="de-CH"/>
       </w:rPr>
-      <w:t xml:space="preserve"> </w:t>
-    </w:r>
-    <w:proofErr w:type="spellStart"/>
-    <w:r>
-      <w:rPr>
-        <w:color w:val="808080" w:themeColor="background1" w:themeShade="80"/>
-        <w:sz w:val="18"/>
-        <w:lang w:val="de-CH"/>
-      </w:rPr>
-      <w:t>Bruge</w:t>
-    </w:r>
-    <w:proofErr w:type="spellEnd"/>
-    <w:r>
-      <w:rPr>
-        <w:color w:val="808080" w:themeColor="background1" w:themeShade="80"/>
-        <w:sz w:val="18"/>
-        <w:lang w:val="de-CH"/>
-      </w:rPr>
-      <w:t xml:space="preserve">, </w:t>
-    </w:r>
-    <w:proofErr w:type="spellStart"/>
-    <w:r>
-      <w:rPr>
-        <w:color w:val="808080" w:themeColor="background1" w:themeShade="80"/>
-        <w:sz w:val="18"/>
-        <w:lang w:val="de-CH"/>
-      </w:rPr>
-      <w:t>Kammoun</w:t>
-    </w:r>
-    <w:proofErr w:type="spellEnd"/>
-    <w:r>
-      <w:rPr>
-        <w:color w:val="808080" w:themeColor="background1" w:themeShade="80"/>
-        <w:sz w:val="18"/>
-        <w:lang w:val="de-CH"/>
-      </w:rPr>
-      <w:t xml:space="preserve">, </w:t>
-    </w:r>
-    <w:proofErr w:type="spellStart"/>
-    <w:r>
-      <w:rPr>
-        <w:color w:val="808080" w:themeColor="background1" w:themeShade="80"/>
-        <w:sz w:val="18"/>
-        <w:lang w:val="de-CH"/>
-      </w:rPr>
-      <w:t>Meguep</w:t>
-    </w:r>
-    <w:proofErr w:type="spellEnd"/>
-    <w:r>
-      <w:rPr>
-        <w:color w:val="808080" w:themeColor="background1" w:themeShade="80"/>
-        <w:sz w:val="18"/>
-        <w:lang w:val="de-CH"/>
-      </w:rPr>
-      <w:t>, Racine</w:t>
+      <w:t xml:space="preserve"> Bruge, Kammoun, Meguep, Racine</w:t>
     </w:r>
   </w:p>
   <w:p>
@@ -17665,8 +17310,8 @@
 </file>
 
 <file path=word/numbering.xml><?xml version="1.0" encoding="utf-8"?>
-<w:numbering xmlns:wpc="http://schemas.microsoft.com/office/word/2010/wordprocessingCanvas" xmlns:mc="http://schemas.openxmlformats.org/markup-compatibility/2006" xmlns:o="urn:schemas-microsoft-com:office:office" xmlns:r="http://schemas.openxmlformats.org/officeDocument/2006/relationships" xmlns:m="http://schemas.openxmlformats.org/officeDocument/2006/math" xmlns:v="urn:schemas-microsoft-com:vml" xmlns:wp14="http://schemas.microsoft.com/office/word/2010/wordprocessingDrawing" xmlns:wp="http://schemas.openxmlformats.org/drawingml/2006/wordprocessingDrawing" xmlns:w10="urn:schemas-microsoft-com:office:word" xmlns:w="http://schemas.openxmlformats.org/wordprocessingml/2006/main" xmlns:w14="http://schemas.microsoft.com/office/word/2010/wordml" xmlns:wpg="http://schemas.microsoft.com/office/word/2010/wordprocessingGroup" xmlns:wpi="http://schemas.microsoft.com/office/word/2010/wordprocessingInk" xmlns:wne="http://schemas.microsoft.com/office/word/2006/wordml" xmlns:wps="http://schemas.microsoft.com/office/word/2010/wordprocessingShape" mc:Ignorable="w14 wp14">
-  <w:abstractNum w:abstractNumId="0">
+<w:numbering xmlns:wpc="http://schemas.microsoft.com/office/word/2010/wordprocessingCanvas" xmlns:mc="http://schemas.openxmlformats.org/markup-compatibility/2006" xmlns:o="urn:schemas-microsoft-com:office:office" xmlns:r="http://schemas.openxmlformats.org/officeDocument/2006/relationships" xmlns:m="http://schemas.openxmlformats.org/officeDocument/2006/math" xmlns:v="urn:schemas-microsoft-com:vml" xmlns:wp14="http://schemas.microsoft.com/office/word/2010/wordprocessingDrawing" xmlns:wp="http://schemas.openxmlformats.org/drawingml/2006/wordprocessingDrawing" xmlns:w10="urn:schemas-microsoft-com:office:word" xmlns:w="http://schemas.openxmlformats.org/wordprocessingml/2006/main" xmlns:w14="http://schemas.microsoft.com/office/word/2010/wordml" xmlns:w15="http://schemas.microsoft.com/office/word/2012/wordml" xmlns:wpg="http://schemas.microsoft.com/office/word/2010/wordprocessingGroup" xmlns:wpi="http://schemas.microsoft.com/office/word/2010/wordprocessingInk" xmlns:wne="http://schemas.microsoft.com/office/word/2006/wordml" xmlns:wps="http://schemas.microsoft.com/office/word/2010/wordprocessingShape" mc:Ignorable="w14 w15 wp14">
+  <w:abstractNum w:abstractNumId="0" w15:restartNumberingAfterBreak="0">
     <w:nsid w:val="0275608E"/>
     <w:multiLevelType w:val="hybridMultilevel"/>
     <w:tmpl w:val="CFC8AC54"/>
@@ -17779,7 +17424,7 @@
       </w:rPr>
     </w:lvl>
   </w:abstractNum>
-  <w:abstractNum w:abstractNumId="1">
+  <w:abstractNum w:abstractNumId="1" w15:restartNumberingAfterBreak="0">
     <w:nsid w:val="04485E35"/>
     <w:multiLevelType w:val="hybridMultilevel"/>
     <w:tmpl w:val="A82E6B36"/>
@@ -17892,7 +17537,7 @@
       </w:rPr>
     </w:lvl>
   </w:abstractNum>
-  <w:abstractNum w:abstractNumId="2">
+  <w:abstractNum w:abstractNumId="2" w15:restartNumberingAfterBreak="0">
     <w:nsid w:val="0BB96A70"/>
     <w:multiLevelType w:val="hybridMultilevel"/>
     <w:tmpl w:val="4CE081D6"/>
@@ -18005,7 +17650,7 @@
       </w:rPr>
     </w:lvl>
   </w:abstractNum>
-  <w:abstractNum w:abstractNumId="3">
+  <w:abstractNum w:abstractNumId="3" w15:restartNumberingAfterBreak="0">
     <w:nsid w:val="0C374CAF"/>
     <w:multiLevelType w:val="multilevel"/>
     <w:tmpl w:val="42843512"/>
@@ -18123,7 +17768,7 @@
       </w:rPr>
     </w:lvl>
   </w:abstractNum>
-  <w:abstractNum w:abstractNumId="4">
+  <w:abstractNum w:abstractNumId="4" w15:restartNumberingAfterBreak="0">
     <w:nsid w:val="0DB86FF8"/>
     <w:multiLevelType w:val="hybridMultilevel"/>
     <w:tmpl w:val="AB14969C"/>
@@ -18335,7 +17980,7 @@
       </w:rPr>
     </w:lvl>
   </w:abstractNum>
-  <w:abstractNum w:abstractNumId="5">
+  <w:abstractNum w:abstractNumId="5" w15:restartNumberingAfterBreak="0">
     <w:nsid w:val="120E5D4D"/>
     <w:multiLevelType w:val="hybridMultilevel"/>
     <w:tmpl w:val="4ECC6478"/>
@@ -18448,7 +18093,7 @@
       </w:rPr>
     </w:lvl>
   </w:abstractNum>
-  <w:abstractNum w:abstractNumId="6">
+  <w:abstractNum w:abstractNumId="6" w15:restartNumberingAfterBreak="0">
     <w:nsid w:val="125F02AA"/>
     <w:multiLevelType w:val="hybridMultilevel"/>
     <w:tmpl w:val="AFC24E4C"/>
@@ -18561,7 +18206,7 @@
       </w:rPr>
     </w:lvl>
   </w:abstractNum>
-  <w:abstractNum w:abstractNumId="7">
+  <w:abstractNum w:abstractNumId="7" w15:restartNumberingAfterBreak="0">
     <w:nsid w:val="12AD3B80"/>
     <w:multiLevelType w:val="hybridMultilevel"/>
     <w:tmpl w:val="A394D492"/>
@@ -18674,7 +18319,7 @@
       </w:rPr>
     </w:lvl>
   </w:abstractNum>
-  <w:abstractNum w:abstractNumId="8">
+  <w:abstractNum w:abstractNumId="8" w15:restartNumberingAfterBreak="0">
     <w:nsid w:val="177931BC"/>
     <w:multiLevelType w:val="hybridMultilevel"/>
     <w:tmpl w:val="727452AC"/>
@@ -18787,7 +18432,7 @@
       </w:rPr>
     </w:lvl>
   </w:abstractNum>
-  <w:abstractNum w:abstractNumId="9">
+  <w:abstractNum w:abstractNumId="9" w15:restartNumberingAfterBreak="0">
     <w:nsid w:val="197C6A73"/>
     <w:multiLevelType w:val="hybridMultilevel"/>
     <w:tmpl w:val="30D49DBC"/>
@@ -18900,7 +18545,7 @@
       </w:rPr>
     </w:lvl>
   </w:abstractNum>
-  <w:abstractNum w:abstractNumId="10">
+  <w:abstractNum w:abstractNumId="10" w15:restartNumberingAfterBreak="0">
     <w:nsid w:val="1AB53EC9"/>
     <w:multiLevelType w:val="hybridMultilevel"/>
     <w:tmpl w:val="D3ECABBA"/>
@@ -19013,7 +18658,7 @@
       </w:rPr>
     </w:lvl>
   </w:abstractNum>
-  <w:abstractNum w:abstractNumId="11">
+  <w:abstractNum w:abstractNumId="11" w15:restartNumberingAfterBreak="0">
     <w:nsid w:val="1ABF45CB"/>
     <w:multiLevelType w:val="hybridMultilevel"/>
     <w:tmpl w:val="7EC4A00E"/>
@@ -19126,7 +18771,7 @@
       </w:rPr>
     </w:lvl>
   </w:abstractNum>
-  <w:abstractNum w:abstractNumId="12">
+  <w:abstractNum w:abstractNumId="12" w15:restartNumberingAfterBreak="0">
     <w:nsid w:val="1BB47B30"/>
     <w:multiLevelType w:val="multilevel"/>
     <w:tmpl w:val="100C001F"/>
@@ -19212,7 +18857,7 @@
       </w:pPr>
     </w:lvl>
   </w:abstractNum>
-  <w:abstractNum w:abstractNumId="13">
+  <w:abstractNum w:abstractNumId="13" w15:restartNumberingAfterBreak="0">
     <w:nsid w:val="2A3D131F"/>
     <w:multiLevelType w:val="hybridMultilevel"/>
     <w:tmpl w:val="896A0BC8"/>
@@ -19325,7 +18970,7 @@
       </w:rPr>
     </w:lvl>
   </w:abstractNum>
-  <w:abstractNum w:abstractNumId="14">
+  <w:abstractNum w:abstractNumId="14" w15:restartNumberingAfterBreak="0">
     <w:nsid w:val="2FA22561"/>
     <w:multiLevelType w:val="hybridMultilevel"/>
     <w:tmpl w:val="75187CAC"/>
@@ -19438,7 +19083,7 @@
       </w:rPr>
     </w:lvl>
   </w:abstractNum>
-  <w:abstractNum w:abstractNumId="15">
+  <w:abstractNum w:abstractNumId="15" w15:restartNumberingAfterBreak="0">
     <w:nsid w:val="32371733"/>
     <w:multiLevelType w:val="hybridMultilevel"/>
     <w:tmpl w:val="8604DBE8"/>
@@ -19551,7 +19196,7 @@
       </w:rPr>
     </w:lvl>
   </w:abstractNum>
-  <w:abstractNum w:abstractNumId="16">
+  <w:abstractNum w:abstractNumId="16" w15:restartNumberingAfterBreak="0">
     <w:nsid w:val="38D16F73"/>
     <w:multiLevelType w:val="multilevel"/>
     <w:tmpl w:val="100C001F"/>
@@ -19637,7 +19282,7 @@
       </w:pPr>
     </w:lvl>
   </w:abstractNum>
-  <w:abstractNum w:abstractNumId="17">
+  <w:abstractNum w:abstractNumId="17" w15:restartNumberingAfterBreak="0">
     <w:nsid w:val="432F1495"/>
     <w:multiLevelType w:val="hybridMultilevel"/>
     <w:tmpl w:val="7C949714"/>
@@ -19750,7 +19395,7 @@
       </w:rPr>
     </w:lvl>
   </w:abstractNum>
-  <w:abstractNum w:abstractNumId="18">
+  <w:abstractNum w:abstractNumId="18" w15:restartNumberingAfterBreak="0">
     <w:nsid w:val="435C608D"/>
     <w:multiLevelType w:val="hybridMultilevel"/>
     <w:tmpl w:val="4DB6AEC4"/>
@@ -19863,7 +19508,7 @@
       </w:rPr>
     </w:lvl>
   </w:abstractNum>
-  <w:abstractNum w:abstractNumId="19">
+  <w:abstractNum w:abstractNumId="19" w15:restartNumberingAfterBreak="0">
     <w:nsid w:val="44665165"/>
     <w:multiLevelType w:val="hybridMultilevel"/>
     <w:tmpl w:val="7AB610E8"/>
@@ -19976,7 +19621,7 @@
       </w:rPr>
     </w:lvl>
   </w:abstractNum>
-  <w:abstractNum w:abstractNumId="20">
+  <w:abstractNum w:abstractNumId="20" w15:restartNumberingAfterBreak="0">
     <w:nsid w:val="461314FC"/>
     <w:multiLevelType w:val="multilevel"/>
     <w:tmpl w:val="8F66ACCA"/>
@@ -20063,7 +19708,7 @@
       </w:pPr>
     </w:lvl>
   </w:abstractNum>
-  <w:abstractNum w:abstractNumId="21">
+  <w:abstractNum w:abstractNumId="21" w15:restartNumberingAfterBreak="0">
     <w:nsid w:val="48035DC4"/>
     <w:multiLevelType w:val="hybridMultilevel"/>
     <w:tmpl w:val="C13EE434"/>
@@ -20176,7 +19821,7 @@
       </w:rPr>
     </w:lvl>
   </w:abstractNum>
-  <w:abstractNum w:abstractNumId="22">
+  <w:abstractNum w:abstractNumId="22" w15:restartNumberingAfterBreak="0">
     <w:nsid w:val="490C14A4"/>
     <w:multiLevelType w:val="hybridMultilevel"/>
     <w:tmpl w:val="4E3CD55C"/>
@@ -20289,7 +19934,7 @@
       </w:rPr>
     </w:lvl>
   </w:abstractNum>
-  <w:abstractNum w:abstractNumId="23">
+  <w:abstractNum w:abstractNumId="23" w15:restartNumberingAfterBreak="0">
     <w:nsid w:val="4D8531CE"/>
     <w:multiLevelType w:val="hybridMultilevel"/>
     <w:tmpl w:val="B7A00614"/>
@@ -20402,7 +20047,7 @@
       </w:rPr>
     </w:lvl>
   </w:abstractNum>
-  <w:abstractNum w:abstractNumId="24">
+  <w:abstractNum w:abstractNumId="24" w15:restartNumberingAfterBreak="0">
     <w:nsid w:val="4EEC74CD"/>
     <w:multiLevelType w:val="hybridMultilevel"/>
     <w:tmpl w:val="5EB265F6"/>
@@ -20515,7 +20160,7 @@
       </w:rPr>
     </w:lvl>
   </w:abstractNum>
-  <w:abstractNum w:abstractNumId="25">
+  <w:abstractNum w:abstractNumId="25" w15:restartNumberingAfterBreak="0">
     <w:nsid w:val="508C6263"/>
     <w:multiLevelType w:val="hybridMultilevel"/>
     <w:tmpl w:val="1BF013F0"/>
@@ -20628,7 +20273,7 @@
       </w:rPr>
     </w:lvl>
   </w:abstractNum>
-  <w:abstractNum w:abstractNumId="26">
+  <w:abstractNum w:abstractNumId="26" w15:restartNumberingAfterBreak="0">
     <w:nsid w:val="52930E1D"/>
     <w:multiLevelType w:val="hybridMultilevel"/>
     <w:tmpl w:val="2DAEB4B6"/>
@@ -20741,7 +20386,7 @@
       </w:rPr>
     </w:lvl>
   </w:abstractNum>
-  <w:abstractNum w:abstractNumId="27">
+  <w:abstractNum w:abstractNumId="27" w15:restartNumberingAfterBreak="0">
     <w:nsid w:val="59B13092"/>
     <w:multiLevelType w:val="hybridMultilevel"/>
     <w:tmpl w:val="32A2DE18"/>
@@ -20854,7 +20499,7 @@
       </w:rPr>
     </w:lvl>
   </w:abstractNum>
-  <w:abstractNum w:abstractNumId="28">
+  <w:abstractNum w:abstractNumId="28" w15:restartNumberingAfterBreak="0">
     <w:nsid w:val="5DB06409"/>
     <w:multiLevelType w:val="multilevel"/>
     <w:tmpl w:val="100C001F"/>
@@ -20940,7 +20585,7 @@
       </w:pPr>
     </w:lvl>
   </w:abstractNum>
-  <w:abstractNum w:abstractNumId="29">
+  <w:abstractNum w:abstractNumId="29" w15:restartNumberingAfterBreak="0">
     <w:nsid w:val="69B508D1"/>
     <w:multiLevelType w:val="hybridMultilevel"/>
     <w:tmpl w:val="D780DE9A"/>
@@ -21053,7 +20698,7 @@
       </w:rPr>
     </w:lvl>
   </w:abstractNum>
-  <w:abstractNum w:abstractNumId="30">
+  <w:abstractNum w:abstractNumId="30" w15:restartNumberingAfterBreak="0">
     <w:nsid w:val="6A0107A1"/>
     <w:multiLevelType w:val="multilevel"/>
     <w:tmpl w:val="100C001F"/>
@@ -21139,7 +20784,7 @@
       </w:pPr>
     </w:lvl>
   </w:abstractNum>
-  <w:abstractNum w:abstractNumId="31">
+  <w:abstractNum w:abstractNumId="31" w15:restartNumberingAfterBreak="0">
     <w:nsid w:val="6BCA7BE0"/>
     <w:multiLevelType w:val="multilevel"/>
     <w:tmpl w:val="100C001F"/>
@@ -21225,7 +20870,7 @@
       </w:pPr>
     </w:lvl>
   </w:abstractNum>
-  <w:abstractNum w:abstractNumId="32">
+  <w:abstractNum w:abstractNumId="32" w15:restartNumberingAfterBreak="0">
     <w:nsid w:val="6BCC2F35"/>
     <w:multiLevelType w:val="hybridMultilevel"/>
     <w:tmpl w:val="8F181BC6"/>
@@ -21338,7 +20983,7 @@
       </w:rPr>
     </w:lvl>
   </w:abstractNum>
-  <w:abstractNum w:abstractNumId="33">
+  <w:abstractNum w:abstractNumId="33" w15:restartNumberingAfterBreak="0">
     <w:nsid w:val="6C9F5DCE"/>
     <w:multiLevelType w:val="hybridMultilevel"/>
     <w:tmpl w:val="E868A3DA"/>
@@ -21451,7 +21096,7 @@
       </w:rPr>
     </w:lvl>
   </w:abstractNum>
-  <w:abstractNum w:abstractNumId="34">
+  <w:abstractNum w:abstractNumId="34" w15:restartNumberingAfterBreak="0">
     <w:nsid w:val="7107739F"/>
     <w:multiLevelType w:val="multilevel"/>
     <w:tmpl w:val="100C001F"/>
@@ -21537,7 +21182,7 @@
       </w:pPr>
     </w:lvl>
   </w:abstractNum>
-  <w:abstractNum w:abstractNumId="35">
+  <w:abstractNum w:abstractNumId="35" w15:restartNumberingAfterBreak="0">
     <w:nsid w:val="73F967B4"/>
     <w:multiLevelType w:val="hybridMultilevel"/>
     <w:tmpl w:val="6EFC31C4"/>
@@ -21650,7 +21295,7 @@
       </w:rPr>
     </w:lvl>
   </w:abstractNum>
-  <w:abstractNum w:abstractNumId="36">
+  <w:abstractNum w:abstractNumId="36" w15:restartNumberingAfterBreak="0">
     <w:nsid w:val="75493B6B"/>
     <w:multiLevelType w:val="hybridMultilevel"/>
     <w:tmpl w:val="4B14A696"/>
@@ -22144,11 +21789,41 @@
   <w:num w:numId="46">
     <w:abstractNumId w:val="36"/>
   </w:num>
+  <w:num w:numId="47">
+    <w:abstractNumId w:val="3"/>
+    <w:lvlOverride w:ilvl="0">
+      <w:startOverride w:val="1"/>
+    </w:lvlOverride>
+    <w:lvlOverride w:ilvl="1">
+      <w:startOverride w:val="1"/>
+    </w:lvlOverride>
+    <w:lvlOverride w:ilvl="2">
+      <w:startOverride w:val="1"/>
+    </w:lvlOverride>
+    <w:lvlOverride w:ilvl="3">
+      <w:startOverride w:val="1"/>
+    </w:lvlOverride>
+    <w:lvlOverride w:ilvl="4">
+      <w:startOverride w:val="1"/>
+    </w:lvlOverride>
+    <w:lvlOverride w:ilvl="5">
+      <w:startOverride w:val="1"/>
+    </w:lvlOverride>
+    <w:lvlOverride w:ilvl="6">
+      <w:startOverride w:val="1"/>
+    </w:lvlOverride>
+    <w:lvlOverride w:ilvl="7">
+      <w:startOverride w:val="1"/>
+    </w:lvlOverride>
+    <w:lvlOverride w:ilvl="8">
+      <w:startOverride w:val="1"/>
+    </w:lvlOverride>
+  </w:num>
 </w:numbering>
 </file>
 
 <file path=word/styles.xml><?xml version="1.0" encoding="utf-8"?>
-<w:styles xmlns:mc="http://schemas.openxmlformats.org/markup-compatibility/2006" xmlns:r="http://schemas.openxmlformats.org/officeDocument/2006/relationships" xmlns:w="http://schemas.openxmlformats.org/wordprocessingml/2006/main" xmlns:w14="http://schemas.microsoft.com/office/word/2010/wordml" mc:Ignorable="w14">
+<w:styles xmlns:mc="http://schemas.openxmlformats.org/markup-compatibility/2006" xmlns:r="http://schemas.openxmlformats.org/officeDocument/2006/relationships" xmlns:w="http://schemas.openxmlformats.org/wordprocessingml/2006/main" xmlns:w14="http://schemas.microsoft.com/office/word/2010/wordml" xmlns:w15="http://schemas.microsoft.com/office/word/2012/wordml" mc:Ignorable="w14 w15">
   <w:docDefaults>
     <w:rPrDefault>
       <w:rPr>
@@ -22164,1008 +21839,378 @@
       </w:pPr>
     </w:pPrDefault>
   </w:docDefaults>
-  <w:latentStyles w:defLockedState="0" w:defUIPriority="99" w:defSemiHidden="1" w:defUnhideWhenUsed="1" w:defQFormat="0" w:count="267">
-    <w:lsdException w:name="Normal" w:semiHidden="0" w:uiPriority="0" w:unhideWhenUsed="0" w:qFormat="1"/>
-    <w:lsdException w:name="heading 1" w:semiHidden="0" w:uiPriority="9" w:unhideWhenUsed="0" w:qFormat="1"/>
-    <w:lsdException w:name="heading 2" w:uiPriority="9" w:qFormat="1"/>
-    <w:lsdException w:name="heading 3" w:uiPriority="9" w:qFormat="1"/>
-    <w:lsdException w:name="heading 4" w:uiPriority="9" w:qFormat="1"/>
-    <w:lsdException w:name="heading 5" w:uiPriority="9" w:qFormat="1"/>
-    <w:lsdException w:name="heading 6" w:uiPriority="9" w:qFormat="1"/>
-    <w:lsdException w:name="heading 7" w:uiPriority="9" w:qFormat="1"/>
-    <w:lsdException w:name="heading 8" w:uiPriority="9" w:qFormat="1"/>
-    <w:lsdException w:name="heading 9" w:uiPriority="9" w:qFormat="1"/>
-    <w:lsdException w:name="toc 1" w:uiPriority="39"/>
-    <w:lsdException w:name="toc 2" w:uiPriority="39"/>
-    <w:lsdException w:name="toc 3" w:uiPriority="39"/>
-    <w:lsdException w:name="toc 4" w:uiPriority="39"/>
-    <w:lsdException w:name="toc 5" w:uiPriority="39"/>
-    <w:lsdException w:name="toc 6" w:uiPriority="39"/>
-    <w:lsdException w:name="toc 7" w:uiPriority="39"/>
-    <w:lsdException w:name="toc 8" w:uiPriority="39"/>
-    <w:lsdException w:name="toc 9" w:uiPriority="39"/>
-    <w:lsdException w:name="caption" w:uiPriority="35" w:qFormat="1"/>
-    <w:lsdException w:name="Title" w:semiHidden="0" w:uiPriority="10" w:unhideWhenUsed="0" w:qFormat="1"/>
-    <w:lsdException w:name="Default Paragraph Font" w:uiPriority="1"/>
-    <w:lsdException w:name="Subtitle" w:semiHidden="0" w:uiPriority="11" w:unhideWhenUsed="0" w:qFormat="1"/>
-    <w:lsdException w:name="Strong" w:semiHidden="0" w:uiPriority="22" w:unhideWhenUsed="0" w:qFormat="1"/>
-    <w:lsdException w:name="Emphasis" w:semiHidden="0" w:uiPriority="20" w:unhideWhenUsed="0" w:qFormat="1"/>
-    <w:lsdException w:name="Table Grid" w:semiHidden="0" w:uiPriority="59" w:unhideWhenUsed="0"/>
-    <w:lsdException w:name="Placeholder Text" w:unhideWhenUsed="0"/>
-    <w:lsdException w:name="No Spacing" w:semiHidden="0" w:uiPriority="1" w:unhideWhenUsed="0" w:qFormat="1"/>
-    <w:lsdException w:name="Light Shading" w:semiHidden="0" w:uiPriority="60" w:unhideWhenUsed="0"/>
-    <w:lsdException w:name="Light List" w:semiHidden="0" w:uiPriority="61" w:unhideWhenUsed="0"/>
-    <w:lsdException w:name="Light Grid" w:semiHidden="0" w:uiPriority="62" w:unhideWhenUsed="0"/>
-    <w:lsdException w:name="Medium Shading 1" w:semiHidden="0" w:uiPriority="63" w:unhideWhenUsed="0"/>
-    <w:lsdException w:name="Medium Shading 2" w:semiHidden="0" w:uiPriority="64" w:unhideWhenUsed="0"/>
-    <w:lsdException w:name="Medium List 1" w:semiHidden="0" w:uiPriority="65" w:unhideWhenUsed="0"/>
-    <w:lsdException w:name="Medium List 2" w:semiHidden="0" w:uiPriority="66" w:unhideWhenUsed="0"/>
-    <w:lsdException w:name="Medium Grid 1" w:semiHidden="0" w:uiPriority="67" w:unhideWhenUsed="0"/>
-    <w:lsdException w:name="Medium Grid 2" w:semiHidden="0" w:uiPriority="68" w:unhideWhenUsed="0"/>
-    <w:lsdException w:name="Medium Grid 3" w:semiHidden="0" w:uiPriority="69" w:unhideWhenUsed="0"/>
-    <w:lsdException w:name="Dark List" w:semiHidden="0" w:uiPriority="70" w:unhideWhenUsed="0"/>
-    <w:lsdException w:name="Colorful Shading" w:semiHidden="0" w:uiPriority="71" w:unhideWhenUsed="0"/>
-    <w:lsdException w:name="Colorful List" w:semiHidden="0" w:uiPriority="72" w:unhideWhenUsed="0"/>
-    <w:lsdException w:name="Colorful Grid" w:semiHidden="0" w:uiPriority="73" w:unhideWhenUsed="0"/>
-    <w:lsdException w:name="Light Shading Accent 1" w:semiHidden="0" w:uiPriority="60" w:unhideWhenUsed="0"/>
-    <w:lsdException w:name="Light List Accent 1" w:semiHidden="0" w:uiPriority="61" w:unhideWhenUsed="0"/>
-    <w:lsdException w:name="Light Grid Accent 1" w:semiHidden="0" w:uiPriority="62" w:unhideWhenUsed="0"/>
-    <w:lsdException w:name="Medium Shading 1 Accent 1" w:semiHidden="0" w:uiPriority="63" w:unhideWhenUsed="0"/>
-    <w:lsdException w:name="Medium Shading 2 Accent 1" w:semiHidden="0" w:uiPriority="64" w:unhideWhenUsed="0"/>
-    <w:lsdException w:name="Medium List 1 Accent 1" w:semiHidden="0" w:uiPriority="65" w:unhideWhenUsed="0"/>
-    <w:lsdException w:name="Revision" w:unhideWhenUsed="0"/>
-    <w:lsdException w:name="List Paragraph" w:semiHidden="0" w:uiPriority="34" w:unhideWhenUsed="0" w:qFormat="1"/>
-    <w:lsdException w:name="Quote" w:semiHidden="0" w:uiPriority="29" w:unhideWhenUsed="0" w:qFormat="1"/>
-    <w:lsdException w:name="Intense Quote" w:semiHidden="0" w:uiPriority="30" w:unhideWhenUsed="0" w:qFormat="1"/>
-    <w:lsdException w:name="Medium List 2 Accent 1" w:semiHidden="0" w:uiPriority="66" w:unhideWhenUsed="0"/>
-    <w:lsdException w:name="Medium Grid 1 Accent 1" w:semiHidden="0" w:uiPriority="67" w:unhideWhenUsed="0"/>
-    <w:lsdException w:name="Medium Grid 2 Accent 1" w:semiHidden="0" w:uiPriority="68" w:unhideWhenUsed="0"/>
-    <w:lsdException w:name="Medium Grid 3 Accent 1" w:semiHidden="0" w:uiPriority="69" w:unhideWhenUsed="0"/>
-    <w:lsdException w:name="Dark List Accent 1" w:semiHidden="0" w:uiPriority="70" w:unhideWhenUsed="0"/>
-    <w:lsdException w:name="Colorful Shading Accent 1" w:semiHidden="0" w:uiPriority="71" w:unhideWhenUsed="0"/>
-    <w:lsdException w:name="Colorful List Accent 1" w:semiHidden="0" w:uiPriority="72" w:unhideWhenUsed="0"/>
-    <w:lsdException w:name="Colorful Grid Accent 1" w:semiHidden="0" w:uiPriority="73" w:unhideWhenUsed="0"/>
-    <w:lsdException w:name="Light Shading Accent 2" w:semiHidden="0" w:uiPriority="60" w:unhideWhenUsed="0"/>
-    <w:lsdException w:name="Light List Accent 2" w:semiHidden="0" w:uiPriority="61" w:unhideWhenUsed="0"/>
-    <w:lsdException w:name="Light Grid Accent 2" w:semiHidden="0" w:uiPriority="62" w:unhideWhenUsed="0"/>
-    <w:lsdException w:name="Medium Shading 1 Accent 2" w:semiHidden="0" w:uiPriority="63" w:unhideWhenUsed="0"/>
-    <w:lsdException w:name="Medium Shading 2 Accent 2" w:semiHidden="0" w:uiPriority="64" w:unhideWhenUsed="0"/>
-    <w:lsdException w:name="Medium List 1 Accent 2" w:semiHidden="0" w:uiPriority="65" w:unhideWhenUsed="0"/>
-    <w:lsdException w:name="Medium List 2 Accent 2" w:semiHidden="0" w:uiPriority="66" w:unhideWhenUsed="0"/>
-    <w:lsdException w:name="Medium Grid 1 Accent 2" w:semiHidden="0" w:uiPriority="67" w:unhideWhenUsed="0"/>
-    <w:lsdException w:name="Medium Grid 2 Accent 2" w:semiHidden="0" w:uiPriority="68" w:unhideWhenUsed="0"/>
-    <w:lsdException w:name="Medium Grid 3 Accent 2" w:semiHidden="0" w:uiPriority="69" w:unhideWhenUsed="0"/>
-    <w:lsdException w:name="Dark List Accent 2" w:semiHidden="0" w:uiPriority="70" w:unhideWhenUsed="0"/>
-    <w:lsdException w:name="Colorful Shading Accent 2" w:semiHidden="0" w:uiPriority="71" w:unhideWhenUsed="0"/>
-    <w:lsdException w:name="Colorful List Accent 2" w:semiHidden="0" w:uiPriority="72" w:unhideWhenUsed="0"/>
-    <w:lsdException w:name="Colorful Grid Accent 2" w:semiHidden="0" w:uiPriority="73" w:unhideWhenUsed="0"/>
-    <w:lsdException w:name="Light Shading Accent 3" w:semiHidden="0" w:uiPriority="60" w:unhideWhenUsed="0"/>
-    <w:lsdException w:name="Light List Accent 3" w:semiHidden="0" w:uiPriority="61" w:unhideWhenUsed="0"/>
-    <w:lsdException w:name="Light Grid Accent 3" w:semiHidden="0" w:uiPriority="62" w:unhideWhenUsed="0"/>
-    <w:lsdException w:name="Medium Shading 1 Accent 3" w:semiHidden="0" w:uiPriority="63" w:unhideWhenUsed="0"/>
-    <w:lsdException w:name="Medium Shading 2 Accent 3" w:semiHidden="0" w:uiPriority="64" w:unhideWhenUsed="0"/>
-    <w:lsdException w:name="Medium List 1 Accent 3" w:semiHidden="0" w:uiPriority="65" w:unhideWhenUsed="0"/>
-    <w:lsdException w:name="Medium List 2 Accent 3" w:semiHidden="0" w:uiPriority="66" w:unhideWhenUsed="0"/>
-    <w:lsdException w:name="Medium Grid 1 Accent 3" w:semiHidden="0" w:uiPriority="67" w:unhideWhenUsed="0"/>
-    <w:lsdException w:name="Medium Grid 2 Accent 3" w:semiHidden="0" w:uiPriority="68" w:unhideWhenUsed="0"/>
-    <w:lsdException w:name="Medium Grid 3 Accent 3" w:semiHidden="0" w:uiPriority="69" w:unhideWhenUsed="0"/>
-    <w:lsdException w:name="Dark List Accent 3" w:semiHidden="0" w:uiPriority="70" w:unhideWhenUsed="0"/>
-    <w:lsdException w:name="Colorful Shading Accent 3" w:semiHidden="0" w:uiPriority="71" w:unhideWhenUsed="0"/>
-    <w:lsdException w:name="Colorful List Accent 3" w:semiHidden="0" w:uiPriority="72" w:unhideWhenUsed="0"/>
-    <w:lsdException w:name="Colorful Grid Accent 3" w:semiHidden="0" w:uiPriority="73" w:unhideWhenUsed="0"/>
-    <w:lsdException w:name="Light Shading Accent 4" w:semiHidden="0" w:uiPriority="60" w:unhideWhenUsed="0"/>
-    <w:lsdException w:name="Light List Accent 4" w:semiHidden="0" w:uiPriority="61" w:unhideWhenUsed="0"/>
-    <w:lsdException w:name="Light Grid Accent 4" w:semiHidden="0" w:uiPriority="62" w:unhideWhenUsed="0"/>
-    <w:lsdException w:name="Medium Shading 1 Accent 4" w:semiHidden="0" w:uiPriority="63" w:unhideWhenUsed="0"/>
-    <w:lsdException w:name="Medium Shading 2 Accent 4" w:semiHidden="0" w:uiPriority="64" w:unhideWhenUsed="0"/>
-    <w:lsdException w:name="Medium List 1 Accent 4" w:semiHidden="0" w:uiPriority="65" w:unhideWhenUsed="0"/>
-    <w:lsdException w:name="Medium List 2 Accent 4" w:semiHidden="0" w:uiPriority="66" w:unhideWhenUsed="0"/>
-    <w:lsdException w:name="Medium Grid 1 Accent 4" w:semiHidden="0" w:uiPriority="67" w:unhideWhenUsed="0"/>
-    <w:lsdException w:name="Medium Grid 2 Accent 4" w:semiHidden="0" w:uiPriority="68" w:unhideWhenUsed="0"/>
-    <w:lsdException w:name="Medium Grid 3 Accent 4" w:semiHidden="0" w:uiPriority="69" w:unhideWhenUsed="0"/>
-    <w:lsdException w:name="Dark List Accent 4" w:semiHidden="0" w:uiPriority="70" w:unhideWhenUsed="0"/>
-    <w:lsdException w:name="Colorful Shading Accent 4" w:semiHidden="0" w:uiPriority="71" w:unhideWhenUsed="0"/>
-    <w:lsdException w:name="Colorful List Accent 4" w:semiHidden="0" w:uiPriority="72" w:unhideWhenUsed="0"/>
-    <w:lsdException w:name="Colorful Grid Accent 4" w:semiHidden="0" w:uiPriority="73" w:unhideWhenUsed="0"/>
-    <w:lsdException w:name="Light Shading Accent 5" w:semiHidden="0" w:uiPriority="60" w:unhideWhenUsed="0"/>
-    <w:lsdException w:name="Light List Accent 5" w:semiHidden="0" w:uiPriority="61" w:unhideWhenUsed="0"/>
-    <w:lsdException w:name="Light Grid Accent 5" w:semiHidden="0" w:uiPriority="62" w:unhideWhenUsed="0"/>
-    <w:lsdException w:name="Medium Shading 1 Accent 5" w:semiHidden="0" w:uiPriority="63" w:unhideWhenUsed="0"/>
-    <w:lsdException w:name="Medium Shading 2 Accent 5" w:semiHidden="0" w:uiPriority="64" w:unhideWhenUsed="0"/>
-    <w:lsdException w:name="Medium List 1 Accent 5" w:semiHidden="0" w:uiPriority="65" w:unhideWhenUsed="0"/>
-    <w:lsdException w:name="Medium List 2 Accent 5" w:semiHidden="0" w:uiPriority="66" w:unhideWhenUsed="0"/>
-    <w:lsdException w:name="Medium Grid 1 Accent 5" w:semiHidden="0" w:uiPriority="67" w:unhideWhenUsed="0"/>
-    <w:lsdException w:name="Medium Grid 2 Accent 5" w:semiHidden="0" w:uiPriority="68" w:unhideWhenUsed="0"/>
-    <w:lsdException w:name="Medium Grid 3 Accent 5" w:semiHidden="0" w:uiPriority="69" w:unhideWhenUsed="0"/>
-    <w:lsdException w:name="Dark List Accent 5" w:semiHidden="0" w:uiPriority="70" w:unhideWhenUsed="0"/>
-    <w:lsdException w:name="Colorful Shading Accent 5" w:semiHidden="0" w:uiPriority="71" w:unhideWhenUsed="0"/>
-    <w:lsdException w:name="Colorful List Accent 5" w:semiHidden="0" w:uiPriority="72" w:unhideWhenUsed="0"/>
-    <w:lsdException w:name="Colorful Grid Accent 5" w:semiHidden="0" w:uiPriority="73" w:unhideWhenUsed="0"/>
-    <w:lsdException w:name="Light Shading Accent 6" w:semiHidden="0" w:uiPriority="60" w:unhideWhenUsed="0"/>
-    <w:lsdException w:name="Light List Accent 6" w:semiHidden="0" w:uiPriority="61" w:unhideWhenUsed="0"/>
-    <w:lsdException w:name="Light Grid Accent 6" w:semiHidden="0" w:uiPriority="62" w:unhideWhenUsed="0"/>
-    <w:lsdException w:name="Medium Shading 1 Accent 6" w:semiHidden="0" w:uiPriority="63" w:unhideWhenUsed="0"/>
-    <w:lsdException w:name="Medium Shading 2 Accent 6" w:semiHidden="0" w:uiPriority="64" w:unhideWhenUsed="0"/>
-    <w:lsdException w:name="Medium List 1 Accent 6" w:semiHidden="0" w:uiPriority="65" w:unhideWhenUsed="0"/>
-    <w:lsdException w:name="Medium List 2 Accent 6" w:semiHidden="0" w:uiPriority="66" w:unhideWhenUsed="0"/>
-    <w:lsdException w:name="Medium Grid 1 Accent 6" w:semiHidden="0" w:uiPriority="67" w:unhideWhenUsed="0"/>
-    <w:lsdException w:name="Medium Grid 2 Accent 6" w:semiHidden="0" w:uiPriority="68" w:unhideWhenUsed="0"/>
-    <w:lsdException w:name="Medium Grid 3 Accent 6" w:semiHidden="0" w:uiPriority="69" w:unhideWhenUsed="0"/>
-    <w:lsdException w:name="Dark List Accent 6" w:semiHidden="0" w:uiPriority="70" w:unhideWhenUsed="0"/>
-    <w:lsdException w:name="Colorful Shading Accent 6" w:semiHidden="0" w:uiPriority="71" w:unhideWhenUsed="0"/>
-    <w:lsdException w:name="Colorful List Accent 6" w:semiHidden="0" w:uiPriority="72" w:unhideWhenUsed="0"/>
-    <w:lsdException w:name="Colorful Grid Accent 6" w:semiHidden="0" w:uiPriority="73" w:unhideWhenUsed="0"/>
-    <w:lsdException w:name="Subtle Emphasis" w:semiHidden="0" w:uiPriority="19" w:unhideWhenUsed="0" w:qFormat="1"/>
-    <w:lsdException w:name="Intense Emphasis" w:semiHidden="0" w:uiPriority="21" w:unhideWhenUsed="0" w:qFormat="1"/>
-    <w:lsdException w:name="Subtle Reference" w:semiHidden="0" w:uiPriority="31" w:unhideWhenUsed="0" w:qFormat="1"/>
-    <w:lsdException w:name="Intense Reference" w:semiHidden="0" w:uiPriority="32" w:unhideWhenUsed="0" w:qFormat="1"/>
-    <w:lsdException w:name="Book Title" w:semiHidden="0" w:uiPriority="33" w:unhideWhenUsed="0" w:qFormat="1"/>
-    <w:lsdException w:name="Bibliography" w:uiPriority="37"/>
-    <w:lsdException w:name="TOC Heading" w:uiPriority="39" w:qFormat="1"/>
-  </w:latentStyles>
-  <w:style w:type="paragraph" w:default="1" w:styleId="Normal">
-    <w:name w:val="Normal"/>
-    <w:qFormat/>
-    <w:rsid w:val="00C4526B"/>
-    <w:rPr>
-      <w:sz w:val="20"/>
-    </w:rPr>
-  </w:style>
-  <w:style w:type="paragraph" w:styleId="Titre1">
-    <w:name w:val="heading 1"/>
-    <w:basedOn w:val="Normal"/>
-    <w:next w:val="Normal"/>
-    <w:link w:val="Titre1Car"/>
-    <w:uiPriority w:val="9"/>
-    <w:qFormat/>
-    <w:rsid w:val="009A0261"/>
-    <w:pPr>
-      <w:keepNext/>
-      <w:keepLines/>
-      <w:spacing w:before="480" w:after="0"/>
-      <w:outlineLvl w:val="0"/>
-    </w:pPr>
-    <w:rPr>
-      <w:rFonts w:asciiTheme="majorHAnsi" w:eastAsiaTheme="majorEastAsia" w:hAnsiTheme="majorHAnsi" w:cstheme="majorBidi"/>
-      <w:b/>
-      <w:bCs/>
-      <w:color w:val="2E74B5" w:themeColor="accent1" w:themeShade="BF"/>
-      <w:sz w:val="28"/>
-      <w:szCs w:val="28"/>
-    </w:rPr>
-  </w:style>
-  <w:style w:type="paragraph" w:styleId="Titre2">
-    <w:name w:val="heading 2"/>
-    <w:basedOn w:val="Normal"/>
-    <w:next w:val="Normal"/>
-    <w:link w:val="Titre2Car"/>
-    <w:uiPriority w:val="9"/>
-    <w:unhideWhenUsed/>
-    <w:qFormat/>
-    <w:rsid w:val="009A0261"/>
-    <w:pPr>
-      <w:keepNext/>
-      <w:keepLines/>
-      <w:spacing w:before="200" w:after="0"/>
-      <w:outlineLvl w:val="1"/>
-    </w:pPr>
-    <w:rPr>
-      <w:rFonts w:asciiTheme="majorHAnsi" w:eastAsiaTheme="majorEastAsia" w:hAnsiTheme="majorHAnsi" w:cstheme="majorBidi"/>
-      <w:b/>
-      <w:bCs/>
-      <w:color w:val="5B9BD5" w:themeColor="accent1"/>
-      <w:sz w:val="26"/>
-      <w:szCs w:val="26"/>
-    </w:rPr>
-  </w:style>
-  <w:style w:type="paragraph" w:styleId="Titre3">
-    <w:name w:val="heading 3"/>
-    <w:basedOn w:val="Normal"/>
-    <w:next w:val="Normal"/>
-    <w:link w:val="Titre3Car"/>
-    <w:uiPriority w:val="9"/>
-    <w:unhideWhenUsed/>
-    <w:qFormat/>
-    <w:rsid w:val="009A0261"/>
-    <w:pPr>
-      <w:keepNext/>
-      <w:keepLines/>
-      <w:spacing w:before="200" w:after="0"/>
-      <w:outlineLvl w:val="2"/>
-    </w:pPr>
-    <w:rPr>
-      <w:rFonts w:asciiTheme="majorHAnsi" w:eastAsiaTheme="majorEastAsia" w:hAnsiTheme="majorHAnsi" w:cstheme="majorBidi"/>
-      <w:b/>
-      <w:bCs/>
-      <w:color w:val="5B9BD5" w:themeColor="accent1"/>
-    </w:rPr>
-  </w:style>
-  <w:style w:type="paragraph" w:styleId="Titre4">
-    <w:name w:val="heading 4"/>
-    <w:basedOn w:val="Normal"/>
-    <w:next w:val="Normal"/>
-    <w:link w:val="Titre4Car"/>
-    <w:uiPriority w:val="9"/>
-    <w:unhideWhenUsed/>
-    <w:qFormat/>
-    <w:rsid w:val="009A0261"/>
-    <w:pPr>
-      <w:keepNext/>
-      <w:keepLines/>
-      <w:spacing w:before="200" w:after="0"/>
-      <w:outlineLvl w:val="3"/>
-    </w:pPr>
-    <w:rPr>
-      <w:rFonts w:asciiTheme="majorHAnsi" w:eastAsiaTheme="majorEastAsia" w:hAnsiTheme="majorHAnsi" w:cstheme="majorBidi"/>
-      <w:b/>
-      <w:bCs/>
-      <w:i/>
-      <w:iCs/>
-      <w:color w:val="5B9BD5" w:themeColor="accent1"/>
-    </w:rPr>
-  </w:style>
-  <w:style w:type="character" w:default="1" w:styleId="Policepardfaut">
-    <w:name w:val="Default Paragraph Font"/>
-    <w:uiPriority w:val="1"/>
-    <w:semiHidden/>
-    <w:unhideWhenUsed/>
-  </w:style>
-  <w:style w:type="table" w:default="1" w:styleId="TableauNormal">
-    <w:name w:val="Normal Table"/>
-    <w:uiPriority w:val="99"/>
-    <w:semiHidden/>
-    <w:unhideWhenUsed/>
-    <w:tblPr>
-      <w:tblInd w:w="0" w:type="dxa"/>
-      <w:tblCellMar>
-        <w:top w:w="0" w:type="dxa"/>
-        <w:left w:w="108" w:type="dxa"/>
-        <w:bottom w:w="0" w:type="dxa"/>
-        <w:right w:w="108" w:type="dxa"/>
-      </w:tblCellMar>
-    </w:tblPr>
-  </w:style>
-  <w:style w:type="numbering" w:default="1" w:styleId="Aucuneliste">
-    <w:name w:val="No List"/>
-    <w:uiPriority w:val="99"/>
-    <w:semiHidden/>
-    <w:unhideWhenUsed/>
-  </w:style>
-  <w:style w:type="paragraph" w:customStyle="1" w:styleId="Paragraphe">
-    <w:name w:val="Paragraphe"/>
-    <w:basedOn w:val="Normal"/>
-    <w:qFormat/>
-    <w:rsid w:val="009A0261"/>
-    <w:pPr>
-      <w:spacing w:after="200" w:line="276" w:lineRule="auto"/>
-      <w:jc w:val="both"/>
-    </w:pPr>
-    <w:rPr>
-      <w:sz w:val="18"/>
-      <w:szCs w:val="18"/>
-    </w:rPr>
-  </w:style>
-  <w:style w:type="character" w:customStyle="1" w:styleId="Titre1Car">
-    <w:name w:val="Titre 1 Car"/>
-    <w:basedOn w:val="Policepardfaut"/>
-    <w:link w:val="Titre1"/>
-    <w:uiPriority w:val="9"/>
-    <w:rsid w:val="009A0261"/>
-    <w:rPr>
-      <w:rFonts w:asciiTheme="majorHAnsi" w:eastAsiaTheme="majorEastAsia" w:hAnsiTheme="majorHAnsi" w:cstheme="majorBidi"/>
-      <w:b/>
-      <w:bCs/>
-      <w:color w:val="2E74B5" w:themeColor="accent1" w:themeShade="BF"/>
-      <w:sz w:val="28"/>
-      <w:szCs w:val="28"/>
-    </w:rPr>
-  </w:style>
-  <w:style w:type="character" w:customStyle="1" w:styleId="Titre2Car">
-    <w:name w:val="Titre 2 Car"/>
-    <w:basedOn w:val="Policepardfaut"/>
-    <w:link w:val="Titre2"/>
-    <w:uiPriority w:val="9"/>
-    <w:rsid w:val="009A0261"/>
-    <w:rPr>
-      <w:rFonts w:asciiTheme="majorHAnsi" w:eastAsiaTheme="majorEastAsia" w:hAnsiTheme="majorHAnsi" w:cstheme="majorBidi"/>
-      <w:b/>
-      <w:bCs/>
-      <w:color w:val="5B9BD5" w:themeColor="accent1"/>
-      <w:sz w:val="26"/>
-      <w:szCs w:val="26"/>
-    </w:rPr>
-  </w:style>
-  <w:style w:type="character" w:customStyle="1" w:styleId="Titre3Car">
-    <w:name w:val="Titre 3 Car"/>
-    <w:basedOn w:val="Policepardfaut"/>
-    <w:link w:val="Titre3"/>
-    <w:uiPriority w:val="9"/>
-    <w:rsid w:val="009A0261"/>
-    <w:rPr>
-      <w:rFonts w:asciiTheme="majorHAnsi" w:eastAsiaTheme="majorEastAsia" w:hAnsiTheme="majorHAnsi" w:cstheme="majorBidi"/>
-      <w:b/>
-      <w:bCs/>
-      <w:color w:val="5B9BD5" w:themeColor="accent1"/>
-      <w:sz w:val="20"/>
-    </w:rPr>
-  </w:style>
-  <w:style w:type="character" w:customStyle="1" w:styleId="Titre4Car">
-    <w:name w:val="Titre 4 Car"/>
-    <w:basedOn w:val="Policepardfaut"/>
-    <w:link w:val="Titre4"/>
-    <w:uiPriority w:val="9"/>
-    <w:rsid w:val="009A0261"/>
-    <w:rPr>
-      <w:rFonts w:asciiTheme="majorHAnsi" w:eastAsiaTheme="majorEastAsia" w:hAnsiTheme="majorHAnsi" w:cstheme="majorBidi"/>
-      <w:b/>
-      <w:bCs/>
-      <w:i/>
-      <w:iCs/>
-      <w:color w:val="5B9BD5" w:themeColor="accent1"/>
-      <w:sz w:val="20"/>
-    </w:rPr>
-  </w:style>
-  <w:style w:type="paragraph" w:styleId="Lgende">
-    <w:name w:val="caption"/>
-    <w:basedOn w:val="Normal"/>
-    <w:next w:val="Normal"/>
-    <w:uiPriority w:val="35"/>
-    <w:unhideWhenUsed/>
-    <w:qFormat/>
-    <w:rsid w:val="009A0261"/>
-    <w:pPr>
-      <w:spacing w:after="200" w:line="240" w:lineRule="auto"/>
-    </w:pPr>
-    <w:rPr>
-      <w:b/>
-      <w:bCs/>
-      <w:color w:val="5B9BD5" w:themeColor="accent1"/>
-      <w:sz w:val="18"/>
-      <w:szCs w:val="18"/>
-    </w:rPr>
-  </w:style>
-  <w:style w:type="paragraph" w:styleId="Sous-titre">
-    <w:name w:val="Subtitle"/>
-    <w:basedOn w:val="Normal"/>
-    <w:next w:val="Normal"/>
-    <w:link w:val="Sous-titreCar"/>
-    <w:uiPriority w:val="11"/>
-    <w:qFormat/>
-    <w:rsid w:val="009A0261"/>
-    <w:pPr>
-      <w:numPr>
-        <w:ilvl w:val="1"/>
-      </w:numPr>
-    </w:pPr>
-    <w:rPr>
-      <w:rFonts w:asciiTheme="majorHAnsi" w:eastAsiaTheme="majorEastAsia" w:hAnsiTheme="majorHAnsi" w:cstheme="majorBidi"/>
-      <w:i/>
-      <w:iCs/>
-      <w:color w:val="5B9BD5" w:themeColor="accent1"/>
-      <w:spacing w:val="15"/>
-      <w:sz w:val="24"/>
-      <w:szCs w:val="24"/>
-    </w:rPr>
-  </w:style>
-  <w:style w:type="character" w:customStyle="1" w:styleId="Sous-titreCar">
-    <w:name w:val="Sous-titre Car"/>
-    <w:basedOn w:val="Policepardfaut"/>
-    <w:link w:val="Sous-titre"/>
-    <w:uiPriority w:val="11"/>
-    <w:rsid w:val="009A0261"/>
-    <w:rPr>
-      <w:rFonts w:asciiTheme="majorHAnsi" w:eastAsiaTheme="majorEastAsia" w:hAnsiTheme="majorHAnsi" w:cstheme="majorBidi"/>
-      <w:i/>
-      <w:iCs/>
-      <w:color w:val="5B9BD5" w:themeColor="accent1"/>
-      <w:spacing w:val="15"/>
-      <w:sz w:val="24"/>
-      <w:szCs w:val="24"/>
-    </w:rPr>
-  </w:style>
-  <w:style w:type="paragraph" w:styleId="Sansinterligne">
-    <w:name w:val="No Spacing"/>
-    <w:link w:val="SansinterligneCar"/>
-    <w:uiPriority w:val="1"/>
-    <w:qFormat/>
-    <w:rsid w:val="009A0261"/>
-    <w:pPr>
-      <w:spacing w:after="0" w:line="240" w:lineRule="auto"/>
-    </w:pPr>
-    <w:rPr>
-      <w:rFonts w:eastAsiaTheme="minorEastAsia"/>
-      <w:lang w:eastAsia="fr-CH"/>
-    </w:rPr>
-  </w:style>
-  <w:style w:type="character" w:customStyle="1" w:styleId="SansinterligneCar">
-    <w:name w:val="Sans interligne Car"/>
-    <w:basedOn w:val="Policepardfaut"/>
-    <w:link w:val="Sansinterligne"/>
-    <w:uiPriority w:val="1"/>
-    <w:rsid w:val="009A0261"/>
-    <w:rPr>
-      <w:rFonts w:eastAsiaTheme="minorEastAsia"/>
-      <w:lang w:eastAsia="fr-CH"/>
-    </w:rPr>
-  </w:style>
-  <w:style w:type="paragraph" w:styleId="Paragraphedeliste">
-    <w:name w:val="List Paragraph"/>
-    <w:basedOn w:val="Normal"/>
-    <w:uiPriority w:val="34"/>
-    <w:qFormat/>
-    <w:rsid w:val="009A0261"/>
-    <w:pPr>
-      <w:ind w:left="720"/>
-      <w:contextualSpacing/>
-    </w:pPr>
-  </w:style>
-  <w:style w:type="character" w:styleId="Titredulivre">
-    <w:name w:val="Book Title"/>
-    <w:aliases w:val="Titre de la  thèse"/>
-    <w:uiPriority w:val="33"/>
-    <w:qFormat/>
-    <w:rsid w:val="009A0261"/>
-    <w:rPr>
-      <w:rFonts w:cs="SFSS1095"/>
-      <w:color w:val="000000"/>
-      <w:sz w:val="24"/>
-      <w:szCs w:val="24"/>
-    </w:rPr>
-  </w:style>
-  <w:style w:type="paragraph" w:styleId="En-ttedetabledesmatires">
-    <w:name w:val="TOC Heading"/>
-    <w:basedOn w:val="Titre1"/>
-    <w:next w:val="Normal"/>
-    <w:uiPriority w:val="39"/>
-    <w:semiHidden/>
-    <w:unhideWhenUsed/>
-    <w:qFormat/>
-    <w:rsid w:val="009A0261"/>
-    <w:pPr>
-      <w:spacing w:line="276" w:lineRule="auto"/>
-      <w:outlineLvl w:val="9"/>
-    </w:pPr>
-    <w:rPr>
-      <w:lang w:eastAsia="fr-CH"/>
-    </w:rPr>
-  </w:style>
-  <w:style w:type="paragraph" w:styleId="En-tte">
-    <w:name w:val="header"/>
-    <w:basedOn w:val="Normal"/>
-    <w:link w:val="En-tteCar"/>
-    <w:uiPriority w:val="99"/>
-    <w:unhideWhenUsed/>
-    <w:rsid w:val="00324CC5"/>
-    <w:pPr>
-      <w:tabs>
-        <w:tab w:val="center" w:pos="4536"/>
-        <w:tab w:val="right" w:pos="9072"/>
-      </w:tabs>
-      <w:spacing w:after="0" w:line="240" w:lineRule="auto"/>
-    </w:pPr>
-  </w:style>
-  <w:style w:type="character" w:customStyle="1" w:styleId="En-tteCar">
-    <w:name w:val="En-tête Car"/>
-    <w:basedOn w:val="Policepardfaut"/>
-    <w:link w:val="En-tte"/>
-    <w:uiPriority w:val="99"/>
-    <w:rsid w:val="00324CC5"/>
-    <w:rPr>
-      <w:sz w:val="20"/>
-    </w:rPr>
-  </w:style>
-  <w:style w:type="paragraph" w:styleId="Pieddepage">
-    <w:name w:val="footer"/>
-    <w:basedOn w:val="Normal"/>
-    <w:link w:val="PieddepageCar"/>
-    <w:uiPriority w:val="99"/>
-    <w:unhideWhenUsed/>
-    <w:rsid w:val="00324CC5"/>
-    <w:pPr>
-      <w:tabs>
-        <w:tab w:val="center" w:pos="4536"/>
-        <w:tab w:val="right" w:pos="9072"/>
-      </w:tabs>
-      <w:spacing w:after="0" w:line="240" w:lineRule="auto"/>
-    </w:pPr>
-  </w:style>
-  <w:style w:type="character" w:customStyle="1" w:styleId="PieddepageCar">
-    <w:name w:val="Pied de page Car"/>
-    <w:basedOn w:val="Policepardfaut"/>
-    <w:link w:val="Pieddepage"/>
-    <w:uiPriority w:val="99"/>
-    <w:rsid w:val="00324CC5"/>
-    <w:rPr>
-      <w:sz w:val="20"/>
-    </w:rPr>
-  </w:style>
-  <w:style w:type="paragraph" w:customStyle="1" w:styleId="Title1">
-    <w:name w:val="Title1"/>
-    <w:basedOn w:val="Titre1"/>
-    <w:link w:val="Title1Car"/>
-    <w:qFormat/>
-    <w:rsid w:val="00547900"/>
-    <w:pPr>
-      <w:numPr>
-        <w:numId w:val="3"/>
-      </w:numPr>
-    </w:pPr>
-  </w:style>
-  <w:style w:type="paragraph" w:customStyle="1" w:styleId="Title2">
-    <w:name w:val="Title2"/>
-    <w:basedOn w:val="Titre2"/>
-    <w:link w:val="Title2Car"/>
-    <w:qFormat/>
-    <w:rsid w:val="00547900"/>
-    <w:pPr>
-      <w:numPr>
-        <w:ilvl w:val="1"/>
-        <w:numId w:val="3"/>
-      </w:numPr>
-    </w:pPr>
-    <w:rPr>
-      <w:color w:val="auto"/>
-    </w:rPr>
-  </w:style>
-  <w:style w:type="character" w:customStyle="1" w:styleId="Title1Car">
-    <w:name w:val="Title1 Car"/>
-    <w:basedOn w:val="Titre1Car"/>
-    <w:link w:val="Title1"/>
-    <w:rsid w:val="00547900"/>
-    <w:rPr>
-      <w:rFonts w:asciiTheme="majorHAnsi" w:eastAsiaTheme="majorEastAsia" w:hAnsiTheme="majorHAnsi" w:cstheme="majorBidi"/>
-      <w:b/>
-      <w:bCs/>
-      <w:color w:val="2E74B5" w:themeColor="accent1" w:themeShade="BF"/>
-      <w:sz w:val="28"/>
-      <w:szCs w:val="28"/>
-    </w:rPr>
-  </w:style>
-  <w:style w:type="paragraph" w:customStyle="1" w:styleId="Title4">
-    <w:name w:val="Title4"/>
-    <w:basedOn w:val="Normal"/>
-    <w:qFormat/>
-    <w:rsid w:val="00547900"/>
-    <w:pPr>
-      <w:keepNext/>
-      <w:keepLines/>
-      <w:numPr>
-        <w:ilvl w:val="3"/>
-        <w:numId w:val="3"/>
-      </w:numPr>
-      <w:spacing w:before="200" w:after="0"/>
-      <w:outlineLvl w:val="2"/>
-    </w:pPr>
-    <w:rPr>
-      <w:rFonts w:asciiTheme="majorHAnsi" w:eastAsiaTheme="majorEastAsia" w:hAnsiTheme="majorHAnsi" w:cstheme="majorBidi"/>
-      <w:b/>
-      <w:bCs/>
-      <w:sz w:val="22"/>
-    </w:rPr>
-  </w:style>
-  <w:style w:type="character" w:customStyle="1" w:styleId="Title2Car">
-    <w:name w:val="Title2 Car"/>
-    <w:basedOn w:val="Titre2Car"/>
-    <w:link w:val="Title2"/>
-    <w:rsid w:val="006A4F1C"/>
-    <w:rPr>
-      <w:rFonts w:asciiTheme="majorHAnsi" w:eastAsiaTheme="majorEastAsia" w:hAnsiTheme="majorHAnsi" w:cstheme="majorBidi"/>
-      <w:b/>
-      <w:bCs/>
-      <w:color w:val="5B9BD5" w:themeColor="accent1"/>
-      <w:sz w:val="26"/>
-      <w:szCs w:val="26"/>
-    </w:rPr>
-  </w:style>
-  <w:style w:type="paragraph" w:customStyle="1" w:styleId="Title3">
-    <w:name w:val="Title3"/>
-    <w:basedOn w:val="Titre3"/>
-    <w:link w:val="Title3Car"/>
-    <w:qFormat/>
-    <w:rsid w:val="00613A9F"/>
-    <w:pPr>
-      <w:numPr>
-        <w:ilvl w:val="2"/>
-        <w:numId w:val="4"/>
-      </w:numPr>
-    </w:pPr>
-    <w:rPr>
-      <w:sz w:val="24"/>
-    </w:rPr>
-  </w:style>
-  <w:style w:type="character" w:customStyle="1" w:styleId="Title3Car">
-    <w:name w:val="Title3 Car"/>
-    <w:basedOn w:val="Titre3Car"/>
-    <w:link w:val="Title3"/>
-    <w:rsid w:val="00613A9F"/>
-    <w:rPr>
-      <w:rFonts w:asciiTheme="majorHAnsi" w:eastAsiaTheme="majorEastAsia" w:hAnsiTheme="majorHAnsi" w:cstheme="majorBidi"/>
-      <w:b/>
-      <w:bCs/>
-      <w:color w:val="5B9BD5" w:themeColor="accent1"/>
-      <w:sz w:val="24"/>
-    </w:rPr>
-  </w:style>
-  <w:style w:type="paragraph" w:styleId="TM1">
-    <w:name w:val="toc 1"/>
-    <w:basedOn w:val="Normal"/>
-    <w:next w:val="Normal"/>
-    <w:autoRedefine/>
-    <w:uiPriority w:val="39"/>
-    <w:unhideWhenUsed/>
-    <w:rsid w:val="002C7B0D"/>
-    <w:pPr>
-      <w:spacing w:after="100"/>
-    </w:pPr>
-  </w:style>
-  <w:style w:type="character" w:styleId="Lienhypertexte">
-    <w:name w:val="Hyperlink"/>
-    <w:basedOn w:val="Policepardfaut"/>
-    <w:uiPriority w:val="99"/>
-    <w:unhideWhenUsed/>
-    <w:rsid w:val="002C7B0D"/>
-    <w:rPr>
-      <w:color w:val="0563C1" w:themeColor="hyperlink"/>
-      <w:u w:val="single"/>
-    </w:rPr>
-  </w:style>
-  <w:style w:type="paragraph" w:styleId="TM2">
-    <w:name w:val="toc 2"/>
-    <w:basedOn w:val="Normal"/>
-    <w:next w:val="Normal"/>
-    <w:autoRedefine/>
-    <w:uiPriority w:val="39"/>
-    <w:unhideWhenUsed/>
-    <w:rsid w:val="002C7B0D"/>
-    <w:pPr>
-      <w:spacing w:after="100"/>
-      <w:ind w:left="200"/>
-    </w:pPr>
-  </w:style>
-  <w:style w:type="paragraph" w:styleId="TM3">
-    <w:name w:val="toc 3"/>
-    <w:basedOn w:val="Normal"/>
-    <w:next w:val="Normal"/>
-    <w:autoRedefine/>
-    <w:uiPriority w:val="39"/>
-    <w:unhideWhenUsed/>
-    <w:rsid w:val="002C7B0D"/>
-    <w:pPr>
-      <w:spacing w:after="100"/>
-      <w:ind w:left="400"/>
-    </w:pPr>
-  </w:style>
-  <w:style w:type="paragraph" w:styleId="Textedebulles">
-    <w:name w:val="Balloon Text"/>
-    <w:basedOn w:val="Normal"/>
-    <w:link w:val="TextedebullesCar"/>
-    <w:uiPriority w:val="99"/>
-    <w:semiHidden/>
-    <w:unhideWhenUsed/>
-    <w:rsid w:val="002C7B0D"/>
-    <w:pPr>
-      <w:spacing w:after="0" w:line="240" w:lineRule="auto"/>
-    </w:pPr>
-    <w:rPr>
-      <w:rFonts w:ascii="Tahoma" w:hAnsi="Tahoma" w:cs="Tahoma"/>
-      <w:sz w:val="16"/>
-      <w:szCs w:val="16"/>
-    </w:rPr>
-  </w:style>
-  <w:style w:type="character" w:customStyle="1" w:styleId="TextedebullesCar">
-    <w:name w:val="Texte de bulles Car"/>
-    <w:basedOn w:val="Policepardfaut"/>
-    <w:link w:val="Textedebulles"/>
-    <w:uiPriority w:val="99"/>
-    <w:semiHidden/>
-    <w:rsid w:val="002C7B0D"/>
-    <w:rPr>
-      <w:rFonts w:ascii="Tahoma" w:hAnsi="Tahoma" w:cs="Tahoma"/>
-      <w:sz w:val="16"/>
-      <w:szCs w:val="16"/>
-    </w:rPr>
-  </w:style>
-  <w:style w:type="paragraph" w:customStyle="1" w:styleId="Default">
-    <w:name w:val="Default"/>
-    <w:rsid w:val="00E175E5"/>
-    <w:pPr>
-      <w:autoSpaceDE w:val="0"/>
-      <w:autoSpaceDN w:val="0"/>
-      <w:adjustRightInd w:val="0"/>
-      <w:spacing w:after="0" w:line="240" w:lineRule="auto"/>
-    </w:pPr>
-    <w:rPr>
-      <w:rFonts w:ascii="Verdana" w:hAnsi="Verdana" w:cs="Verdana"/>
-      <w:color w:val="000000"/>
-      <w:sz w:val="24"/>
-      <w:szCs w:val="24"/>
-    </w:rPr>
-  </w:style>
-  <w:style w:type="paragraph" w:styleId="TM4">
-    <w:name w:val="toc 4"/>
-    <w:basedOn w:val="Normal"/>
-    <w:next w:val="Normal"/>
-    <w:autoRedefine/>
-    <w:uiPriority w:val="39"/>
-    <w:unhideWhenUsed/>
-    <w:rsid w:val="0061190A"/>
-    <w:pPr>
-      <w:spacing w:after="100" w:line="276" w:lineRule="auto"/>
-      <w:ind w:left="660"/>
-    </w:pPr>
-    <w:rPr>
-      <w:rFonts w:eastAsiaTheme="minorEastAsia"/>
-      <w:sz w:val="22"/>
-      <w:lang w:eastAsia="fr-CH"/>
-    </w:rPr>
-  </w:style>
-  <w:style w:type="paragraph" w:styleId="TM5">
-    <w:name w:val="toc 5"/>
-    <w:basedOn w:val="Normal"/>
-    <w:next w:val="Normal"/>
-    <w:autoRedefine/>
-    <w:uiPriority w:val="39"/>
-    <w:unhideWhenUsed/>
-    <w:rsid w:val="0061190A"/>
-    <w:pPr>
-      <w:spacing w:after="100" w:line="276" w:lineRule="auto"/>
-      <w:ind w:left="880"/>
-    </w:pPr>
-    <w:rPr>
-      <w:rFonts w:eastAsiaTheme="minorEastAsia"/>
-      <w:sz w:val="22"/>
-      <w:lang w:eastAsia="fr-CH"/>
-    </w:rPr>
-  </w:style>
-  <w:style w:type="paragraph" w:styleId="TM6">
-    <w:name w:val="toc 6"/>
-    <w:basedOn w:val="Normal"/>
-    <w:next w:val="Normal"/>
-    <w:autoRedefine/>
-    <w:uiPriority w:val="39"/>
-    <w:unhideWhenUsed/>
-    <w:rsid w:val="0061190A"/>
-    <w:pPr>
-      <w:spacing w:after="100" w:line="276" w:lineRule="auto"/>
-      <w:ind w:left="1100"/>
-    </w:pPr>
-    <w:rPr>
-      <w:rFonts w:eastAsiaTheme="minorEastAsia"/>
-      <w:sz w:val="22"/>
-      <w:lang w:eastAsia="fr-CH"/>
-    </w:rPr>
-  </w:style>
-  <w:style w:type="paragraph" w:styleId="TM7">
-    <w:name w:val="toc 7"/>
-    <w:basedOn w:val="Normal"/>
-    <w:next w:val="Normal"/>
-    <w:autoRedefine/>
-    <w:uiPriority w:val="39"/>
-    <w:unhideWhenUsed/>
-    <w:rsid w:val="0061190A"/>
-    <w:pPr>
-      <w:spacing w:after="100" w:line="276" w:lineRule="auto"/>
-      <w:ind w:left="1320"/>
-    </w:pPr>
-    <w:rPr>
-      <w:rFonts w:eastAsiaTheme="minorEastAsia"/>
-      <w:sz w:val="22"/>
-      <w:lang w:eastAsia="fr-CH"/>
-    </w:rPr>
-  </w:style>
-  <w:style w:type="paragraph" w:styleId="TM8">
-    <w:name w:val="toc 8"/>
-    <w:basedOn w:val="Normal"/>
-    <w:next w:val="Normal"/>
-    <w:autoRedefine/>
-    <w:uiPriority w:val="39"/>
-    <w:unhideWhenUsed/>
-    <w:rsid w:val="0061190A"/>
-    <w:pPr>
-      <w:spacing w:after="100" w:line="276" w:lineRule="auto"/>
-      <w:ind w:left="1540"/>
-    </w:pPr>
-    <w:rPr>
-      <w:rFonts w:eastAsiaTheme="minorEastAsia"/>
-      <w:sz w:val="22"/>
-      <w:lang w:eastAsia="fr-CH"/>
-    </w:rPr>
-  </w:style>
-  <w:style w:type="paragraph" w:styleId="TM9">
-    <w:name w:val="toc 9"/>
-    <w:basedOn w:val="Normal"/>
-    <w:next w:val="Normal"/>
-    <w:autoRedefine/>
-    <w:uiPriority w:val="39"/>
-    <w:unhideWhenUsed/>
-    <w:rsid w:val="0061190A"/>
-    <w:pPr>
-      <w:spacing w:after="100" w:line="276" w:lineRule="auto"/>
-      <w:ind w:left="1760"/>
-    </w:pPr>
-    <w:rPr>
-      <w:rFonts w:eastAsiaTheme="minorEastAsia"/>
-      <w:sz w:val="22"/>
-      <w:lang w:eastAsia="fr-CH"/>
-    </w:rPr>
-  </w:style>
-  <w:style w:type="table" w:styleId="Grilledutableau">
-    <w:name w:val="Table Grid"/>
-    <w:basedOn w:val="TableauNormal"/>
-    <w:uiPriority w:val="59"/>
-    <w:rsid w:val="00C12FEA"/>
-    <w:pPr>
-      <w:spacing w:after="0" w:line="240" w:lineRule="auto"/>
-    </w:pPr>
-    <w:tblPr>
-      <w:tblBorders>
-        <w:top w:val="single" w:sz="4" w:space="0" w:color="auto"/>
-        <w:left w:val="single" w:sz="4" w:space="0" w:color="auto"/>
-        <w:bottom w:val="single" w:sz="4" w:space="0" w:color="auto"/>
-        <w:right w:val="single" w:sz="4" w:space="0" w:color="auto"/>
-        <w:insideH w:val="single" w:sz="4" w:space="0" w:color="auto"/>
-        <w:insideV w:val="single" w:sz="4" w:space="0" w:color="auto"/>
-      </w:tblBorders>
-    </w:tblPr>
-  </w:style>
-</w:styles>
-</file>
-
-<file path=word/stylesWithEffects.xml><?xml version="1.0" encoding="utf-8"?>
-<w:styles xmlns:wpc="http://schemas.microsoft.com/office/word/2010/wordprocessingCanvas" xmlns:mc="http://schemas.openxmlformats.org/markup-compatibility/2006" xmlns:o="urn:schemas-microsoft-com:office:office" xmlns:r="http://schemas.openxmlformats.org/officeDocument/2006/relationships" xmlns:m="http://schemas.openxmlformats.org/officeDocument/2006/math" xmlns:v="urn:schemas-microsoft-com:vml" xmlns:wp14="http://schemas.microsoft.com/office/word/2010/wordprocessingDrawing" xmlns:wp="http://schemas.openxmlformats.org/drawingml/2006/wordprocessingDrawing" xmlns:w10="urn:schemas-microsoft-com:office:word" xmlns:w="http://schemas.openxmlformats.org/wordprocessingml/2006/main" xmlns:w14="http://schemas.microsoft.com/office/word/2010/wordml" xmlns:wpg="http://schemas.microsoft.com/office/word/2010/wordprocessingGroup" xmlns:wpi="http://schemas.microsoft.com/office/word/2010/wordprocessingInk" xmlns:wne="http://schemas.microsoft.com/office/word/2006/wordml" xmlns:wps="http://schemas.microsoft.com/office/word/2010/wordprocessingShape" mc:Ignorable="w14 wp14">
-  <w:docDefaults>
-    <w:rPrDefault>
-      <w:rPr>
-        <w:rFonts w:asciiTheme="minorHAnsi" w:eastAsiaTheme="minorHAnsi" w:hAnsiTheme="minorHAnsi" w:cstheme="minorBidi"/>
-        <w:sz w:val="22"/>
-        <w:szCs w:val="22"/>
-        <w:lang w:val="fr-CH" w:eastAsia="en-US" w:bidi="ar-SA"/>
-      </w:rPr>
-    </w:rPrDefault>
-    <w:pPrDefault>
-      <w:pPr>
-        <w:spacing w:after="160" w:line="259" w:lineRule="auto"/>
-      </w:pPr>
-    </w:pPrDefault>
-  </w:docDefaults>
-  <w:latentStyles w:defLockedState="0" w:defUIPriority="99" w:defSemiHidden="1" w:defUnhideWhenUsed="1" w:defQFormat="0" w:count="267">
-    <w:lsdException w:name="Normal" w:semiHidden="0" w:uiPriority="0" w:unhideWhenUsed="0" w:qFormat="1"/>
-    <w:lsdException w:name="heading 1" w:semiHidden="0" w:uiPriority="9" w:unhideWhenUsed="0" w:qFormat="1"/>
-    <w:lsdException w:name="heading 2" w:uiPriority="9" w:qFormat="1"/>
-    <w:lsdException w:name="heading 3" w:uiPriority="9" w:qFormat="1"/>
-    <w:lsdException w:name="heading 4" w:uiPriority="9" w:qFormat="1"/>
-    <w:lsdException w:name="heading 5" w:uiPriority="9" w:qFormat="1"/>
-    <w:lsdException w:name="heading 6" w:uiPriority="9" w:qFormat="1"/>
-    <w:lsdException w:name="heading 7" w:uiPriority="9" w:qFormat="1"/>
-    <w:lsdException w:name="heading 8" w:uiPriority="9" w:qFormat="1"/>
-    <w:lsdException w:name="heading 9" w:uiPriority="9" w:qFormat="1"/>
-    <w:lsdException w:name="toc 1" w:uiPriority="39"/>
-    <w:lsdException w:name="toc 2" w:uiPriority="39"/>
-    <w:lsdException w:name="toc 3" w:uiPriority="39"/>
-    <w:lsdException w:name="toc 4" w:uiPriority="39"/>
-    <w:lsdException w:name="toc 5" w:uiPriority="39"/>
-    <w:lsdException w:name="toc 6" w:uiPriority="39"/>
-    <w:lsdException w:name="toc 7" w:uiPriority="39"/>
-    <w:lsdException w:name="toc 8" w:uiPriority="39"/>
-    <w:lsdException w:name="toc 9" w:uiPriority="39"/>
-    <w:lsdException w:name="caption" w:uiPriority="35" w:qFormat="1"/>
-    <w:lsdException w:name="Title" w:semiHidden="0" w:uiPriority="10" w:unhideWhenUsed="0" w:qFormat="1"/>
-    <w:lsdException w:name="Default Paragraph Font" w:uiPriority="1"/>
-    <w:lsdException w:name="Subtitle" w:semiHidden="0" w:uiPriority="11" w:unhideWhenUsed="0" w:qFormat="1"/>
-    <w:lsdException w:name="Strong" w:semiHidden="0" w:uiPriority="22" w:unhideWhenUsed="0" w:qFormat="1"/>
-    <w:lsdException w:name="Emphasis" w:semiHidden="0" w:uiPriority="20" w:unhideWhenUsed="0" w:qFormat="1"/>
-    <w:lsdException w:name="Table Grid" w:semiHidden="0" w:uiPriority="59" w:unhideWhenUsed="0"/>
-    <w:lsdException w:name="Placeholder Text" w:unhideWhenUsed="0"/>
-    <w:lsdException w:name="No Spacing" w:semiHidden="0" w:uiPriority="1" w:unhideWhenUsed="0" w:qFormat="1"/>
-    <w:lsdException w:name="Light Shading" w:semiHidden="0" w:uiPriority="60" w:unhideWhenUsed="0"/>
-    <w:lsdException w:name="Light List" w:semiHidden="0" w:uiPriority="61" w:unhideWhenUsed="0"/>
-    <w:lsdException w:name="Light Grid" w:semiHidden="0" w:uiPriority="62" w:unhideWhenUsed="0"/>
-    <w:lsdException w:name="Medium Shading 1" w:semiHidden="0" w:uiPriority="63" w:unhideWhenUsed="0"/>
-    <w:lsdException w:name="Medium Shading 2" w:semiHidden="0" w:uiPriority="64" w:unhideWhenUsed="0"/>
-    <w:lsdException w:name="Medium List 1" w:semiHidden="0" w:uiPriority="65" w:unhideWhenUsed="0"/>
-    <w:lsdException w:name="Medium List 2" w:semiHidden="0" w:uiPriority="66" w:unhideWhenUsed="0"/>
-    <w:lsdException w:name="Medium Grid 1" w:semiHidden="0" w:uiPriority="67" w:unhideWhenUsed="0"/>
-    <w:lsdException w:name="Medium Grid 2" w:semiHidden="0" w:uiPriority="68" w:unhideWhenUsed="0"/>
-    <w:lsdException w:name="Medium Grid 3" w:semiHidden="0" w:uiPriority="69" w:unhideWhenUsed="0"/>
-    <w:lsdException w:name="Dark List" w:semiHidden="0" w:uiPriority="70" w:unhideWhenUsed="0"/>
-    <w:lsdException w:name="Colorful Shading" w:semiHidden="0" w:uiPriority="71" w:unhideWhenUsed="0"/>
-    <w:lsdException w:name="Colorful List" w:semiHidden="0" w:uiPriority="72" w:unhideWhenUsed="0"/>
-    <w:lsdException w:name="Colorful Grid" w:semiHidden="0" w:uiPriority="73" w:unhideWhenUsed="0"/>
-    <w:lsdException w:name="Light Shading Accent 1" w:semiHidden="0" w:uiPriority="60" w:unhideWhenUsed="0"/>
-    <w:lsdException w:name="Light List Accent 1" w:semiHidden="0" w:uiPriority="61" w:unhideWhenUsed="0"/>
-    <w:lsdException w:name="Light Grid Accent 1" w:semiHidden="0" w:uiPriority="62" w:unhideWhenUsed="0"/>
-    <w:lsdException w:name="Medium Shading 1 Accent 1" w:semiHidden="0" w:uiPriority="63" w:unhideWhenUsed="0"/>
-    <w:lsdException w:name="Medium Shading 2 Accent 1" w:semiHidden="0" w:uiPriority="64" w:unhideWhenUsed="0"/>
-    <w:lsdException w:name="Medium List 1 Accent 1" w:semiHidden="0" w:uiPriority="65" w:unhideWhenUsed="0"/>
-    <w:lsdException w:name="Revision" w:unhideWhenUsed="0"/>
-    <w:lsdException w:name="List Paragraph" w:semiHidden="0" w:uiPriority="34" w:unhideWhenUsed="0" w:qFormat="1"/>
-    <w:lsdException w:name="Quote" w:semiHidden="0" w:uiPriority="29" w:unhideWhenUsed="0" w:qFormat="1"/>
-    <w:lsdException w:name="Intense Quote" w:semiHidden="0" w:uiPriority="30" w:unhideWhenUsed="0" w:qFormat="1"/>
-    <w:lsdException w:name="Medium List 2 Accent 1" w:semiHidden="0" w:uiPriority="66" w:unhideWhenUsed="0"/>
-    <w:lsdException w:name="Medium Grid 1 Accent 1" w:semiHidden="0" w:uiPriority="67" w:unhideWhenUsed="0"/>
-    <w:lsdException w:name="Medium Grid 2 Accent 1" w:semiHidden="0" w:uiPriority="68" w:unhideWhenUsed="0"/>
-    <w:lsdException w:name="Medium Grid 3 Accent 1" w:semiHidden="0" w:uiPriority="69" w:unhideWhenUsed="0"/>
-    <w:lsdException w:name="Dark List Accent 1" w:semiHidden="0" w:uiPriority="70" w:unhideWhenUsed="0"/>
-    <w:lsdException w:name="Colorful Shading Accent 1" w:semiHidden="0" w:uiPriority="71" w:unhideWhenUsed="0"/>
-    <w:lsdException w:name="Colorful List Accent 1" w:semiHidden="0" w:uiPriority="72" w:unhideWhenUsed="0"/>
-    <w:lsdException w:name="Colorful Grid Accent 1" w:semiHidden="0" w:uiPriority="73" w:unhideWhenUsed="0"/>
-    <w:lsdException w:name="Light Shading Accent 2" w:semiHidden="0" w:uiPriority="60" w:unhideWhenUsed="0"/>
-    <w:lsdException w:name="Light List Accent 2" w:semiHidden="0" w:uiPriority="61" w:unhideWhenUsed="0"/>
-    <w:lsdException w:name="Light Grid Accent 2" w:semiHidden="0" w:uiPriority="62" w:unhideWhenUsed="0"/>
-    <w:lsdException w:name="Medium Shading 1 Accent 2" w:semiHidden="0" w:uiPriority="63" w:unhideWhenUsed="0"/>
-    <w:lsdException w:name="Medium Shading 2 Accent 2" w:semiHidden="0" w:uiPriority="64" w:unhideWhenUsed="0"/>
-    <w:lsdException w:name="Medium List 1 Accent 2" w:semiHidden="0" w:uiPriority="65" w:unhideWhenUsed="0"/>
-    <w:lsdException w:name="Medium List 2 Accent 2" w:semiHidden="0" w:uiPriority="66" w:unhideWhenUsed="0"/>
-    <w:lsdException w:name="Medium Grid 1 Accent 2" w:semiHidden="0" w:uiPriority="67" w:unhideWhenUsed="0"/>
-    <w:lsdException w:name="Medium Grid 2 Accent 2" w:semiHidden="0" w:uiPriority="68" w:unhideWhenUsed="0"/>
-    <w:lsdException w:name="Medium Grid 3 Accent 2" w:semiHidden="0" w:uiPriority="69" w:unhideWhenUsed="0"/>
-    <w:lsdException w:name="Dark List Accent 2" w:semiHidden="0" w:uiPriority="70" w:unhideWhenUsed="0"/>
-    <w:lsdException w:name="Colorful Shading Accent 2" w:semiHidden="0" w:uiPriority="71" w:unhideWhenUsed="0"/>
-    <w:lsdException w:name="Colorful List Accent 2" w:semiHidden="0" w:uiPriority="72" w:unhideWhenUsed="0"/>
-    <w:lsdException w:name="Colorful Grid Accent 2" w:semiHidden="0" w:uiPriority="73" w:unhideWhenUsed="0"/>
-    <w:lsdException w:name="Light Shading Accent 3" w:semiHidden="0" w:uiPriority="60" w:unhideWhenUsed="0"/>
-    <w:lsdException w:name="Light List Accent 3" w:semiHidden="0" w:uiPriority="61" w:unhideWhenUsed="0"/>
-    <w:lsdException w:name="Light Grid Accent 3" w:semiHidden="0" w:uiPriority="62" w:unhideWhenUsed="0"/>
-    <w:lsdException w:name="Medium Shading 1 Accent 3" w:semiHidden="0" w:uiPriority="63" w:unhideWhenUsed="0"/>
-    <w:lsdException w:name="Medium Shading 2 Accent 3" w:semiHidden="0" w:uiPriority="64" w:unhideWhenUsed="0"/>
-    <w:lsdException w:name="Medium List 1 Accent 3" w:semiHidden="0" w:uiPriority="65" w:unhideWhenUsed="0"/>
-    <w:lsdException w:name="Medium List 2 Accent 3" w:semiHidden="0" w:uiPriority="66" w:unhideWhenUsed="0"/>
-    <w:lsdException w:name="Medium Grid 1 Accent 3" w:semiHidden="0" w:uiPriority="67" w:unhideWhenUsed="0"/>
-    <w:lsdException w:name="Medium Grid 2 Accent 3" w:semiHidden="0" w:uiPriority="68" w:unhideWhenUsed="0"/>
-    <w:lsdException w:name="Medium Grid 3 Accent 3" w:semiHidden="0" w:uiPriority="69" w:unhideWhenUsed="0"/>
-    <w:lsdException w:name="Dark List Accent 3" w:semiHidden="0" w:uiPriority="70" w:unhideWhenUsed="0"/>
-    <w:lsdException w:name="Colorful Shading Accent 3" w:semiHidden="0" w:uiPriority="71" w:unhideWhenUsed="0"/>
-    <w:lsdException w:name="Colorful List Accent 3" w:semiHidden="0" w:uiPriority="72" w:unhideWhenUsed="0"/>
-    <w:lsdException w:name="Colorful Grid Accent 3" w:semiHidden="0" w:uiPriority="73" w:unhideWhenUsed="0"/>
-    <w:lsdException w:name="Light Shading Accent 4" w:semiHidden="0" w:uiPriority="60" w:unhideWhenUsed="0"/>
-    <w:lsdException w:name="Light List Accent 4" w:semiHidden="0" w:uiPriority="61" w:unhideWhenUsed="0"/>
-    <w:lsdException w:name="Light Grid Accent 4" w:semiHidden="0" w:uiPriority="62" w:unhideWhenUsed="0"/>
-    <w:lsdException w:name="Medium Shading 1 Accent 4" w:semiHidden="0" w:uiPriority="63" w:unhideWhenUsed="0"/>
-    <w:lsdException w:name="Medium Shading 2 Accent 4" w:semiHidden="0" w:uiPriority="64" w:unhideWhenUsed="0"/>
-    <w:lsdException w:name="Medium List 1 Accent 4" w:semiHidden="0" w:uiPriority="65" w:unhideWhenUsed="0"/>
-    <w:lsdException w:name="Medium List 2 Accent 4" w:semiHidden="0" w:uiPriority="66" w:unhideWhenUsed="0"/>
-    <w:lsdException w:name="Medium Grid 1 Accent 4" w:semiHidden="0" w:uiPriority="67" w:unhideWhenUsed="0"/>
-    <w:lsdException w:name="Medium Grid 2 Accent 4" w:semiHidden="0" w:uiPriority="68" w:unhideWhenUsed="0"/>
-    <w:lsdException w:name="Medium Grid 3 Accent 4" w:semiHidden="0" w:uiPriority="69" w:unhideWhenUsed="0"/>
-    <w:lsdException w:name="Dark List Accent 4" w:semiHidden="0" w:uiPriority="70" w:unhideWhenUsed="0"/>
-    <w:lsdException w:name="Colorful Shading Accent 4" w:semiHidden="0" w:uiPriority="71" w:unhideWhenUsed="0"/>
-    <w:lsdException w:name="Colorful List Accent 4" w:semiHidden="0" w:uiPriority="72" w:unhideWhenUsed="0"/>
-    <w:lsdException w:name="Colorful Grid Accent 4" w:semiHidden="0" w:uiPriority="73" w:unhideWhenUsed="0"/>
-    <w:lsdException w:name="Light Shading Accent 5" w:semiHidden="0" w:uiPriority="60" w:unhideWhenUsed="0"/>
-    <w:lsdException w:name="Light List Accent 5" w:semiHidden="0" w:uiPriority="61" w:unhideWhenUsed="0"/>
-    <w:lsdException w:name="Light Grid Accent 5" w:semiHidden="0" w:uiPriority="62" w:unhideWhenUsed="0"/>
-    <w:lsdException w:name="Medium Shading 1 Accent 5" w:semiHidden="0" w:uiPriority="63" w:unhideWhenUsed="0"/>
-    <w:lsdException w:name="Medium Shading 2 Accent 5" w:semiHidden="0" w:uiPriority="64" w:unhideWhenUsed="0"/>
-    <w:lsdException w:name="Medium List 1 Accent 5" w:semiHidden="0" w:uiPriority="65" w:unhideWhenUsed="0"/>
-    <w:lsdException w:name="Medium List 2 Accent 5" w:semiHidden="0" w:uiPriority="66" w:unhideWhenUsed="0"/>
-    <w:lsdException w:name="Medium Grid 1 Accent 5" w:semiHidden="0" w:uiPriority="67" w:unhideWhenUsed="0"/>
-    <w:lsdException w:name="Medium Grid 2 Accent 5" w:semiHidden="0" w:uiPriority="68" w:unhideWhenUsed="0"/>
-    <w:lsdException w:name="Medium Grid 3 Accent 5" w:semiHidden="0" w:uiPriority="69" w:unhideWhenUsed="0"/>
-    <w:lsdException w:name="Dark List Accent 5" w:semiHidden="0" w:uiPriority="70" w:unhideWhenUsed="0"/>
-    <w:lsdException w:name="Colorful Shading Accent 5" w:semiHidden="0" w:uiPriority="71" w:unhideWhenUsed="0"/>
-    <w:lsdException w:name="Colorful List Accent 5" w:semiHidden="0" w:uiPriority="72" w:unhideWhenUsed="0"/>
-    <w:lsdException w:name="Colorful Grid Accent 5" w:semiHidden="0" w:uiPriority="73" w:unhideWhenUsed="0"/>
-    <w:lsdException w:name="Light Shading Accent 6" w:semiHidden="0" w:uiPriority="60" w:unhideWhenUsed="0"/>
-    <w:lsdException w:name="Light List Accent 6" w:semiHidden="0" w:uiPriority="61" w:unhideWhenUsed="0"/>
-    <w:lsdException w:name="Light Grid Accent 6" w:semiHidden="0" w:uiPriority="62" w:unhideWhenUsed="0"/>
-    <w:lsdException w:name="Medium Shading 1 Accent 6" w:semiHidden="0" w:uiPriority="63" w:unhideWhenUsed="0"/>
-    <w:lsdException w:name="Medium Shading 2 Accent 6" w:semiHidden="0" w:uiPriority="64" w:unhideWhenUsed="0"/>
-    <w:lsdException w:name="Medium List 1 Accent 6" w:semiHidden="0" w:uiPriority="65" w:unhideWhenUsed="0"/>
-    <w:lsdException w:name="Medium List 2 Accent 6" w:semiHidden="0" w:uiPriority="66" w:unhideWhenUsed="0"/>
-    <w:lsdException w:name="Medium Grid 1 Accent 6" w:semiHidden="0" w:uiPriority="67" w:unhideWhenUsed="0"/>
-    <w:lsdException w:name="Medium Grid 2 Accent 6" w:semiHidden="0" w:uiPriority="68" w:unhideWhenUsed="0"/>
-    <w:lsdException w:name="Medium Grid 3 Accent 6" w:semiHidden="0" w:uiPriority="69" w:unhideWhenUsed="0"/>
-    <w:lsdException w:name="Dark List Accent 6" w:semiHidden="0" w:uiPriority="70" w:unhideWhenUsed="0"/>
-    <w:lsdException w:name="Colorful Shading Accent 6" w:semiHidden="0" w:uiPriority="71" w:unhideWhenUsed="0"/>
-    <w:lsdException w:name="Colorful List Accent 6" w:semiHidden="0" w:uiPriority="72" w:unhideWhenUsed="0"/>
-    <w:lsdException w:name="Colorful Grid Accent 6" w:semiHidden="0" w:uiPriority="73" w:unhideWhenUsed="0"/>
-    <w:lsdException w:name="Subtle Emphasis" w:semiHidden="0" w:uiPriority="19" w:unhideWhenUsed="0" w:qFormat="1"/>
-    <w:lsdException w:name="Intense Emphasis" w:semiHidden="0" w:uiPriority="21" w:unhideWhenUsed="0" w:qFormat="1"/>
-    <w:lsdException w:name="Subtle Reference" w:semiHidden="0" w:uiPriority="31" w:unhideWhenUsed="0" w:qFormat="1"/>
-    <w:lsdException w:name="Intense Reference" w:semiHidden="0" w:uiPriority="32" w:unhideWhenUsed="0" w:qFormat="1"/>
-    <w:lsdException w:name="Book Title" w:semiHidden="0" w:uiPriority="33" w:unhideWhenUsed="0" w:qFormat="1"/>
-    <w:lsdException w:name="Bibliography" w:uiPriority="37"/>
-    <w:lsdException w:name="TOC Heading" w:uiPriority="39" w:qFormat="1"/>
+  <w:latentStyles w:defLockedState="0" w:defUIPriority="99" w:defSemiHidden="0" w:defUnhideWhenUsed="0" w:defQFormat="0" w:count="371">
+    <w:lsdException w:name="Normal" w:uiPriority="0" w:qFormat="1"/>
+    <w:lsdException w:name="heading 1" w:uiPriority="9" w:qFormat="1"/>
+    <w:lsdException w:name="heading 2" w:semiHidden="1" w:uiPriority="9" w:unhideWhenUsed="1" w:qFormat="1"/>
+    <w:lsdException w:name="heading 3" w:semiHidden="1" w:uiPriority="9" w:unhideWhenUsed="1" w:qFormat="1"/>
+    <w:lsdException w:name="heading 4" w:semiHidden="1" w:uiPriority="9" w:unhideWhenUsed="1" w:qFormat="1"/>
+    <w:lsdException w:name="heading 5" w:semiHidden="1" w:uiPriority="9" w:unhideWhenUsed="1" w:qFormat="1"/>
+    <w:lsdException w:name="heading 6" w:semiHidden="1" w:uiPriority="9" w:unhideWhenUsed="1" w:qFormat="1"/>
+    <w:lsdException w:name="heading 7" w:semiHidden="1" w:uiPriority="9" w:unhideWhenUsed="1" w:qFormat="1"/>
+    <w:lsdException w:name="heading 8" w:semiHidden="1" w:uiPriority="9" w:unhideWhenUsed="1" w:qFormat="1"/>
+    <w:lsdException w:name="heading 9" w:semiHidden="1" w:uiPriority="9" w:unhideWhenUsed="1" w:qFormat="1"/>
+    <w:lsdException w:name="index 1" w:semiHidden="1" w:unhideWhenUsed="1"/>
+    <w:lsdException w:name="index 2" w:semiHidden="1" w:unhideWhenUsed="1"/>
+    <w:lsdException w:name="index 3" w:semiHidden="1" w:unhideWhenUsed="1"/>
+    <w:lsdException w:name="index 4" w:semiHidden="1" w:unhideWhenUsed="1"/>
+    <w:lsdException w:name="index 5" w:semiHidden="1" w:unhideWhenUsed="1"/>
+    <w:lsdException w:name="index 6" w:semiHidden="1" w:unhideWhenUsed="1"/>
+    <w:lsdException w:name="index 7" w:semiHidden="1" w:unhideWhenUsed="1"/>
+    <w:lsdException w:name="index 8" w:semiHidden="1" w:unhideWhenUsed="1"/>
+    <w:lsdException w:name="index 9" w:semiHidden="1" w:unhideWhenUsed="1"/>
+    <w:lsdException w:name="toc 1" w:semiHidden="1" w:uiPriority="39" w:unhideWhenUsed="1"/>
+    <w:lsdException w:name="toc 2" w:semiHidden="1" w:uiPriority="39" w:unhideWhenUsed="1"/>
+    <w:lsdException w:name="toc 3" w:semiHidden="1" w:uiPriority="39" w:unhideWhenUsed="1"/>
+    <w:lsdException w:name="toc 4" w:semiHidden="1" w:uiPriority="39" w:unhideWhenUsed="1"/>
+    <w:lsdException w:name="toc 5" w:semiHidden="1" w:uiPriority="39" w:unhideWhenUsed="1"/>
+    <w:lsdException w:name="toc 6" w:semiHidden="1" w:uiPriority="39" w:unhideWhenUsed="1"/>
+    <w:lsdException w:name="toc 7" w:semiHidden="1" w:uiPriority="39" w:unhideWhenUsed="1"/>
+    <w:lsdException w:name="toc 8" w:semiHidden="1" w:uiPriority="39" w:unhideWhenUsed="1"/>
+    <w:lsdException w:name="toc 9" w:semiHidden="1" w:uiPriority="39" w:unhideWhenUsed="1"/>
+    <w:lsdException w:name="Normal Indent" w:semiHidden="1" w:unhideWhenUsed="1"/>
+    <w:lsdException w:name="footnote text" w:semiHidden="1" w:unhideWhenUsed="1"/>
+    <w:lsdException w:name="annotation text" w:semiHidden="1" w:unhideWhenUsed="1"/>
+    <w:lsdException w:name="header" w:semiHidden="1" w:unhideWhenUsed="1"/>
+    <w:lsdException w:name="footer" w:semiHidden="1" w:unhideWhenUsed="1"/>
+    <w:lsdException w:name="index heading" w:semiHidden="1" w:unhideWhenUsed="1"/>
+    <w:lsdException w:name="caption" w:semiHidden="1" w:uiPriority="35" w:unhideWhenUsed="1" w:qFormat="1"/>
+    <w:lsdException w:name="table of figures" w:semiHidden="1" w:unhideWhenUsed="1"/>
+    <w:lsdException w:name="envelope address" w:semiHidden="1" w:unhideWhenUsed="1"/>
+    <w:lsdException w:name="envelope return" w:semiHidden="1" w:unhideWhenUsed="1"/>
+    <w:lsdException w:name="footnote reference" w:semiHidden="1" w:unhideWhenUsed="1"/>
+    <w:lsdException w:name="annotation reference" w:semiHidden="1" w:unhideWhenUsed="1"/>
+    <w:lsdException w:name="line number" w:semiHidden="1" w:unhideWhenUsed="1"/>
+    <w:lsdException w:name="page number" w:semiHidden="1" w:unhideWhenUsed="1"/>
+    <w:lsdException w:name="endnote reference" w:semiHidden="1" w:unhideWhenUsed="1"/>
+    <w:lsdException w:name="endnote text" w:semiHidden="1" w:unhideWhenUsed="1"/>
+    <w:lsdException w:name="table of authorities" w:semiHidden="1" w:unhideWhenUsed="1"/>
+    <w:lsdException w:name="macro" w:semiHidden="1" w:unhideWhenUsed="1"/>
+    <w:lsdException w:name="toa heading" w:semiHidden="1" w:unhideWhenUsed="1"/>
+    <w:lsdException w:name="List" w:semiHidden="1" w:unhideWhenUsed="1"/>
+    <w:lsdException w:name="List Bullet" w:semiHidden="1" w:unhideWhenUsed="1"/>
+    <w:lsdException w:name="List Number" w:semiHidden="1" w:unhideWhenUsed="1"/>
+    <w:lsdException w:name="List 2" w:semiHidden="1" w:unhideWhenUsed="1"/>
+    <w:lsdException w:name="List 3" w:semiHidden="1" w:unhideWhenUsed="1"/>
+    <w:lsdException w:name="List 4" w:semiHidden="1" w:unhideWhenUsed="1"/>
+    <w:lsdException w:name="List 5" w:semiHidden="1" w:unhideWhenUsed="1"/>
+    <w:lsdException w:name="List Bullet 2" w:semiHidden="1" w:unhideWhenUsed="1"/>
+    <w:lsdException w:name="List Bullet 3" w:semiHidden="1" w:unhideWhenUsed="1"/>
+    <w:lsdException w:name="List Bullet 4" w:semiHidden="1" w:unhideWhenUsed="1"/>
+    <w:lsdException w:name="List Bullet 5" w:semiHidden="1" w:unhideWhenUsed="1"/>
+    <w:lsdException w:name="List Number 2" w:semiHidden="1" w:unhideWhenUsed="1"/>
+    <w:lsdException w:name="List Number 3" w:semiHidden="1" w:unhideWhenUsed="1"/>
+    <w:lsdException w:name="List Number 4" w:semiHidden="1" w:unhideWhenUsed="1"/>
+    <w:lsdException w:name="List Number 5" w:semiHidden="1" w:unhideWhenUsed="1"/>
+    <w:lsdException w:name="Title" w:uiPriority="10" w:qFormat="1"/>
+    <w:lsdException w:name="Closing" w:semiHidden="1" w:unhideWhenUsed="1"/>
+    <w:lsdException w:name="Signature" w:semiHidden="1" w:unhideWhenUsed="1"/>
+    <w:lsdException w:name="Default Paragraph Font" w:semiHidden="1" w:uiPriority="1" w:unhideWhenUsed="1"/>
+    <w:lsdException w:name="Body Text" w:semiHidden="1" w:unhideWhenUsed="1"/>
+    <w:lsdException w:name="Body Text Indent" w:semiHidden="1" w:unhideWhenUsed="1"/>
+    <w:lsdException w:name="List Continue" w:semiHidden="1" w:unhideWhenUsed="1"/>
+    <w:lsdException w:name="List Continue 2" w:semiHidden="1" w:unhideWhenUsed="1"/>
+    <w:lsdException w:name="List Continue 3" w:semiHidden="1" w:unhideWhenUsed="1"/>
+    <w:lsdException w:name="List Continue 4" w:semiHidden="1" w:unhideWhenUsed="1"/>
+    <w:lsdException w:name="List Continue 5" w:semiHidden="1" w:unhideWhenUsed="1"/>
+    <w:lsdException w:name="Message Header" w:semiHidden="1" w:unhideWhenUsed="1"/>
+    <w:lsdException w:name="Subtitle" w:uiPriority="11" w:qFormat="1"/>
+    <w:lsdException w:name="Salutation" w:semiHidden="1" w:unhideWhenUsed="1"/>
+    <w:lsdException w:name="Date" w:semiHidden="1" w:unhideWhenUsed="1"/>
+    <w:lsdException w:name="Body Text First Indent" w:semiHidden="1" w:unhideWhenUsed="1"/>
+    <w:lsdException w:name="Body Text First Indent 2" w:semiHidden="1" w:unhideWhenUsed="1"/>
+    <w:lsdException w:name="Note Heading" w:semiHidden="1" w:unhideWhenUsed="1"/>
+    <w:lsdException w:name="Body Text 2" w:semiHidden="1" w:unhideWhenUsed="1"/>
+    <w:lsdException w:name="Body Text 3" w:semiHidden="1" w:unhideWhenUsed="1"/>
+    <w:lsdException w:name="Body Text Indent 2" w:semiHidden="1" w:unhideWhenUsed="1"/>
+    <w:lsdException w:name="Body Text Indent 3" w:semiHidden="1" w:unhideWhenUsed="1"/>
+    <w:lsdException w:name="Block Text" w:semiHidden="1" w:unhideWhenUsed="1"/>
+    <w:lsdException w:name="Hyperlink" w:semiHidden="1" w:unhideWhenUsed="1"/>
+    <w:lsdException w:name="FollowedHyperlink" w:semiHidden="1" w:unhideWhenUsed="1"/>
+    <w:lsdException w:name="Strong" w:uiPriority="22" w:qFormat="1"/>
+    <w:lsdException w:name="Emphasis" w:uiPriority="20" w:qFormat="1"/>
+    <w:lsdException w:name="Document Map" w:semiHidden="1" w:unhideWhenUsed="1"/>
+    <w:lsdException w:name="Plain Text" w:semiHidden="1" w:unhideWhenUsed="1"/>
+    <w:lsdException w:name="E-mail Signature" w:semiHidden="1" w:unhideWhenUsed="1"/>
+    <w:lsdException w:name="HTML Top of Form" w:semiHidden="1" w:unhideWhenUsed="1"/>
+    <w:lsdException w:name="HTML Bottom of Form" w:semiHidden="1" w:unhideWhenUsed="1"/>
+    <w:lsdException w:name="Normal (Web)" w:semiHidden="1" w:unhideWhenUsed="1"/>
+    <w:lsdException w:name="HTML Acronym" w:semiHidden="1" w:unhideWhenUsed="1"/>
+    <w:lsdException w:name="HTML Address" w:semiHidden="1" w:unhideWhenUsed="1"/>
+    <w:lsdException w:name="HTML Cite" w:semiHidden="1" w:unhideWhenUsed="1"/>
+    <w:lsdException w:name="HTML Code" w:semiHidden="1" w:unhideWhenUsed="1"/>
+    <w:lsdException w:name="HTML Definition" w:semiHidden="1" w:unhideWhenUsed="1"/>
+    <w:lsdException w:name="HTML Keyboard" w:semiHidden="1" w:unhideWhenUsed="1"/>
+    <w:lsdException w:name="HTML Preformatted" w:semiHidden="1" w:unhideWhenUsed="1"/>
+    <w:lsdException w:name="HTML Sample" w:semiHidden="1" w:unhideWhenUsed="1"/>
+    <w:lsdException w:name="HTML Typewriter" w:semiHidden="1" w:unhideWhenUsed="1"/>
+    <w:lsdException w:name="HTML Variable" w:semiHidden="1" w:unhideWhenUsed="1"/>
+    <w:lsdException w:name="Normal Table" w:semiHidden="1" w:unhideWhenUsed="1"/>
+    <w:lsdException w:name="annotation subject" w:semiHidden="1" w:unhideWhenUsed="1"/>
+    <w:lsdException w:name="No List" w:semiHidden="1" w:unhideWhenUsed="1"/>
+    <w:lsdException w:name="Outline List 1" w:semiHidden="1" w:unhideWhenUsed="1"/>
+    <w:lsdException w:name="Outline List 2" w:semiHidden="1" w:unhideWhenUsed="1"/>
+    <w:lsdException w:name="Outline List 3" w:semiHidden="1" w:unhideWhenUsed="1"/>
+    <w:lsdException w:name="Table Simple 1" w:semiHidden="1" w:unhideWhenUsed="1"/>
+    <w:lsdException w:name="Table Simple 2" w:semiHidden="1" w:unhideWhenUsed="1"/>
+    <w:lsdException w:name="Table Simple 3" w:semiHidden="1" w:unhideWhenUsed="1"/>
+    <w:lsdException w:name="Table Classic 1" w:semiHidden="1" w:unhideWhenUsed="1"/>
+    <w:lsdException w:name="Table Classic 2" w:semiHidden="1" w:unhideWhenUsed="1"/>
+    <w:lsdException w:name="Table Classic 3" w:semiHidden="1" w:unhideWhenUsed="1"/>
+    <w:lsdException w:name="Table Classic 4" w:semiHidden="1" w:unhideWhenUsed="1"/>
+    <w:lsdException w:name="Table Colorful 1" w:semiHidden="1" w:unhideWhenUsed="1"/>
+    <w:lsdException w:name="Table Colorful 2" w:semiHidden="1" w:unhideWhenUsed="1"/>
+    <w:lsdException w:name="Table Colorful 3" w:semiHidden="1" w:unhideWhenUsed="1"/>
+    <w:lsdException w:name="Table Columns 1" w:semiHidden="1" w:unhideWhenUsed="1"/>
+    <w:lsdException w:name="Table Columns 2" w:semiHidden="1" w:unhideWhenUsed="1"/>
+    <w:lsdException w:name="Table Columns 3" w:semiHidden="1" w:unhideWhenUsed="1"/>
+    <w:lsdException w:name="Table Columns 4" w:semiHidden="1" w:unhideWhenUsed="1"/>
+    <w:lsdException w:name="Table Columns 5" w:semiHidden="1" w:unhideWhenUsed="1"/>
+    <w:lsdException w:name="Table Grid 1" w:semiHidden="1" w:unhideWhenUsed="1"/>
+    <w:lsdException w:name="Table Grid 2" w:semiHidden="1" w:unhideWhenUsed="1"/>
+    <w:lsdException w:name="Table Grid 3" w:semiHidden="1" w:unhideWhenUsed="1"/>
+    <w:lsdException w:name="Table Grid 4" w:semiHidden="1" w:unhideWhenUsed="1"/>
+    <w:lsdException w:name="Table Grid 5" w:semiHidden="1" w:unhideWhenUsed="1"/>
+    <w:lsdException w:name="Table Grid 6" w:semiHidden="1" w:unhideWhenUsed="1"/>
+    <w:lsdException w:name="Table Grid 7" w:semiHidden="1" w:unhideWhenUsed="1"/>
+    <w:lsdException w:name="Table Grid 8" w:semiHidden="1" w:unhideWhenUsed="1"/>
+    <w:lsdException w:name="Table List 1" w:semiHidden="1" w:unhideWhenUsed="1"/>
+    <w:lsdException w:name="Table List 2" w:semiHidden="1" w:unhideWhenUsed="1"/>
+    <w:lsdException w:name="Table List 3" w:semiHidden="1" w:unhideWhenUsed="1"/>
+    <w:lsdException w:name="Table List 4" w:semiHidden="1" w:unhideWhenUsed="1"/>
+    <w:lsdException w:name="Table List 5" w:semiHidden="1" w:unhideWhenUsed="1"/>
+    <w:lsdException w:name="Table List 6" w:semiHidden="1" w:unhideWhenUsed="1"/>
+    <w:lsdException w:name="Table List 7" w:semiHidden="1" w:unhideWhenUsed="1"/>
+    <w:lsdException w:name="Table List 8" w:semiHidden="1" w:unhideWhenUsed="1"/>
+    <w:lsdException w:name="Table 3D effects 1" w:semiHidden="1" w:unhideWhenUsed="1"/>
+    <w:lsdException w:name="Table 3D effects 2" w:semiHidden="1" w:unhideWhenUsed="1"/>
+    <w:lsdException w:name="Table 3D effects 3" w:semiHidden="1" w:unhideWhenUsed="1"/>
+    <w:lsdException w:name="Table Contemporary" w:semiHidden="1" w:unhideWhenUsed="1"/>
+    <w:lsdException w:name="Table Elegant" w:semiHidden="1" w:unhideWhenUsed="1"/>
+    <w:lsdException w:name="Table Professional" w:semiHidden="1" w:unhideWhenUsed="1"/>
+    <w:lsdException w:name="Table Subtle 1" w:semiHidden="1" w:unhideWhenUsed="1"/>
+    <w:lsdException w:name="Table Subtle 2" w:semiHidden="1" w:unhideWhenUsed="1"/>
+    <w:lsdException w:name="Table Web 1" w:semiHidden="1" w:unhideWhenUsed="1"/>
+    <w:lsdException w:name="Table Web 2" w:semiHidden="1" w:unhideWhenUsed="1"/>
+    <w:lsdException w:name="Table Web 3" w:semiHidden="1" w:unhideWhenUsed="1"/>
+    <w:lsdException w:name="Balloon Text" w:semiHidden="1" w:unhideWhenUsed="1"/>
+    <w:lsdException w:name="Table Grid" w:uiPriority="59"/>
+    <w:lsdException w:name="Table Theme" w:semiHidden="1" w:unhideWhenUsed="1"/>
+    <w:lsdException w:name="Placeholder Text" w:semiHidden="1"/>
+    <w:lsdException w:name="No Spacing" w:uiPriority="1" w:qFormat="1"/>
+    <w:lsdException w:name="Light Shading" w:uiPriority="60"/>
+    <w:lsdException w:name="Light List" w:uiPriority="61"/>
+    <w:lsdException w:name="Light Grid" w:uiPriority="62"/>
+    <w:lsdException w:name="Medium Shading 1" w:uiPriority="63"/>
+    <w:lsdException w:name="Medium Shading 2" w:uiPriority="64"/>
+    <w:lsdException w:name="Medium List 1" w:uiPriority="65"/>
+    <w:lsdException w:name="Medium List 2" w:uiPriority="66"/>
+    <w:lsdException w:name="Medium Grid 1" w:uiPriority="67"/>
+    <w:lsdException w:name="Medium Grid 2" w:uiPriority="68"/>
+    <w:lsdException w:name="Medium Grid 3" w:uiPriority="69"/>
+    <w:lsdException w:name="Dark List" w:uiPriority="70"/>
+    <w:lsdException w:name="Colorful Shading" w:uiPriority="71"/>
+    <w:lsdException w:name="Colorful List" w:uiPriority="72"/>
+    <w:lsdException w:name="Colorful Grid" w:uiPriority="73"/>
+    <w:lsdException w:name="Light Shading Accent 1" w:uiPriority="60"/>
+    <w:lsdException w:name="Light List Accent 1" w:uiPriority="61"/>
+    <w:lsdException w:name="Light Grid Accent 1" w:uiPriority="62"/>
+    <w:lsdException w:name="Medium Shading 1 Accent 1" w:uiPriority="63"/>
+    <w:lsdException w:name="Medium Shading 2 Accent 1" w:uiPriority="64"/>
+    <w:lsdException w:name="Medium List 1 Accent 1" w:uiPriority="65"/>
+    <w:lsdException w:name="Revision" w:semiHidden="1"/>
+    <w:lsdException w:name="List Paragraph" w:uiPriority="34" w:qFormat="1"/>
+    <w:lsdException w:name="Quote" w:uiPriority="29" w:qFormat="1"/>
+    <w:lsdException w:name="Intense Quote" w:uiPriority="30" w:qFormat="1"/>
+    <w:lsdException w:name="Medium List 2 Accent 1" w:uiPriority="66"/>
+    <w:lsdException w:name="Medium Grid 1 Accent 1" w:uiPriority="67"/>
+    <w:lsdException w:name="Medium Grid 2 Accent 1" w:uiPriority="68"/>
+    <w:lsdException w:name="Medium Grid 3 Accent 1" w:uiPriority="69"/>
+    <w:lsdException w:name="Dark List Accent 1" w:uiPriority="70"/>
+    <w:lsdException w:name="Colorful Shading Accent 1" w:uiPriority="71"/>
+    <w:lsdException w:name="Colorful List Accent 1" w:uiPriority="72"/>
+    <w:lsdException w:name="Colorful Grid Accent 1" w:uiPriority="73"/>
+    <w:lsdException w:name="Light Shading Accent 2" w:uiPriority="60"/>
+    <w:lsdException w:name="Light List Accent 2" w:uiPriority="61"/>
+    <w:lsdException w:name="Light Grid Accent 2" w:uiPriority="62"/>
+    <w:lsdException w:name="Medium Shading 1 Accent 2" w:uiPriority="63"/>
+    <w:lsdException w:name="Medium Shading 2 Accent 2" w:uiPriority="64"/>
+    <w:lsdException w:name="Medium List 1 Accent 2" w:uiPriority="65"/>
+    <w:lsdException w:name="Medium List 2 Accent 2" w:uiPriority="66"/>
+    <w:lsdException w:name="Medium Grid 1 Accent 2" w:uiPriority="67"/>
+    <w:lsdException w:name="Medium Grid 2 Accent 2" w:uiPriority="68"/>
+    <w:lsdException w:name="Medium Grid 3 Accent 2" w:uiPriority="69"/>
+    <w:lsdException w:name="Dark List Accent 2" w:uiPriority="70"/>
+    <w:lsdException w:name="Colorful Shading Accent 2" w:uiPriority="71"/>
+    <w:lsdException w:name="Colorful List Accent 2" w:uiPriority="72"/>
+    <w:lsdException w:name="Colorful Grid Accent 2" w:uiPriority="73"/>
+    <w:lsdException w:name="Light Shading Accent 3" w:uiPriority="60"/>
+    <w:lsdException w:name="Light List Accent 3" w:uiPriority="61"/>
+    <w:lsdException w:name="Light Grid Accent 3" w:uiPriority="62"/>
+    <w:lsdException w:name="Medium Shading 1 Accent 3" w:uiPriority="63"/>
+    <w:lsdException w:name="Medium Shading 2 Accent 3" w:uiPriority="64"/>
+    <w:lsdException w:name="Medium List 1 Accent 3" w:uiPriority="65"/>
+    <w:lsdException w:name="Medium List 2 Accent 3" w:uiPriority="66"/>
+    <w:lsdException w:name="Medium Grid 1 Accent 3" w:uiPriority="67"/>
+    <w:lsdException w:name="Medium Grid 2 Accent 3" w:uiPriority="68"/>
+    <w:lsdException w:name="Medium Grid 3 Accent 3" w:uiPriority="69"/>
+    <w:lsdException w:name="Dark List Accent 3" w:uiPriority="70"/>
+    <w:lsdException w:name="Colorful Shading Accent 3" w:uiPriority="71"/>
+    <w:lsdException w:name="Colorful List Accent 3" w:uiPriority="72"/>
+    <w:lsdException w:name="Colorful Grid Accent 3" w:uiPriority="73"/>
+    <w:lsdException w:name="Light Shading Accent 4" w:uiPriority="60"/>
+    <w:lsdException w:name="Light List Accent 4" w:uiPriority="61"/>
+    <w:lsdException w:name="Light Grid Accent 4" w:uiPriority="62"/>
+    <w:lsdException w:name="Medium Shading 1 Accent 4" w:uiPriority="63"/>
+    <w:lsdException w:name="Medium Shading 2 Accent 4" w:uiPriority="64"/>
+    <w:lsdException w:name="Medium List 1 Accent 4" w:uiPriority="65"/>
+    <w:lsdException w:name="Medium List 2 Accent 4" w:uiPriority="66"/>
+    <w:lsdException w:name="Medium Grid 1 Accent 4" w:uiPriority="67"/>
+    <w:lsdException w:name="Medium Grid 2 Accent 4" w:uiPriority="68"/>
+    <w:lsdException w:name="Medium Grid 3 Accent 4" w:uiPriority="69"/>
+    <w:lsdException w:name="Dark List Accent 4" w:uiPriority="70"/>
+    <w:lsdException w:name="Colorful Shading Accent 4" w:uiPriority="71"/>
+    <w:lsdException w:name="Colorful List Accent 4" w:uiPriority="72"/>
+    <w:lsdException w:name="Colorful Grid Accent 4" w:uiPriority="73"/>
+    <w:lsdException w:name="Light Shading Accent 5" w:uiPriority="60"/>
+    <w:lsdException w:name="Light List Accent 5" w:uiPriority="61"/>
+    <w:lsdException w:name="Light Grid Accent 5" w:uiPriority="62"/>
+    <w:lsdException w:name="Medium Shading 1 Accent 5" w:uiPriority="63"/>
+    <w:lsdException w:name="Medium Shading 2 Accent 5" w:uiPriority="64"/>
+    <w:lsdException w:name="Medium List 1 Accent 5" w:uiPriority="65"/>
+    <w:lsdException w:name="Medium List 2 Accent 5" w:uiPriority="66"/>
+    <w:lsdException w:name="Medium Grid 1 Accent 5" w:uiPriority="67"/>
+    <w:lsdException w:name="Medium Grid 2 Accent 5" w:uiPriority="68"/>
+    <w:lsdException w:name="Medium Grid 3 Accent 5" w:uiPriority="69"/>
+    <w:lsdException w:name="Dark List Accent 5" w:uiPriority="70"/>
+    <w:lsdException w:name="Colorful Shading Accent 5" w:uiPriority="71"/>
+    <w:lsdException w:name="Colorful List Accent 5" w:uiPriority="72"/>
+    <w:lsdException w:name="Colorful Grid Accent 5" w:uiPriority="73"/>
+    <w:lsdException w:name="Light Shading Accent 6" w:uiPriority="60"/>
+    <w:lsdException w:name="Light List Accent 6" w:uiPriority="61"/>
+    <w:lsdException w:name="Light Grid Accent 6" w:uiPriority="62"/>
+    <w:lsdException w:name="Medium Shading 1 Accent 6" w:uiPriority="63"/>
+    <w:lsdException w:name="Medium Shading 2 Accent 6" w:uiPriority="64"/>
+    <w:lsdException w:name="Medium List 1 Accent 6" w:uiPriority="65"/>
+    <w:lsdException w:name="Medium List 2 Accent 6" w:uiPriority="66"/>
+    <w:lsdException w:name="Medium Grid 1 Accent 6" w:uiPriority="67"/>
+    <w:lsdException w:name="Medium Grid 2 Accent 6" w:uiPriority="68"/>
+    <w:lsdException w:name="Medium Grid 3 Accent 6" w:uiPriority="69"/>
+    <w:lsdException w:name="Dark List Accent 6" w:uiPriority="70"/>
+    <w:lsdException w:name="Colorful Shading Accent 6" w:uiPriority="71"/>
+    <w:lsdException w:name="Colorful List Accent 6" w:uiPriority="72"/>
+    <w:lsdException w:name="Colorful Grid Accent 6" w:uiPriority="73"/>
+    <w:lsdException w:name="Subtle Emphasis" w:uiPriority="19" w:qFormat="1"/>
+    <w:lsdException w:name="Intense Emphasis" w:uiPriority="21" w:qFormat="1"/>
+    <w:lsdException w:name="Subtle Reference" w:uiPriority="31" w:qFormat="1"/>
+    <w:lsdException w:name="Intense Reference" w:uiPriority="32" w:qFormat="1"/>
+    <w:lsdException w:name="Book Title" w:uiPriority="33" w:qFormat="1"/>
+    <w:lsdException w:name="Bibliography" w:semiHidden="1" w:uiPriority="37" w:unhideWhenUsed="1"/>
+    <w:lsdException w:name="TOC Heading" w:semiHidden="1" w:uiPriority="39" w:unhideWhenUsed="1" w:qFormat="1"/>
+    <w:lsdException w:name="Plain Table 1" w:uiPriority="41"/>
+    <w:lsdException w:name="Plain Table 2" w:uiPriority="42"/>
+    <w:lsdException w:name="Plain Table 3" w:uiPriority="43"/>
+    <w:lsdException w:name="Plain Table 4" w:uiPriority="44"/>
+    <w:lsdException w:name="Plain Table 5" w:uiPriority="45"/>
+    <w:lsdException w:name="Grid Table Light" w:uiPriority="40"/>
+    <w:lsdException w:name="Grid Table 1 Light" w:uiPriority="46"/>
+    <w:lsdException w:name="Grid Table 2" w:uiPriority="47"/>
+    <w:lsdException w:name="Grid Table 3" w:uiPriority="48"/>
+    <w:lsdException w:name="Grid Table 4" w:uiPriority="49"/>
+    <w:lsdException w:name="Grid Table 5 Dark" w:uiPriority="50"/>
+    <w:lsdException w:name="Grid Table 6 Colorful" w:uiPriority="51"/>
+    <w:lsdException w:name="Grid Table 7 Colorful" w:uiPriority="52"/>
+    <w:lsdException w:name="Grid Table 1 Light Accent 1" w:uiPriority="46"/>
+    <w:lsdException w:name="Grid Table 2 Accent 1" w:uiPriority="47"/>
+    <w:lsdException w:name="Grid Table 3 Accent 1" w:uiPriority="48"/>
+    <w:lsdException w:name="Grid Table 4 Accent 1" w:uiPriority="49"/>
+    <w:lsdException w:name="Grid Table 5 Dark Accent 1" w:uiPriority="50"/>
+    <w:lsdException w:name="Grid Table 6 Colorful Accent 1" w:uiPriority="51"/>
+    <w:lsdException w:name="Grid Table 7 Colorful Accent 1" w:uiPriority="52"/>
+    <w:lsdException w:name="Grid Table 1 Light Accent 2" w:uiPriority="46"/>
+    <w:lsdException w:name="Grid Table 2 Accent 2" w:uiPriority="47"/>
+    <w:lsdException w:name="Grid Table 3 Accent 2" w:uiPriority="48"/>
+    <w:lsdException w:name="Grid Table 4 Accent 2" w:uiPriority="49"/>
+    <w:lsdException w:name="Grid Table 5 Dark Accent 2" w:uiPriority="50"/>
+    <w:lsdException w:name="Grid Table 6 Colorful Accent 2" w:uiPriority="51"/>
+    <w:lsdException w:name="Grid Table 7 Colorful Accent 2" w:uiPriority="52"/>
+    <w:lsdException w:name="Grid Table 1 Light Accent 3" w:uiPriority="46"/>
+    <w:lsdException w:name="Grid Table 2 Accent 3" w:uiPriority="47"/>
+    <w:lsdException w:name="Grid Table 3 Accent 3" w:uiPriority="48"/>
+    <w:lsdException w:name="Grid Table 4 Accent 3" w:uiPriority="49"/>
+    <w:lsdException w:name="Grid Table 5 Dark Accent 3" w:uiPriority="50"/>
+    <w:lsdException w:name="Grid Table 6 Colorful Accent 3" w:uiPriority="51"/>
+    <w:lsdException w:name="Grid Table 7 Colorful Accent 3" w:uiPriority="52"/>
+    <w:lsdException w:name="Grid Table 1 Light Accent 4" w:uiPriority="46"/>
+    <w:lsdException w:name="Grid Table 2 Accent 4" w:uiPriority="47"/>
+    <w:lsdException w:name="Grid Table 3 Accent 4" w:uiPriority="48"/>
+    <w:lsdException w:name="Grid Table 4 Accent 4" w:uiPriority="49"/>
+    <w:lsdException w:name="Grid Table 5 Dark Accent 4" w:uiPriority="50"/>
+    <w:lsdException w:name="Grid Table 6 Colorful Accent 4" w:uiPriority="51"/>
+    <w:lsdException w:name="Grid Table 7 Colorful Accent 4" w:uiPriority="52"/>
+    <w:lsdException w:name="Grid Table 1 Light Accent 5" w:uiPriority="46"/>
+    <w:lsdException w:name="Grid Table 2 Accent 5" w:uiPriority="47"/>
+    <w:lsdException w:name="Grid Table 3 Accent 5" w:uiPriority="48"/>
+    <w:lsdException w:name="Grid Table 4 Accent 5" w:uiPriority="49"/>
+    <w:lsdException w:name="Grid Table 5 Dark Accent 5" w:uiPriority="50"/>
+    <w:lsdException w:name="Grid Table 6 Colorful Accent 5" w:uiPriority="51"/>
+    <w:lsdException w:name="Grid Table 7 Colorful Accent 5" w:uiPriority="52"/>
+    <w:lsdException w:name="Grid Table 1 Light Accent 6" w:uiPriority="46"/>
+    <w:lsdException w:name="Grid Table 2 Accent 6" w:uiPriority="47"/>
+    <w:lsdException w:name="Grid Table 3 Accent 6" w:uiPriority="48"/>
+    <w:lsdException w:name="Grid Table 4 Accent 6" w:uiPriority="49"/>
+    <w:lsdException w:name="Grid Table 5 Dark Accent 6" w:uiPriority="50"/>
+    <w:lsdException w:name="Grid Table 6 Colorful Accent 6" w:uiPriority="51"/>
+    <w:lsdException w:name="Grid Table 7 Colorful Accent 6" w:uiPriority="52"/>
+    <w:lsdException w:name="List Table 1 Light" w:uiPriority="46"/>
+    <w:lsdException w:name="List Table 2" w:uiPriority="47"/>
+    <w:lsdException w:name="List Table 3" w:uiPriority="48"/>
+    <w:lsdException w:name="List Table 4" w:uiPriority="49"/>
+    <w:lsdException w:name="List Table 5 Dark" w:uiPriority="50"/>
+    <w:lsdException w:name="List Table 6 Colorful" w:uiPriority="51"/>
+    <w:lsdException w:name="List Table 7 Colorful" w:uiPriority="52"/>
+    <w:lsdException w:name="List Table 1 Light Accent 1" w:uiPriority="46"/>
+    <w:lsdException w:name="List Table 2 Accent 1" w:uiPriority="47"/>
+    <w:lsdException w:name="List Table 3 Accent 1" w:uiPriority="48"/>
+    <w:lsdException w:name="List Table 4 Accent 1" w:uiPriority="49"/>
+    <w:lsdException w:name="List Table 5 Dark Accent 1" w:uiPriority="50"/>
+    <w:lsdException w:name="List Table 6 Colorful Accent 1" w:uiPriority="51"/>
+    <w:lsdException w:name="List Table 7 Colorful Accent 1" w:uiPriority="52"/>
+    <w:lsdException w:name="List Table 1 Light Accent 2" w:uiPriority="46"/>
+    <w:lsdException w:name="List Table 2 Accent 2" w:uiPriority="47"/>
+    <w:lsdException w:name="List Table 3 Accent 2" w:uiPriority="48"/>
+    <w:lsdException w:name="List Table 4 Accent 2" w:uiPriority="49"/>
+    <w:lsdException w:name="List Table 5 Dark Accent 2" w:uiPriority="50"/>
+    <w:lsdException w:name="List Table 6 Colorful Accent 2" w:uiPriority="51"/>
+    <w:lsdException w:name="List Table 7 Colorful Accent 2" w:uiPriority="52"/>
+    <w:lsdException w:name="List Table 1 Light Accent 3" w:uiPriority="46"/>
+    <w:lsdException w:name="List Table 2 Accent 3" w:uiPriority="47"/>
+    <w:lsdException w:name="List Table 3 Accent 3" w:uiPriority="48"/>
+    <w:lsdException w:name="List Table 4 Accent 3" w:uiPriority="49"/>
+    <w:lsdException w:name="List Table 5 Dark Accent 3" w:uiPriority="50"/>
+    <w:lsdException w:name="List Table 6 Colorful Accent 3" w:uiPriority="51"/>
+    <w:lsdException w:name="List Table 7 Colorful Accent 3" w:uiPriority="52"/>
+    <w:lsdException w:name="List Table 1 Light Accent 4" w:uiPriority="46"/>
+    <w:lsdException w:name="List Table 2 Accent 4" w:uiPriority="47"/>
+    <w:lsdException w:name="List Table 3 Accent 4" w:uiPriority="48"/>
+    <w:lsdException w:name="List Table 4 Accent 4" w:uiPriority="49"/>
+    <w:lsdException w:name="List Table 5 Dark Accent 4" w:uiPriority="50"/>
+    <w:lsdException w:name="List Table 6 Colorful Accent 4" w:uiPriority="51"/>
+    <w:lsdException w:name="List Table 7 Colorful Accent 4" w:uiPriority="52"/>
+    <w:lsdException w:name="List Table 1 Light Accent 5" w:uiPriority="46"/>
+    <w:lsdException w:name="List Table 2 Accent 5" w:uiPriority="47"/>
+    <w:lsdException w:name="List Table 3 Accent 5" w:uiPriority="48"/>
+    <w:lsdException w:name="List Table 4 Accent 5" w:uiPriority="49"/>
+    <w:lsdException w:name="List Table 5 Dark Accent 5" w:uiPriority="50"/>
+    <w:lsdException w:name="List Table 6 Colorful Accent 5" w:uiPriority="51"/>
+    <w:lsdException w:name="List Table 7 Colorful Accent 5" w:uiPriority="52"/>
+    <w:lsdException w:name="List Table 1 Light Accent 6" w:uiPriority="46"/>
+    <w:lsdException w:name="List Table 2 Accent 6" w:uiPriority="47"/>
+    <w:lsdException w:name="List Table 3 Accent 6" w:uiPriority="48"/>
+    <w:lsdException w:name="List Table 4 Accent 6" w:uiPriority="49"/>
+    <w:lsdException w:name="List Table 5 Dark Accent 6" w:uiPriority="50"/>
+    <w:lsdException w:name="List Table 6 Colorful Accent 6" w:uiPriority="51"/>
+    <w:lsdException w:name="List Table 7 Colorful Accent 6" w:uiPriority="52"/>
   </w:latentStyles>
   <w:style w:type="paragraph" w:default="1" w:styleId="Normal">
     <w:name w:val="Normal"/>
@@ -24130,7 +23175,7 @@
   <a:extraClrSchemeLst/>
   <a:extLst>
     <a:ext uri="{05A4C25C-085E-4340-85A3-A5531E510DB2}">
-      <thm15:themeFamily xmlns:thm15="http://schemas.microsoft.com/office/thememl/2012/main" xmlns="" name="Office Theme" id="{62F939B6-93AF-4DB8-9C6B-D6C7DFDC589F}" vid="{4A3C46E8-61CC-4603-A589-7422A47A8E4A}"/>
+      <thm15:themeFamily xmlns:thm15="http://schemas.microsoft.com/office/thememl/2012/main" name="Office Theme" id="{62F939B6-93AF-4DB8-9C6B-D6C7DFDC589F}" vid="{4A3C46E8-61CC-4603-A589-7422A47A8E4A}"/>
     </a:ext>
   </a:extLst>
 </a:theme>

</xml_diff>

<commit_message>
Itération 5 : Bilan Raphaël
</commit_message>
<xml_diff>
--- a/Iteration/Iterations.docx
+++ b/Iteration/Iterations.docx
@@ -1,6 +1,6 @@
 
 <file path=word/document.xml><?xml version="1.0" encoding="utf-8"?>
-<w:document xmlns:wpc="http://schemas.microsoft.com/office/word/2010/wordprocessingCanvas" xmlns:mc="http://schemas.openxmlformats.org/markup-compatibility/2006" xmlns:o="urn:schemas-microsoft-com:office:office" xmlns:r="http://schemas.openxmlformats.org/officeDocument/2006/relationships" xmlns:m="http://schemas.openxmlformats.org/officeDocument/2006/math" xmlns:v="urn:schemas-microsoft-com:vml" xmlns:wp14="http://schemas.microsoft.com/office/word/2010/wordprocessingDrawing" xmlns:wp="http://schemas.openxmlformats.org/drawingml/2006/wordprocessingDrawing" xmlns:w10="urn:schemas-microsoft-com:office:word" xmlns:w="http://schemas.openxmlformats.org/wordprocessingml/2006/main" xmlns:w14="http://schemas.microsoft.com/office/word/2010/wordml" xmlns:w15="http://schemas.microsoft.com/office/word/2012/wordml" xmlns:wpg="http://schemas.microsoft.com/office/word/2010/wordprocessingGroup" xmlns:wpi="http://schemas.microsoft.com/office/word/2010/wordprocessingInk" xmlns:wne="http://schemas.microsoft.com/office/word/2006/wordml" xmlns:wps="http://schemas.microsoft.com/office/word/2010/wordprocessingShape" mc:Ignorable="w14 w15 wp14">
+<w:document xmlns:wpc="http://schemas.microsoft.com/office/word/2010/wordprocessingCanvas" xmlns:mc="http://schemas.openxmlformats.org/markup-compatibility/2006" xmlns:o="urn:schemas-microsoft-com:office:office" xmlns:r="http://schemas.openxmlformats.org/officeDocument/2006/relationships" xmlns:m="http://schemas.openxmlformats.org/officeDocument/2006/math" xmlns:v="urn:schemas-microsoft-com:vml" xmlns:wp14="http://schemas.microsoft.com/office/word/2010/wordprocessingDrawing" xmlns:wp="http://schemas.openxmlformats.org/drawingml/2006/wordprocessingDrawing" xmlns:w10="urn:schemas-microsoft-com:office:word" xmlns:w="http://schemas.openxmlformats.org/wordprocessingml/2006/main" xmlns:w14="http://schemas.microsoft.com/office/word/2010/wordml" xmlns:wpg="http://schemas.microsoft.com/office/word/2010/wordprocessingGroup" xmlns:wpi="http://schemas.microsoft.com/office/word/2010/wordprocessingInk" xmlns:wne="http://schemas.microsoft.com/office/word/2006/wordml" xmlns:wps="http://schemas.microsoft.com/office/word/2010/wordprocessingShape" mc:Ignorable="w14 wp14">
   <w:body>
     <w:sdt>
       <w:sdtPr>
@@ -16085,6 +16085,133 @@
         </w:rPr>
         <w:t>git</w:t>
       </w:r>
+    </w:p>
+    <w:p>
+      <w:pPr>
+        <w:pStyle w:val="Title4"/>
+        <w:numPr>
+          <w:ilvl w:val="0"/>
+          <w:numId w:val="0"/>
+        </w:numPr>
+        <w:ind w:left="1080"/>
+        <w:rPr>
+          <w:b w:val="0"/>
+        </w:rPr>
+      </w:pPr>
+      <w:r>
+        <w:rPr>
+          <w:b w:val="0"/>
+          <w:i/>
+        </w:rPr>
+        <w:t xml:space="preserve">Difficultés rencontrées : </w:t>
+      </w:r>
+      <w:r>
+        <w:rPr>
+          <w:b w:val="0"/>
+        </w:rPr>
+        <w:t>pas de grosse difficulté rencontrée</w:t>
+      </w:r>
+    </w:p>
+    <w:p>
+      <w:pPr>
+        <w:pStyle w:val="Titre4"/>
+        <w:numPr>
+          <w:ilvl w:val="3"/>
+          <w:numId w:val="19"/>
+        </w:numPr>
+        <w:rPr>
+          <w:i w:val="0"/>
+          <w:color w:val="auto"/>
+          <w:sz w:val="22"/>
+        </w:rPr>
+      </w:pPr>
+      <w:r>
+        <w:rPr>
+          <w:i w:val="0"/>
+          <w:color w:val="auto"/>
+          <w:sz w:val="22"/>
+        </w:rPr>
+        <w:t>Raphaël Racine</w:t>
+      </w:r>
+    </w:p>
+    <w:p>
+      <w:pPr>
+        <w:rPr>
+          <w:i/>
+        </w:rPr>
+      </w:pPr>
+      <w:r>
+        <w:rPr>
+          <w:i/>
+        </w:rPr>
+        <w:t>Travail effectué</w:t>
+      </w:r>
+    </w:p>
+    <w:p>
+      <w:pPr>
+        <w:pStyle w:val="Paragraphedeliste"/>
+        <w:numPr>
+          <w:ilvl w:val="0"/>
+          <w:numId w:val="34"/>
+        </w:numPr>
+      </w:pPr>
+      <w:r>
+        <w:t>Implémentation de l’initialisation d’une partie sur le serveur (envoi de l’arrière-plan de la carte aux joueurs, les informations de la carte ainsi que le nombre de tickets en début de partie)</w:t>
+      </w:r>
+      <w:r>
+        <w:t xml:space="preserve"> qui quitte une partie en cours d’attente de joueurs</w:t>
+      </w:r>
+    </w:p>
+    <w:p>
+      <w:pPr>
+        <w:pStyle w:val="Paragraphedeliste"/>
+        <w:numPr>
+          <w:ilvl w:val="0"/>
+          <w:numId w:val="34"/>
+        </w:numPr>
+      </w:pPr>
+      <w:r>
+        <w:t>En collaboration avec Monsieur Kammoun, j’ai participé au développement de l’affichage des stations sur la carte de jeu ainsi qu’une partie de l’interface graphique des joueurs</w:t>
+      </w:r>
+    </w:p>
+    <w:p>
+      <w:pPr>
+        <w:rPr>
+          <w:i/>
+        </w:rPr>
+      </w:pPr>
+      <w:r>
+        <w:rPr>
+          <w:i/>
+        </w:rPr>
+        <w:t>Effort consacré</w:t>
+      </w:r>
+    </w:p>
+    <w:p>
+      <w:r>
+        <w:t>5 heures</w:t>
+      </w:r>
+    </w:p>
+    <w:p>
+      <w:pPr>
+        <w:rPr>
+          <w:i/>
+        </w:rPr>
+      </w:pPr>
+      <w:r>
+        <w:rPr>
+          <w:i/>
+        </w:rPr>
+        <w:t>Difficultés rencontrées</w:t>
+      </w:r>
+    </w:p>
+    <w:p>
+      <w:r>
+        <w:t xml:space="preserve">Aucune difficulté au niveau serveur, mais difficultés au niveau client, </w:t>
+      </w:r>
+      <w:r>
+        <w:t>les joueurs ne recevaient pas correctement l’image de fond de la carte, mais ce problème a été réglé.</w:t>
+      </w:r>
       <w:bookmarkStart w:id="121" w:name="_GoBack"/>
       <w:bookmarkEnd w:id="121"/>
     </w:p>
@@ -16098,22 +16225,22 @@
         <w:ind w:left="1080"/>
         <w:rPr>
           <w:b w:val="0"/>
-          <w:i/>
-        </w:rPr>
-      </w:pPr>
-      <w:r>
+        </w:rPr>
+      </w:pPr>
+    </w:p>
+    <w:p>
+      <w:pPr>
+        <w:pStyle w:val="Title4"/>
+        <w:numPr>
+          <w:ilvl w:val="0"/>
+          <w:numId w:val="0"/>
+        </w:numPr>
+        <w:ind w:left="1080"/>
         <w:rPr>
           <w:b w:val="0"/>
           <w:i/>
         </w:rPr>
-        <w:t xml:space="preserve">Difficultés rencontrées : </w:t>
-      </w:r>
-      <w:r>
-        <w:rPr>
-          <w:b w:val="0"/>
-        </w:rPr>
-        <w:t>pas de grosse difficulté rencontrée</w:t>
-      </w:r>
+      </w:pPr>
     </w:p>
     <w:p>
       <w:pPr>
@@ -17058,8 +17185,8 @@
       </w:r>
     </w:p>
     <w:sectPr>
-      <w:headerReference w:type="default" r:id="rId7"/>
-      <w:footerReference w:type="default" r:id="rId8"/>
+      <w:headerReference w:type="default" r:id="rId8"/>
+      <w:footerReference w:type="default" r:id="rId9"/>
       <w:pgSz w:w="11906" w:h="16838"/>
       <w:pgMar w:top="1417" w:right="1417" w:bottom="1417" w:left="1417" w:header="708" w:footer="708" w:gutter="0"/>
       <w:cols w:space="708"/>
@@ -17070,7 +17197,7 @@
 </file>
 
 <file path=word/endnotes.xml><?xml version="1.0" encoding="utf-8"?>
-<w:endnotes xmlns:wpc="http://schemas.microsoft.com/office/word/2010/wordprocessingCanvas" xmlns:mc="http://schemas.openxmlformats.org/markup-compatibility/2006" xmlns:o="urn:schemas-microsoft-com:office:office" xmlns:r="http://schemas.openxmlformats.org/officeDocument/2006/relationships" xmlns:m="http://schemas.openxmlformats.org/officeDocument/2006/math" xmlns:v="urn:schemas-microsoft-com:vml" xmlns:wp14="http://schemas.microsoft.com/office/word/2010/wordprocessingDrawing" xmlns:wp="http://schemas.openxmlformats.org/drawingml/2006/wordprocessingDrawing" xmlns:w10="urn:schemas-microsoft-com:office:word" xmlns:w="http://schemas.openxmlformats.org/wordprocessingml/2006/main" xmlns:w14="http://schemas.microsoft.com/office/word/2010/wordml" xmlns:w15="http://schemas.microsoft.com/office/word/2012/wordml" xmlns:wpg="http://schemas.microsoft.com/office/word/2010/wordprocessingGroup" xmlns:wpi="http://schemas.microsoft.com/office/word/2010/wordprocessingInk" xmlns:wne="http://schemas.microsoft.com/office/word/2006/wordml" xmlns:wps="http://schemas.microsoft.com/office/word/2010/wordprocessingShape" mc:Ignorable="w14 w15 wp14">
+<w:endnotes xmlns:wpc="http://schemas.microsoft.com/office/word/2010/wordprocessingCanvas" xmlns:mc="http://schemas.openxmlformats.org/markup-compatibility/2006" xmlns:o="urn:schemas-microsoft-com:office:office" xmlns:r="http://schemas.openxmlformats.org/officeDocument/2006/relationships" xmlns:m="http://schemas.openxmlformats.org/officeDocument/2006/math" xmlns:v="urn:schemas-microsoft-com:vml" xmlns:wp14="http://schemas.microsoft.com/office/word/2010/wordprocessingDrawing" xmlns:wp="http://schemas.openxmlformats.org/drawingml/2006/wordprocessingDrawing" xmlns:w10="urn:schemas-microsoft-com:office:word" xmlns:w="http://schemas.openxmlformats.org/wordprocessingml/2006/main" xmlns:w14="http://schemas.microsoft.com/office/word/2010/wordml" xmlns:wpg="http://schemas.microsoft.com/office/word/2010/wordprocessingGroup" xmlns:wpi="http://schemas.microsoft.com/office/word/2010/wordprocessingInk" xmlns:wne="http://schemas.microsoft.com/office/word/2006/wordml" xmlns:wps="http://schemas.microsoft.com/office/word/2010/wordprocessingShape" mc:Ignorable="w14 wp14">
   <w:endnote w:type="separator" w:id="-1">
     <w:p>
       <w:pPr>
@@ -17095,7 +17222,7 @@
 </file>
 
 <file path=word/footer1.xml><?xml version="1.0" encoding="utf-8"?>
-<w:ftr xmlns:wpc="http://schemas.microsoft.com/office/word/2010/wordprocessingCanvas" xmlns:mc="http://schemas.openxmlformats.org/markup-compatibility/2006" xmlns:o="urn:schemas-microsoft-com:office:office" xmlns:r="http://schemas.openxmlformats.org/officeDocument/2006/relationships" xmlns:m="http://schemas.openxmlformats.org/officeDocument/2006/math" xmlns:v="urn:schemas-microsoft-com:vml" xmlns:wp14="http://schemas.microsoft.com/office/word/2010/wordprocessingDrawing" xmlns:wp="http://schemas.openxmlformats.org/drawingml/2006/wordprocessingDrawing" xmlns:w10="urn:schemas-microsoft-com:office:word" xmlns:w="http://schemas.openxmlformats.org/wordprocessingml/2006/main" xmlns:w14="http://schemas.microsoft.com/office/word/2010/wordml" xmlns:w15="http://schemas.microsoft.com/office/word/2012/wordml" xmlns:wpg="http://schemas.microsoft.com/office/word/2010/wordprocessingGroup" xmlns:wpi="http://schemas.microsoft.com/office/word/2010/wordprocessingInk" xmlns:wne="http://schemas.microsoft.com/office/word/2006/wordml" xmlns:wps="http://schemas.microsoft.com/office/word/2010/wordprocessingShape" mc:Ignorable="w14 w15 wp14">
+<w:ftr xmlns:wpc="http://schemas.microsoft.com/office/word/2010/wordprocessingCanvas" xmlns:mc="http://schemas.openxmlformats.org/markup-compatibility/2006" xmlns:o="urn:schemas-microsoft-com:office:office" xmlns:r="http://schemas.openxmlformats.org/officeDocument/2006/relationships" xmlns:m="http://schemas.openxmlformats.org/officeDocument/2006/math" xmlns:v="urn:schemas-microsoft-com:vml" xmlns:wp14="http://schemas.microsoft.com/office/word/2010/wordprocessingDrawing" xmlns:wp="http://schemas.openxmlformats.org/drawingml/2006/wordprocessingDrawing" xmlns:w10="urn:schemas-microsoft-com:office:word" xmlns:w="http://schemas.openxmlformats.org/wordprocessingml/2006/main" xmlns:w14="http://schemas.microsoft.com/office/word/2010/wordml" xmlns:wpg="http://schemas.microsoft.com/office/word/2010/wordprocessingGroup" xmlns:wpi="http://schemas.microsoft.com/office/word/2010/wordprocessingInk" xmlns:wne="http://schemas.microsoft.com/office/word/2006/wordml" xmlns:wps="http://schemas.microsoft.com/office/word/2010/wordprocessingShape" mc:Ignorable="w14 wp14">
   <w:tbl>
     <w:tblPr>
       <w:tblStyle w:val="Grilledutableau"/>
@@ -17224,7 +17351,7 @@
 </file>
 
 <file path=word/footnotes.xml><?xml version="1.0" encoding="utf-8"?>
-<w:footnotes xmlns:wpc="http://schemas.microsoft.com/office/word/2010/wordprocessingCanvas" xmlns:mc="http://schemas.openxmlformats.org/markup-compatibility/2006" xmlns:o="urn:schemas-microsoft-com:office:office" xmlns:r="http://schemas.openxmlformats.org/officeDocument/2006/relationships" xmlns:m="http://schemas.openxmlformats.org/officeDocument/2006/math" xmlns:v="urn:schemas-microsoft-com:vml" xmlns:wp14="http://schemas.microsoft.com/office/word/2010/wordprocessingDrawing" xmlns:wp="http://schemas.openxmlformats.org/drawingml/2006/wordprocessingDrawing" xmlns:w10="urn:schemas-microsoft-com:office:word" xmlns:w="http://schemas.openxmlformats.org/wordprocessingml/2006/main" xmlns:w14="http://schemas.microsoft.com/office/word/2010/wordml" xmlns:w15="http://schemas.microsoft.com/office/word/2012/wordml" xmlns:wpg="http://schemas.microsoft.com/office/word/2010/wordprocessingGroup" xmlns:wpi="http://schemas.microsoft.com/office/word/2010/wordprocessingInk" xmlns:wne="http://schemas.microsoft.com/office/word/2006/wordml" xmlns:wps="http://schemas.microsoft.com/office/word/2010/wordprocessingShape" mc:Ignorable="w14 w15 wp14">
+<w:footnotes xmlns:wpc="http://schemas.microsoft.com/office/word/2010/wordprocessingCanvas" xmlns:mc="http://schemas.openxmlformats.org/markup-compatibility/2006" xmlns:o="urn:schemas-microsoft-com:office:office" xmlns:r="http://schemas.openxmlformats.org/officeDocument/2006/relationships" xmlns:m="http://schemas.openxmlformats.org/officeDocument/2006/math" xmlns:v="urn:schemas-microsoft-com:vml" xmlns:wp14="http://schemas.microsoft.com/office/word/2010/wordprocessingDrawing" xmlns:wp="http://schemas.openxmlformats.org/drawingml/2006/wordprocessingDrawing" xmlns:w10="urn:schemas-microsoft-com:office:word" xmlns:w="http://schemas.openxmlformats.org/wordprocessingml/2006/main" xmlns:w14="http://schemas.microsoft.com/office/word/2010/wordml" xmlns:wpg="http://schemas.microsoft.com/office/word/2010/wordprocessingGroup" xmlns:wpi="http://schemas.microsoft.com/office/word/2010/wordprocessingInk" xmlns:wne="http://schemas.microsoft.com/office/word/2006/wordml" xmlns:wps="http://schemas.microsoft.com/office/word/2010/wordprocessingShape" mc:Ignorable="w14 wp14">
   <w:footnote w:type="separator" w:id="-1">
     <w:p>
       <w:pPr>
@@ -17249,7 +17376,7 @@
 </file>
 
 <file path=word/header1.xml><?xml version="1.0" encoding="utf-8"?>
-<w:hdr xmlns:wpc="http://schemas.microsoft.com/office/word/2010/wordprocessingCanvas" xmlns:mc="http://schemas.openxmlformats.org/markup-compatibility/2006" xmlns:o="urn:schemas-microsoft-com:office:office" xmlns:r="http://schemas.openxmlformats.org/officeDocument/2006/relationships" xmlns:m="http://schemas.openxmlformats.org/officeDocument/2006/math" xmlns:v="urn:schemas-microsoft-com:vml" xmlns:wp14="http://schemas.microsoft.com/office/word/2010/wordprocessingDrawing" xmlns:wp="http://schemas.openxmlformats.org/drawingml/2006/wordprocessingDrawing" xmlns:w10="urn:schemas-microsoft-com:office:word" xmlns:w="http://schemas.openxmlformats.org/wordprocessingml/2006/main" xmlns:w14="http://schemas.microsoft.com/office/word/2010/wordml" xmlns:w15="http://schemas.microsoft.com/office/word/2012/wordml" xmlns:wpg="http://schemas.microsoft.com/office/word/2010/wordprocessingGroup" xmlns:wpi="http://schemas.microsoft.com/office/word/2010/wordprocessingInk" xmlns:wne="http://schemas.microsoft.com/office/word/2006/wordml" xmlns:wps="http://schemas.microsoft.com/office/word/2010/wordprocessingShape" mc:Ignorable="w14 w15 wp14">
+<w:hdr xmlns:wpc="http://schemas.microsoft.com/office/word/2010/wordprocessingCanvas" xmlns:mc="http://schemas.openxmlformats.org/markup-compatibility/2006" xmlns:o="urn:schemas-microsoft-com:office:office" xmlns:r="http://schemas.openxmlformats.org/officeDocument/2006/relationships" xmlns:m="http://schemas.openxmlformats.org/officeDocument/2006/math" xmlns:v="urn:schemas-microsoft-com:vml" xmlns:wp14="http://schemas.microsoft.com/office/word/2010/wordprocessingDrawing" xmlns:wp="http://schemas.openxmlformats.org/drawingml/2006/wordprocessingDrawing" xmlns:w10="urn:schemas-microsoft-com:office:word" xmlns:w="http://schemas.openxmlformats.org/wordprocessingml/2006/main" xmlns:w14="http://schemas.microsoft.com/office/word/2010/wordml" xmlns:wpg="http://schemas.microsoft.com/office/word/2010/wordprocessingGroup" xmlns:wpi="http://schemas.microsoft.com/office/word/2010/wordprocessingInk" xmlns:wne="http://schemas.microsoft.com/office/word/2006/wordml" xmlns:wps="http://schemas.microsoft.com/office/word/2010/wordprocessingShape" mc:Ignorable="w14 wp14">
   <w:p>
     <w:pPr>
       <w:pStyle w:val="En-tte"/>
@@ -17310,8 +17437,8 @@
 </file>
 
 <file path=word/numbering.xml><?xml version="1.0" encoding="utf-8"?>
-<w:numbering xmlns:wpc="http://schemas.microsoft.com/office/word/2010/wordprocessingCanvas" xmlns:mc="http://schemas.openxmlformats.org/markup-compatibility/2006" xmlns:o="urn:schemas-microsoft-com:office:office" xmlns:r="http://schemas.openxmlformats.org/officeDocument/2006/relationships" xmlns:m="http://schemas.openxmlformats.org/officeDocument/2006/math" xmlns:v="urn:schemas-microsoft-com:vml" xmlns:wp14="http://schemas.microsoft.com/office/word/2010/wordprocessingDrawing" xmlns:wp="http://schemas.openxmlformats.org/drawingml/2006/wordprocessingDrawing" xmlns:w10="urn:schemas-microsoft-com:office:word" xmlns:w="http://schemas.openxmlformats.org/wordprocessingml/2006/main" xmlns:w14="http://schemas.microsoft.com/office/word/2010/wordml" xmlns:w15="http://schemas.microsoft.com/office/word/2012/wordml" xmlns:wpg="http://schemas.microsoft.com/office/word/2010/wordprocessingGroup" xmlns:wpi="http://schemas.microsoft.com/office/word/2010/wordprocessingInk" xmlns:wne="http://schemas.microsoft.com/office/word/2006/wordml" xmlns:wps="http://schemas.microsoft.com/office/word/2010/wordprocessingShape" mc:Ignorable="w14 w15 wp14">
-  <w:abstractNum w:abstractNumId="0" w15:restartNumberingAfterBreak="0">
+<w:numbering xmlns:wpc="http://schemas.microsoft.com/office/word/2010/wordprocessingCanvas" xmlns:mc="http://schemas.openxmlformats.org/markup-compatibility/2006" xmlns:o="urn:schemas-microsoft-com:office:office" xmlns:r="http://schemas.openxmlformats.org/officeDocument/2006/relationships" xmlns:m="http://schemas.openxmlformats.org/officeDocument/2006/math" xmlns:v="urn:schemas-microsoft-com:vml" xmlns:wp14="http://schemas.microsoft.com/office/word/2010/wordprocessingDrawing" xmlns:wp="http://schemas.openxmlformats.org/drawingml/2006/wordprocessingDrawing" xmlns:w10="urn:schemas-microsoft-com:office:word" xmlns:w="http://schemas.openxmlformats.org/wordprocessingml/2006/main" xmlns:w14="http://schemas.microsoft.com/office/word/2010/wordml" xmlns:wpg="http://schemas.microsoft.com/office/word/2010/wordprocessingGroup" xmlns:wpi="http://schemas.microsoft.com/office/word/2010/wordprocessingInk" xmlns:wne="http://schemas.microsoft.com/office/word/2006/wordml" xmlns:wps="http://schemas.microsoft.com/office/word/2010/wordprocessingShape" mc:Ignorable="w14 wp14">
+  <w:abstractNum w:abstractNumId="0">
     <w:nsid w:val="0275608E"/>
     <w:multiLevelType w:val="hybridMultilevel"/>
     <w:tmpl w:val="CFC8AC54"/>
@@ -17424,7 +17551,7 @@
       </w:rPr>
     </w:lvl>
   </w:abstractNum>
-  <w:abstractNum w:abstractNumId="1" w15:restartNumberingAfterBreak="0">
+  <w:abstractNum w:abstractNumId="1">
     <w:nsid w:val="04485E35"/>
     <w:multiLevelType w:val="hybridMultilevel"/>
     <w:tmpl w:val="A82E6B36"/>
@@ -17537,7 +17664,7 @@
       </w:rPr>
     </w:lvl>
   </w:abstractNum>
-  <w:abstractNum w:abstractNumId="2" w15:restartNumberingAfterBreak="0">
+  <w:abstractNum w:abstractNumId="2">
     <w:nsid w:val="0BB96A70"/>
     <w:multiLevelType w:val="hybridMultilevel"/>
     <w:tmpl w:val="4CE081D6"/>
@@ -17650,7 +17777,7 @@
       </w:rPr>
     </w:lvl>
   </w:abstractNum>
-  <w:abstractNum w:abstractNumId="3" w15:restartNumberingAfterBreak="0">
+  <w:abstractNum w:abstractNumId="3">
     <w:nsid w:val="0C374CAF"/>
     <w:multiLevelType w:val="multilevel"/>
     <w:tmpl w:val="42843512"/>
@@ -17768,7 +17895,7 @@
       </w:rPr>
     </w:lvl>
   </w:abstractNum>
-  <w:abstractNum w:abstractNumId="4" w15:restartNumberingAfterBreak="0">
+  <w:abstractNum w:abstractNumId="4">
     <w:nsid w:val="0DB86FF8"/>
     <w:multiLevelType w:val="hybridMultilevel"/>
     <w:tmpl w:val="AB14969C"/>
@@ -17980,7 +18107,7 @@
       </w:rPr>
     </w:lvl>
   </w:abstractNum>
-  <w:abstractNum w:abstractNumId="5" w15:restartNumberingAfterBreak="0">
+  <w:abstractNum w:abstractNumId="5">
     <w:nsid w:val="120E5D4D"/>
     <w:multiLevelType w:val="hybridMultilevel"/>
     <w:tmpl w:val="4ECC6478"/>
@@ -18093,7 +18220,7 @@
       </w:rPr>
     </w:lvl>
   </w:abstractNum>
-  <w:abstractNum w:abstractNumId="6" w15:restartNumberingAfterBreak="0">
+  <w:abstractNum w:abstractNumId="6">
     <w:nsid w:val="125F02AA"/>
     <w:multiLevelType w:val="hybridMultilevel"/>
     <w:tmpl w:val="AFC24E4C"/>
@@ -18206,7 +18333,7 @@
       </w:rPr>
     </w:lvl>
   </w:abstractNum>
-  <w:abstractNum w:abstractNumId="7" w15:restartNumberingAfterBreak="0">
+  <w:abstractNum w:abstractNumId="7">
     <w:nsid w:val="12AD3B80"/>
     <w:multiLevelType w:val="hybridMultilevel"/>
     <w:tmpl w:val="A394D492"/>
@@ -18319,7 +18446,7 @@
       </w:rPr>
     </w:lvl>
   </w:abstractNum>
-  <w:abstractNum w:abstractNumId="8" w15:restartNumberingAfterBreak="0">
+  <w:abstractNum w:abstractNumId="8">
     <w:nsid w:val="177931BC"/>
     <w:multiLevelType w:val="hybridMultilevel"/>
     <w:tmpl w:val="727452AC"/>
@@ -18432,7 +18559,7 @@
       </w:rPr>
     </w:lvl>
   </w:abstractNum>
-  <w:abstractNum w:abstractNumId="9" w15:restartNumberingAfterBreak="0">
+  <w:abstractNum w:abstractNumId="9">
     <w:nsid w:val="197C6A73"/>
     <w:multiLevelType w:val="hybridMultilevel"/>
     <w:tmpl w:val="30D49DBC"/>
@@ -18545,7 +18672,7 @@
       </w:rPr>
     </w:lvl>
   </w:abstractNum>
-  <w:abstractNum w:abstractNumId="10" w15:restartNumberingAfterBreak="0">
+  <w:abstractNum w:abstractNumId="10">
     <w:nsid w:val="1AB53EC9"/>
     <w:multiLevelType w:val="hybridMultilevel"/>
     <w:tmpl w:val="D3ECABBA"/>
@@ -18658,7 +18785,7 @@
       </w:rPr>
     </w:lvl>
   </w:abstractNum>
-  <w:abstractNum w:abstractNumId="11" w15:restartNumberingAfterBreak="0">
+  <w:abstractNum w:abstractNumId="11">
     <w:nsid w:val="1ABF45CB"/>
     <w:multiLevelType w:val="hybridMultilevel"/>
     <w:tmpl w:val="7EC4A00E"/>
@@ -18771,7 +18898,7 @@
       </w:rPr>
     </w:lvl>
   </w:abstractNum>
-  <w:abstractNum w:abstractNumId="12" w15:restartNumberingAfterBreak="0">
+  <w:abstractNum w:abstractNumId="12">
     <w:nsid w:val="1BB47B30"/>
     <w:multiLevelType w:val="multilevel"/>
     <w:tmpl w:val="100C001F"/>
@@ -18857,7 +18984,7 @@
       </w:pPr>
     </w:lvl>
   </w:abstractNum>
-  <w:abstractNum w:abstractNumId="13" w15:restartNumberingAfterBreak="0">
+  <w:abstractNum w:abstractNumId="13">
     <w:nsid w:val="2A3D131F"/>
     <w:multiLevelType w:val="hybridMultilevel"/>
     <w:tmpl w:val="896A0BC8"/>
@@ -18970,7 +19097,7 @@
       </w:rPr>
     </w:lvl>
   </w:abstractNum>
-  <w:abstractNum w:abstractNumId="14" w15:restartNumberingAfterBreak="0">
+  <w:abstractNum w:abstractNumId="14">
     <w:nsid w:val="2FA22561"/>
     <w:multiLevelType w:val="hybridMultilevel"/>
     <w:tmpl w:val="75187CAC"/>
@@ -19083,7 +19210,7 @@
       </w:rPr>
     </w:lvl>
   </w:abstractNum>
-  <w:abstractNum w:abstractNumId="15" w15:restartNumberingAfterBreak="0">
+  <w:abstractNum w:abstractNumId="15">
     <w:nsid w:val="32371733"/>
     <w:multiLevelType w:val="hybridMultilevel"/>
     <w:tmpl w:val="8604DBE8"/>
@@ -19196,7 +19323,7 @@
       </w:rPr>
     </w:lvl>
   </w:abstractNum>
-  <w:abstractNum w:abstractNumId="16" w15:restartNumberingAfterBreak="0">
+  <w:abstractNum w:abstractNumId="16">
     <w:nsid w:val="38D16F73"/>
     <w:multiLevelType w:val="multilevel"/>
     <w:tmpl w:val="100C001F"/>
@@ -19282,7 +19409,7 @@
       </w:pPr>
     </w:lvl>
   </w:abstractNum>
-  <w:abstractNum w:abstractNumId="17" w15:restartNumberingAfterBreak="0">
+  <w:abstractNum w:abstractNumId="17">
     <w:nsid w:val="432F1495"/>
     <w:multiLevelType w:val="hybridMultilevel"/>
     <w:tmpl w:val="7C949714"/>
@@ -19395,7 +19522,7 @@
       </w:rPr>
     </w:lvl>
   </w:abstractNum>
-  <w:abstractNum w:abstractNumId="18" w15:restartNumberingAfterBreak="0">
+  <w:abstractNum w:abstractNumId="18">
     <w:nsid w:val="435C608D"/>
     <w:multiLevelType w:val="hybridMultilevel"/>
     <w:tmpl w:val="4DB6AEC4"/>
@@ -19508,7 +19635,7 @@
       </w:rPr>
     </w:lvl>
   </w:abstractNum>
-  <w:abstractNum w:abstractNumId="19" w15:restartNumberingAfterBreak="0">
+  <w:abstractNum w:abstractNumId="19">
     <w:nsid w:val="44665165"/>
     <w:multiLevelType w:val="hybridMultilevel"/>
     <w:tmpl w:val="7AB610E8"/>
@@ -19621,7 +19748,7 @@
       </w:rPr>
     </w:lvl>
   </w:abstractNum>
-  <w:abstractNum w:abstractNumId="20" w15:restartNumberingAfterBreak="0">
+  <w:abstractNum w:abstractNumId="20">
     <w:nsid w:val="461314FC"/>
     <w:multiLevelType w:val="multilevel"/>
     <w:tmpl w:val="8F66ACCA"/>
@@ -19708,7 +19835,7 @@
       </w:pPr>
     </w:lvl>
   </w:abstractNum>
-  <w:abstractNum w:abstractNumId="21" w15:restartNumberingAfterBreak="0">
+  <w:abstractNum w:abstractNumId="21">
     <w:nsid w:val="48035DC4"/>
     <w:multiLevelType w:val="hybridMultilevel"/>
     <w:tmpl w:val="C13EE434"/>
@@ -19821,7 +19948,7 @@
       </w:rPr>
     </w:lvl>
   </w:abstractNum>
-  <w:abstractNum w:abstractNumId="22" w15:restartNumberingAfterBreak="0">
+  <w:abstractNum w:abstractNumId="22">
     <w:nsid w:val="490C14A4"/>
     <w:multiLevelType w:val="hybridMultilevel"/>
     <w:tmpl w:val="4E3CD55C"/>
@@ -19934,7 +20061,7 @@
       </w:rPr>
     </w:lvl>
   </w:abstractNum>
-  <w:abstractNum w:abstractNumId="23" w15:restartNumberingAfterBreak="0">
+  <w:abstractNum w:abstractNumId="23">
     <w:nsid w:val="4D8531CE"/>
     <w:multiLevelType w:val="hybridMultilevel"/>
     <w:tmpl w:val="B7A00614"/>
@@ -20047,7 +20174,7 @@
       </w:rPr>
     </w:lvl>
   </w:abstractNum>
-  <w:abstractNum w:abstractNumId="24" w15:restartNumberingAfterBreak="0">
+  <w:abstractNum w:abstractNumId="24">
     <w:nsid w:val="4EEC74CD"/>
     <w:multiLevelType w:val="hybridMultilevel"/>
     <w:tmpl w:val="5EB265F6"/>
@@ -20160,7 +20287,7 @@
       </w:rPr>
     </w:lvl>
   </w:abstractNum>
-  <w:abstractNum w:abstractNumId="25" w15:restartNumberingAfterBreak="0">
+  <w:abstractNum w:abstractNumId="25">
     <w:nsid w:val="508C6263"/>
     <w:multiLevelType w:val="hybridMultilevel"/>
     <w:tmpl w:val="1BF013F0"/>
@@ -20273,7 +20400,7 @@
       </w:rPr>
     </w:lvl>
   </w:abstractNum>
-  <w:abstractNum w:abstractNumId="26" w15:restartNumberingAfterBreak="0">
+  <w:abstractNum w:abstractNumId="26">
     <w:nsid w:val="52930E1D"/>
     <w:multiLevelType w:val="hybridMultilevel"/>
     <w:tmpl w:val="2DAEB4B6"/>
@@ -20386,7 +20513,7 @@
       </w:rPr>
     </w:lvl>
   </w:abstractNum>
-  <w:abstractNum w:abstractNumId="27" w15:restartNumberingAfterBreak="0">
+  <w:abstractNum w:abstractNumId="27">
     <w:nsid w:val="59B13092"/>
     <w:multiLevelType w:val="hybridMultilevel"/>
     <w:tmpl w:val="32A2DE18"/>
@@ -20499,7 +20626,7 @@
       </w:rPr>
     </w:lvl>
   </w:abstractNum>
-  <w:abstractNum w:abstractNumId="28" w15:restartNumberingAfterBreak="0">
+  <w:abstractNum w:abstractNumId="28">
     <w:nsid w:val="5DB06409"/>
     <w:multiLevelType w:val="multilevel"/>
     <w:tmpl w:val="100C001F"/>
@@ -20585,7 +20712,7 @@
       </w:pPr>
     </w:lvl>
   </w:abstractNum>
-  <w:abstractNum w:abstractNumId="29" w15:restartNumberingAfterBreak="0">
+  <w:abstractNum w:abstractNumId="29">
     <w:nsid w:val="69B508D1"/>
     <w:multiLevelType w:val="hybridMultilevel"/>
     <w:tmpl w:val="D780DE9A"/>
@@ -20698,7 +20825,7 @@
       </w:rPr>
     </w:lvl>
   </w:abstractNum>
-  <w:abstractNum w:abstractNumId="30" w15:restartNumberingAfterBreak="0">
+  <w:abstractNum w:abstractNumId="30">
     <w:nsid w:val="6A0107A1"/>
     <w:multiLevelType w:val="multilevel"/>
     <w:tmpl w:val="100C001F"/>
@@ -20784,7 +20911,7 @@
       </w:pPr>
     </w:lvl>
   </w:abstractNum>
-  <w:abstractNum w:abstractNumId="31" w15:restartNumberingAfterBreak="0">
+  <w:abstractNum w:abstractNumId="31">
     <w:nsid w:val="6BCA7BE0"/>
     <w:multiLevelType w:val="multilevel"/>
     <w:tmpl w:val="100C001F"/>
@@ -20870,7 +20997,7 @@
       </w:pPr>
     </w:lvl>
   </w:abstractNum>
-  <w:abstractNum w:abstractNumId="32" w15:restartNumberingAfterBreak="0">
+  <w:abstractNum w:abstractNumId="32">
     <w:nsid w:val="6BCC2F35"/>
     <w:multiLevelType w:val="hybridMultilevel"/>
     <w:tmpl w:val="8F181BC6"/>
@@ -20983,7 +21110,7 @@
       </w:rPr>
     </w:lvl>
   </w:abstractNum>
-  <w:abstractNum w:abstractNumId="33" w15:restartNumberingAfterBreak="0">
+  <w:abstractNum w:abstractNumId="33">
     <w:nsid w:val="6C9F5DCE"/>
     <w:multiLevelType w:val="hybridMultilevel"/>
     <w:tmpl w:val="E868A3DA"/>
@@ -21096,7 +21223,7 @@
       </w:rPr>
     </w:lvl>
   </w:abstractNum>
-  <w:abstractNum w:abstractNumId="34" w15:restartNumberingAfterBreak="0">
+  <w:abstractNum w:abstractNumId="34">
     <w:nsid w:val="7107739F"/>
     <w:multiLevelType w:val="multilevel"/>
     <w:tmpl w:val="100C001F"/>
@@ -21182,7 +21309,7 @@
       </w:pPr>
     </w:lvl>
   </w:abstractNum>
-  <w:abstractNum w:abstractNumId="35" w15:restartNumberingAfterBreak="0">
+  <w:abstractNum w:abstractNumId="35">
     <w:nsid w:val="73F967B4"/>
     <w:multiLevelType w:val="hybridMultilevel"/>
     <w:tmpl w:val="6EFC31C4"/>
@@ -21295,7 +21422,7 @@
       </w:rPr>
     </w:lvl>
   </w:abstractNum>
-  <w:abstractNum w:abstractNumId="36" w15:restartNumberingAfterBreak="0">
+  <w:abstractNum w:abstractNumId="36">
     <w:nsid w:val="75493B6B"/>
     <w:multiLevelType w:val="hybridMultilevel"/>
     <w:tmpl w:val="4B14A696"/>
@@ -21819,11 +21946,14 @@
       <w:startOverride w:val="1"/>
     </w:lvlOverride>
   </w:num>
+  <w:num w:numId="48">
+    <w:abstractNumId w:val="3"/>
+  </w:num>
 </w:numbering>
 </file>
 
 <file path=word/styles.xml><?xml version="1.0" encoding="utf-8"?>
-<w:styles xmlns:mc="http://schemas.openxmlformats.org/markup-compatibility/2006" xmlns:r="http://schemas.openxmlformats.org/officeDocument/2006/relationships" xmlns:w="http://schemas.openxmlformats.org/wordprocessingml/2006/main" xmlns:w14="http://schemas.microsoft.com/office/word/2010/wordml" xmlns:w15="http://schemas.microsoft.com/office/word/2012/wordml" mc:Ignorable="w14 w15">
+<w:styles xmlns:mc="http://schemas.openxmlformats.org/markup-compatibility/2006" xmlns:r="http://schemas.openxmlformats.org/officeDocument/2006/relationships" xmlns:w="http://schemas.openxmlformats.org/wordprocessingml/2006/main" xmlns:w14="http://schemas.microsoft.com/office/word/2010/wordml" mc:Ignorable="w14">
   <w:docDefaults>
     <w:rPrDefault>
       <w:rPr>
@@ -21839,378 +21969,1008 @@
       </w:pPr>
     </w:pPrDefault>
   </w:docDefaults>
-  <w:latentStyles w:defLockedState="0" w:defUIPriority="99" w:defSemiHidden="0" w:defUnhideWhenUsed="0" w:defQFormat="0" w:count="371">
-    <w:lsdException w:name="Normal" w:uiPriority="0" w:qFormat="1"/>
-    <w:lsdException w:name="heading 1" w:uiPriority="9" w:qFormat="1"/>
-    <w:lsdException w:name="heading 2" w:semiHidden="1" w:uiPriority="9" w:unhideWhenUsed="1" w:qFormat="1"/>
-    <w:lsdException w:name="heading 3" w:semiHidden="1" w:uiPriority="9" w:unhideWhenUsed="1" w:qFormat="1"/>
-    <w:lsdException w:name="heading 4" w:semiHidden="1" w:uiPriority="9" w:unhideWhenUsed="1" w:qFormat="1"/>
-    <w:lsdException w:name="heading 5" w:semiHidden="1" w:uiPriority="9" w:unhideWhenUsed="1" w:qFormat="1"/>
-    <w:lsdException w:name="heading 6" w:semiHidden="1" w:uiPriority="9" w:unhideWhenUsed="1" w:qFormat="1"/>
-    <w:lsdException w:name="heading 7" w:semiHidden="1" w:uiPriority="9" w:unhideWhenUsed="1" w:qFormat="1"/>
-    <w:lsdException w:name="heading 8" w:semiHidden="1" w:uiPriority="9" w:unhideWhenUsed="1" w:qFormat="1"/>
-    <w:lsdException w:name="heading 9" w:semiHidden="1" w:uiPriority="9" w:unhideWhenUsed="1" w:qFormat="1"/>
-    <w:lsdException w:name="index 1" w:semiHidden="1" w:unhideWhenUsed="1"/>
-    <w:lsdException w:name="index 2" w:semiHidden="1" w:unhideWhenUsed="1"/>
-    <w:lsdException w:name="index 3" w:semiHidden="1" w:unhideWhenUsed="1"/>
-    <w:lsdException w:name="index 4" w:semiHidden="1" w:unhideWhenUsed="1"/>
-    <w:lsdException w:name="index 5" w:semiHidden="1" w:unhideWhenUsed="1"/>
-    <w:lsdException w:name="index 6" w:semiHidden="1" w:unhideWhenUsed="1"/>
-    <w:lsdException w:name="index 7" w:semiHidden="1" w:unhideWhenUsed="1"/>
-    <w:lsdException w:name="index 8" w:semiHidden="1" w:unhideWhenUsed="1"/>
-    <w:lsdException w:name="index 9" w:semiHidden="1" w:unhideWhenUsed="1"/>
-    <w:lsdException w:name="toc 1" w:semiHidden="1" w:uiPriority="39" w:unhideWhenUsed="1"/>
-    <w:lsdException w:name="toc 2" w:semiHidden="1" w:uiPriority="39" w:unhideWhenUsed="1"/>
-    <w:lsdException w:name="toc 3" w:semiHidden="1" w:uiPriority="39" w:unhideWhenUsed="1"/>
-    <w:lsdException w:name="toc 4" w:semiHidden="1" w:uiPriority="39" w:unhideWhenUsed="1"/>
-    <w:lsdException w:name="toc 5" w:semiHidden="1" w:uiPriority="39" w:unhideWhenUsed="1"/>
-    <w:lsdException w:name="toc 6" w:semiHidden="1" w:uiPriority="39" w:unhideWhenUsed="1"/>
-    <w:lsdException w:name="toc 7" w:semiHidden="1" w:uiPriority="39" w:unhideWhenUsed="1"/>
-    <w:lsdException w:name="toc 8" w:semiHidden="1" w:uiPriority="39" w:unhideWhenUsed="1"/>
-    <w:lsdException w:name="toc 9" w:semiHidden="1" w:uiPriority="39" w:unhideWhenUsed="1"/>
-    <w:lsdException w:name="Normal Indent" w:semiHidden="1" w:unhideWhenUsed="1"/>
-    <w:lsdException w:name="footnote text" w:semiHidden="1" w:unhideWhenUsed="1"/>
-    <w:lsdException w:name="annotation text" w:semiHidden="1" w:unhideWhenUsed="1"/>
-    <w:lsdException w:name="header" w:semiHidden="1" w:unhideWhenUsed="1"/>
-    <w:lsdException w:name="footer" w:semiHidden="1" w:unhideWhenUsed="1"/>
-    <w:lsdException w:name="index heading" w:semiHidden="1" w:unhideWhenUsed="1"/>
-    <w:lsdException w:name="caption" w:semiHidden="1" w:uiPriority="35" w:unhideWhenUsed="1" w:qFormat="1"/>
-    <w:lsdException w:name="table of figures" w:semiHidden="1" w:unhideWhenUsed="1"/>
-    <w:lsdException w:name="envelope address" w:semiHidden="1" w:unhideWhenUsed="1"/>
-    <w:lsdException w:name="envelope return" w:semiHidden="1" w:unhideWhenUsed="1"/>
-    <w:lsdException w:name="footnote reference" w:semiHidden="1" w:unhideWhenUsed="1"/>
-    <w:lsdException w:name="annotation reference" w:semiHidden="1" w:unhideWhenUsed="1"/>
-    <w:lsdException w:name="line number" w:semiHidden="1" w:unhideWhenUsed="1"/>
-    <w:lsdException w:name="page number" w:semiHidden="1" w:unhideWhenUsed="1"/>
-    <w:lsdException w:name="endnote reference" w:semiHidden="1" w:unhideWhenUsed="1"/>
-    <w:lsdException w:name="endnote text" w:semiHidden="1" w:unhideWhenUsed="1"/>
-    <w:lsdException w:name="table of authorities" w:semiHidden="1" w:unhideWhenUsed="1"/>
-    <w:lsdException w:name="macro" w:semiHidden="1" w:unhideWhenUsed="1"/>
-    <w:lsdException w:name="toa heading" w:semiHidden="1" w:unhideWhenUsed="1"/>
-    <w:lsdException w:name="List" w:semiHidden="1" w:unhideWhenUsed="1"/>
-    <w:lsdException w:name="List Bullet" w:semiHidden="1" w:unhideWhenUsed="1"/>
-    <w:lsdException w:name="List Number" w:semiHidden="1" w:unhideWhenUsed="1"/>
-    <w:lsdException w:name="List 2" w:semiHidden="1" w:unhideWhenUsed="1"/>
-    <w:lsdException w:name="List 3" w:semiHidden="1" w:unhideWhenUsed="1"/>
-    <w:lsdException w:name="List 4" w:semiHidden="1" w:unhideWhenUsed="1"/>
-    <w:lsdException w:name="List 5" w:semiHidden="1" w:unhideWhenUsed="1"/>
-    <w:lsdException w:name="List Bullet 2" w:semiHidden="1" w:unhideWhenUsed="1"/>
-    <w:lsdException w:name="List Bullet 3" w:semiHidden="1" w:unhideWhenUsed="1"/>
-    <w:lsdException w:name="List Bullet 4" w:semiHidden="1" w:unhideWhenUsed="1"/>
-    <w:lsdException w:name="List Bullet 5" w:semiHidden="1" w:unhideWhenUsed="1"/>
-    <w:lsdException w:name="List Number 2" w:semiHidden="1" w:unhideWhenUsed="1"/>
-    <w:lsdException w:name="List Number 3" w:semiHidden="1" w:unhideWhenUsed="1"/>
-    <w:lsdException w:name="List Number 4" w:semiHidden="1" w:unhideWhenUsed="1"/>
-    <w:lsdException w:name="List Number 5" w:semiHidden="1" w:unhideWhenUsed="1"/>
-    <w:lsdException w:name="Title" w:uiPriority="10" w:qFormat="1"/>
-    <w:lsdException w:name="Closing" w:semiHidden="1" w:unhideWhenUsed="1"/>
-    <w:lsdException w:name="Signature" w:semiHidden="1" w:unhideWhenUsed="1"/>
-    <w:lsdException w:name="Default Paragraph Font" w:semiHidden="1" w:uiPriority="1" w:unhideWhenUsed="1"/>
-    <w:lsdException w:name="Body Text" w:semiHidden="1" w:unhideWhenUsed="1"/>
-    <w:lsdException w:name="Body Text Indent" w:semiHidden="1" w:unhideWhenUsed="1"/>
-    <w:lsdException w:name="List Continue" w:semiHidden="1" w:unhideWhenUsed="1"/>
-    <w:lsdException w:name="List Continue 2" w:semiHidden="1" w:unhideWhenUsed="1"/>
-    <w:lsdException w:name="List Continue 3" w:semiHidden="1" w:unhideWhenUsed="1"/>
-    <w:lsdException w:name="List Continue 4" w:semiHidden="1" w:unhideWhenUsed="1"/>
-    <w:lsdException w:name="List Continue 5" w:semiHidden="1" w:unhideWhenUsed="1"/>
-    <w:lsdException w:name="Message Header" w:semiHidden="1" w:unhideWhenUsed="1"/>
-    <w:lsdException w:name="Subtitle" w:uiPriority="11" w:qFormat="1"/>
-    <w:lsdException w:name="Salutation" w:semiHidden="1" w:unhideWhenUsed="1"/>
-    <w:lsdException w:name="Date" w:semiHidden="1" w:unhideWhenUsed="1"/>
-    <w:lsdException w:name="Body Text First Indent" w:semiHidden="1" w:unhideWhenUsed="1"/>
-    <w:lsdException w:name="Body Text First Indent 2" w:semiHidden="1" w:unhideWhenUsed="1"/>
-    <w:lsdException w:name="Note Heading" w:semiHidden="1" w:unhideWhenUsed="1"/>
-    <w:lsdException w:name="Body Text 2" w:semiHidden="1" w:unhideWhenUsed="1"/>
-    <w:lsdException w:name="Body Text 3" w:semiHidden="1" w:unhideWhenUsed="1"/>
-    <w:lsdException w:name="Body Text Indent 2" w:semiHidden="1" w:unhideWhenUsed="1"/>
-    <w:lsdException w:name="Body Text Indent 3" w:semiHidden="1" w:unhideWhenUsed="1"/>
-    <w:lsdException w:name="Block Text" w:semiHidden="1" w:unhideWhenUsed="1"/>
-    <w:lsdException w:name="Hyperlink" w:semiHidden="1" w:unhideWhenUsed="1"/>
-    <w:lsdException w:name="FollowedHyperlink" w:semiHidden="1" w:unhideWhenUsed="1"/>
-    <w:lsdException w:name="Strong" w:uiPriority="22" w:qFormat="1"/>
-    <w:lsdException w:name="Emphasis" w:uiPriority="20" w:qFormat="1"/>
-    <w:lsdException w:name="Document Map" w:semiHidden="1" w:unhideWhenUsed="1"/>
-    <w:lsdException w:name="Plain Text" w:semiHidden="1" w:unhideWhenUsed="1"/>
-    <w:lsdException w:name="E-mail Signature" w:semiHidden="1" w:unhideWhenUsed="1"/>
-    <w:lsdException w:name="HTML Top of Form" w:semiHidden="1" w:unhideWhenUsed="1"/>
-    <w:lsdException w:name="HTML Bottom of Form" w:semiHidden="1" w:unhideWhenUsed="1"/>
-    <w:lsdException w:name="Normal (Web)" w:semiHidden="1" w:unhideWhenUsed="1"/>
-    <w:lsdException w:name="HTML Acronym" w:semiHidden="1" w:unhideWhenUsed="1"/>
-    <w:lsdException w:name="HTML Address" w:semiHidden="1" w:unhideWhenUsed="1"/>
-    <w:lsdException w:name="HTML Cite" w:semiHidden="1" w:unhideWhenUsed="1"/>
-    <w:lsdException w:name="HTML Code" w:semiHidden="1" w:unhideWhenUsed="1"/>
-    <w:lsdException w:name="HTML Definition" w:semiHidden="1" w:unhideWhenUsed="1"/>
-    <w:lsdException w:name="HTML Keyboard" w:semiHidden="1" w:unhideWhenUsed="1"/>
-    <w:lsdException w:name="HTML Preformatted" w:semiHidden="1" w:unhideWhenUsed="1"/>
-    <w:lsdException w:name="HTML Sample" w:semiHidden="1" w:unhideWhenUsed="1"/>
-    <w:lsdException w:name="HTML Typewriter" w:semiHidden="1" w:unhideWhenUsed="1"/>
-    <w:lsdException w:name="HTML Variable" w:semiHidden="1" w:unhideWhenUsed="1"/>
-    <w:lsdException w:name="Normal Table" w:semiHidden="1" w:unhideWhenUsed="1"/>
-    <w:lsdException w:name="annotation subject" w:semiHidden="1" w:unhideWhenUsed="1"/>
-    <w:lsdException w:name="No List" w:semiHidden="1" w:unhideWhenUsed="1"/>
-    <w:lsdException w:name="Outline List 1" w:semiHidden="1" w:unhideWhenUsed="1"/>
-    <w:lsdException w:name="Outline List 2" w:semiHidden="1" w:unhideWhenUsed="1"/>
-    <w:lsdException w:name="Outline List 3" w:semiHidden="1" w:unhideWhenUsed="1"/>
-    <w:lsdException w:name="Table Simple 1" w:semiHidden="1" w:unhideWhenUsed="1"/>
-    <w:lsdException w:name="Table Simple 2" w:semiHidden="1" w:unhideWhenUsed="1"/>
-    <w:lsdException w:name="Table Simple 3" w:semiHidden="1" w:unhideWhenUsed="1"/>
-    <w:lsdException w:name="Table Classic 1" w:semiHidden="1" w:unhideWhenUsed="1"/>
-    <w:lsdException w:name="Table Classic 2" w:semiHidden="1" w:unhideWhenUsed="1"/>
-    <w:lsdException w:name="Table Classic 3" w:semiHidden="1" w:unhideWhenUsed="1"/>
-    <w:lsdException w:name="Table Classic 4" w:semiHidden="1" w:unhideWhenUsed="1"/>
-    <w:lsdException w:name="Table Colorful 1" w:semiHidden="1" w:unhideWhenUsed="1"/>
-    <w:lsdException w:name="Table Colorful 2" w:semiHidden="1" w:unhideWhenUsed="1"/>
-    <w:lsdException w:name="Table Colorful 3" w:semiHidden="1" w:unhideWhenUsed="1"/>
-    <w:lsdException w:name="Table Columns 1" w:semiHidden="1" w:unhideWhenUsed="1"/>
-    <w:lsdException w:name="Table Columns 2" w:semiHidden="1" w:unhideWhenUsed="1"/>
-    <w:lsdException w:name="Table Columns 3" w:semiHidden="1" w:unhideWhenUsed="1"/>
-    <w:lsdException w:name="Table Columns 4" w:semiHidden="1" w:unhideWhenUsed="1"/>
-    <w:lsdException w:name="Table Columns 5" w:semiHidden="1" w:unhideWhenUsed="1"/>
-    <w:lsdException w:name="Table Grid 1" w:semiHidden="1" w:unhideWhenUsed="1"/>
-    <w:lsdException w:name="Table Grid 2" w:semiHidden="1" w:unhideWhenUsed="1"/>
-    <w:lsdException w:name="Table Grid 3" w:semiHidden="1" w:unhideWhenUsed="1"/>
-    <w:lsdException w:name="Table Grid 4" w:semiHidden="1" w:unhideWhenUsed="1"/>
-    <w:lsdException w:name="Table Grid 5" w:semiHidden="1" w:unhideWhenUsed="1"/>
-    <w:lsdException w:name="Table Grid 6" w:semiHidden="1" w:unhideWhenUsed="1"/>
-    <w:lsdException w:name="Table Grid 7" w:semiHidden="1" w:unhideWhenUsed="1"/>
-    <w:lsdException w:name="Table Grid 8" w:semiHidden="1" w:unhideWhenUsed="1"/>
-    <w:lsdException w:name="Table List 1" w:semiHidden="1" w:unhideWhenUsed="1"/>
-    <w:lsdException w:name="Table List 2" w:semiHidden="1" w:unhideWhenUsed="1"/>
-    <w:lsdException w:name="Table List 3" w:semiHidden="1" w:unhideWhenUsed="1"/>
-    <w:lsdException w:name="Table List 4" w:semiHidden="1" w:unhideWhenUsed="1"/>
-    <w:lsdException w:name="Table List 5" w:semiHidden="1" w:unhideWhenUsed="1"/>
-    <w:lsdException w:name="Table List 6" w:semiHidden="1" w:unhideWhenUsed="1"/>
-    <w:lsdException w:name="Table List 7" w:semiHidden="1" w:unhideWhenUsed="1"/>
-    <w:lsdException w:name="Table List 8" w:semiHidden="1" w:unhideWhenUsed="1"/>
-    <w:lsdException w:name="Table 3D effects 1" w:semiHidden="1" w:unhideWhenUsed="1"/>
-    <w:lsdException w:name="Table 3D effects 2" w:semiHidden="1" w:unhideWhenUsed="1"/>
-    <w:lsdException w:name="Table 3D effects 3" w:semiHidden="1" w:unhideWhenUsed="1"/>
-    <w:lsdException w:name="Table Contemporary" w:semiHidden="1" w:unhideWhenUsed="1"/>
-    <w:lsdException w:name="Table Elegant" w:semiHidden="1" w:unhideWhenUsed="1"/>
-    <w:lsdException w:name="Table Professional" w:semiHidden="1" w:unhideWhenUsed="1"/>
-    <w:lsdException w:name="Table Subtle 1" w:semiHidden="1" w:unhideWhenUsed="1"/>
-    <w:lsdException w:name="Table Subtle 2" w:semiHidden="1" w:unhideWhenUsed="1"/>
-    <w:lsdException w:name="Table Web 1" w:semiHidden="1" w:unhideWhenUsed="1"/>
-    <w:lsdException w:name="Table Web 2" w:semiHidden="1" w:unhideWhenUsed="1"/>
-    <w:lsdException w:name="Table Web 3" w:semiHidden="1" w:unhideWhenUsed="1"/>
-    <w:lsdException w:name="Balloon Text" w:semiHidden="1" w:unhideWhenUsed="1"/>
-    <w:lsdException w:name="Table Grid" w:uiPriority="59"/>
-    <w:lsdException w:name="Table Theme" w:semiHidden="1" w:unhideWhenUsed="1"/>
-    <w:lsdException w:name="Placeholder Text" w:semiHidden="1"/>
-    <w:lsdException w:name="No Spacing" w:uiPriority="1" w:qFormat="1"/>
-    <w:lsdException w:name="Light Shading" w:uiPriority="60"/>
-    <w:lsdException w:name="Light List" w:uiPriority="61"/>
-    <w:lsdException w:name="Light Grid" w:uiPriority="62"/>
-    <w:lsdException w:name="Medium Shading 1" w:uiPriority="63"/>
-    <w:lsdException w:name="Medium Shading 2" w:uiPriority="64"/>
-    <w:lsdException w:name="Medium List 1" w:uiPriority="65"/>
-    <w:lsdException w:name="Medium List 2" w:uiPriority="66"/>
-    <w:lsdException w:name="Medium Grid 1" w:uiPriority="67"/>
-    <w:lsdException w:name="Medium Grid 2" w:uiPriority="68"/>
-    <w:lsdException w:name="Medium Grid 3" w:uiPriority="69"/>
-    <w:lsdException w:name="Dark List" w:uiPriority="70"/>
-    <w:lsdException w:name="Colorful Shading" w:uiPriority="71"/>
-    <w:lsdException w:name="Colorful List" w:uiPriority="72"/>
-    <w:lsdException w:name="Colorful Grid" w:uiPriority="73"/>
-    <w:lsdException w:name="Light Shading Accent 1" w:uiPriority="60"/>
-    <w:lsdException w:name="Light List Accent 1" w:uiPriority="61"/>
-    <w:lsdException w:name="Light Grid Accent 1" w:uiPriority="62"/>
-    <w:lsdException w:name="Medium Shading 1 Accent 1" w:uiPriority="63"/>
-    <w:lsdException w:name="Medium Shading 2 Accent 1" w:uiPriority="64"/>
-    <w:lsdException w:name="Medium List 1 Accent 1" w:uiPriority="65"/>
-    <w:lsdException w:name="Revision" w:semiHidden="1"/>
-    <w:lsdException w:name="List Paragraph" w:uiPriority="34" w:qFormat="1"/>
-    <w:lsdException w:name="Quote" w:uiPriority="29" w:qFormat="1"/>
-    <w:lsdException w:name="Intense Quote" w:uiPriority="30" w:qFormat="1"/>
-    <w:lsdException w:name="Medium List 2 Accent 1" w:uiPriority="66"/>
-    <w:lsdException w:name="Medium Grid 1 Accent 1" w:uiPriority="67"/>
-    <w:lsdException w:name="Medium Grid 2 Accent 1" w:uiPriority="68"/>
-    <w:lsdException w:name="Medium Grid 3 Accent 1" w:uiPriority="69"/>
-    <w:lsdException w:name="Dark List Accent 1" w:uiPriority="70"/>
-    <w:lsdException w:name="Colorful Shading Accent 1" w:uiPriority="71"/>
-    <w:lsdException w:name="Colorful List Accent 1" w:uiPriority="72"/>
-    <w:lsdException w:name="Colorful Grid Accent 1" w:uiPriority="73"/>
-    <w:lsdException w:name="Light Shading Accent 2" w:uiPriority="60"/>
-    <w:lsdException w:name="Light List Accent 2" w:uiPriority="61"/>
-    <w:lsdException w:name="Light Grid Accent 2" w:uiPriority="62"/>
-    <w:lsdException w:name="Medium Shading 1 Accent 2" w:uiPriority="63"/>
-    <w:lsdException w:name="Medium Shading 2 Accent 2" w:uiPriority="64"/>
-    <w:lsdException w:name="Medium List 1 Accent 2" w:uiPriority="65"/>
-    <w:lsdException w:name="Medium List 2 Accent 2" w:uiPriority="66"/>
-    <w:lsdException w:name="Medium Grid 1 Accent 2" w:uiPriority="67"/>
-    <w:lsdException w:name="Medium Grid 2 Accent 2" w:uiPriority="68"/>
-    <w:lsdException w:name="Medium Grid 3 Accent 2" w:uiPriority="69"/>
-    <w:lsdException w:name="Dark List Accent 2" w:uiPriority="70"/>
-    <w:lsdException w:name="Colorful Shading Accent 2" w:uiPriority="71"/>
-    <w:lsdException w:name="Colorful List Accent 2" w:uiPriority="72"/>
-    <w:lsdException w:name="Colorful Grid Accent 2" w:uiPriority="73"/>
-    <w:lsdException w:name="Light Shading Accent 3" w:uiPriority="60"/>
-    <w:lsdException w:name="Light List Accent 3" w:uiPriority="61"/>
-    <w:lsdException w:name="Light Grid Accent 3" w:uiPriority="62"/>
-    <w:lsdException w:name="Medium Shading 1 Accent 3" w:uiPriority="63"/>
-    <w:lsdException w:name="Medium Shading 2 Accent 3" w:uiPriority="64"/>
-    <w:lsdException w:name="Medium List 1 Accent 3" w:uiPriority="65"/>
-    <w:lsdException w:name="Medium List 2 Accent 3" w:uiPriority="66"/>
-    <w:lsdException w:name="Medium Grid 1 Accent 3" w:uiPriority="67"/>
-    <w:lsdException w:name="Medium Grid 2 Accent 3" w:uiPriority="68"/>
-    <w:lsdException w:name="Medium Grid 3 Accent 3" w:uiPriority="69"/>
-    <w:lsdException w:name="Dark List Accent 3" w:uiPriority="70"/>
-    <w:lsdException w:name="Colorful Shading Accent 3" w:uiPriority="71"/>
-    <w:lsdException w:name="Colorful List Accent 3" w:uiPriority="72"/>
-    <w:lsdException w:name="Colorful Grid Accent 3" w:uiPriority="73"/>
-    <w:lsdException w:name="Light Shading Accent 4" w:uiPriority="60"/>
-    <w:lsdException w:name="Light List Accent 4" w:uiPriority="61"/>
-    <w:lsdException w:name="Light Grid Accent 4" w:uiPriority="62"/>
-    <w:lsdException w:name="Medium Shading 1 Accent 4" w:uiPriority="63"/>
-    <w:lsdException w:name="Medium Shading 2 Accent 4" w:uiPriority="64"/>
-    <w:lsdException w:name="Medium List 1 Accent 4" w:uiPriority="65"/>
-    <w:lsdException w:name="Medium List 2 Accent 4" w:uiPriority="66"/>
-    <w:lsdException w:name="Medium Grid 1 Accent 4" w:uiPriority="67"/>
-    <w:lsdException w:name="Medium Grid 2 Accent 4" w:uiPriority="68"/>
-    <w:lsdException w:name="Medium Grid 3 Accent 4" w:uiPriority="69"/>
-    <w:lsdException w:name="Dark List Accent 4" w:uiPriority="70"/>
-    <w:lsdException w:name="Colorful Shading Accent 4" w:uiPriority="71"/>
-    <w:lsdException w:name="Colorful List Accent 4" w:uiPriority="72"/>
-    <w:lsdException w:name="Colorful Grid Accent 4" w:uiPriority="73"/>
-    <w:lsdException w:name="Light Shading Accent 5" w:uiPriority="60"/>
-    <w:lsdException w:name="Light List Accent 5" w:uiPriority="61"/>
-    <w:lsdException w:name="Light Grid Accent 5" w:uiPriority="62"/>
-    <w:lsdException w:name="Medium Shading 1 Accent 5" w:uiPriority="63"/>
-    <w:lsdException w:name="Medium Shading 2 Accent 5" w:uiPriority="64"/>
-    <w:lsdException w:name="Medium List 1 Accent 5" w:uiPriority="65"/>
-    <w:lsdException w:name="Medium List 2 Accent 5" w:uiPriority="66"/>
-    <w:lsdException w:name="Medium Grid 1 Accent 5" w:uiPriority="67"/>
-    <w:lsdException w:name="Medium Grid 2 Accent 5" w:uiPriority="68"/>
-    <w:lsdException w:name="Medium Grid 3 Accent 5" w:uiPriority="69"/>
-    <w:lsdException w:name="Dark List Accent 5" w:uiPriority="70"/>
-    <w:lsdException w:name="Colorful Shading Accent 5" w:uiPriority="71"/>
-    <w:lsdException w:name="Colorful List Accent 5" w:uiPriority="72"/>
-    <w:lsdException w:name="Colorful Grid Accent 5" w:uiPriority="73"/>
-    <w:lsdException w:name="Light Shading Accent 6" w:uiPriority="60"/>
-    <w:lsdException w:name="Light List Accent 6" w:uiPriority="61"/>
-    <w:lsdException w:name="Light Grid Accent 6" w:uiPriority="62"/>
-    <w:lsdException w:name="Medium Shading 1 Accent 6" w:uiPriority="63"/>
-    <w:lsdException w:name="Medium Shading 2 Accent 6" w:uiPriority="64"/>
-    <w:lsdException w:name="Medium List 1 Accent 6" w:uiPriority="65"/>
-    <w:lsdException w:name="Medium List 2 Accent 6" w:uiPriority="66"/>
-    <w:lsdException w:name="Medium Grid 1 Accent 6" w:uiPriority="67"/>
-    <w:lsdException w:name="Medium Grid 2 Accent 6" w:uiPriority="68"/>
-    <w:lsdException w:name="Medium Grid 3 Accent 6" w:uiPriority="69"/>
-    <w:lsdException w:name="Dark List Accent 6" w:uiPriority="70"/>
-    <w:lsdException w:name="Colorful Shading Accent 6" w:uiPriority="71"/>
-    <w:lsdException w:name="Colorful List Accent 6" w:uiPriority="72"/>
-    <w:lsdException w:name="Colorful Grid Accent 6" w:uiPriority="73"/>
-    <w:lsdException w:name="Subtle Emphasis" w:uiPriority="19" w:qFormat="1"/>
-    <w:lsdException w:name="Intense Emphasis" w:uiPriority="21" w:qFormat="1"/>
-    <w:lsdException w:name="Subtle Reference" w:uiPriority="31" w:qFormat="1"/>
-    <w:lsdException w:name="Intense Reference" w:uiPriority="32" w:qFormat="1"/>
-    <w:lsdException w:name="Book Title" w:uiPriority="33" w:qFormat="1"/>
-    <w:lsdException w:name="Bibliography" w:semiHidden="1" w:uiPriority="37" w:unhideWhenUsed="1"/>
-    <w:lsdException w:name="TOC Heading" w:semiHidden="1" w:uiPriority="39" w:unhideWhenUsed="1" w:qFormat="1"/>
-    <w:lsdException w:name="Plain Table 1" w:uiPriority="41"/>
-    <w:lsdException w:name="Plain Table 2" w:uiPriority="42"/>
-    <w:lsdException w:name="Plain Table 3" w:uiPriority="43"/>
-    <w:lsdException w:name="Plain Table 4" w:uiPriority="44"/>
-    <w:lsdException w:name="Plain Table 5" w:uiPriority="45"/>
-    <w:lsdException w:name="Grid Table Light" w:uiPriority="40"/>
-    <w:lsdException w:name="Grid Table 1 Light" w:uiPriority="46"/>
-    <w:lsdException w:name="Grid Table 2" w:uiPriority="47"/>
-    <w:lsdException w:name="Grid Table 3" w:uiPriority="48"/>
-    <w:lsdException w:name="Grid Table 4" w:uiPriority="49"/>
-    <w:lsdException w:name="Grid Table 5 Dark" w:uiPriority="50"/>
-    <w:lsdException w:name="Grid Table 6 Colorful" w:uiPriority="51"/>
-    <w:lsdException w:name="Grid Table 7 Colorful" w:uiPriority="52"/>
-    <w:lsdException w:name="Grid Table 1 Light Accent 1" w:uiPriority="46"/>
-    <w:lsdException w:name="Grid Table 2 Accent 1" w:uiPriority="47"/>
-    <w:lsdException w:name="Grid Table 3 Accent 1" w:uiPriority="48"/>
-    <w:lsdException w:name="Grid Table 4 Accent 1" w:uiPriority="49"/>
-    <w:lsdException w:name="Grid Table 5 Dark Accent 1" w:uiPriority="50"/>
-    <w:lsdException w:name="Grid Table 6 Colorful Accent 1" w:uiPriority="51"/>
-    <w:lsdException w:name="Grid Table 7 Colorful Accent 1" w:uiPriority="52"/>
-    <w:lsdException w:name="Grid Table 1 Light Accent 2" w:uiPriority="46"/>
-    <w:lsdException w:name="Grid Table 2 Accent 2" w:uiPriority="47"/>
-    <w:lsdException w:name="Grid Table 3 Accent 2" w:uiPriority="48"/>
-    <w:lsdException w:name="Grid Table 4 Accent 2" w:uiPriority="49"/>
-    <w:lsdException w:name="Grid Table 5 Dark Accent 2" w:uiPriority="50"/>
-    <w:lsdException w:name="Grid Table 6 Colorful Accent 2" w:uiPriority="51"/>
-    <w:lsdException w:name="Grid Table 7 Colorful Accent 2" w:uiPriority="52"/>
-    <w:lsdException w:name="Grid Table 1 Light Accent 3" w:uiPriority="46"/>
-    <w:lsdException w:name="Grid Table 2 Accent 3" w:uiPriority="47"/>
-    <w:lsdException w:name="Grid Table 3 Accent 3" w:uiPriority="48"/>
-    <w:lsdException w:name="Grid Table 4 Accent 3" w:uiPriority="49"/>
-    <w:lsdException w:name="Grid Table 5 Dark Accent 3" w:uiPriority="50"/>
-    <w:lsdException w:name="Grid Table 6 Colorful Accent 3" w:uiPriority="51"/>
-    <w:lsdException w:name="Grid Table 7 Colorful Accent 3" w:uiPriority="52"/>
-    <w:lsdException w:name="Grid Table 1 Light Accent 4" w:uiPriority="46"/>
-    <w:lsdException w:name="Grid Table 2 Accent 4" w:uiPriority="47"/>
-    <w:lsdException w:name="Grid Table 3 Accent 4" w:uiPriority="48"/>
-    <w:lsdException w:name="Grid Table 4 Accent 4" w:uiPriority="49"/>
-    <w:lsdException w:name="Grid Table 5 Dark Accent 4" w:uiPriority="50"/>
-    <w:lsdException w:name="Grid Table 6 Colorful Accent 4" w:uiPriority="51"/>
-    <w:lsdException w:name="Grid Table 7 Colorful Accent 4" w:uiPriority="52"/>
-    <w:lsdException w:name="Grid Table 1 Light Accent 5" w:uiPriority="46"/>
-    <w:lsdException w:name="Grid Table 2 Accent 5" w:uiPriority="47"/>
-    <w:lsdException w:name="Grid Table 3 Accent 5" w:uiPriority="48"/>
-    <w:lsdException w:name="Grid Table 4 Accent 5" w:uiPriority="49"/>
-    <w:lsdException w:name="Grid Table 5 Dark Accent 5" w:uiPriority="50"/>
-    <w:lsdException w:name="Grid Table 6 Colorful Accent 5" w:uiPriority="51"/>
-    <w:lsdException w:name="Grid Table 7 Colorful Accent 5" w:uiPriority="52"/>
-    <w:lsdException w:name="Grid Table 1 Light Accent 6" w:uiPriority="46"/>
-    <w:lsdException w:name="Grid Table 2 Accent 6" w:uiPriority="47"/>
-    <w:lsdException w:name="Grid Table 3 Accent 6" w:uiPriority="48"/>
-    <w:lsdException w:name="Grid Table 4 Accent 6" w:uiPriority="49"/>
-    <w:lsdException w:name="Grid Table 5 Dark Accent 6" w:uiPriority="50"/>
-    <w:lsdException w:name="Grid Table 6 Colorful Accent 6" w:uiPriority="51"/>
-    <w:lsdException w:name="Grid Table 7 Colorful Accent 6" w:uiPriority="52"/>
-    <w:lsdException w:name="List Table 1 Light" w:uiPriority="46"/>
-    <w:lsdException w:name="List Table 2" w:uiPriority="47"/>
-    <w:lsdException w:name="List Table 3" w:uiPriority="48"/>
-    <w:lsdException w:name="List Table 4" w:uiPriority="49"/>
-    <w:lsdException w:name="List Table 5 Dark" w:uiPriority="50"/>
-    <w:lsdException w:name="List Table 6 Colorful" w:uiPriority="51"/>
-    <w:lsdException w:name="List Table 7 Colorful" w:uiPriority="52"/>
-    <w:lsdException w:name="List Table 1 Light Accent 1" w:uiPriority="46"/>
-    <w:lsdException w:name="List Table 2 Accent 1" w:uiPriority="47"/>
-    <w:lsdException w:name="List Table 3 Accent 1" w:uiPriority="48"/>
-    <w:lsdException w:name="List Table 4 Accent 1" w:uiPriority="49"/>
-    <w:lsdException w:name="List Table 5 Dark Accent 1" w:uiPriority="50"/>
-    <w:lsdException w:name="List Table 6 Colorful Accent 1" w:uiPriority="51"/>
-    <w:lsdException w:name="List Table 7 Colorful Accent 1" w:uiPriority="52"/>
-    <w:lsdException w:name="List Table 1 Light Accent 2" w:uiPriority="46"/>
-    <w:lsdException w:name="List Table 2 Accent 2" w:uiPriority="47"/>
-    <w:lsdException w:name="List Table 3 Accent 2" w:uiPriority="48"/>
-    <w:lsdException w:name="List Table 4 Accent 2" w:uiPriority="49"/>
-    <w:lsdException w:name="List Table 5 Dark Accent 2" w:uiPriority="50"/>
-    <w:lsdException w:name="List Table 6 Colorful Accent 2" w:uiPriority="51"/>
-    <w:lsdException w:name="List Table 7 Colorful Accent 2" w:uiPriority="52"/>
-    <w:lsdException w:name="List Table 1 Light Accent 3" w:uiPriority="46"/>
-    <w:lsdException w:name="List Table 2 Accent 3" w:uiPriority="47"/>
-    <w:lsdException w:name="List Table 3 Accent 3" w:uiPriority="48"/>
-    <w:lsdException w:name="List Table 4 Accent 3" w:uiPriority="49"/>
-    <w:lsdException w:name="List Table 5 Dark Accent 3" w:uiPriority="50"/>
-    <w:lsdException w:name="List Table 6 Colorful Accent 3" w:uiPriority="51"/>
-    <w:lsdException w:name="List Table 7 Colorful Accent 3" w:uiPriority="52"/>
-    <w:lsdException w:name="List Table 1 Light Accent 4" w:uiPriority="46"/>
-    <w:lsdException w:name="List Table 2 Accent 4" w:uiPriority="47"/>
-    <w:lsdException w:name="List Table 3 Accent 4" w:uiPriority="48"/>
-    <w:lsdException w:name="List Table 4 Accent 4" w:uiPriority="49"/>
-    <w:lsdException w:name="List Table 5 Dark Accent 4" w:uiPriority="50"/>
-    <w:lsdException w:name="List Table 6 Colorful Accent 4" w:uiPriority="51"/>
-    <w:lsdException w:name="List Table 7 Colorful Accent 4" w:uiPriority="52"/>
-    <w:lsdException w:name="List Table 1 Light Accent 5" w:uiPriority="46"/>
-    <w:lsdException w:name="List Table 2 Accent 5" w:uiPriority="47"/>
-    <w:lsdException w:name="List Table 3 Accent 5" w:uiPriority="48"/>
-    <w:lsdException w:name="List Table 4 Accent 5" w:uiPriority="49"/>
-    <w:lsdException w:name="List Table 5 Dark Accent 5" w:uiPriority="50"/>
-    <w:lsdException w:name="List Table 6 Colorful Accent 5" w:uiPriority="51"/>
-    <w:lsdException w:name="List Table 7 Colorful Accent 5" w:uiPriority="52"/>
-    <w:lsdException w:name="List Table 1 Light Accent 6" w:uiPriority="46"/>
-    <w:lsdException w:name="List Table 2 Accent 6" w:uiPriority="47"/>
-    <w:lsdException w:name="List Table 3 Accent 6" w:uiPriority="48"/>
-    <w:lsdException w:name="List Table 4 Accent 6" w:uiPriority="49"/>
-    <w:lsdException w:name="List Table 5 Dark Accent 6" w:uiPriority="50"/>
-    <w:lsdException w:name="List Table 6 Colorful Accent 6" w:uiPriority="51"/>
-    <w:lsdException w:name="List Table 7 Colorful Accent 6" w:uiPriority="52"/>
+  <w:latentStyles w:defLockedState="0" w:defUIPriority="99" w:defSemiHidden="1" w:defUnhideWhenUsed="1" w:defQFormat="0" w:count="267">
+    <w:lsdException w:name="Normal" w:semiHidden="0" w:uiPriority="0" w:unhideWhenUsed="0" w:qFormat="1"/>
+    <w:lsdException w:name="heading 1" w:semiHidden="0" w:uiPriority="9" w:unhideWhenUsed="0" w:qFormat="1"/>
+    <w:lsdException w:name="heading 2" w:uiPriority="9" w:qFormat="1"/>
+    <w:lsdException w:name="heading 3" w:uiPriority="9" w:qFormat="1"/>
+    <w:lsdException w:name="heading 4" w:uiPriority="9" w:qFormat="1"/>
+    <w:lsdException w:name="heading 5" w:uiPriority="9" w:qFormat="1"/>
+    <w:lsdException w:name="heading 6" w:uiPriority="9" w:qFormat="1"/>
+    <w:lsdException w:name="heading 7" w:uiPriority="9" w:qFormat="1"/>
+    <w:lsdException w:name="heading 8" w:uiPriority="9" w:qFormat="1"/>
+    <w:lsdException w:name="heading 9" w:uiPriority="9" w:qFormat="1"/>
+    <w:lsdException w:name="toc 1" w:uiPriority="39"/>
+    <w:lsdException w:name="toc 2" w:uiPriority="39"/>
+    <w:lsdException w:name="toc 3" w:uiPriority="39"/>
+    <w:lsdException w:name="toc 4" w:uiPriority="39"/>
+    <w:lsdException w:name="toc 5" w:uiPriority="39"/>
+    <w:lsdException w:name="toc 6" w:uiPriority="39"/>
+    <w:lsdException w:name="toc 7" w:uiPriority="39"/>
+    <w:lsdException w:name="toc 8" w:uiPriority="39"/>
+    <w:lsdException w:name="toc 9" w:uiPriority="39"/>
+    <w:lsdException w:name="caption" w:uiPriority="35" w:qFormat="1"/>
+    <w:lsdException w:name="Title" w:semiHidden="0" w:uiPriority="10" w:unhideWhenUsed="0" w:qFormat="1"/>
+    <w:lsdException w:name="Default Paragraph Font" w:uiPriority="1"/>
+    <w:lsdException w:name="Subtitle" w:semiHidden="0" w:uiPriority="11" w:unhideWhenUsed="0" w:qFormat="1"/>
+    <w:lsdException w:name="Strong" w:semiHidden="0" w:uiPriority="22" w:unhideWhenUsed="0" w:qFormat="1"/>
+    <w:lsdException w:name="Emphasis" w:semiHidden="0" w:uiPriority="20" w:unhideWhenUsed="0" w:qFormat="1"/>
+    <w:lsdException w:name="Table Grid" w:semiHidden="0" w:uiPriority="59" w:unhideWhenUsed="0"/>
+    <w:lsdException w:name="Placeholder Text" w:unhideWhenUsed="0"/>
+    <w:lsdException w:name="No Spacing" w:semiHidden="0" w:uiPriority="1" w:unhideWhenUsed="0" w:qFormat="1"/>
+    <w:lsdException w:name="Light Shading" w:semiHidden="0" w:uiPriority="60" w:unhideWhenUsed="0"/>
+    <w:lsdException w:name="Light List" w:semiHidden="0" w:uiPriority="61" w:unhideWhenUsed="0"/>
+    <w:lsdException w:name="Light Grid" w:semiHidden="0" w:uiPriority="62" w:unhideWhenUsed="0"/>
+    <w:lsdException w:name="Medium Shading 1" w:semiHidden="0" w:uiPriority="63" w:unhideWhenUsed="0"/>
+    <w:lsdException w:name="Medium Shading 2" w:semiHidden="0" w:uiPriority="64" w:unhideWhenUsed="0"/>
+    <w:lsdException w:name="Medium List 1" w:semiHidden="0" w:uiPriority="65" w:unhideWhenUsed="0"/>
+    <w:lsdException w:name="Medium List 2" w:semiHidden="0" w:uiPriority="66" w:unhideWhenUsed="0"/>
+    <w:lsdException w:name="Medium Grid 1" w:semiHidden="0" w:uiPriority="67" w:unhideWhenUsed="0"/>
+    <w:lsdException w:name="Medium Grid 2" w:semiHidden="0" w:uiPriority="68" w:unhideWhenUsed="0"/>
+    <w:lsdException w:name="Medium Grid 3" w:semiHidden="0" w:uiPriority="69" w:unhideWhenUsed="0"/>
+    <w:lsdException w:name="Dark List" w:semiHidden="0" w:uiPriority="70" w:unhideWhenUsed="0"/>
+    <w:lsdException w:name="Colorful Shading" w:semiHidden="0" w:uiPriority="71" w:unhideWhenUsed="0"/>
+    <w:lsdException w:name="Colorful List" w:semiHidden="0" w:uiPriority="72" w:unhideWhenUsed="0"/>
+    <w:lsdException w:name="Colorful Grid" w:semiHidden="0" w:uiPriority="73" w:unhideWhenUsed="0"/>
+    <w:lsdException w:name="Light Shading Accent 1" w:semiHidden="0" w:uiPriority="60" w:unhideWhenUsed="0"/>
+    <w:lsdException w:name="Light List Accent 1" w:semiHidden="0" w:uiPriority="61" w:unhideWhenUsed="0"/>
+    <w:lsdException w:name="Light Grid Accent 1" w:semiHidden="0" w:uiPriority="62" w:unhideWhenUsed="0"/>
+    <w:lsdException w:name="Medium Shading 1 Accent 1" w:semiHidden="0" w:uiPriority="63" w:unhideWhenUsed="0"/>
+    <w:lsdException w:name="Medium Shading 2 Accent 1" w:semiHidden="0" w:uiPriority="64" w:unhideWhenUsed="0"/>
+    <w:lsdException w:name="Medium List 1 Accent 1" w:semiHidden="0" w:uiPriority="65" w:unhideWhenUsed="0"/>
+    <w:lsdException w:name="Revision" w:unhideWhenUsed="0"/>
+    <w:lsdException w:name="List Paragraph" w:semiHidden="0" w:uiPriority="34" w:unhideWhenUsed="0" w:qFormat="1"/>
+    <w:lsdException w:name="Quote" w:semiHidden="0" w:uiPriority="29" w:unhideWhenUsed="0" w:qFormat="1"/>
+    <w:lsdException w:name="Intense Quote" w:semiHidden="0" w:uiPriority="30" w:unhideWhenUsed="0" w:qFormat="1"/>
+    <w:lsdException w:name="Medium List 2 Accent 1" w:semiHidden="0" w:uiPriority="66" w:unhideWhenUsed="0"/>
+    <w:lsdException w:name="Medium Grid 1 Accent 1" w:semiHidden="0" w:uiPriority="67" w:unhideWhenUsed="0"/>
+    <w:lsdException w:name="Medium Grid 2 Accent 1" w:semiHidden="0" w:uiPriority="68" w:unhideWhenUsed="0"/>
+    <w:lsdException w:name="Medium Grid 3 Accent 1" w:semiHidden="0" w:uiPriority="69" w:unhideWhenUsed="0"/>
+    <w:lsdException w:name="Dark List Accent 1" w:semiHidden="0" w:uiPriority="70" w:unhideWhenUsed="0"/>
+    <w:lsdException w:name="Colorful Shading Accent 1" w:semiHidden="0" w:uiPriority="71" w:unhideWhenUsed="0"/>
+    <w:lsdException w:name="Colorful List Accent 1" w:semiHidden="0" w:uiPriority="72" w:unhideWhenUsed="0"/>
+    <w:lsdException w:name="Colorful Grid Accent 1" w:semiHidden="0" w:uiPriority="73" w:unhideWhenUsed="0"/>
+    <w:lsdException w:name="Light Shading Accent 2" w:semiHidden="0" w:uiPriority="60" w:unhideWhenUsed="0"/>
+    <w:lsdException w:name="Light List Accent 2" w:semiHidden="0" w:uiPriority="61" w:unhideWhenUsed="0"/>
+    <w:lsdException w:name="Light Grid Accent 2" w:semiHidden="0" w:uiPriority="62" w:unhideWhenUsed="0"/>
+    <w:lsdException w:name="Medium Shading 1 Accent 2" w:semiHidden="0" w:uiPriority="63" w:unhideWhenUsed="0"/>
+    <w:lsdException w:name="Medium Shading 2 Accent 2" w:semiHidden="0" w:uiPriority="64" w:unhideWhenUsed="0"/>
+    <w:lsdException w:name="Medium List 1 Accent 2" w:semiHidden="0" w:uiPriority="65" w:unhideWhenUsed="0"/>
+    <w:lsdException w:name="Medium List 2 Accent 2" w:semiHidden="0" w:uiPriority="66" w:unhideWhenUsed="0"/>
+    <w:lsdException w:name="Medium Grid 1 Accent 2" w:semiHidden="0" w:uiPriority="67" w:unhideWhenUsed="0"/>
+    <w:lsdException w:name="Medium Grid 2 Accent 2" w:semiHidden="0" w:uiPriority="68" w:unhideWhenUsed="0"/>
+    <w:lsdException w:name="Medium Grid 3 Accent 2" w:semiHidden="0" w:uiPriority="69" w:unhideWhenUsed="0"/>
+    <w:lsdException w:name="Dark List Accent 2" w:semiHidden="0" w:uiPriority="70" w:unhideWhenUsed="0"/>
+    <w:lsdException w:name="Colorful Shading Accent 2" w:semiHidden="0" w:uiPriority="71" w:unhideWhenUsed="0"/>
+    <w:lsdException w:name="Colorful List Accent 2" w:semiHidden="0" w:uiPriority="72" w:unhideWhenUsed="0"/>
+    <w:lsdException w:name="Colorful Grid Accent 2" w:semiHidden="0" w:uiPriority="73" w:unhideWhenUsed="0"/>
+    <w:lsdException w:name="Light Shading Accent 3" w:semiHidden="0" w:uiPriority="60" w:unhideWhenUsed="0"/>
+    <w:lsdException w:name="Light List Accent 3" w:semiHidden="0" w:uiPriority="61" w:unhideWhenUsed="0"/>
+    <w:lsdException w:name="Light Grid Accent 3" w:semiHidden="0" w:uiPriority="62" w:unhideWhenUsed="0"/>
+    <w:lsdException w:name="Medium Shading 1 Accent 3" w:semiHidden="0" w:uiPriority="63" w:unhideWhenUsed="0"/>
+    <w:lsdException w:name="Medium Shading 2 Accent 3" w:semiHidden="0" w:uiPriority="64" w:unhideWhenUsed="0"/>
+    <w:lsdException w:name="Medium List 1 Accent 3" w:semiHidden="0" w:uiPriority="65" w:unhideWhenUsed="0"/>
+    <w:lsdException w:name="Medium List 2 Accent 3" w:semiHidden="0" w:uiPriority="66" w:unhideWhenUsed="0"/>
+    <w:lsdException w:name="Medium Grid 1 Accent 3" w:semiHidden="0" w:uiPriority="67" w:unhideWhenUsed="0"/>
+    <w:lsdException w:name="Medium Grid 2 Accent 3" w:semiHidden="0" w:uiPriority="68" w:unhideWhenUsed="0"/>
+    <w:lsdException w:name="Medium Grid 3 Accent 3" w:semiHidden="0" w:uiPriority="69" w:unhideWhenUsed="0"/>
+    <w:lsdException w:name="Dark List Accent 3" w:semiHidden="0" w:uiPriority="70" w:unhideWhenUsed="0"/>
+    <w:lsdException w:name="Colorful Shading Accent 3" w:semiHidden="0" w:uiPriority="71" w:unhideWhenUsed="0"/>
+    <w:lsdException w:name="Colorful List Accent 3" w:semiHidden="0" w:uiPriority="72" w:unhideWhenUsed="0"/>
+    <w:lsdException w:name="Colorful Grid Accent 3" w:semiHidden="0" w:uiPriority="73" w:unhideWhenUsed="0"/>
+    <w:lsdException w:name="Light Shading Accent 4" w:semiHidden="0" w:uiPriority="60" w:unhideWhenUsed="0"/>
+    <w:lsdException w:name="Light List Accent 4" w:semiHidden="0" w:uiPriority="61" w:unhideWhenUsed="0"/>
+    <w:lsdException w:name="Light Grid Accent 4" w:semiHidden="0" w:uiPriority="62" w:unhideWhenUsed="0"/>
+    <w:lsdException w:name="Medium Shading 1 Accent 4" w:semiHidden="0" w:uiPriority="63" w:unhideWhenUsed="0"/>
+    <w:lsdException w:name="Medium Shading 2 Accent 4" w:semiHidden="0" w:uiPriority="64" w:unhideWhenUsed="0"/>
+    <w:lsdException w:name="Medium List 1 Accent 4" w:semiHidden="0" w:uiPriority="65" w:unhideWhenUsed="0"/>
+    <w:lsdException w:name="Medium List 2 Accent 4" w:semiHidden="0" w:uiPriority="66" w:unhideWhenUsed="0"/>
+    <w:lsdException w:name="Medium Grid 1 Accent 4" w:semiHidden="0" w:uiPriority="67" w:unhideWhenUsed="0"/>
+    <w:lsdException w:name="Medium Grid 2 Accent 4" w:semiHidden="0" w:uiPriority="68" w:unhideWhenUsed="0"/>
+    <w:lsdException w:name="Medium Grid 3 Accent 4" w:semiHidden="0" w:uiPriority="69" w:unhideWhenUsed="0"/>
+    <w:lsdException w:name="Dark List Accent 4" w:semiHidden="0" w:uiPriority="70" w:unhideWhenUsed="0"/>
+    <w:lsdException w:name="Colorful Shading Accent 4" w:semiHidden="0" w:uiPriority="71" w:unhideWhenUsed="0"/>
+    <w:lsdException w:name="Colorful List Accent 4" w:semiHidden="0" w:uiPriority="72" w:unhideWhenUsed="0"/>
+    <w:lsdException w:name="Colorful Grid Accent 4" w:semiHidden="0" w:uiPriority="73" w:unhideWhenUsed="0"/>
+    <w:lsdException w:name="Light Shading Accent 5" w:semiHidden="0" w:uiPriority="60" w:unhideWhenUsed="0"/>
+    <w:lsdException w:name="Light List Accent 5" w:semiHidden="0" w:uiPriority="61" w:unhideWhenUsed="0"/>
+    <w:lsdException w:name="Light Grid Accent 5" w:semiHidden="0" w:uiPriority="62" w:unhideWhenUsed="0"/>
+    <w:lsdException w:name="Medium Shading 1 Accent 5" w:semiHidden="0" w:uiPriority="63" w:unhideWhenUsed="0"/>
+    <w:lsdException w:name="Medium Shading 2 Accent 5" w:semiHidden="0" w:uiPriority="64" w:unhideWhenUsed="0"/>
+    <w:lsdException w:name="Medium List 1 Accent 5" w:semiHidden="0" w:uiPriority="65" w:unhideWhenUsed="0"/>
+    <w:lsdException w:name="Medium List 2 Accent 5" w:semiHidden="0" w:uiPriority="66" w:unhideWhenUsed="0"/>
+    <w:lsdException w:name="Medium Grid 1 Accent 5" w:semiHidden="0" w:uiPriority="67" w:unhideWhenUsed="0"/>
+    <w:lsdException w:name="Medium Grid 2 Accent 5" w:semiHidden="0" w:uiPriority="68" w:unhideWhenUsed="0"/>
+    <w:lsdException w:name="Medium Grid 3 Accent 5" w:semiHidden="0" w:uiPriority="69" w:unhideWhenUsed="0"/>
+    <w:lsdException w:name="Dark List Accent 5" w:semiHidden="0" w:uiPriority="70" w:unhideWhenUsed="0"/>
+    <w:lsdException w:name="Colorful Shading Accent 5" w:semiHidden="0" w:uiPriority="71" w:unhideWhenUsed="0"/>
+    <w:lsdException w:name="Colorful List Accent 5" w:semiHidden="0" w:uiPriority="72" w:unhideWhenUsed="0"/>
+    <w:lsdException w:name="Colorful Grid Accent 5" w:semiHidden="0" w:uiPriority="73" w:unhideWhenUsed="0"/>
+    <w:lsdException w:name="Light Shading Accent 6" w:semiHidden="0" w:uiPriority="60" w:unhideWhenUsed="0"/>
+    <w:lsdException w:name="Light List Accent 6" w:semiHidden="0" w:uiPriority="61" w:unhideWhenUsed="0"/>
+    <w:lsdException w:name="Light Grid Accent 6" w:semiHidden="0" w:uiPriority="62" w:unhideWhenUsed="0"/>
+    <w:lsdException w:name="Medium Shading 1 Accent 6" w:semiHidden="0" w:uiPriority="63" w:unhideWhenUsed="0"/>
+    <w:lsdException w:name="Medium Shading 2 Accent 6" w:semiHidden="0" w:uiPriority="64" w:unhideWhenUsed="0"/>
+    <w:lsdException w:name="Medium List 1 Accent 6" w:semiHidden="0" w:uiPriority="65" w:unhideWhenUsed="0"/>
+    <w:lsdException w:name="Medium List 2 Accent 6" w:semiHidden="0" w:uiPriority="66" w:unhideWhenUsed="0"/>
+    <w:lsdException w:name="Medium Grid 1 Accent 6" w:semiHidden="0" w:uiPriority="67" w:unhideWhenUsed="0"/>
+    <w:lsdException w:name="Medium Grid 2 Accent 6" w:semiHidden="0" w:uiPriority="68" w:unhideWhenUsed="0"/>
+    <w:lsdException w:name="Medium Grid 3 Accent 6" w:semiHidden="0" w:uiPriority="69" w:unhideWhenUsed="0"/>
+    <w:lsdException w:name="Dark List Accent 6" w:semiHidden="0" w:uiPriority="70" w:unhideWhenUsed="0"/>
+    <w:lsdException w:name="Colorful Shading Accent 6" w:semiHidden="0" w:uiPriority="71" w:unhideWhenUsed="0"/>
+    <w:lsdException w:name="Colorful List Accent 6" w:semiHidden="0" w:uiPriority="72" w:unhideWhenUsed="0"/>
+    <w:lsdException w:name="Colorful Grid Accent 6" w:semiHidden="0" w:uiPriority="73" w:unhideWhenUsed="0"/>
+    <w:lsdException w:name="Subtle Emphasis" w:semiHidden="0" w:uiPriority="19" w:unhideWhenUsed="0" w:qFormat="1"/>
+    <w:lsdException w:name="Intense Emphasis" w:semiHidden="0" w:uiPriority="21" w:unhideWhenUsed="0" w:qFormat="1"/>
+    <w:lsdException w:name="Subtle Reference" w:semiHidden="0" w:uiPriority="31" w:unhideWhenUsed="0" w:qFormat="1"/>
+    <w:lsdException w:name="Intense Reference" w:semiHidden="0" w:uiPriority="32" w:unhideWhenUsed="0" w:qFormat="1"/>
+    <w:lsdException w:name="Book Title" w:semiHidden="0" w:uiPriority="33" w:unhideWhenUsed="0" w:qFormat="1"/>
+    <w:lsdException w:name="Bibliography" w:uiPriority="37"/>
+    <w:lsdException w:name="TOC Heading" w:uiPriority="39" w:qFormat="1"/>
+  </w:latentStyles>
+  <w:style w:type="paragraph" w:default="1" w:styleId="Normal">
+    <w:name w:val="Normal"/>
+    <w:qFormat/>
+    <w:rsid w:val="00C4526B"/>
+    <w:rPr>
+      <w:sz w:val="20"/>
+    </w:rPr>
+  </w:style>
+  <w:style w:type="paragraph" w:styleId="Titre1">
+    <w:name w:val="heading 1"/>
+    <w:basedOn w:val="Normal"/>
+    <w:next w:val="Normal"/>
+    <w:link w:val="Titre1Car"/>
+    <w:uiPriority w:val="9"/>
+    <w:qFormat/>
+    <w:rsid w:val="009A0261"/>
+    <w:pPr>
+      <w:keepNext/>
+      <w:keepLines/>
+      <w:spacing w:before="480" w:after="0"/>
+      <w:outlineLvl w:val="0"/>
+    </w:pPr>
+    <w:rPr>
+      <w:rFonts w:asciiTheme="majorHAnsi" w:eastAsiaTheme="majorEastAsia" w:hAnsiTheme="majorHAnsi" w:cstheme="majorBidi"/>
+      <w:b/>
+      <w:bCs/>
+      <w:color w:val="2E74B5" w:themeColor="accent1" w:themeShade="BF"/>
+      <w:sz w:val="28"/>
+      <w:szCs w:val="28"/>
+    </w:rPr>
+  </w:style>
+  <w:style w:type="paragraph" w:styleId="Titre2">
+    <w:name w:val="heading 2"/>
+    <w:basedOn w:val="Normal"/>
+    <w:next w:val="Normal"/>
+    <w:link w:val="Titre2Car"/>
+    <w:uiPriority w:val="9"/>
+    <w:unhideWhenUsed/>
+    <w:qFormat/>
+    <w:rsid w:val="009A0261"/>
+    <w:pPr>
+      <w:keepNext/>
+      <w:keepLines/>
+      <w:spacing w:before="200" w:after="0"/>
+      <w:outlineLvl w:val="1"/>
+    </w:pPr>
+    <w:rPr>
+      <w:rFonts w:asciiTheme="majorHAnsi" w:eastAsiaTheme="majorEastAsia" w:hAnsiTheme="majorHAnsi" w:cstheme="majorBidi"/>
+      <w:b/>
+      <w:bCs/>
+      <w:color w:val="5B9BD5" w:themeColor="accent1"/>
+      <w:sz w:val="26"/>
+      <w:szCs w:val="26"/>
+    </w:rPr>
+  </w:style>
+  <w:style w:type="paragraph" w:styleId="Titre3">
+    <w:name w:val="heading 3"/>
+    <w:basedOn w:val="Normal"/>
+    <w:next w:val="Normal"/>
+    <w:link w:val="Titre3Car"/>
+    <w:uiPriority w:val="9"/>
+    <w:unhideWhenUsed/>
+    <w:qFormat/>
+    <w:rsid w:val="009A0261"/>
+    <w:pPr>
+      <w:keepNext/>
+      <w:keepLines/>
+      <w:spacing w:before="200" w:after="0"/>
+      <w:outlineLvl w:val="2"/>
+    </w:pPr>
+    <w:rPr>
+      <w:rFonts w:asciiTheme="majorHAnsi" w:eastAsiaTheme="majorEastAsia" w:hAnsiTheme="majorHAnsi" w:cstheme="majorBidi"/>
+      <w:b/>
+      <w:bCs/>
+      <w:color w:val="5B9BD5" w:themeColor="accent1"/>
+    </w:rPr>
+  </w:style>
+  <w:style w:type="paragraph" w:styleId="Titre4">
+    <w:name w:val="heading 4"/>
+    <w:basedOn w:val="Normal"/>
+    <w:next w:val="Normal"/>
+    <w:link w:val="Titre4Car"/>
+    <w:uiPriority w:val="9"/>
+    <w:unhideWhenUsed/>
+    <w:qFormat/>
+    <w:rsid w:val="009A0261"/>
+    <w:pPr>
+      <w:keepNext/>
+      <w:keepLines/>
+      <w:spacing w:before="200" w:after="0"/>
+      <w:outlineLvl w:val="3"/>
+    </w:pPr>
+    <w:rPr>
+      <w:rFonts w:asciiTheme="majorHAnsi" w:eastAsiaTheme="majorEastAsia" w:hAnsiTheme="majorHAnsi" w:cstheme="majorBidi"/>
+      <w:b/>
+      <w:bCs/>
+      <w:i/>
+      <w:iCs/>
+      <w:color w:val="5B9BD5" w:themeColor="accent1"/>
+    </w:rPr>
+  </w:style>
+  <w:style w:type="character" w:default="1" w:styleId="Policepardfaut">
+    <w:name w:val="Default Paragraph Font"/>
+    <w:uiPriority w:val="1"/>
+    <w:semiHidden/>
+    <w:unhideWhenUsed/>
+  </w:style>
+  <w:style w:type="table" w:default="1" w:styleId="TableauNormal">
+    <w:name w:val="Normal Table"/>
+    <w:uiPriority w:val="99"/>
+    <w:semiHidden/>
+    <w:unhideWhenUsed/>
+    <w:tblPr>
+      <w:tblInd w:w="0" w:type="dxa"/>
+      <w:tblCellMar>
+        <w:top w:w="0" w:type="dxa"/>
+        <w:left w:w="108" w:type="dxa"/>
+        <w:bottom w:w="0" w:type="dxa"/>
+        <w:right w:w="108" w:type="dxa"/>
+      </w:tblCellMar>
+    </w:tblPr>
+  </w:style>
+  <w:style w:type="numbering" w:default="1" w:styleId="Aucuneliste">
+    <w:name w:val="No List"/>
+    <w:uiPriority w:val="99"/>
+    <w:semiHidden/>
+    <w:unhideWhenUsed/>
+  </w:style>
+  <w:style w:type="paragraph" w:customStyle="1" w:styleId="Paragraphe">
+    <w:name w:val="Paragraphe"/>
+    <w:basedOn w:val="Normal"/>
+    <w:qFormat/>
+    <w:rsid w:val="009A0261"/>
+    <w:pPr>
+      <w:spacing w:after="200" w:line="276" w:lineRule="auto"/>
+      <w:jc w:val="both"/>
+    </w:pPr>
+    <w:rPr>
+      <w:sz w:val="18"/>
+      <w:szCs w:val="18"/>
+    </w:rPr>
+  </w:style>
+  <w:style w:type="character" w:customStyle="1" w:styleId="Titre1Car">
+    <w:name w:val="Titre 1 Car"/>
+    <w:basedOn w:val="Policepardfaut"/>
+    <w:link w:val="Titre1"/>
+    <w:uiPriority w:val="9"/>
+    <w:rsid w:val="009A0261"/>
+    <w:rPr>
+      <w:rFonts w:asciiTheme="majorHAnsi" w:eastAsiaTheme="majorEastAsia" w:hAnsiTheme="majorHAnsi" w:cstheme="majorBidi"/>
+      <w:b/>
+      <w:bCs/>
+      <w:color w:val="2E74B5" w:themeColor="accent1" w:themeShade="BF"/>
+      <w:sz w:val="28"/>
+      <w:szCs w:val="28"/>
+    </w:rPr>
+  </w:style>
+  <w:style w:type="character" w:customStyle="1" w:styleId="Titre2Car">
+    <w:name w:val="Titre 2 Car"/>
+    <w:basedOn w:val="Policepardfaut"/>
+    <w:link w:val="Titre2"/>
+    <w:uiPriority w:val="9"/>
+    <w:rsid w:val="009A0261"/>
+    <w:rPr>
+      <w:rFonts w:asciiTheme="majorHAnsi" w:eastAsiaTheme="majorEastAsia" w:hAnsiTheme="majorHAnsi" w:cstheme="majorBidi"/>
+      <w:b/>
+      <w:bCs/>
+      <w:color w:val="5B9BD5" w:themeColor="accent1"/>
+      <w:sz w:val="26"/>
+      <w:szCs w:val="26"/>
+    </w:rPr>
+  </w:style>
+  <w:style w:type="character" w:customStyle="1" w:styleId="Titre3Car">
+    <w:name w:val="Titre 3 Car"/>
+    <w:basedOn w:val="Policepardfaut"/>
+    <w:link w:val="Titre3"/>
+    <w:uiPriority w:val="9"/>
+    <w:rsid w:val="009A0261"/>
+    <w:rPr>
+      <w:rFonts w:asciiTheme="majorHAnsi" w:eastAsiaTheme="majorEastAsia" w:hAnsiTheme="majorHAnsi" w:cstheme="majorBidi"/>
+      <w:b/>
+      <w:bCs/>
+      <w:color w:val="5B9BD5" w:themeColor="accent1"/>
+      <w:sz w:val="20"/>
+    </w:rPr>
+  </w:style>
+  <w:style w:type="character" w:customStyle="1" w:styleId="Titre4Car">
+    <w:name w:val="Titre 4 Car"/>
+    <w:basedOn w:val="Policepardfaut"/>
+    <w:link w:val="Titre4"/>
+    <w:uiPriority w:val="9"/>
+    <w:rsid w:val="009A0261"/>
+    <w:rPr>
+      <w:rFonts w:asciiTheme="majorHAnsi" w:eastAsiaTheme="majorEastAsia" w:hAnsiTheme="majorHAnsi" w:cstheme="majorBidi"/>
+      <w:b/>
+      <w:bCs/>
+      <w:i/>
+      <w:iCs/>
+      <w:color w:val="5B9BD5" w:themeColor="accent1"/>
+      <w:sz w:val="20"/>
+    </w:rPr>
+  </w:style>
+  <w:style w:type="paragraph" w:styleId="Lgende">
+    <w:name w:val="caption"/>
+    <w:basedOn w:val="Normal"/>
+    <w:next w:val="Normal"/>
+    <w:uiPriority w:val="35"/>
+    <w:unhideWhenUsed/>
+    <w:qFormat/>
+    <w:rsid w:val="009A0261"/>
+    <w:pPr>
+      <w:spacing w:after="200" w:line="240" w:lineRule="auto"/>
+    </w:pPr>
+    <w:rPr>
+      <w:b/>
+      <w:bCs/>
+      <w:color w:val="5B9BD5" w:themeColor="accent1"/>
+      <w:sz w:val="18"/>
+      <w:szCs w:val="18"/>
+    </w:rPr>
+  </w:style>
+  <w:style w:type="paragraph" w:styleId="Sous-titre">
+    <w:name w:val="Subtitle"/>
+    <w:basedOn w:val="Normal"/>
+    <w:next w:val="Normal"/>
+    <w:link w:val="Sous-titreCar"/>
+    <w:uiPriority w:val="11"/>
+    <w:qFormat/>
+    <w:rsid w:val="009A0261"/>
+    <w:pPr>
+      <w:numPr>
+        <w:ilvl w:val="1"/>
+      </w:numPr>
+    </w:pPr>
+    <w:rPr>
+      <w:rFonts w:asciiTheme="majorHAnsi" w:eastAsiaTheme="majorEastAsia" w:hAnsiTheme="majorHAnsi" w:cstheme="majorBidi"/>
+      <w:i/>
+      <w:iCs/>
+      <w:color w:val="5B9BD5" w:themeColor="accent1"/>
+      <w:spacing w:val="15"/>
+      <w:sz w:val="24"/>
+      <w:szCs w:val="24"/>
+    </w:rPr>
+  </w:style>
+  <w:style w:type="character" w:customStyle="1" w:styleId="Sous-titreCar">
+    <w:name w:val="Sous-titre Car"/>
+    <w:basedOn w:val="Policepardfaut"/>
+    <w:link w:val="Sous-titre"/>
+    <w:uiPriority w:val="11"/>
+    <w:rsid w:val="009A0261"/>
+    <w:rPr>
+      <w:rFonts w:asciiTheme="majorHAnsi" w:eastAsiaTheme="majorEastAsia" w:hAnsiTheme="majorHAnsi" w:cstheme="majorBidi"/>
+      <w:i/>
+      <w:iCs/>
+      <w:color w:val="5B9BD5" w:themeColor="accent1"/>
+      <w:spacing w:val="15"/>
+      <w:sz w:val="24"/>
+      <w:szCs w:val="24"/>
+    </w:rPr>
+  </w:style>
+  <w:style w:type="paragraph" w:styleId="Sansinterligne">
+    <w:name w:val="No Spacing"/>
+    <w:link w:val="SansinterligneCar"/>
+    <w:uiPriority w:val="1"/>
+    <w:qFormat/>
+    <w:rsid w:val="009A0261"/>
+    <w:pPr>
+      <w:spacing w:after="0" w:line="240" w:lineRule="auto"/>
+    </w:pPr>
+    <w:rPr>
+      <w:rFonts w:eastAsiaTheme="minorEastAsia"/>
+      <w:lang w:eastAsia="fr-CH"/>
+    </w:rPr>
+  </w:style>
+  <w:style w:type="character" w:customStyle="1" w:styleId="SansinterligneCar">
+    <w:name w:val="Sans interligne Car"/>
+    <w:basedOn w:val="Policepardfaut"/>
+    <w:link w:val="Sansinterligne"/>
+    <w:uiPriority w:val="1"/>
+    <w:rsid w:val="009A0261"/>
+    <w:rPr>
+      <w:rFonts w:eastAsiaTheme="minorEastAsia"/>
+      <w:lang w:eastAsia="fr-CH"/>
+    </w:rPr>
+  </w:style>
+  <w:style w:type="paragraph" w:styleId="Paragraphedeliste">
+    <w:name w:val="List Paragraph"/>
+    <w:basedOn w:val="Normal"/>
+    <w:uiPriority w:val="34"/>
+    <w:qFormat/>
+    <w:rsid w:val="009A0261"/>
+    <w:pPr>
+      <w:ind w:left="720"/>
+      <w:contextualSpacing/>
+    </w:pPr>
+  </w:style>
+  <w:style w:type="character" w:styleId="Titredulivre">
+    <w:name w:val="Book Title"/>
+    <w:aliases w:val="Titre de la  thèse"/>
+    <w:uiPriority w:val="33"/>
+    <w:qFormat/>
+    <w:rsid w:val="009A0261"/>
+    <w:rPr>
+      <w:rFonts w:cs="SFSS1095"/>
+      <w:color w:val="000000"/>
+      <w:sz w:val="24"/>
+      <w:szCs w:val="24"/>
+    </w:rPr>
+  </w:style>
+  <w:style w:type="paragraph" w:styleId="En-ttedetabledesmatires">
+    <w:name w:val="TOC Heading"/>
+    <w:basedOn w:val="Titre1"/>
+    <w:next w:val="Normal"/>
+    <w:uiPriority w:val="39"/>
+    <w:semiHidden/>
+    <w:unhideWhenUsed/>
+    <w:qFormat/>
+    <w:rsid w:val="009A0261"/>
+    <w:pPr>
+      <w:spacing w:line="276" w:lineRule="auto"/>
+      <w:outlineLvl w:val="9"/>
+    </w:pPr>
+    <w:rPr>
+      <w:lang w:eastAsia="fr-CH"/>
+    </w:rPr>
+  </w:style>
+  <w:style w:type="paragraph" w:styleId="En-tte">
+    <w:name w:val="header"/>
+    <w:basedOn w:val="Normal"/>
+    <w:link w:val="En-tteCar"/>
+    <w:uiPriority w:val="99"/>
+    <w:unhideWhenUsed/>
+    <w:rsid w:val="00324CC5"/>
+    <w:pPr>
+      <w:tabs>
+        <w:tab w:val="center" w:pos="4536"/>
+        <w:tab w:val="right" w:pos="9072"/>
+      </w:tabs>
+      <w:spacing w:after="0" w:line="240" w:lineRule="auto"/>
+    </w:pPr>
+  </w:style>
+  <w:style w:type="character" w:customStyle="1" w:styleId="En-tteCar">
+    <w:name w:val="En-tête Car"/>
+    <w:basedOn w:val="Policepardfaut"/>
+    <w:link w:val="En-tte"/>
+    <w:uiPriority w:val="99"/>
+    <w:rsid w:val="00324CC5"/>
+    <w:rPr>
+      <w:sz w:val="20"/>
+    </w:rPr>
+  </w:style>
+  <w:style w:type="paragraph" w:styleId="Pieddepage">
+    <w:name w:val="footer"/>
+    <w:basedOn w:val="Normal"/>
+    <w:link w:val="PieddepageCar"/>
+    <w:uiPriority w:val="99"/>
+    <w:unhideWhenUsed/>
+    <w:rsid w:val="00324CC5"/>
+    <w:pPr>
+      <w:tabs>
+        <w:tab w:val="center" w:pos="4536"/>
+        <w:tab w:val="right" w:pos="9072"/>
+      </w:tabs>
+      <w:spacing w:after="0" w:line="240" w:lineRule="auto"/>
+    </w:pPr>
+  </w:style>
+  <w:style w:type="character" w:customStyle="1" w:styleId="PieddepageCar">
+    <w:name w:val="Pied de page Car"/>
+    <w:basedOn w:val="Policepardfaut"/>
+    <w:link w:val="Pieddepage"/>
+    <w:uiPriority w:val="99"/>
+    <w:rsid w:val="00324CC5"/>
+    <w:rPr>
+      <w:sz w:val="20"/>
+    </w:rPr>
+  </w:style>
+  <w:style w:type="paragraph" w:customStyle="1" w:styleId="Title1">
+    <w:name w:val="Title1"/>
+    <w:basedOn w:val="Titre1"/>
+    <w:link w:val="Title1Car"/>
+    <w:qFormat/>
+    <w:rsid w:val="00547900"/>
+    <w:pPr>
+      <w:numPr>
+        <w:numId w:val="3"/>
+      </w:numPr>
+    </w:pPr>
+  </w:style>
+  <w:style w:type="paragraph" w:customStyle="1" w:styleId="Title2">
+    <w:name w:val="Title2"/>
+    <w:basedOn w:val="Titre2"/>
+    <w:link w:val="Title2Car"/>
+    <w:qFormat/>
+    <w:rsid w:val="00547900"/>
+    <w:pPr>
+      <w:numPr>
+        <w:ilvl w:val="1"/>
+        <w:numId w:val="3"/>
+      </w:numPr>
+    </w:pPr>
+    <w:rPr>
+      <w:color w:val="auto"/>
+    </w:rPr>
+  </w:style>
+  <w:style w:type="character" w:customStyle="1" w:styleId="Title1Car">
+    <w:name w:val="Title1 Car"/>
+    <w:basedOn w:val="Titre1Car"/>
+    <w:link w:val="Title1"/>
+    <w:rsid w:val="00547900"/>
+    <w:rPr>
+      <w:rFonts w:asciiTheme="majorHAnsi" w:eastAsiaTheme="majorEastAsia" w:hAnsiTheme="majorHAnsi" w:cstheme="majorBidi"/>
+      <w:b/>
+      <w:bCs/>
+      <w:color w:val="2E74B5" w:themeColor="accent1" w:themeShade="BF"/>
+      <w:sz w:val="28"/>
+      <w:szCs w:val="28"/>
+    </w:rPr>
+  </w:style>
+  <w:style w:type="paragraph" w:customStyle="1" w:styleId="Title4">
+    <w:name w:val="Title4"/>
+    <w:basedOn w:val="Normal"/>
+    <w:qFormat/>
+    <w:rsid w:val="00547900"/>
+    <w:pPr>
+      <w:keepNext/>
+      <w:keepLines/>
+      <w:numPr>
+        <w:ilvl w:val="3"/>
+        <w:numId w:val="3"/>
+      </w:numPr>
+      <w:spacing w:before="200" w:after="0"/>
+      <w:outlineLvl w:val="2"/>
+    </w:pPr>
+    <w:rPr>
+      <w:rFonts w:asciiTheme="majorHAnsi" w:eastAsiaTheme="majorEastAsia" w:hAnsiTheme="majorHAnsi" w:cstheme="majorBidi"/>
+      <w:b/>
+      <w:bCs/>
+      <w:sz w:val="22"/>
+    </w:rPr>
+  </w:style>
+  <w:style w:type="character" w:customStyle="1" w:styleId="Title2Car">
+    <w:name w:val="Title2 Car"/>
+    <w:basedOn w:val="Titre2Car"/>
+    <w:link w:val="Title2"/>
+    <w:rsid w:val="006A4F1C"/>
+    <w:rPr>
+      <w:rFonts w:asciiTheme="majorHAnsi" w:eastAsiaTheme="majorEastAsia" w:hAnsiTheme="majorHAnsi" w:cstheme="majorBidi"/>
+      <w:b/>
+      <w:bCs/>
+      <w:color w:val="5B9BD5" w:themeColor="accent1"/>
+      <w:sz w:val="26"/>
+      <w:szCs w:val="26"/>
+    </w:rPr>
+  </w:style>
+  <w:style w:type="paragraph" w:customStyle="1" w:styleId="Title3">
+    <w:name w:val="Title3"/>
+    <w:basedOn w:val="Titre3"/>
+    <w:link w:val="Title3Car"/>
+    <w:qFormat/>
+    <w:rsid w:val="00613A9F"/>
+    <w:pPr>
+      <w:numPr>
+        <w:ilvl w:val="2"/>
+        <w:numId w:val="4"/>
+      </w:numPr>
+    </w:pPr>
+    <w:rPr>
+      <w:sz w:val="24"/>
+    </w:rPr>
+  </w:style>
+  <w:style w:type="character" w:customStyle="1" w:styleId="Title3Car">
+    <w:name w:val="Title3 Car"/>
+    <w:basedOn w:val="Titre3Car"/>
+    <w:link w:val="Title3"/>
+    <w:rsid w:val="00613A9F"/>
+    <w:rPr>
+      <w:rFonts w:asciiTheme="majorHAnsi" w:eastAsiaTheme="majorEastAsia" w:hAnsiTheme="majorHAnsi" w:cstheme="majorBidi"/>
+      <w:b/>
+      <w:bCs/>
+      <w:color w:val="5B9BD5" w:themeColor="accent1"/>
+      <w:sz w:val="24"/>
+    </w:rPr>
+  </w:style>
+  <w:style w:type="paragraph" w:styleId="TM1">
+    <w:name w:val="toc 1"/>
+    <w:basedOn w:val="Normal"/>
+    <w:next w:val="Normal"/>
+    <w:autoRedefine/>
+    <w:uiPriority w:val="39"/>
+    <w:unhideWhenUsed/>
+    <w:rsid w:val="002C7B0D"/>
+    <w:pPr>
+      <w:spacing w:after="100"/>
+    </w:pPr>
+  </w:style>
+  <w:style w:type="character" w:styleId="Lienhypertexte">
+    <w:name w:val="Hyperlink"/>
+    <w:basedOn w:val="Policepardfaut"/>
+    <w:uiPriority w:val="99"/>
+    <w:unhideWhenUsed/>
+    <w:rsid w:val="002C7B0D"/>
+    <w:rPr>
+      <w:color w:val="0563C1" w:themeColor="hyperlink"/>
+      <w:u w:val="single"/>
+    </w:rPr>
+  </w:style>
+  <w:style w:type="paragraph" w:styleId="TM2">
+    <w:name w:val="toc 2"/>
+    <w:basedOn w:val="Normal"/>
+    <w:next w:val="Normal"/>
+    <w:autoRedefine/>
+    <w:uiPriority w:val="39"/>
+    <w:unhideWhenUsed/>
+    <w:rsid w:val="002C7B0D"/>
+    <w:pPr>
+      <w:spacing w:after="100"/>
+      <w:ind w:left="200"/>
+    </w:pPr>
+  </w:style>
+  <w:style w:type="paragraph" w:styleId="TM3">
+    <w:name w:val="toc 3"/>
+    <w:basedOn w:val="Normal"/>
+    <w:next w:val="Normal"/>
+    <w:autoRedefine/>
+    <w:uiPriority w:val="39"/>
+    <w:unhideWhenUsed/>
+    <w:rsid w:val="002C7B0D"/>
+    <w:pPr>
+      <w:spacing w:after="100"/>
+      <w:ind w:left="400"/>
+    </w:pPr>
+  </w:style>
+  <w:style w:type="paragraph" w:styleId="Textedebulles">
+    <w:name w:val="Balloon Text"/>
+    <w:basedOn w:val="Normal"/>
+    <w:link w:val="TextedebullesCar"/>
+    <w:uiPriority w:val="99"/>
+    <w:semiHidden/>
+    <w:unhideWhenUsed/>
+    <w:rsid w:val="002C7B0D"/>
+    <w:pPr>
+      <w:spacing w:after="0" w:line="240" w:lineRule="auto"/>
+    </w:pPr>
+    <w:rPr>
+      <w:rFonts w:ascii="Tahoma" w:hAnsi="Tahoma" w:cs="Tahoma"/>
+      <w:sz w:val="16"/>
+      <w:szCs w:val="16"/>
+    </w:rPr>
+  </w:style>
+  <w:style w:type="character" w:customStyle="1" w:styleId="TextedebullesCar">
+    <w:name w:val="Texte de bulles Car"/>
+    <w:basedOn w:val="Policepardfaut"/>
+    <w:link w:val="Textedebulles"/>
+    <w:uiPriority w:val="99"/>
+    <w:semiHidden/>
+    <w:rsid w:val="002C7B0D"/>
+    <w:rPr>
+      <w:rFonts w:ascii="Tahoma" w:hAnsi="Tahoma" w:cs="Tahoma"/>
+      <w:sz w:val="16"/>
+      <w:szCs w:val="16"/>
+    </w:rPr>
+  </w:style>
+  <w:style w:type="paragraph" w:customStyle="1" w:styleId="Default">
+    <w:name w:val="Default"/>
+    <w:rsid w:val="00E175E5"/>
+    <w:pPr>
+      <w:autoSpaceDE w:val="0"/>
+      <w:autoSpaceDN w:val="0"/>
+      <w:adjustRightInd w:val="0"/>
+      <w:spacing w:after="0" w:line="240" w:lineRule="auto"/>
+    </w:pPr>
+    <w:rPr>
+      <w:rFonts w:ascii="Verdana" w:hAnsi="Verdana" w:cs="Verdana"/>
+      <w:color w:val="000000"/>
+      <w:sz w:val="24"/>
+      <w:szCs w:val="24"/>
+    </w:rPr>
+  </w:style>
+  <w:style w:type="paragraph" w:styleId="TM4">
+    <w:name w:val="toc 4"/>
+    <w:basedOn w:val="Normal"/>
+    <w:next w:val="Normal"/>
+    <w:autoRedefine/>
+    <w:uiPriority w:val="39"/>
+    <w:unhideWhenUsed/>
+    <w:rsid w:val="0061190A"/>
+    <w:pPr>
+      <w:spacing w:after="100" w:line="276" w:lineRule="auto"/>
+      <w:ind w:left="660"/>
+    </w:pPr>
+    <w:rPr>
+      <w:rFonts w:eastAsiaTheme="minorEastAsia"/>
+      <w:sz w:val="22"/>
+      <w:lang w:eastAsia="fr-CH"/>
+    </w:rPr>
+  </w:style>
+  <w:style w:type="paragraph" w:styleId="TM5">
+    <w:name w:val="toc 5"/>
+    <w:basedOn w:val="Normal"/>
+    <w:next w:val="Normal"/>
+    <w:autoRedefine/>
+    <w:uiPriority w:val="39"/>
+    <w:unhideWhenUsed/>
+    <w:rsid w:val="0061190A"/>
+    <w:pPr>
+      <w:spacing w:after="100" w:line="276" w:lineRule="auto"/>
+      <w:ind w:left="880"/>
+    </w:pPr>
+    <w:rPr>
+      <w:rFonts w:eastAsiaTheme="minorEastAsia"/>
+      <w:sz w:val="22"/>
+      <w:lang w:eastAsia="fr-CH"/>
+    </w:rPr>
+  </w:style>
+  <w:style w:type="paragraph" w:styleId="TM6">
+    <w:name w:val="toc 6"/>
+    <w:basedOn w:val="Normal"/>
+    <w:next w:val="Normal"/>
+    <w:autoRedefine/>
+    <w:uiPriority w:val="39"/>
+    <w:unhideWhenUsed/>
+    <w:rsid w:val="0061190A"/>
+    <w:pPr>
+      <w:spacing w:after="100" w:line="276" w:lineRule="auto"/>
+      <w:ind w:left="1100"/>
+    </w:pPr>
+    <w:rPr>
+      <w:rFonts w:eastAsiaTheme="minorEastAsia"/>
+      <w:sz w:val="22"/>
+      <w:lang w:eastAsia="fr-CH"/>
+    </w:rPr>
+  </w:style>
+  <w:style w:type="paragraph" w:styleId="TM7">
+    <w:name w:val="toc 7"/>
+    <w:basedOn w:val="Normal"/>
+    <w:next w:val="Normal"/>
+    <w:autoRedefine/>
+    <w:uiPriority w:val="39"/>
+    <w:unhideWhenUsed/>
+    <w:rsid w:val="0061190A"/>
+    <w:pPr>
+      <w:spacing w:after="100" w:line="276" w:lineRule="auto"/>
+      <w:ind w:left="1320"/>
+    </w:pPr>
+    <w:rPr>
+      <w:rFonts w:eastAsiaTheme="minorEastAsia"/>
+      <w:sz w:val="22"/>
+      <w:lang w:eastAsia="fr-CH"/>
+    </w:rPr>
+  </w:style>
+  <w:style w:type="paragraph" w:styleId="TM8">
+    <w:name w:val="toc 8"/>
+    <w:basedOn w:val="Normal"/>
+    <w:next w:val="Normal"/>
+    <w:autoRedefine/>
+    <w:uiPriority w:val="39"/>
+    <w:unhideWhenUsed/>
+    <w:rsid w:val="0061190A"/>
+    <w:pPr>
+      <w:spacing w:after="100" w:line="276" w:lineRule="auto"/>
+      <w:ind w:left="1540"/>
+    </w:pPr>
+    <w:rPr>
+      <w:rFonts w:eastAsiaTheme="minorEastAsia"/>
+      <w:sz w:val="22"/>
+      <w:lang w:eastAsia="fr-CH"/>
+    </w:rPr>
+  </w:style>
+  <w:style w:type="paragraph" w:styleId="TM9">
+    <w:name w:val="toc 9"/>
+    <w:basedOn w:val="Normal"/>
+    <w:next w:val="Normal"/>
+    <w:autoRedefine/>
+    <w:uiPriority w:val="39"/>
+    <w:unhideWhenUsed/>
+    <w:rsid w:val="0061190A"/>
+    <w:pPr>
+      <w:spacing w:after="100" w:line="276" w:lineRule="auto"/>
+      <w:ind w:left="1760"/>
+    </w:pPr>
+    <w:rPr>
+      <w:rFonts w:eastAsiaTheme="minorEastAsia"/>
+      <w:sz w:val="22"/>
+      <w:lang w:eastAsia="fr-CH"/>
+    </w:rPr>
+  </w:style>
+  <w:style w:type="table" w:styleId="Grilledutableau">
+    <w:name w:val="Table Grid"/>
+    <w:basedOn w:val="TableauNormal"/>
+    <w:uiPriority w:val="59"/>
+    <w:rsid w:val="00C12FEA"/>
+    <w:pPr>
+      <w:spacing w:after="0" w:line="240" w:lineRule="auto"/>
+    </w:pPr>
+    <w:tblPr>
+      <w:tblBorders>
+        <w:top w:val="single" w:sz="4" w:space="0" w:color="auto"/>
+        <w:left w:val="single" w:sz="4" w:space="0" w:color="auto"/>
+        <w:bottom w:val="single" w:sz="4" w:space="0" w:color="auto"/>
+        <w:right w:val="single" w:sz="4" w:space="0" w:color="auto"/>
+        <w:insideH w:val="single" w:sz="4" w:space="0" w:color="auto"/>
+        <w:insideV w:val="single" w:sz="4" w:space="0" w:color="auto"/>
+      </w:tblBorders>
+    </w:tblPr>
+  </w:style>
+</w:styles>
+</file>
+
+<file path=word/stylesWithEffects.xml><?xml version="1.0" encoding="utf-8"?>
+<w:styles xmlns:wpc="http://schemas.microsoft.com/office/word/2010/wordprocessingCanvas" xmlns:mc="http://schemas.openxmlformats.org/markup-compatibility/2006" xmlns:o="urn:schemas-microsoft-com:office:office" xmlns:r="http://schemas.openxmlformats.org/officeDocument/2006/relationships" xmlns:m="http://schemas.openxmlformats.org/officeDocument/2006/math" xmlns:v="urn:schemas-microsoft-com:vml" xmlns:wp14="http://schemas.microsoft.com/office/word/2010/wordprocessingDrawing" xmlns:wp="http://schemas.openxmlformats.org/drawingml/2006/wordprocessingDrawing" xmlns:w10="urn:schemas-microsoft-com:office:word" xmlns:w="http://schemas.openxmlformats.org/wordprocessingml/2006/main" xmlns:w14="http://schemas.microsoft.com/office/word/2010/wordml" xmlns:wpg="http://schemas.microsoft.com/office/word/2010/wordprocessingGroup" xmlns:wpi="http://schemas.microsoft.com/office/word/2010/wordprocessingInk" xmlns:wne="http://schemas.microsoft.com/office/word/2006/wordml" xmlns:wps="http://schemas.microsoft.com/office/word/2010/wordprocessingShape" mc:Ignorable="w14 wp14">
+  <w:docDefaults>
+    <w:rPrDefault>
+      <w:rPr>
+        <w:rFonts w:asciiTheme="minorHAnsi" w:eastAsiaTheme="minorHAnsi" w:hAnsiTheme="minorHAnsi" w:cstheme="minorBidi"/>
+        <w:sz w:val="22"/>
+        <w:szCs w:val="22"/>
+        <w:lang w:val="fr-CH" w:eastAsia="en-US" w:bidi="ar-SA"/>
+      </w:rPr>
+    </w:rPrDefault>
+    <w:pPrDefault>
+      <w:pPr>
+        <w:spacing w:after="160" w:line="259" w:lineRule="auto"/>
+      </w:pPr>
+    </w:pPrDefault>
+  </w:docDefaults>
+  <w:latentStyles w:defLockedState="0" w:defUIPriority="99" w:defSemiHidden="1" w:defUnhideWhenUsed="1" w:defQFormat="0" w:count="267">
+    <w:lsdException w:name="Normal" w:semiHidden="0" w:uiPriority="0" w:unhideWhenUsed="0" w:qFormat="1"/>
+    <w:lsdException w:name="heading 1" w:semiHidden="0" w:uiPriority="9" w:unhideWhenUsed="0" w:qFormat="1"/>
+    <w:lsdException w:name="heading 2" w:uiPriority="9" w:qFormat="1"/>
+    <w:lsdException w:name="heading 3" w:uiPriority="9" w:qFormat="1"/>
+    <w:lsdException w:name="heading 4" w:uiPriority="9" w:qFormat="1"/>
+    <w:lsdException w:name="heading 5" w:uiPriority="9" w:qFormat="1"/>
+    <w:lsdException w:name="heading 6" w:uiPriority="9" w:qFormat="1"/>
+    <w:lsdException w:name="heading 7" w:uiPriority="9" w:qFormat="1"/>
+    <w:lsdException w:name="heading 8" w:uiPriority="9" w:qFormat="1"/>
+    <w:lsdException w:name="heading 9" w:uiPriority="9" w:qFormat="1"/>
+    <w:lsdException w:name="toc 1" w:uiPriority="39"/>
+    <w:lsdException w:name="toc 2" w:uiPriority="39"/>
+    <w:lsdException w:name="toc 3" w:uiPriority="39"/>
+    <w:lsdException w:name="toc 4" w:uiPriority="39"/>
+    <w:lsdException w:name="toc 5" w:uiPriority="39"/>
+    <w:lsdException w:name="toc 6" w:uiPriority="39"/>
+    <w:lsdException w:name="toc 7" w:uiPriority="39"/>
+    <w:lsdException w:name="toc 8" w:uiPriority="39"/>
+    <w:lsdException w:name="toc 9" w:uiPriority="39"/>
+    <w:lsdException w:name="caption" w:uiPriority="35" w:qFormat="1"/>
+    <w:lsdException w:name="Title" w:semiHidden="0" w:uiPriority="10" w:unhideWhenUsed="0" w:qFormat="1"/>
+    <w:lsdException w:name="Default Paragraph Font" w:uiPriority="1"/>
+    <w:lsdException w:name="Subtitle" w:semiHidden="0" w:uiPriority="11" w:unhideWhenUsed="0" w:qFormat="1"/>
+    <w:lsdException w:name="Strong" w:semiHidden="0" w:uiPriority="22" w:unhideWhenUsed="0" w:qFormat="1"/>
+    <w:lsdException w:name="Emphasis" w:semiHidden="0" w:uiPriority="20" w:unhideWhenUsed="0" w:qFormat="1"/>
+    <w:lsdException w:name="Table Grid" w:semiHidden="0" w:uiPriority="59" w:unhideWhenUsed="0"/>
+    <w:lsdException w:name="Placeholder Text" w:unhideWhenUsed="0"/>
+    <w:lsdException w:name="No Spacing" w:semiHidden="0" w:uiPriority="1" w:unhideWhenUsed="0" w:qFormat="1"/>
+    <w:lsdException w:name="Light Shading" w:semiHidden="0" w:uiPriority="60" w:unhideWhenUsed="0"/>
+    <w:lsdException w:name="Light List" w:semiHidden="0" w:uiPriority="61" w:unhideWhenUsed="0"/>
+    <w:lsdException w:name="Light Grid" w:semiHidden="0" w:uiPriority="62" w:unhideWhenUsed="0"/>
+    <w:lsdException w:name="Medium Shading 1" w:semiHidden="0" w:uiPriority="63" w:unhideWhenUsed="0"/>
+    <w:lsdException w:name="Medium Shading 2" w:semiHidden="0" w:uiPriority="64" w:unhideWhenUsed="0"/>
+    <w:lsdException w:name="Medium List 1" w:semiHidden="0" w:uiPriority="65" w:unhideWhenUsed="0"/>
+    <w:lsdException w:name="Medium List 2" w:semiHidden="0" w:uiPriority="66" w:unhideWhenUsed="0"/>
+    <w:lsdException w:name="Medium Grid 1" w:semiHidden="0" w:uiPriority="67" w:unhideWhenUsed="0"/>
+    <w:lsdException w:name="Medium Grid 2" w:semiHidden="0" w:uiPriority="68" w:unhideWhenUsed="0"/>
+    <w:lsdException w:name="Medium Grid 3" w:semiHidden="0" w:uiPriority="69" w:unhideWhenUsed="0"/>
+    <w:lsdException w:name="Dark List" w:semiHidden="0" w:uiPriority="70" w:unhideWhenUsed="0"/>
+    <w:lsdException w:name="Colorful Shading" w:semiHidden="0" w:uiPriority="71" w:unhideWhenUsed="0"/>
+    <w:lsdException w:name="Colorful List" w:semiHidden="0" w:uiPriority="72" w:unhideWhenUsed="0"/>
+    <w:lsdException w:name="Colorful Grid" w:semiHidden="0" w:uiPriority="73" w:unhideWhenUsed="0"/>
+    <w:lsdException w:name="Light Shading Accent 1" w:semiHidden="0" w:uiPriority="60" w:unhideWhenUsed="0"/>
+    <w:lsdException w:name="Light List Accent 1" w:semiHidden="0" w:uiPriority="61" w:unhideWhenUsed="0"/>
+    <w:lsdException w:name="Light Grid Accent 1" w:semiHidden="0" w:uiPriority="62" w:unhideWhenUsed="0"/>
+    <w:lsdException w:name="Medium Shading 1 Accent 1" w:semiHidden="0" w:uiPriority="63" w:unhideWhenUsed="0"/>
+    <w:lsdException w:name="Medium Shading 2 Accent 1" w:semiHidden="0" w:uiPriority="64" w:unhideWhenUsed="0"/>
+    <w:lsdException w:name="Medium List 1 Accent 1" w:semiHidden="0" w:uiPriority="65" w:unhideWhenUsed="0"/>
+    <w:lsdException w:name="Revision" w:unhideWhenUsed="0"/>
+    <w:lsdException w:name="List Paragraph" w:semiHidden="0" w:uiPriority="34" w:unhideWhenUsed="0" w:qFormat="1"/>
+    <w:lsdException w:name="Quote" w:semiHidden="0" w:uiPriority="29" w:unhideWhenUsed="0" w:qFormat="1"/>
+    <w:lsdException w:name="Intense Quote" w:semiHidden="0" w:uiPriority="30" w:unhideWhenUsed="0" w:qFormat="1"/>
+    <w:lsdException w:name="Medium List 2 Accent 1" w:semiHidden="0" w:uiPriority="66" w:unhideWhenUsed="0"/>
+    <w:lsdException w:name="Medium Grid 1 Accent 1" w:semiHidden="0" w:uiPriority="67" w:unhideWhenUsed="0"/>
+    <w:lsdException w:name="Medium Grid 2 Accent 1" w:semiHidden="0" w:uiPriority="68" w:unhideWhenUsed="0"/>
+    <w:lsdException w:name="Medium Grid 3 Accent 1" w:semiHidden="0" w:uiPriority="69" w:unhideWhenUsed="0"/>
+    <w:lsdException w:name="Dark List Accent 1" w:semiHidden="0" w:uiPriority="70" w:unhideWhenUsed="0"/>
+    <w:lsdException w:name="Colorful Shading Accent 1" w:semiHidden="0" w:uiPriority="71" w:unhideWhenUsed="0"/>
+    <w:lsdException w:name="Colorful List Accent 1" w:semiHidden="0" w:uiPriority="72" w:unhideWhenUsed="0"/>
+    <w:lsdException w:name="Colorful Grid Accent 1" w:semiHidden="0" w:uiPriority="73" w:unhideWhenUsed="0"/>
+    <w:lsdException w:name="Light Shading Accent 2" w:semiHidden="0" w:uiPriority="60" w:unhideWhenUsed="0"/>
+    <w:lsdException w:name="Light List Accent 2" w:semiHidden="0" w:uiPriority="61" w:unhideWhenUsed="0"/>
+    <w:lsdException w:name="Light Grid Accent 2" w:semiHidden="0" w:uiPriority="62" w:unhideWhenUsed="0"/>
+    <w:lsdException w:name="Medium Shading 1 Accent 2" w:semiHidden="0" w:uiPriority="63" w:unhideWhenUsed="0"/>
+    <w:lsdException w:name="Medium Shading 2 Accent 2" w:semiHidden="0" w:uiPriority="64" w:unhideWhenUsed="0"/>
+    <w:lsdException w:name="Medium List 1 Accent 2" w:semiHidden="0" w:uiPriority="65" w:unhideWhenUsed="0"/>
+    <w:lsdException w:name="Medium List 2 Accent 2" w:semiHidden="0" w:uiPriority="66" w:unhideWhenUsed="0"/>
+    <w:lsdException w:name="Medium Grid 1 Accent 2" w:semiHidden="0" w:uiPriority="67" w:unhideWhenUsed="0"/>
+    <w:lsdException w:name="Medium Grid 2 Accent 2" w:semiHidden="0" w:uiPriority="68" w:unhideWhenUsed="0"/>
+    <w:lsdException w:name="Medium Grid 3 Accent 2" w:semiHidden="0" w:uiPriority="69" w:unhideWhenUsed="0"/>
+    <w:lsdException w:name="Dark List Accent 2" w:semiHidden="0" w:uiPriority="70" w:unhideWhenUsed="0"/>
+    <w:lsdException w:name="Colorful Shading Accent 2" w:semiHidden="0" w:uiPriority="71" w:unhideWhenUsed="0"/>
+    <w:lsdException w:name="Colorful List Accent 2" w:semiHidden="0" w:uiPriority="72" w:unhideWhenUsed="0"/>
+    <w:lsdException w:name="Colorful Grid Accent 2" w:semiHidden="0" w:uiPriority="73" w:unhideWhenUsed="0"/>
+    <w:lsdException w:name="Light Shading Accent 3" w:semiHidden="0" w:uiPriority="60" w:unhideWhenUsed="0"/>
+    <w:lsdException w:name="Light List Accent 3" w:semiHidden="0" w:uiPriority="61" w:unhideWhenUsed="0"/>
+    <w:lsdException w:name="Light Grid Accent 3" w:semiHidden="0" w:uiPriority="62" w:unhideWhenUsed="0"/>
+    <w:lsdException w:name="Medium Shading 1 Accent 3" w:semiHidden="0" w:uiPriority="63" w:unhideWhenUsed="0"/>
+    <w:lsdException w:name="Medium Shading 2 Accent 3" w:semiHidden="0" w:uiPriority="64" w:unhideWhenUsed="0"/>
+    <w:lsdException w:name="Medium List 1 Accent 3" w:semiHidden="0" w:uiPriority="65" w:unhideWhenUsed="0"/>
+    <w:lsdException w:name="Medium List 2 Accent 3" w:semiHidden="0" w:uiPriority="66" w:unhideWhenUsed="0"/>
+    <w:lsdException w:name="Medium Grid 1 Accent 3" w:semiHidden="0" w:uiPriority="67" w:unhideWhenUsed="0"/>
+    <w:lsdException w:name="Medium Grid 2 Accent 3" w:semiHidden="0" w:uiPriority="68" w:unhideWhenUsed="0"/>
+    <w:lsdException w:name="Medium Grid 3 Accent 3" w:semiHidden="0" w:uiPriority="69" w:unhideWhenUsed="0"/>
+    <w:lsdException w:name="Dark List Accent 3" w:semiHidden="0" w:uiPriority="70" w:unhideWhenUsed="0"/>
+    <w:lsdException w:name="Colorful Shading Accent 3" w:semiHidden="0" w:uiPriority="71" w:unhideWhenUsed="0"/>
+    <w:lsdException w:name="Colorful List Accent 3" w:semiHidden="0" w:uiPriority="72" w:unhideWhenUsed="0"/>
+    <w:lsdException w:name="Colorful Grid Accent 3" w:semiHidden="0" w:uiPriority="73" w:unhideWhenUsed="0"/>
+    <w:lsdException w:name="Light Shading Accent 4" w:semiHidden="0" w:uiPriority="60" w:unhideWhenUsed="0"/>
+    <w:lsdException w:name="Light List Accent 4" w:semiHidden="0" w:uiPriority="61" w:unhideWhenUsed="0"/>
+    <w:lsdException w:name="Light Grid Accent 4" w:semiHidden="0" w:uiPriority="62" w:unhideWhenUsed="0"/>
+    <w:lsdException w:name="Medium Shading 1 Accent 4" w:semiHidden="0" w:uiPriority="63" w:unhideWhenUsed="0"/>
+    <w:lsdException w:name="Medium Shading 2 Accent 4" w:semiHidden="0" w:uiPriority="64" w:unhideWhenUsed="0"/>
+    <w:lsdException w:name="Medium List 1 Accent 4" w:semiHidden="0" w:uiPriority="65" w:unhideWhenUsed="0"/>
+    <w:lsdException w:name="Medium List 2 Accent 4" w:semiHidden="0" w:uiPriority="66" w:unhideWhenUsed="0"/>
+    <w:lsdException w:name="Medium Grid 1 Accent 4" w:semiHidden="0" w:uiPriority="67" w:unhideWhenUsed="0"/>
+    <w:lsdException w:name="Medium Grid 2 Accent 4" w:semiHidden="0" w:uiPriority="68" w:unhideWhenUsed="0"/>
+    <w:lsdException w:name="Medium Grid 3 Accent 4" w:semiHidden="0" w:uiPriority="69" w:unhideWhenUsed="0"/>
+    <w:lsdException w:name="Dark List Accent 4" w:semiHidden="0" w:uiPriority="70" w:unhideWhenUsed="0"/>
+    <w:lsdException w:name="Colorful Shading Accent 4" w:semiHidden="0" w:uiPriority="71" w:unhideWhenUsed="0"/>
+    <w:lsdException w:name="Colorful List Accent 4" w:semiHidden="0" w:uiPriority="72" w:unhideWhenUsed="0"/>
+    <w:lsdException w:name="Colorful Grid Accent 4" w:semiHidden="0" w:uiPriority="73" w:unhideWhenUsed="0"/>
+    <w:lsdException w:name="Light Shading Accent 5" w:semiHidden="0" w:uiPriority="60" w:unhideWhenUsed="0"/>
+    <w:lsdException w:name="Light List Accent 5" w:semiHidden="0" w:uiPriority="61" w:unhideWhenUsed="0"/>
+    <w:lsdException w:name="Light Grid Accent 5" w:semiHidden="0" w:uiPriority="62" w:unhideWhenUsed="0"/>
+    <w:lsdException w:name="Medium Shading 1 Accent 5" w:semiHidden="0" w:uiPriority="63" w:unhideWhenUsed="0"/>
+    <w:lsdException w:name="Medium Shading 2 Accent 5" w:semiHidden="0" w:uiPriority="64" w:unhideWhenUsed="0"/>
+    <w:lsdException w:name="Medium List 1 Accent 5" w:semiHidden="0" w:uiPriority="65" w:unhideWhenUsed="0"/>
+    <w:lsdException w:name="Medium List 2 Accent 5" w:semiHidden="0" w:uiPriority="66" w:unhideWhenUsed="0"/>
+    <w:lsdException w:name="Medium Grid 1 Accent 5" w:semiHidden="0" w:uiPriority="67" w:unhideWhenUsed="0"/>
+    <w:lsdException w:name="Medium Grid 2 Accent 5" w:semiHidden="0" w:uiPriority="68" w:unhideWhenUsed="0"/>
+    <w:lsdException w:name="Medium Grid 3 Accent 5" w:semiHidden="0" w:uiPriority="69" w:unhideWhenUsed="0"/>
+    <w:lsdException w:name="Dark List Accent 5" w:semiHidden="0" w:uiPriority="70" w:unhideWhenUsed="0"/>
+    <w:lsdException w:name="Colorful Shading Accent 5" w:semiHidden="0" w:uiPriority="71" w:unhideWhenUsed="0"/>
+    <w:lsdException w:name="Colorful List Accent 5" w:semiHidden="0" w:uiPriority="72" w:unhideWhenUsed="0"/>
+    <w:lsdException w:name="Colorful Grid Accent 5" w:semiHidden="0" w:uiPriority="73" w:unhideWhenUsed="0"/>
+    <w:lsdException w:name="Light Shading Accent 6" w:semiHidden="0" w:uiPriority="60" w:unhideWhenUsed="0"/>
+    <w:lsdException w:name="Light List Accent 6" w:semiHidden="0" w:uiPriority="61" w:unhideWhenUsed="0"/>
+    <w:lsdException w:name="Light Grid Accent 6" w:semiHidden="0" w:uiPriority="62" w:unhideWhenUsed="0"/>
+    <w:lsdException w:name="Medium Shading 1 Accent 6" w:semiHidden="0" w:uiPriority="63" w:unhideWhenUsed="0"/>
+    <w:lsdException w:name="Medium Shading 2 Accent 6" w:semiHidden="0" w:uiPriority="64" w:unhideWhenUsed="0"/>
+    <w:lsdException w:name="Medium List 1 Accent 6" w:semiHidden="0" w:uiPriority="65" w:unhideWhenUsed="0"/>
+    <w:lsdException w:name="Medium List 2 Accent 6" w:semiHidden="0" w:uiPriority="66" w:unhideWhenUsed="0"/>
+    <w:lsdException w:name="Medium Grid 1 Accent 6" w:semiHidden="0" w:uiPriority="67" w:unhideWhenUsed="0"/>
+    <w:lsdException w:name="Medium Grid 2 Accent 6" w:semiHidden="0" w:uiPriority="68" w:unhideWhenUsed="0"/>
+    <w:lsdException w:name="Medium Grid 3 Accent 6" w:semiHidden="0" w:uiPriority="69" w:unhideWhenUsed="0"/>
+    <w:lsdException w:name="Dark List Accent 6" w:semiHidden="0" w:uiPriority="70" w:unhideWhenUsed="0"/>
+    <w:lsdException w:name="Colorful Shading Accent 6" w:semiHidden="0" w:uiPriority="71" w:unhideWhenUsed="0"/>
+    <w:lsdException w:name="Colorful List Accent 6" w:semiHidden="0" w:uiPriority="72" w:unhideWhenUsed="0"/>
+    <w:lsdException w:name="Colorful Grid Accent 6" w:semiHidden="0" w:uiPriority="73" w:unhideWhenUsed="0"/>
+    <w:lsdException w:name="Subtle Emphasis" w:semiHidden="0" w:uiPriority="19" w:unhideWhenUsed="0" w:qFormat="1"/>
+    <w:lsdException w:name="Intense Emphasis" w:semiHidden="0" w:uiPriority="21" w:unhideWhenUsed="0" w:qFormat="1"/>
+    <w:lsdException w:name="Subtle Reference" w:semiHidden="0" w:uiPriority="31" w:unhideWhenUsed="0" w:qFormat="1"/>
+    <w:lsdException w:name="Intense Reference" w:semiHidden="0" w:uiPriority="32" w:unhideWhenUsed="0" w:qFormat="1"/>
+    <w:lsdException w:name="Book Title" w:semiHidden="0" w:uiPriority="33" w:unhideWhenUsed="0" w:qFormat="1"/>
+    <w:lsdException w:name="Bibliography" w:uiPriority="37"/>
+    <w:lsdException w:name="TOC Heading" w:uiPriority="39" w:qFormat="1"/>
   </w:latentStyles>
   <w:style w:type="paragraph" w:default="1" w:styleId="Normal">
     <w:name w:val="Normal"/>
@@ -23175,7 +23935,7 @@
   <a:extraClrSchemeLst/>
   <a:extLst>
     <a:ext uri="{05A4C25C-085E-4340-85A3-A5531E510DB2}">
-      <thm15:themeFamily xmlns:thm15="http://schemas.microsoft.com/office/thememl/2012/main" name="Office Theme" id="{62F939B6-93AF-4DB8-9C6B-D6C7DFDC589F}" vid="{4A3C46E8-61CC-4603-A589-7422A47A8E4A}"/>
+      <thm15:themeFamily xmlns:thm15="http://schemas.microsoft.com/office/thememl/2012/main" xmlns="" name="Office Theme" id="{62F939B6-93AF-4DB8-9C6B-D6C7DFDC589F}" vid="{4A3C46E8-61CC-4603-A589-7422A47A8E4A}"/>
     </a:ext>
   </a:extLst>
 </a:theme>

</xml_diff>

<commit_message>
Itération 5 : Bilan raphael, il y avait une erreur
</commit_message>
<xml_diff>
--- a/Iteration/Iterations.docx
+++ b/Iteration/Iterations.docx
@@ -8954,7 +8954,15 @@
       </w:pPr>
       <w:r>
         <w:lastRenderedPageBreak/>
-        <w:t xml:space="preserve">Ceci se fera par le biais de plusieurs connexions en ligne de commande avec telnet et ce qui pourra être vu </w:t>
+        <w:t xml:space="preserve">Ceci se fera par le biais de plusieurs connexions en ligne de commande avec </w:t>
+      </w:r>
+      <w:proofErr w:type="spellStart"/>
+      <w:r>
+        <w:t>telnet</w:t>
+      </w:r>
+      <w:proofErr w:type="spellEnd"/>
+      <w:r>
+        <w:t xml:space="preserve"> et ce qui pourra être vu </w:t>
       </w:r>
       <w:r>
         <w:t>sera</w:t>
@@ -8962,12 +8970,14 @@
       <w:r>
         <w:t xml:space="preserve"> simplement au départ des « </w:t>
       </w:r>
+      <w:proofErr w:type="spellStart"/>
       <w:r>
         <w:rPr>
           <w:i/>
         </w:rPr>
         <w:t>System.out.println</w:t>
       </w:r>
+      <w:proofErr w:type="spellEnd"/>
       <w:r>
         <w:t> »</w:t>
       </w:r>
@@ -9385,7 +9395,15 @@
         <w:jc w:val="both"/>
       </w:pPr>
       <w:r>
-        <w:t xml:space="preserve">L’unique difficulté rencontrée lors de la réalisation de cette itération est la non-participation de Guillaume Bruge. Celui-ci </w:t>
+        <w:t xml:space="preserve">L’unique difficulté rencontrée lors de la réalisation de cette itération est la non-participation de Guillaume </w:t>
+      </w:r>
+      <w:proofErr w:type="spellStart"/>
+      <w:r>
+        <w:t>Bruge</w:t>
+      </w:r>
+      <w:proofErr w:type="spellEnd"/>
+      <w:r>
+        <w:t xml:space="preserve">. Celui-ci </w:t>
       </w:r>
       <w:r>
         <w:t>ayant été</w:t>
@@ -9462,8 +9480,18 @@
           <w:color w:val="auto"/>
           <w:sz w:val="22"/>
         </w:rPr>
-        <w:t>Guillaume Bruge</w:t>
-      </w:r>
+        <w:t xml:space="preserve">Guillaume </w:t>
+      </w:r>
+      <w:proofErr w:type="spellStart"/>
+      <w:r>
+        <w:rPr>
+          <w:i w:val="0"/>
+          <w:color w:val="auto"/>
+          <w:sz w:val="22"/>
+        </w:rPr>
+        <w:t>Bruge</w:t>
+      </w:r>
+      <w:proofErr w:type="spellEnd"/>
     </w:p>
     <w:p>
       <w:pPr>
@@ -9554,8 +9582,18 @@
           <w:sz w:val="22"/>
         </w:rPr>
         <w:lastRenderedPageBreak/>
-        <w:t>Michelle Meguep</w:t>
-      </w:r>
+        <w:t xml:space="preserve">Michelle </w:t>
+      </w:r>
+      <w:proofErr w:type="spellStart"/>
+      <w:r>
+        <w:rPr>
+          <w:i w:val="0"/>
+          <w:color w:val="auto"/>
+          <w:sz w:val="22"/>
+        </w:rPr>
+        <w:t>Meguep</w:t>
+      </w:r>
+      <w:proofErr w:type="spellEnd"/>
     </w:p>
     <w:p>
       <w:pPr>
@@ -9659,8 +9697,18 @@
           <w:color w:val="auto"/>
           <w:sz w:val="22"/>
         </w:rPr>
-        <w:t>Yassin Kammoun</w:t>
-      </w:r>
+        <w:t xml:space="preserve">Yassin </w:t>
+      </w:r>
+      <w:proofErr w:type="spellStart"/>
+      <w:r>
+        <w:rPr>
+          <w:i w:val="0"/>
+          <w:color w:val="auto"/>
+          <w:sz w:val="22"/>
+        </w:rPr>
+        <w:t>Kammoun</w:t>
+      </w:r>
+      <w:proofErr w:type="spellEnd"/>
     </w:p>
     <w:p>
       <w:pPr>
@@ -9753,7 +9801,15 @@
         <w:t>Aucune difficulté n’a été rencontrée</w:t>
       </w:r>
       <w:r>
-        <w:t xml:space="preserve"> à l’exception de la description textuelle d’une relation de type extends lors de la définition des scénarios</w:t>
+        <w:t xml:space="preserve"> à l’exception de la description textuelle d’une relation de type </w:t>
+      </w:r>
+      <w:proofErr w:type="spellStart"/>
+      <w:r>
+        <w:t>extends</w:t>
+      </w:r>
+      <w:proofErr w:type="spellEnd"/>
+      <w:r>
+        <w:t xml:space="preserve"> lors de la définition des scénarios</w:t>
       </w:r>
       <w:r>
         <w:t>.</w:t>
@@ -9850,7 +9906,15 @@
         <w:jc w:val="both"/>
       </w:pPr>
       <w:r>
-        <w:t>Faire quelques tests avec telnet et simuler différentes commandes envoyées depuis le client vers le serveur, avec plusieurs clients connectés (30 min)</w:t>
+        <w:t xml:space="preserve">Faire quelques tests avec </w:t>
+      </w:r>
+      <w:proofErr w:type="spellStart"/>
+      <w:r>
+        <w:t>telnet</w:t>
+      </w:r>
+      <w:proofErr w:type="spellEnd"/>
+      <w:r>
+        <w:t xml:space="preserve"> et simuler différentes commandes envoyées depuis le client vers le serveur, avec plusieurs clients connectés (30 min)</w:t>
       </w:r>
     </w:p>
     <w:p>
@@ -10088,7 +10152,15 @@
         <w:jc w:val="both"/>
       </w:pPr>
       <w:r>
-        <w:t>On pourra observer les requêtes émises par le serveur à la base de données via la terminal ainsi que les réponses de cette dernière. De plus, les résultats devront être visibles dans les interfaces graphiques développées.</w:t>
+        <w:t xml:space="preserve">On pourra observer les requêtes émises par le serveur à la base de données via </w:t>
+      </w:r>
+      <w:proofErr w:type="gramStart"/>
+      <w:r>
+        <w:t>la</w:t>
+      </w:r>
+      <w:proofErr w:type="gramEnd"/>
+      <w:r>
+        <w:t xml:space="preserve"> terminal ainsi que les réponses de cette dernière. De plus, les résultats devront être visibles dans les interfaces graphiques développées.</w:t>
       </w:r>
     </w:p>
     <w:p>
@@ -10943,7 +11015,15 @@
         <w:jc w:val="both"/>
       </w:pPr>
       <w:r>
-        <w:t>De la nouvelle absence de Guillaume Bruge.</w:t>
+        <w:t xml:space="preserve">De la nouvelle absence de Guillaume </w:t>
+      </w:r>
+      <w:proofErr w:type="spellStart"/>
+      <w:r>
+        <w:t>Bruge</w:t>
+      </w:r>
+      <w:proofErr w:type="spellEnd"/>
+      <w:r>
+        <w:t>.</w:t>
       </w:r>
     </w:p>
     <w:p>
@@ -11037,7 +11117,31 @@
         <w:jc w:val="both"/>
       </w:pPr>
       <w:r>
-        <w:t>Les cas d’utilisations « Tchater », « Désigner Mister X », « Voter Mister X » et « Consulter ses statistiques de jeu » sont abandonnés.</w:t>
+        <w:t>Les cas d’utilisations « </w:t>
+      </w:r>
+      <w:proofErr w:type="spellStart"/>
+      <w:r>
+        <w:t>Tchater</w:t>
+      </w:r>
+      <w:proofErr w:type="spellEnd"/>
+      <w:r>
+        <w:t xml:space="preserve"> », « Désigner </w:t>
+      </w:r>
+      <w:proofErr w:type="spellStart"/>
+      <w:r>
+        <w:t>Mister</w:t>
+      </w:r>
+      <w:proofErr w:type="spellEnd"/>
+      <w:r>
+        <w:t xml:space="preserve"> X », « Voter </w:t>
+      </w:r>
+      <w:proofErr w:type="spellStart"/>
+      <w:r>
+        <w:t>Mister</w:t>
+      </w:r>
+      <w:proofErr w:type="spellEnd"/>
+      <w:r>
+        <w:t xml:space="preserve"> X » et « Consulter ses statistiques de jeu » sont abandonnés.</w:t>
       </w:r>
     </w:p>
     <w:p>
@@ -11087,7 +11191,15 @@
         <w:t>de l’</w:t>
       </w:r>
       <w:r>
-        <w:t xml:space="preserve">absence de notre collègue Guillaume Bruge. Il s’est avéré difficile de </w:t>
+        <w:t xml:space="preserve">absence de notre collègue Guillaume </w:t>
+      </w:r>
+      <w:proofErr w:type="spellStart"/>
+      <w:r>
+        <w:t>Bruge</w:t>
+      </w:r>
+      <w:proofErr w:type="spellEnd"/>
+      <w:r>
+        <w:t xml:space="preserve">. Il s’est avéré difficile de </w:t>
       </w:r>
       <w:r>
         <w:t>respecter</w:t>
@@ -11169,8 +11281,18 @@
           <w:color w:val="auto"/>
           <w:sz w:val="22"/>
         </w:rPr>
-        <w:t>Guillaume Bruge</w:t>
-      </w:r>
+        <w:t xml:space="preserve">Guillaume </w:t>
+      </w:r>
+      <w:proofErr w:type="spellStart"/>
+      <w:r>
+        <w:rPr>
+          <w:i w:val="0"/>
+          <w:color w:val="auto"/>
+          <w:sz w:val="22"/>
+        </w:rPr>
+        <w:t>Bruge</w:t>
+      </w:r>
+      <w:proofErr w:type="spellEnd"/>
     </w:p>
     <w:p>
       <w:pPr>
@@ -11248,8 +11370,18 @@
           <w:color w:val="auto"/>
           <w:sz w:val="22"/>
         </w:rPr>
-        <w:t>Michelle Meguep</w:t>
-      </w:r>
+        <w:t xml:space="preserve">Michelle </w:t>
+      </w:r>
+      <w:proofErr w:type="spellStart"/>
+      <w:r>
+        <w:rPr>
+          <w:i w:val="0"/>
+          <w:color w:val="auto"/>
+          <w:sz w:val="22"/>
+        </w:rPr>
+        <w:t>Meguep</w:t>
+      </w:r>
+      <w:proofErr w:type="spellEnd"/>
     </w:p>
     <w:p>
       <w:pPr>
@@ -11346,8 +11478,18 @@
           <w:color w:val="auto"/>
           <w:sz w:val="22"/>
         </w:rPr>
-        <w:t>Yassin Kammoun</w:t>
-      </w:r>
+        <w:t xml:space="preserve">Yassin </w:t>
+      </w:r>
+      <w:proofErr w:type="spellStart"/>
+      <w:r>
+        <w:rPr>
+          <w:i w:val="0"/>
+          <w:color w:val="auto"/>
+          <w:sz w:val="22"/>
+        </w:rPr>
+        <w:t>Kammoun</w:t>
+      </w:r>
+      <w:proofErr w:type="spellEnd"/>
     </w:p>
     <w:p>
       <w:pPr>
@@ -11532,52 +11674,68 @@
           <w:rFonts w:ascii="Calibri" w:hAnsi="Calibri" w:cs="Calibri"/>
           <w:szCs w:val="20"/>
         </w:rPr>
-        <w:t>Adaptation de l'interface graphique de Monsieur Yassin Kammoun sur les différents opérations et événements interagissant avec la base de données (recherche d'utilisateur, liste, ajout, édition etc.)</w:t>
-      </w:r>
-    </w:p>
-    <w:p>
-      <w:pPr>
-        <w:rPr>
-          <w:i/>
-        </w:rPr>
-      </w:pPr>
-      <w:r>
-        <w:rPr>
-          <w:i/>
-        </w:rPr>
-        <w:t xml:space="preserve">Effort consacré </w:t>
-      </w:r>
-    </w:p>
-    <w:p>
-      <w:r>
-        <w:t>2-3 heures.</w:t>
-      </w:r>
-    </w:p>
-    <w:p>
-      <w:pPr>
-        <w:rPr>
-          <w:i/>
-        </w:rPr>
-      </w:pPr>
-      <w:r>
-        <w:rPr>
-          <w:i/>
-        </w:rPr>
-        <w:t xml:space="preserve">Difficultés rencontrées : </w:t>
-      </w:r>
-    </w:p>
-    <w:p>
-      <w:pPr>
+        <w:t xml:space="preserve">Adaptation de l'interface graphique de Monsieur Yassin </w:t>
+      </w:r>
+      <w:proofErr w:type="spellStart"/>
+      <w:r>
         <w:rPr>
           <w:rFonts w:ascii="Calibri" w:hAnsi="Calibri" w:cs="Calibri"/>
           <w:szCs w:val="20"/>
         </w:rPr>
-      </w:pPr>
+        <w:t>Kammoun</w:t>
+      </w:r>
+      <w:proofErr w:type="spellEnd"/>
       <w:r>
         <w:rPr>
           <w:rFonts w:ascii="Calibri" w:hAnsi="Calibri" w:cs="Calibri"/>
           <w:szCs w:val="20"/>
         </w:rPr>
+        <w:t xml:space="preserve"> sur les différents opérations et événements interagissant avec la base de données (recherche d'utilisateur, liste, ajout, édition etc.)</w:t>
+      </w:r>
+    </w:p>
+    <w:p>
+      <w:pPr>
+        <w:rPr>
+          <w:i/>
+        </w:rPr>
+      </w:pPr>
+      <w:r>
+        <w:rPr>
+          <w:i/>
+        </w:rPr>
+        <w:t xml:space="preserve">Effort consacré </w:t>
+      </w:r>
+    </w:p>
+    <w:p>
+      <w:r>
+        <w:t>2-3 heures.</w:t>
+      </w:r>
+    </w:p>
+    <w:p>
+      <w:pPr>
+        <w:rPr>
+          <w:i/>
+        </w:rPr>
+      </w:pPr>
+      <w:r>
+        <w:rPr>
+          <w:i/>
+        </w:rPr>
+        <w:t xml:space="preserve">Difficultés rencontrées : </w:t>
+      </w:r>
+    </w:p>
+    <w:p>
+      <w:pPr>
+        <w:rPr>
+          <w:rFonts w:ascii="Calibri" w:hAnsi="Calibri" w:cs="Calibri"/>
+          <w:szCs w:val="20"/>
+        </w:rPr>
+      </w:pPr>
+      <w:r>
+        <w:rPr>
+          <w:rFonts w:ascii="Calibri" w:hAnsi="Calibri" w:cs="Calibri"/>
+          <w:szCs w:val="20"/>
+        </w:rPr>
         <w:t>Aucune difficulté n'a été rencontrée.</w:t>
       </w:r>
     </w:p>
@@ -12600,7 +12758,15 @@
         <w:jc w:val="both"/>
       </w:pPr>
       <w:r>
-        <w:t>Se connecter à un serveur avec un compte utilisateur en précisant l’adresse ip et le port du serveur.</w:t>
+        <w:t xml:space="preserve">Se connecter à un serveur avec un compte utilisateur en précisant l’adresse </w:t>
+      </w:r>
+      <w:proofErr w:type="spellStart"/>
+      <w:r>
+        <w:t>ip</w:t>
+      </w:r>
+      <w:proofErr w:type="spellEnd"/>
+      <w:r>
+        <w:t xml:space="preserve"> et le port du serveur.</w:t>
       </w:r>
     </w:p>
     <w:p>
@@ -12932,8 +13098,18 @@
           <w:color w:val="auto"/>
           <w:sz w:val="22"/>
         </w:rPr>
-        <w:t>Guillaume Bruge</w:t>
-      </w:r>
+        <w:t xml:space="preserve">Guillaume </w:t>
+      </w:r>
+      <w:proofErr w:type="spellStart"/>
+      <w:r>
+        <w:rPr>
+          <w:i w:val="0"/>
+          <w:color w:val="auto"/>
+          <w:sz w:val="22"/>
+        </w:rPr>
+        <w:t>Bruge</w:t>
+      </w:r>
+      <w:proofErr w:type="spellEnd"/>
     </w:p>
     <w:p>
       <w:pPr>
@@ -13017,8 +13193,18 @@
           <w:color w:val="auto"/>
           <w:sz w:val="22"/>
         </w:rPr>
-        <w:t>Yassin Kammoun</w:t>
-      </w:r>
+        <w:t xml:space="preserve">Yassin </w:t>
+      </w:r>
+      <w:proofErr w:type="spellStart"/>
+      <w:r>
+        <w:rPr>
+          <w:i w:val="0"/>
+          <w:color w:val="auto"/>
+          <w:sz w:val="22"/>
+        </w:rPr>
+        <w:t>Kammoun</w:t>
+      </w:r>
+      <w:proofErr w:type="spellEnd"/>
     </w:p>
     <w:p>
       <w:pPr>
@@ -13148,8 +13334,18 @@
           <w:color w:val="auto"/>
           <w:sz w:val="22"/>
         </w:rPr>
-        <w:t>Michelle Meguep</w:t>
-      </w:r>
+        <w:t xml:space="preserve">Michelle </w:t>
+      </w:r>
+      <w:proofErr w:type="spellStart"/>
+      <w:r>
+        <w:rPr>
+          <w:i w:val="0"/>
+          <w:color w:val="auto"/>
+          <w:sz w:val="22"/>
+        </w:rPr>
+        <w:t>Meguep</w:t>
+      </w:r>
+      <w:proofErr w:type="spellEnd"/>
     </w:p>
     <w:p>
       <w:pPr>
@@ -13205,7 +13401,15 @@
     </w:p>
     <w:p>
       <w:r>
-        <w:t>Choisir le layout adéquat</w:t>
+        <w:t xml:space="preserve">Choisir le </w:t>
+      </w:r>
+      <w:proofErr w:type="spellStart"/>
+      <w:r>
+        <w:t>layout</w:t>
+      </w:r>
+      <w:proofErr w:type="spellEnd"/>
+      <w:r>
+        <w:t xml:space="preserve"> adéquat</w:t>
       </w:r>
       <w:r>
         <w:t>.</w:t>
@@ -14197,8 +14401,18 @@
           <w:color w:val="auto"/>
           <w:sz w:val="22"/>
         </w:rPr>
-        <w:t>Guillaume Bruge</w:t>
-      </w:r>
+        <w:t xml:space="preserve">Guillaume </w:t>
+      </w:r>
+      <w:proofErr w:type="spellStart"/>
+      <w:r>
+        <w:rPr>
+          <w:i w:val="0"/>
+          <w:color w:val="auto"/>
+          <w:sz w:val="22"/>
+        </w:rPr>
+        <w:t>Bruge</w:t>
+      </w:r>
+      <w:proofErr w:type="spellEnd"/>
     </w:p>
     <w:p>
       <w:pPr>
@@ -14279,8 +14493,18 @@
           <w:color w:val="auto"/>
           <w:sz w:val="22"/>
         </w:rPr>
-        <w:t>Yassin Kammoun</w:t>
-      </w:r>
+        <w:t xml:space="preserve">Yassin </w:t>
+      </w:r>
+      <w:proofErr w:type="spellStart"/>
+      <w:r>
+        <w:rPr>
+          <w:i w:val="0"/>
+          <w:color w:val="auto"/>
+          <w:sz w:val="22"/>
+        </w:rPr>
+        <w:t>Kammoun</w:t>
+      </w:r>
+      <w:proofErr w:type="spellEnd"/>
     </w:p>
     <w:p>
       <w:pPr>
@@ -14517,8 +14741,21 @@
           <w:i/>
         </w:rPr>
       </w:pPr>
-      <w:r>
-        <w:t>Parsing du message Json correspondant à la liste des parties.</w:t>
+      <w:proofErr w:type="spellStart"/>
+      <w:r>
+        <w:t>Parsing</w:t>
+      </w:r>
+      <w:proofErr w:type="spellEnd"/>
+      <w:r>
+        <w:t xml:space="preserve"> du message </w:t>
+      </w:r>
+      <w:proofErr w:type="spellStart"/>
+      <w:r>
+        <w:t>Json</w:t>
+      </w:r>
+      <w:proofErr w:type="spellEnd"/>
+      <w:r>
+        <w:t xml:space="preserve"> correspondant à la liste des parties.</w:t>
       </w:r>
     </w:p>
     <w:p>
@@ -14591,8 +14828,18 @@
           <w:color w:val="auto"/>
           <w:sz w:val="22"/>
         </w:rPr>
-        <w:t>Michelle Meguep</w:t>
-      </w:r>
+        <w:t xml:space="preserve">Michelle </w:t>
+      </w:r>
+      <w:proofErr w:type="spellStart"/>
+      <w:r>
+        <w:rPr>
+          <w:i w:val="0"/>
+          <w:color w:val="auto"/>
+          <w:sz w:val="22"/>
+        </w:rPr>
+        <w:t>Meguep</w:t>
+      </w:r>
+      <w:proofErr w:type="spellEnd"/>
     </w:p>
     <w:p>
       <w:pPr>
@@ -14609,7 +14856,15 @@
     </w:p>
     <w:p>
       <w:r>
-        <w:t>Implémentation complète du cas d’utilisation créer une partie comprenant :</w:t>
+        <w:t xml:space="preserve">Implémentation complète du cas d’utilisation </w:t>
+      </w:r>
+      <w:proofErr w:type="gramStart"/>
+      <w:r>
+        <w:t>créer</w:t>
+      </w:r>
+      <w:proofErr w:type="gramEnd"/>
+      <w:r>
+        <w:t xml:space="preserve"> une partie comprenant :</w:t>
       </w:r>
     </w:p>
     <w:p>
@@ -14806,7 +15061,15 @@
         </w:numPr>
       </w:pPr>
       <w:r>
-        <w:t>Le serveur est capable de sérialiser la liste des parties en JSon (afin que les clients puissent voir la liste des parties</w:t>
+        <w:t xml:space="preserve">Le serveur est capable de sérialiser la liste des parties en </w:t>
+      </w:r>
+      <w:proofErr w:type="spellStart"/>
+      <w:r>
+        <w:t>JSon</w:t>
+      </w:r>
+      <w:proofErr w:type="spellEnd"/>
+      <w:r>
+        <w:t xml:space="preserve"> (afin que les clients puissent voir la liste des parties</w:t>
       </w:r>
     </w:p>
     <w:p>
@@ -14821,8 +15084,13 @@
         </w:rPr>
       </w:pPr>
       <w:r>
-        <w:t>Le serveur est capable de sérialiser la liste des cartes, également en JSon</w:t>
-      </w:r>
+        <w:t xml:space="preserve">Le serveur est capable de sérialiser la liste des cartes, également en </w:t>
+      </w:r>
+      <w:proofErr w:type="spellStart"/>
+      <w:r>
+        <w:t>JSon</w:t>
+      </w:r>
+      <w:proofErr w:type="spellEnd"/>
     </w:p>
     <w:p>
       <w:pPr>
@@ -14831,7 +15099,23 @@
         </w:rPr>
       </w:pPr>
       <w:r>
-        <w:t>Concernant la partie client, tout a été réalisé par Mme Meguep et Monsieur Kammoun.</w:t>
+        <w:t xml:space="preserve">Concernant la partie client, tout a été réalisé par Mme </w:t>
+      </w:r>
+      <w:proofErr w:type="spellStart"/>
+      <w:r>
+        <w:t>Meguep</w:t>
+      </w:r>
+      <w:proofErr w:type="spellEnd"/>
+      <w:r>
+        <w:t xml:space="preserve"> et Monsieur </w:t>
+      </w:r>
+      <w:proofErr w:type="spellStart"/>
+      <w:r>
+        <w:t>Kammoun</w:t>
+      </w:r>
+      <w:proofErr w:type="spellEnd"/>
+      <w:r>
+        <w:t>.</w:t>
       </w:r>
     </w:p>
     <w:p>
@@ -15112,7 +15396,15 @@
         <w:jc w:val="both"/>
       </w:pPr>
       <w:r>
-        <w:t>Pour Mister X</w:t>
+        <w:t xml:space="preserve">Pour </w:t>
+      </w:r>
+      <w:proofErr w:type="spellStart"/>
+      <w:r>
+        <w:t>Mister</w:t>
+      </w:r>
+      <w:proofErr w:type="spellEnd"/>
+      <w:r>
+        <w:t xml:space="preserve"> X</w:t>
       </w:r>
     </w:p>
     <w:p>
@@ -15259,7 +15551,15 @@
         <w:t>C</w:t>
       </w:r>
       <w:r>
-        <w:t>oup joué par un détective (ou par Mister X lorsqu’il devra montrer sa position)</w:t>
+        <w:t xml:space="preserve">oup joué par un détective (ou par </w:t>
+      </w:r>
+      <w:proofErr w:type="spellStart"/>
+      <w:r>
+        <w:t>Mister</w:t>
+      </w:r>
+      <w:proofErr w:type="spellEnd"/>
+      <w:r>
+        <w:t xml:space="preserve"> X lorsqu’il devra montrer sa position)</w:t>
       </w:r>
     </w:p>
     <w:p>
@@ -15272,7 +15572,15 @@
         <w:jc w:val="both"/>
       </w:pPr>
       <w:r>
-        <w:t>Moyen de déplacement utilisé par Mister X.</w:t>
+        <w:t xml:space="preserve">Moyen de déplacement utilisé par </w:t>
+      </w:r>
+      <w:proofErr w:type="spellStart"/>
+      <w:r>
+        <w:t>Mister</w:t>
+      </w:r>
+      <w:proofErr w:type="spellEnd"/>
+      <w:r>
+        <w:t xml:space="preserve"> X.</w:t>
       </w:r>
     </w:p>
     <w:p>
@@ -15364,7 +15672,15 @@
         <w:jc w:val="both"/>
       </w:pPr>
       <w:r>
-        <w:t>Ce qu’il y aura en plus dans l’interface graphique de Mister X (</w:t>
+        <w:t xml:space="preserve">Ce qu’il y aura en plus dans l’interface graphique de </w:t>
+      </w:r>
+      <w:proofErr w:type="spellStart"/>
+      <w:r>
+        <w:t>Mister</w:t>
+      </w:r>
+      <w:proofErr w:type="spellEnd"/>
+      <w:r>
+        <w:t xml:space="preserve"> X (</w:t>
       </w:r>
       <w:r>
         <w:rPr>
@@ -15373,7 +15689,15 @@
         <w:t>l’hôte de la partie</w:t>
       </w:r>
       <w:r>
-        <w:t>) sera deux CheckBox qui lui permettront de dire qu’il veut se déplacer deux fois de suite et / ou cacher son moyen de déplacement</w:t>
+        <w:t xml:space="preserve">) sera deux </w:t>
+      </w:r>
+      <w:proofErr w:type="spellStart"/>
+      <w:r>
+        <w:t>CheckBox</w:t>
+      </w:r>
+      <w:proofErr w:type="spellEnd"/>
+      <w:r>
+        <w:t xml:space="preserve"> qui lui permettront de dire qu’il veut se déplacer deux fois de suite et / ou cacher son moyen de déplacement</w:t>
       </w:r>
       <w:r>
         <w:t>.</w:t>
@@ -15462,7 +15786,23 @@
         <w:jc w:val="both"/>
       </w:pPr>
       <w:r>
-        <w:t>À noter que compte tenu des différences entre Mister X et les détectives, l’interface graphique de Mister X aura quelques différences mineures.</w:t>
+        <w:t xml:space="preserve">À noter que compte tenu des différences entre </w:t>
+      </w:r>
+      <w:proofErr w:type="spellStart"/>
+      <w:r>
+        <w:t>Mister</w:t>
+      </w:r>
+      <w:proofErr w:type="spellEnd"/>
+      <w:r>
+        <w:t xml:space="preserve"> X et les détectives, l’interface graphique de </w:t>
+      </w:r>
+      <w:proofErr w:type="spellStart"/>
+      <w:r>
+        <w:t>Mister</w:t>
+      </w:r>
+      <w:proofErr w:type="spellEnd"/>
+      <w:r>
+        <w:t xml:space="preserve"> X aura quelques différences mineures.</w:t>
       </w:r>
     </w:p>
     <w:p>
@@ -15635,10 +15975,26 @@
         <w:t xml:space="preserve"> selon leur</w:t>
       </w:r>
       <w:r>
-        <w:t xml:space="preserve"> type (taxi, taxisbus, taxibusme</w:t>
-      </w:r>
-      <w:r>
-        <w:t xml:space="preserve">tro). Leur position </w:t>
+        <w:t xml:space="preserve"> type (taxi, </w:t>
+      </w:r>
+      <w:proofErr w:type="spellStart"/>
+      <w:r>
+        <w:t>taxisbus</w:t>
+      </w:r>
+      <w:proofErr w:type="spellEnd"/>
+      <w:r>
+        <w:t xml:space="preserve">, </w:t>
+      </w:r>
+      <w:proofErr w:type="spellStart"/>
+      <w:r>
+        <w:t>taxibusme</w:t>
+      </w:r>
+      <w:r>
+        <w:t>tro</w:t>
+      </w:r>
+      <w:proofErr w:type="spellEnd"/>
+      <w:r>
+        <w:t xml:space="preserve">). Leur position </w:t>
       </w:r>
       <w:r>
         <w:t>devra</w:t>
@@ -15672,7 +16028,15 @@
         <w:jc w:val="both"/>
       </w:pPr>
       <w:r>
-        <w:t>Il s’agira de vérifier que les événements clicks soient possibles sur les stations. Cela sera vérifié par l’affichage de message par le biais de messages Sytem.out.println(…). Ceux-ci permettront de vérifier qu’une station a bien fait l’objet d’une action click.</w:t>
+        <w:t xml:space="preserve">Il s’agira de vérifier que les événements clicks soient possibles sur les stations. Cela sera vérifié par l’affichage de message par le biais de messages </w:t>
+      </w:r>
+      <w:proofErr w:type="spellStart"/>
+      <w:r>
+        <w:t>Sytem.out.println</w:t>
+      </w:r>
+      <w:proofErr w:type="spellEnd"/>
+      <w:r>
+        <w:t>(…). Ceux-ci permettront de vérifier qu’une station a bien fait l’objet d’une action click.</w:t>
       </w:r>
     </w:p>
     <w:p>
@@ -15727,7 +16091,23 @@
         </w:numPr>
       </w:pPr>
       <w:r>
-        <w:t>Le type des stations devra être mis en évidence (taxi, taxibus, taxibusmétro).</w:t>
+        <w:t xml:space="preserve">Le type des stations devra être mis en évidence (taxi, </w:t>
+      </w:r>
+      <w:proofErr w:type="spellStart"/>
+      <w:r>
+        <w:t>taxibus</w:t>
+      </w:r>
+      <w:proofErr w:type="spellEnd"/>
+      <w:r>
+        <w:t xml:space="preserve">, </w:t>
+      </w:r>
+      <w:proofErr w:type="spellStart"/>
+      <w:r>
+        <w:t>taxibusmétro</w:t>
+      </w:r>
+      <w:proofErr w:type="spellEnd"/>
+      <w:r>
+        <w:t>).</w:t>
       </w:r>
     </w:p>
     <w:p>
@@ -15833,7 +16213,15 @@
         <w:jc w:val="both"/>
       </w:pPr>
       <w:r>
-        <w:t>Charger la carte depuis la base de données et la transmettre en JSon à chaque joueur (en binaire pour l’image de l’arrière-plan)</w:t>
+        <w:t xml:space="preserve">Charger la carte depuis la base de données et la transmettre en </w:t>
+      </w:r>
+      <w:proofErr w:type="spellStart"/>
+      <w:r>
+        <w:t>JSon</w:t>
+      </w:r>
+      <w:proofErr w:type="spellEnd"/>
+      <w:r>
+        <w:t xml:space="preserve"> à chaque joueur (en binaire pour l’image de l’arrière-plan)</w:t>
       </w:r>
     </w:p>
     <w:p>
@@ -15859,7 +16247,15 @@
         <w:jc w:val="both"/>
       </w:pPr>
       <w:r>
-        <w:t>Le serveur devra également gérer les pions des joueurs ; Ces informations seront stockées en associant à chaque joueur un pion (qui contiendra le numéro de la case où il se trouve), ainsi que le rôle joué par le pion (détective où Mister X) Structure similaire à ce qu’on peut voir dans le modèle de domaine.</w:t>
+        <w:t xml:space="preserve">Le serveur devra également gérer les pions des joueurs ; Ces informations seront stockées en associant à chaque joueur un pion (qui contiendra le numéro de la case où il se trouve), ainsi que le rôle joué par le pion (détective où </w:t>
+      </w:r>
+      <w:proofErr w:type="spellStart"/>
+      <w:r>
+        <w:t>Mister</w:t>
+      </w:r>
+      <w:proofErr w:type="spellEnd"/>
+      <w:r>
+        <w:t xml:space="preserve"> X) Structure similaire à ce qu’on peut voir dans le modèle de domaine.</w:t>
       </w:r>
     </w:p>
     <w:p>
@@ -15923,10 +16319,26 @@
         <w:t xml:space="preserve"> et la bonne réception</w:t>
       </w:r>
       <w:r>
-        <w:t xml:space="preserve"> des informations du serveur aux différents joueurs i.e. détectives et Mister X.</w:t>
-      </w:r>
-      <w:r>
-        <w:t xml:space="preserve"> Cela sera vérifié d’une part par le biais de l’outil telnet. Cela sera ensuite vérifié au sein de l’interface graphique dès le moment où son développement sera terminé.</w:t>
+        <w:t xml:space="preserve"> des informations du serveur aux différents joueurs i.e. détectives et </w:t>
+      </w:r>
+      <w:proofErr w:type="spellStart"/>
+      <w:r>
+        <w:t>Mister</w:t>
+      </w:r>
+      <w:proofErr w:type="spellEnd"/>
+      <w:r>
+        <w:t xml:space="preserve"> X.</w:t>
+      </w:r>
+      <w:r>
+        <w:t xml:space="preserve"> Cela sera vérifié d’une part par le biais de l’outil </w:t>
+      </w:r>
+      <w:proofErr w:type="spellStart"/>
+      <w:r>
+        <w:t>telnet</w:t>
+      </w:r>
+      <w:proofErr w:type="spellEnd"/>
+      <w:r>
+        <w:t>. Cela sera ensuite vérifié au sein de l’interface graphique dès le moment où son développement sera terminé.</w:t>
       </w:r>
     </w:p>
     <w:p>
@@ -16005,8 +16417,13 @@
         </w:numPr>
       </w:pPr>
       <w:r>
-        <w:t>Bilans personels</w:t>
-      </w:r>
+        <w:t xml:space="preserve">Bilans </w:t>
+      </w:r>
+      <w:proofErr w:type="spellStart"/>
+      <w:r>
+        <w:t>personels</w:t>
+      </w:r>
+      <w:proofErr w:type="spellEnd"/>
     </w:p>
     <w:p>
       <w:pPr>
@@ -16016,8 +16433,13 @@
         </w:rPr>
       </w:pPr>
       <w:r>
-        <w:t>Michelle Meguep</w:t>
-      </w:r>
+        <w:t xml:space="preserve">Michelle </w:t>
+      </w:r>
+      <w:proofErr w:type="spellStart"/>
+      <w:r>
+        <w:t>Meguep</w:t>
+      </w:r>
+      <w:proofErr w:type="spellEnd"/>
     </w:p>
     <w:p>
       <w:pPr>
@@ -16056,7 +16478,161 @@
         <w:rPr>
           <w:b w:val="0"/>
         </w:rPr>
-        <w:t xml:space="preserve"> Réalisation de l’interface graphique d’une partie côté client.Il a été question entre autre de créer un espace pour l’affichage des cartes selon que le joueur soit un detective ou misterx, de definir les composants qui seront necessaire à mister x de se déplacer deux fois de suite ou cacher son moyen de deplacement ; de definir la zone d’affichage de la carte et la chargée avec celle envoyée par leserveur, d’affichaer les évenements survenant dans le jeu </w:t>
+        <w:t xml:space="preserve"> Réalisation de l’interface graphique d’une partie côté </w:t>
+      </w:r>
+      <w:proofErr w:type="spellStart"/>
+      <w:r>
+        <w:rPr>
+          <w:b w:val="0"/>
+        </w:rPr>
+        <w:t>client.Il</w:t>
+      </w:r>
+      <w:proofErr w:type="spellEnd"/>
+      <w:r>
+        <w:rPr>
+          <w:b w:val="0"/>
+        </w:rPr>
+        <w:t xml:space="preserve"> a été question entre autre de créer un espace pour l’affichage des cartes selon que le joueur soit un </w:t>
+      </w:r>
+      <w:proofErr w:type="spellStart"/>
+      <w:r>
+        <w:rPr>
+          <w:b w:val="0"/>
+        </w:rPr>
+        <w:t>detective</w:t>
+      </w:r>
+      <w:proofErr w:type="spellEnd"/>
+      <w:r>
+        <w:rPr>
+          <w:b w:val="0"/>
+        </w:rPr>
+        <w:t xml:space="preserve"> ou </w:t>
+      </w:r>
+      <w:proofErr w:type="spellStart"/>
+      <w:r>
+        <w:rPr>
+          <w:b w:val="0"/>
+        </w:rPr>
+        <w:t>misterx</w:t>
+      </w:r>
+      <w:proofErr w:type="spellEnd"/>
+      <w:r>
+        <w:rPr>
+          <w:b w:val="0"/>
+        </w:rPr>
+        <w:t xml:space="preserve">, de </w:t>
+      </w:r>
+      <w:proofErr w:type="spellStart"/>
+      <w:r>
+        <w:rPr>
+          <w:b w:val="0"/>
+        </w:rPr>
+        <w:t>definir</w:t>
+      </w:r>
+      <w:proofErr w:type="spellEnd"/>
+      <w:r>
+        <w:rPr>
+          <w:b w:val="0"/>
+        </w:rPr>
+        <w:t xml:space="preserve"> les composants qui seront </w:t>
+      </w:r>
+      <w:proofErr w:type="spellStart"/>
+      <w:r>
+        <w:rPr>
+          <w:b w:val="0"/>
+        </w:rPr>
+        <w:t>necessaire</w:t>
+      </w:r>
+      <w:proofErr w:type="spellEnd"/>
+      <w:r>
+        <w:rPr>
+          <w:b w:val="0"/>
+        </w:rPr>
+        <w:t xml:space="preserve"> à </w:t>
+      </w:r>
+      <w:proofErr w:type="spellStart"/>
+      <w:r>
+        <w:rPr>
+          <w:b w:val="0"/>
+        </w:rPr>
+        <w:t>mister</w:t>
+      </w:r>
+      <w:proofErr w:type="spellEnd"/>
+      <w:r>
+        <w:rPr>
+          <w:b w:val="0"/>
+        </w:rPr>
+        <w:t xml:space="preserve"> x de se déplacer deux fois de suite ou cacher son moyen de </w:t>
+      </w:r>
+      <w:proofErr w:type="spellStart"/>
+      <w:r>
+        <w:rPr>
+          <w:b w:val="0"/>
+        </w:rPr>
+        <w:t>deplacement</w:t>
+      </w:r>
+      <w:proofErr w:type="spellEnd"/>
+      <w:r>
+        <w:rPr>
+          <w:b w:val="0"/>
+        </w:rPr>
+        <w:t xml:space="preserve"> ; de </w:t>
+      </w:r>
+      <w:proofErr w:type="spellStart"/>
+      <w:r>
+        <w:rPr>
+          <w:b w:val="0"/>
+        </w:rPr>
+        <w:t>definir</w:t>
+      </w:r>
+      <w:proofErr w:type="spellEnd"/>
+      <w:r>
+        <w:rPr>
+          <w:b w:val="0"/>
+        </w:rPr>
+        <w:t xml:space="preserve"> la zone d’affichage de la carte et la chargée avec celle envoyée par </w:t>
+      </w:r>
+      <w:proofErr w:type="spellStart"/>
+      <w:r>
+        <w:rPr>
+          <w:b w:val="0"/>
+        </w:rPr>
+        <w:t>leserveur</w:t>
+      </w:r>
+      <w:proofErr w:type="spellEnd"/>
+      <w:r>
+        <w:rPr>
+          <w:b w:val="0"/>
+        </w:rPr>
+        <w:t>, d’</w:t>
+      </w:r>
+      <w:proofErr w:type="spellStart"/>
+      <w:r>
+        <w:rPr>
+          <w:b w:val="0"/>
+        </w:rPr>
+        <w:t>affichaer</w:t>
+      </w:r>
+      <w:proofErr w:type="spellEnd"/>
+      <w:r>
+        <w:rPr>
+          <w:b w:val="0"/>
+        </w:rPr>
+        <w:t xml:space="preserve"> les </w:t>
+      </w:r>
+      <w:proofErr w:type="spellStart"/>
+      <w:r>
+        <w:rPr>
+          <w:b w:val="0"/>
+        </w:rPr>
+        <w:t>évenements</w:t>
+      </w:r>
+      <w:proofErr w:type="spellEnd"/>
+      <w:r>
+        <w:rPr>
+          <w:b w:val="0"/>
+        </w:rPr>
+        <w:t xml:space="preserve"> survenant dans le jeu </w:t>
       </w:r>
     </w:p>
     <w:p>
@@ -16156,11 +16732,13 @@
         </w:numPr>
       </w:pPr>
       <w:r>
-        <w:t>Implémentation de l’initialisation d’une partie sur le serveur (envoi de l’arrière-plan de la carte aux joueurs, les informations de la carte ainsi que le nombre de tickets en début de partie)</w:t>
-      </w:r>
-      <w:r>
-        <w:t xml:space="preserve"> qui quitte une partie en cours d’attente de joueurs</w:t>
-      </w:r>
+        <w:t>Implémentation de l’initialisation d’une partie sur le serveur (envoi de l’arrière-plan de la carte aux joueurs, les informations de la carte ainsi que le nombre</w:t>
+      </w:r>
+      <w:r>
+        <w:t xml:space="preserve"> de tickets en début de partie)</w:t>
+      </w:r>
+      <w:bookmarkStart w:id="121" w:name="_GoBack"/>
+      <w:bookmarkEnd w:id="121"/>
     </w:p>
     <w:p>
       <w:pPr>
@@ -16171,7 +16749,15 @@
         </w:numPr>
       </w:pPr>
       <w:r>
-        <w:t>En collaboration avec Monsieur Kammoun, j’ai participé au développement de l’affichage des stations sur la carte de jeu ainsi qu’une partie de l’interface graphique des joueurs</w:t>
+        <w:t xml:space="preserve">En collaboration avec Monsieur </w:t>
+      </w:r>
+      <w:proofErr w:type="spellStart"/>
+      <w:r>
+        <w:t>Kammoun</w:t>
+      </w:r>
+      <w:proofErr w:type="spellEnd"/>
+      <w:r>
+        <w:t>, j’ai participé au développement de l’affichage des stations sur la carte de jeu ainsi qu’une partie de l’interface graphique des joueurs</w:t>
       </w:r>
     </w:p>
     <w:p>
@@ -16207,13 +16793,16 @@
     </w:p>
     <w:p>
       <w:r>
-        <w:t xml:space="preserve">Aucune difficulté au niveau serveur, mais difficultés au niveau client, </w:t>
-      </w:r>
-      <w:r>
-        <w:t>les joueurs ne recevaient pas correctement l’image de fond de la carte, mais ce problème a été réglé.</w:t>
-      </w:r>
-      <w:bookmarkStart w:id="121" w:name="_GoBack"/>
-      <w:bookmarkEnd w:id="121"/>
+        <w:t xml:space="preserve">Aucune difficulté au niveau serveur, mais difficultés au niveau client, les joueurs ne recevaient pas </w:t>
+      </w:r>
+      <w:proofErr w:type="gramStart"/>
+      <w:r>
+        <w:t>correctement</w:t>
+      </w:r>
+      <w:proofErr w:type="gramEnd"/>
+      <w:r>
+        <w:t xml:space="preserve"> l’image de fond de la carte, mais ce problème a été réglé.</w:t>
+      </w:r>
     </w:p>
     <w:p>
       <w:pPr>
@@ -16347,7 +16936,15 @@
         </w:numPr>
       </w:pPr>
       <w:r>
-        <w:t>Jouer en tant que mister x</w:t>
+        <w:t xml:space="preserve">Jouer en tant que </w:t>
+      </w:r>
+      <w:proofErr w:type="spellStart"/>
+      <w:r>
+        <w:t>mister</w:t>
+      </w:r>
+      <w:proofErr w:type="spellEnd"/>
+      <w:r>
+        <w:t xml:space="preserve"> x</w:t>
       </w:r>
     </w:p>
     <w:p>
@@ -16547,7 +17144,15 @@
         </w:numPr>
       </w:pPr>
       <w:r>
-        <w:t>Jouer en tant que mister x</w:t>
+        <w:t xml:space="preserve">Jouer en tant que </w:t>
+      </w:r>
+      <w:proofErr w:type="spellStart"/>
+      <w:r>
+        <w:t>mister</w:t>
+      </w:r>
+      <w:proofErr w:type="spellEnd"/>
+      <w:r>
+        <w:t xml:space="preserve"> x</w:t>
       </w:r>
     </w:p>
     <w:p>
@@ -16728,7 +17333,15 @@
         </w:numPr>
       </w:pPr>
       <w:r>
-        <w:t>Jouer en tant que mister x</w:t>
+        <w:t xml:space="preserve">Jouer en tant que </w:t>
+      </w:r>
+      <w:proofErr w:type="spellStart"/>
+      <w:r>
+        <w:t>mister</w:t>
+      </w:r>
+      <w:proofErr w:type="spellEnd"/>
+      <w:r>
+        <w:t xml:space="preserve"> x</w:t>
       </w:r>
     </w:p>
     <w:p>
@@ -17422,7 +18035,61 @@
         <w:sz w:val="18"/>
         <w:lang w:val="de-CH"/>
       </w:rPr>
-      <w:t xml:space="preserve"> Bruge, Kammoun, Meguep, Racine</w:t>
+      <w:t xml:space="preserve"> </w:t>
+    </w:r>
+    <w:proofErr w:type="spellStart"/>
+    <w:r>
+      <w:rPr>
+        <w:color w:val="808080" w:themeColor="background1" w:themeShade="80"/>
+        <w:sz w:val="18"/>
+        <w:lang w:val="de-CH"/>
+      </w:rPr>
+      <w:t>Bruge</w:t>
+    </w:r>
+    <w:proofErr w:type="spellEnd"/>
+    <w:r>
+      <w:rPr>
+        <w:color w:val="808080" w:themeColor="background1" w:themeShade="80"/>
+        <w:sz w:val="18"/>
+        <w:lang w:val="de-CH"/>
+      </w:rPr>
+      <w:t xml:space="preserve">, </w:t>
+    </w:r>
+    <w:proofErr w:type="spellStart"/>
+    <w:r>
+      <w:rPr>
+        <w:color w:val="808080" w:themeColor="background1" w:themeShade="80"/>
+        <w:sz w:val="18"/>
+        <w:lang w:val="de-CH"/>
+      </w:rPr>
+      <w:t>Kammoun</w:t>
+    </w:r>
+    <w:proofErr w:type="spellEnd"/>
+    <w:r>
+      <w:rPr>
+        <w:color w:val="808080" w:themeColor="background1" w:themeShade="80"/>
+        <w:sz w:val="18"/>
+        <w:lang w:val="de-CH"/>
+      </w:rPr>
+      <w:t xml:space="preserve">, </w:t>
+    </w:r>
+    <w:proofErr w:type="spellStart"/>
+    <w:r>
+      <w:rPr>
+        <w:color w:val="808080" w:themeColor="background1" w:themeShade="80"/>
+        <w:sz w:val="18"/>
+        <w:lang w:val="de-CH"/>
+      </w:rPr>
+      <w:t>Meguep</w:t>
+    </w:r>
+    <w:proofErr w:type="spellEnd"/>
+    <w:r>
+      <w:rPr>
+        <w:color w:val="808080" w:themeColor="background1" w:themeShade="80"/>
+        <w:sz w:val="18"/>
+        <w:lang w:val="de-CH"/>
+      </w:rPr>
+      <w:t>, Racine</w:t>
     </w:r>
   </w:p>
   <w:p>
@@ -23935,7 +24602,7 @@
   <a:extraClrSchemeLst/>
   <a:extLst>
     <a:ext uri="{05A4C25C-085E-4340-85A3-A5531E510DB2}">
-      <thm15:themeFamily xmlns:thm15="http://schemas.microsoft.com/office/thememl/2012/main" xmlns="" name="Office Theme" id="{62F939B6-93AF-4DB8-9C6B-D6C7DFDC589F}" vid="{4A3C46E8-61CC-4603-A589-7422A47A8E4A}"/>
+      <thm15:themeFamily xmlns="" xmlns:thm15="http://schemas.microsoft.com/office/thememl/2012/main" name="Office Theme" id="{62F939B6-93AF-4DB8-9C6B-D6C7DFDC589F}" vid="{4A3C46E8-61CC-4603-A589-7422A47A8E4A}"/>
     </a:ext>
   </a:extLst>
 </a:theme>

</xml_diff>

<commit_message>
Ecriture de la planification de l'itération 6 faite
</commit_message>
<xml_diff>
--- a/Iteration/Iterations.docx
+++ b/Iteration/Iterations.docx
@@ -9218,7 +9218,15 @@
       </w:pPr>
       <w:r>
         <w:lastRenderedPageBreak/>
-        <w:t xml:space="preserve">Ceci se fera par le biais de plusieurs connexions en ligne de commande avec telnet et ce qui pourra être vu </w:t>
+        <w:t xml:space="preserve">Ceci se fera par le biais de plusieurs connexions en ligne de commande avec </w:t>
+      </w:r>
+      <w:proofErr w:type="spellStart"/>
+      <w:r>
+        <w:t>telnet</w:t>
+      </w:r>
+      <w:proofErr w:type="spellEnd"/>
+      <w:r>
+        <w:t xml:space="preserve"> et ce qui pourra être vu </w:t>
       </w:r>
       <w:r>
         <w:t>sera</w:t>
@@ -9226,12 +9234,14 @@
       <w:r>
         <w:t xml:space="preserve"> simplement au départ des « </w:t>
       </w:r>
+      <w:proofErr w:type="spellStart"/>
       <w:r>
         <w:rPr>
           <w:i/>
         </w:rPr>
         <w:t>System.out.println</w:t>
       </w:r>
+      <w:proofErr w:type="spellEnd"/>
       <w:r>
         <w:t> »</w:t>
       </w:r>
@@ -9649,7 +9659,15 @@
         <w:jc w:val="both"/>
       </w:pPr>
       <w:r>
-        <w:t xml:space="preserve">L’unique difficulté rencontrée lors de la réalisation de cette itération est la non-participation de Guillaume Bruge. Celui-ci </w:t>
+        <w:t xml:space="preserve">L’unique difficulté rencontrée lors de la réalisation de cette itération est la non-participation de Guillaume </w:t>
+      </w:r>
+      <w:proofErr w:type="spellStart"/>
+      <w:r>
+        <w:t>Bruge</w:t>
+      </w:r>
+      <w:proofErr w:type="spellEnd"/>
+      <w:r>
+        <w:t xml:space="preserve">. Celui-ci </w:t>
       </w:r>
       <w:r>
         <w:t>ayant été</w:t>
@@ -9726,8 +9744,18 @@
           <w:color w:val="auto"/>
           <w:sz w:val="22"/>
         </w:rPr>
-        <w:t>Guillaume Bruge</w:t>
-      </w:r>
+        <w:t xml:space="preserve">Guillaume </w:t>
+      </w:r>
+      <w:proofErr w:type="spellStart"/>
+      <w:r>
+        <w:rPr>
+          <w:i w:val="0"/>
+          <w:color w:val="auto"/>
+          <w:sz w:val="22"/>
+        </w:rPr>
+        <w:t>Bruge</w:t>
+      </w:r>
+      <w:proofErr w:type="spellEnd"/>
     </w:p>
     <w:p>
       <w:pPr>
@@ -9818,8 +9846,18 @@
           <w:sz w:val="22"/>
         </w:rPr>
         <w:lastRenderedPageBreak/>
-        <w:t>Michelle Meguep</w:t>
-      </w:r>
+        <w:t xml:space="preserve">Michelle </w:t>
+      </w:r>
+      <w:proofErr w:type="spellStart"/>
+      <w:r>
+        <w:rPr>
+          <w:i w:val="0"/>
+          <w:color w:val="auto"/>
+          <w:sz w:val="22"/>
+        </w:rPr>
+        <w:t>Meguep</w:t>
+      </w:r>
+      <w:proofErr w:type="spellEnd"/>
     </w:p>
     <w:p>
       <w:pPr>
@@ -9923,8 +9961,18 @@
           <w:color w:val="auto"/>
           <w:sz w:val="22"/>
         </w:rPr>
-        <w:t>Yassin Kammoun</w:t>
-      </w:r>
+        <w:t xml:space="preserve">Yassin </w:t>
+      </w:r>
+      <w:proofErr w:type="spellStart"/>
+      <w:r>
+        <w:rPr>
+          <w:i w:val="0"/>
+          <w:color w:val="auto"/>
+          <w:sz w:val="22"/>
+        </w:rPr>
+        <w:t>Kammoun</w:t>
+      </w:r>
+      <w:proofErr w:type="spellEnd"/>
     </w:p>
     <w:p>
       <w:pPr>
@@ -10017,7 +10065,15 @@
         <w:t>Aucune difficulté n’a été rencontrée</w:t>
       </w:r>
       <w:r>
-        <w:t xml:space="preserve"> à l’exception de la description textuelle d’une relation de type extends lors de la définition des scénarios</w:t>
+        <w:t xml:space="preserve"> à l’exception de la description textuelle d’une relation de type </w:t>
+      </w:r>
+      <w:proofErr w:type="spellStart"/>
+      <w:r>
+        <w:t>extends</w:t>
+      </w:r>
+      <w:proofErr w:type="spellEnd"/>
+      <w:r>
+        <w:t xml:space="preserve"> lors de la définition des scénarios</w:t>
       </w:r>
       <w:r>
         <w:t>.</w:t>
@@ -10114,7 +10170,15 @@
         <w:jc w:val="both"/>
       </w:pPr>
       <w:r>
-        <w:t>Faire quelques tests avec telnet et simuler différentes commandes envoyées depuis le client vers le serveur, avec plusieurs clients connectés (30 min)</w:t>
+        <w:t xml:space="preserve">Faire quelques tests avec </w:t>
+      </w:r>
+      <w:proofErr w:type="spellStart"/>
+      <w:r>
+        <w:t>telnet</w:t>
+      </w:r>
+      <w:proofErr w:type="spellEnd"/>
+      <w:r>
+        <w:t xml:space="preserve"> et simuler différentes commandes envoyées depuis le client vers le serveur, avec plusieurs clients connectés (30 min)</w:t>
       </w:r>
     </w:p>
     <w:p>
@@ -10352,7 +10416,15 @@
         <w:jc w:val="both"/>
       </w:pPr>
       <w:r>
-        <w:t>On pourra observer les requêtes émises par le serveur à la base de données via la terminal ainsi que les réponses de cette dernière. De plus, les résultats devront être visibles dans les interfaces graphiques développées.</w:t>
+        <w:t xml:space="preserve">On pourra observer les requêtes émises par le serveur à la base de données via </w:t>
+      </w:r>
+      <w:proofErr w:type="gramStart"/>
+      <w:r>
+        <w:t>la</w:t>
+      </w:r>
+      <w:proofErr w:type="gramEnd"/>
+      <w:r>
+        <w:t xml:space="preserve"> terminal ainsi que les réponses de cette dernière. De plus, les résultats devront être visibles dans les interfaces graphiques développées.</w:t>
       </w:r>
     </w:p>
     <w:p>
@@ -11207,7 +11279,15 @@
         <w:jc w:val="both"/>
       </w:pPr>
       <w:r>
-        <w:t>De la nouvelle absence de Guillaume Bruge.</w:t>
+        <w:t xml:space="preserve">De la nouvelle absence de Guillaume </w:t>
+      </w:r>
+      <w:proofErr w:type="spellStart"/>
+      <w:r>
+        <w:t>Bruge</w:t>
+      </w:r>
+      <w:proofErr w:type="spellEnd"/>
+      <w:r>
+        <w:t>.</w:t>
       </w:r>
     </w:p>
     <w:p>
@@ -11301,7 +11381,31 @@
         <w:jc w:val="both"/>
       </w:pPr>
       <w:r>
-        <w:t>Les cas d’utilisations « Tchater », « Désigner Mister X », « Voter Mister X » et « Consulter ses statistiques de jeu » sont abandonnés.</w:t>
+        <w:t>Les cas d’utilisations « </w:t>
+      </w:r>
+      <w:proofErr w:type="spellStart"/>
+      <w:r>
+        <w:t>Tchater</w:t>
+      </w:r>
+      <w:proofErr w:type="spellEnd"/>
+      <w:r>
+        <w:t xml:space="preserve"> », « Désigner </w:t>
+      </w:r>
+      <w:proofErr w:type="spellStart"/>
+      <w:r>
+        <w:t>Mister</w:t>
+      </w:r>
+      <w:proofErr w:type="spellEnd"/>
+      <w:r>
+        <w:t xml:space="preserve"> X », « Voter </w:t>
+      </w:r>
+      <w:proofErr w:type="spellStart"/>
+      <w:r>
+        <w:t>Mister</w:t>
+      </w:r>
+      <w:proofErr w:type="spellEnd"/>
+      <w:r>
+        <w:t xml:space="preserve"> X » et « Consulter ses statistiques de jeu » sont abandonnés.</w:t>
       </w:r>
     </w:p>
     <w:p>
@@ -11351,7 +11455,15 @@
         <w:t>de l’</w:t>
       </w:r>
       <w:r>
-        <w:t xml:space="preserve">absence de notre collègue Guillaume Bruge. Il s’est avéré difficile de </w:t>
+        <w:t xml:space="preserve">absence de notre collègue Guillaume </w:t>
+      </w:r>
+      <w:proofErr w:type="spellStart"/>
+      <w:r>
+        <w:t>Bruge</w:t>
+      </w:r>
+      <w:proofErr w:type="spellEnd"/>
+      <w:r>
+        <w:t xml:space="preserve">. Il s’est avéré difficile de </w:t>
       </w:r>
       <w:r>
         <w:t>respecter</w:t>
@@ -11433,8 +11545,18 @@
           <w:color w:val="auto"/>
           <w:sz w:val="22"/>
         </w:rPr>
-        <w:t>Guillaume Bruge</w:t>
-      </w:r>
+        <w:t xml:space="preserve">Guillaume </w:t>
+      </w:r>
+      <w:proofErr w:type="spellStart"/>
+      <w:r>
+        <w:rPr>
+          <w:i w:val="0"/>
+          <w:color w:val="auto"/>
+          <w:sz w:val="22"/>
+        </w:rPr>
+        <w:t>Bruge</w:t>
+      </w:r>
+      <w:proofErr w:type="spellEnd"/>
     </w:p>
     <w:p>
       <w:pPr>
@@ -11512,8 +11634,18 @@
           <w:color w:val="auto"/>
           <w:sz w:val="22"/>
         </w:rPr>
-        <w:t>Michelle Meguep</w:t>
-      </w:r>
+        <w:t xml:space="preserve">Michelle </w:t>
+      </w:r>
+      <w:proofErr w:type="spellStart"/>
+      <w:r>
+        <w:rPr>
+          <w:i w:val="0"/>
+          <w:color w:val="auto"/>
+          <w:sz w:val="22"/>
+        </w:rPr>
+        <w:t>Meguep</w:t>
+      </w:r>
+      <w:proofErr w:type="spellEnd"/>
     </w:p>
     <w:p>
       <w:pPr>
@@ -11610,8 +11742,18 @@
           <w:color w:val="auto"/>
           <w:sz w:val="22"/>
         </w:rPr>
-        <w:t>Yassin Kammoun</w:t>
-      </w:r>
+        <w:t xml:space="preserve">Yassin </w:t>
+      </w:r>
+      <w:proofErr w:type="spellStart"/>
+      <w:r>
+        <w:rPr>
+          <w:i w:val="0"/>
+          <w:color w:val="auto"/>
+          <w:sz w:val="22"/>
+        </w:rPr>
+        <w:t>Kammoun</w:t>
+      </w:r>
+      <w:proofErr w:type="spellEnd"/>
     </w:p>
     <w:p>
       <w:pPr>
@@ -11796,52 +11938,68 @@
           <w:rFonts w:ascii="Calibri" w:hAnsi="Calibri" w:cs="Calibri"/>
           <w:szCs w:val="20"/>
         </w:rPr>
-        <w:t>Adaptation de l'interface graphique de Monsieur Yassin Kammoun sur les différents opérations et événements interagissant avec la base de données (recherche d'utilisateur, liste, ajout, édition etc.)</w:t>
-      </w:r>
-    </w:p>
-    <w:p>
-      <w:pPr>
-        <w:rPr>
-          <w:i/>
-        </w:rPr>
-      </w:pPr>
-      <w:r>
-        <w:rPr>
-          <w:i/>
-        </w:rPr>
-        <w:t xml:space="preserve">Effort consacré </w:t>
-      </w:r>
-    </w:p>
-    <w:p>
-      <w:r>
-        <w:t>2-3 heures.</w:t>
-      </w:r>
-    </w:p>
-    <w:p>
-      <w:pPr>
-        <w:rPr>
-          <w:i/>
-        </w:rPr>
-      </w:pPr>
-      <w:r>
-        <w:rPr>
-          <w:i/>
-        </w:rPr>
-        <w:t xml:space="preserve">Difficultés rencontrées : </w:t>
-      </w:r>
-    </w:p>
-    <w:p>
-      <w:pPr>
+        <w:t xml:space="preserve">Adaptation de l'interface graphique de Monsieur Yassin </w:t>
+      </w:r>
+      <w:proofErr w:type="spellStart"/>
+      <w:r>
         <w:rPr>
           <w:rFonts w:ascii="Calibri" w:hAnsi="Calibri" w:cs="Calibri"/>
           <w:szCs w:val="20"/>
         </w:rPr>
-      </w:pPr>
+        <w:t>Kammoun</w:t>
+      </w:r>
+      <w:proofErr w:type="spellEnd"/>
       <w:r>
         <w:rPr>
           <w:rFonts w:ascii="Calibri" w:hAnsi="Calibri" w:cs="Calibri"/>
           <w:szCs w:val="20"/>
         </w:rPr>
+        <w:t xml:space="preserve"> sur les différents opérations et événements interagissant avec la base de données (recherche d'utilisateur, liste, ajout, édition etc.)</w:t>
+      </w:r>
+    </w:p>
+    <w:p>
+      <w:pPr>
+        <w:rPr>
+          <w:i/>
+        </w:rPr>
+      </w:pPr>
+      <w:r>
+        <w:rPr>
+          <w:i/>
+        </w:rPr>
+        <w:t xml:space="preserve">Effort consacré </w:t>
+      </w:r>
+    </w:p>
+    <w:p>
+      <w:r>
+        <w:t>2-3 heures.</w:t>
+      </w:r>
+    </w:p>
+    <w:p>
+      <w:pPr>
+        <w:rPr>
+          <w:i/>
+        </w:rPr>
+      </w:pPr>
+      <w:r>
+        <w:rPr>
+          <w:i/>
+        </w:rPr>
+        <w:t xml:space="preserve">Difficultés rencontrées : </w:t>
+      </w:r>
+    </w:p>
+    <w:p>
+      <w:pPr>
+        <w:rPr>
+          <w:rFonts w:ascii="Calibri" w:hAnsi="Calibri" w:cs="Calibri"/>
+          <w:szCs w:val="20"/>
+        </w:rPr>
+      </w:pPr>
+      <w:r>
+        <w:rPr>
+          <w:rFonts w:ascii="Calibri" w:hAnsi="Calibri" w:cs="Calibri"/>
+          <w:szCs w:val="20"/>
+        </w:rPr>
         <w:t>Aucune difficulté n'a été rencontrée.</w:t>
       </w:r>
     </w:p>
@@ -12864,7 +13022,15 @@
         <w:jc w:val="both"/>
       </w:pPr>
       <w:r>
-        <w:t>Se connecter à un serveur avec un compte utilisateur en précisant l’adresse ip et le port du serveur.</w:t>
+        <w:t xml:space="preserve">Se connecter à un serveur avec un compte utilisateur en précisant l’adresse </w:t>
+      </w:r>
+      <w:proofErr w:type="spellStart"/>
+      <w:r>
+        <w:t>ip</w:t>
+      </w:r>
+      <w:proofErr w:type="spellEnd"/>
+      <w:r>
+        <w:t xml:space="preserve"> et le port du serveur.</w:t>
       </w:r>
     </w:p>
     <w:p>
@@ -13196,8 +13362,18 @@
           <w:color w:val="auto"/>
           <w:sz w:val="22"/>
         </w:rPr>
-        <w:t>Guillaume Bruge</w:t>
-      </w:r>
+        <w:t xml:space="preserve">Guillaume </w:t>
+      </w:r>
+      <w:proofErr w:type="spellStart"/>
+      <w:r>
+        <w:rPr>
+          <w:i w:val="0"/>
+          <w:color w:val="auto"/>
+          <w:sz w:val="22"/>
+        </w:rPr>
+        <w:t>Bruge</w:t>
+      </w:r>
+      <w:proofErr w:type="spellEnd"/>
     </w:p>
     <w:p>
       <w:pPr>
@@ -13281,8 +13457,18 @@
           <w:color w:val="auto"/>
           <w:sz w:val="22"/>
         </w:rPr>
-        <w:t>Yassin Kammoun</w:t>
-      </w:r>
+        <w:t xml:space="preserve">Yassin </w:t>
+      </w:r>
+      <w:proofErr w:type="spellStart"/>
+      <w:r>
+        <w:rPr>
+          <w:i w:val="0"/>
+          <w:color w:val="auto"/>
+          <w:sz w:val="22"/>
+        </w:rPr>
+        <w:t>Kammoun</w:t>
+      </w:r>
+      <w:proofErr w:type="spellEnd"/>
     </w:p>
     <w:p>
       <w:pPr>
@@ -13412,8 +13598,18 @@
           <w:color w:val="auto"/>
           <w:sz w:val="22"/>
         </w:rPr>
-        <w:t>Michelle Meguep</w:t>
-      </w:r>
+        <w:t xml:space="preserve">Michelle </w:t>
+      </w:r>
+      <w:proofErr w:type="spellStart"/>
+      <w:r>
+        <w:rPr>
+          <w:i w:val="0"/>
+          <w:color w:val="auto"/>
+          <w:sz w:val="22"/>
+        </w:rPr>
+        <w:t>Meguep</w:t>
+      </w:r>
+      <w:proofErr w:type="spellEnd"/>
     </w:p>
     <w:p>
       <w:pPr>
@@ -13469,7 +13665,15 @@
     </w:p>
     <w:p>
       <w:r>
-        <w:t>Choisir le layout adéquat</w:t>
+        <w:t xml:space="preserve">Choisir le </w:t>
+      </w:r>
+      <w:proofErr w:type="spellStart"/>
+      <w:r>
+        <w:t>layout</w:t>
+      </w:r>
+      <w:proofErr w:type="spellEnd"/>
+      <w:r>
+        <w:t xml:space="preserve"> adéquat</w:t>
       </w:r>
       <w:r>
         <w:t>.</w:t>
@@ -14337,7 +14541,15 @@
         <w:jc w:val="both"/>
       </w:pPr>
       <w:r>
-        <w:t xml:space="preserve">Malgré la présence d’un bug dans la solution à la fin de l’itération, le planning n’est pas modifié. Le bug en question </w:t>
+        <w:t xml:space="preserve">Malgré la présence d’un bug dans la solution à la fin de l’itération, le planning n’est pas modifié. Le bug en </w:t>
+      </w:r>
+      <w:proofErr w:type="gramStart"/>
+      <w:r>
+        <w:t>question</w:t>
+      </w:r>
+      <w:proofErr w:type="gramEnd"/>
+      <w:r>
+        <w:t xml:space="preserve"> </w:t>
       </w:r>
       <w:r>
         <w:t>pourra être</w:t>
@@ -14461,8 +14673,18 @@
           <w:color w:val="auto"/>
           <w:sz w:val="22"/>
         </w:rPr>
-        <w:t>Guillaume Bruge</w:t>
-      </w:r>
+        <w:t xml:space="preserve">Guillaume </w:t>
+      </w:r>
+      <w:proofErr w:type="spellStart"/>
+      <w:r>
+        <w:rPr>
+          <w:i w:val="0"/>
+          <w:color w:val="auto"/>
+          <w:sz w:val="22"/>
+        </w:rPr>
+        <w:t>Bruge</w:t>
+      </w:r>
+      <w:proofErr w:type="spellEnd"/>
     </w:p>
     <w:p>
       <w:pPr>
@@ -14543,8 +14765,18 @@
           <w:color w:val="auto"/>
           <w:sz w:val="22"/>
         </w:rPr>
-        <w:t>Yassin Kammoun</w:t>
-      </w:r>
+        <w:t xml:space="preserve">Yassin </w:t>
+      </w:r>
+      <w:proofErr w:type="spellStart"/>
+      <w:r>
+        <w:rPr>
+          <w:i w:val="0"/>
+          <w:color w:val="auto"/>
+          <w:sz w:val="22"/>
+        </w:rPr>
+        <w:t>Kammoun</w:t>
+      </w:r>
+      <w:proofErr w:type="spellEnd"/>
     </w:p>
     <w:p>
       <w:pPr>
@@ -14781,8 +15013,21 @@
           <w:i/>
         </w:rPr>
       </w:pPr>
-      <w:r>
-        <w:t>Parsing du message Json correspondant à la liste des parties.</w:t>
+      <w:proofErr w:type="spellStart"/>
+      <w:r>
+        <w:t>Parsing</w:t>
+      </w:r>
+      <w:proofErr w:type="spellEnd"/>
+      <w:r>
+        <w:t xml:space="preserve"> du message </w:t>
+      </w:r>
+      <w:proofErr w:type="spellStart"/>
+      <w:r>
+        <w:t>Json</w:t>
+      </w:r>
+      <w:proofErr w:type="spellEnd"/>
+      <w:r>
+        <w:t xml:space="preserve"> correspondant à la liste des parties.</w:t>
       </w:r>
     </w:p>
     <w:p>
@@ -14855,8 +15100,18 @@
           <w:color w:val="auto"/>
           <w:sz w:val="22"/>
         </w:rPr>
-        <w:t>Michelle Meguep</w:t>
-      </w:r>
+        <w:t xml:space="preserve">Michelle </w:t>
+      </w:r>
+      <w:proofErr w:type="spellStart"/>
+      <w:r>
+        <w:rPr>
+          <w:i w:val="0"/>
+          <w:color w:val="auto"/>
+          <w:sz w:val="22"/>
+        </w:rPr>
+        <w:t>Meguep</w:t>
+      </w:r>
+      <w:proofErr w:type="spellEnd"/>
     </w:p>
     <w:p>
       <w:pPr>
@@ -14873,7 +15128,15 @@
     </w:p>
     <w:p>
       <w:r>
-        <w:t>Implémentation complète du cas d’utilisation créer une partie comprenant :</w:t>
+        <w:t xml:space="preserve">Implémentation complète du cas d’utilisation </w:t>
+      </w:r>
+      <w:proofErr w:type="gramStart"/>
+      <w:r>
+        <w:t>créer</w:t>
+      </w:r>
+      <w:proofErr w:type="gramEnd"/>
+      <w:r>
+        <w:t xml:space="preserve"> une partie comprenant :</w:t>
       </w:r>
     </w:p>
     <w:p>
@@ -15070,7 +15333,15 @@
         </w:numPr>
       </w:pPr>
       <w:r>
-        <w:t>Le serveur est capable de sérialiser la liste des parties en JSon (afin que les clients puissent voir la liste des parties</w:t>
+        <w:t xml:space="preserve">Le serveur est capable de sérialiser la liste des parties en </w:t>
+      </w:r>
+      <w:proofErr w:type="spellStart"/>
+      <w:r>
+        <w:t>JSon</w:t>
+      </w:r>
+      <w:proofErr w:type="spellEnd"/>
+      <w:r>
+        <w:t xml:space="preserve"> (afin que les clients puissent voir la liste des parties</w:t>
       </w:r>
     </w:p>
     <w:p>
@@ -15085,8 +15356,13 @@
         </w:rPr>
       </w:pPr>
       <w:r>
-        <w:t>Le serveur est capable de sérialiser la liste des cartes, également en JSon</w:t>
-      </w:r>
+        <w:t xml:space="preserve">Le serveur est capable de sérialiser la liste des cartes, également en </w:t>
+      </w:r>
+      <w:proofErr w:type="spellStart"/>
+      <w:r>
+        <w:t>JSon</w:t>
+      </w:r>
+      <w:proofErr w:type="spellEnd"/>
     </w:p>
     <w:p>
       <w:pPr>
@@ -15095,7 +15371,23 @@
         </w:rPr>
       </w:pPr>
       <w:r>
-        <w:t>Concernant la partie client, tout a été réalisé par Mme Meguep et Monsieur Kammoun.</w:t>
+        <w:t xml:space="preserve">Concernant la partie client, tout a été réalisé par Mme </w:t>
+      </w:r>
+      <w:proofErr w:type="spellStart"/>
+      <w:r>
+        <w:t>Meguep</w:t>
+      </w:r>
+      <w:proofErr w:type="spellEnd"/>
+      <w:r>
+        <w:t xml:space="preserve"> et Monsieur </w:t>
+      </w:r>
+      <w:proofErr w:type="spellStart"/>
+      <w:r>
+        <w:t>Kammoun</w:t>
+      </w:r>
+      <w:proofErr w:type="spellEnd"/>
+      <w:r>
+        <w:t>.</w:t>
       </w:r>
     </w:p>
     <w:p>
@@ -15376,7 +15668,15 @@
         <w:jc w:val="both"/>
       </w:pPr>
       <w:r>
-        <w:t>Pour Mister X</w:t>
+        <w:t xml:space="preserve">Pour </w:t>
+      </w:r>
+      <w:proofErr w:type="spellStart"/>
+      <w:r>
+        <w:t>Mister</w:t>
+      </w:r>
+      <w:proofErr w:type="spellEnd"/>
+      <w:r>
+        <w:t xml:space="preserve"> X</w:t>
       </w:r>
     </w:p>
     <w:p>
@@ -15523,7 +15823,15 @@
         <w:t>C</w:t>
       </w:r>
       <w:r>
-        <w:t>oup joué par un détective (ou par Mister X lorsqu’il devra montrer sa position)</w:t>
+        <w:t xml:space="preserve">oup joué par un détective (ou par </w:t>
+      </w:r>
+      <w:proofErr w:type="spellStart"/>
+      <w:r>
+        <w:t>Mister</w:t>
+      </w:r>
+      <w:proofErr w:type="spellEnd"/>
+      <w:r>
+        <w:t xml:space="preserve"> X lorsqu’il devra montrer sa position)</w:t>
       </w:r>
     </w:p>
     <w:p>
@@ -15536,7 +15844,15 @@
         <w:jc w:val="both"/>
       </w:pPr>
       <w:r>
-        <w:t>Moyen de déplacement utilisé par Mister X.</w:t>
+        <w:t xml:space="preserve">Moyen de déplacement utilisé par </w:t>
+      </w:r>
+      <w:proofErr w:type="spellStart"/>
+      <w:r>
+        <w:t>Mister</w:t>
+      </w:r>
+      <w:proofErr w:type="spellEnd"/>
+      <w:r>
+        <w:t xml:space="preserve"> X.</w:t>
       </w:r>
     </w:p>
     <w:p>
@@ -15628,7 +15944,15 @@
         <w:jc w:val="both"/>
       </w:pPr>
       <w:r>
-        <w:t>Ce qu’il y aura en plus dans l’interface graphique de Mister X (</w:t>
+        <w:t xml:space="preserve">Ce qu’il y aura en plus dans l’interface graphique de </w:t>
+      </w:r>
+      <w:proofErr w:type="spellStart"/>
+      <w:r>
+        <w:t>Mister</w:t>
+      </w:r>
+      <w:proofErr w:type="spellEnd"/>
+      <w:r>
+        <w:t xml:space="preserve"> X (</w:t>
       </w:r>
       <w:r>
         <w:rPr>
@@ -15637,7 +15961,15 @@
         <w:t>l’hôte de la partie</w:t>
       </w:r>
       <w:r>
-        <w:t>) sera deux CheckBox qui lui permettront de dire qu’il veut se déplacer deux fois de suite et / ou cacher son moyen de déplacement</w:t>
+        <w:t xml:space="preserve">) sera deux </w:t>
+      </w:r>
+      <w:proofErr w:type="spellStart"/>
+      <w:r>
+        <w:t>CheckBox</w:t>
+      </w:r>
+      <w:proofErr w:type="spellEnd"/>
+      <w:r>
+        <w:t xml:space="preserve"> qui lui permettront de dire qu’il veut se déplacer deux fois de suite et / ou cacher son moyen de déplacement</w:t>
       </w:r>
       <w:r>
         <w:t>.</w:t>
@@ -15726,7 +16058,23 @@
         <w:jc w:val="both"/>
       </w:pPr>
       <w:r>
-        <w:t>À noter que compte tenu des différences entre Mister X et les détectives, l’interface graphique de Mister X aura quelques différences mineures.</w:t>
+        <w:t xml:space="preserve">À noter que compte tenu des différences entre </w:t>
+      </w:r>
+      <w:proofErr w:type="spellStart"/>
+      <w:r>
+        <w:t>Mister</w:t>
+      </w:r>
+      <w:proofErr w:type="spellEnd"/>
+      <w:r>
+        <w:t xml:space="preserve"> X et les détectives, l’interface graphique de </w:t>
+      </w:r>
+      <w:proofErr w:type="spellStart"/>
+      <w:r>
+        <w:t>Mister</w:t>
+      </w:r>
+      <w:proofErr w:type="spellEnd"/>
+      <w:r>
+        <w:t xml:space="preserve"> X aura quelques différences mineures.</w:t>
       </w:r>
     </w:p>
     <w:p>
@@ -15899,10 +16247,26 @@
         <w:t xml:space="preserve"> selon leur</w:t>
       </w:r>
       <w:r>
-        <w:t xml:space="preserve"> type (taxi, taxisbus, taxibusme</w:t>
-      </w:r>
-      <w:r>
-        <w:t xml:space="preserve">tro). Leur position </w:t>
+        <w:t xml:space="preserve"> type (taxi, </w:t>
+      </w:r>
+      <w:proofErr w:type="spellStart"/>
+      <w:r>
+        <w:t>taxisbus</w:t>
+      </w:r>
+      <w:proofErr w:type="spellEnd"/>
+      <w:r>
+        <w:t xml:space="preserve">, </w:t>
+      </w:r>
+      <w:proofErr w:type="spellStart"/>
+      <w:r>
+        <w:t>taxibusme</w:t>
+      </w:r>
+      <w:r>
+        <w:t>tro</w:t>
+      </w:r>
+      <w:proofErr w:type="spellEnd"/>
+      <w:r>
+        <w:t xml:space="preserve">). Leur position </w:t>
       </w:r>
       <w:r>
         <w:t>devra</w:t>
@@ -15936,7 +16300,15 @@
         <w:jc w:val="both"/>
       </w:pPr>
       <w:r>
-        <w:t>Il s’agira de vérifier que les événements clicks soient possibles sur les stations. Cela sera vérifié par l’affichage de message par le biais de messages Sytem.out.println(…). Ceux-ci permettront de vérifier qu’une station a bien fait l’objet d’une action click.</w:t>
+        <w:t xml:space="preserve">Il s’agira de vérifier que les événements clicks soient possibles sur les stations. Cela sera vérifié par l’affichage de message par le biais de messages </w:t>
+      </w:r>
+      <w:proofErr w:type="spellStart"/>
+      <w:r>
+        <w:t>Sytem.out.println</w:t>
+      </w:r>
+      <w:proofErr w:type="spellEnd"/>
+      <w:r>
+        <w:t>(…). Ceux-ci permettront de vérifier qu’une station a bien fait l’objet d’une action click.</w:t>
       </w:r>
     </w:p>
     <w:p>
@@ -15991,7 +16363,23 @@
         </w:numPr>
       </w:pPr>
       <w:r>
-        <w:t>Le type des stations devra être mis en évidence (taxi, taxibus, taxibusmétro).</w:t>
+        <w:t xml:space="preserve">Le type des stations devra être mis en évidence (taxi, </w:t>
+      </w:r>
+      <w:proofErr w:type="spellStart"/>
+      <w:r>
+        <w:t>taxibus</w:t>
+      </w:r>
+      <w:proofErr w:type="spellEnd"/>
+      <w:r>
+        <w:t xml:space="preserve">, </w:t>
+      </w:r>
+      <w:proofErr w:type="spellStart"/>
+      <w:r>
+        <w:t>taxibusmétro</w:t>
+      </w:r>
+      <w:proofErr w:type="spellEnd"/>
+      <w:r>
+        <w:t>).</w:t>
       </w:r>
     </w:p>
     <w:p>
@@ -16097,7 +16485,15 @@
         <w:jc w:val="both"/>
       </w:pPr>
       <w:r>
-        <w:t>Charger la carte depuis la base de données et la transmettre en JSon à chaque joueur (en binaire pour l’image de l’arrière-plan)</w:t>
+        <w:t xml:space="preserve">Charger la carte depuis la base de données et la transmettre en </w:t>
+      </w:r>
+      <w:proofErr w:type="spellStart"/>
+      <w:r>
+        <w:t>JSon</w:t>
+      </w:r>
+      <w:proofErr w:type="spellEnd"/>
+      <w:r>
+        <w:t xml:space="preserve"> à chaque joueur (en binaire pour l’image de l’arrière-plan)</w:t>
       </w:r>
     </w:p>
     <w:p>
@@ -16123,7 +16519,15 @@
         <w:jc w:val="both"/>
       </w:pPr>
       <w:r>
-        <w:t>Le serveur devra également gérer les pions des joueurs ; Ces informations seront stockées en associant à chaque joueur un pion (qui contiendra le numéro de la case où il se trouve), ainsi que le rôle joué par le pion (détective où Mister X) Structure similaire à ce qu’on peut voir dans le modèle de domaine.</w:t>
+        <w:t xml:space="preserve">Le serveur devra également gérer les pions des joueurs ; Ces informations seront stockées en associant à chaque joueur un pion (qui contiendra le numéro de la case où il se trouve), ainsi que le rôle joué par le pion (détective où </w:t>
+      </w:r>
+      <w:proofErr w:type="spellStart"/>
+      <w:r>
+        <w:t>Mister</w:t>
+      </w:r>
+      <w:proofErr w:type="spellEnd"/>
+      <w:r>
+        <w:t xml:space="preserve"> X) Structure similaire à ce qu’on peut voir dans le modèle de domaine.</w:t>
       </w:r>
     </w:p>
     <w:p>
@@ -16187,10 +16591,26 @@
         <w:t xml:space="preserve"> et la bonne réception</w:t>
       </w:r>
       <w:r>
-        <w:t xml:space="preserve"> des informations du serveur aux différents joueurs i.e. détectives et Mister X.</w:t>
-      </w:r>
-      <w:r>
-        <w:t xml:space="preserve"> Cela sera vérifié d’une part par le biais de l’outil telnet. Cela sera ensuite vérifié au sein de l’interface graphique dès le moment où son développement sera terminé.</w:t>
+        <w:t xml:space="preserve"> des informations du serveur aux différents joueurs i.e. détectives et </w:t>
+      </w:r>
+      <w:proofErr w:type="spellStart"/>
+      <w:r>
+        <w:t>Mister</w:t>
+      </w:r>
+      <w:proofErr w:type="spellEnd"/>
+      <w:r>
+        <w:t xml:space="preserve"> X.</w:t>
+      </w:r>
+      <w:r>
+        <w:t xml:space="preserve"> Cela sera vérifié d’une part par le biais de l’outil </w:t>
+      </w:r>
+      <w:proofErr w:type="spellStart"/>
+      <w:r>
+        <w:t>telnet</w:t>
+      </w:r>
+      <w:proofErr w:type="spellEnd"/>
+      <w:r>
+        <w:t>. Cela sera ensuite vérifié au sein de l’interface graphique dès le moment où son développement sera terminé.</w:t>
       </w:r>
     </w:p>
     <w:p>
@@ -16572,8 +16992,18 @@
           <w:color w:val="auto"/>
           <w:sz w:val="22"/>
         </w:rPr>
-        <w:t>Guillaume Bruge</w:t>
-      </w:r>
+        <w:t xml:space="preserve">Guillaume </w:t>
+      </w:r>
+      <w:proofErr w:type="spellStart"/>
+      <w:r>
+        <w:rPr>
+          <w:i w:val="0"/>
+          <w:color w:val="auto"/>
+          <w:sz w:val="22"/>
+        </w:rPr>
+        <w:t>Bruge</w:t>
+      </w:r>
+      <w:proofErr w:type="spellEnd"/>
     </w:p>
     <w:p>
       <w:pPr>
@@ -16648,8 +17078,18 @@
           <w:color w:val="auto"/>
           <w:sz w:val="22"/>
         </w:rPr>
-        <w:t>Yassin Kammoun</w:t>
-      </w:r>
+        <w:t xml:space="preserve">Yassin </w:t>
+      </w:r>
+      <w:proofErr w:type="spellStart"/>
+      <w:r>
+        <w:rPr>
+          <w:i w:val="0"/>
+          <w:color w:val="auto"/>
+          <w:sz w:val="22"/>
+        </w:rPr>
+        <w:t>Kammoun</w:t>
+      </w:r>
+      <w:proofErr w:type="spellEnd"/>
     </w:p>
     <w:p>
       <w:pPr>
@@ -16766,8 +17206,18 @@
           <w:color w:val="auto"/>
           <w:sz w:val="22"/>
         </w:rPr>
-        <w:t>Michelle Meguep</w:t>
-      </w:r>
+        <w:t xml:space="preserve">Michelle </w:t>
+      </w:r>
+      <w:proofErr w:type="spellStart"/>
+      <w:r>
+        <w:rPr>
+          <w:i w:val="0"/>
+          <w:color w:val="auto"/>
+          <w:sz w:val="22"/>
+        </w:rPr>
+        <w:t>Meguep</w:t>
+      </w:r>
+      <w:proofErr w:type="spellEnd"/>
     </w:p>
     <w:p>
       <w:pPr>
@@ -16796,20 +17246,16 @@
         <w:t xml:space="preserve"> </w:t>
       </w:r>
       <w:r>
-        <w:t xml:space="preserve">Il a été question entre autre de créer un espace pour l’affichage des cartes selon que le joueur soit un </w:t>
-      </w:r>
-      <w:r>
-        <w:t>détective</w:t>
-      </w:r>
-      <w:r>
-        <w:t xml:space="preserve"> ou </w:t>
-      </w:r>
+        <w:t xml:space="preserve">Il a été question entre autre de créer un espace pour l’affichage des cartes selon que le joueur soit un détective ou </w:t>
+      </w:r>
+      <w:proofErr w:type="spellStart"/>
       <w:r>
         <w:t>M</w:t>
       </w:r>
       <w:r>
         <w:t>ister</w:t>
       </w:r>
+      <w:proofErr w:type="spellEnd"/>
       <w:r>
         <w:t xml:space="preserve"> X</w:t>
       </w:r>
@@ -16828,11 +17274,16 @@
       <w:r>
         <w:t xml:space="preserve">cessaire à </w:t>
       </w:r>
+      <w:proofErr w:type="spellStart"/>
       <w:r>
         <w:t>M</w:t>
       </w:r>
       <w:r>
-        <w:t xml:space="preserve">ister </w:t>
+        <w:t>ister</w:t>
+      </w:r>
+      <w:proofErr w:type="spellEnd"/>
+      <w:r>
+        <w:t xml:space="preserve"> </w:t>
       </w:r>
       <w:r>
         <w:t>X</w:t>
@@ -16855,8 +17306,6 @@
       <w:r>
         <w:t xml:space="preserve"> serveur, d’afficher les évé</w:t>
       </w:r>
-      <w:bookmarkStart w:id="124" w:name="_GoBack"/>
-      <w:bookmarkEnd w:id="124"/>
       <w:r>
         <w:t>nements survenant dans le jeu</w:t>
       </w:r>
@@ -16963,7 +17412,15 @@
         <w:jc w:val="both"/>
       </w:pPr>
       <w:r>
-        <w:t>En collaboration avec Monsieur Kammoun, j’ai participé au développement de l’affichage des stations sur la carte de jeu ainsi qu’une partie de l’interface graphique des joueurs</w:t>
+        <w:t xml:space="preserve">En collaboration avec Monsieur </w:t>
+      </w:r>
+      <w:proofErr w:type="spellStart"/>
+      <w:r>
+        <w:t>Kammoun</w:t>
+      </w:r>
+      <w:proofErr w:type="spellEnd"/>
+      <w:r>
+        <w:t>, j’ai participé au développement de l’affichage des stations sur la carte de jeu ainsi qu’une partie de l’interface graphique des joueurs</w:t>
       </w:r>
     </w:p>
     <w:p>
@@ -17027,7 +17484,7 @@
           <w:color w:val="auto"/>
         </w:rPr>
       </w:pPr>
-      <w:bookmarkStart w:id="125" w:name="_Toc420669099"/>
+      <w:bookmarkStart w:id="124" w:name="_Toc420669099"/>
       <w:r>
         <w:rPr>
           <w:color w:val="auto"/>
@@ -17047,7 +17504,7 @@
         </w:rPr>
         <w:t>: 27.05.2015 - 03.06.2015</w:t>
       </w:r>
-      <w:bookmarkEnd w:id="125"/>
+      <w:bookmarkEnd w:id="124"/>
     </w:p>
     <w:p>
       <w:r>
@@ -17058,7 +17515,7 @@
       <w:pPr>
         <w:pStyle w:val="Title2"/>
       </w:pPr>
-      <w:bookmarkStart w:id="126" w:name="_Toc420669100"/>
+      <w:bookmarkStart w:id="125" w:name="_Toc420669100"/>
       <w:r>
         <w:t>Affichage de la carte</w:t>
       </w:r>
@@ -17164,6 +17621,8 @@
         </w:numPr>
         <w:jc w:val="both"/>
       </w:pPr>
+      <w:bookmarkStart w:id="126" w:name="OLE_LINK46"/>
+      <w:bookmarkStart w:id="127" w:name="OLE_LINK47"/>
       <w:r>
         <w:t>Affichage des liens entre les stations.</w:t>
       </w:r>
@@ -17217,7 +17676,21 @@
         <w:jc w:val="both"/>
       </w:pPr>
       <w:r>
-        <w:t>Vérifier que chaque jouer soit représenté par une couleur sur la carte (sauf Mister X).</w:t>
+        <w:t>Vérifier que chaque joue</w:t>
+      </w:r>
+      <w:r>
+        <w:t>u</w:t>
+      </w:r>
+      <w:r>
+        <w:t xml:space="preserve">r soit représenté par une couleur sur la carte (sauf </w:t>
+      </w:r>
+      <w:proofErr w:type="spellStart"/>
+      <w:r>
+        <w:t>Mister</w:t>
+      </w:r>
+      <w:proofErr w:type="spellEnd"/>
+      <w:r>
+        <w:t xml:space="preserve"> X).</w:t>
       </w:r>
     </w:p>
     <w:p>
@@ -17252,6 +17725,8 @@
         <w:t>.</w:t>
       </w:r>
     </w:p>
+    <w:bookmarkEnd w:id="126"/>
+    <w:bookmarkEnd w:id="127"/>
     <w:p>
       <w:pPr>
         <w:pStyle w:val="Title3"/>
@@ -17323,7 +17798,7 @@
       <w:r>
         <w:t>Dispute d’une parti</w:t>
       </w:r>
-      <w:bookmarkEnd w:id="126"/>
+      <w:bookmarkEnd w:id="125"/>
       <w:r>
         <w:t>e côté client</w:t>
       </w:r>
@@ -17339,14 +17814,14 @@
           <w:color w:val="auto"/>
         </w:rPr>
       </w:pPr>
-      <w:bookmarkStart w:id="127" w:name="_Toc420669101"/>
+      <w:bookmarkStart w:id="128" w:name="_Toc420669101"/>
       <w:r>
         <w:rPr>
           <w:color w:val="auto"/>
         </w:rPr>
         <w:t>Ce qui sera fait</w:t>
       </w:r>
-      <w:bookmarkEnd w:id="127"/>
+      <w:bookmarkEnd w:id="128"/>
     </w:p>
     <w:p>
       <w:r>
@@ -17386,7 +17861,15 @@
         </w:numPr>
       </w:pPr>
       <w:r>
-        <w:t>Jouer en tant que mister x</w:t>
+        <w:t xml:space="preserve">Jouer en tant que </w:t>
+      </w:r>
+      <w:proofErr w:type="spellStart"/>
+      <w:r>
+        <w:t>mister</w:t>
+      </w:r>
+      <w:proofErr w:type="spellEnd"/>
+      <w:r>
+        <w:t xml:space="preserve"> x</w:t>
       </w:r>
     </w:p>
     <w:p>
@@ -17447,6 +17930,78 @@
     </w:p>
     <w:p>
       <w:pPr>
+        <w:jc w:val="both"/>
+      </w:pPr>
+      <w:r>
+        <w:t>En effet, il devra être possible pour le joueur de pouvoir se déplacer sur une autre station de la manière suivante :</w:t>
+      </w:r>
+    </w:p>
+    <w:p>
+      <w:pPr>
+        <w:pStyle w:val="Paragraphedeliste"/>
+        <w:numPr>
+          <w:ilvl w:val="0"/>
+          <w:numId w:val="38"/>
+        </w:numPr>
+        <w:jc w:val="both"/>
+      </w:pPr>
+      <w:r>
+        <w:t>Il cliquera sur la station ou il veut aller, et un menu temporaire s’affichera pour qu’il puisse choisir avec quelle moyen de transport il veut se déplacer (taxi, bus, métro) pour autant que ces moyens de déplacement soit possible pour aller à sa destination</w:t>
+      </w:r>
+    </w:p>
+    <w:p>
+      <w:pPr>
+        <w:pStyle w:val="Paragraphedeliste"/>
+        <w:numPr>
+          <w:ilvl w:val="0"/>
+          <w:numId w:val="38"/>
+        </w:numPr>
+        <w:jc w:val="both"/>
+      </w:pPr>
+      <w:r>
+        <w:lastRenderedPageBreak/>
+        <w:t xml:space="preserve">Le joueur ne pourra se rendre qu’à une station voisine de celle où il se trouve actuellement, et qui de plus n’est pas occupée par quelqu’un d’autre (pour les détectives, ils peuvent aller sur la case où se trouve </w:t>
+      </w:r>
+      <w:proofErr w:type="spellStart"/>
+      <w:r>
+        <w:t>Mister</w:t>
+      </w:r>
+      <w:proofErr w:type="spellEnd"/>
+      <w:r>
+        <w:t xml:space="preserve"> X)</w:t>
+      </w:r>
+    </w:p>
+    <w:p>
+      <w:pPr>
+        <w:jc w:val="both"/>
+      </w:pPr>
+      <w:proofErr w:type="spellStart"/>
+      <w:r>
+        <w:t>Mister</w:t>
+      </w:r>
+      <w:proofErr w:type="spellEnd"/>
+      <w:r>
+        <w:t xml:space="preserve"> X pourra choisir le moyen de déplacement « ticket noir » ce qui lui permettra par la suite (itération 7) de se déplacer en cachant son moyen de transport.</w:t>
+      </w:r>
+    </w:p>
+    <w:p>
+      <w:pPr>
+        <w:jc w:val="both"/>
+      </w:pPr>
+      <w:r>
+        <w:t xml:space="preserve">Donc concrètement, le but de cette partie et de préparer les interactions avec un joueur pour qu’il puisse « préparer » le coup qu’il va jouer. Le déroulement du coup lui-même sera </w:t>
+      </w:r>
+      <w:proofErr w:type="gramStart"/>
+      <w:r>
+        <w:t>développer</w:t>
+      </w:r>
+      <w:proofErr w:type="gramEnd"/>
+      <w:r>
+        <w:t xml:space="preserve"> à la prochaine itération.</w:t>
+      </w:r>
+    </w:p>
+    <w:p>
+      <w:pPr>
         <w:pStyle w:val="Title3"/>
         <w:numPr>
           <w:ilvl w:val="2"/>
@@ -17456,14 +18011,88 @@
           <w:color w:val="auto"/>
         </w:rPr>
       </w:pPr>
-      <w:bookmarkStart w:id="128" w:name="_Toc420669102"/>
-      <w:r>
-        <w:rPr>
-          <w:color w:val="auto"/>
-        </w:rPr>
-        <w:t>Ce qui sera testé</w:t>
-      </w:r>
-      <w:bookmarkEnd w:id="128"/>
+      <w:bookmarkStart w:id="129" w:name="_Toc420669102"/>
+      <w:r>
+        <w:rPr>
+          <w:color w:val="auto"/>
+        </w:rPr>
+        <w:t>Ce qui sera tes</w:t>
+      </w:r>
+      <w:bookmarkEnd w:id="129"/>
+      <w:r>
+        <w:rPr>
+          <w:color w:val="auto"/>
+        </w:rPr>
+        <w:t>té</w:t>
+      </w:r>
+    </w:p>
+    <w:p>
+      <w:pPr>
+        <w:pStyle w:val="Paragraphedeliste"/>
+        <w:numPr>
+          <w:ilvl w:val="0"/>
+          <w:numId w:val="39"/>
+        </w:numPr>
+      </w:pPr>
+      <w:r>
+        <w:t>Menu pour choisir un moyen de déplacement</w:t>
+      </w:r>
+    </w:p>
+    <w:p>
+      <w:pPr>
+        <w:pStyle w:val="Paragraphedeliste"/>
+        <w:numPr>
+          <w:ilvl w:val="1"/>
+          <w:numId w:val="39"/>
+        </w:numPr>
+      </w:pPr>
+      <w:r>
+        <w:t>Il sera vérifié que seul les moyens de déplacement disponibles entre une station A et B  (A étant celle où le joueur se trouve) seront affichés dans le menu</w:t>
+      </w:r>
+    </w:p>
+    <w:p>
+      <w:pPr>
+        <w:pStyle w:val="Paragraphedeliste"/>
+        <w:numPr>
+          <w:ilvl w:val="1"/>
+          <w:numId w:val="39"/>
+        </w:numPr>
+      </w:pPr>
+      <w:r>
+        <w:t xml:space="preserve">Pour </w:t>
+      </w:r>
+      <w:proofErr w:type="spellStart"/>
+      <w:r>
+        <w:t>Mister</w:t>
+      </w:r>
+      <w:proofErr w:type="spellEnd"/>
+      <w:r>
+        <w:t xml:space="preserve"> X, le déplacement « ticket noir », ce qui lui permet de cacher son moyen de déplacement, devra toujours être affichée car il a le droit d’utiliser ce ticket pour substituer n’importe quel ticket normal (taxi, bus, métro)</w:t>
+      </w:r>
+    </w:p>
+    <w:p>
+      <w:pPr>
+        <w:pStyle w:val="Paragraphedeliste"/>
+        <w:numPr>
+          <w:ilvl w:val="1"/>
+          <w:numId w:val="39"/>
+        </w:numPr>
+      </w:pPr>
+      <w:r>
+        <w:t>Il sera vérifié que peu importe le moyen de déplacement (caché ou pas) le bouton concernant le moyen de déplacement sera grisé si l’utilisateur n’a plus de ticket pour l’utiliser</w:t>
+      </w:r>
+    </w:p>
+    <w:p>
+      <w:pPr>
+        <w:pStyle w:val="Paragraphedeliste"/>
+        <w:numPr>
+          <w:ilvl w:val="0"/>
+          <w:numId w:val="39"/>
+        </w:numPr>
+      </w:pPr>
+      <w:r>
+        <w:t>Lors du choix d’une station de destination, ce menu devra effectivement apparaître uniquement si la case n’est pas occupée par un détective et qu’elle est voisine</w:t>
+      </w:r>
     </w:p>
     <w:p>
       <w:pPr>
@@ -17476,7 +18105,7 @@
           <w:color w:val="auto"/>
         </w:rPr>
       </w:pPr>
-      <w:bookmarkStart w:id="129" w:name="_Toc420669103"/>
+      <w:bookmarkStart w:id="130" w:name="_Toc420669103"/>
       <w:r>
         <w:rPr>
           <w:color w:val="auto"/>
@@ -17489,7 +18118,7 @@
         </w:rPr>
         <w:t>observé</w:t>
       </w:r>
-      <w:bookmarkEnd w:id="129"/>
+      <w:bookmarkEnd w:id="130"/>
     </w:p>
     <w:p>
       <w:r>
@@ -17505,7 +18134,6 @@
         </w:numPr>
       </w:pPr>
       <w:r>
-        <w:lastRenderedPageBreak/>
         <w:t>Se déplacer d’une station à l’autre.</w:t>
       </w:r>
     </w:p>
@@ -17523,17 +18151,15 @@
     </w:p>
     <w:p>
       <w:pPr>
-        <w:pStyle w:val="Paragraphedeliste"/>
-        <w:numPr>
-          <w:ilvl w:val="0"/>
-          <w:numId w:val="37"/>
-        </w:numPr>
-      </w:pPr>
-      <w:r>
-        <w:t>…</w:t>
-      </w:r>
-    </w:p>
-    <w:p>
+        <w:rPr>
+          <w:rFonts w:asciiTheme="majorHAnsi" w:eastAsiaTheme="majorEastAsia" w:hAnsiTheme="majorHAnsi" w:cstheme="majorBidi"/>
+          <w:b/>
+          <w:bCs/>
+          <w:sz w:val="28"/>
+          <w:szCs w:val="28"/>
+        </w:rPr>
+      </w:pPr>
+      <w:bookmarkStart w:id="131" w:name="_Toc420669104"/>
       <w:r>
         <w:br w:type="page"/>
       </w:r>
@@ -17545,7 +18171,8 @@
           <w:color w:val="auto"/>
         </w:rPr>
       </w:pPr>
-      <w:bookmarkStart w:id="130" w:name="_Toc420669104"/>
+      <w:bookmarkStart w:id="132" w:name="_GoBack"/>
+      <w:bookmarkEnd w:id="132"/>
       <w:r>
         <w:rPr>
           <w:color w:val="auto"/>
@@ -17565,29 +18192,29 @@
         </w:rPr>
         <w:t xml:space="preserve">: </w:t>
       </w:r>
-      <w:bookmarkStart w:id="131" w:name="OLE_LINK41"/>
-      <w:bookmarkStart w:id="132" w:name="OLE_LINK42"/>
-      <w:bookmarkStart w:id="133" w:name="OLE_LINK43"/>
+      <w:bookmarkStart w:id="133" w:name="OLE_LINK41"/>
+      <w:bookmarkStart w:id="134" w:name="OLE_LINK42"/>
+      <w:bookmarkStart w:id="135" w:name="OLE_LINK43"/>
       <w:r>
         <w:rPr>
           <w:color w:val="auto"/>
         </w:rPr>
         <w:t>03.06.2015 - 10.06.2015</w:t>
       </w:r>
-      <w:bookmarkEnd w:id="130"/>
       <w:bookmarkEnd w:id="131"/>
-      <w:bookmarkEnd w:id="132"/>
       <w:bookmarkEnd w:id="133"/>
+      <w:bookmarkEnd w:id="134"/>
+      <w:bookmarkEnd w:id="135"/>
     </w:p>
     <w:p>
       <w:pPr>
         <w:pStyle w:val="Title2"/>
       </w:pPr>
-      <w:bookmarkStart w:id="134" w:name="_Toc420669105"/>
+      <w:bookmarkStart w:id="136" w:name="_Toc420669105"/>
       <w:r>
         <w:t>Dispute d’une partie</w:t>
       </w:r>
-      <w:bookmarkEnd w:id="134"/>
+      <w:bookmarkEnd w:id="136"/>
     </w:p>
     <w:p>
       <w:pPr>
@@ -17600,14 +18227,14 @@
           <w:color w:val="auto"/>
         </w:rPr>
       </w:pPr>
-      <w:bookmarkStart w:id="135" w:name="_Toc420669106"/>
+      <w:bookmarkStart w:id="137" w:name="_Toc420669106"/>
       <w:r>
         <w:rPr>
           <w:color w:val="auto"/>
         </w:rPr>
         <w:t>Ce qui sera fait</w:t>
       </w:r>
-      <w:bookmarkEnd w:id="135"/>
+      <w:bookmarkEnd w:id="137"/>
     </w:p>
     <w:p>
       <w:r>
@@ -17647,7 +18274,15 @@
         </w:numPr>
       </w:pPr>
       <w:r>
-        <w:t>Jouer en tant que mister x</w:t>
+        <w:t xml:space="preserve">Jouer en tant que </w:t>
+      </w:r>
+      <w:proofErr w:type="spellStart"/>
+      <w:r>
+        <w:t>mister</w:t>
+      </w:r>
+      <w:proofErr w:type="spellEnd"/>
+      <w:r>
+        <w:t xml:space="preserve"> x</w:t>
       </w:r>
     </w:p>
     <w:p>
@@ -17697,14 +18332,14 @@
           <w:color w:val="auto"/>
         </w:rPr>
       </w:pPr>
-      <w:bookmarkStart w:id="136" w:name="_Toc420669107"/>
+      <w:bookmarkStart w:id="138" w:name="_Toc420669107"/>
       <w:r>
         <w:rPr>
           <w:color w:val="auto"/>
         </w:rPr>
         <w:t>Ce qui sera testé</w:t>
       </w:r>
-      <w:bookmarkEnd w:id="136"/>
+      <w:bookmarkEnd w:id="138"/>
     </w:p>
     <w:p>
       <w:pPr>
@@ -17717,7 +18352,7 @@
           <w:color w:val="auto"/>
         </w:rPr>
       </w:pPr>
-      <w:bookmarkStart w:id="137" w:name="_Toc420669108"/>
+      <w:bookmarkStart w:id="139" w:name="_Toc420669108"/>
       <w:r>
         <w:rPr>
           <w:color w:val="auto"/>
@@ -17730,7 +18365,7 @@
         </w:rPr>
         <w:t>observé</w:t>
       </w:r>
-      <w:bookmarkEnd w:id="137"/>
+      <w:bookmarkEnd w:id="139"/>
     </w:p>
     <w:p>
       <w:r>
@@ -17744,7 +18379,7 @@
           <w:color w:val="auto"/>
         </w:rPr>
       </w:pPr>
-      <w:bookmarkStart w:id="138" w:name="_Toc420669109"/>
+      <w:bookmarkStart w:id="140" w:name="_Toc420669109"/>
       <w:r>
         <w:rPr>
           <w:color w:val="auto"/>
@@ -17758,17 +18393,17 @@
         </w:rPr>
         <w:t> : 10.06.2015 - 17.06.2015</w:t>
       </w:r>
-      <w:bookmarkEnd w:id="138"/>
+      <w:bookmarkEnd w:id="140"/>
     </w:p>
     <w:p>
       <w:pPr>
         <w:pStyle w:val="Title2"/>
       </w:pPr>
-      <w:bookmarkStart w:id="139" w:name="_Toc420669110"/>
+      <w:bookmarkStart w:id="141" w:name="_Toc420669110"/>
       <w:r>
         <w:t>Dispute d’une partie</w:t>
       </w:r>
-      <w:bookmarkEnd w:id="139"/>
+      <w:bookmarkEnd w:id="141"/>
     </w:p>
     <w:p>
       <w:pPr>
@@ -17781,14 +18416,14 @@
           <w:color w:val="auto"/>
         </w:rPr>
       </w:pPr>
-      <w:bookmarkStart w:id="140" w:name="_Toc420669111"/>
+      <w:bookmarkStart w:id="142" w:name="_Toc420669111"/>
       <w:r>
         <w:rPr>
           <w:color w:val="auto"/>
         </w:rPr>
         <w:t>Ce qui sera fait</w:t>
       </w:r>
-      <w:bookmarkEnd w:id="140"/>
+      <w:bookmarkEnd w:id="142"/>
     </w:p>
     <w:p>
       <w:r>
@@ -17828,7 +18463,15 @@
         </w:numPr>
       </w:pPr>
       <w:r>
-        <w:t>Jouer en tant que mister x</w:t>
+        <w:t xml:space="preserve">Jouer en tant que </w:t>
+      </w:r>
+      <w:proofErr w:type="spellStart"/>
+      <w:r>
+        <w:t>mister</w:t>
+      </w:r>
+      <w:proofErr w:type="spellEnd"/>
+      <w:r>
+        <w:t xml:space="preserve"> x</w:t>
       </w:r>
     </w:p>
     <w:p>
@@ -17878,14 +18521,14 @@
           <w:color w:val="auto"/>
         </w:rPr>
       </w:pPr>
-      <w:bookmarkStart w:id="141" w:name="_Toc420669112"/>
+      <w:bookmarkStart w:id="143" w:name="_Toc420669112"/>
       <w:r>
         <w:rPr>
           <w:color w:val="auto"/>
         </w:rPr>
         <w:t>Ce qui sera testé</w:t>
       </w:r>
-      <w:bookmarkEnd w:id="141"/>
+      <w:bookmarkEnd w:id="143"/>
     </w:p>
     <w:p>
       <w:pPr>
@@ -17898,24 +18541,24 @@
           <w:color w:val="auto"/>
         </w:rPr>
       </w:pPr>
-      <w:bookmarkStart w:id="142" w:name="_Toc420669113"/>
+      <w:bookmarkStart w:id="144" w:name="_Toc420669113"/>
       <w:r>
         <w:rPr>
           <w:color w:val="auto"/>
         </w:rPr>
         <w:t>Ce qui sera observé</w:t>
       </w:r>
-      <w:bookmarkEnd w:id="142"/>
+      <w:bookmarkEnd w:id="144"/>
     </w:p>
     <w:p>
       <w:pPr>
         <w:pStyle w:val="Title2"/>
       </w:pPr>
-      <w:bookmarkStart w:id="143" w:name="_Toc420669114"/>
+      <w:bookmarkStart w:id="145" w:name="_Toc420669114"/>
       <w:r>
         <w:t>Départ d’une partie</w:t>
       </w:r>
-      <w:bookmarkEnd w:id="143"/>
+      <w:bookmarkEnd w:id="145"/>
     </w:p>
     <w:p>
       <w:pPr>
@@ -17945,14 +18588,14 @@
           <w:color w:val="auto"/>
         </w:rPr>
       </w:pPr>
-      <w:bookmarkStart w:id="144" w:name="_Toc420669115"/>
+      <w:bookmarkStart w:id="146" w:name="_Toc420669115"/>
       <w:r>
         <w:rPr>
           <w:color w:val="auto"/>
         </w:rPr>
         <w:t>Ce qui sera fait</w:t>
       </w:r>
-      <w:bookmarkEnd w:id="144"/>
+      <w:bookmarkEnd w:id="146"/>
     </w:p>
     <w:p>
       <w:r>
@@ -17994,14 +18637,14 @@
           <w:color w:val="auto"/>
         </w:rPr>
       </w:pPr>
-      <w:bookmarkStart w:id="145" w:name="_Toc420669116"/>
+      <w:bookmarkStart w:id="147" w:name="_Toc420669116"/>
       <w:r>
         <w:rPr>
           <w:color w:val="auto"/>
         </w:rPr>
         <w:t>Ce qui sera testé</w:t>
       </w:r>
-      <w:bookmarkEnd w:id="145"/>
+      <w:bookmarkEnd w:id="147"/>
     </w:p>
     <w:p/>
     <w:p>
@@ -18015,25 +18658,25 @@
           <w:color w:val="auto"/>
         </w:rPr>
       </w:pPr>
-      <w:bookmarkStart w:id="146" w:name="_Toc420669117"/>
+      <w:bookmarkStart w:id="148" w:name="_Toc420669117"/>
       <w:r>
         <w:rPr>
           <w:color w:val="auto"/>
         </w:rPr>
         <w:t>Ce qui sera observé</w:t>
       </w:r>
-      <w:bookmarkEnd w:id="146"/>
+      <w:bookmarkEnd w:id="148"/>
     </w:p>
     <w:p/>
     <w:p>
       <w:pPr>
         <w:pStyle w:val="Title2"/>
       </w:pPr>
-      <w:bookmarkStart w:id="147" w:name="_Toc420669118"/>
+      <w:bookmarkStart w:id="149" w:name="_Toc420669118"/>
       <w:r>
         <w:t>Edition des cartes</w:t>
       </w:r>
-      <w:bookmarkEnd w:id="147"/>
+      <w:bookmarkEnd w:id="149"/>
     </w:p>
     <w:p>
       <w:pPr>
@@ -18066,14 +18709,14 @@
           <w:color w:val="auto"/>
         </w:rPr>
       </w:pPr>
-      <w:bookmarkStart w:id="148" w:name="_Toc420669119"/>
+      <w:bookmarkStart w:id="150" w:name="_Toc420669119"/>
       <w:r>
         <w:rPr>
           <w:color w:val="auto"/>
         </w:rPr>
         <w:t>Ce qui sera fait</w:t>
       </w:r>
-      <w:bookmarkEnd w:id="148"/>
+      <w:bookmarkEnd w:id="150"/>
     </w:p>
     <w:p>
       <w:r>
@@ -18193,7 +18836,7 @@
           <w:color w:val="auto"/>
         </w:rPr>
       </w:pPr>
-      <w:bookmarkStart w:id="149" w:name="_Toc420669120"/>
+      <w:bookmarkStart w:id="151" w:name="_Toc420669120"/>
       <w:r>
         <w:rPr>
           <w:color w:val="auto"/>
@@ -18201,7 +18844,7 @@
         <w:lastRenderedPageBreak/>
         <w:t>Ce qui sera testé</w:t>
       </w:r>
-      <w:bookmarkEnd w:id="149"/>
+      <w:bookmarkEnd w:id="151"/>
     </w:p>
     <w:p>
       <w:pPr>
@@ -18234,7 +18877,7 @@
           <w:color w:val="auto"/>
         </w:rPr>
       </w:pPr>
-      <w:bookmarkStart w:id="150" w:name="_Toc420669121"/>
+      <w:bookmarkStart w:id="152" w:name="_Toc420669121"/>
       <w:r>
         <w:rPr>
           <w:color w:val="auto"/>
@@ -18247,7 +18890,7 @@
         </w:rPr>
         <w:t>observé</w:t>
       </w:r>
-      <w:bookmarkEnd w:id="150"/>
+      <w:bookmarkEnd w:id="152"/>
     </w:p>
     <w:p>
       <w:r>
@@ -18428,7 +19071,7 @@
               <w:color w:val="808080" w:themeColor="background1" w:themeShade="80"/>
               <w:sz w:val="18"/>
             </w:rPr>
-            <w:t>21</w:t>
+            <w:t>27</w:t>
           </w:r>
           <w:r>
             <w:rPr>
@@ -18522,7 +19165,61 @@
         <w:sz w:val="18"/>
         <w:lang w:val="de-CH"/>
       </w:rPr>
-      <w:t xml:space="preserve"> Bruge, Kammoun, Meguep, Racine</w:t>
+      <w:t xml:space="preserve"> </w:t>
+    </w:r>
+    <w:proofErr w:type="spellStart"/>
+    <w:r>
+      <w:rPr>
+        <w:color w:val="808080" w:themeColor="background1" w:themeShade="80"/>
+        <w:sz w:val="18"/>
+        <w:lang w:val="de-CH"/>
+      </w:rPr>
+      <w:t>Bruge</w:t>
+    </w:r>
+    <w:proofErr w:type="spellEnd"/>
+    <w:r>
+      <w:rPr>
+        <w:color w:val="808080" w:themeColor="background1" w:themeShade="80"/>
+        <w:sz w:val="18"/>
+        <w:lang w:val="de-CH"/>
+      </w:rPr>
+      <w:t xml:space="preserve">, </w:t>
+    </w:r>
+    <w:proofErr w:type="spellStart"/>
+    <w:r>
+      <w:rPr>
+        <w:color w:val="808080" w:themeColor="background1" w:themeShade="80"/>
+        <w:sz w:val="18"/>
+        <w:lang w:val="de-CH"/>
+      </w:rPr>
+      <w:t>Kammoun</w:t>
+    </w:r>
+    <w:proofErr w:type="spellEnd"/>
+    <w:r>
+      <w:rPr>
+        <w:color w:val="808080" w:themeColor="background1" w:themeShade="80"/>
+        <w:sz w:val="18"/>
+        <w:lang w:val="de-CH"/>
+      </w:rPr>
+      <w:t xml:space="preserve">, </w:t>
+    </w:r>
+    <w:proofErr w:type="spellStart"/>
+    <w:r>
+      <w:rPr>
+        <w:color w:val="808080" w:themeColor="background1" w:themeShade="80"/>
+        <w:sz w:val="18"/>
+        <w:lang w:val="de-CH"/>
+      </w:rPr>
+      <w:t>Meguep</w:t>
+    </w:r>
+    <w:proofErr w:type="spellEnd"/>
+    <w:r>
+      <w:rPr>
+        <w:color w:val="808080" w:themeColor="background1" w:themeShade="80"/>
+        <w:sz w:val="18"/>
+        <w:lang w:val="de-CH"/>
+      </w:rPr>
+      <w:t>, Racine</w:t>
     </w:r>
   </w:p>
   <w:p>
@@ -20013,6 +20710,119 @@
     </w:lvl>
   </w:abstractNum>
   <w:abstractNum w:abstractNumId="13">
+    <w:nsid w:val="2CCE1692"/>
+    <w:multiLevelType w:val="hybridMultilevel"/>
+    <w:tmpl w:val="1A3AA448"/>
+    <w:lvl w:ilvl="0" w:tplc="100C0001">
+      <w:start w:val="1"/>
+      <w:numFmt w:val="bullet"/>
+      <w:lvlText w:val=""/>
+      <w:lvlJc w:val="left"/>
+      <w:pPr>
+        <w:ind w:left="720" w:hanging="360"/>
+      </w:pPr>
+      <w:rPr>
+        <w:rFonts w:ascii="Symbol" w:hAnsi="Symbol" w:hint="default"/>
+      </w:rPr>
+    </w:lvl>
+    <w:lvl w:ilvl="1" w:tplc="100C0003" w:tentative="1">
+      <w:start w:val="1"/>
+      <w:numFmt w:val="bullet"/>
+      <w:lvlText w:val="o"/>
+      <w:lvlJc w:val="left"/>
+      <w:pPr>
+        <w:ind w:left="1440" w:hanging="360"/>
+      </w:pPr>
+      <w:rPr>
+        <w:rFonts w:ascii="Courier New" w:hAnsi="Courier New" w:cs="Courier New" w:hint="default"/>
+      </w:rPr>
+    </w:lvl>
+    <w:lvl w:ilvl="2" w:tplc="100C0005" w:tentative="1">
+      <w:start w:val="1"/>
+      <w:numFmt w:val="bullet"/>
+      <w:lvlText w:val=""/>
+      <w:lvlJc w:val="left"/>
+      <w:pPr>
+        <w:ind w:left="2160" w:hanging="360"/>
+      </w:pPr>
+      <w:rPr>
+        <w:rFonts w:ascii="Wingdings" w:hAnsi="Wingdings" w:hint="default"/>
+      </w:rPr>
+    </w:lvl>
+    <w:lvl w:ilvl="3" w:tplc="100C0001" w:tentative="1">
+      <w:start w:val="1"/>
+      <w:numFmt w:val="bullet"/>
+      <w:lvlText w:val=""/>
+      <w:lvlJc w:val="left"/>
+      <w:pPr>
+        <w:ind w:left="2880" w:hanging="360"/>
+      </w:pPr>
+      <w:rPr>
+        <w:rFonts w:ascii="Symbol" w:hAnsi="Symbol" w:hint="default"/>
+      </w:rPr>
+    </w:lvl>
+    <w:lvl w:ilvl="4" w:tplc="100C0003" w:tentative="1">
+      <w:start w:val="1"/>
+      <w:numFmt w:val="bullet"/>
+      <w:lvlText w:val="o"/>
+      <w:lvlJc w:val="left"/>
+      <w:pPr>
+        <w:ind w:left="3600" w:hanging="360"/>
+      </w:pPr>
+      <w:rPr>
+        <w:rFonts w:ascii="Courier New" w:hAnsi="Courier New" w:cs="Courier New" w:hint="default"/>
+      </w:rPr>
+    </w:lvl>
+    <w:lvl w:ilvl="5" w:tplc="100C0005" w:tentative="1">
+      <w:start w:val="1"/>
+      <w:numFmt w:val="bullet"/>
+      <w:lvlText w:val=""/>
+      <w:lvlJc w:val="left"/>
+      <w:pPr>
+        <w:ind w:left="4320" w:hanging="360"/>
+      </w:pPr>
+      <w:rPr>
+        <w:rFonts w:ascii="Wingdings" w:hAnsi="Wingdings" w:hint="default"/>
+      </w:rPr>
+    </w:lvl>
+    <w:lvl w:ilvl="6" w:tplc="100C0001" w:tentative="1">
+      <w:start w:val="1"/>
+      <w:numFmt w:val="bullet"/>
+      <w:lvlText w:val=""/>
+      <w:lvlJc w:val="left"/>
+      <w:pPr>
+        <w:ind w:left="5040" w:hanging="360"/>
+      </w:pPr>
+      <w:rPr>
+        <w:rFonts w:ascii="Symbol" w:hAnsi="Symbol" w:hint="default"/>
+      </w:rPr>
+    </w:lvl>
+    <w:lvl w:ilvl="7" w:tplc="100C0003" w:tentative="1">
+      <w:start w:val="1"/>
+      <w:numFmt w:val="bullet"/>
+      <w:lvlText w:val="o"/>
+      <w:lvlJc w:val="left"/>
+      <w:pPr>
+        <w:ind w:left="5760" w:hanging="360"/>
+      </w:pPr>
+      <w:rPr>
+        <w:rFonts w:ascii="Courier New" w:hAnsi="Courier New" w:cs="Courier New" w:hint="default"/>
+      </w:rPr>
+    </w:lvl>
+    <w:lvl w:ilvl="8" w:tplc="100C0005" w:tentative="1">
+      <w:start w:val="1"/>
+      <w:numFmt w:val="bullet"/>
+      <w:lvlText w:val=""/>
+      <w:lvlJc w:val="left"/>
+      <w:pPr>
+        <w:ind w:left="6480" w:hanging="360"/>
+      </w:pPr>
+      <w:rPr>
+        <w:rFonts w:ascii="Wingdings" w:hAnsi="Wingdings" w:hint="default"/>
+      </w:rPr>
+    </w:lvl>
+  </w:abstractNum>
+  <w:abstractNum w:abstractNumId="14">
     <w:nsid w:val="2FA22561"/>
     <w:multiLevelType w:val="hybridMultilevel"/>
     <w:tmpl w:val="75187CAC"/>
@@ -20125,7 +20935,7 @@
       </w:rPr>
     </w:lvl>
   </w:abstractNum>
-  <w:abstractNum w:abstractNumId="14">
+  <w:abstractNum w:abstractNumId="15">
     <w:nsid w:val="32371733"/>
     <w:multiLevelType w:val="hybridMultilevel"/>
     <w:tmpl w:val="8604DBE8"/>
@@ -20238,7 +21048,7 @@
       </w:rPr>
     </w:lvl>
   </w:abstractNum>
-  <w:abstractNum w:abstractNumId="15">
+  <w:abstractNum w:abstractNumId="16">
     <w:nsid w:val="3470709F"/>
     <w:multiLevelType w:val="hybridMultilevel"/>
     <w:tmpl w:val="BAFABD92"/>
@@ -20351,7 +21161,7 @@
       </w:rPr>
     </w:lvl>
   </w:abstractNum>
-  <w:abstractNum w:abstractNumId="16">
+  <w:abstractNum w:abstractNumId="17">
     <w:nsid w:val="432F1495"/>
     <w:multiLevelType w:val="hybridMultilevel"/>
     <w:tmpl w:val="7C949714"/>
@@ -20464,7 +21274,7 @@
       </w:rPr>
     </w:lvl>
   </w:abstractNum>
-  <w:abstractNum w:abstractNumId="17">
+  <w:abstractNum w:abstractNumId="18">
     <w:nsid w:val="435C608D"/>
     <w:multiLevelType w:val="hybridMultilevel"/>
     <w:tmpl w:val="4DB6AEC4"/>
@@ -20577,7 +21387,7 @@
       </w:rPr>
     </w:lvl>
   </w:abstractNum>
-  <w:abstractNum w:abstractNumId="18">
+  <w:abstractNum w:abstractNumId="19">
     <w:nsid w:val="44665165"/>
     <w:multiLevelType w:val="hybridMultilevel"/>
     <w:tmpl w:val="7AB610E8"/>
@@ -20690,7 +21500,7 @@
       </w:rPr>
     </w:lvl>
   </w:abstractNum>
-  <w:abstractNum w:abstractNumId="19">
+  <w:abstractNum w:abstractNumId="20">
     <w:nsid w:val="461314FC"/>
     <w:multiLevelType w:val="multilevel"/>
     <w:tmpl w:val="8F66ACCA"/>
@@ -20777,7 +21587,120 @@
       </w:pPr>
     </w:lvl>
   </w:abstractNum>
-  <w:abstractNum w:abstractNumId="20">
+  <w:abstractNum w:abstractNumId="21">
+    <w:nsid w:val="47676F6C"/>
+    <w:multiLevelType w:val="hybridMultilevel"/>
+    <w:tmpl w:val="101C835C"/>
+    <w:lvl w:ilvl="0" w:tplc="100C0001">
+      <w:start w:val="1"/>
+      <w:numFmt w:val="bullet"/>
+      <w:lvlText w:val=""/>
+      <w:lvlJc w:val="left"/>
+      <w:pPr>
+        <w:ind w:left="720" w:hanging="360"/>
+      </w:pPr>
+      <w:rPr>
+        <w:rFonts w:ascii="Symbol" w:hAnsi="Symbol" w:hint="default"/>
+      </w:rPr>
+    </w:lvl>
+    <w:lvl w:ilvl="1" w:tplc="100C0003">
+      <w:start w:val="1"/>
+      <w:numFmt w:val="bullet"/>
+      <w:lvlText w:val="o"/>
+      <w:lvlJc w:val="left"/>
+      <w:pPr>
+        <w:ind w:left="1440" w:hanging="360"/>
+      </w:pPr>
+      <w:rPr>
+        <w:rFonts w:ascii="Courier New" w:hAnsi="Courier New" w:cs="Courier New" w:hint="default"/>
+      </w:rPr>
+    </w:lvl>
+    <w:lvl w:ilvl="2" w:tplc="100C0005" w:tentative="1">
+      <w:start w:val="1"/>
+      <w:numFmt w:val="bullet"/>
+      <w:lvlText w:val=""/>
+      <w:lvlJc w:val="left"/>
+      <w:pPr>
+        <w:ind w:left="2160" w:hanging="360"/>
+      </w:pPr>
+      <w:rPr>
+        <w:rFonts w:ascii="Wingdings" w:hAnsi="Wingdings" w:hint="default"/>
+      </w:rPr>
+    </w:lvl>
+    <w:lvl w:ilvl="3" w:tplc="100C0001" w:tentative="1">
+      <w:start w:val="1"/>
+      <w:numFmt w:val="bullet"/>
+      <w:lvlText w:val=""/>
+      <w:lvlJc w:val="left"/>
+      <w:pPr>
+        <w:ind w:left="2880" w:hanging="360"/>
+      </w:pPr>
+      <w:rPr>
+        <w:rFonts w:ascii="Symbol" w:hAnsi="Symbol" w:hint="default"/>
+      </w:rPr>
+    </w:lvl>
+    <w:lvl w:ilvl="4" w:tplc="100C0003" w:tentative="1">
+      <w:start w:val="1"/>
+      <w:numFmt w:val="bullet"/>
+      <w:lvlText w:val="o"/>
+      <w:lvlJc w:val="left"/>
+      <w:pPr>
+        <w:ind w:left="3600" w:hanging="360"/>
+      </w:pPr>
+      <w:rPr>
+        <w:rFonts w:ascii="Courier New" w:hAnsi="Courier New" w:cs="Courier New" w:hint="default"/>
+      </w:rPr>
+    </w:lvl>
+    <w:lvl w:ilvl="5" w:tplc="100C0005" w:tentative="1">
+      <w:start w:val="1"/>
+      <w:numFmt w:val="bullet"/>
+      <w:lvlText w:val=""/>
+      <w:lvlJc w:val="left"/>
+      <w:pPr>
+        <w:ind w:left="4320" w:hanging="360"/>
+      </w:pPr>
+      <w:rPr>
+        <w:rFonts w:ascii="Wingdings" w:hAnsi="Wingdings" w:hint="default"/>
+      </w:rPr>
+    </w:lvl>
+    <w:lvl w:ilvl="6" w:tplc="100C0001" w:tentative="1">
+      <w:start w:val="1"/>
+      <w:numFmt w:val="bullet"/>
+      <w:lvlText w:val=""/>
+      <w:lvlJc w:val="left"/>
+      <w:pPr>
+        <w:ind w:left="5040" w:hanging="360"/>
+      </w:pPr>
+      <w:rPr>
+        <w:rFonts w:ascii="Symbol" w:hAnsi="Symbol" w:hint="default"/>
+      </w:rPr>
+    </w:lvl>
+    <w:lvl w:ilvl="7" w:tplc="100C0003" w:tentative="1">
+      <w:start w:val="1"/>
+      <w:numFmt w:val="bullet"/>
+      <w:lvlText w:val="o"/>
+      <w:lvlJc w:val="left"/>
+      <w:pPr>
+        <w:ind w:left="5760" w:hanging="360"/>
+      </w:pPr>
+      <w:rPr>
+        <w:rFonts w:ascii="Courier New" w:hAnsi="Courier New" w:cs="Courier New" w:hint="default"/>
+      </w:rPr>
+    </w:lvl>
+    <w:lvl w:ilvl="8" w:tplc="100C0005" w:tentative="1">
+      <w:start w:val="1"/>
+      <w:numFmt w:val="bullet"/>
+      <w:lvlText w:val=""/>
+      <w:lvlJc w:val="left"/>
+      <w:pPr>
+        <w:ind w:left="6480" w:hanging="360"/>
+      </w:pPr>
+      <w:rPr>
+        <w:rFonts w:ascii="Wingdings" w:hAnsi="Wingdings" w:hint="default"/>
+      </w:rPr>
+    </w:lvl>
+  </w:abstractNum>
+  <w:abstractNum w:abstractNumId="22">
     <w:nsid w:val="48035DC4"/>
     <w:multiLevelType w:val="hybridMultilevel"/>
     <w:tmpl w:val="C13EE434"/>
@@ -20890,7 +21813,7 @@
       </w:rPr>
     </w:lvl>
   </w:abstractNum>
-  <w:abstractNum w:abstractNumId="21">
+  <w:abstractNum w:abstractNumId="23">
     <w:nsid w:val="490C14A4"/>
     <w:multiLevelType w:val="hybridMultilevel"/>
     <w:tmpl w:val="4E3CD55C"/>
@@ -21003,7 +21926,7 @@
       </w:rPr>
     </w:lvl>
   </w:abstractNum>
-  <w:abstractNum w:abstractNumId="22">
+  <w:abstractNum w:abstractNumId="24">
     <w:nsid w:val="4EEC74CD"/>
     <w:multiLevelType w:val="hybridMultilevel"/>
     <w:tmpl w:val="5EB265F6"/>
@@ -21116,7 +22039,7 @@
       </w:rPr>
     </w:lvl>
   </w:abstractNum>
-  <w:abstractNum w:abstractNumId="23">
+  <w:abstractNum w:abstractNumId="25">
     <w:nsid w:val="508C6263"/>
     <w:multiLevelType w:val="hybridMultilevel"/>
     <w:tmpl w:val="1BF013F0"/>
@@ -21229,7 +22152,7 @@
       </w:rPr>
     </w:lvl>
   </w:abstractNum>
-  <w:abstractNum w:abstractNumId="24">
+  <w:abstractNum w:abstractNumId="26">
     <w:nsid w:val="52930E1D"/>
     <w:multiLevelType w:val="hybridMultilevel"/>
     <w:tmpl w:val="2DAEB4B6"/>
@@ -21342,7 +22265,7 @@
       </w:rPr>
     </w:lvl>
   </w:abstractNum>
-  <w:abstractNum w:abstractNumId="25">
+  <w:abstractNum w:abstractNumId="27">
     <w:nsid w:val="59B13092"/>
     <w:multiLevelType w:val="hybridMultilevel"/>
     <w:tmpl w:val="32A2DE18"/>
@@ -21455,7 +22378,7 @@
       </w:rPr>
     </w:lvl>
   </w:abstractNum>
-  <w:abstractNum w:abstractNumId="26">
+  <w:abstractNum w:abstractNumId="28">
     <w:nsid w:val="69B508D1"/>
     <w:multiLevelType w:val="hybridMultilevel"/>
     <w:tmpl w:val="D780DE9A"/>
@@ -21568,7 +22491,7 @@
       </w:rPr>
     </w:lvl>
   </w:abstractNum>
-  <w:abstractNum w:abstractNumId="27">
+  <w:abstractNum w:abstractNumId="29">
     <w:nsid w:val="6BCA7BE0"/>
     <w:multiLevelType w:val="multilevel"/>
     <w:tmpl w:val="100C001F"/>
@@ -21654,7 +22577,7 @@
       </w:pPr>
     </w:lvl>
   </w:abstractNum>
-  <w:abstractNum w:abstractNumId="28">
+  <w:abstractNum w:abstractNumId="30">
     <w:nsid w:val="6BCC2F35"/>
     <w:multiLevelType w:val="hybridMultilevel"/>
     <w:tmpl w:val="8F181BC6"/>
@@ -21767,7 +22690,7 @@
       </w:rPr>
     </w:lvl>
   </w:abstractNum>
-  <w:abstractNum w:abstractNumId="29">
+  <w:abstractNum w:abstractNumId="31">
     <w:nsid w:val="6C9F5DCE"/>
     <w:multiLevelType w:val="hybridMultilevel"/>
     <w:tmpl w:val="E868A3DA"/>
@@ -21880,7 +22803,7 @@
       </w:rPr>
     </w:lvl>
   </w:abstractNum>
-  <w:abstractNum w:abstractNumId="30">
+  <w:abstractNum w:abstractNumId="32">
     <w:nsid w:val="73833EC1"/>
     <w:multiLevelType w:val="hybridMultilevel"/>
     <w:tmpl w:val="836EB376"/>
@@ -21993,7 +22916,7 @@
       </w:rPr>
     </w:lvl>
   </w:abstractNum>
-  <w:abstractNum w:abstractNumId="31">
+  <w:abstractNum w:abstractNumId="33">
     <w:nsid w:val="73F967B4"/>
     <w:multiLevelType w:val="hybridMultilevel"/>
     <w:tmpl w:val="6EFC31C4"/>
@@ -22106,7 +23029,7 @@
       </w:rPr>
     </w:lvl>
   </w:abstractNum>
-  <w:abstractNum w:abstractNumId="32">
+  <w:abstractNum w:abstractNumId="34">
     <w:nsid w:val="74C87EA7"/>
     <w:multiLevelType w:val="hybridMultilevel"/>
     <w:tmpl w:val="5BA2D37A"/>
@@ -22219,7 +23142,7 @@
       </w:rPr>
     </w:lvl>
   </w:abstractNum>
-  <w:abstractNum w:abstractNumId="33">
+  <w:abstractNum w:abstractNumId="35">
     <w:nsid w:val="75493B6B"/>
     <w:multiLevelType w:val="hybridMultilevel"/>
     <w:tmpl w:val="4B14A696"/>
@@ -22333,13 +23256,13 @@
     </w:lvl>
   </w:abstractNum>
   <w:num w:numId="1">
-    <w:abstractNumId w:val="22"/>
+    <w:abstractNumId w:val="24"/>
   </w:num>
   <w:num w:numId="2">
     <w:abstractNumId w:val="2"/>
   </w:num>
   <w:num w:numId="3">
-    <w:abstractNumId w:val="19"/>
+    <w:abstractNumId w:val="20"/>
   </w:num>
   <w:num w:numId="4">
     <w:abstractNumId w:val="2"/>
@@ -22402,7 +23325,7 @@
     </w:lvlOverride>
   </w:num>
   <w:num w:numId="6">
-    <w:abstractNumId w:val="25"/>
+    <w:abstractNumId w:val="27"/>
   </w:num>
   <w:num w:numId="7">
     <w:abstractNumId w:val="8"/>
@@ -22411,55 +23334,55 @@
     <w:abstractNumId w:val="9"/>
   </w:num>
   <w:num w:numId="9">
-    <w:abstractNumId w:val="24"/>
+    <w:abstractNumId w:val="26"/>
   </w:num>
   <w:num w:numId="10">
     <w:abstractNumId w:val="4"/>
   </w:num>
   <w:num w:numId="11">
-    <w:abstractNumId w:val="16"/>
+    <w:abstractNumId w:val="17"/>
   </w:num>
   <w:num w:numId="12">
     <w:abstractNumId w:val="10"/>
   </w:num>
   <w:num w:numId="13">
-    <w:abstractNumId w:val="27"/>
+    <w:abstractNumId w:val="29"/>
   </w:num>
   <w:num w:numId="14">
-    <w:abstractNumId w:val="26"/>
+    <w:abstractNumId w:val="28"/>
   </w:num>
   <w:num w:numId="15">
-    <w:abstractNumId w:val="21"/>
+    <w:abstractNumId w:val="23"/>
   </w:num>
   <w:num w:numId="16">
-    <w:abstractNumId w:val="28"/>
+    <w:abstractNumId w:val="30"/>
   </w:num>
   <w:num w:numId="17">
     <w:abstractNumId w:val="3"/>
   </w:num>
   <w:num w:numId="18">
-    <w:abstractNumId w:val="31"/>
+    <w:abstractNumId w:val="33"/>
   </w:num>
   <w:num w:numId="19">
     <w:abstractNumId w:val="7"/>
   </w:num>
   <w:num w:numId="20">
-    <w:abstractNumId w:val="13"/>
+    <w:abstractNumId w:val="14"/>
   </w:num>
   <w:num w:numId="21">
-    <w:abstractNumId w:val="29"/>
+    <w:abstractNumId w:val="31"/>
   </w:num>
   <w:num w:numId="22">
-    <w:abstractNumId w:val="17"/>
+    <w:abstractNumId w:val="18"/>
   </w:num>
   <w:num w:numId="23">
-    <w:abstractNumId w:val="23"/>
+    <w:abstractNumId w:val="25"/>
   </w:num>
   <w:num w:numId="24">
     <w:abstractNumId w:val="0"/>
   </w:num>
   <w:num w:numId="25">
-    <w:abstractNumId w:val="14"/>
+    <w:abstractNumId w:val="15"/>
   </w:num>
   <w:num w:numId="26">
     <w:abstractNumId w:val="1"/>
@@ -22468,16 +23391,16 @@
     <w:abstractNumId w:val="5"/>
   </w:num>
   <w:num w:numId="28">
-    <w:abstractNumId w:val="20"/>
+    <w:abstractNumId w:val="22"/>
   </w:num>
   <w:num w:numId="29">
-    <w:abstractNumId w:val="18"/>
+    <w:abstractNumId w:val="19"/>
   </w:num>
   <w:num w:numId="30">
     <w:abstractNumId w:val="12"/>
   </w:num>
   <w:num w:numId="31">
-    <w:abstractNumId w:val="33"/>
+    <w:abstractNumId w:val="35"/>
   </w:num>
   <w:num w:numId="32">
     <w:abstractNumId w:val="11"/>
@@ -22513,16 +23436,22 @@
     </w:lvlOverride>
   </w:num>
   <w:num w:numId="34">
-    <w:abstractNumId w:val="15"/>
+    <w:abstractNumId w:val="16"/>
   </w:num>
   <w:num w:numId="35">
     <w:abstractNumId w:val="6"/>
   </w:num>
   <w:num w:numId="36">
-    <w:abstractNumId w:val="30"/>
+    <w:abstractNumId w:val="32"/>
   </w:num>
   <w:num w:numId="37">
-    <w:abstractNumId w:val="32"/>
+    <w:abstractNumId w:val="34"/>
+  </w:num>
+  <w:num w:numId="38">
+    <w:abstractNumId w:val="13"/>
+  </w:num>
+  <w:num w:numId="39">
+    <w:abstractNumId w:val="21"/>
   </w:num>
   <w:numIdMacAtCleanup w:val="36"/>
 </w:numbering>
@@ -24511,7 +25440,7 @@
   <a:extraClrSchemeLst/>
   <a:extLst>
     <a:ext uri="{05A4C25C-085E-4340-85A3-A5531E510DB2}">
-      <thm15:themeFamily xmlns="" xmlns:thm15="http://schemas.microsoft.com/office/thememl/2012/main" name="Office Theme" id="{62F939B6-93AF-4DB8-9C6B-D6C7DFDC589F}" vid="{4A3C46E8-61CC-4603-A589-7422A47A8E4A}"/>
+      <thm15:themeFamily xmlns:thm15="http://schemas.microsoft.com/office/thememl/2012/main" xmlns="" name="Office Theme" id="{62F939B6-93AF-4DB8-9C6B-D6C7DFDC589F}" vid="{4A3C46E8-61CC-4603-A589-7422A47A8E4A}"/>
     </a:ext>
   </a:extLst>
 </a:theme>

</xml_diff>

<commit_message>
ajout bilan itération 6 de michelle
</commit_message>
<xml_diff>
--- a/Iteration/Iterations.docx
+++ b/Iteration/Iterations.docx
@@ -1,6 +1,6 @@
 
 <file path=word/document.xml><?xml version="1.0" encoding="utf-8"?>
-<w:document xmlns:wpc="http://schemas.microsoft.com/office/word/2010/wordprocessingCanvas" xmlns:mc="http://schemas.openxmlformats.org/markup-compatibility/2006" xmlns:o="urn:schemas-microsoft-com:office:office" xmlns:r="http://schemas.openxmlformats.org/officeDocument/2006/relationships" xmlns:m="http://schemas.openxmlformats.org/officeDocument/2006/math" xmlns:v="urn:schemas-microsoft-com:vml" xmlns:wp14="http://schemas.microsoft.com/office/word/2010/wordprocessingDrawing" xmlns:wp="http://schemas.openxmlformats.org/drawingml/2006/wordprocessingDrawing" xmlns:w10="urn:schemas-microsoft-com:office:word" xmlns:w="http://schemas.openxmlformats.org/wordprocessingml/2006/main" xmlns:w14="http://schemas.microsoft.com/office/word/2010/wordml" xmlns:wpg="http://schemas.microsoft.com/office/word/2010/wordprocessingGroup" xmlns:wpi="http://schemas.microsoft.com/office/word/2010/wordprocessingInk" xmlns:wne="http://schemas.microsoft.com/office/word/2006/wordml" xmlns:wps="http://schemas.microsoft.com/office/word/2010/wordprocessingShape" mc:Ignorable="w14 wp14">
+<w:document xmlns:wpc="http://schemas.microsoft.com/office/word/2010/wordprocessingCanvas" xmlns:mc="http://schemas.openxmlformats.org/markup-compatibility/2006" xmlns:o="urn:schemas-microsoft-com:office:office" xmlns:r="http://schemas.openxmlformats.org/officeDocument/2006/relationships" xmlns:m="http://schemas.openxmlformats.org/officeDocument/2006/math" xmlns:v="urn:schemas-microsoft-com:vml" xmlns:wp14="http://schemas.microsoft.com/office/word/2010/wordprocessingDrawing" xmlns:wp="http://schemas.openxmlformats.org/drawingml/2006/wordprocessingDrawing" xmlns:w10="urn:schemas-microsoft-com:office:word" xmlns:w="http://schemas.openxmlformats.org/wordprocessingml/2006/main" xmlns:w14="http://schemas.microsoft.com/office/word/2010/wordml" xmlns:w15="http://schemas.microsoft.com/office/word/2012/wordml" xmlns:wpg="http://schemas.microsoft.com/office/word/2010/wordprocessingGroup" xmlns:wpi="http://schemas.microsoft.com/office/word/2010/wordprocessingInk" xmlns:wne="http://schemas.microsoft.com/office/word/2006/wordml" xmlns:wps="http://schemas.microsoft.com/office/word/2010/wordprocessingShape" mc:Ignorable="w14 w15 wp14">
   <w:body>
     <w:sdt>
       <w:sdtPr>
@@ -40,8 +40,6 @@
             <w:t>Table des matières</w:t>
           </w:r>
         </w:p>
-        <w:bookmarkStart w:id="0" w:name="_GoBack"/>
-        <w:bookmarkEnd w:id="0"/>
         <w:p>
           <w:pPr>
             <w:pStyle w:val="TM1"/>
@@ -9952,7 +9950,7 @@
           <w:color w:val="auto"/>
         </w:rPr>
       </w:pPr>
-      <w:bookmarkStart w:id="1" w:name="_Toc421274499"/>
+      <w:bookmarkStart w:id="0" w:name="_Toc421274499"/>
       <w:r>
         <w:rPr>
           <w:color w:val="auto"/>
@@ -9972,7 +9970,7 @@
         </w:rPr>
         <w:t>22.04.2015 - 29.04.2015</w:t>
       </w:r>
-      <w:bookmarkEnd w:id="1"/>
+      <w:bookmarkEnd w:id="0"/>
     </w:p>
     <w:p>
       <w:r>
@@ -9983,13 +9981,13 @@
       <w:pPr>
         <w:pStyle w:val="Title2"/>
       </w:pPr>
+      <w:bookmarkStart w:id="1" w:name="_Toc421274500"/>
       <w:bookmarkStart w:id="2" w:name="OLE_LINK29"/>
       <w:bookmarkStart w:id="3" w:name="OLE_LINK30"/>
-      <w:bookmarkStart w:id="4" w:name="_Toc421274500"/>
       <w:r>
         <w:t>Base de données</w:t>
       </w:r>
-      <w:bookmarkEnd w:id="4"/>
+      <w:bookmarkEnd w:id="1"/>
     </w:p>
     <w:p>
       <w:pPr>
@@ -10002,10 +10000,10 @@
           <w:color w:val="auto"/>
         </w:rPr>
       </w:pPr>
+      <w:bookmarkStart w:id="4" w:name="_Toc421274501"/>
       <w:bookmarkStart w:id="5" w:name="OLE_LINK27"/>
       <w:bookmarkStart w:id="6" w:name="OLE_LINK28"/>
       <w:bookmarkStart w:id="7" w:name="OLE_LINK31"/>
-      <w:bookmarkStart w:id="8" w:name="_Toc421274501"/>
       <w:bookmarkEnd w:id="2"/>
       <w:bookmarkEnd w:id="3"/>
       <w:r>
@@ -10014,7 +10012,7 @@
         </w:rPr>
         <w:t>Ce qui sera fait</w:t>
       </w:r>
-      <w:bookmarkEnd w:id="8"/>
+      <w:bookmarkEnd w:id="4"/>
     </w:p>
     <w:bookmarkEnd w:id="5"/>
     <w:bookmarkEnd w:id="6"/>
@@ -10045,9 +10043,9 @@
           <w:i/>
         </w:rPr>
       </w:pPr>
-      <w:bookmarkStart w:id="9" w:name="OLE_LINK12"/>
-      <w:bookmarkStart w:id="10" w:name="OLE_LINK13"/>
-      <w:bookmarkStart w:id="11" w:name="OLE_LINK14"/>
+      <w:bookmarkStart w:id="8" w:name="OLE_LINK12"/>
+      <w:bookmarkStart w:id="9" w:name="OLE_LINK13"/>
+      <w:bookmarkStart w:id="10" w:name="OLE_LINK14"/>
       <w:r>
         <w:rPr>
           <w:i/>
@@ -10066,25 +10064,25 @@
           <w:color w:val="auto"/>
         </w:rPr>
       </w:pPr>
+      <w:bookmarkStart w:id="11" w:name="_Toc421274502"/>
       <w:bookmarkStart w:id="12" w:name="OLE_LINK32"/>
       <w:bookmarkStart w:id="13" w:name="OLE_LINK33"/>
-      <w:bookmarkStart w:id="14" w:name="_Toc421274502"/>
+      <w:bookmarkEnd w:id="8"/>
       <w:bookmarkEnd w:id="9"/>
       <w:bookmarkEnd w:id="10"/>
+      <w:r>
+        <w:rPr>
+          <w:color w:val="auto"/>
+        </w:rPr>
+        <w:t xml:space="preserve">Ce qui sera </w:t>
+      </w:r>
+      <w:r>
+        <w:rPr>
+          <w:color w:val="auto"/>
+        </w:rPr>
+        <w:t>testé</w:t>
+      </w:r>
       <w:bookmarkEnd w:id="11"/>
-      <w:r>
-        <w:rPr>
-          <w:color w:val="auto"/>
-        </w:rPr>
-        <w:t xml:space="preserve">Ce qui sera </w:t>
-      </w:r>
-      <w:r>
-        <w:rPr>
-          <w:color w:val="auto"/>
-        </w:rPr>
-        <w:t>testé</w:t>
-      </w:r>
-      <w:bookmarkEnd w:id="14"/>
     </w:p>
     <w:bookmarkEnd w:id="12"/>
     <w:bookmarkEnd w:id="13"/>
@@ -10168,8 +10166,8 @@
           <w:color w:val="auto"/>
         </w:rPr>
       </w:pPr>
+      <w:bookmarkStart w:id="14" w:name="_Toc421274503"/>
       <w:bookmarkStart w:id="15" w:name="OLE_LINK34"/>
-      <w:bookmarkStart w:id="16" w:name="_Toc421274503"/>
       <w:r>
         <w:rPr>
           <w:color w:val="auto"/>
@@ -10182,7 +10180,7 @@
         </w:rPr>
         <w:t>observé</w:t>
       </w:r>
-      <w:bookmarkEnd w:id="16"/>
+      <w:bookmarkEnd w:id="14"/>
     </w:p>
     <w:bookmarkEnd w:id="15"/>
     <w:p>
@@ -10222,11 +10220,11 @@
       <w:pPr>
         <w:pStyle w:val="Title2"/>
       </w:pPr>
-      <w:bookmarkStart w:id="17" w:name="_Toc421274504"/>
+      <w:bookmarkStart w:id="16" w:name="_Toc421274504"/>
       <w:r>
         <w:t>Architecture de base client-serveur et protocole</w:t>
       </w:r>
-      <w:bookmarkEnd w:id="17"/>
+      <w:bookmarkEnd w:id="16"/>
     </w:p>
     <w:p>
       <w:pPr>
@@ -10239,14 +10237,14 @@
           <w:color w:val="auto"/>
         </w:rPr>
       </w:pPr>
-      <w:bookmarkStart w:id="18" w:name="_Toc421274505"/>
+      <w:bookmarkStart w:id="17" w:name="_Toc421274505"/>
       <w:r>
         <w:rPr>
           <w:color w:val="auto"/>
         </w:rPr>
         <w:t>Ce qui sera fait</w:t>
       </w:r>
-      <w:bookmarkEnd w:id="18"/>
+      <w:bookmarkEnd w:id="17"/>
     </w:p>
     <w:p>
       <w:pPr>
@@ -10333,7 +10331,7 @@
           <w:i/>
         </w:rPr>
       </w:pPr>
-      <w:bookmarkStart w:id="19" w:name="OLE_LINK22"/>
+      <w:bookmarkStart w:id="18" w:name="OLE_LINK22"/>
       <w:r>
         <w:rPr>
           <w:i/>
@@ -10352,21 +10350,21 @@
           <w:color w:val="auto"/>
         </w:rPr>
       </w:pPr>
-      <w:bookmarkStart w:id="20" w:name="_Toc421274506"/>
+      <w:bookmarkStart w:id="19" w:name="_Toc421274506"/>
+      <w:bookmarkEnd w:id="18"/>
+      <w:r>
+        <w:rPr>
+          <w:color w:val="auto"/>
+        </w:rPr>
+        <w:t xml:space="preserve">Ce qui sera </w:t>
+      </w:r>
+      <w:r>
+        <w:rPr>
+          <w:color w:val="auto"/>
+        </w:rPr>
+        <w:t>testé</w:t>
+      </w:r>
       <w:bookmarkEnd w:id="19"/>
-      <w:r>
-        <w:rPr>
-          <w:color w:val="auto"/>
-        </w:rPr>
-        <w:t xml:space="preserve">Ce qui sera </w:t>
-      </w:r>
-      <w:r>
-        <w:rPr>
-          <w:color w:val="auto"/>
-        </w:rPr>
-        <w:t>testé</w:t>
-      </w:r>
-      <w:bookmarkEnd w:id="20"/>
     </w:p>
     <w:p>
       <w:pPr>
@@ -10604,7 +10602,7 @@
           <w:color w:val="auto"/>
         </w:rPr>
       </w:pPr>
-      <w:bookmarkStart w:id="21" w:name="_Toc421274507"/>
+      <w:bookmarkStart w:id="20" w:name="_Toc421274507"/>
       <w:r>
         <w:rPr>
           <w:color w:val="auto"/>
@@ -10617,7 +10615,7 @@
         </w:rPr>
         <w:t>observé</w:t>
       </w:r>
-      <w:bookmarkEnd w:id="21"/>
+      <w:bookmarkEnd w:id="20"/>
     </w:p>
     <w:p>
       <w:pPr>
@@ -10655,11 +10653,11 @@
           <w:numId w:val="5"/>
         </w:numPr>
       </w:pPr>
-      <w:bookmarkStart w:id="22" w:name="_Toc421274508"/>
+      <w:bookmarkStart w:id="21" w:name="_Toc421274508"/>
       <w:r>
         <w:t>Bilan</w:t>
       </w:r>
-      <w:bookmarkEnd w:id="22"/>
+      <w:bookmarkEnd w:id="21"/>
     </w:p>
     <w:p>
       <w:pPr>
@@ -10672,14 +10670,14 @@
           <w:color w:val="auto"/>
         </w:rPr>
       </w:pPr>
-      <w:bookmarkStart w:id="23" w:name="_Toc421274509"/>
+      <w:bookmarkStart w:id="22" w:name="_Toc421274509"/>
       <w:r>
         <w:rPr>
           <w:color w:val="auto"/>
         </w:rPr>
         <w:t>Bilan global</w:t>
       </w:r>
-      <w:bookmarkEnd w:id="23"/>
+      <w:bookmarkEnd w:id="22"/>
     </w:p>
     <w:p>
       <w:pPr>
@@ -10910,14 +10908,14 @@
           <w:color w:val="auto"/>
         </w:rPr>
       </w:pPr>
-      <w:bookmarkStart w:id="24" w:name="_Toc421274510"/>
+      <w:bookmarkStart w:id="23" w:name="_Toc421274510"/>
       <w:r>
         <w:rPr>
           <w:color w:val="auto"/>
         </w:rPr>
         <w:t>Bilans individuels</w:t>
       </w:r>
-      <w:bookmarkEnd w:id="24"/>
+      <w:bookmarkEnd w:id="23"/>
     </w:p>
     <w:p>
       <w:pPr>
@@ -10940,7 +10938,7 @@
           <w:sz w:val="22"/>
         </w:rPr>
       </w:pPr>
-      <w:bookmarkStart w:id="25" w:name="OLE_LINK17"/>
+      <w:bookmarkStart w:id="24" w:name="OLE_LINK17"/>
     </w:p>
     <w:p>
       <w:pPr>
@@ -10970,12 +10968,12 @@
           <w:i/>
         </w:rPr>
       </w:pPr>
-      <w:bookmarkStart w:id="26" w:name="OLE_LINK5"/>
-      <w:bookmarkStart w:id="27" w:name="OLE_LINK6"/>
-      <w:bookmarkStart w:id="28" w:name="OLE_LINK7"/>
-      <w:bookmarkStart w:id="29" w:name="OLE_LINK8"/>
-      <w:bookmarkStart w:id="30" w:name="OLE_LINK9"/>
-      <w:bookmarkEnd w:id="25"/>
+      <w:bookmarkStart w:id="25" w:name="OLE_LINK5"/>
+      <w:bookmarkStart w:id="26" w:name="OLE_LINK6"/>
+      <w:bookmarkStart w:id="27" w:name="OLE_LINK7"/>
+      <w:bookmarkStart w:id="28" w:name="OLE_LINK8"/>
+      <w:bookmarkStart w:id="29" w:name="OLE_LINK9"/>
+      <w:bookmarkEnd w:id="24"/>
       <w:r>
         <w:rPr>
           <w:i/>
@@ -10984,55 +10982,55 @@
       </w:r>
     </w:p>
     <w:p>
-      <w:bookmarkStart w:id="31" w:name="OLE_LINK15"/>
-      <w:bookmarkStart w:id="32" w:name="OLE_LINK16"/>
+      <w:bookmarkStart w:id="30" w:name="OLE_LINK15"/>
+      <w:bookmarkStart w:id="31" w:name="OLE_LINK16"/>
       <w:r>
         <w:t>Aucun</w:t>
       </w:r>
     </w:p>
+    <w:bookmarkEnd w:id="25"/>
     <w:bookmarkEnd w:id="26"/>
+    <w:bookmarkEnd w:id="30"/>
+    <w:bookmarkEnd w:id="31"/>
+    <w:p>
+      <w:pPr>
+        <w:rPr>
+          <w:i/>
+        </w:rPr>
+      </w:pPr>
+      <w:r>
+        <w:rPr>
+          <w:i/>
+        </w:rPr>
+        <w:t>Effort consacré</w:t>
+      </w:r>
+    </w:p>
+    <w:p>
+      <w:r>
+        <w:t>0 heures</w:t>
+      </w:r>
+    </w:p>
+    <w:p>
+      <w:pPr>
+        <w:rPr>
+          <w:i/>
+        </w:rPr>
+      </w:pPr>
+      <w:r>
+        <w:rPr>
+          <w:i/>
+        </w:rPr>
+        <w:t>Difficultés rencontrées</w:t>
+      </w:r>
+    </w:p>
+    <w:p>
+      <w:r>
+        <w:t>Malade</w:t>
+      </w:r>
+    </w:p>
     <w:bookmarkEnd w:id="27"/>
-    <w:bookmarkEnd w:id="31"/>
-    <w:bookmarkEnd w:id="32"/>
-    <w:p>
-      <w:pPr>
-        <w:rPr>
-          <w:i/>
-        </w:rPr>
-      </w:pPr>
-      <w:r>
-        <w:rPr>
-          <w:i/>
-        </w:rPr>
-        <w:t>Effort consacré</w:t>
-      </w:r>
-    </w:p>
-    <w:p>
-      <w:r>
-        <w:t>0 heures</w:t>
-      </w:r>
-    </w:p>
-    <w:p>
-      <w:pPr>
-        <w:rPr>
-          <w:i/>
-        </w:rPr>
-      </w:pPr>
-      <w:r>
-        <w:rPr>
-          <w:i/>
-        </w:rPr>
-        <w:t>Difficultés rencontrées</w:t>
-      </w:r>
-    </w:p>
-    <w:p>
-      <w:r>
-        <w:t>Malade</w:t>
-      </w:r>
-    </w:p>
     <w:bookmarkEnd w:id="28"/>
     <w:bookmarkEnd w:id="29"/>
-    <w:bookmarkEnd w:id="30"/>
     <w:p>
       <w:pPr>
         <w:pStyle w:val="Titre4"/>
@@ -11286,10 +11284,10 @@
           <w:i/>
         </w:rPr>
       </w:pPr>
-      <w:bookmarkStart w:id="33" w:name="OLE_LINK1"/>
-      <w:bookmarkStart w:id="34" w:name="OLE_LINK2"/>
-      <w:bookmarkStart w:id="35" w:name="OLE_LINK3"/>
-      <w:bookmarkStart w:id="36" w:name="OLE_LINK4"/>
+      <w:bookmarkStart w:id="32" w:name="OLE_LINK1"/>
+      <w:bookmarkStart w:id="33" w:name="OLE_LINK2"/>
+      <w:bookmarkStart w:id="34" w:name="OLE_LINK3"/>
+      <w:bookmarkStart w:id="35" w:name="OLE_LINK4"/>
       <w:r>
         <w:rPr>
           <w:i/>
@@ -11297,10 +11295,10 @@
         <w:t>Travail effectué</w:t>
       </w:r>
     </w:p>
+    <w:bookmarkEnd w:id="32"/>
     <w:bookmarkEnd w:id="33"/>
     <w:bookmarkEnd w:id="34"/>
     <w:bookmarkEnd w:id="35"/>
-    <w:bookmarkEnd w:id="36"/>
     <w:p>
       <w:pPr>
         <w:pStyle w:val="Paragraphedeliste"/>
@@ -11405,8 +11403,8 @@
           <w:color w:val="auto"/>
         </w:rPr>
       </w:pPr>
-      <w:bookmarkStart w:id="37" w:name="_Toc418088360"/>
-      <w:bookmarkStart w:id="38" w:name="_Toc421274511"/>
+      <w:bookmarkStart w:id="36" w:name="_Toc418088360"/>
+      <w:bookmarkStart w:id="37" w:name="_Toc421274511"/>
       <w:r>
         <w:rPr>
           <w:color w:val="auto"/>
@@ -11414,7 +11412,7 @@
         <w:lastRenderedPageBreak/>
         <w:t>Itération 2</w:t>
       </w:r>
-      <w:bookmarkEnd w:id="37"/>
+      <w:bookmarkEnd w:id="36"/>
       <w:r>
         <w:rPr>
           <w:color w:val="auto"/>
@@ -11433,47 +11431,47 @@
         </w:rPr>
         <w:t xml:space="preserve">29.04.2015 </w:t>
       </w:r>
-      <w:bookmarkStart w:id="39" w:name="OLE_LINK10"/>
-      <w:bookmarkStart w:id="40" w:name="OLE_LINK11"/>
-      <w:bookmarkStart w:id="41" w:name="OLE_LINK37"/>
+      <w:bookmarkStart w:id="38" w:name="OLE_LINK10"/>
+      <w:bookmarkStart w:id="39" w:name="OLE_LINK11"/>
+      <w:bookmarkStart w:id="40" w:name="OLE_LINK37"/>
       <w:r>
         <w:rPr>
           <w:color w:val="auto"/>
         </w:rPr>
         <w:t>-</w:t>
       </w:r>
+      <w:bookmarkEnd w:id="38"/>
       <w:bookmarkEnd w:id="39"/>
       <w:bookmarkEnd w:id="40"/>
+      <w:r>
+        <w:rPr>
+          <w:color w:val="auto"/>
+        </w:rPr>
+        <w:t xml:space="preserve"> </w:t>
+      </w:r>
+      <w:r>
+        <w:rPr>
+          <w:color w:val="auto"/>
+        </w:rPr>
+        <w:t>06.05.2015</w:t>
+      </w:r>
+      <w:bookmarkEnd w:id="37"/>
+    </w:p>
+    <w:p>
+      <w:r>
+        <w:t>L’itération durera une semaine.</w:t>
+      </w:r>
+    </w:p>
+    <w:p>
+      <w:pPr>
+        <w:pStyle w:val="Title2"/>
+      </w:pPr>
+      <w:bookmarkStart w:id="41" w:name="_Toc421274512"/>
+      <w:bookmarkStart w:id="42" w:name="_Toc418088361"/>
+      <w:r>
+        <w:t>Communication serveur -  base de données</w:t>
+      </w:r>
       <w:bookmarkEnd w:id="41"/>
-      <w:r>
-        <w:rPr>
-          <w:color w:val="auto"/>
-        </w:rPr>
-        <w:t xml:space="preserve"> </w:t>
-      </w:r>
-      <w:r>
-        <w:rPr>
-          <w:color w:val="auto"/>
-        </w:rPr>
-        <w:t>06.05.2015</w:t>
-      </w:r>
-      <w:bookmarkEnd w:id="38"/>
-    </w:p>
-    <w:p>
-      <w:r>
-        <w:t>L’itération durera une semaine.</w:t>
-      </w:r>
-    </w:p>
-    <w:p>
-      <w:pPr>
-        <w:pStyle w:val="Title2"/>
-      </w:pPr>
-      <w:bookmarkStart w:id="42" w:name="_Toc418088361"/>
-      <w:bookmarkStart w:id="43" w:name="_Toc421274512"/>
-      <w:r>
-        <w:t>Communication serveur -  base de données</w:t>
-      </w:r>
-      <w:bookmarkEnd w:id="43"/>
     </w:p>
     <w:p>
       <w:pPr>
@@ -11486,24 +11484,24 @@
           <w:color w:val="auto"/>
         </w:rPr>
       </w:pPr>
-      <w:bookmarkStart w:id="44" w:name="_Toc421274513"/>
+      <w:bookmarkStart w:id="43" w:name="_Toc421274513"/>
       <w:r>
         <w:rPr>
           <w:color w:val="auto"/>
         </w:rPr>
         <w:t>Ce qui sera fait</w:t>
       </w:r>
-      <w:bookmarkEnd w:id="44"/>
-    </w:p>
-    <w:p>
-      <w:bookmarkStart w:id="45" w:name="OLE_LINK35"/>
-      <w:bookmarkStart w:id="46" w:name="OLE_LINK36"/>
+      <w:bookmarkEnd w:id="43"/>
+    </w:p>
+    <w:p>
+      <w:bookmarkStart w:id="44" w:name="OLE_LINK35"/>
+      <w:bookmarkStart w:id="45" w:name="OLE_LINK36"/>
       <w:r>
         <w:t>L’itération consistera en la mise en place de la communication entre l’application serveur et la base de données locale. L’objectif est de permettre au serveur de pouvoir interroger la base de données par le biais de requêtes.</w:t>
       </w:r>
     </w:p>
+    <w:bookmarkEnd w:id="44"/>
     <w:bookmarkEnd w:id="45"/>
-    <w:bookmarkEnd w:id="46"/>
     <w:p>
       <w:pPr>
         <w:rPr>
@@ -11528,14 +11526,14 @@
           <w:color w:val="auto"/>
         </w:rPr>
       </w:pPr>
-      <w:bookmarkStart w:id="47" w:name="_Toc421274514"/>
+      <w:bookmarkStart w:id="46" w:name="_Toc421274514"/>
       <w:r>
         <w:rPr>
           <w:color w:val="auto"/>
         </w:rPr>
         <w:t>Ce qui sera testé</w:t>
       </w:r>
-      <w:bookmarkEnd w:id="47"/>
+      <w:bookmarkEnd w:id="46"/>
     </w:p>
     <w:p>
       <w:r>
@@ -11573,39 +11571,39 @@
           <w:color w:val="auto"/>
         </w:rPr>
       </w:pPr>
-      <w:bookmarkStart w:id="48" w:name="_Toc421274515"/>
+      <w:bookmarkStart w:id="47" w:name="_Toc421274515"/>
       <w:r>
         <w:rPr>
           <w:color w:val="auto"/>
         </w:rPr>
         <w:t>Ce qui sera observé</w:t>
       </w:r>
+      <w:bookmarkEnd w:id="47"/>
+    </w:p>
+    <w:p>
+      <w:pPr>
+        <w:jc w:val="both"/>
+      </w:pPr>
+      <w:r>
+        <w:t>On pourra observer les requêtes émises par le serveur à la base de données via la terminal ainsi que les réponses de cette dernière. De plus, les résultats devront être visibles dans les interfaces graphiques développées.</w:t>
+      </w:r>
+    </w:p>
+    <w:p>
+      <w:pPr>
+        <w:pStyle w:val="Title2"/>
+      </w:pPr>
+      <w:bookmarkStart w:id="48" w:name="_Toc421274516"/>
+      <w:r>
+        <w:t xml:space="preserve">Edition des </w:t>
+      </w:r>
+      <w:r>
+        <w:t xml:space="preserve">comptes </w:t>
+      </w:r>
+      <w:r>
+        <w:t>utilisateurs</w:t>
+      </w:r>
+      <w:bookmarkEnd w:id="42"/>
       <w:bookmarkEnd w:id="48"/>
-    </w:p>
-    <w:p>
-      <w:pPr>
-        <w:jc w:val="both"/>
-      </w:pPr>
-      <w:r>
-        <w:t>On pourra observer les requêtes émises par le serveur à la base de données via la terminal ainsi que les réponses de cette dernière. De plus, les résultats devront être visibles dans les interfaces graphiques développées.</w:t>
-      </w:r>
-    </w:p>
-    <w:p>
-      <w:pPr>
-        <w:pStyle w:val="Title2"/>
-      </w:pPr>
-      <w:bookmarkStart w:id="49" w:name="_Toc421274516"/>
-      <w:r>
-        <w:t xml:space="preserve">Edition des </w:t>
-      </w:r>
-      <w:r>
-        <w:t xml:space="preserve">comptes </w:t>
-      </w:r>
-      <w:r>
-        <w:t>utilisateurs</w:t>
-      </w:r>
-      <w:bookmarkEnd w:id="42"/>
-      <w:bookmarkEnd w:id="49"/>
     </w:p>
     <w:p>
       <w:pPr>
@@ -11618,17 +11616,17 @@
           <w:color w:val="auto"/>
         </w:rPr>
       </w:pPr>
-      <w:bookmarkStart w:id="50" w:name="_Toc418088362"/>
+      <w:bookmarkStart w:id="49" w:name="_Toc418088362"/>
+      <w:bookmarkStart w:id="50" w:name="_Toc421274517"/>
       <w:bookmarkStart w:id="51" w:name="OLE_LINK21"/>
-      <w:bookmarkStart w:id="52" w:name="_Toc421274517"/>
       <w:r>
         <w:rPr>
           <w:color w:val="auto"/>
         </w:rPr>
         <w:t>Ce qui sera fait</w:t>
       </w:r>
+      <w:bookmarkEnd w:id="49"/>
       <w:bookmarkEnd w:id="50"/>
-      <w:bookmarkEnd w:id="52"/>
     </w:p>
     <w:bookmarkEnd w:id="51"/>
     <w:p>
@@ -11670,8 +11668,8 @@
       <w:r>
         <w:t xml:space="preserve"> </w:t>
       </w:r>
-      <w:bookmarkStart w:id="53" w:name="OLE_LINK24"/>
-      <w:bookmarkStart w:id="54" w:name="OLE_LINK25"/>
+      <w:bookmarkStart w:id="52" w:name="OLE_LINK24"/>
+      <w:bookmarkStart w:id="53" w:name="OLE_LINK25"/>
       <w:r>
         <w:t>De plus, des interfaces graphiques répondant aux cas d’utilisations mentionnés seront développées.</w:t>
       </w:r>
@@ -11687,17 +11685,17 @@
           <w:color w:val="auto"/>
         </w:rPr>
       </w:pPr>
+      <w:bookmarkStart w:id="54" w:name="_Toc421274518"/>
       <w:bookmarkStart w:id="55" w:name="_Toc418088364"/>
-      <w:bookmarkStart w:id="56" w:name="_Toc421274518"/>
+      <w:bookmarkEnd w:id="52"/>
       <w:bookmarkEnd w:id="53"/>
+      <w:r>
+        <w:rPr>
+          <w:color w:val="auto"/>
+        </w:rPr>
+        <w:t>Ce qui sera testé</w:t>
+      </w:r>
       <w:bookmarkEnd w:id="54"/>
-      <w:r>
-        <w:rPr>
-          <w:color w:val="auto"/>
-        </w:rPr>
-        <w:t>Ce qui sera testé</w:t>
-      </w:r>
-      <w:bookmarkEnd w:id="56"/>
     </w:p>
     <w:p>
       <w:pPr>
@@ -11736,7 +11734,7 @@
           <w:color w:val="auto"/>
         </w:rPr>
       </w:pPr>
-      <w:bookmarkStart w:id="57" w:name="_Toc421274519"/>
+      <w:bookmarkStart w:id="56" w:name="_Toc421274519"/>
       <w:r>
         <w:rPr>
           <w:color w:val="auto"/>
@@ -11750,7 +11748,7 @@
         <w:t>observé</w:t>
       </w:r>
       <w:bookmarkEnd w:id="55"/>
-      <w:bookmarkEnd w:id="57"/>
+      <w:bookmarkEnd w:id="56"/>
     </w:p>
     <w:p>
       <w:r>
@@ -11821,16 +11819,16 @@
       <w:pPr>
         <w:pStyle w:val="Title2"/>
       </w:pPr>
-      <w:bookmarkStart w:id="58" w:name="_Toc418088365"/>
+      <w:bookmarkStart w:id="57" w:name="_Toc418088365"/>
+      <w:bookmarkStart w:id="58" w:name="_Toc421274520"/>
       <w:bookmarkStart w:id="59" w:name="OLE_LINK18"/>
       <w:bookmarkStart w:id="60" w:name="OLE_LINK19"/>
       <w:bookmarkStart w:id="61" w:name="OLE_LINK20"/>
-      <w:bookmarkStart w:id="62" w:name="_Toc421274520"/>
       <w:r>
         <w:t>Edition des cartes</w:t>
       </w:r>
+      <w:bookmarkEnd w:id="57"/>
       <w:bookmarkEnd w:id="58"/>
-      <w:bookmarkEnd w:id="62"/>
     </w:p>
     <w:p>
       <w:pPr>
@@ -11843,8 +11841,8 @@
           <w:color w:val="auto"/>
         </w:rPr>
       </w:pPr>
-      <w:bookmarkStart w:id="63" w:name="_Toc418088366"/>
-      <w:bookmarkStart w:id="64" w:name="_Toc421274521"/>
+      <w:bookmarkStart w:id="62" w:name="_Toc418088366"/>
+      <w:bookmarkStart w:id="63" w:name="_Toc421274521"/>
       <w:bookmarkEnd w:id="59"/>
       <w:bookmarkEnd w:id="60"/>
       <w:bookmarkEnd w:id="61"/>
@@ -11854,8 +11852,8 @@
         </w:rPr>
         <w:t>Ce qui sera fait</w:t>
       </w:r>
+      <w:bookmarkEnd w:id="62"/>
       <w:bookmarkEnd w:id="63"/>
-      <w:bookmarkEnd w:id="64"/>
     </w:p>
     <w:p>
       <w:r>
@@ -11906,21 +11904,21 @@
           <w:color w:val="auto"/>
         </w:rPr>
       </w:pPr>
+      <w:bookmarkStart w:id="64" w:name="_Toc421274522"/>
       <w:bookmarkStart w:id="65" w:name="_Toc418088368"/>
-      <w:bookmarkStart w:id="66" w:name="_Toc421274522"/>
       <w:r>
         <w:rPr>
           <w:color w:val="auto"/>
         </w:rPr>
         <w:t>Ce qui sera testé</w:t>
       </w:r>
-      <w:bookmarkEnd w:id="66"/>
+      <w:bookmarkEnd w:id="64"/>
     </w:p>
     <w:p>
       <w:pPr>
         <w:jc w:val="both"/>
       </w:pPr>
-      <w:bookmarkStart w:id="67" w:name="OLE_LINK23"/>
+      <w:bookmarkStart w:id="66" w:name="OLE_LINK23"/>
       <w:r>
         <w:t>Les tests porteront sur le bon respect des contraintes d’intégrité liées à l’édition d’</w:t>
       </w:r>
@@ -11936,7 +11934,7 @@
       <w:r>
         <w:t xml:space="preserve"> Il s’agira également d’autre part </w:t>
       </w:r>
-      <w:bookmarkStart w:id="68" w:name="OLE_LINK26"/>
+      <w:bookmarkStart w:id="67" w:name="OLE_LINK26"/>
       <w:r>
         <w:t>de</w:t>
       </w:r>
@@ -11955,23 +11953,23 @@
           <w:color w:val="auto"/>
         </w:rPr>
       </w:pPr>
-      <w:bookmarkStart w:id="69" w:name="_Toc421274523"/>
+      <w:bookmarkStart w:id="68" w:name="_Toc421274523"/>
+      <w:bookmarkEnd w:id="66"/>
       <w:bookmarkEnd w:id="67"/>
+      <w:r>
+        <w:rPr>
+          <w:color w:val="auto"/>
+        </w:rPr>
+        <w:t xml:space="preserve">Ce qui sera </w:t>
+      </w:r>
+      <w:r>
+        <w:rPr>
+          <w:color w:val="auto"/>
+        </w:rPr>
+        <w:t>observé</w:t>
+      </w:r>
+      <w:bookmarkEnd w:id="65"/>
       <w:bookmarkEnd w:id="68"/>
-      <w:r>
-        <w:rPr>
-          <w:color w:val="auto"/>
-        </w:rPr>
-        <w:t xml:space="preserve">Ce qui sera </w:t>
-      </w:r>
-      <w:r>
-        <w:rPr>
-          <w:color w:val="auto"/>
-        </w:rPr>
-        <w:t>observé</w:t>
-      </w:r>
-      <w:bookmarkEnd w:id="65"/>
-      <w:bookmarkEnd w:id="69"/>
     </w:p>
     <w:p>
       <w:r>
@@ -12070,11 +12068,11 @@
           <w:numId w:val="5"/>
         </w:numPr>
       </w:pPr>
-      <w:bookmarkStart w:id="70" w:name="_Toc421274524"/>
+      <w:bookmarkStart w:id="69" w:name="_Toc421274524"/>
       <w:r>
         <w:t>Bilan</w:t>
       </w:r>
-      <w:bookmarkEnd w:id="70"/>
+      <w:bookmarkEnd w:id="69"/>
     </w:p>
     <w:p>
       <w:pPr>
@@ -12087,14 +12085,14 @@
           <w:color w:val="auto"/>
         </w:rPr>
       </w:pPr>
-      <w:bookmarkStart w:id="71" w:name="_Toc421274525"/>
+      <w:bookmarkStart w:id="70" w:name="_Toc421274525"/>
       <w:r>
         <w:rPr>
           <w:color w:val="auto"/>
         </w:rPr>
         <w:t>Bilan global</w:t>
       </w:r>
-      <w:bookmarkEnd w:id="71"/>
+      <w:bookmarkEnd w:id="70"/>
     </w:p>
     <w:p>
       <w:pPr>
@@ -12618,14 +12616,14 @@
           <w:color w:val="auto"/>
         </w:rPr>
       </w:pPr>
-      <w:bookmarkStart w:id="72" w:name="_Toc421274526"/>
+      <w:bookmarkStart w:id="71" w:name="_Toc421274526"/>
       <w:r>
         <w:rPr>
           <w:color w:val="auto"/>
         </w:rPr>
         <w:t>Bilans individuels</w:t>
       </w:r>
-      <w:bookmarkEnd w:id="72"/>
+      <w:bookmarkEnd w:id="71"/>
     </w:p>
     <w:p>
       <w:pPr>
@@ -13092,7 +13090,7 @@
           <w:color w:val="auto"/>
         </w:rPr>
       </w:pPr>
-      <w:bookmarkStart w:id="73" w:name="_Toc421274527"/>
+      <w:bookmarkStart w:id="72" w:name="_Toc421274527"/>
       <w:r>
         <w:rPr>
           <w:color w:val="auto"/>
@@ -13136,22 +13134,22 @@
         </w:rPr>
         <w:t xml:space="preserve"> 13.05.2015</w:t>
       </w:r>
+      <w:bookmarkEnd w:id="72"/>
+    </w:p>
+    <w:p>
+      <w:r>
+        <w:t>L’itération durera une semaine.</w:t>
+      </w:r>
+    </w:p>
+    <w:p>
+      <w:pPr>
+        <w:pStyle w:val="Title2"/>
+      </w:pPr>
+      <w:bookmarkStart w:id="73" w:name="_Toc421274528"/>
+      <w:r>
+        <w:t>Edition des cartes</w:t>
+      </w:r>
       <w:bookmarkEnd w:id="73"/>
-    </w:p>
-    <w:p>
-      <w:r>
-        <w:t>L’itération durera une semaine.</w:t>
-      </w:r>
-    </w:p>
-    <w:p>
-      <w:pPr>
-        <w:pStyle w:val="Title2"/>
-      </w:pPr>
-      <w:bookmarkStart w:id="74" w:name="_Toc421274528"/>
-      <w:r>
-        <w:t>Edition des cartes</w:t>
-      </w:r>
-      <w:bookmarkEnd w:id="74"/>
     </w:p>
     <w:p>
       <w:pPr>
@@ -13186,14 +13184,14 @@
           <w:color w:val="auto"/>
         </w:rPr>
       </w:pPr>
-      <w:bookmarkStart w:id="75" w:name="_Toc421274529"/>
+      <w:bookmarkStart w:id="74" w:name="_Toc421274529"/>
       <w:r>
         <w:rPr>
           <w:color w:val="auto"/>
         </w:rPr>
         <w:t>Ce qui sera fait</w:t>
       </w:r>
-      <w:bookmarkEnd w:id="75"/>
+      <w:bookmarkEnd w:id="74"/>
     </w:p>
     <w:p>
       <w:r>
@@ -13243,14 +13241,14 @@
           <w:color w:val="auto"/>
         </w:rPr>
       </w:pPr>
-      <w:bookmarkStart w:id="76" w:name="_Toc421274530"/>
+      <w:bookmarkStart w:id="75" w:name="_Toc421274530"/>
       <w:r>
         <w:rPr>
           <w:color w:val="auto"/>
         </w:rPr>
         <w:t>Ce qui sera testé</w:t>
       </w:r>
-      <w:bookmarkEnd w:id="76"/>
+      <w:bookmarkEnd w:id="75"/>
     </w:p>
     <w:p>
       <w:pPr>
@@ -13271,7 +13269,7 @@
           <w:color w:val="auto"/>
         </w:rPr>
       </w:pPr>
-      <w:bookmarkStart w:id="77" w:name="_Toc421274531"/>
+      <w:bookmarkStart w:id="76" w:name="_Toc421274531"/>
       <w:r>
         <w:rPr>
           <w:color w:val="auto"/>
@@ -13284,7 +13282,7 @@
         </w:rPr>
         <w:t>observé</w:t>
       </w:r>
-      <w:bookmarkEnd w:id="77"/>
+      <w:bookmarkEnd w:id="76"/>
     </w:p>
     <w:p>
       <w:r>
@@ -13379,11 +13377,11 @@
       <w:pPr>
         <w:pStyle w:val="Title2"/>
       </w:pPr>
-      <w:bookmarkStart w:id="78" w:name="_Toc421274532"/>
+      <w:bookmarkStart w:id="77" w:name="_Toc421274532"/>
       <w:r>
         <w:t>Edition des comptes utilisateurs</w:t>
       </w:r>
-      <w:bookmarkEnd w:id="78"/>
+      <w:bookmarkEnd w:id="77"/>
     </w:p>
     <w:p>
       <w:pPr>
@@ -13411,14 +13409,14 @@
           <w:color w:val="auto"/>
         </w:rPr>
       </w:pPr>
-      <w:bookmarkStart w:id="79" w:name="_Toc421274533"/>
+      <w:bookmarkStart w:id="78" w:name="_Toc421274533"/>
       <w:r>
         <w:rPr>
           <w:color w:val="auto"/>
         </w:rPr>
         <w:t>Ce qui sera fait</w:t>
       </w:r>
-      <w:bookmarkEnd w:id="79"/>
+      <w:bookmarkEnd w:id="78"/>
     </w:p>
     <w:p>
       <w:r>
@@ -13460,14 +13458,14 @@
           <w:color w:val="auto"/>
         </w:rPr>
       </w:pPr>
-      <w:bookmarkStart w:id="80" w:name="_Toc421274534"/>
+      <w:bookmarkStart w:id="79" w:name="_Toc421274534"/>
       <w:r>
         <w:rPr>
           <w:color w:val="auto"/>
         </w:rPr>
         <w:t>Ce qui sera testé</w:t>
       </w:r>
-      <w:bookmarkEnd w:id="80"/>
+      <w:bookmarkEnd w:id="79"/>
     </w:p>
     <w:p>
       <w:pPr>
@@ -13500,7 +13498,7 @@
           <w:color w:val="auto"/>
         </w:rPr>
       </w:pPr>
-      <w:bookmarkStart w:id="81" w:name="_Toc421274535"/>
+      <w:bookmarkStart w:id="80" w:name="_Toc421274535"/>
       <w:r>
         <w:rPr>
           <w:color w:val="auto"/>
@@ -13513,7 +13511,7 @@
         </w:rPr>
         <w:t>observé</w:t>
       </w:r>
-      <w:bookmarkEnd w:id="81"/>
+      <w:bookmarkEnd w:id="80"/>
     </w:p>
     <w:p>
       <w:r>
@@ -13548,11 +13546,11 @@
       <w:pPr>
         <w:pStyle w:val="Title2"/>
       </w:pPr>
-      <w:bookmarkStart w:id="82" w:name="_Toc421274536"/>
+      <w:bookmarkStart w:id="81" w:name="_Toc421274536"/>
       <w:r>
         <w:t>Salle de parties</w:t>
       </w:r>
-      <w:bookmarkEnd w:id="82"/>
+      <w:bookmarkEnd w:id="81"/>
     </w:p>
     <w:p>
       <w:pPr>
@@ -13565,7 +13563,7 @@
           <w:color w:val="auto"/>
         </w:rPr>
       </w:pPr>
-      <w:bookmarkStart w:id="83" w:name="_Toc421274537"/>
+      <w:bookmarkStart w:id="82" w:name="_Toc421274537"/>
       <w:r>
         <w:rPr>
           <w:color w:val="auto"/>
@@ -13578,7 +13576,7 @@
         </w:rPr>
         <w:t>fait</w:t>
       </w:r>
-      <w:bookmarkEnd w:id="83"/>
+      <w:bookmarkEnd w:id="82"/>
     </w:p>
     <w:p>
       <w:pPr>
@@ -13674,14 +13672,14 @@
           <w:color w:val="auto"/>
         </w:rPr>
       </w:pPr>
-      <w:bookmarkStart w:id="84" w:name="_Toc421274538"/>
+      <w:bookmarkStart w:id="83" w:name="_Toc421274538"/>
       <w:r>
         <w:rPr>
           <w:color w:val="auto"/>
         </w:rPr>
         <w:t>Ce qui sera testé</w:t>
       </w:r>
-      <w:bookmarkEnd w:id="84"/>
+      <w:bookmarkEnd w:id="83"/>
     </w:p>
     <w:p>
       <w:pPr>
@@ -13759,14 +13757,14 @@
           <w:color w:val="auto"/>
         </w:rPr>
       </w:pPr>
-      <w:bookmarkStart w:id="85" w:name="_Toc421274539"/>
+      <w:bookmarkStart w:id="84" w:name="_Toc421274539"/>
       <w:r>
         <w:rPr>
           <w:color w:val="auto"/>
         </w:rPr>
         <w:t>Ce qui sera observé</w:t>
       </w:r>
-      <w:bookmarkEnd w:id="85"/>
+      <w:bookmarkEnd w:id="84"/>
     </w:p>
     <w:p>
       <w:r>
@@ -13849,11 +13847,11 @@
       <w:pPr>
         <w:pStyle w:val="Title2"/>
       </w:pPr>
-      <w:bookmarkStart w:id="86" w:name="_Toc421274540"/>
+      <w:bookmarkStart w:id="85" w:name="_Toc421274540"/>
       <w:r>
         <w:t>Connexion, déconnexion &amp; création compte utilisateur</w:t>
       </w:r>
-      <w:bookmarkEnd w:id="86"/>
+      <w:bookmarkEnd w:id="85"/>
     </w:p>
     <w:p>
       <w:pPr>
@@ -13866,7 +13864,7 @@
           <w:color w:val="auto"/>
         </w:rPr>
       </w:pPr>
-      <w:bookmarkStart w:id="87" w:name="_Toc421274541"/>
+      <w:bookmarkStart w:id="86" w:name="_Toc421274541"/>
       <w:r>
         <w:rPr>
           <w:color w:val="auto"/>
@@ -13879,7 +13877,7 @@
         </w:rPr>
         <w:t>fait</w:t>
       </w:r>
-      <w:bookmarkEnd w:id="87"/>
+      <w:bookmarkEnd w:id="86"/>
     </w:p>
     <w:p>
       <w:r>
@@ -13939,14 +13937,14 @@
           <w:color w:val="auto"/>
         </w:rPr>
       </w:pPr>
-      <w:bookmarkStart w:id="88" w:name="_Toc421274542"/>
+      <w:bookmarkStart w:id="87" w:name="_Toc421274542"/>
       <w:r>
         <w:rPr>
           <w:color w:val="auto"/>
         </w:rPr>
         <w:t>Ce qui sera testé</w:t>
       </w:r>
-      <w:bookmarkEnd w:id="88"/>
+      <w:bookmarkEnd w:id="87"/>
     </w:p>
     <w:p>
       <w:r>
@@ -14066,14 +14064,14 @@
           <w:color w:val="auto"/>
         </w:rPr>
       </w:pPr>
-      <w:bookmarkStart w:id="89" w:name="_Toc421274543"/>
+      <w:bookmarkStart w:id="88" w:name="_Toc421274543"/>
       <w:r>
         <w:rPr>
           <w:color w:val="auto"/>
         </w:rPr>
         <w:t>Ce qui sera observé</w:t>
       </w:r>
-      <w:bookmarkEnd w:id="89"/>
+      <w:bookmarkEnd w:id="88"/>
     </w:p>
     <w:p>
       <w:pPr>
@@ -14139,14 +14137,14 @@
           <w:color w:val="auto"/>
         </w:rPr>
       </w:pPr>
-      <w:bookmarkStart w:id="90" w:name="_Toc421274544"/>
+      <w:bookmarkStart w:id="89" w:name="_Toc421274544"/>
       <w:r>
         <w:rPr>
           <w:color w:val="auto"/>
         </w:rPr>
         <w:t>Bilan global</w:t>
       </w:r>
-      <w:bookmarkEnd w:id="90"/>
+      <w:bookmarkEnd w:id="89"/>
     </w:p>
     <w:p>
       <w:pPr>
@@ -14381,14 +14379,14 @@
           <w:color w:val="auto"/>
         </w:rPr>
       </w:pPr>
-      <w:bookmarkStart w:id="91" w:name="_Toc421274545"/>
+      <w:bookmarkStart w:id="90" w:name="_Toc421274545"/>
       <w:r>
         <w:rPr>
           <w:color w:val="auto"/>
         </w:rPr>
         <w:t>Bilans individuels</w:t>
       </w:r>
-      <w:bookmarkEnd w:id="91"/>
+      <w:bookmarkEnd w:id="90"/>
     </w:p>
     <w:p>
       <w:pPr>
@@ -14879,7 +14877,7 @@
           <w:color w:val="auto"/>
         </w:rPr>
       </w:pPr>
-      <w:bookmarkStart w:id="92" w:name="_Toc421274546"/>
+      <w:bookmarkStart w:id="91" w:name="_Toc421274546"/>
       <w:r>
         <w:rPr>
           <w:color w:val="auto"/>
@@ -14893,25 +14891,25 @@
         </w:rPr>
         <w:t> : 13.05.2015 - 20.05.2015</w:t>
       </w:r>
+      <w:bookmarkEnd w:id="91"/>
+    </w:p>
+    <w:p>
+      <w:r>
+        <w:t>L’itération durera une semaine.</w:t>
+      </w:r>
+    </w:p>
+    <w:p>
+      <w:pPr>
+        <w:pStyle w:val="Title2"/>
+      </w:pPr>
+      <w:bookmarkStart w:id="92" w:name="_Toc421274547"/>
+      <w:r>
+        <w:t>Gestion de parties</w:t>
+      </w:r>
+      <w:r>
+        <w:t xml:space="preserve"> côté client</w:t>
+      </w:r>
       <w:bookmarkEnd w:id="92"/>
-    </w:p>
-    <w:p>
-      <w:r>
-        <w:t>L’itération durera une semaine.</w:t>
-      </w:r>
-    </w:p>
-    <w:p>
-      <w:pPr>
-        <w:pStyle w:val="Title2"/>
-      </w:pPr>
-      <w:bookmarkStart w:id="93" w:name="_Toc421274547"/>
-      <w:r>
-        <w:t>Gestion de parties</w:t>
-      </w:r>
-      <w:r>
-        <w:t xml:space="preserve"> côté client</w:t>
-      </w:r>
-      <w:bookmarkEnd w:id="93"/>
     </w:p>
     <w:p>
       <w:r>
@@ -14929,14 +14927,14 @@
           <w:color w:val="auto"/>
         </w:rPr>
       </w:pPr>
-      <w:bookmarkStart w:id="94" w:name="_Toc421274548"/>
+      <w:bookmarkStart w:id="93" w:name="_Toc421274548"/>
       <w:r>
         <w:rPr>
           <w:color w:val="auto"/>
         </w:rPr>
         <w:t>Ce qui sera fait</w:t>
       </w:r>
-      <w:bookmarkEnd w:id="94"/>
+      <w:bookmarkEnd w:id="93"/>
     </w:p>
     <w:p>
       <w:r>
@@ -15014,14 +15012,14 @@
           <w:color w:val="auto"/>
         </w:rPr>
       </w:pPr>
-      <w:bookmarkStart w:id="95" w:name="_Toc421274549"/>
+      <w:bookmarkStart w:id="94" w:name="_Toc421274549"/>
       <w:r>
         <w:rPr>
           <w:color w:val="auto"/>
         </w:rPr>
         <w:t>Ce qui sera testé</w:t>
       </w:r>
-      <w:bookmarkEnd w:id="95"/>
+      <w:bookmarkEnd w:id="94"/>
     </w:p>
     <w:p>
       <w:pPr>
@@ -15048,7 +15046,7 @@
           <w:color w:val="auto"/>
         </w:rPr>
       </w:pPr>
-      <w:bookmarkStart w:id="96" w:name="_Toc421274550"/>
+      <w:bookmarkStart w:id="95" w:name="_Toc421274550"/>
       <w:r>
         <w:rPr>
           <w:color w:val="auto"/>
@@ -15061,7 +15059,7 @@
         </w:rPr>
         <w:t>observé</w:t>
       </w:r>
-      <w:bookmarkEnd w:id="96"/>
+      <w:bookmarkEnd w:id="95"/>
     </w:p>
     <w:p>
       <w:pPr>
@@ -15159,11 +15157,11 @@
       <w:pPr>
         <w:pStyle w:val="Title2"/>
       </w:pPr>
-      <w:bookmarkStart w:id="97" w:name="_Toc421274551"/>
+      <w:bookmarkStart w:id="96" w:name="_Toc421274551"/>
       <w:r>
         <w:t>Gestion de parties côté serveur</w:t>
       </w:r>
-      <w:bookmarkEnd w:id="97"/>
+      <w:bookmarkEnd w:id="96"/>
     </w:p>
     <w:p>
       <w:r>
@@ -15181,14 +15179,14 @@
           <w:color w:val="auto"/>
         </w:rPr>
       </w:pPr>
-      <w:bookmarkStart w:id="98" w:name="_Toc421274552"/>
+      <w:bookmarkStart w:id="97" w:name="_Toc421274552"/>
       <w:r>
         <w:rPr>
           <w:color w:val="auto"/>
         </w:rPr>
         <w:t>Ce qui sera fait</w:t>
       </w:r>
-      <w:bookmarkEnd w:id="98"/>
+      <w:bookmarkEnd w:id="97"/>
     </w:p>
     <w:p>
       <w:r>
@@ -15282,14 +15280,14 @@
           <w:color w:val="auto"/>
         </w:rPr>
       </w:pPr>
-      <w:bookmarkStart w:id="99" w:name="_Toc421274553"/>
+      <w:bookmarkStart w:id="98" w:name="_Toc421274553"/>
       <w:r>
         <w:rPr>
           <w:color w:val="auto"/>
         </w:rPr>
         <w:t>Ce qui sera testé</w:t>
       </w:r>
-      <w:bookmarkEnd w:id="99"/>
+      <w:bookmarkEnd w:id="98"/>
     </w:p>
     <w:p>
       <w:pPr>
@@ -15325,7 +15323,7 @@
           <w:color w:val="auto"/>
         </w:rPr>
       </w:pPr>
-      <w:bookmarkStart w:id="100" w:name="_Toc421274554"/>
+      <w:bookmarkStart w:id="99" w:name="_Toc421274554"/>
       <w:r>
         <w:rPr>
           <w:color w:val="auto"/>
@@ -15338,40 +15336,40 @@
         </w:rPr>
         <w:t>observé</w:t>
       </w:r>
+      <w:bookmarkEnd w:id="99"/>
+    </w:p>
+    <w:p>
+      <w:pPr>
+        <w:jc w:val="both"/>
+      </w:pPr>
+      <w:r>
+        <w:t>Du point de vue du serveur, des messages en ligne de commande relatifs à la gestion de parties permettront de visualiser la mise en place de cette partie. Toutefois, c</w:t>
+      </w:r>
+      <w:r>
+        <w:t xml:space="preserve">e qui sera observé </w:t>
+      </w:r>
+      <w:r>
+        <w:t>pour</w:t>
+      </w:r>
+      <w:r>
+        <w:t xml:space="preserve"> la gestion de parties côté client </w:t>
+      </w:r>
+      <w:r>
+        <w:t>constituera « l’observable » la gestion côté client et celle côté serveur sont étroitement liées</w:t>
+      </w:r>
+      <w:r>
+        <w:t>.</w:t>
+      </w:r>
+    </w:p>
+    <w:p>
+      <w:pPr>
+        <w:pStyle w:val="Title2"/>
+      </w:pPr>
+      <w:bookmarkStart w:id="100" w:name="_Toc421274555"/>
+      <w:r>
+        <w:t>Bilan</w:t>
+      </w:r>
       <w:bookmarkEnd w:id="100"/>
-    </w:p>
-    <w:p>
-      <w:pPr>
-        <w:jc w:val="both"/>
-      </w:pPr>
-      <w:r>
-        <w:t>Du point de vue du serveur, des messages en ligne de commande relatifs à la gestion de parties permettront de visualiser la mise en place de cette partie. Toutefois, c</w:t>
-      </w:r>
-      <w:r>
-        <w:t xml:space="preserve">e qui sera observé </w:t>
-      </w:r>
-      <w:r>
-        <w:t>pour</w:t>
-      </w:r>
-      <w:r>
-        <w:t xml:space="preserve"> la gestion de parties côté client </w:t>
-      </w:r>
-      <w:r>
-        <w:t>constituera « l’observable » la gestion côté client et celle côté serveur sont étroitement liées</w:t>
-      </w:r>
-      <w:r>
-        <w:t>.</w:t>
-      </w:r>
-    </w:p>
-    <w:p>
-      <w:pPr>
-        <w:pStyle w:val="Title2"/>
-      </w:pPr>
-      <w:bookmarkStart w:id="101" w:name="_Toc421274555"/>
-      <w:r>
-        <w:t>Bilan</w:t>
-      </w:r>
-      <w:bookmarkEnd w:id="101"/>
     </w:p>
     <w:p>
       <w:pPr>
@@ -15384,14 +15382,14 @@
           <w:color w:val="auto"/>
         </w:rPr>
       </w:pPr>
-      <w:bookmarkStart w:id="102" w:name="_Toc421274556"/>
+      <w:bookmarkStart w:id="101" w:name="_Toc421274556"/>
       <w:r>
         <w:rPr>
           <w:color w:val="auto"/>
         </w:rPr>
         <w:t>Bilan global</w:t>
       </w:r>
-      <w:bookmarkEnd w:id="102"/>
+      <w:bookmarkEnd w:id="101"/>
     </w:p>
     <w:p>
       <w:pPr>
@@ -15640,7 +15638,7 @@
           <w:color w:val="auto"/>
         </w:rPr>
       </w:pPr>
-      <w:bookmarkStart w:id="103" w:name="_Toc421274557"/>
+      <w:bookmarkStart w:id="102" w:name="_Toc421274557"/>
       <w:r>
         <w:rPr>
           <w:color w:val="auto"/>
@@ -15653,7 +15651,7 @@
         </w:rPr>
         <w:t>individuels</w:t>
       </w:r>
-      <w:bookmarkEnd w:id="103"/>
+      <w:bookmarkEnd w:id="102"/>
     </w:p>
     <w:p>
       <w:pPr>
@@ -16384,7 +16382,7 @@
           <w:color w:val="auto"/>
         </w:rPr>
       </w:pPr>
-      <w:bookmarkStart w:id="104" w:name="_Toc421274558"/>
+      <w:bookmarkStart w:id="103" w:name="_Toc421274558"/>
       <w:r>
         <w:rPr>
           <w:color w:val="auto"/>
@@ -16398,7 +16396,7 @@
         </w:rPr>
         <w:t xml:space="preserve"> : 20.05.2015 - 27.05.2015</w:t>
       </w:r>
-      <w:bookmarkEnd w:id="104"/>
+      <w:bookmarkEnd w:id="103"/>
     </w:p>
     <w:p>
       <w:pPr>
@@ -16421,15 +16419,15 @@
       <w:pPr>
         <w:pStyle w:val="Title2"/>
       </w:pPr>
+      <w:bookmarkStart w:id="104" w:name="_Toc421274559"/>
       <w:bookmarkStart w:id="105" w:name="OLE_LINK38"/>
       <w:bookmarkStart w:id="106" w:name="OLE_LINK39"/>
       <w:bookmarkStart w:id="107" w:name="OLE_LINK40"/>
       <w:bookmarkStart w:id="108" w:name="OLE_LINK44"/>
-      <w:bookmarkStart w:id="109" w:name="_Toc421274559"/>
       <w:r>
         <w:t>Interface graphique de la plateforme de jeu</w:t>
       </w:r>
-      <w:bookmarkEnd w:id="109"/>
+      <w:bookmarkEnd w:id="104"/>
     </w:p>
     <w:p>
       <w:pPr>
@@ -16442,14 +16440,14 @@
           <w:color w:val="auto"/>
         </w:rPr>
       </w:pPr>
-      <w:bookmarkStart w:id="110" w:name="_Toc421274560"/>
+      <w:bookmarkStart w:id="109" w:name="_Toc421274560"/>
       <w:r>
         <w:rPr>
           <w:color w:val="auto"/>
         </w:rPr>
         <w:t>Ce qui sera fait</w:t>
       </w:r>
-      <w:bookmarkEnd w:id="110"/>
+      <w:bookmarkEnd w:id="109"/>
     </w:p>
     <w:p>
       <w:pPr>
@@ -16730,7 +16728,7 @@
       <w:r>
         <w:t>Joueur ayant la main.</w:t>
       </w:r>
-      <w:bookmarkStart w:id="111" w:name="OLE_LINK45"/>
+      <w:bookmarkStart w:id="110" w:name="OLE_LINK45"/>
     </w:p>
     <w:p>
       <w:pPr>
@@ -16903,8 +16901,8 @@
           <w:color w:val="auto"/>
         </w:rPr>
       </w:pPr>
-      <w:bookmarkStart w:id="112" w:name="_Toc421274561"/>
-      <w:bookmarkEnd w:id="111"/>
+      <w:bookmarkStart w:id="111" w:name="_Toc421274561"/>
+      <w:bookmarkEnd w:id="110"/>
       <w:r>
         <w:rPr>
           <w:color w:val="auto"/>
@@ -16912,7 +16910,7 @@
         <w:lastRenderedPageBreak/>
         <w:t>Ce qui sera testé</w:t>
       </w:r>
-      <w:bookmarkEnd w:id="112"/>
+      <w:bookmarkEnd w:id="111"/>
     </w:p>
     <w:p>
       <w:pPr>
@@ -16933,7 +16931,7 @@
           <w:color w:val="auto"/>
         </w:rPr>
       </w:pPr>
-      <w:bookmarkStart w:id="113" w:name="_Toc421274562"/>
+      <w:bookmarkStart w:id="112" w:name="_Toc421274562"/>
       <w:r>
         <w:rPr>
           <w:color w:val="auto"/>
@@ -16946,7 +16944,7 @@
         </w:rPr>
         <w:t>observé</w:t>
       </w:r>
-      <w:bookmarkEnd w:id="113"/>
+      <w:bookmarkEnd w:id="112"/>
     </w:p>
     <w:p>
       <w:r>
@@ -16968,13 +16966,13 @@
       <w:pPr>
         <w:pStyle w:val="Title2"/>
       </w:pPr>
-      <w:bookmarkStart w:id="114" w:name="_Toc421274563"/>
+      <w:bookmarkStart w:id="113" w:name="_Toc421274563"/>
       <w:bookmarkEnd w:id="105"/>
       <w:bookmarkEnd w:id="106"/>
       <w:r>
         <w:t>Construction de la carte du jeu</w:t>
       </w:r>
-      <w:bookmarkEnd w:id="114"/>
+      <w:bookmarkEnd w:id="113"/>
     </w:p>
     <w:p>
       <w:pPr>
@@ -16987,14 +16985,14 @@
           <w:color w:val="auto"/>
         </w:rPr>
       </w:pPr>
-      <w:bookmarkStart w:id="115" w:name="_Toc421274564"/>
+      <w:bookmarkStart w:id="114" w:name="_Toc421274564"/>
       <w:r>
         <w:rPr>
           <w:color w:val="auto"/>
         </w:rPr>
         <w:t>Ce qui sera fait</w:t>
       </w:r>
-      <w:bookmarkEnd w:id="115"/>
+      <w:bookmarkEnd w:id="114"/>
     </w:p>
     <w:p>
       <w:pPr>
@@ -17089,14 +17087,14 @@
           <w:color w:val="auto"/>
         </w:rPr>
       </w:pPr>
-      <w:bookmarkStart w:id="116" w:name="_Toc421274565"/>
+      <w:bookmarkStart w:id="115" w:name="_Toc421274565"/>
       <w:r>
         <w:rPr>
           <w:color w:val="auto"/>
         </w:rPr>
         <w:t>Ce qui sera testé</w:t>
       </w:r>
-      <w:bookmarkEnd w:id="116"/>
+      <w:bookmarkEnd w:id="115"/>
     </w:p>
     <w:p>
       <w:r>
@@ -17185,7 +17183,7 @@
           <w:color w:val="auto"/>
         </w:rPr>
       </w:pPr>
-      <w:bookmarkStart w:id="117" w:name="_Toc421274566"/>
+      <w:bookmarkStart w:id="116" w:name="_Toc421274566"/>
       <w:r>
         <w:rPr>
           <w:color w:val="auto"/>
@@ -17198,7 +17196,7 @@
         </w:rPr>
         <w:t>observé</w:t>
       </w:r>
-      <w:bookmarkEnd w:id="117"/>
+      <w:bookmarkEnd w:id="116"/>
     </w:p>
     <w:p>
       <w:r>
@@ -17287,12 +17285,12 @@
       <w:pPr>
         <w:pStyle w:val="Title2"/>
       </w:pPr>
-      <w:bookmarkStart w:id="118" w:name="_Toc421274567"/>
+      <w:bookmarkStart w:id="117" w:name="_Toc421274567"/>
       <w:r>
         <w:lastRenderedPageBreak/>
         <w:t>Initialisation du jeu</w:t>
       </w:r>
-      <w:bookmarkEnd w:id="118"/>
+      <w:bookmarkEnd w:id="117"/>
     </w:p>
     <w:p>
       <w:pPr>
@@ -17305,14 +17303,14 @@
           <w:color w:val="auto"/>
         </w:rPr>
       </w:pPr>
-      <w:bookmarkStart w:id="119" w:name="_Toc421274568"/>
+      <w:bookmarkStart w:id="118" w:name="_Toc421274568"/>
       <w:r>
         <w:rPr>
           <w:color w:val="auto"/>
         </w:rPr>
         <w:t>Ce qui sera fait</w:t>
       </w:r>
-      <w:bookmarkEnd w:id="119"/>
+      <w:bookmarkEnd w:id="118"/>
     </w:p>
     <w:p>
       <w:pPr>
@@ -17402,14 +17400,14 @@
           <w:color w:val="auto"/>
         </w:rPr>
       </w:pPr>
-      <w:bookmarkStart w:id="120" w:name="_Toc421274569"/>
+      <w:bookmarkStart w:id="119" w:name="_Toc421274569"/>
       <w:r>
         <w:rPr>
           <w:color w:val="auto"/>
         </w:rPr>
         <w:t>Ce qui sera testé</w:t>
       </w:r>
-      <w:bookmarkEnd w:id="120"/>
+      <w:bookmarkEnd w:id="119"/>
     </w:p>
     <w:p>
       <w:pPr>
@@ -17439,7 +17437,7 @@
           <w:color w:val="auto"/>
         </w:rPr>
       </w:pPr>
-      <w:bookmarkStart w:id="121" w:name="_Toc421274570"/>
+      <w:bookmarkStart w:id="120" w:name="_Toc421274570"/>
       <w:r>
         <w:rPr>
           <w:color w:val="auto"/>
@@ -17452,7 +17450,7 @@
         </w:rPr>
         <w:t>observé</w:t>
       </w:r>
-      <w:bookmarkEnd w:id="121"/>
+      <w:bookmarkEnd w:id="120"/>
     </w:p>
     <w:bookmarkEnd w:id="107"/>
     <w:bookmarkEnd w:id="108"/>
@@ -17486,11 +17484,11 @@
       <w:pPr>
         <w:pStyle w:val="Title2"/>
       </w:pPr>
-      <w:bookmarkStart w:id="122" w:name="_Toc421274571"/>
+      <w:bookmarkStart w:id="121" w:name="_Toc421274571"/>
       <w:r>
         <w:t>Bilan</w:t>
       </w:r>
-      <w:bookmarkEnd w:id="122"/>
+      <w:bookmarkEnd w:id="121"/>
     </w:p>
     <w:p>
       <w:pPr>
@@ -17503,14 +17501,14 @@
           <w:color w:val="auto"/>
         </w:rPr>
       </w:pPr>
-      <w:bookmarkStart w:id="123" w:name="_Toc421274572"/>
+      <w:bookmarkStart w:id="122" w:name="_Toc421274572"/>
       <w:r>
         <w:rPr>
           <w:color w:val="auto"/>
         </w:rPr>
         <w:t>Bilan global</w:t>
       </w:r>
-      <w:bookmarkEnd w:id="123"/>
+      <w:bookmarkEnd w:id="122"/>
     </w:p>
     <w:p>
       <w:pPr>
@@ -17757,14 +17755,14 @@
           <w:color w:val="auto"/>
         </w:rPr>
       </w:pPr>
-      <w:bookmarkStart w:id="124" w:name="_Toc421274573"/>
+      <w:bookmarkStart w:id="123" w:name="_Toc421274573"/>
       <w:r>
         <w:rPr>
           <w:color w:val="auto"/>
         </w:rPr>
         <w:t>Bilans individuels</w:t>
       </w:r>
-      <w:bookmarkEnd w:id="124"/>
+      <w:bookmarkEnd w:id="123"/>
     </w:p>
     <w:p>
       <w:pPr>
@@ -18254,7 +18252,7 @@
           <w:color w:val="auto"/>
         </w:rPr>
       </w:pPr>
-      <w:bookmarkStart w:id="125" w:name="_Toc421274574"/>
+      <w:bookmarkStart w:id="124" w:name="_Toc421274574"/>
       <w:r>
         <w:rPr>
           <w:color w:val="auto"/>
@@ -18274,22 +18272,22 @@
         </w:rPr>
         <w:t>: 27.05.2015 - 03.06.2015</w:t>
       </w:r>
+      <w:bookmarkEnd w:id="124"/>
+    </w:p>
+    <w:p>
+      <w:r>
+        <w:t>L’itération portera sur une semaine.</w:t>
+      </w:r>
+    </w:p>
+    <w:p>
+      <w:pPr>
+        <w:pStyle w:val="Title2"/>
+      </w:pPr>
+      <w:bookmarkStart w:id="125" w:name="_Toc421274575"/>
+      <w:r>
+        <w:t>Affichage de la carte</w:t>
+      </w:r>
       <w:bookmarkEnd w:id="125"/>
-    </w:p>
-    <w:p>
-      <w:r>
-        <w:t>L’itération portera sur une semaine.</w:t>
-      </w:r>
-    </w:p>
-    <w:p>
-      <w:pPr>
-        <w:pStyle w:val="Title2"/>
-      </w:pPr>
-      <w:bookmarkStart w:id="126" w:name="_Toc421274575"/>
-      <w:r>
-        <w:t>Affichage de la carte</w:t>
-      </w:r>
-      <w:bookmarkEnd w:id="126"/>
     </w:p>
     <w:p>
       <w:pPr>
@@ -18316,14 +18314,14 @@
           <w:color w:val="auto"/>
         </w:rPr>
       </w:pPr>
-      <w:bookmarkStart w:id="127" w:name="_Toc421274576"/>
+      <w:bookmarkStart w:id="126" w:name="_Toc421274576"/>
       <w:r>
         <w:rPr>
           <w:color w:val="auto"/>
         </w:rPr>
         <w:t>Ce qui sera fait</w:t>
       </w:r>
-      <w:bookmarkEnd w:id="127"/>
+      <w:bookmarkEnd w:id="126"/>
     </w:p>
     <w:p>
       <w:pPr>
@@ -18373,14 +18371,14 @@
           <w:color w:val="auto"/>
         </w:rPr>
       </w:pPr>
-      <w:bookmarkStart w:id="128" w:name="_Toc421274577"/>
+      <w:bookmarkStart w:id="127" w:name="_Toc421274577"/>
       <w:r>
         <w:rPr>
           <w:color w:val="auto"/>
         </w:rPr>
         <w:t>Ce qui sera testé</w:t>
       </w:r>
-      <w:bookmarkEnd w:id="128"/>
+      <w:bookmarkEnd w:id="127"/>
     </w:p>
     <w:p>
       <w:r>
@@ -18396,8 +18394,8 @@
         </w:numPr>
         <w:jc w:val="both"/>
       </w:pPr>
-      <w:bookmarkStart w:id="129" w:name="OLE_LINK46"/>
-      <w:bookmarkStart w:id="130" w:name="OLE_LINK47"/>
+      <w:bookmarkStart w:id="128" w:name="OLE_LINK46"/>
+      <w:bookmarkStart w:id="129" w:name="OLE_LINK47"/>
       <w:r>
         <w:t>Affichage des liens entre les stations.</w:t>
       </w:r>
@@ -18503,22 +18501,22 @@
           <w:color w:val="auto"/>
         </w:rPr>
       </w:pPr>
-      <w:bookmarkStart w:id="131" w:name="_Toc421274578"/>
+      <w:bookmarkStart w:id="130" w:name="_Toc421274578"/>
+      <w:bookmarkEnd w:id="128"/>
       <w:bookmarkEnd w:id="129"/>
+      <w:r>
+        <w:rPr>
+          <w:color w:val="auto"/>
+        </w:rPr>
+        <w:t xml:space="preserve">Ce qui sera </w:t>
+      </w:r>
+      <w:r>
+        <w:rPr>
+          <w:color w:val="auto"/>
+        </w:rPr>
+        <w:t>observé</w:t>
+      </w:r>
       <w:bookmarkEnd w:id="130"/>
-      <w:r>
-        <w:rPr>
-          <w:color w:val="auto"/>
-        </w:rPr>
-        <w:t xml:space="preserve">Ce qui sera </w:t>
-      </w:r>
-      <w:r>
-        <w:rPr>
-          <w:color w:val="auto"/>
-        </w:rPr>
-        <w:t>observé</w:t>
-      </w:r>
-      <w:bookmarkEnd w:id="131"/>
     </w:p>
     <w:p>
       <w:pPr>
@@ -18564,14 +18562,14 @@
       <w:pPr>
         <w:pStyle w:val="Title2"/>
       </w:pPr>
-      <w:bookmarkStart w:id="132" w:name="_Toc421274579"/>
+      <w:bookmarkStart w:id="131" w:name="_Toc421274579"/>
       <w:r>
         <w:t>Dispute d’une parti</w:t>
       </w:r>
       <w:r>
         <w:t>e côté client</w:t>
       </w:r>
-      <w:bookmarkEnd w:id="132"/>
+      <w:bookmarkEnd w:id="131"/>
     </w:p>
     <w:p>
       <w:pPr>
@@ -18584,14 +18582,14 @@
           <w:color w:val="auto"/>
         </w:rPr>
       </w:pPr>
-      <w:bookmarkStart w:id="133" w:name="_Toc421274580"/>
+      <w:bookmarkStart w:id="132" w:name="_Toc421274580"/>
       <w:r>
         <w:rPr>
           <w:color w:val="auto"/>
         </w:rPr>
         <w:t>Ce qui sera fait</w:t>
       </w:r>
-      <w:bookmarkEnd w:id="133"/>
+      <w:bookmarkEnd w:id="132"/>
     </w:p>
     <w:p>
       <w:r>
@@ -18752,7 +18750,7 @@
           <w:color w:val="auto"/>
         </w:rPr>
       </w:pPr>
-      <w:bookmarkStart w:id="134" w:name="_Toc421274581"/>
+      <w:bookmarkStart w:id="133" w:name="_Toc421274581"/>
       <w:r>
         <w:rPr>
           <w:color w:val="auto"/>
@@ -18765,7 +18763,7 @@
         </w:rPr>
         <w:t>té</w:t>
       </w:r>
-      <w:bookmarkEnd w:id="134"/>
+      <w:bookmarkEnd w:id="133"/>
     </w:p>
     <w:p>
       <w:pPr>
@@ -18843,7 +18841,7 @@
           <w:color w:val="auto"/>
         </w:rPr>
       </w:pPr>
-      <w:bookmarkStart w:id="135" w:name="_Toc421274582"/>
+      <w:bookmarkStart w:id="134" w:name="_Toc421274582"/>
       <w:r>
         <w:rPr>
           <w:color w:val="auto"/>
@@ -18856,7 +18854,7 @@
         </w:rPr>
         <w:t>observé</w:t>
       </w:r>
-      <w:bookmarkEnd w:id="135"/>
+      <w:bookmarkEnd w:id="134"/>
     </w:p>
     <w:p>
       <w:r>
@@ -18901,14 +18899,14 @@
           <w:color w:val="auto"/>
         </w:rPr>
       </w:pPr>
-      <w:bookmarkStart w:id="136" w:name="_Toc421274583"/>
+      <w:bookmarkStart w:id="135" w:name="_Toc421274583"/>
       <w:r>
         <w:rPr>
           <w:color w:val="auto"/>
         </w:rPr>
         <w:t>Bilan global</w:t>
       </w:r>
-      <w:bookmarkEnd w:id="136"/>
+      <w:bookmarkEnd w:id="135"/>
     </w:p>
     <w:p>
       <w:pPr>
@@ -19197,14 +19195,14 @@
           <w:color w:val="auto"/>
         </w:rPr>
       </w:pPr>
-      <w:bookmarkStart w:id="137" w:name="_Toc421274584"/>
+      <w:bookmarkStart w:id="136" w:name="_Toc421274584"/>
       <w:r>
         <w:rPr>
           <w:color w:val="auto"/>
         </w:rPr>
         <w:t>Bilans individuels</w:t>
       </w:r>
-      <w:bookmarkEnd w:id="137"/>
+      <w:bookmarkEnd w:id="136"/>
     </w:p>
     <w:p>
       <w:pPr>
@@ -19476,14 +19474,84 @@
     </w:p>
     <w:p>
       <w:pPr>
+        <w:pStyle w:val="Paragraphedeliste"/>
+        <w:numPr>
+          <w:ilvl w:val="0"/>
+          <w:numId w:val="40"/>
+        </w:numPr>
         <w:jc w:val="both"/>
+      </w:pPr>
+      <w:r>
+        <w:t xml:space="preserve"> </w:t>
+      </w:r>
+      <w:r>
+        <w:t>Développement partiel de la boîte de dialogue permettant à un détective de se déplacer.</w:t>
+      </w:r>
+    </w:p>
+    <w:p>
+      <w:pPr>
+        <w:pStyle w:val="Paragraphedeliste"/>
+        <w:numPr>
+          <w:ilvl w:val="0"/>
+          <w:numId w:val="40"/>
+        </w:numPr>
+        <w:jc w:val="both"/>
+      </w:pPr>
+      <w:r>
+        <w:t>Développement partiel de la boîte de dialogue permettant à Mister X de se déplacer.</w:t>
+      </w:r>
+    </w:p>
+    <w:p>
+      <w:pPr>
+        <w:pStyle w:val="Paragraphedeliste"/>
+        <w:numPr>
+          <w:ilvl w:val="0"/>
+          <w:numId w:val="40"/>
+        </w:numPr>
+        <w:jc w:val="both"/>
+      </w:pPr>
+      <w:r>
+        <w:t>Participation partiel à</w:t>
+      </w:r>
+      <w:r>
+        <w:t xml:space="preserve"> l’affichage des liens et type de liens entre stations.</w:t>
+      </w:r>
+    </w:p>
+    <w:p>
+      <w:pPr>
+        <w:pStyle w:val="Paragraphedeliste"/>
+        <w:ind w:left="765"/>
+        <w:jc w:val="both"/>
+      </w:pPr>
+    </w:p>
+    <w:p>
+      <w:pPr>
+        <w:jc w:val="both"/>
         <w:rPr>
           <w:i/>
         </w:rPr>
       </w:pPr>
+    </w:p>
+    <w:p>
+      <w:pPr>
+        <w:rPr>
+          <w:i/>
+        </w:rPr>
+      </w:pPr>
+      <w:r>
+        <w:rPr>
+          <w:i/>
+        </w:rPr>
+        <w:t xml:space="preserve">Temps consacré </w:t>
+      </w:r>
+    </w:p>
+    <w:p>
       <w:r>
         <w:t xml:space="preserve"> </w:t>
       </w:r>
+      <w:r>
+        <w:t>2h</w:t>
+      </w:r>
     </w:p>
     <w:p>
       <w:pPr>
@@ -19495,31 +19563,18 @@
         <w:rPr>
           <w:i/>
         </w:rPr>
-        <w:t xml:space="preserve">Temps consacré </w:t>
+        <w:t>Difficultés rencontrées</w:t>
       </w:r>
     </w:p>
     <w:p>
       <w:r>
         <w:t xml:space="preserve"> </w:t>
       </w:r>
-    </w:p>
-    <w:p>
-      <w:pPr>
-        <w:rPr>
-          <w:i/>
-        </w:rPr>
-      </w:pPr>
-      <w:r>
-        <w:rPr>
-          <w:i/>
-        </w:rPr>
-        <w:t>Difficultés rencontrées</w:t>
-      </w:r>
-    </w:p>
-    <w:p>
-      <w:r>
-        <w:t xml:space="preserve"> </w:t>
-      </w:r>
+      <w:r>
+        <w:t>Aucune difficulté n’a été rencontrée</w:t>
+      </w:r>
+      <w:bookmarkStart w:id="137" w:name="_GoBack"/>
+      <w:bookmarkEnd w:id="137"/>
     </w:p>
     <w:p>
       <w:pPr>
@@ -19540,6 +19595,7 @@
           <w:color w:val="auto"/>
           <w:sz w:val="22"/>
         </w:rPr>
+        <w:lastRenderedPageBreak/>
         <w:t>Raphaël Racine</w:t>
       </w:r>
     </w:p>
@@ -19575,7 +19631,6 @@
         <w:rPr>
           <w:i/>
         </w:rPr>
-        <w:lastRenderedPageBreak/>
         <w:t>Effort consacré</w:t>
       </w:r>
     </w:p>
@@ -21051,8 +21106,8 @@
     </w:p>
     <w:p/>
     <w:sectPr>
-      <w:headerReference w:type="default" r:id="rId8"/>
-      <w:footerReference w:type="default" r:id="rId9"/>
+      <w:headerReference w:type="default" r:id="rId7"/>
+      <w:footerReference w:type="default" r:id="rId8"/>
       <w:pgSz w:w="11906" w:h="16838"/>
       <w:pgMar w:top="1417" w:right="1417" w:bottom="1417" w:left="1417" w:header="708" w:footer="708" w:gutter="0"/>
       <w:cols w:space="708"/>
@@ -21063,7 +21118,7 @@
 </file>
 
 <file path=word/endnotes.xml><?xml version="1.0" encoding="utf-8"?>
-<w:endnotes xmlns:wpc="http://schemas.microsoft.com/office/word/2010/wordprocessingCanvas" xmlns:mc="http://schemas.openxmlformats.org/markup-compatibility/2006" xmlns:o="urn:schemas-microsoft-com:office:office" xmlns:r="http://schemas.openxmlformats.org/officeDocument/2006/relationships" xmlns:m="http://schemas.openxmlformats.org/officeDocument/2006/math" xmlns:v="urn:schemas-microsoft-com:vml" xmlns:wp14="http://schemas.microsoft.com/office/word/2010/wordprocessingDrawing" xmlns:wp="http://schemas.openxmlformats.org/drawingml/2006/wordprocessingDrawing" xmlns:w10="urn:schemas-microsoft-com:office:word" xmlns:w="http://schemas.openxmlformats.org/wordprocessingml/2006/main" xmlns:w14="http://schemas.microsoft.com/office/word/2010/wordml" xmlns:wpg="http://schemas.microsoft.com/office/word/2010/wordprocessingGroup" xmlns:wpi="http://schemas.microsoft.com/office/word/2010/wordprocessingInk" xmlns:wne="http://schemas.microsoft.com/office/word/2006/wordml" xmlns:wps="http://schemas.microsoft.com/office/word/2010/wordprocessingShape" mc:Ignorable="w14 wp14">
+<w:endnotes xmlns:wpc="http://schemas.microsoft.com/office/word/2010/wordprocessingCanvas" xmlns:mc="http://schemas.openxmlformats.org/markup-compatibility/2006" xmlns:o="urn:schemas-microsoft-com:office:office" xmlns:r="http://schemas.openxmlformats.org/officeDocument/2006/relationships" xmlns:m="http://schemas.openxmlformats.org/officeDocument/2006/math" xmlns:v="urn:schemas-microsoft-com:vml" xmlns:wp14="http://schemas.microsoft.com/office/word/2010/wordprocessingDrawing" xmlns:wp="http://schemas.openxmlformats.org/drawingml/2006/wordprocessingDrawing" xmlns:w10="urn:schemas-microsoft-com:office:word" xmlns:w="http://schemas.openxmlformats.org/wordprocessingml/2006/main" xmlns:w14="http://schemas.microsoft.com/office/word/2010/wordml" xmlns:w15="http://schemas.microsoft.com/office/word/2012/wordml" xmlns:wpg="http://schemas.microsoft.com/office/word/2010/wordprocessingGroup" xmlns:wpi="http://schemas.microsoft.com/office/word/2010/wordprocessingInk" xmlns:wne="http://schemas.microsoft.com/office/word/2006/wordml" xmlns:wps="http://schemas.microsoft.com/office/word/2010/wordprocessingShape" mc:Ignorable="w14 w15 wp14">
   <w:endnote w:type="separator" w:id="-1">
     <w:p>
       <w:pPr>
@@ -21088,7 +21143,7 @@
 </file>
 
 <file path=word/footer1.xml><?xml version="1.0" encoding="utf-8"?>
-<w:ftr xmlns:wpc="http://schemas.microsoft.com/office/word/2010/wordprocessingCanvas" xmlns:mc="http://schemas.openxmlformats.org/markup-compatibility/2006" xmlns:o="urn:schemas-microsoft-com:office:office" xmlns:r="http://schemas.openxmlformats.org/officeDocument/2006/relationships" xmlns:m="http://schemas.openxmlformats.org/officeDocument/2006/math" xmlns:v="urn:schemas-microsoft-com:vml" xmlns:wp14="http://schemas.microsoft.com/office/word/2010/wordprocessingDrawing" xmlns:wp="http://schemas.openxmlformats.org/drawingml/2006/wordprocessingDrawing" xmlns:w10="urn:schemas-microsoft-com:office:word" xmlns:w="http://schemas.openxmlformats.org/wordprocessingml/2006/main" xmlns:w14="http://schemas.microsoft.com/office/word/2010/wordml" xmlns:wpg="http://schemas.microsoft.com/office/word/2010/wordprocessingGroup" xmlns:wpi="http://schemas.microsoft.com/office/word/2010/wordprocessingInk" xmlns:wne="http://schemas.microsoft.com/office/word/2006/wordml" xmlns:wps="http://schemas.microsoft.com/office/word/2010/wordprocessingShape" mc:Ignorable="w14 wp14">
+<w:ftr xmlns:wpc="http://schemas.microsoft.com/office/word/2010/wordprocessingCanvas" xmlns:mc="http://schemas.openxmlformats.org/markup-compatibility/2006" xmlns:o="urn:schemas-microsoft-com:office:office" xmlns:r="http://schemas.openxmlformats.org/officeDocument/2006/relationships" xmlns:m="http://schemas.openxmlformats.org/officeDocument/2006/math" xmlns:v="urn:schemas-microsoft-com:vml" xmlns:wp14="http://schemas.microsoft.com/office/word/2010/wordprocessingDrawing" xmlns:wp="http://schemas.openxmlformats.org/drawingml/2006/wordprocessingDrawing" xmlns:w10="urn:schemas-microsoft-com:office:word" xmlns:w="http://schemas.openxmlformats.org/wordprocessingml/2006/main" xmlns:w14="http://schemas.microsoft.com/office/word/2010/wordml" xmlns:w15="http://schemas.microsoft.com/office/word/2012/wordml" xmlns:wpg="http://schemas.microsoft.com/office/word/2010/wordprocessingGroup" xmlns:wpi="http://schemas.microsoft.com/office/word/2010/wordprocessingInk" xmlns:wne="http://schemas.microsoft.com/office/word/2006/wordml" xmlns:wps="http://schemas.microsoft.com/office/word/2010/wordprocessingShape" mc:Ignorable="w14 w15 wp14">
   <w:tbl>
     <w:tblPr>
       <w:tblStyle w:val="Grilledutableau"/>
@@ -21194,7 +21249,7 @@
               <w:color w:val="808080" w:themeColor="background1" w:themeShade="80"/>
               <w:sz w:val="18"/>
             </w:rPr>
-            <w:t>1</w:t>
+            <w:t>26</w:t>
           </w:r>
           <w:r>
             <w:rPr>
@@ -21217,7 +21272,7 @@
 </file>
 
 <file path=word/footnotes.xml><?xml version="1.0" encoding="utf-8"?>
-<w:footnotes xmlns:wpc="http://schemas.microsoft.com/office/word/2010/wordprocessingCanvas" xmlns:mc="http://schemas.openxmlformats.org/markup-compatibility/2006" xmlns:o="urn:schemas-microsoft-com:office:office" xmlns:r="http://schemas.openxmlformats.org/officeDocument/2006/relationships" xmlns:m="http://schemas.openxmlformats.org/officeDocument/2006/math" xmlns:v="urn:schemas-microsoft-com:vml" xmlns:wp14="http://schemas.microsoft.com/office/word/2010/wordprocessingDrawing" xmlns:wp="http://schemas.openxmlformats.org/drawingml/2006/wordprocessingDrawing" xmlns:w10="urn:schemas-microsoft-com:office:word" xmlns:w="http://schemas.openxmlformats.org/wordprocessingml/2006/main" xmlns:w14="http://schemas.microsoft.com/office/word/2010/wordml" xmlns:wpg="http://schemas.microsoft.com/office/word/2010/wordprocessingGroup" xmlns:wpi="http://schemas.microsoft.com/office/word/2010/wordprocessingInk" xmlns:wne="http://schemas.microsoft.com/office/word/2006/wordml" xmlns:wps="http://schemas.microsoft.com/office/word/2010/wordprocessingShape" mc:Ignorable="w14 wp14">
+<w:footnotes xmlns:wpc="http://schemas.microsoft.com/office/word/2010/wordprocessingCanvas" xmlns:mc="http://schemas.openxmlformats.org/markup-compatibility/2006" xmlns:o="urn:schemas-microsoft-com:office:office" xmlns:r="http://schemas.openxmlformats.org/officeDocument/2006/relationships" xmlns:m="http://schemas.openxmlformats.org/officeDocument/2006/math" xmlns:v="urn:schemas-microsoft-com:vml" xmlns:wp14="http://schemas.microsoft.com/office/word/2010/wordprocessingDrawing" xmlns:wp="http://schemas.openxmlformats.org/drawingml/2006/wordprocessingDrawing" xmlns:w10="urn:schemas-microsoft-com:office:word" xmlns:w="http://schemas.openxmlformats.org/wordprocessingml/2006/main" xmlns:w14="http://schemas.microsoft.com/office/word/2010/wordml" xmlns:w15="http://schemas.microsoft.com/office/word/2012/wordml" xmlns:wpg="http://schemas.microsoft.com/office/word/2010/wordprocessingGroup" xmlns:wpi="http://schemas.microsoft.com/office/word/2010/wordprocessingInk" xmlns:wne="http://schemas.microsoft.com/office/word/2006/wordml" xmlns:wps="http://schemas.microsoft.com/office/word/2010/wordprocessingShape" mc:Ignorable="w14 w15 wp14">
   <w:footnote w:type="separator" w:id="-1">
     <w:p>
       <w:pPr>
@@ -21242,7 +21297,7 @@
 </file>
 
 <file path=word/header1.xml><?xml version="1.0" encoding="utf-8"?>
-<w:hdr xmlns:wpc="http://schemas.microsoft.com/office/word/2010/wordprocessingCanvas" xmlns:mc="http://schemas.openxmlformats.org/markup-compatibility/2006" xmlns:o="urn:schemas-microsoft-com:office:office" xmlns:r="http://schemas.openxmlformats.org/officeDocument/2006/relationships" xmlns:m="http://schemas.openxmlformats.org/officeDocument/2006/math" xmlns:v="urn:schemas-microsoft-com:vml" xmlns:wp14="http://schemas.microsoft.com/office/word/2010/wordprocessingDrawing" xmlns:wp="http://schemas.openxmlformats.org/drawingml/2006/wordprocessingDrawing" xmlns:w10="urn:schemas-microsoft-com:office:word" xmlns:w="http://schemas.openxmlformats.org/wordprocessingml/2006/main" xmlns:w14="http://schemas.microsoft.com/office/word/2010/wordml" xmlns:wpg="http://schemas.microsoft.com/office/word/2010/wordprocessingGroup" xmlns:wpi="http://schemas.microsoft.com/office/word/2010/wordprocessingInk" xmlns:wne="http://schemas.microsoft.com/office/word/2006/wordml" xmlns:wps="http://schemas.microsoft.com/office/word/2010/wordprocessingShape" mc:Ignorable="w14 wp14">
+<w:hdr xmlns:wpc="http://schemas.microsoft.com/office/word/2010/wordprocessingCanvas" xmlns:mc="http://schemas.openxmlformats.org/markup-compatibility/2006" xmlns:o="urn:schemas-microsoft-com:office:office" xmlns:r="http://schemas.openxmlformats.org/officeDocument/2006/relationships" xmlns:m="http://schemas.openxmlformats.org/officeDocument/2006/math" xmlns:v="urn:schemas-microsoft-com:vml" xmlns:wp14="http://schemas.microsoft.com/office/word/2010/wordprocessingDrawing" xmlns:wp="http://schemas.openxmlformats.org/drawingml/2006/wordprocessingDrawing" xmlns:w10="urn:schemas-microsoft-com:office:word" xmlns:w="http://schemas.openxmlformats.org/wordprocessingml/2006/main" xmlns:w14="http://schemas.microsoft.com/office/word/2010/wordml" xmlns:w15="http://schemas.microsoft.com/office/word/2012/wordml" xmlns:wpg="http://schemas.microsoft.com/office/word/2010/wordprocessingGroup" xmlns:wpi="http://schemas.microsoft.com/office/word/2010/wordprocessingInk" xmlns:wne="http://schemas.microsoft.com/office/word/2006/wordml" xmlns:wps="http://schemas.microsoft.com/office/word/2010/wordprocessingShape" mc:Ignorable="w14 w15 wp14">
   <w:p>
     <w:pPr>
       <w:pStyle w:val="En-tte"/>
@@ -21303,8 +21358,8 @@
 </file>
 
 <file path=word/numbering.xml><?xml version="1.0" encoding="utf-8"?>
-<w:numbering xmlns:wpc="http://schemas.microsoft.com/office/word/2010/wordprocessingCanvas" xmlns:mc="http://schemas.openxmlformats.org/markup-compatibility/2006" xmlns:o="urn:schemas-microsoft-com:office:office" xmlns:r="http://schemas.openxmlformats.org/officeDocument/2006/relationships" xmlns:m="http://schemas.openxmlformats.org/officeDocument/2006/math" xmlns:v="urn:schemas-microsoft-com:vml" xmlns:wp14="http://schemas.microsoft.com/office/word/2010/wordprocessingDrawing" xmlns:wp="http://schemas.openxmlformats.org/drawingml/2006/wordprocessingDrawing" xmlns:w10="urn:schemas-microsoft-com:office:word" xmlns:w="http://schemas.openxmlformats.org/wordprocessingml/2006/main" xmlns:w14="http://schemas.microsoft.com/office/word/2010/wordml" xmlns:wpg="http://schemas.microsoft.com/office/word/2010/wordprocessingGroup" xmlns:wpi="http://schemas.microsoft.com/office/word/2010/wordprocessingInk" xmlns:wne="http://schemas.microsoft.com/office/word/2006/wordml" xmlns:wps="http://schemas.microsoft.com/office/word/2010/wordprocessingShape" mc:Ignorable="w14 wp14">
-  <w:abstractNum w:abstractNumId="0">
+<w:numbering xmlns:wpc="http://schemas.microsoft.com/office/word/2010/wordprocessingCanvas" xmlns:mc="http://schemas.openxmlformats.org/markup-compatibility/2006" xmlns:o="urn:schemas-microsoft-com:office:office" xmlns:r="http://schemas.openxmlformats.org/officeDocument/2006/relationships" xmlns:m="http://schemas.openxmlformats.org/officeDocument/2006/math" xmlns:v="urn:schemas-microsoft-com:vml" xmlns:wp14="http://schemas.microsoft.com/office/word/2010/wordprocessingDrawing" xmlns:wp="http://schemas.openxmlformats.org/drawingml/2006/wordprocessingDrawing" xmlns:w10="urn:schemas-microsoft-com:office:word" xmlns:w="http://schemas.openxmlformats.org/wordprocessingml/2006/main" xmlns:w14="http://schemas.microsoft.com/office/word/2010/wordml" xmlns:w15="http://schemas.microsoft.com/office/word/2012/wordml" xmlns:wpg="http://schemas.microsoft.com/office/word/2010/wordprocessingGroup" xmlns:wpi="http://schemas.microsoft.com/office/word/2010/wordprocessingInk" xmlns:wne="http://schemas.microsoft.com/office/word/2006/wordml" xmlns:wps="http://schemas.microsoft.com/office/word/2010/wordprocessingShape" mc:Ignorable="w14 w15 wp14">
+  <w:abstractNum w:abstractNumId="0" w15:restartNumberingAfterBreak="0">
     <w:nsid w:val="0275608E"/>
     <w:multiLevelType w:val="hybridMultilevel"/>
     <w:tmpl w:val="CFC8AC54"/>
@@ -21417,7 +21472,7 @@
       </w:rPr>
     </w:lvl>
   </w:abstractNum>
-  <w:abstractNum w:abstractNumId="1">
+  <w:abstractNum w:abstractNumId="1" w15:restartNumberingAfterBreak="0">
     <w:nsid w:val="04485E35"/>
     <w:multiLevelType w:val="hybridMultilevel"/>
     <w:tmpl w:val="A82E6B36"/>
@@ -21530,7 +21585,7 @@
       </w:rPr>
     </w:lvl>
   </w:abstractNum>
-  <w:abstractNum w:abstractNumId="2">
+  <w:abstractNum w:abstractNumId="2" w15:restartNumberingAfterBreak="0">
     <w:nsid w:val="0C374CAF"/>
     <w:multiLevelType w:val="multilevel"/>
     <w:tmpl w:val="42843512"/>
@@ -21648,7 +21703,7 @@
       </w:rPr>
     </w:lvl>
   </w:abstractNum>
-  <w:abstractNum w:abstractNumId="3">
+  <w:abstractNum w:abstractNumId="3" w15:restartNumberingAfterBreak="0">
     <w:nsid w:val="120E5D4D"/>
     <w:multiLevelType w:val="hybridMultilevel"/>
     <w:tmpl w:val="4ECC6478"/>
@@ -21761,7 +21816,7 @@
       </w:rPr>
     </w:lvl>
   </w:abstractNum>
-  <w:abstractNum w:abstractNumId="4">
+  <w:abstractNum w:abstractNumId="4" w15:restartNumberingAfterBreak="0">
     <w:nsid w:val="125F02AA"/>
     <w:multiLevelType w:val="hybridMultilevel"/>
     <w:tmpl w:val="AFC24E4C"/>
@@ -21874,7 +21929,7 @@
       </w:rPr>
     </w:lvl>
   </w:abstractNum>
-  <w:abstractNum w:abstractNumId="5">
+  <w:abstractNum w:abstractNumId="5" w15:restartNumberingAfterBreak="0">
     <w:nsid w:val="12AD3B80"/>
     <w:multiLevelType w:val="hybridMultilevel"/>
     <w:tmpl w:val="A394D492"/>
@@ -21987,7 +22042,7 @@
       </w:rPr>
     </w:lvl>
   </w:abstractNum>
-  <w:abstractNum w:abstractNumId="6">
+  <w:abstractNum w:abstractNumId="6" w15:restartNumberingAfterBreak="0">
     <w:nsid w:val="167F2997"/>
     <w:multiLevelType w:val="hybridMultilevel"/>
     <w:tmpl w:val="8D326442"/>
@@ -22100,7 +22155,7 @@
       </w:rPr>
     </w:lvl>
   </w:abstractNum>
-  <w:abstractNum w:abstractNumId="7">
+  <w:abstractNum w:abstractNumId="7" w15:restartNumberingAfterBreak="0">
     <w:nsid w:val="177931BC"/>
     <w:multiLevelType w:val="hybridMultilevel"/>
     <w:tmpl w:val="727452AC"/>
@@ -22213,7 +22268,7 @@
       </w:rPr>
     </w:lvl>
   </w:abstractNum>
-  <w:abstractNum w:abstractNumId="8">
+  <w:abstractNum w:abstractNumId="8" w15:restartNumberingAfterBreak="0">
     <w:nsid w:val="197C6A73"/>
     <w:multiLevelType w:val="hybridMultilevel"/>
     <w:tmpl w:val="30D49DBC"/>
@@ -22326,7 +22381,7 @@
       </w:rPr>
     </w:lvl>
   </w:abstractNum>
-  <w:abstractNum w:abstractNumId="9">
+  <w:abstractNum w:abstractNumId="9" w15:restartNumberingAfterBreak="0">
     <w:nsid w:val="1AB53EC9"/>
     <w:multiLevelType w:val="hybridMultilevel"/>
     <w:tmpl w:val="D3ECABBA"/>
@@ -22439,7 +22494,7 @@
       </w:rPr>
     </w:lvl>
   </w:abstractNum>
-  <w:abstractNum w:abstractNumId="10">
+  <w:abstractNum w:abstractNumId="10" w15:restartNumberingAfterBreak="0">
     <w:nsid w:val="1ABF45CB"/>
     <w:multiLevelType w:val="hybridMultilevel"/>
     <w:tmpl w:val="7EC4A00E"/>
@@ -22552,7 +22607,7 @@
       </w:rPr>
     </w:lvl>
   </w:abstractNum>
-  <w:abstractNum w:abstractNumId="11">
+  <w:abstractNum w:abstractNumId="11" w15:restartNumberingAfterBreak="0">
     <w:nsid w:val="1D167E5F"/>
     <w:multiLevelType w:val="hybridMultilevel"/>
     <w:tmpl w:val="89B4690C"/>
@@ -22665,7 +22720,7 @@
       </w:rPr>
     </w:lvl>
   </w:abstractNum>
-  <w:abstractNum w:abstractNumId="12">
+  <w:abstractNum w:abstractNumId="12" w15:restartNumberingAfterBreak="0">
     <w:nsid w:val="1FBC19C1"/>
     <w:multiLevelType w:val="hybridMultilevel"/>
     <w:tmpl w:val="89FE6772"/>
@@ -22778,7 +22833,7 @@
       </w:rPr>
     </w:lvl>
   </w:abstractNum>
-  <w:abstractNum w:abstractNumId="13">
+  <w:abstractNum w:abstractNumId="13" w15:restartNumberingAfterBreak="0">
     <w:nsid w:val="28E520A8"/>
     <w:multiLevelType w:val="hybridMultilevel"/>
     <w:tmpl w:val="FD5A1122"/>
@@ -22891,7 +22946,7 @@
       </w:rPr>
     </w:lvl>
   </w:abstractNum>
-  <w:abstractNum w:abstractNumId="14">
+  <w:abstractNum w:abstractNumId="14" w15:restartNumberingAfterBreak="0">
     <w:nsid w:val="2A3D131F"/>
     <w:multiLevelType w:val="hybridMultilevel"/>
     <w:tmpl w:val="896A0BC8"/>
@@ -23004,7 +23059,7 @@
       </w:rPr>
     </w:lvl>
   </w:abstractNum>
-  <w:abstractNum w:abstractNumId="15">
+  <w:abstractNum w:abstractNumId="15" w15:restartNumberingAfterBreak="0">
     <w:nsid w:val="2CCE1692"/>
     <w:multiLevelType w:val="hybridMultilevel"/>
     <w:tmpl w:val="1A3AA448"/>
@@ -23117,7 +23172,7 @@
       </w:rPr>
     </w:lvl>
   </w:abstractNum>
-  <w:abstractNum w:abstractNumId="16">
+  <w:abstractNum w:abstractNumId="16" w15:restartNumberingAfterBreak="0">
     <w:nsid w:val="2FA22561"/>
     <w:multiLevelType w:val="hybridMultilevel"/>
     <w:tmpl w:val="75187CAC"/>
@@ -23230,7 +23285,7 @@
       </w:rPr>
     </w:lvl>
   </w:abstractNum>
-  <w:abstractNum w:abstractNumId="17">
+  <w:abstractNum w:abstractNumId="17" w15:restartNumberingAfterBreak="0">
     <w:nsid w:val="32371733"/>
     <w:multiLevelType w:val="hybridMultilevel"/>
     <w:tmpl w:val="8604DBE8"/>
@@ -23343,7 +23398,7 @@
       </w:rPr>
     </w:lvl>
   </w:abstractNum>
-  <w:abstractNum w:abstractNumId="18">
+  <w:abstractNum w:abstractNumId="18" w15:restartNumberingAfterBreak="0">
     <w:nsid w:val="3470709F"/>
     <w:multiLevelType w:val="hybridMultilevel"/>
     <w:tmpl w:val="BAFABD92"/>
@@ -23456,7 +23511,7 @@
       </w:rPr>
     </w:lvl>
   </w:abstractNum>
-  <w:abstractNum w:abstractNumId="19">
+  <w:abstractNum w:abstractNumId="19" w15:restartNumberingAfterBreak="0">
     <w:nsid w:val="3D425CC0"/>
     <w:multiLevelType w:val="hybridMultilevel"/>
     <w:tmpl w:val="E4BA5626"/>
@@ -23569,7 +23624,7 @@
       </w:rPr>
     </w:lvl>
   </w:abstractNum>
-  <w:abstractNum w:abstractNumId="20">
+  <w:abstractNum w:abstractNumId="20" w15:restartNumberingAfterBreak="0">
     <w:nsid w:val="432F1495"/>
     <w:multiLevelType w:val="hybridMultilevel"/>
     <w:tmpl w:val="7C949714"/>
@@ -23682,7 +23737,7 @@
       </w:rPr>
     </w:lvl>
   </w:abstractNum>
-  <w:abstractNum w:abstractNumId="21">
+  <w:abstractNum w:abstractNumId="21" w15:restartNumberingAfterBreak="0">
     <w:nsid w:val="435C608D"/>
     <w:multiLevelType w:val="hybridMultilevel"/>
     <w:tmpl w:val="4DB6AEC4"/>
@@ -23795,7 +23850,7 @@
       </w:rPr>
     </w:lvl>
   </w:abstractNum>
-  <w:abstractNum w:abstractNumId="22">
+  <w:abstractNum w:abstractNumId="22" w15:restartNumberingAfterBreak="0">
     <w:nsid w:val="44665165"/>
     <w:multiLevelType w:val="hybridMultilevel"/>
     <w:tmpl w:val="7AB610E8"/>
@@ -23908,7 +23963,7 @@
       </w:rPr>
     </w:lvl>
   </w:abstractNum>
-  <w:abstractNum w:abstractNumId="23">
+  <w:abstractNum w:abstractNumId="23" w15:restartNumberingAfterBreak="0">
     <w:nsid w:val="461314FC"/>
     <w:multiLevelType w:val="multilevel"/>
     <w:tmpl w:val="8F66ACCA"/>
@@ -23995,7 +24050,7 @@
       </w:pPr>
     </w:lvl>
   </w:abstractNum>
-  <w:abstractNum w:abstractNumId="24">
+  <w:abstractNum w:abstractNumId="24" w15:restartNumberingAfterBreak="0">
     <w:nsid w:val="47676F6C"/>
     <w:multiLevelType w:val="hybridMultilevel"/>
     <w:tmpl w:val="101C835C"/>
@@ -24108,7 +24163,7 @@
       </w:rPr>
     </w:lvl>
   </w:abstractNum>
-  <w:abstractNum w:abstractNumId="25">
+  <w:abstractNum w:abstractNumId="25" w15:restartNumberingAfterBreak="0">
     <w:nsid w:val="48035DC4"/>
     <w:multiLevelType w:val="hybridMultilevel"/>
     <w:tmpl w:val="C13EE434"/>
@@ -24221,7 +24276,7 @@
       </w:rPr>
     </w:lvl>
   </w:abstractNum>
-  <w:abstractNum w:abstractNumId="26">
+  <w:abstractNum w:abstractNumId="26" w15:restartNumberingAfterBreak="0">
     <w:nsid w:val="490C14A4"/>
     <w:multiLevelType w:val="hybridMultilevel"/>
     <w:tmpl w:val="4E3CD55C"/>
@@ -24334,7 +24389,7 @@
       </w:rPr>
     </w:lvl>
   </w:abstractNum>
-  <w:abstractNum w:abstractNumId="27">
+  <w:abstractNum w:abstractNumId="27" w15:restartNumberingAfterBreak="0">
     <w:nsid w:val="4EEC74CD"/>
     <w:multiLevelType w:val="hybridMultilevel"/>
     <w:tmpl w:val="5EB265F6"/>
@@ -24447,7 +24502,7 @@
       </w:rPr>
     </w:lvl>
   </w:abstractNum>
-  <w:abstractNum w:abstractNumId="28">
+  <w:abstractNum w:abstractNumId="28" w15:restartNumberingAfterBreak="0">
     <w:nsid w:val="508C6263"/>
     <w:multiLevelType w:val="hybridMultilevel"/>
     <w:tmpl w:val="1BF013F0"/>
@@ -24560,7 +24615,7 @@
       </w:rPr>
     </w:lvl>
   </w:abstractNum>
-  <w:abstractNum w:abstractNumId="29">
+  <w:abstractNum w:abstractNumId="29" w15:restartNumberingAfterBreak="0">
     <w:nsid w:val="52930E1D"/>
     <w:multiLevelType w:val="hybridMultilevel"/>
     <w:tmpl w:val="2DAEB4B6"/>
@@ -24673,7 +24728,7 @@
       </w:rPr>
     </w:lvl>
   </w:abstractNum>
-  <w:abstractNum w:abstractNumId="30">
+  <w:abstractNum w:abstractNumId="30" w15:restartNumberingAfterBreak="0">
     <w:nsid w:val="59B13092"/>
     <w:multiLevelType w:val="hybridMultilevel"/>
     <w:tmpl w:val="32A2DE18"/>
@@ -24786,7 +24841,7 @@
       </w:rPr>
     </w:lvl>
   </w:abstractNum>
-  <w:abstractNum w:abstractNumId="31">
+  <w:abstractNum w:abstractNumId="31" w15:restartNumberingAfterBreak="0">
     <w:nsid w:val="64054F36"/>
     <w:multiLevelType w:val="hybridMultilevel"/>
     <w:tmpl w:val="32A6872C"/>
@@ -24899,7 +24954,7 @@
       </w:rPr>
     </w:lvl>
   </w:abstractNum>
-  <w:abstractNum w:abstractNumId="32">
+  <w:abstractNum w:abstractNumId="32" w15:restartNumberingAfterBreak="0">
     <w:nsid w:val="6603598E"/>
     <w:multiLevelType w:val="hybridMultilevel"/>
     <w:tmpl w:val="A906DE82"/>
@@ -25012,7 +25067,7 @@
       </w:rPr>
     </w:lvl>
   </w:abstractNum>
-  <w:abstractNum w:abstractNumId="33">
+  <w:abstractNum w:abstractNumId="33" w15:restartNumberingAfterBreak="0">
     <w:nsid w:val="69B508D1"/>
     <w:multiLevelType w:val="hybridMultilevel"/>
     <w:tmpl w:val="D780DE9A"/>
@@ -25125,7 +25180,7 @@
       </w:rPr>
     </w:lvl>
   </w:abstractNum>
-  <w:abstractNum w:abstractNumId="34">
+  <w:abstractNum w:abstractNumId="34" w15:restartNumberingAfterBreak="0">
     <w:nsid w:val="6A6200AA"/>
     <w:multiLevelType w:val="hybridMultilevel"/>
     <w:tmpl w:val="4F90CAA0"/>
@@ -25238,7 +25293,7 @@
       </w:rPr>
     </w:lvl>
   </w:abstractNum>
-  <w:abstractNum w:abstractNumId="35">
+  <w:abstractNum w:abstractNumId="35" w15:restartNumberingAfterBreak="0">
     <w:nsid w:val="6BCA7BE0"/>
     <w:multiLevelType w:val="multilevel"/>
     <w:tmpl w:val="100C001F"/>
@@ -25324,7 +25379,7 @@
       </w:pPr>
     </w:lvl>
   </w:abstractNum>
-  <w:abstractNum w:abstractNumId="36">
+  <w:abstractNum w:abstractNumId="36" w15:restartNumberingAfterBreak="0">
     <w:nsid w:val="6BCC2F35"/>
     <w:multiLevelType w:val="hybridMultilevel"/>
     <w:tmpl w:val="8F181BC6"/>
@@ -25437,7 +25492,7 @@
       </w:rPr>
     </w:lvl>
   </w:abstractNum>
-  <w:abstractNum w:abstractNumId="37">
+  <w:abstractNum w:abstractNumId="37" w15:restartNumberingAfterBreak="0">
     <w:nsid w:val="6C9F5DCE"/>
     <w:multiLevelType w:val="hybridMultilevel"/>
     <w:tmpl w:val="E868A3DA"/>
@@ -25550,7 +25605,7 @@
       </w:rPr>
     </w:lvl>
   </w:abstractNum>
-  <w:abstractNum w:abstractNumId="38">
+  <w:abstractNum w:abstractNumId="38" w15:restartNumberingAfterBreak="0">
     <w:nsid w:val="73833EC1"/>
     <w:multiLevelType w:val="hybridMultilevel"/>
     <w:tmpl w:val="836EB376"/>
@@ -25663,7 +25718,7 @@
       </w:rPr>
     </w:lvl>
   </w:abstractNum>
-  <w:abstractNum w:abstractNumId="39">
+  <w:abstractNum w:abstractNumId="39" w15:restartNumberingAfterBreak="0">
     <w:nsid w:val="73D806E6"/>
     <w:multiLevelType w:val="hybridMultilevel"/>
     <w:tmpl w:val="C09A6E18"/>
@@ -25776,7 +25831,7 @@
       </w:rPr>
     </w:lvl>
   </w:abstractNum>
-  <w:abstractNum w:abstractNumId="40">
+  <w:abstractNum w:abstractNumId="40" w15:restartNumberingAfterBreak="0">
     <w:nsid w:val="73F967B4"/>
     <w:multiLevelType w:val="hybridMultilevel"/>
     <w:tmpl w:val="6EFC31C4"/>
@@ -25889,7 +25944,7 @@
       </w:rPr>
     </w:lvl>
   </w:abstractNum>
-  <w:abstractNum w:abstractNumId="41">
+  <w:abstractNum w:abstractNumId="41" w15:restartNumberingAfterBreak="0">
     <w:nsid w:val="74C87EA7"/>
     <w:multiLevelType w:val="hybridMultilevel"/>
     <w:tmpl w:val="5BA2D37A"/>
@@ -26002,7 +26057,7 @@
       </w:rPr>
     </w:lvl>
   </w:abstractNum>
-  <w:abstractNum w:abstractNumId="42">
+  <w:abstractNum w:abstractNumId="42" w15:restartNumberingAfterBreak="0">
     <w:nsid w:val="75493B6B"/>
     <w:multiLevelType w:val="hybridMultilevel"/>
     <w:tmpl w:val="4B14A696"/>
@@ -26339,7 +26394,7 @@
 </file>
 
 <file path=word/styles.xml><?xml version="1.0" encoding="utf-8"?>
-<w:styles xmlns:mc="http://schemas.openxmlformats.org/markup-compatibility/2006" xmlns:r="http://schemas.openxmlformats.org/officeDocument/2006/relationships" xmlns:w="http://schemas.openxmlformats.org/wordprocessingml/2006/main" xmlns:w14="http://schemas.microsoft.com/office/word/2010/wordml" mc:Ignorable="w14">
+<w:styles xmlns:mc="http://schemas.openxmlformats.org/markup-compatibility/2006" xmlns:r="http://schemas.openxmlformats.org/officeDocument/2006/relationships" xmlns:w="http://schemas.openxmlformats.org/wordprocessingml/2006/main" xmlns:w14="http://schemas.microsoft.com/office/word/2010/wordml" xmlns:w15="http://schemas.microsoft.com/office/word/2012/wordml" mc:Ignorable="w14 w15">
   <w:docDefaults>
     <w:rPrDefault>
       <w:rPr>
@@ -26355,1008 +26410,378 @@
       </w:pPr>
     </w:pPrDefault>
   </w:docDefaults>
-  <w:latentStyles w:defLockedState="0" w:defUIPriority="99" w:defSemiHidden="1" w:defUnhideWhenUsed="1" w:defQFormat="0" w:count="267">
-    <w:lsdException w:name="Normal" w:semiHidden="0" w:uiPriority="0" w:unhideWhenUsed="0" w:qFormat="1"/>
-    <w:lsdException w:name="heading 1" w:semiHidden="0" w:uiPriority="9" w:unhideWhenUsed="0" w:qFormat="1"/>
-    <w:lsdException w:name="heading 2" w:uiPriority="9" w:qFormat="1"/>
-    <w:lsdException w:name="heading 3" w:uiPriority="9" w:qFormat="1"/>
-    <w:lsdException w:name="heading 4" w:uiPriority="9" w:qFormat="1"/>
-    <w:lsdException w:name="heading 5" w:uiPriority="9" w:qFormat="1"/>
-    <w:lsdException w:name="heading 6" w:uiPriority="9" w:qFormat="1"/>
-    <w:lsdException w:name="heading 7" w:uiPriority="9" w:qFormat="1"/>
-    <w:lsdException w:name="heading 8" w:uiPriority="9" w:qFormat="1"/>
-    <w:lsdException w:name="heading 9" w:uiPriority="9" w:qFormat="1"/>
-    <w:lsdException w:name="toc 1" w:uiPriority="39"/>
-    <w:lsdException w:name="toc 2" w:uiPriority="39"/>
-    <w:lsdException w:name="toc 3" w:uiPriority="39"/>
-    <w:lsdException w:name="toc 4" w:uiPriority="39"/>
-    <w:lsdException w:name="toc 5" w:uiPriority="39"/>
-    <w:lsdException w:name="toc 6" w:uiPriority="39"/>
-    <w:lsdException w:name="toc 7" w:uiPriority="39"/>
-    <w:lsdException w:name="toc 8" w:uiPriority="39"/>
-    <w:lsdException w:name="toc 9" w:uiPriority="39"/>
-    <w:lsdException w:name="caption" w:uiPriority="35" w:qFormat="1"/>
-    <w:lsdException w:name="Title" w:semiHidden="0" w:uiPriority="10" w:unhideWhenUsed="0" w:qFormat="1"/>
-    <w:lsdException w:name="Default Paragraph Font" w:uiPriority="1"/>
-    <w:lsdException w:name="Subtitle" w:semiHidden="0" w:uiPriority="11" w:unhideWhenUsed="0" w:qFormat="1"/>
-    <w:lsdException w:name="Strong" w:semiHidden="0" w:uiPriority="22" w:unhideWhenUsed="0" w:qFormat="1"/>
-    <w:lsdException w:name="Emphasis" w:semiHidden="0" w:uiPriority="20" w:unhideWhenUsed="0" w:qFormat="1"/>
-    <w:lsdException w:name="Table Grid" w:semiHidden="0" w:uiPriority="59" w:unhideWhenUsed="0"/>
-    <w:lsdException w:name="Placeholder Text" w:unhideWhenUsed="0"/>
-    <w:lsdException w:name="No Spacing" w:semiHidden="0" w:uiPriority="1" w:unhideWhenUsed="0" w:qFormat="1"/>
-    <w:lsdException w:name="Light Shading" w:semiHidden="0" w:uiPriority="60" w:unhideWhenUsed="0"/>
-    <w:lsdException w:name="Light List" w:semiHidden="0" w:uiPriority="61" w:unhideWhenUsed="0"/>
-    <w:lsdException w:name="Light Grid" w:semiHidden="0" w:uiPriority="62" w:unhideWhenUsed="0"/>
-    <w:lsdException w:name="Medium Shading 1" w:semiHidden="0" w:uiPriority="63" w:unhideWhenUsed="0"/>
-    <w:lsdException w:name="Medium Shading 2" w:semiHidden="0" w:uiPriority="64" w:unhideWhenUsed="0"/>
-    <w:lsdException w:name="Medium List 1" w:semiHidden="0" w:uiPriority="65" w:unhideWhenUsed="0"/>
-    <w:lsdException w:name="Medium List 2" w:semiHidden="0" w:uiPriority="66" w:unhideWhenUsed="0"/>
-    <w:lsdException w:name="Medium Grid 1" w:semiHidden="0" w:uiPriority="67" w:unhideWhenUsed="0"/>
-    <w:lsdException w:name="Medium Grid 2" w:semiHidden="0" w:uiPriority="68" w:unhideWhenUsed="0"/>
-    <w:lsdException w:name="Medium Grid 3" w:semiHidden="0" w:uiPriority="69" w:unhideWhenUsed="0"/>
-    <w:lsdException w:name="Dark List" w:semiHidden="0" w:uiPriority="70" w:unhideWhenUsed="0"/>
-    <w:lsdException w:name="Colorful Shading" w:semiHidden="0" w:uiPriority="71" w:unhideWhenUsed="0"/>
-    <w:lsdException w:name="Colorful List" w:semiHidden="0" w:uiPriority="72" w:unhideWhenUsed="0"/>
-    <w:lsdException w:name="Colorful Grid" w:semiHidden="0" w:uiPriority="73" w:unhideWhenUsed="0"/>
-    <w:lsdException w:name="Light Shading Accent 1" w:semiHidden="0" w:uiPriority="60" w:unhideWhenUsed="0"/>
-    <w:lsdException w:name="Light List Accent 1" w:semiHidden="0" w:uiPriority="61" w:unhideWhenUsed="0"/>
-    <w:lsdException w:name="Light Grid Accent 1" w:semiHidden="0" w:uiPriority="62" w:unhideWhenUsed="0"/>
-    <w:lsdException w:name="Medium Shading 1 Accent 1" w:semiHidden="0" w:uiPriority="63" w:unhideWhenUsed="0"/>
-    <w:lsdException w:name="Medium Shading 2 Accent 1" w:semiHidden="0" w:uiPriority="64" w:unhideWhenUsed="0"/>
-    <w:lsdException w:name="Medium List 1 Accent 1" w:semiHidden="0" w:uiPriority="65" w:unhideWhenUsed="0"/>
-    <w:lsdException w:name="Revision" w:unhideWhenUsed="0"/>
-    <w:lsdException w:name="List Paragraph" w:semiHidden="0" w:uiPriority="34" w:unhideWhenUsed="0" w:qFormat="1"/>
-    <w:lsdException w:name="Quote" w:semiHidden="0" w:uiPriority="29" w:unhideWhenUsed="0" w:qFormat="1"/>
-    <w:lsdException w:name="Intense Quote" w:semiHidden="0" w:uiPriority="30" w:unhideWhenUsed="0" w:qFormat="1"/>
-    <w:lsdException w:name="Medium List 2 Accent 1" w:semiHidden="0" w:uiPriority="66" w:unhideWhenUsed="0"/>
-    <w:lsdException w:name="Medium Grid 1 Accent 1" w:semiHidden="0" w:uiPriority="67" w:unhideWhenUsed="0"/>
-    <w:lsdException w:name="Medium Grid 2 Accent 1" w:semiHidden="0" w:uiPriority="68" w:unhideWhenUsed="0"/>
-    <w:lsdException w:name="Medium Grid 3 Accent 1" w:semiHidden="0" w:uiPriority="69" w:unhideWhenUsed="0"/>
-    <w:lsdException w:name="Dark List Accent 1" w:semiHidden="0" w:uiPriority="70" w:unhideWhenUsed="0"/>
-    <w:lsdException w:name="Colorful Shading Accent 1" w:semiHidden="0" w:uiPriority="71" w:unhideWhenUsed="0"/>
-    <w:lsdException w:name="Colorful List Accent 1" w:semiHidden="0" w:uiPriority="72" w:unhideWhenUsed="0"/>
-    <w:lsdException w:name="Colorful Grid Accent 1" w:semiHidden="0" w:uiPriority="73" w:unhideWhenUsed="0"/>
-    <w:lsdException w:name="Light Shading Accent 2" w:semiHidden="0" w:uiPriority="60" w:unhideWhenUsed="0"/>
-    <w:lsdException w:name="Light List Accent 2" w:semiHidden="0" w:uiPriority="61" w:unhideWhenUsed="0"/>
-    <w:lsdException w:name="Light Grid Accent 2" w:semiHidden="0" w:uiPriority="62" w:unhideWhenUsed="0"/>
-    <w:lsdException w:name="Medium Shading 1 Accent 2" w:semiHidden="0" w:uiPriority="63" w:unhideWhenUsed="0"/>
-    <w:lsdException w:name="Medium Shading 2 Accent 2" w:semiHidden="0" w:uiPriority="64" w:unhideWhenUsed="0"/>
-    <w:lsdException w:name="Medium List 1 Accent 2" w:semiHidden="0" w:uiPriority="65" w:unhideWhenUsed="0"/>
-    <w:lsdException w:name="Medium List 2 Accent 2" w:semiHidden="0" w:uiPriority="66" w:unhideWhenUsed="0"/>
-    <w:lsdException w:name="Medium Grid 1 Accent 2" w:semiHidden="0" w:uiPriority="67" w:unhideWhenUsed="0"/>
-    <w:lsdException w:name="Medium Grid 2 Accent 2" w:semiHidden="0" w:uiPriority="68" w:unhideWhenUsed="0"/>
-    <w:lsdException w:name="Medium Grid 3 Accent 2" w:semiHidden="0" w:uiPriority="69" w:unhideWhenUsed="0"/>
-    <w:lsdException w:name="Dark List Accent 2" w:semiHidden="0" w:uiPriority="70" w:unhideWhenUsed="0"/>
-    <w:lsdException w:name="Colorful Shading Accent 2" w:semiHidden="0" w:uiPriority="71" w:unhideWhenUsed="0"/>
-    <w:lsdException w:name="Colorful List Accent 2" w:semiHidden="0" w:uiPriority="72" w:unhideWhenUsed="0"/>
-    <w:lsdException w:name="Colorful Grid Accent 2" w:semiHidden="0" w:uiPriority="73" w:unhideWhenUsed="0"/>
-    <w:lsdException w:name="Light Shading Accent 3" w:semiHidden="0" w:uiPriority="60" w:unhideWhenUsed="0"/>
-    <w:lsdException w:name="Light List Accent 3" w:semiHidden="0" w:uiPriority="61" w:unhideWhenUsed="0"/>
-    <w:lsdException w:name="Light Grid Accent 3" w:semiHidden="0" w:uiPriority="62" w:unhideWhenUsed="0"/>
-    <w:lsdException w:name="Medium Shading 1 Accent 3" w:semiHidden="0" w:uiPriority="63" w:unhideWhenUsed="0"/>
-    <w:lsdException w:name="Medium Shading 2 Accent 3" w:semiHidden="0" w:uiPriority="64" w:unhideWhenUsed="0"/>
-    <w:lsdException w:name="Medium List 1 Accent 3" w:semiHidden="0" w:uiPriority="65" w:unhideWhenUsed="0"/>
-    <w:lsdException w:name="Medium List 2 Accent 3" w:semiHidden="0" w:uiPriority="66" w:unhideWhenUsed="0"/>
-    <w:lsdException w:name="Medium Grid 1 Accent 3" w:semiHidden="0" w:uiPriority="67" w:unhideWhenUsed="0"/>
-    <w:lsdException w:name="Medium Grid 2 Accent 3" w:semiHidden="0" w:uiPriority="68" w:unhideWhenUsed="0"/>
-    <w:lsdException w:name="Medium Grid 3 Accent 3" w:semiHidden="0" w:uiPriority="69" w:unhideWhenUsed="0"/>
-    <w:lsdException w:name="Dark List Accent 3" w:semiHidden="0" w:uiPriority="70" w:unhideWhenUsed="0"/>
-    <w:lsdException w:name="Colorful Shading Accent 3" w:semiHidden="0" w:uiPriority="71" w:unhideWhenUsed="0"/>
-    <w:lsdException w:name="Colorful List Accent 3" w:semiHidden="0" w:uiPriority="72" w:unhideWhenUsed="0"/>
-    <w:lsdException w:name="Colorful Grid Accent 3" w:semiHidden="0" w:uiPriority="73" w:unhideWhenUsed="0"/>
-    <w:lsdException w:name="Light Shading Accent 4" w:semiHidden="0" w:uiPriority="60" w:unhideWhenUsed="0"/>
-    <w:lsdException w:name="Light List Accent 4" w:semiHidden="0" w:uiPriority="61" w:unhideWhenUsed="0"/>
-    <w:lsdException w:name="Light Grid Accent 4" w:semiHidden="0" w:uiPriority="62" w:unhideWhenUsed="0"/>
-    <w:lsdException w:name="Medium Shading 1 Accent 4" w:semiHidden="0" w:uiPriority="63" w:unhideWhenUsed="0"/>
-    <w:lsdException w:name="Medium Shading 2 Accent 4" w:semiHidden="0" w:uiPriority="64" w:unhideWhenUsed="0"/>
-    <w:lsdException w:name="Medium List 1 Accent 4" w:semiHidden="0" w:uiPriority="65" w:unhideWhenUsed="0"/>
-    <w:lsdException w:name="Medium List 2 Accent 4" w:semiHidden="0" w:uiPriority="66" w:unhideWhenUsed="0"/>
-    <w:lsdException w:name="Medium Grid 1 Accent 4" w:semiHidden="0" w:uiPriority="67" w:unhideWhenUsed="0"/>
-    <w:lsdException w:name="Medium Grid 2 Accent 4" w:semiHidden="0" w:uiPriority="68" w:unhideWhenUsed="0"/>
-    <w:lsdException w:name="Medium Grid 3 Accent 4" w:semiHidden="0" w:uiPriority="69" w:unhideWhenUsed="0"/>
-    <w:lsdException w:name="Dark List Accent 4" w:semiHidden="0" w:uiPriority="70" w:unhideWhenUsed="0"/>
-    <w:lsdException w:name="Colorful Shading Accent 4" w:semiHidden="0" w:uiPriority="71" w:unhideWhenUsed="0"/>
-    <w:lsdException w:name="Colorful List Accent 4" w:semiHidden="0" w:uiPriority="72" w:unhideWhenUsed="0"/>
-    <w:lsdException w:name="Colorful Grid Accent 4" w:semiHidden="0" w:uiPriority="73" w:unhideWhenUsed="0"/>
-    <w:lsdException w:name="Light Shading Accent 5" w:semiHidden="0" w:uiPriority="60" w:unhideWhenUsed="0"/>
-    <w:lsdException w:name="Light List Accent 5" w:semiHidden="0" w:uiPriority="61" w:unhideWhenUsed="0"/>
-    <w:lsdException w:name="Light Grid Accent 5" w:semiHidden="0" w:uiPriority="62" w:unhideWhenUsed="0"/>
-    <w:lsdException w:name="Medium Shading 1 Accent 5" w:semiHidden="0" w:uiPriority="63" w:unhideWhenUsed="0"/>
-    <w:lsdException w:name="Medium Shading 2 Accent 5" w:semiHidden="0" w:uiPriority="64" w:unhideWhenUsed="0"/>
-    <w:lsdException w:name="Medium List 1 Accent 5" w:semiHidden="0" w:uiPriority="65" w:unhideWhenUsed="0"/>
-    <w:lsdException w:name="Medium List 2 Accent 5" w:semiHidden="0" w:uiPriority="66" w:unhideWhenUsed="0"/>
-    <w:lsdException w:name="Medium Grid 1 Accent 5" w:semiHidden="0" w:uiPriority="67" w:unhideWhenUsed="0"/>
-    <w:lsdException w:name="Medium Grid 2 Accent 5" w:semiHidden="0" w:uiPriority="68" w:unhideWhenUsed="0"/>
-    <w:lsdException w:name="Medium Grid 3 Accent 5" w:semiHidden="0" w:uiPriority="69" w:unhideWhenUsed="0"/>
-    <w:lsdException w:name="Dark List Accent 5" w:semiHidden="0" w:uiPriority="70" w:unhideWhenUsed="0"/>
-    <w:lsdException w:name="Colorful Shading Accent 5" w:semiHidden="0" w:uiPriority="71" w:unhideWhenUsed="0"/>
-    <w:lsdException w:name="Colorful List Accent 5" w:semiHidden="0" w:uiPriority="72" w:unhideWhenUsed="0"/>
-    <w:lsdException w:name="Colorful Grid Accent 5" w:semiHidden="0" w:uiPriority="73" w:unhideWhenUsed="0"/>
-    <w:lsdException w:name="Light Shading Accent 6" w:semiHidden="0" w:uiPriority="60" w:unhideWhenUsed="0"/>
-    <w:lsdException w:name="Light List Accent 6" w:semiHidden="0" w:uiPriority="61" w:unhideWhenUsed="0"/>
-    <w:lsdException w:name="Light Grid Accent 6" w:semiHidden="0" w:uiPriority="62" w:unhideWhenUsed="0"/>
-    <w:lsdException w:name="Medium Shading 1 Accent 6" w:semiHidden="0" w:uiPriority="63" w:unhideWhenUsed="0"/>
-    <w:lsdException w:name="Medium Shading 2 Accent 6" w:semiHidden="0" w:uiPriority="64" w:unhideWhenUsed="0"/>
-    <w:lsdException w:name="Medium List 1 Accent 6" w:semiHidden="0" w:uiPriority="65" w:unhideWhenUsed="0"/>
-    <w:lsdException w:name="Medium List 2 Accent 6" w:semiHidden="0" w:uiPriority="66" w:unhideWhenUsed="0"/>
-    <w:lsdException w:name="Medium Grid 1 Accent 6" w:semiHidden="0" w:uiPriority="67" w:unhideWhenUsed="0"/>
-    <w:lsdException w:name="Medium Grid 2 Accent 6" w:semiHidden="0" w:uiPriority="68" w:unhideWhenUsed="0"/>
-    <w:lsdException w:name="Medium Grid 3 Accent 6" w:semiHidden="0" w:uiPriority="69" w:unhideWhenUsed="0"/>
-    <w:lsdException w:name="Dark List Accent 6" w:semiHidden="0" w:uiPriority="70" w:unhideWhenUsed="0"/>
-    <w:lsdException w:name="Colorful Shading Accent 6" w:semiHidden="0" w:uiPriority="71" w:unhideWhenUsed="0"/>
-    <w:lsdException w:name="Colorful List Accent 6" w:semiHidden="0" w:uiPriority="72" w:unhideWhenUsed="0"/>
-    <w:lsdException w:name="Colorful Grid Accent 6" w:semiHidden="0" w:uiPriority="73" w:unhideWhenUsed="0"/>
-    <w:lsdException w:name="Subtle Emphasis" w:semiHidden="0" w:uiPriority="19" w:unhideWhenUsed="0" w:qFormat="1"/>
-    <w:lsdException w:name="Intense Emphasis" w:semiHidden="0" w:uiPriority="21" w:unhideWhenUsed="0" w:qFormat="1"/>
-    <w:lsdException w:name="Subtle Reference" w:semiHidden="0" w:uiPriority="31" w:unhideWhenUsed="0" w:qFormat="1"/>
-    <w:lsdException w:name="Intense Reference" w:semiHidden="0" w:uiPriority="32" w:unhideWhenUsed="0" w:qFormat="1"/>
-    <w:lsdException w:name="Book Title" w:semiHidden="0" w:uiPriority="33" w:unhideWhenUsed="0" w:qFormat="1"/>
-    <w:lsdException w:name="Bibliography" w:uiPriority="37"/>
-    <w:lsdException w:name="TOC Heading" w:uiPriority="39" w:qFormat="1"/>
-  </w:latentStyles>
-  <w:style w:type="paragraph" w:default="1" w:styleId="Normal">
-    <w:name w:val="Normal"/>
-    <w:qFormat/>
-    <w:rsid w:val="00C4526B"/>
-    <w:rPr>
-      <w:sz w:val="20"/>
-    </w:rPr>
-  </w:style>
-  <w:style w:type="paragraph" w:styleId="Titre1">
-    <w:name w:val="heading 1"/>
-    <w:basedOn w:val="Normal"/>
-    <w:next w:val="Normal"/>
-    <w:link w:val="Titre1Car"/>
-    <w:uiPriority w:val="9"/>
-    <w:qFormat/>
-    <w:rsid w:val="009A0261"/>
-    <w:pPr>
-      <w:keepNext/>
-      <w:keepLines/>
-      <w:spacing w:before="480" w:after="0"/>
-      <w:outlineLvl w:val="0"/>
-    </w:pPr>
-    <w:rPr>
-      <w:rFonts w:asciiTheme="majorHAnsi" w:eastAsiaTheme="majorEastAsia" w:hAnsiTheme="majorHAnsi" w:cstheme="majorBidi"/>
-      <w:b/>
-      <w:bCs/>
-      <w:color w:val="2E74B5" w:themeColor="accent1" w:themeShade="BF"/>
-      <w:sz w:val="28"/>
-      <w:szCs w:val="28"/>
-    </w:rPr>
-  </w:style>
-  <w:style w:type="paragraph" w:styleId="Titre2">
-    <w:name w:val="heading 2"/>
-    <w:basedOn w:val="Normal"/>
-    <w:next w:val="Normal"/>
-    <w:link w:val="Titre2Car"/>
-    <w:uiPriority w:val="9"/>
-    <w:unhideWhenUsed/>
-    <w:qFormat/>
-    <w:rsid w:val="009A0261"/>
-    <w:pPr>
-      <w:keepNext/>
-      <w:keepLines/>
-      <w:spacing w:before="200" w:after="0"/>
-      <w:outlineLvl w:val="1"/>
-    </w:pPr>
-    <w:rPr>
-      <w:rFonts w:asciiTheme="majorHAnsi" w:eastAsiaTheme="majorEastAsia" w:hAnsiTheme="majorHAnsi" w:cstheme="majorBidi"/>
-      <w:b/>
-      <w:bCs/>
-      <w:color w:val="5B9BD5" w:themeColor="accent1"/>
-      <w:sz w:val="26"/>
-      <w:szCs w:val="26"/>
-    </w:rPr>
-  </w:style>
-  <w:style w:type="paragraph" w:styleId="Titre3">
-    <w:name w:val="heading 3"/>
-    <w:basedOn w:val="Normal"/>
-    <w:next w:val="Normal"/>
-    <w:link w:val="Titre3Car"/>
-    <w:uiPriority w:val="9"/>
-    <w:unhideWhenUsed/>
-    <w:qFormat/>
-    <w:rsid w:val="009A0261"/>
-    <w:pPr>
-      <w:keepNext/>
-      <w:keepLines/>
-      <w:spacing w:before="200" w:after="0"/>
-      <w:outlineLvl w:val="2"/>
-    </w:pPr>
-    <w:rPr>
-      <w:rFonts w:asciiTheme="majorHAnsi" w:eastAsiaTheme="majorEastAsia" w:hAnsiTheme="majorHAnsi" w:cstheme="majorBidi"/>
-      <w:b/>
-      <w:bCs/>
-      <w:color w:val="5B9BD5" w:themeColor="accent1"/>
-    </w:rPr>
-  </w:style>
-  <w:style w:type="paragraph" w:styleId="Titre4">
-    <w:name w:val="heading 4"/>
-    <w:basedOn w:val="Normal"/>
-    <w:next w:val="Normal"/>
-    <w:link w:val="Titre4Car"/>
-    <w:uiPriority w:val="9"/>
-    <w:unhideWhenUsed/>
-    <w:qFormat/>
-    <w:rsid w:val="009A0261"/>
-    <w:pPr>
-      <w:keepNext/>
-      <w:keepLines/>
-      <w:spacing w:before="200" w:after="0"/>
-      <w:outlineLvl w:val="3"/>
-    </w:pPr>
-    <w:rPr>
-      <w:rFonts w:asciiTheme="majorHAnsi" w:eastAsiaTheme="majorEastAsia" w:hAnsiTheme="majorHAnsi" w:cstheme="majorBidi"/>
-      <w:b/>
-      <w:bCs/>
-      <w:i/>
-      <w:iCs/>
-      <w:color w:val="5B9BD5" w:themeColor="accent1"/>
-    </w:rPr>
-  </w:style>
-  <w:style w:type="character" w:default="1" w:styleId="Policepardfaut">
-    <w:name w:val="Default Paragraph Font"/>
-    <w:uiPriority w:val="1"/>
-    <w:semiHidden/>
-    <w:unhideWhenUsed/>
-  </w:style>
-  <w:style w:type="table" w:default="1" w:styleId="TableauNormal">
-    <w:name w:val="Normal Table"/>
-    <w:uiPriority w:val="99"/>
-    <w:semiHidden/>
-    <w:unhideWhenUsed/>
-    <w:tblPr>
-      <w:tblInd w:w="0" w:type="dxa"/>
-      <w:tblCellMar>
-        <w:top w:w="0" w:type="dxa"/>
-        <w:left w:w="108" w:type="dxa"/>
-        <w:bottom w:w="0" w:type="dxa"/>
-        <w:right w:w="108" w:type="dxa"/>
-      </w:tblCellMar>
-    </w:tblPr>
-  </w:style>
-  <w:style w:type="numbering" w:default="1" w:styleId="Aucuneliste">
-    <w:name w:val="No List"/>
-    <w:uiPriority w:val="99"/>
-    <w:semiHidden/>
-    <w:unhideWhenUsed/>
-  </w:style>
-  <w:style w:type="paragraph" w:customStyle="1" w:styleId="Paragraphe">
-    <w:name w:val="Paragraphe"/>
-    <w:basedOn w:val="Normal"/>
-    <w:qFormat/>
-    <w:rsid w:val="009A0261"/>
-    <w:pPr>
-      <w:spacing w:after="200" w:line="276" w:lineRule="auto"/>
-      <w:jc w:val="both"/>
-    </w:pPr>
-    <w:rPr>
-      <w:sz w:val="18"/>
-      <w:szCs w:val="18"/>
-    </w:rPr>
-  </w:style>
-  <w:style w:type="character" w:customStyle="1" w:styleId="Titre1Car">
-    <w:name w:val="Titre 1 Car"/>
-    <w:basedOn w:val="Policepardfaut"/>
-    <w:link w:val="Titre1"/>
-    <w:uiPriority w:val="9"/>
-    <w:rsid w:val="009A0261"/>
-    <w:rPr>
-      <w:rFonts w:asciiTheme="majorHAnsi" w:eastAsiaTheme="majorEastAsia" w:hAnsiTheme="majorHAnsi" w:cstheme="majorBidi"/>
-      <w:b/>
-      <w:bCs/>
-      <w:color w:val="2E74B5" w:themeColor="accent1" w:themeShade="BF"/>
-      <w:sz w:val="28"/>
-      <w:szCs w:val="28"/>
-    </w:rPr>
-  </w:style>
-  <w:style w:type="character" w:customStyle="1" w:styleId="Titre2Car">
-    <w:name w:val="Titre 2 Car"/>
-    <w:basedOn w:val="Policepardfaut"/>
-    <w:link w:val="Titre2"/>
-    <w:uiPriority w:val="9"/>
-    <w:rsid w:val="009A0261"/>
-    <w:rPr>
-      <w:rFonts w:asciiTheme="majorHAnsi" w:eastAsiaTheme="majorEastAsia" w:hAnsiTheme="majorHAnsi" w:cstheme="majorBidi"/>
-      <w:b/>
-      <w:bCs/>
-      <w:color w:val="5B9BD5" w:themeColor="accent1"/>
-      <w:sz w:val="26"/>
-      <w:szCs w:val="26"/>
-    </w:rPr>
-  </w:style>
-  <w:style w:type="character" w:customStyle="1" w:styleId="Titre3Car">
-    <w:name w:val="Titre 3 Car"/>
-    <w:basedOn w:val="Policepardfaut"/>
-    <w:link w:val="Titre3"/>
-    <w:uiPriority w:val="9"/>
-    <w:rsid w:val="009A0261"/>
-    <w:rPr>
-      <w:rFonts w:asciiTheme="majorHAnsi" w:eastAsiaTheme="majorEastAsia" w:hAnsiTheme="majorHAnsi" w:cstheme="majorBidi"/>
-      <w:b/>
-      <w:bCs/>
-      <w:color w:val="5B9BD5" w:themeColor="accent1"/>
-      <w:sz w:val="20"/>
-    </w:rPr>
-  </w:style>
-  <w:style w:type="character" w:customStyle="1" w:styleId="Titre4Car">
-    <w:name w:val="Titre 4 Car"/>
-    <w:basedOn w:val="Policepardfaut"/>
-    <w:link w:val="Titre4"/>
-    <w:uiPriority w:val="9"/>
-    <w:rsid w:val="009A0261"/>
-    <w:rPr>
-      <w:rFonts w:asciiTheme="majorHAnsi" w:eastAsiaTheme="majorEastAsia" w:hAnsiTheme="majorHAnsi" w:cstheme="majorBidi"/>
-      <w:b/>
-      <w:bCs/>
-      <w:i/>
-      <w:iCs/>
-      <w:color w:val="5B9BD5" w:themeColor="accent1"/>
-      <w:sz w:val="20"/>
-    </w:rPr>
-  </w:style>
-  <w:style w:type="paragraph" w:styleId="Lgende">
-    <w:name w:val="caption"/>
-    <w:basedOn w:val="Normal"/>
-    <w:next w:val="Normal"/>
-    <w:uiPriority w:val="35"/>
-    <w:unhideWhenUsed/>
-    <w:qFormat/>
-    <w:rsid w:val="009A0261"/>
-    <w:pPr>
-      <w:spacing w:after="200" w:line="240" w:lineRule="auto"/>
-    </w:pPr>
-    <w:rPr>
-      <w:b/>
-      <w:bCs/>
-      <w:color w:val="5B9BD5" w:themeColor="accent1"/>
-      <w:sz w:val="18"/>
-      <w:szCs w:val="18"/>
-    </w:rPr>
-  </w:style>
-  <w:style w:type="paragraph" w:styleId="Sous-titre">
-    <w:name w:val="Subtitle"/>
-    <w:basedOn w:val="Normal"/>
-    <w:next w:val="Normal"/>
-    <w:link w:val="Sous-titreCar"/>
-    <w:uiPriority w:val="11"/>
-    <w:qFormat/>
-    <w:rsid w:val="009A0261"/>
-    <w:pPr>
-      <w:numPr>
-        <w:ilvl w:val="1"/>
-      </w:numPr>
-    </w:pPr>
-    <w:rPr>
-      <w:rFonts w:asciiTheme="majorHAnsi" w:eastAsiaTheme="majorEastAsia" w:hAnsiTheme="majorHAnsi" w:cstheme="majorBidi"/>
-      <w:i/>
-      <w:iCs/>
-      <w:color w:val="5B9BD5" w:themeColor="accent1"/>
-      <w:spacing w:val="15"/>
-      <w:sz w:val="24"/>
-      <w:szCs w:val="24"/>
-    </w:rPr>
-  </w:style>
-  <w:style w:type="character" w:customStyle="1" w:styleId="Sous-titreCar">
-    <w:name w:val="Sous-titre Car"/>
-    <w:basedOn w:val="Policepardfaut"/>
-    <w:link w:val="Sous-titre"/>
-    <w:uiPriority w:val="11"/>
-    <w:rsid w:val="009A0261"/>
-    <w:rPr>
-      <w:rFonts w:asciiTheme="majorHAnsi" w:eastAsiaTheme="majorEastAsia" w:hAnsiTheme="majorHAnsi" w:cstheme="majorBidi"/>
-      <w:i/>
-      <w:iCs/>
-      <w:color w:val="5B9BD5" w:themeColor="accent1"/>
-      <w:spacing w:val="15"/>
-      <w:sz w:val="24"/>
-      <w:szCs w:val="24"/>
-    </w:rPr>
-  </w:style>
-  <w:style w:type="paragraph" w:styleId="Sansinterligne">
-    <w:name w:val="No Spacing"/>
-    <w:link w:val="SansinterligneCar"/>
-    <w:uiPriority w:val="1"/>
-    <w:qFormat/>
-    <w:rsid w:val="009A0261"/>
-    <w:pPr>
-      <w:spacing w:after="0" w:line="240" w:lineRule="auto"/>
-    </w:pPr>
-    <w:rPr>
-      <w:rFonts w:eastAsiaTheme="minorEastAsia"/>
-      <w:lang w:eastAsia="fr-CH"/>
-    </w:rPr>
-  </w:style>
-  <w:style w:type="character" w:customStyle="1" w:styleId="SansinterligneCar">
-    <w:name w:val="Sans interligne Car"/>
-    <w:basedOn w:val="Policepardfaut"/>
-    <w:link w:val="Sansinterligne"/>
-    <w:uiPriority w:val="1"/>
-    <w:rsid w:val="009A0261"/>
-    <w:rPr>
-      <w:rFonts w:eastAsiaTheme="minorEastAsia"/>
-      <w:lang w:eastAsia="fr-CH"/>
-    </w:rPr>
-  </w:style>
-  <w:style w:type="paragraph" w:styleId="Paragraphedeliste">
-    <w:name w:val="List Paragraph"/>
-    <w:basedOn w:val="Normal"/>
-    <w:uiPriority w:val="34"/>
-    <w:qFormat/>
-    <w:rsid w:val="009A0261"/>
-    <w:pPr>
-      <w:ind w:left="720"/>
-      <w:contextualSpacing/>
-    </w:pPr>
-  </w:style>
-  <w:style w:type="character" w:styleId="Titredulivre">
-    <w:name w:val="Book Title"/>
-    <w:aliases w:val="Titre de la  thèse"/>
-    <w:uiPriority w:val="33"/>
-    <w:qFormat/>
-    <w:rsid w:val="009A0261"/>
-    <w:rPr>
-      <w:rFonts w:cs="SFSS1095"/>
-      <w:color w:val="000000"/>
-      <w:sz w:val="24"/>
-      <w:szCs w:val="24"/>
-    </w:rPr>
-  </w:style>
-  <w:style w:type="paragraph" w:styleId="En-ttedetabledesmatires">
-    <w:name w:val="TOC Heading"/>
-    <w:basedOn w:val="Titre1"/>
-    <w:next w:val="Normal"/>
-    <w:uiPriority w:val="39"/>
-    <w:semiHidden/>
-    <w:unhideWhenUsed/>
-    <w:qFormat/>
-    <w:rsid w:val="009A0261"/>
-    <w:pPr>
-      <w:spacing w:line="276" w:lineRule="auto"/>
-      <w:outlineLvl w:val="9"/>
-    </w:pPr>
-    <w:rPr>
-      <w:lang w:eastAsia="fr-CH"/>
-    </w:rPr>
-  </w:style>
-  <w:style w:type="paragraph" w:styleId="En-tte">
-    <w:name w:val="header"/>
-    <w:basedOn w:val="Normal"/>
-    <w:link w:val="En-tteCar"/>
-    <w:uiPriority w:val="99"/>
-    <w:unhideWhenUsed/>
-    <w:rsid w:val="00324CC5"/>
-    <w:pPr>
-      <w:tabs>
-        <w:tab w:val="center" w:pos="4536"/>
-        <w:tab w:val="right" w:pos="9072"/>
-      </w:tabs>
-      <w:spacing w:after="0" w:line="240" w:lineRule="auto"/>
-    </w:pPr>
-  </w:style>
-  <w:style w:type="character" w:customStyle="1" w:styleId="En-tteCar">
-    <w:name w:val="En-tête Car"/>
-    <w:basedOn w:val="Policepardfaut"/>
-    <w:link w:val="En-tte"/>
-    <w:uiPriority w:val="99"/>
-    <w:rsid w:val="00324CC5"/>
-    <w:rPr>
-      <w:sz w:val="20"/>
-    </w:rPr>
-  </w:style>
-  <w:style w:type="paragraph" w:styleId="Pieddepage">
-    <w:name w:val="footer"/>
-    <w:basedOn w:val="Normal"/>
-    <w:link w:val="PieddepageCar"/>
-    <w:uiPriority w:val="99"/>
-    <w:unhideWhenUsed/>
-    <w:rsid w:val="00324CC5"/>
-    <w:pPr>
-      <w:tabs>
-        <w:tab w:val="center" w:pos="4536"/>
-        <w:tab w:val="right" w:pos="9072"/>
-      </w:tabs>
-      <w:spacing w:after="0" w:line="240" w:lineRule="auto"/>
-    </w:pPr>
-  </w:style>
-  <w:style w:type="character" w:customStyle="1" w:styleId="PieddepageCar">
-    <w:name w:val="Pied de page Car"/>
-    <w:basedOn w:val="Policepardfaut"/>
-    <w:link w:val="Pieddepage"/>
-    <w:uiPriority w:val="99"/>
-    <w:rsid w:val="00324CC5"/>
-    <w:rPr>
-      <w:sz w:val="20"/>
-    </w:rPr>
-  </w:style>
-  <w:style w:type="paragraph" w:customStyle="1" w:styleId="Title1">
-    <w:name w:val="Title1"/>
-    <w:basedOn w:val="Titre1"/>
-    <w:link w:val="Title1Car"/>
-    <w:qFormat/>
-    <w:rsid w:val="00547900"/>
-    <w:pPr>
-      <w:numPr>
-        <w:numId w:val="2"/>
-      </w:numPr>
-    </w:pPr>
-  </w:style>
-  <w:style w:type="paragraph" w:customStyle="1" w:styleId="Title2">
-    <w:name w:val="Title2"/>
-    <w:basedOn w:val="Titre2"/>
-    <w:link w:val="Title2Car"/>
-    <w:qFormat/>
-    <w:rsid w:val="00547900"/>
-    <w:pPr>
-      <w:numPr>
-        <w:ilvl w:val="1"/>
-        <w:numId w:val="2"/>
-      </w:numPr>
-    </w:pPr>
-    <w:rPr>
-      <w:color w:val="auto"/>
-    </w:rPr>
-  </w:style>
-  <w:style w:type="character" w:customStyle="1" w:styleId="Title1Car">
-    <w:name w:val="Title1 Car"/>
-    <w:basedOn w:val="Titre1Car"/>
-    <w:link w:val="Title1"/>
-    <w:rsid w:val="00547900"/>
-    <w:rPr>
-      <w:rFonts w:asciiTheme="majorHAnsi" w:eastAsiaTheme="majorEastAsia" w:hAnsiTheme="majorHAnsi" w:cstheme="majorBidi"/>
-      <w:b/>
-      <w:bCs/>
-      <w:color w:val="2E74B5" w:themeColor="accent1" w:themeShade="BF"/>
-      <w:sz w:val="28"/>
-      <w:szCs w:val="28"/>
-    </w:rPr>
-  </w:style>
-  <w:style w:type="paragraph" w:customStyle="1" w:styleId="Title4">
-    <w:name w:val="Title4"/>
-    <w:basedOn w:val="Normal"/>
-    <w:qFormat/>
-    <w:rsid w:val="00547900"/>
-    <w:pPr>
-      <w:keepNext/>
-      <w:keepLines/>
-      <w:numPr>
-        <w:ilvl w:val="3"/>
-        <w:numId w:val="2"/>
-      </w:numPr>
-      <w:spacing w:before="200" w:after="0"/>
-      <w:outlineLvl w:val="2"/>
-    </w:pPr>
-    <w:rPr>
-      <w:rFonts w:asciiTheme="majorHAnsi" w:eastAsiaTheme="majorEastAsia" w:hAnsiTheme="majorHAnsi" w:cstheme="majorBidi"/>
-      <w:b/>
-      <w:bCs/>
-      <w:sz w:val="22"/>
-    </w:rPr>
-  </w:style>
-  <w:style w:type="character" w:customStyle="1" w:styleId="Title2Car">
-    <w:name w:val="Title2 Car"/>
-    <w:basedOn w:val="Titre2Car"/>
-    <w:link w:val="Title2"/>
-    <w:rsid w:val="006A4F1C"/>
-    <w:rPr>
-      <w:rFonts w:asciiTheme="majorHAnsi" w:eastAsiaTheme="majorEastAsia" w:hAnsiTheme="majorHAnsi" w:cstheme="majorBidi"/>
-      <w:b/>
-      <w:bCs/>
-      <w:color w:val="5B9BD5" w:themeColor="accent1"/>
-      <w:sz w:val="26"/>
-      <w:szCs w:val="26"/>
-    </w:rPr>
-  </w:style>
-  <w:style w:type="paragraph" w:customStyle="1" w:styleId="Title3">
-    <w:name w:val="Title3"/>
-    <w:basedOn w:val="Titre3"/>
-    <w:link w:val="Title3Car"/>
-    <w:qFormat/>
-    <w:rsid w:val="00613A9F"/>
-    <w:pPr>
-      <w:numPr>
-        <w:ilvl w:val="2"/>
-        <w:numId w:val="3"/>
-      </w:numPr>
-    </w:pPr>
-    <w:rPr>
-      <w:sz w:val="24"/>
-    </w:rPr>
-  </w:style>
-  <w:style w:type="character" w:customStyle="1" w:styleId="Title3Car">
-    <w:name w:val="Title3 Car"/>
-    <w:basedOn w:val="Titre3Car"/>
-    <w:link w:val="Title3"/>
-    <w:rsid w:val="00613A9F"/>
-    <w:rPr>
-      <w:rFonts w:asciiTheme="majorHAnsi" w:eastAsiaTheme="majorEastAsia" w:hAnsiTheme="majorHAnsi" w:cstheme="majorBidi"/>
-      <w:b/>
-      <w:bCs/>
-      <w:color w:val="5B9BD5" w:themeColor="accent1"/>
-      <w:sz w:val="24"/>
-    </w:rPr>
-  </w:style>
-  <w:style w:type="paragraph" w:styleId="TM1">
-    <w:name w:val="toc 1"/>
-    <w:basedOn w:val="Normal"/>
-    <w:next w:val="Normal"/>
-    <w:autoRedefine/>
-    <w:uiPriority w:val="39"/>
-    <w:unhideWhenUsed/>
-    <w:rsid w:val="002C7B0D"/>
-    <w:pPr>
-      <w:spacing w:after="100"/>
-    </w:pPr>
-  </w:style>
-  <w:style w:type="character" w:styleId="Lienhypertexte">
-    <w:name w:val="Hyperlink"/>
-    <w:basedOn w:val="Policepardfaut"/>
-    <w:uiPriority w:val="99"/>
-    <w:unhideWhenUsed/>
-    <w:rsid w:val="002C7B0D"/>
-    <w:rPr>
-      <w:color w:val="0563C1" w:themeColor="hyperlink"/>
-      <w:u w:val="single"/>
-    </w:rPr>
-  </w:style>
-  <w:style w:type="paragraph" w:styleId="TM2">
-    <w:name w:val="toc 2"/>
-    <w:basedOn w:val="Normal"/>
-    <w:next w:val="Normal"/>
-    <w:autoRedefine/>
-    <w:uiPriority w:val="39"/>
-    <w:unhideWhenUsed/>
-    <w:rsid w:val="002C7B0D"/>
-    <w:pPr>
-      <w:spacing w:after="100"/>
-      <w:ind w:left="200"/>
-    </w:pPr>
-  </w:style>
-  <w:style w:type="paragraph" w:styleId="TM3">
-    <w:name w:val="toc 3"/>
-    <w:basedOn w:val="Normal"/>
-    <w:next w:val="Normal"/>
-    <w:autoRedefine/>
-    <w:uiPriority w:val="39"/>
-    <w:unhideWhenUsed/>
-    <w:rsid w:val="002C7B0D"/>
-    <w:pPr>
-      <w:spacing w:after="100"/>
-      <w:ind w:left="400"/>
-    </w:pPr>
-  </w:style>
-  <w:style w:type="paragraph" w:styleId="Textedebulles">
-    <w:name w:val="Balloon Text"/>
-    <w:basedOn w:val="Normal"/>
-    <w:link w:val="TextedebullesCar"/>
-    <w:uiPriority w:val="99"/>
-    <w:semiHidden/>
-    <w:unhideWhenUsed/>
-    <w:rsid w:val="002C7B0D"/>
-    <w:pPr>
-      <w:spacing w:after="0" w:line="240" w:lineRule="auto"/>
-    </w:pPr>
-    <w:rPr>
-      <w:rFonts w:ascii="Tahoma" w:hAnsi="Tahoma" w:cs="Tahoma"/>
-      <w:sz w:val="16"/>
-      <w:szCs w:val="16"/>
-    </w:rPr>
-  </w:style>
-  <w:style w:type="character" w:customStyle="1" w:styleId="TextedebullesCar">
-    <w:name w:val="Texte de bulles Car"/>
-    <w:basedOn w:val="Policepardfaut"/>
-    <w:link w:val="Textedebulles"/>
-    <w:uiPriority w:val="99"/>
-    <w:semiHidden/>
-    <w:rsid w:val="002C7B0D"/>
-    <w:rPr>
-      <w:rFonts w:ascii="Tahoma" w:hAnsi="Tahoma" w:cs="Tahoma"/>
-      <w:sz w:val="16"/>
-      <w:szCs w:val="16"/>
-    </w:rPr>
-  </w:style>
-  <w:style w:type="paragraph" w:customStyle="1" w:styleId="Default">
-    <w:name w:val="Default"/>
-    <w:rsid w:val="00E175E5"/>
-    <w:pPr>
-      <w:autoSpaceDE w:val="0"/>
-      <w:autoSpaceDN w:val="0"/>
-      <w:adjustRightInd w:val="0"/>
-      <w:spacing w:after="0" w:line="240" w:lineRule="auto"/>
-    </w:pPr>
-    <w:rPr>
-      <w:rFonts w:ascii="Verdana" w:hAnsi="Verdana" w:cs="Verdana"/>
-      <w:color w:val="000000"/>
-      <w:sz w:val="24"/>
-      <w:szCs w:val="24"/>
-    </w:rPr>
-  </w:style>
-  <w:style w:type="paragraph" w:styleId="TM4">
-    <w:name w:val="toc 4"/>
-    <w:basedOn w:val="Normal"/>
-    <w:next w:val="Normal"/>
-    <w:autoRedefine/>
-    <w:uiPriority w:val="39"/>
-    <w:unhideWhenUsed/>
-    <w:rsid w:val="0061190A"/>
-    <w:pPr>
-      <w:spacing w:after="100" w:line="276" w:lineRule="auto"/>
-      <w:ind w:left="660"/>
-    </w:pPr>
-    <w:rPr>
-      <w:rFonts w:eastAsiaTheme="minorEastAsia"/>
-      <w:sz w:val="22"/>
-      <w:lang w:eastAsia="fr-CH"/>
-    </w:rPr>
-  </w:style>
-  <w:style w:type="paragraph" w:styleId="TM5">
-    <w:name w:val="toc 5"/>
-    <w:basedOn w:val="Normal"/>
-    <w:next w:val="Normal"/>
-    <w:autoRedefine/>
-    <w:uiPriority w:val="39"/>
-    <w:unhideWhenUsed/>
-    <w:rsid w:val="0061190A"/>
-    <w:pPr>
-      <w:spacing w:after="100" w:line="276" w:lineRule="auto"/>
-      <w:ind w:left="880"/>
-    </w:pPr>
-    <w:rPr>
-      <w:rFonts w:eastAsiaTheme="minorEastAsia"/>
-      <w:sz w:val="22"/>
-      <w:lang w:eastAsia="fr-CH"/>
-    </w:rPr>
-  </w:style>
-  <w:style w:type="paragraph" w:styleId="TM6">
-    <w:name w:val="toc 6"/>
-    <w:basedOn w:val="Normal"/>
-    <w:next w:val="Normal"/>
-    <w:autoRedefine/>
-    <w:uiPriority w:val="39"/>
-    <w:unhideWhenUsed/>
-    <w:rsid w:val="0061190A"/>
-    <w:pPr>
-      <w:spacing w:after="100" w:line="276" w:lineRule="auto"/>
-      <w:ind w:left="1100"/>
-    </w:pPr>
-    <w:rPr>
-      <w:rFonts w:eastAsiaTheme="minorEastAsia"/>
-      <w:sz w:val="22"/>
-      <w:lang w:eastAsia="fr-CH"/>
-    </w:rPr>
-  </w:style>
-  <w:style w:type="paragraph" w:styleId="TM7">
-    <w:name w:val="toc 7"/>
-    <w:basedOn w:val="Normal"/>
-    <w:next w:val="Normal"/>
-    <w:autoRedefine/>
-    <w:uiPriority w:val="39"/>
-    <w:unhideWhenUsed/>
-    <w:rsid w:val="0061190A"/>
-    <w:pPr>
-      <w:spacing w:after="100" w:line="276" w:lineRule="auto"/>
-      <w:ind w:left="1320"/>
-    </w:pPr>
-    <w:rPr>
-      <w:rFonts w:eastAsiaTheme="minorEastAsia"/>
-      <w:sz w:val="22"/>
-      <w:lang w:eastAsia="fr-CH"/>
-    </w:rPr>
-  </w:style>
-  <w:style w:type="paragraph" w:styleId="TM8">
-    <w:name w:val="toc 8"/>
-    <w:basedOn w:val="Normal"/>
-    <w:next w:val="Normal"/>
-    <w:autoRedefine/>
-    <w:uiPriority w:val="39"/>
-    <w:unhideWhenUsed/>
-    <w:rsid w:val="0061190A"/>
-    <w:pPr>
-      <w:spacing w:after="100" w:line="276" w:lineRule="auto"/>
-      <w:ind w:left="1540"/>
-    </w:pPr>
-    <w:rPr>
-      <w:rFonts w:eastAsiaTheme="minorEastAsia"/>
-      <w:sz w:val="22"/>
-      <w:lang w:eastAsia="fr-CH"/>
-    </w:rPr>
-  </w:style>
-  <w:style w:type="paragraph" w:styleId="TM9">
-    <w:name w:val="toc 9"/>
-    <w:basedOn w:val="Normal"/>
-    <w:next w:val="Normal"/>
-    <w:autoRedefine/>
-    <w:uiPriority w:val="39"/>
-    <w:unhideWhenUsed/>
-    <w:rsid w:val="0061190A"/>
-    <w:pPr>
-      <w:spacing w:after="100" w:line="276" w:lineRule="auto"/>
-      <w:ind w:left="1760"/>
-    </w:pPr>
-    <w:rPr>
-      <w:rFonts w:eastAsiaTheme="minorEastAsia"/>
-      <w:sz w:val="22"/>
-      <w:lang w:eastAsia="fr-CH"/>
-    </w:rPr>
-  </w:style>
-  <w:style w:type="table" w:styleId="Grilledutableau">
-    <w:name w:val="Table Grid"/>
-    <w:basedOn w:val="TableauNormal"/>
-    <w:uiPriority w:val="59"/>
-    <w:rsid w:val="00C12FEA"/>
-    <w:pPr>
-      <w:spacing w:after="0" w:line="240" w:lineRule="auto"/>
-    </w:pPr>
-    <w:tblPr>
-      <w:tblBorders>
-        <w:top w:val="single" w:sz="4" w:space="0" w:color="auto"/>
-        <w:left w:val="single" w:sz="4" w:space="0" w:color="auto"/>
-        <w:bottom w:val="single" w:sz="4" w:space="0" w:color="auto"/>
-        <w:right w:val="single" w:sz="4" w:space="0" w:color="auto"/>
-        <w:insideH w:val="single" w:sz="4" w:space="0" w:color="auto"/>
-        <w:insideV w:val="single" w:sz="4" w:space="0" w:color="auto"/>
-      </w:tblBorders>
-    </w:tblPr>
-  </w:style>
-</w:styles>
-</file>
-
-<file path=word/stylesWithEffects.xml><?xml version="1.0" encoding="utf-8"?>
-<w:styles xmlns:wpc="http://schemas.microsoft.com/office/word/2010/wordprocessingCanvas" xmlns:mc="http://schemas.openxmlformats.org/markup-compatibility/2006" xmlns:o="urn:schemas-microsoft-com:office:office" xmlns:r="http://schemas.openxmlformats.org/officeDocument/2006/relationships" xmlns:m="http://schemas.openxmlformats.org/officeDocument/2006/math" xmlns:v="urn:schemas-microsoft-com:vml" xmlns:wp14="http://schemas.microsoft.com/office/word/2010/wordprocessingDrawing" xmlns:wp="http://schemas.openxmlformats.org/drawingml/2006/wordprocessingDrawing" xmlns:w10="urn:schemas-microsoft-com:office:word" xmlns:w="http://schemas.openxmlformats.org/wordprocessingml/2006/main" xmlns:w14="http://schemas.microsoft.com/office/word/2010/wordml" xmlns:wpg="http://schemas.microsoft.com/office/word/2010/wordprocessingGroup" xmlns:wpi="http://schemas.microsoft.com/office/word/2010/wordprocessingInk" xmlns:wne="http://schemas.microsoft.com/office/word/2006/wordml" xmlns:wps="http://schemas.microsoft.com/office/word/2010/wordprocessingShape" mc:Ignorable="w14 wp14">
-  <w:docDefaults>
-    <w:rPrDefault>
-      <w:rPr>
-        <w:rFonts w:asciiTheme="minorHAnsi" w:eastAsiaTheme="minorHAnsi" w:hAnsiTheme="minorHAnsi" w:cstheme="minorBidi"/>
-        <w:sz w:val="22"/>
-        <w:szCs w:val="22"/>
-        <w:lang w:val="fr-CH" w:eastAsia="en-US" w:bidi="ar-SA"/>
-      </w:rPr>
-    </w:rPrDefault>
-    <w:pPrDefault>
-      <w:pPr>
-        <w:spacing w:after="160" w:line="259" w:lineRule="auto"/>
-      </w:pPr>
-    </w:pPrDefault>
-  </w:docDefaults>
-  <w:latentStyles w:defLockedState="0" w:defUIPriority="99" w:defSemiHidden="1" w:defUnhideWhenUsed="1" w:defQFormat="0" w:count="267">
-    <w:lsdException w:name="Normal" w:semiHidden="0" w:uiPriority="0" w:unhideWhenUsed="0" w:qFormat="1"/>
-    <w:lsdException w:name="heading 1" w:semiHidden="0" w:uiPriority="9" w:unhideWhenUsed="0" w:qFormat="1"/>
-    <w:lsdException w:name="heading 2" w:uiPriority="9" w:qFormat="1"/>
-    <w:lsdException w:name="heading 3" w:uiPriority="9" w:qFormat="1"/>
-    <w:lsdException w:name="heading 4" w:uiPriority="9" w:qFormat="1"/>
-    <w:lsdException w:name="heading 5" w:uiPriority="9" w:qFormat="1"/>
-    <w:lsdException w:name="heading 6" w:uiPriority="9" w:qFormat="1"/>
-    <w:lsdException w:name="heading 7" w:uiPriority="9" w:qFormat="1"/>
-    <w:lsdException w:name="heading 8" w:uiPriority="9" w:qFormat="1"/>
-    <w:lsdException w:name="heading 9" w:uiPriority="9" w:qFormat="1"/>
-    <w:lsdException w:name="toc 1" w:uiPriority="39"/>
-    <w:lsdException w:name="toc 2" w:uiPriority="39"/>
-    <w:lsdException w:name="toc 3" w:uiPriority="39"/>
-    <w:lsdException w:name="toc 4" w:uiPriority="39"/>
-    <w:lsdException w:name="toc 5" w:uiPriority="39"/>
-    <w:lsdException w:name="toc 6" w:uiPriority="39"/>
-    <w:lsdException w:name="toc 7" w:uiPriority="39"/>
-    <w:lsdException w:name="toc 8" w:uiPriority="39"/>
-    <w:lsdException w:name="toc 9" w:uiPriority="39"/>
-    <w:lsdException w:name="caption" w:uiPriority="35" w:qFormat="1"/>
-    <w:lsdException w:name="Title" w:semiHidden="0" w:uiPriority="10" w:unhideWhenUsed="0" w:qFormat="1"/>
-    <w:lsdException w:name="Default Paragraph Font" w:uiPriority="1"/>
-    <w:lsdException w:name="Subtitle" w:semiHidden="0" w:uiPriority="11" w:unhideWhenUsed="0" w:qFormat="1"/>
-    <w:lsdException w:name="Strong" w:semiHidden="0" w:uiPriority="22" w:unhideWhenUsed="0" w:qFormat="1"/>
-    <w:lsdException w:name="Emphasis" w:semiHidden="0" w:uiPriority="20" w:unhideWhenUsed="0" w:qFormat="1"/>
-    <w:lsdException w:name="Table Grid" w:semiHidden="0" w:uiPriority="59" w:unhideWhenUsed="0"/>
-    <w:lsdException w:name="Placeholder Text" w:unhideWhenUsed="0"/>
-    <w:lsdException w:name="No Spacing" w:semiHidden="0" w:uiPriority="1" w:unhideWhenUsed="0" w:qFormat="1"/>
-    <w:lsdException w:name="Light Shading" w:semiHidden="0" w:uiPriority="60" w:unhideWhenUsed="0"/>
-    <w:lsdException w:name="Light List" w:semiHidden="0" w:uiPriority="61" w:unhideWhenUsed="0"/>
-    <w:lsdException w:name="Light Grid" w:semiHidden="0" w:uiPriority="62" w:unhideWhenUsed="0"/>
-    <w:lsdException w:name="Medium Shading 1" w:semiHidden="0" w:uiPriority="63" w:unhideWhenUsed="0"/>
-    <w:lsdException w:name="Medium Shading 2" w:semiHidden="0" w:uiPriority="64" w:unhideWhenUsed="0"/>
-    <w:lsdException w:name="Medium List 1" w:semiHidden="0" w:uiPriority="65" w:unhideWhenUsed="0"/>
-    <w:lsdException w:name="Medium List 2" w:semiHidden="0" w:uiPriority="66" w:unhideWhenUsed="0"/>
-    <w:lsdException w:name="Medium Grid 1" w:semiHidden="0" w:uiPriority="67" w:unhideWhenUsed="0"/>
-    <w:lsdException w:name="Medium Grid 2" w:semiHidden="0" w:uiPriority="68" w:unhideWhenUsed="0"/>
-    <w:lsdException w:name="Medium Grid 3" w:semiHidden="0" w:uiPriority="69" w:unhideWhenUsed="0"/>
-    <w:lsdException w:name="Dark List" w:semiHidden="0" w:uiPriority="70" w:unhideWhenUsed="0"/>
-    <w:lsdException w:name="Colorful Shading" w:semiHidden="0" w:uiPriority="71" w:unhideWhenUsed="0"/>
-    <w:lsdException w:name="Colorful List" w:semiHidden="0" w:uiPriority="72" w:unhideWhenUsed="0"/>
-    <w:lsdException w:name="Colorful Grid" w:semiHidden="0" w:uiPriority="73" w:unhideWhenUsed="0"/>
-    <w:lsdException w:name="Light Shading Accent 1" w:semiHidden="0" w:uiPriority="60" w:unhideWhenUsed="0"/>
-    <w:lsdException w:name="Light List Accent 1" w:semiHidden="0" w:uiPriority="61" w:unhideWhenUsed="0"/>
-    <w:lsdException w:name="Light Grid Accent 1" w:semiHidden="0" w:uiPriority="62" w:unhideWhenUsed="0"/>
-    <w:lsdException w:name="Medium Shading 1 Accent 1" w:semiHidden="0" w:uiPriority="63" w:unhideWhenUsed="0"/>
-    <w:lsdException w:name="Medium Shading 2 Accent 1" w:semiHidden="0" w:uiPriority="64" w:unhideWhenUsed="0"/>
-    <w:lsdException w:name="Medium List 1 Accent 1" w:semiHidden="0" w:uiPriority="65" w:unhideWhenUsed="0"/>
-    <w:lsdException w:name="Revision" w:unhideWhenUsed="0"/>
-    <w:lsdException w:name="List Paragraph" w:semiHidden="0" w:uiPriority="34" w:unhideWhenUsed="0" w:qFormat="1"/>
-    <w:lsdException w:name="Quote" w:semiHidden="0" w:uiPriority="29" w:unhideWhenUsed="0" w:qFormat="1"/>
-    <w:lsdException w:name="Intense Quote" w:semiHidden="0" w:uiPriority="30" w:unhideWhenUsed="0" w:qFormat="1"/>
-    <w:lsdException w:name="Medium List 2 Accent 1" w:semiHidden="0" w:uiPriority="66" w:unhideWhenUsed="0"/>
-    <w:lsdException w:name="Medium Grid 1 Accent 1" w:semiHidden="0" w:uiPriority="67" w:unhideWhenUsed="0"/>
-    <w:lsdException w:name="Medium Grid 2 Accent 1" w:semiHidden="0" w:uiPriority="68" w:unhideWhenUsed="0"/>
-    <w:lsdException w:name="Medium Grid 3 Accent 1" w:semiHidden="0" w:uiPriority="69" w:unhideWhenUsed="0"/>
-    <w:lsdException w:name="Dark List Accent 1" w:semiHidden="0" w:uiPriority="70" w:unhideWhenUsed="0"/>
-    <w:lsdException w:name="Colorful Shading Accent 1" w:semiHidden="0" w:uiPriority="71" w:unhideWhenUsed="0"/>
-    <w:lsdException w:name="Colorful List Accent 1" w:semiHidden="0" w:uiPriority="72" w:unhideWhenUsed="0"/>
-    <w:lsdException w:name="Colorful Grid Accent 1" w:semiHidden="0" w:uiPriority="73" w:unhideWhenUsed="0"/>
-    <w:lsdException w:name="Light Shading Accent 2" w:semiHidden="0" w:uiPriority="60" w:unhideWhenUsed="0"/>
-    <w:lsdException w:name="Light List Accent 2" w:semiHidden="0" w:uiPriority="61" w:unhideWhenUsed="0"/>
-    <w:lsdException w:name="Light Grid Accent 2" w:semiHidden="0" w:uiPriority="62" w:unhideWhenUsed="0"/>
-    <w:lsdException w:name="Medium Shading 1 Accent 2" w:semiHidden="0" w:uiPriority="63" w:unhideWhenUsed="0"/>
-    <w:lsdException w:name="Medium Shading 2 Accent 2" w:semiHidden="0" w:uiPriority="64" w:unhideWhenUsed="0"/>
-    <w:lsdException w:name="Medium List 1 Accent 2" w:semiHidden="0" w:uiPriority="65" w:unhideWhenUsed="0"/>
-    <w:lsdException w:name="Medium List 2 Accent 2" w:semiHidden="0" w:uiPriority="66" w:unhideWhenUsed="0"/>
-    <w:lsdException w:name="Medium Grid 1 Accent 2" w:semiHidden="0" w:uiPriority="67" w:unhideWhenUsed="0"/>
-    <w:lsdException w:name="Medium Grid 2 Accent 2" w:semiHidden="0" w:uiPriority="68" w:unhideWhenUsed="0"/>
-    <w:lsdException w:name="Medium Grid 3 Accent 2" w:semiHidden="0" w:uiPriority="69" w:unhideWhenUsed="0"/>
-    <w:lsdException w:name="Dark List Accent 2" w:semiHidden="0" w:uiPriority="70" w:unhideWhenUsed="0"/>
-    <w:lsdException w:name="Colorful Shading Accent 2" w:semiHidden="0" w:uiPriority="71" w:unhideWhenUsed="0"/>
-    <w:lsdException w:name="Colorful List Accent 2" w:semiHidden="0" w:uiPriority="72" w:unhideWhenUsed="0"/>
-    <w:lsdException w:name="Colorful Grid Accent 2" w:semiHidden="0" w:uiPriority="73" w:unhideWhenUsed="0"/>
-    <w:lsdException w:name="Light Shading Accent 3" w:semiHidden="0" w:uiPriority="60" w:unhideWhenUsed="0"/>
-    <w:lsdException w:name="Light List Accent 3" w:semiHidden="0" w:uiPriority="61" w:unhideWhenUsed="0"/>
-    <w:lsdException w:name="Light Grid Accent 3" w:semiHidden="0" w:uiPriority="62" w:unhideWhenUsed="0"/>
-    <w:lsdException w:name="Medium Shading 1 Accent 3" w:semiHidden="0" w:uiPriority="63" w:unhideWhenUsed="0"/>
-    <w:lsdException w:name="Medium Shading 2 Accent 3" w:semiHidden="0" w:uiPriority="64" w:unhideWhenUsed="0"/>
-    <w:lsdException w:name="Medium List 1 Accent 3" w:semiHidden="0" w:uiPriority="65" w:unhideWhenUsed="0"/>
-    <w:lsdException w:name="Medium List 2 Accent 3" w:semiHidden="0" w:uiPriority="66" w:unhideWhenUsed="0"/>
-    <w:lsdException w:name="Medium Grid 1 Accent 3" w:semiHidden="0" w:uiPriority="67" w:unhideWhenUsed="0"/>
-    <w:lsdException w:name="Medium Grid 2 Accent 3" w:semiHidden="0" w:uiPriority="68" w:unhideWhenUsed="0"/>
-    <w:lsdException w:name="Medium Grid 3 Accent 3" w:semiHidden="0" w:uiPriority="69" w:unhideWhenUsed="0"/>
-    <w:lsdException w:name="Dark List Accent 3" w:semiHidden="0" w:uiPriority="70" w:unhideWhenUsed="0"/>
-    <w:lsdException w:name="Colorful Shading Accent 3" w:semiHidden="0" w:uiPriority="71" w:unhideWhenUsed="0"/>
-    <w:lsdException w:name="Colorful List Accent 3" w:semiHidden="0" w:uiPriority="72" w:unhideWhenUsed="0"/>
-    <w:lsdException w:name="Colorful Grid Accent 3" w:semiHidden="0" w:uiPriority="73" w:unhideWhenUsed="0"/>
-    <w:lsdException w:name="Light Shading Accent 4" w:semiHidden="0" w:uiPriority="60" w:unhideWhenUsed="0"/>
-    <w:lsdException w:name="Light List Accent 4" w:semiHidden="0" w:uiPriority="61" w:unhideWhenUsed="0"/>
-    <w:lsdException w:name="Light Grid Accent 4" w:semiHidden="0" w:uiPriority="62" w:unhideWhenUsed="0"/>
-    <w:lsdException w:name="Medium Shading 1 Accent 4" w:semiHidden="0" w:uiPriority="63" w:unhideWhenUsed="0"/>
-    <w:lsdException w:name="Medium Shading 2 Accent 4" w:semiHidden="0" w:uiPriority="64" w:unhideWhenUsed="0"/>
-    <w:lsdException w:name="Medium List 1 Accent 4" w:semiHidden="0" w:uiPriority="65" w:unhideWhenUsed="0"/>
-    <w:lsdException w:name="Medium List 2 Accent 4" w:semiHidden="0" w:uiPriority="66" w:unhideWhenUsed="0"/>
-    <w:lsdException w:name="Medium Grid 1 Accent 4" w:semiHidden="0" w:uiPriority="67" w:unhideWhenUsed="0"/>
-    <w:lsdException w:name="Medium Grid 2 Accent 4" w:semiHidden="0" w:uiPriority="68" w:unhideWhenUsed="0"/>
-    <w:lsdException w:name="Medium Grid 3 Accent 4" w:semiHidden="0" w:uiPriority="69" w:unhideWhenUsed="0"/>
-    <w:lsdException w:name="Dark List Accent 4" w:semiHidden="0" w:uiPriority="70" w:unhideWhenUsed="0"/>
-    <w:lsdException w:name="Colorful Shading Accent 4" w:semiHidden="0" w:uiPriority="71" w:unhideWhenUsed="0"/>
-    <w:lsdException w:name="Colorful List Accent 4" w:semiHidden="0" w:uiPriority="72" w:unhideWhenUsed="0"/>
-    <w:lsdException w:name="Colorful Grid Accent 4" w:semiHidden="0" w:uiPriority="73" w:unhideWhenUsed="0"/>
-    <w:lsdException w:name="Light Shading Accent 5" w:semiHidden="0" w:uiPriority="60" w:unhideWhenUsed="0"/>
-    <w:lsdException w:name="Light List Accent 5" w:semiHidden="0" w:uiPriority="61" w:unhideWhenUsed="0"/>
-    <w:lsdException w:name="Light Grid Accent 5" w:semiHidden="0" w:uiPriority="62" w:unhideWhenUsed="0"/>
-    <w:lsdException w:name="Medium Shading 1 Accent 5" w:semiHidden="0" w:uiPriority="63" w:unhideWhenUsed="0"/>
-    <w:lsdException w:name="Medium Shading 2 Accent 5" w:semiHidden="0" w:uiPriority="64" w:unhideWhenUsed="0"/>
-    <w:lsdException w:name="Medium List 1 Accent 5" w:semiHidden="0" w:uiPriority="65" w:unhideWhenUsed="0"/>
-    <w:lsdException w:name="Medium List 2 Accent 5" w:semiHidden="0" w:uiPriority="66" w:unhideWhenUsed="0"/>
-    <w:lsdException w:name="Medium Grid 1 Accent 5" w:semiHidden="0" w:uiPriority="67" w:unhideWhenUsed="0"/>
-    <w:lsdException w:name="Medium Grid 2 Accent 5" w:semiHidden="0" w:uiPriority="68" w:unhideWhenUsed="0"/>
-    <w:lsdException w:name="Medium Grid 3 Accent 5" w:semiHidden="0" w:uiPriority="69" w:unhideWhenUsed="0"/>
-    <w:lsdException w:name="Dark List Accent 5" w:semiHidden="0" w:uiPriority="70" w:unhideWhenUsed="0"/>
-    <w:lsdException w:name="Colorful Shading Accent 5" w:semiHidden="0" w:uiPriority="71" w:unhideWhenUsed="0"/>
-    <w:lsdException w:name="Colorful List Accent 5" w:semiHidden="0" w:uiPriority="72" w:unhideWhenUsed="0"/>
-    <w:lsdException w:name="Colorful Grid Accent 5" w:semiHidden="0" w:uiPriority="73" w:unhideWhenUsed="0"/>
-    <w:lsdException w:name="Light Shading Accent 6" w:semiHidden="0" w:uiPriority="60" w:unhideWhenUsed="0"/>
-    <w:lsdException w:name="Light List Accent 6" w:semiHidden="0" w:uiPriority="61" w:unhideWhenUsed="0"/>
-    <w:lsdException w:name="Light Grid Accent 6" w:semiHidden="0" w:uiPriority="62" w:unhideWhenUsed="0"/>
-    <w:lsdException w:name="Medium Shading 1 Accent 6" w:semiHidden="0" w:uiPriority="63" w:unhideWhenUsed="0"/>
-    <w:lsdException w:name="Medium Shading 2 Accent 6" w:semiHidden="0" w:uiPriority="64" w:unhideWhenUsed="0"/>
-    <w:lsdException w:name="Medium List 1 Accent 6" w:semiHidden="0" w:uiPriority="65" w:unhideWhenUsed="0"/>
-    <w:lsdException w:name="Medium List 2 Accent 6" w:semiHidden="0" w:uiPriority="66" w:unhideWhenUsed="0"/>
-    <w:lsdException w:name="Medium Grid 1 Accent 6" w:semiHidden="0" w:uiPriority="67" w:unhideWhenUsed="0"/>
-    <w:lsdException w:name="Medium Grid 2 Accent 6" w:semiHidden="0" w:uiPriority="68" w:unhideWhenUsed="0"/>
-    <w:lsdException w:name="Medium Grid 3 Accent 6" w:semiHidden="0" w:uiPriority="69" w:unhideWhenUsed="0"/>
-    <w:lsdException w:name="Dark List Accent 6" w:semiHidden="0" w:uiPriority="70" w:unhideWhenUsed="0"/>
-    <w:lsdException w:name="Colorful Shading Accent 6" w:semiHidden="0" w:uiPriority="71" w:unhideWhenUsed="0"/>
-    <w:lsdException w:name="Colorful List Accent 6" w:semiHidden="0" w:uiPriority="72" w:unhideWhenUsed="0"/>
-    <w:lsdException w:name="Colorful Grid Accent 6" w:semiHidden="0" w:uiPriority="73" w:unhideWhenUsed="0"/>
-    <w:lsdException w:name="Subtle Emphasis" w:semiHidden="0" w:uiPriority="19" w:unhideWhenUsed="0" w:qFormat="1"/>
-    <w:lsdException w:name="Intense Emphasis" w:semiHidden="0" w:uiPriority="21" w:unhideWhenUsed="0" w:qFormat="1"/>
-    <w:lsdException w:name="Subtle Reference" w:semiHidden="0" w:uiPriority="31" w:unhideWhenUsed="0" w:qFormat="1"/>
-    <w:lsdException w:name="Intense Reference" w:semiHidden="0" w:uiPriority="32" w:unhideWhenUsed="0" w:qFormat="1"/>
-    <w:lsdException w:name="Book Title" w:semiHidden="0" w:uiPriority="33" w:unhideWhenUsed="0" w:qFormat="1"/>
-    <w:lsdException w:name="Bibliography" w:uiPriority="37"/>
-    <w:lsdException w:name="TOC Heading" w:uiPriority="39" w:qFormat="1"/>
+  <w:latentStyles w:defLockedState="0" w:defUIPriority="99" w:defSemiHidden="0" w:defUnhideWhenUsed="0" w:defQFormat="0" w:count="371">
+    <w:lsdException w:name="Normal" w:uiPriority="0" w:qFormat="1"/>
+    <w:lsdException w:name="heading 1" w:uiPriority="9" w:qFormat="1"/>
+    <w:lsdException w:name="heading 2" w:semiHidden="1" w:uiPriority="9" w:unhideWhenUsed="1" w:qFormat="1"/>
+    <w:lsdException w:name="heading 3" w:semiHidden="1" w:uiPriority="9" w:unhideWhenUsed="1" w:qFormat="1"/>
+    <w:lsdException w:name="heading 4" w:semiHidden="1" w:uiPriority="9" w:unhideWhenUsed="1" w:qFormat="1"/>
+    <w:lsdException w:name="heading 5" w:semiHidden="1" w:uiPriority="9" w:unhideWhenUsed="1" w:qFormat="1"/>
+    <w:lsdException w:name="heading 6" w:semiHidden="1" w:uiPriority="9" w:unhideWhenUsed="1" w:qFormat="1"/>
+    <w:lsdException w:name="heading 7" w:semiHidden="1" w:uiPriority="9" w:unhideWhenUsed="1" w:qFormat="1"/>
+    <w:lsdException w:name="heading 8" w:semiHidden="1" w:uiPriority="9" w:unhideWhenUsed="1" w:qFormat="1"/>
+    <w:lsdException w:name="heading 9" w:semiHidden="1" w:uiPriority="9" w:unhideWhenUsed="1" w:qFormat="1"/>
+    <w:lsdException w:name="index 1" w:semiHidden="1" w:unhideWhenUsed="1"/>
+    <w:lsdException w:name="index 2" w:semiHidden="1" w:unhideWhenUsed="1"/>
+    <w:lsdException w:name="index 3" w:semiHidden="1" w:unhideWhenUsed="1"/>
+    <w:lsdException w:name="index 4" w:semiHidden="1" w:unhideWhenUsed="1"/>
+    <w:lsdException w:name="index 5" w:semiHidden="1" w:unhideWhenUsed="1"/>
+    <w:lsdException w:name="index 6" w:semiHidden="1" w:unhideWhenUsed="1"/>
+    <w:lsdException w:name="index 7" w:semiHidden="1" w:unhideWhenUsed="1"/>
+    <w:lsdException w:name="index 8" w:semiHidden="1" w:unhideWhenUsed="1"/>
+    <w:lsdException w:name="index 9" w:semiHidden="1" w:unhideWhenUsed="1"/>
+    <w:lsdException w:name="toc 1" w:semiHidden="1" w:uiPriority="39" w:unhideWhenUsed="1"/>
+    <w:lsdException w:name="toc 2" w:semiHidden="1" w:uiPriority="39" w:unhideWhenUsed="1"/>
+    <w:lsdException w:name="toc 3" w:semiHidden="1" w:uiPriority="39" w:unhideWhenUsed="1"/>
+    <w:lsdException w:name="toc 4" w:semiHidden="1" w:uiPriority="39" w:unhideWhenUsed="1"/>
+    <w:lsdException w:name="toc 5" w:semiHidden="1" w:uiPriority="39" w:unhideWhenUsed="1"/>
+    <w:lsdException w:name="toc 6" w:semiHidden="1" w:uiPriority="39" w:unhideWhenUsed="1"/>
+    <w:lsdException w:name="toc 7" w:semiHidden="1" w:uiPriority="39" w:unhideWhenUsed="1"/>
+    <w:lsdException w:name="toc 8" w:semiHidden="1" w:uiPriority="39" w:unhideWhenUsed="1"/>
+    <w:lsdException w:name="toc 9" w:semiHidden="1" w:uiPriority="39" w:unhideWhenUsed="1"/>
+    <w:lsdException w:name="Normal Indent" w:semiHidden="1" w:unhideWhenUsed="1"/>
+    <w:lsdException w:name="footnote text" w:semiHidden="1" w:unhideWhenUsed="1"/>
+    <w:lsdException w:name="annotation text" w:semiHidden="1" w:unhideWhenUsed="1"/>
+    <w:lsdException w:name="header" w:semiHidden="1" w:unhideWhenUsed="1"/>
+    <w:lsdException w:name="footer" w:semiHidden="1" w:unhideWhenUsed="1"/>
+    <w:lsdException w:name="index heading" w:semiHidden="1" w:unhideWhenUsed="1"/>
+    <w:lsdException w:name="caption" w:semiHidden="1" w:uiPriority="35" w:unhideWhenUsed="1" w:qFormat="1"/>
+    <w:lsdException w:name="table of figures" w:semiHidden="1" w:unhideWhenUsed="1"/>
+    <w:lsdException w:name="envelope address" w:semiHidden="1" w:unhideWhenUsed="1"/>
+    <w:lsdException w:name="envelope return" w:semiHidden="1" w:unhideWhenUsed="1"/>
+    <w:lsdException w:name="footnote reference" w:semiHidden="1" w:unhideWhenUsed="1"/>
+    <w:lsdException w:name="annotation reference" w:semiHidden="1" w:unhideWhenUsed="1"/>
+    <w:lsdException w:name="line number" w:semiHidden="1" w:unhideWhenUsed="1"/>
+    <w:lsdException w:name="page number" w:semiHidden="1" w:unhideWhenUsed="1"/>
+    <w:lsdException w:name="endnote reference" w:semiHidden="1" w:unhideWhenUsed="1"/>
+    <w:lsdException w:name="endnote text" w:semiHidden="1" w:unhideWhenUsed="1"/>
+    <w:lsdException w:name="table of authorities" w:semiHidden="1" w:unhideWhenUsed="1"/>
+    <w:lsdException w:name="macro" w:semiHidden="1" w:unhideWhenUsed="1"/>
+    <w:lsdException w:name="toa heading" w:semiHidden="1" w:unhideWhenUsed="1"/>
+    <w:lsdException w:name="List" w:semiHidden="1" w:unhideWhenUsed="1"/>
+    <w:lsdException w:name="List Bullet" w:semiHidden="1" w:unhideWhenUsed="1"/>
+    <w:lsdException w:name="List Number" w:semiHidden="1" w:unhideWhenUsed="1"/>
+    <w:lsdException w:name="List 2" w:semiHidden="1" w:unhideWhenUsed="1"/>
+    <w:lsdException w:name="List 3" w:semiHidden="1" w:unhideWhenUsed="1"/>
+    <w:lsdException w:name="List 4" w:semiHidden="1" w:unhideWhenUsed="1"/>
+    <w:lsdException w:name="List 5" w:semiHidden="1" w:unhideWhenUsed="1"/>
+    <w:lsdException w:name="List Bullet 2" w:semiHidden="1" w:unhideWhenUsed="1"/>
+    <w:lsdException w:name="List Bullet 3" w:semiHidden="1" w:unhideWhenUsed="1"/>
+    <w:lsdException w:name="List Bullet 4" w:semiHidden="1" w:unhideWhenUsed="1"/>
+    <w:lsdException w:name="List Bullet 5" w:semiHidden="1" w:unhideWhenUsed="1"/>
+    <w:lsdException w:name="List Number 2" w:semiHidden="1" w:unhideWhenUsed="1"/>
+    <w:lsdException w:name="List Number 3" w:semiHidden="1" w:unhideWhenUsed="1"/>
+    <w:lsdException w:name="List Number 4" w:semiHidden="1" w:unhideWhenUsed="1"/>
+    <w:lsdException w:name="List Number 5" w:semiHidden="1" w:unhideWhenUsed="1"/>
+    <w:lsdException w:name="Title" w:uiPriority="10" w:qFormat="1"/>
+    <w:lsdException w:name="Closing" w:semiHidden="1" w:unhideWhenUsed="1"/>
+    <w:lsdException w:name="Signature" w:semiHidden="1" w:unhideWhenUsed="1"/>
+    <w:lsdException w:name="Default Paragraph Font" w:semiHidden="1" w:uiPriority="1" w:unhideWhenUsed="1"/>
+    <w:lsdException w:name="Body Text" w:semiHidden="1" w:unhideWhenUsed="1"/>
+    <w:lsdException w:name="Body Text Indent" w:semiHidden="1" w:unhideWhenUsed="1"/>
+    <w:lsdException w:name="List Continue" w:semiHidden="1" w:unhideWhenUsed="1"/>
+    <w:lsdException w:name="List Continue 2" w:semiHidden="1" w:unhideWhenUsed="1"/>
+    <w:lsdException w:name="List Continue 3" w:semiHidden="1" w:unhideWhenUsed="1"/>
+    <w:lsdException w:name="List Continue 4" w:semiHidden="1" w:unhideWhenUsed="1"/>
+    <w:lsdException w:name="List Continue 5" w:semiHidden="1" w:unhideWhenUsed="1"/>
+    <w:lsdException w:name="Message Header" w:semiHidden="1" w:unhideWhenUsed="1"/>
+    <w:lsdException w:name="Subtitle" w:uiPriority="11" w:qFormat="1"/>
+    <w:lsdException w:name="Salutation" w:semiHidden="1" w:unhideWhenUsed="1"/>
+    <w:lsdException w:name="Date" w:semiHidden="1" w:unhideWhenUsed="1"/>
+    <w:lsdException w:name="Body Text First Indent" w:semiHidden="1" w:unhideWhenUsed="1"/>
+    <w:lsdException w:name="Body Text First Indent 2" w:semiHidden="1" w:unhideWhenUsed="1"/>
+    <w:lsdException w:name="Note Heading" w:semiHidden="1" w:unhideWhenUsed="1"/>
+    <w:lsdException w:name="Body Text 2" w:semiHidden="1" w:unhideWhenUsed="1"/>
+    <w:lsdException w:name="Body Text 3" w:semiHidden="1" w:unhideWhenUsed="1"/>
+    <w:lsdException w:name="Body Text Indent 2" w:semiHidden="1" w:unhideWhenUsed="1"/>
+    <w:lsdException w:name="Body Text Indent 3" w:semiHidden="1" w:unhideWhenUsed="1"/>
+    <w:lsdException w:name="Block Text" w:semiHidden="1" w:unhideWhenUsed="1"/>
+    <w:lsdException w:name="Hyperlink" w:semiHidden="1" w:unhideWhenUsed="1"/>
+    <w:lsdException w:name="FollowedHyperlink" w:semiHidden="1" w:unhideWhenUsed="1"/>
+    <w:lsdException w:name="Strong" w:uiPriority="22" w:qFormat="1"/>
+    <w:lsdException w:name="Emphasis" w:uiPriority="20" w:qFormat="1"/>
+    <w:lsdException w:name="Document Map" w:semiHidden="1" w:unhideWhenUsed="1"/>
+    <w:lsdException w:name="Plain Text" w:semiHidden="1" w:unhideWhenUsed="1"/>
+    <w:lsdException w:name="E-mail Signature" w:semiHidden="1" w:unhideWhenUsed="1"/>
+    <w:lsdException w:name="HTML Top of Form" w:semiHidden="1" w:unhideWhenUsed="1"/>
+    <w:lsdException w:name="HTML Bottom of Form" w:semiHidden="1" w:unhideWhenUsed="1"/>
+    <w:lsdException w:name="Normal (Web)" w:semiHidden="1" w:unhideWhenUsed="1"/>
+    <w:lsdException w:name="HTML Acronym" w:semiHidden="1" w:unhideWhenUsed="1"/>
+    <w:lsdException w:name="HTML Address" w:semiHidden="1" w:unhideWhenUsed="1"/>
+    <w:lsdException w:name="HTML Cite" w:semiHidden="1" w:unhideWhenUsed="1"/>
+    <w:lsdException w:name="HTML Code" w:semiHidden="1" w:unhideWhenUsed="1"/>
+    <w:lsdException w:name="HTML Definition" w:semiHidden="1" w:unhideWhenUsed="1"/>
+    <w:lsdException w:name="HTML Keyboard" w:semiHidden="1" w:unhideWhenUsed="1"/>
+    <w:lsdException w:name="HTML Preformatted" w:semiHidden="1" w:unhideWhenUsed="1"/>
+    <w:lsdException w:name="HTML Sample" w:semiHidden="1" w:unhideWhenUsed="1"/>
+    <w:lsdException w:name="HTML Typewriter" w:semiHidden="1" w:unhideWhenUsed="1"/>
+    <w:lsdException w:name="HTML Variable" w:semiHidden="1" w:unhideWhenUsed="1"/>
+    <w:lsdException w:name="Normal Table" w:semiHidden="1" w:unhideWhenUsed="1"/>
+    <w:lsdException w:name="annotation subject" w:semiHidden="1" w:unhideWhenUsed="1"/>
+    <w:lsdException w:name="No List" w:semiHidden="1" w:unhideWhenUsed="1"/>
+    <w:lsdException w:name="Outline List 1" w:semiHidden="1" w:unhideWhenUsed="1"/>
+    <w:lsdException w:name="Outline List 2" w:semiHidden="1" w:unhideWhenUsed="1"/>
+    <w:lsdException w:name="Outline List 3" w:semiHidden="1" w:unhideWhenUsed="1"/>
+    <w:lsdException w:name="Table Simple 1" w:semiHidden="1" w:unhideWhenUsed="1"/>
+    <w:lsdException w:name="Table Simple 2" w:semiHidden="1" w:unhideWhenUsed="1"/>
+    <w:lsdException w:name="Table Simple 3" w:semiHidden="1" w:unhideWhenUsed="1"/>
+    <w:lsdException w:name="Table Classic 1" w:semiHidden="1" w:unhideWhenUsed="1"/>
+    <w:lsdException w:name="Table Classic 2" w:semiHidden="1" w:unhideWhenUsed="1"/>
+    <w:lsdException w:name="Table Classic 3" w:semiHidden="1" w:unhideWhenUsed="1"/>
+    <w:lsdException w:name="Table Classic 4" w:semiHidden="1" w:unhideWhenUsed="1"/>
+    <w:lsdException w:name="Table Colorful 1" w:semiHidden="1" w:unhideWhenUsed="1"/>
+    <w:lsdException w:name="Table Colorful 2" w:semiHidden="1" w:unhideWhenUsed="1"/>
+    <w:lsdException w:name="Table Colorful 3" w:semiHidden="1" w:unhideWhenUsed="1"/>
+    <w:lsdException w:name="Table Columns 1" w:semiHidden="1" w:unhideWhenUsed="1"/>
+    <w:lsdException w:name="Table Columns 2" w:semiHidden="1" w:unhideWhenUsed="1"/>
+    <w:lsdException w:name="Table Columns 3" w:semiHidden="1" w:unhideWhenUsed="1"/>
+    <w:lsdException w:name="Table Columns 4" w:semiHidden="1" w:unhideWhenUsed="1"/>
+    <w:lsdException w:name="Table Columns 5" w:semiHidden="1" w:unhideWhenUsed="1"/>
+    <w:lsdException w:name="Table Grid 1" w:semiHidden="1" w:unhideWhenUsed="1"/>
+    <w:lsdException w:name="Table Grid 2" w:semiHidden="1" w:unhideWhenUsed="1"/>
+    <w:lsdException w:name="Table Grid 3" w:semiHidden="1" w:unhideWhenUsed="1"/>
+    <w:lsdException w:name="Table Grid 4" w:semiHidden="1" w:unhideWhenUsed="1"/>
+    <w:lsdException w:name="Table Grid 5" w:semiHidden="1" w:unhideWhenUsed="1"/>
+    <w:lsdException w:name="Table Grid 6" w:semiHidden="1" w:unhideWhenUsed="1"/>
+    <w:lsdException w:name="Table Grid 7" w:semiHidden="1" w:unhideWhenUsed="1"/>
+    <w:lsdException w:name="Table Grid 8" w:semiHidden="1" w:unhideWhenUsed="1"/>
+    <w:lsdException w:name="Table List 1" w:semiHidden="1" w:unhideWhenUsed="1"/>
+    <w:lsdException w:name="Table List 2" w:semiHidden="1" w:unhideWhenUsed="1"/>
+    <w:lsdException w:name="Table List 3" w:semiHidden="1" w:unhideWhenUsed="1"/>
+    <w:lsdException w:name="Table List 4" w:semiHidden="1" w:unhideWhenUsed="1"/>
+    <w:lsdException w:name="Table List 5" w:semiHidden="1" w:unhideWhenUsed="1"/>
+    <w:lsdException w:name="Table List 6" w:semiHidden="1" w:unhideWhenUsed="1"/>
+    <w:lsdException w:name="Table List 7" w:semiHidden="1" w:unhideWhenUsed="1"/>
+    <w:lsdException w:name="Table List 8" w:semiHidden="1" w:unhideWhenUsed="1"/>
+    <w:lsdException w:name="Table 3D effects 1" w:semiHidden="1" w:unhideWhenUsed="1"/>
+    <w:lsdException w:name="Table 3D effects 2" w:semiHidden="1" w:unhideWhenUsed="1"/>
+    <w:lsdException w:name="Table 3D effects 3" w:semiHidden="1" w:unhideWhenUsed="1"/>
+    <w:lsdException w:name="Table Contemporary" w:semiHidden="1" w:unhideWhenUsed="1"/>
+    <w:lsdException w:name="Table Elegant" w:semiHidden="1" w:unhideWhenUsed="1"/>
+    <w:lsdException w:name="Table Professional" w:semiHidden="1" w:unhideWhenUsed="1"/>
+    <w:lsdException w:name="Table Subtle 1" w:semiHidden="1" w:unhideWhenUsed="1"/>
+    <w:lsdException w:name="Table Subtle 2" w:semiHidden="1" w:unhideWhenUsed="1"/>
+    <w:lsdException w:name="Table Web 1" w:semiHidden="1" w:unhideWhenUsed="1"/>
+    <w:lsdException w:name="Table Web 2" w:semiHidden="1" w:unhideWhenUsed="1"/>
+    <w:lsdException w:name="Table Web 3" w:semiHidden="1" w:unhideWhenUsed="1"/>
+    <w:lsdException w:name="Balloon Text" w:semiHidden="1" w:unhideWhenUsed="1"/>
+    <w:lsdException w:name="Table Grid" w:uiPriority="59"/>
+    <w:lsdException w:name="Table Theme" w:semiHidden="1" w:unhideWhenUsed="1"/>
+    <w:lsdException w:name="Placeholder Text" w:semiHidden="1"/>
+    <w:lsdException w:name="No Spacing" w:uiPriority="1" w:qFormat="1"/>
+    <w:lsdException w:name="Light Shading" w:uiPriority="60"/>
+    <w:lsdException w:name="Light List" w:uiPriority="61"/>
+    <w:lsdException w:name="Light Grid" w:uiPriority="62"/>
+    <w:lsdException w:name="Medium Shading 1" w:uiPriority="63"/>
+    <w:lsdException w:name="Medium Shading 2" w:uiPriority="64"/>
+    <w:lsdException w:name="Medium List 1" w:uiPriority="65"/>
+    <w:lsdException w:name="Medium List 2" w:uiPriority="66"/>
+    <w:lsdException w:name="Medium Grid 1" w:uiPriority="67"/>
+    <w:lsdException w:name="Medium Grid 2" w:uiPriority="68"/>
+    <w:lsdException w:name="Medium Grid 3" w:uiPriority="69"/>
+    <w:lsdException w:name="Dark List" w:uiPriority="70"/>
+    <w:lsdException w:name="Colorful Shading" w:uiPriority="71"/>
+    <w:lsdException w:name="Colorful List" w:uiPriority="72"/>
+    <w:lsdException w:name="Colorful Grid" w:uiPriority="73"/>
+    <w:lsdException w:name="Light Shading Accent 1" w:uiPriority="60"/>
+    <w:lsdException w:name="Light List Accent 1" w:uiPriority="61"/>
+    <w:lsdException w:name="Light Grid Accent 1" w:uiPriority="62"/>
+    <w:lsdException w:name="Medium Shading 1 Accent 1" w:uiPriority="63"/>
+    <w:lsdException w:name="Medium Shading 2 Accent 1" w:uiPriority="64"/>
+    <w:lsdException w:name="Medium List 1 Accent 1" w:uiPriority="65"/>
+    <w:lsdException w:name="Revision" w:semiHidden="1"/>
+    <w:lsdException w:name="List Paragraph" w:uiPriority="34" w:qFormat="1"/>
+    <w:lsdException w:name="Quote" w:uiPriority="29" w:qFormat="1"/>
+    <w:lsdException w:name="Intense Quote" w:uiPriority="30" w:qFormat="1"/>
+    <w:lsdException w:name="Medium List 2 Accent 1" w:uiPriority="66"/>
+    <w:lsdException w:name="Medium Grid 1 Accent 1" w:uiPriority="67"/>
+    <w:lsdException w:name="Medium Grid 2 Accent 1" w:uiPriority="68"/>
+    <w:lsdException w:name="Medium Grid 3 Accent 1" w:uiPriority="69"/>
+    <w:lsdException w:name="Dark List Accent 1" w:uiPriority="70"/>
+    <w:lsdException w:name="Colorful Shading Accent 1" w:uiPriority="71"/>
+    <w:lsdException w:name="Colorful List Accent 1" w:uiPriority="72"/>
+    <w:lsdException w:name="Colorful Grid Accent 1" w:uiPriority="73"/>
+    <w:lsdException w:name="Light Shading Accent 2" w:uiPriority="60"/>
+    <w:lsdException w:name="Light List Accent 2" w:uiPriority="61"/>
+    <w:lsdException w:name="Light Grid Accent 2" w:uiPriority="62"/>
+    <w:lsdException w:name="Medium Shading 1 Accent 2" w:uiPriority="63"/>
+    <w:lsdException w:name="Medium Shading 2 Accent 2" w:uiPriority="64"/>
+    <w:lsdException w:name="Medium List 1 Accent 2" w:uiPriority="65"/>
+    <w:lsdException w:name="Medium List 2 Accent 2" w:uiPriority="66"/>
+    <w:lsdException w:name="Medium Grid 1 Accent 2" w:uiPriority="67"/>
+    <w:lsdException w:name="Medium Grid 2 Accent 2" w:uiPriority="68"/>
+    <w:lsdException w:name="Medium Grid 3 Accent 2" w:uiPriority="69"/>
+    <w:lsdException w:name="Dark List Accent 2" w:uiPriority="70"/>
+    <w:lsdException w:name="Colorful Shading Accent 2" w:uiPriority="71"/>
+    <w:lsdException w:name="Colorful List Accent 2" w:uiPriority="72"/>
+    <w:lsdException w:name="Colorful Grid Accent 2" w:uiPriority="73"/>
+    <w:lsdException w:name="Light Shading Accent 3" w:uiPriority="60"/>
+    <w:lsdException w:name="Light List Accent 3" w:uiPriority="61"/>
+    <w:lsdException w:name="Light Grid Accent 3" w:uiPriority="62"/>
+    <w:lsdException w:name="Medium Shading 1 Accent 3" w:uiPriority="63"/>
+    <w:lsdException w:name="Medium Shading 2 Accent 3" w:uiPriority="64"/>
+    <w:lsdException w:name="Medium List 1 Accent 3" w:uiPriority="65"/>
+    <w:lsdException w:name="Medium List 2 Accent 3" w:uiPriority="66"/>
+    <w:lsdException w:name="Medium Grid 1 Accent 3" w:uiPriority="67"/>
+    <w:lsdException w:name="Medium Grid 2 Accent 3" w:uiPriority="68"/>
+    <w:lsdException w:name="Medium Grid 3 Accent 3" w:uiPriority="69"/>
+    <w:lsdException w:name="Dark List Accent 3" w:uiPriority="70"/>
+    <w:lsdException w:name="Colorful Shading Accent 3" w:uiPriority="71"/>
+    <w:lsdException w:name="Colorful List Accent 3" w:uiPriority="72"/>
+    <w:lsdException w:name="Colorful Grid Accent 3" w:uiPriority="73"/>
+    <w:lsdException w:name="Light Shading Accent 4" w:uiPriority="60"/>
+    <w:lsdException w:name="Light List Accent 4" w:uiPriority="61"/>
+    <w:lsdException w:name="Light Grid Accent 4" w:uiPriority="62"/>
+    <w:lsdException w:name="Medium Shading 1 Accent 4" w:uiPriority="63"/>
+    <w:lsdException w:name="Medium Shading 2 Accent 4" w:uiPriority="64"/>
+    <w:lsdException w:name="Medium List 1 Accent 4" w:uiPriority="65"/>
+    <w:lsdException w:name="Medium List 2 Accent 4" w:uiPriority="66"/>
+    <w:lsdException w:name="Medium Grid 1 Accent 4" w:uiPriority="67"/>
+    <w:lsdException w:name="Medium Grid 2 Accent 4" w:uiPriority="68"/>
+    <w:lsdException w:name="Medium Grid 3 Accent 4" w:uiPriority="69"/>
+    <w:lsdException w:name="Dark List Accent 4" w:uiPriority="70"/>
+    <w:lsdException w:name="Colorful Shading Accent 4" w:uiPriority="71"/>
+    <w:lsdException w:name="Colorful List Accent 4" w:uiPriority="72"/>
+    <w:lsdException w:name="Colorful Grid Accent 4" w:uiPriority="73"/>
+    <w:lsdException w:name="Light Shading Accent 5" w:uiPriority="60"/>
+    <w:lsdException w:name="Light List Accent 5" w:uiPriority="61"/>
+    <w:lsdException w:name="Light Grid Accent 5" w:uiPriority="62"/>
+    <w:lsdException w:name="Medium Shading 1 Accent 5" w:uiPriority="63"/>
+    <w:lsdException w:name="Medium Shading 2 Accent 5" w:uiPriority="64"/>
+    <w:lsdException w:name="Medium List 1 Accent 5" w:uiPriority="65"/>
+    <w:lsdException w:name="Medium List 2 Accent 5" w:uiPriority="66"/>
+    <w:lsdException w:name="Medium Grid 1 Accent 5" w:uiPriority="67"/>
+    <w:lsdException w:name="Medium Grid 2 Accent 5" w:uiPriority="68"/>
+    <w:lsdException w:name="Medium Grid 3 Accent 5" w:uiPriority="69"/>
+    <w:lsdException w:name="Dark List Accent 5" w:uiPriority="70"/>
+    <w:lsdException w:name="Colorful Shading Accent 5" w:uiPriority="71"/>
+    <w:lsdException w:name="Colorful List Accent 5" w:uiPriority="72"/>
+    <w:lsdException w:name="Colorful Grid Accent 5" w:uiPriority="73"/>
+    <w:lsdException w:name="Light Shading Accent 6" w:uiPriority="60"/>
+    <w:lsdException w:name="Light List Accent 6" w:uiPriority="61"/>
+    <w:lsdException w:name="Light Grid Accent 6" w:uiPriority="62"/>
+    <w:lsdException w:name="Medium Shading 1 Accent 6" w:uiPriority="63"/>
+    <w:lsdException w:name="Medium Shading 2 Accent 6" w:uiPriority="64"/>
+    <w:lsdException w:name="Medium List 1 Accent 6" w:uiPriority="65"/>
+    <w:lsdException w:name="Medium List 2 Accent 6" w:uiPriority="66"/>
+    <w:lsdException w:name="Medium Grid 1 Accent 6" w:uiPriority="67"/>
+    <w:lsdException w:name="Medium Grid 2 Accent 6" w:uiPriority="68"/>
+    <w:lsdException w:name="Medium Grid 3 Accent 6" w:uiPriority="69"/>
+    <w:lsdException w:name="Dark List Accent 6" w:uiPriority="70"/>
+    <w:lsdException w:name="Colorful Shading Accent 6" w:uiPriority="71"/>
+    <w:lsdException w:name="Colorful List Accent 6" w:uiPriority="72"/>
+    <w:lsdException w:name="Colorful Grid Accent 6" w:uiPriority="73"/>
+    <w:lsdException w:name="Subtle Emphasis" w:uiPriority="19" w:qFormat="1"/>
+    <w:lsdException w:name="Intense Emphasis" w:uiPriority="21" w:qFormat="1"/>
+    <w:lsdException w:name="Subtle Reference" w:uiPriority="31" w:qFormat="1"/>
+    <w:lsdException w:name="Intense Reference" w:uiPriority="32" w:qFormat="1"/>
+    <w:lsdException w:name="Book Title" w:uiPriority="33" w:qFormat="1"/>
+    <w:lsdException w:name="Bibliography" w:semiHidden="1" w:uiPriority="37" w:unhideWhenUsed="1"/>
+    <w:lsdException w:name="TOC Heading" w:semiHidden="1" w:uiPriority="39" w:unhideWhenUsed="1" w:qFormat="1"/>
+    <w:lsdException w:name="Plain Table 1" w:uiPriority="41"/>
+    <w:lsdException w:name="Plain Table 2" w:uiPriority="42"/>
+    <w:lsdException w:name="Plain Table 3" w:uiPriority="43"/>
+    <w:lsdException w:name="Plain Table 4" w:uiPriority="44"/>
+    <w:lsdException w:name="Plain Table 5" w:uiPriority="45"/>
+    <w:lsdException w:name="Grid Table Light" w:uiPriority="40"/>
+    <w:lsdException w:name="Grid Table 1 Light" w:uiPriority="46"/>
+    <w:lsdException w:name="Grid Table 2" w:uiPriority="47"/>
+    <w:lsdException w:name="Grid Table 3" w:uiPriority="48"/>
+    <w:lsdException w:name="Grid Table 4" w:uiPriority="49"/>
+    <w:lsdException w:name="Grid Table 5 Dark" w:uiPriority="50"/>
+    <w:lsdException w:name="Grid Table 6 Colorful" w:uiPriority="51"/>
+    <w:lsdException w:name="Grid Table 7 Colorful" w:uiPriority="52"/>
+    <w:lsdException w:name="Grid Table 1 Light Accent 1" w:uiPriority="46"/>
+    <w:lsdException w:name="Grid Table 2 Accent 1" w:uiPriority="47"/>
+    <w:lsdException w:name="Grid Table 3 Accent 1" w:uiPriority="48"/>
+    <w:lsdException w:name="Grid Table 4 Accent 1" w:uiPriority="49"/>
+    <w:lsdException w:name="Grid Table 5 Dark Accent 1" w:uiPriority="50"/>
+    <w:lsdException w:name="Grid Table 6 Colorful Accent 1" w:uiPriority="51"/>
+    <w:lsdException w:name="Grid Table 7 Colorful Accent 1" w:uiPriority="52"/>
+    <w:lsdException w:name="Grid Table 1 Light Accent 2" w:uiPriority="46"/>
+    <w:lsdException w:name="Grid Table 2 Accent 2" w:uiPriority="47"/>
+    <w:lsdException w:name="Grid Table 3 Accent 2" w:uiPriority="48"/>
+    <w:lsdException w:name="Grid Table 4 Accent 2" w:uiPriority="49"/>
+    <w:lsdException w:name="Grid Table 5 Dark Accent 2" w:uiPriority="50"/>
+    <w:lsdException w:name="Grid Table 6 Colorful Accent 2" w:uiPriority="51"/>
+    <w:lsdException w:name="Grid Table 7 Colorful Accent 2" w:uiPriority="52"/>
+    <w:lsdException w:name="Grid Table 1 Light Accent 3" w:uiPriority="46"/>
+    <w:lsdException w:name="Grid Table 2 Accent 3" w:uiPriority="47"/>
+    <w:lsdException w:name="Grid Table 3 Accent 3" w:uiPriority="48"/>
+    <w:lsdException w:name="Grid Table 4 Accent 3" w:uiPriority="49"/>
+    <w:lsdException w:name="Grid Table 5 Dark Accent 3" w:uiPriority="50"/>
+    <w:lsdException w:name="Grid Table 6 Colorful Accent 3" w:uiPriority="51"/>
+    <w:lsdException w:name="Grid Table 7 Colorful Accent 3" w:uiPriority="52"/>
+    <w:lsdException w:name="Grid Table 1 Light Accent 4" w:uiPriority="46"/>
+    <w:lsdException w:name="Grid Table 2 Accent 4" w:uiPriority="47"/>
+    <w:lsdException w:name="Grid Table 3 Accent 4" w:uiPriority="48"/>
+    <w:lsdException w:name="Grid Table 4 Accent 4" w:uiPriority="49"/>
+    <w:lsdException w:name="Grid Table 5 Dark Accent 4" w:uiPriority="50"/>
+    <w:lsdException w:name="Grid Table 6 Colorful Accent 4" w:uiPriority="51"/>
+    <w:lsdException w:name="Grid Table 7 Colorful Accent 4" w:uiPriority="52"/>
+    <w:lsdException w:name="Grid Table 1 Light Accent 5" w:uiPriority="46"/>
+    <w:lsdException w:name="Grid Table 2 Accent 5" w:uiPriority="47"/>
+    <w:lsdException w:name="Grid Table 3 Accent 5" w:uiPriority="48"/>
+    <w:lsdException w:name="Grid Table 4 Accent 5" w:uiPriority="49"/>
+    <w:lsdException w:name="Grid Table 5 Dark Accent 5" w:uiPriority="50"/>
+    <w:lsdException w:name="Grid Table 6 Colorful Accent 5" w:uiPriority="51"/>
+    <w:lsdException w:name="Grid Table 7 Colorful Accent 5" w:uiPriority="52"/>
+    <w:lsdException w:name="Grid Table 1 Light Accent 6" w:uiPriority="46"/>
+    <w:lsdException w:name="Grid Table 2 Accent 6" w:uiPriority="47"/>
+    <w:lsdException w:name="Grid Table 3 Accent 6" w:uiPriority="48"/>
+    <w:lsdException w:name="Grid Table 4 Accent 6" w:uiPriority="49"/>
+    <w:lsdException w:name="Grid Table 5 Dark Accent 6" w:uiPriority="50"/>
+    <w:lsdException w:name="Grid Table 6 Colorful Accent 6" w:uiPriority="51"/>
+    <w:lsdException w:name="Grid Table 7 Colorful Accent 6" w:uiPriority="52"/>
+    <w:lsdException w:name="List Table 1 Light" w:uiPriority="46"/>
+    <w:lsdException w:name="List Table 2" w:uiPriority="47"/>
+    <w:lsdException w:name="List Table 3" w:uiPriority="48"/>
+    <w:lsdException w:name="List Table 4" w:uiPriority="49"/>
+    <w:lsdException w:name="List Table 5 Dark" w:uiPriority="50"/>
+    <w:lsdException w:name="List Table 6 Colorful" w:uiPriority="51"/>
+    <w:lsdException w:name="List Table 7 Colorful" w:uiPriority="52"/>
+    <w:lsdException w:name="List Table 1 Light Accent 1" w:uiPriority="46"/>
+    <w:lsdException w:name="List Table 2 Accent 1" w:uiPriority="47"/>
+    <w:lsdException w:name="List Table 3 Accent 1" w:uiPriority="48"/>
+    <w:lsdException w:name="List Table 4 Accent 1" w:uiPriority="49"/>
+    <w:lsdException w:name="List Table 5 Dark Accent 1" w:uiPriority="50"/>
+    <w:lsdException w:name="List Table 6 Colorful Accent 1" w:uiPriority="51"/>
+    <w:lsdException w:name="List Table 7 Colorful Accent 1" w:uiPriority="52"/>
+    <w:lsdException w:name="List Table 1 Light Accent 2" w:uiPriority="46"/>
+    <w:lsdException w:name="List Table 2 Accent 2" w:uiPriority="47"/>
+    <w:lsdException w:name="List Table 3 Accent 2" w:uiPriority="48"/>
+    <w:lsdException w:name="List Table 4 Accent 2" w:uiPriority="49"/>
+    <w:lsdException w:name="List Table 5 Dark Accent 2" w:uiPriority="50"/>
+    <w:lsdException w:name="List Table 6 Colorful Accent 2" w:uiPriority="51"/>
+    <w:lsdException w:name="List Table 7 Colorful Accent 2" w:uiPriority="52"/>
+    <w:lsdException w:name="List Table 1 Light Accent 3" w:uiPriority="46"/>
+    <w:lsdException w:name="List Table 2 Accent 3" w:uiPriority="47"/>
+    <w:lsdException w:name="List Table 3 Accent 3" w:uiPriority="48"/>
+    <w:lsdException w:name="List Table 4 Accent 3" w:uiPriority="49"/>
+    <w:lsdException w:name="List Table 5 Dark Accent 3" w:uiPriority="50"/>
+    <w:lsdException w:name="List Table 6 Colorful Accent 3" w:uiPriority="51"/>
+    <w:lsdException w:name="List Table 7 Colorful Accent 3" w:uiPriority="52"/>
+    <w:lsdException w:name="List Table 1 Light Accent 4" w:uiPriority="46"/>
+    <w:lsdException w:name="List Table 2 Accent 4" w:uiPriority="47"/>
+    <w:lsdException w:name="List Table 3 Accent 4" w:uiPriority="48"/>
+    <w:lsdException w:name="List Table 4 Accent 4" w:uiPriority="49"/>
+    <w:lsdException w:name="List Table 5 Dark Accent 4" w:uiPriority="50"/>
+    <w:lsdException w:name="List Table 6 Colorful Accent 4" w:uiPriority="51"/>
+    <w:lsdException w:name="List Table 7 Colorful Accent 4" w:uiPriority="52"/>
+    <w:lsdException w:name="List Table 1 Light Accent 5" w:uiPriority="46"/>
+    <w:lsdException w:name="List Table 2 Accent 5" w:uiPriority="47"/>
+    <w:lsdException w:name="List Table 3 Accent 5" w:uiPriority="48"/>
+    <w:lsdException w:name="List Table 4 Accent 5" w:uiPriority="49"/>
+    <w:lsdException w:name="List Table 5 Dark Accent 5" w:uiPriority="50"/>
+    <w:lsdException w:name="List Table 6 Colorful Accent 5" w:uiPriority="51"/>
+    <w:lsdException w:name="List Table 7 Colorful Accent 5" w:uiPriority="52"/>
+    <w:lsdException w:name="List Table 1 Light Accent 6" w:uiPriority="46"/>
+    <w:lsdException w:name="List Table 2 Accent 6" w:uiPriority="47"/>
+    <w:lsdException w:name="List Table 3 Accent 6" w:uiPriority="48"/>
+    <w:lsdException w:name="List Table 4 Accent 6" w:uiPriority="49"/>
+    <w:lsdException w:name="List Table 5 Dark Accent 6" w:uiPriority="50"/>
+    <w:lsdException w:name="List Table 6 Colorful Accent 6" w:uiPriority="51"/>
+    <w:lsdException w:name="List Table 7 Colorful Accent 6" w:uiPriority="52"/>
   </w:latentStyles>
   <w:style w:type="paragraph" w:default="1" w:styleId="Normal">
     <w:name w:val="Normal"/>
@@ -28321,7 +27746,7 @@
   <a:extraClrSchemeLst/>
   <a:extLst>
     <a:ext uri="{05A4C25C-085E-4340-85A3-A5531E510DB2}">
-      <thm15:themeFamily xmlns="" xmlns:thm15="http://schemas.microsoft.com/office/thememl/2012/main" name="Office Theme" id="{62F939B6-93AF-4DB8-9C6B-D6C7DFDC589F}" vid="{4A3C46E8-61CC-4603-A589-7422A47A8E4A}"/>
+      <thm15:themeFamily xmlns:thm15="http://schemas.microsoft.com/office/thememl/2012/main" name="Office Theme" id="{62F939B6-93AF-4DB8-9C6B-D6C7DFDC589F}" vid="{4A3C46E8-61CC-4603-A589-7422A47A8E4A}"/>
     </a:ext>
   </a:extLst>
 </a:theme>

</xml_diff>